<commit_message>
added our names to the first page header
</commit_message>
<xml_diff>
--- a/ans_theoretical-2.docx
+++ b/ans_theoretical-2.docx
@@ -1,6 +1,6 @@
 
 <file path=word/document.xml><?xml version="1.0" encoding="utf-8"?>
-<w:document xmlns:wpc="http://schemas.microsoft.com/office/word/2010/wordprocessingCanvas" xmlns:mo="http://schemas.microsoft.com/office/mac/office/2008/main" xmlns:mc="http://schemas.openxmlformats.org/markup-compatibility/2006" xmlns:mv="urn:schemas-microsoft-com:mac:vml" xmlns:o="urn:schemas-microsoft-com:office:office" xmlns:r="http://schemas.openxmlformats.org/officeDocument/2006/relationships" xmlns:m="http://schemas.openxmlformats.org/officeDocument/2006/math" xmlns:v="urn:schemas-microsoft-com:vml" xmlns:wp14="http://schemas.microsoft.com/office/word/2010/wordprocessingDrawing" xmlns:wp="http://schemas.openxmlformats.org/drawingml/2006/wordprocessingDrawing" xmlns:w10="urn:schemas-microsoft-com:office:word" xmlns:w="http://schemas.openxmlformats.org/wordprocessingml/2006/main" xmlns:w14="http://schemas.microsoft.com/office/word/2010/wordml" xmlns:w15="http://schemas.microsoft.com/office/word/2012/wordml" xmlns:wpg="http://schemas.microsoft.com/office/word/2010/wordprocessingGroup" xmlns:wpi="http://schemas.microsoft.com/office/word/2010/wordprocessingInk" xmlns:wne="http://schemas.microsoft.com/office/word/2006/wordml" xmlns:wps="http://schemas.microsoft.com/office/word/2010/wordprocessingShape" mc:Ignorable="w14 w15 wp14">
+<w:document xmlns:wpc="http://schemas.microsoft.com/office/word/2010/wordprocessingCanvas" xmlns:mc="http://schemas.openxmlformats.org/markup-compatibility/2006" xmlns:o="urn:schemas-microsoft-com:office:office" xmlns:r="http://schemas.openxmlformats.org/officeDocument/2006/relationships" xmlns:m="http://schemas.openxmlformats.org/officeDocument/2006/math" xmlns:v="urn:schemas-microsoft-com:vml" xmlns:wp14="http://schemas.microsoft.com/office/word/2010/wordprocessingDrawing" xmlns:wp="http://schemas.openxmlformats.org/drawingml/2006/wordprocessingDrawing" xmlns:w10="urn:schemas-microsoft-com:office:word" xmlns:w="http://schemas.openxmlformats.org/wordprocessingml/2006/main" xmlns:w14="http://schemas.microsoft.com/office/word/2010/wordml" xmlns:w15="http://schemas.microsoft.com/office/word/2012/wordml" xmlns:wpg="http://schemas.microsoft.com/office/word/2010/wordprocessingGroup" xmlns:wpi="http://schemas.microsoft.com/office/word/2010/wordprocessingInk" xmlns:wne="http://schemas.microsoft.com/office/word/2006/wordml" xmlns:wps="http://schemas.microsoft.com/office/word/2010/wordprocessingShape" mc:Ignorable="w14 w15 wp14">
   <w:body>
     <w:p>
       <w:pPr>
@@ -8,12 +8,22 @@
         <w:bidi/>
         <w:jc w:val="center"/>
         <w:rPr>
+          <w:u w:val="single"/>
+          <w:rtl/>
+          <w:lang w:bidi="he-IL"/>
+        </w:rPr>
+      </w:pPr>
+      <w:r>
+        <w:rPr>
           <w:rFonts w:hint="cs"/>
           <w:u w:val="single"/>
           <w:rtl/>
           <w:lang w:bidi="he-IL"/>
         </w:rPr>
-      </w:pPr>
+        <w:t>רשתות תקשורת מחשבים - תרגי</w:t>
+      </w:r>
+      <w:bookmarkStart w:id="0" w:name="_GoBack"/>
+      <w:bookmarkEnd w:id="0"/>
       <w:r>
         <w:rPr>
           <w:rFonts w:hint="cs"/>
@@ -21,14 +31,13 @@
           <w:rtl/>
           <w:lang w:bidi="he-IL"/>
         </w:rPr>
-        <w:t>רשתות תקשורת מחשבים - תרגיל בית תיאורטי 2</w:t>
+        <w:t>ל בית תיאורטי 2</w:t>
       </w:r>
     </w:p>
     <w:p>
       <w:pPr>
         <w:bidi/>
         <w:rPr>
-          <w:rFonts w:hint="cs"/>
           <w:rtl/>
           <w:lang w:bidi="he-IL"/>
         </w:rPr>
@@ -48,7 +57,7 @@
           <w:lang w:bidi="he-IL"/>
         </w:rPr>
         <w:drawing>
-          <wp:anchor distT="0" distB="0" distL="114300" distR="114300" simplePos="0" relativeHeight="251654144" behindDoc="0" locked="0" layoutInCell="1" allowOverlap="1" wp14:anchorId="6AC01F4F" wp14:editId="3C01E296">
+          <wp:anchor distT="0" distB="0" distL="114300" distR="114300" simplePos="0" relativeHeight="251640320" behindDoc="0" locked="0" layoutInCell="1" allowOverlap="1" wp14:anchorId="6AC01F4F" wp14:editId="3C01E296">
             <wp:simplePos x="0" y="0"/>
             <wp:positionH relativeFrom="column">
               <wp:posOffset>-892098</wp:posOffset>
@@ -81,7 +90,7 @@
                     </pic:cNvPicPr>
                   </pic:nvPicPr>
                   <pic:blipFill>
-                    <a:blip r:embed="rId5">
+                    <a:blip r:embed="rId7">
                       <a:extLst>
                         <a:ext uri="{28A0092B-C50C-407E-A947-70E740481C1C}">
                           <a14:useLocalDpi xmlns:a14="http://schemas.microsoft.com/office/drawing/2010/main" val="0"/>
@@ -146,7 +155,7 @@
         <mc:AlternateContent>
           <mc:Choice Requires="wps">
             <w:drawing>
-              <wp:anchor distT="0" distB="0" distL="114300" distR="114300" simplePos="0" relativeHeight="251671552" behindDoc="0" locked="0" layoutInCell="1" allowOverlap="1" wp14:anchorId="694A8065" wp14:editId="2F5E5D40">
+              <wp:anchor distT="0" distB="0" distL="114300" distR="114300" simplePos="0" relativeHeight="251651584" behindDoc="0" locked="0" layoutInCell="1" allowOverlap="1" wp14:anchorId="694A8065" wp14:editId="2F5E5D40">
                 <wp:simplePos x="0" y="0"/>
                 <wp:positionH relativeFrom="column">
                   <wp:posOffset>2877014</wp:posOffset>
@@ -237,12 +246,11 @@
           </mc:Choice>
           <mc:Fallback>
             <w:pict>
-              <v:shapetype w14:anchorId="694A8065" id="_x0000_t202" coordsize="21600,21600" o:spt="202" path="m0,0l0,21600,21600,21600,21600,0xe">
+              <v:shapetype w14:anchorId="694A8065" id="_x0000_t202" coordsize="21600,21600" o:spt="202" path="m,l,21600r21600,l21600,xe">
                 <v:stroke joinstyle="miter"/>
                 <v:path gradientshapeok="t" o:connecttype="rect"/>
               </v:shapetype>
-              <v:shape id="Text Box 24" o:spid="_x0000_s1026" type="#_x0000_t202" style="position:absolute;left:0;text-align:left;margin-left:226.55pt;margin-top:7.55pt;width:54.75pt;height:27.2pt;z-index:251671552;visibility:visible;mso-wrap-style:square;mso-wrap-distance-left:9pt;mso-wrap-distance-top:0;mso-wrap-distance-right:9pt;mso-wrap-distance-bottom:0;mso-position-horizontal:absolute;mso-position-horizontal-relative:text;mso-position-vertical:absolute;mso-position-vertical-relative:text;v-text-anchor:top" o:gfxdata="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" filled="f" stroked="f">
-                <v:fill o:detectmouseclick="t"/>
+              <v:shape id="Text Box 24" o:spid="_x0000_s1026" type="#_x0000_t202" style="position:absolute;left:0;text-align:left;margin-left:226.55pt;margin-top:7.55pt;width:54.75pt;height:27.2pt;z-index:251651584;visibility:visible;mso-wrap-style:square;mso-wrap-distance-left:9pt;mso-wrap-distance-top:0;mso-wrap-distance-right:9pt;mso-wrap-distance-bottom:0;mso-position-horizontal:absolute;mso-position-horizontal-relative:text;mso-position-vertical:absolute;mso-position-vertical-relative:text;v-text-anchor:top" o:gfxdata="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" filled="f" stroked="f">
                 <v:textbox>
                   <w:txbxContent>
                     <w:p>
@@ -304,7 +312,7 @@
         <mc:AlternateContent>
           <mc:Choice Requires="wps">
             <w:drawing>
-              <wp:anchor distT="0" distB="0" distL="114300" distR="114300" simplePos="0" relativeHeight="251662336" behindDoc="0" locked="0" layoutInCell="1" allowOverlap="1" wp14:anchorId="482DD984" wp14:editId="522C2209">
+              <wp:anchor distT="0" distB="0" distL="114300" distR="114300" simplePos="0" relativeHeight="251644416" behindDoc="0" locked="0" layoutInCell="1" allowOverlap="1" wp14:anchorId="482DD984" wp14:editId="522C2209">
                 <wp:simplePos x="0" y="0"/>
                 <wp:positionH relativeFrom="column">
                   <wp:posOffset>1962614</wp:posOffset>
@@ -364,7 +372,7 @@
               </wp:anchor>
             </w:drawing>
           </mc:Choice>
-          <mc:Fallback>
+          <mc:Fallback xmlns:mv="urn:schemas-microsoft-com:mac:vml" xmlns:mo="http://schemas.microsoft.com/office/mac/office/2008/main">
             <w:pict>
               <v:line w14:anchorId="3901ABC0" id="Straight Connector 11" o:spid="_x0000_s1026" style="position:absolute;flip:x y;z-index:251662336;visibility:visible;mso-wrap-style:square;mso-wrap-distance-left:9pt;mso-wrap-distance-top:0;mso-wrap-distance-right:9pt;mso-wrap-distance-bottom:0;mso-position-horizontal:absolute;mso-position-horizontal-relative:text;mso-position-vertical:absolute;mso-position-vertical-relative:text" from="154.55pt,10.45pt" to="253.65pt,10.85pt" o:gfxdata="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" strokecolor="red" strokeweight="2.5pt">
                 <v:stroke joinstyle="miter"/>
@@ -382,7 +390,7 @@
         <mc:AlternateContent>
           <mc:Choice Requires="wps">
             <w:drawing>
-              <wp:anchor distT="0" distB="0" distL="114300" distR="114300" simplePos="0" relativeHeight="251668480" behindDoc="0" locked="0" layoutInCell="1" allowOverlap="1" wp14:anchorId="3C3F62FA" wp14:editId="02229F8C">
+              <wp:anchor distT="0" distB="0" distL="114300" distR="114300" simplePos="0" relativeHeight="251649536" behindDoc="0" locked="0" layoutInCell="1" allowOverlap="1" wp14:anchorId="3C3F62FA" wp14:editId="02229F8C">
                 <wp:simplePos x="0" y="0"/>
                 <wp:positionH relativeFrom="column">
                   <wp:posOffset>3668751</wp:posOffset>
@@ -483,8 +491,7 @@
           </mc:Choice>
           <mc:Fallback>
             <w:pict>
-              <v:shape w14:anchorId="3C3F62FA" id="Text Box 20" o:spid="_x0000_s1027" type="#_x0000_t202" style="position:absolute;left:0;text-align:left;margin-left:288.9pt;margin-top:11.35pt;width:49.25pt;height:27.2pt;z-index:251668480;visibility:visible;mso-wrap-style:square;mso-wrap-distance-left:9pt;mso-wrap-distance-top:0;mso-wrap-distance-right:9pt;mso-wrap-distance-bottom:0;mso-position-horizontal:absolute;mso-position-horizontal-relative:text;mso-position-vertical:absolute;mso-position-vertical-relative:text;v-text-anchor:top" o:gfxdata="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" filled="f" stroked="f">
-                <v:fill o:detectmouseclick="t"/>
+              <v:shape w14:anchorId="3C3F62FA" id="Text Box 20" o:spid="_x0000_s1027" type="#_x0000_t202" style="position:absolute;left:0;text-align:left;margin-left:288.9pt;margin-top:11.35pt;width:49.25pt;height:27.2pt;z-index:251649536;visibility:visible;mso-wrap-style:square;mso-wrap-distance-left:9pt;mso-wrap-distance-top:0;mso-wrap-distance-right:9pt;mso-wrap-distance-bottom:0;mso-position-horizontal:absolute;mso-position-horizontal-relative:text;mso-position-vertical:absolute;mso-position-vertical-relative:text;v-text-anchor:top" o:gfxdata="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" filled="f" stroked="f">
                 <v:textbox>
                   <w:txbxContent>
                     <w:p>
@@ -556,7 +563,7 @@
         <mc:AlternateContent>
           <mc:Choice Requires="wps">
             <w:drawing>
-              <wp:anchor distT="0" distB="0" distL="114300" distR="114300" simplePos="0" relativeHeight="251663360" behindDoc="0" locked="0" layoutInCell="1" allowOverlap="1" wp14:anchorId="299C5BE4" wp14:editId="054F5D09">
+              <wp:anchor distT="0" distB="0" distL="114300" distR="114300" simplePos="0" relativeHeight="251645440" behindDoc="0" locked="0" layoutInCell="1" allowOverlap="1" wp14:anchorId="299C5BE4" wp14:editId="054F5D09">
                 <wp:simplePos x="0" y="0"/>
                 <wp:positionH relativeFrom="column">
                   <wp:posOffset>3679902</wp:posOffset>
@@ -618,7 +625,7 @@
               </wp:anchor>
             </w:drawing>
           </mc:Choice>
-          <mc:Fallback>
+          <mc:Fallback xmlns:mv="urn:schemas-microsoft-com:mac:vml" xmlns:mo="http://schemas.microsoft.com/office/mac/office/2008/main">
             <w:pict>
               <v:line w14:anchorId="19BB3F40" id="Straight Connector 10" o:spid="_x0000_s1026" style="position:absolute;flip:x y;z-index:251663360;visibility:visible;mso-wrap-style:square;mso-wrap-distance-left:9pt;mso-wrap-distance-top:0;mso-wrap-distance-right:9pt;mso-wrap-distance-bottom:0;mso-position-horizontal:absolute;mso-position-horizontal-relative:text;mso-position-vertical:absolute;mso-position-vertical-relative:text" from="289.75pt,5.5pt" to="298.65pt,58.2pt" o:gfxdata="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" strokecolor="red" strokeweight="2.5pt">
                 <v:stroke joinstyle="miter"/>
@@ -636,7 +643,7 @@
         <mc:AlternateContent>
           <mc:Choice Requires="wps">
             <w:drawing>
-              <wp:anchor distT="0" distB="0" distL="114300" distR="114300" simplePos="0" relativeHeight="251664384" behindDoc="0" locked="0" layoutInCell="1" allowOverlap="1" wp14:anchorId="71A66841" wp14:editId="50B0C4F7">
+              <wp:anchor distT="0" distB="0" distL="114300" distR="114300" simplePos="0" relativeHeight="251646464" behindDoc="0" locked="0" layoutInCell="1" allowOverlap="1" wp14:anchorId="71A66841" wp14:editId="50B0C4F7">
                 <wp:simplePos x="0" y="0"/>
                 <wp:positionH relativeFrom="column">
                   <wp:posOffset>1393902</wp:posOffset>
@@ -710,7 +717,7 @@
               </wp:anchor>
             </w:drawing>
           </mc:Choice>
-          <mc:Fallback>
+          <mc:Fallback xmlns:mv="urn:schemas-microsoft-com:mac:vml" xmlns:mo="http://schemas.microsoft.com/office/mac/office/2008/main">
             <w:pict>
               <v:oval w14:anchorId="59718A89" id="Oval 14" o:spid="_x0000_s1026" style="position:absolute;margin-left:109.75pt;margin-top:5.5pt;width:44.95pt;height:36pt;z-index:251664384;visibility:visible;mso-wrap-style:square;mso-wrap-distance-left:9pt;mso-wrap-distance-top:0;mso-wrap-distance-right:9pt;mso-wrap-distance-bottom:0;mso-position-horizontal:absolute;mso-position-horizontal-relative:text;mso-position-vertical:absolute;mso-position-vertical-relative:text;v-text-anchor:middle" o:gfxdata="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" fillcolor="yellow" stroked="f" strokeweight="1pt">
                 <v:fill opacity="15163f"/>
@@ -738,7 +745,7 @@
         <mc:AlternateContent>
           <mc:Choice Requires="wps">
             <w:drawing>
-              <wp:anchor distT="0" distB="0" distL="114300" distR="114300" simplePos="0" relativeHeight="251669504" behindDoc="0" locked="0" layoutInCell="1" allowOverlap="1" wp14:anchorId="7D8E1B78" wp14:editId="28810606">
+              <wp:anchor distT="0" distB="0" distL="114300" distR="114300" simplePos="0" relativeHeight="251650560" behindDoc="0" locked="0" layoutInCell="1" allowOverlap="1" wp14:anchorId="7D8E1B78" wp14:editId="28810606">
                 <wp:simplePos x="0" y="0"/>
                 <wp:positionH relativeFrom="column">
                   <wp:posOffset>1851102</wp:posOffset>
@@ -829,8 +836,7 @@
           </mc:Choice>
           <mc:Fallback>
             <w:pict>
-              <v:shape w14:anchorId="7D8E1B78" id="Text Box 22" o:spid="_x0000_s1028" type="#_x0000_t202" style="position:absolute;left:0;text-align:left;margin-left:145.75pt;margin-top:8.4pt;width:54.75pt;height:27.2pt;z-index:251669504;visibility:visible;mso-wrap-style:square;mso-wrap-distance-left:9pt;mso-wrap-distance-top:0;mso-wrap-distance-right:9pt;mso-wrap-distance-bottom:0;mso-position-horizontal:absolute;mso-position-horizontal-relative:text;mso-position-vertical:absolute;mso-position-vertical-relative:text;v-text-anchor:top" o:gfxdata="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" filled="f" stroked="f">
-                <v:fill o:detectmouseclick="t"/>
+              <v:shape w14:anchorId="7D8E1B78" id="Text Box 22" o:spid="_x0000_s1028" type="#_x0000_t202" style="position:absolute;left:0;text-align:left;margin-left:145.75pt;margin-top:8.4pt;width:54.75pt;height:27.2pt;z-index:251650560;visibility:visible;mso-wrap-style:square;mso-wrap-distance-left:9pt;mso-wrap-distance-top:0;mso-wrap-distance-right:9pt;mso-wrap-distance-bottom:0;mso-position-horizontal:absolute;mso-position-horizontal-relative:text;mso-position-vertical:absolute;mso-position-vertical-relative:text;v-text-anchor:top" o:gfxdata="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" filled="f" stroked="f">
                 <v:textbox>
                   <w:txbxContent>
                     <w:p>
@@ -892,7 +898,7 @@
         <mc:AlternateContent>
           <mc:Choice Requires="wps">
             <w:drawing>
-              <wp:anchor distT="0" distB="0" distL="114300" distR="114300" simplePos="0" relativeHeight="251655168" behindDoc="0" locked="0" layoutInCell="1" allowOverlap="1" wp14:anchorId="2EB88DE5" wp14:editId="78D0D79D">
+              <wp:anchor distT="0" distB="0" distL="114300" distR="114300" simplePos="0" relativeHeight="251641344" behindDoc="0" locked="0" layoutInCell="1" allowOverlap="1" wp14:anchorId="2EB88DE5" wp14:editId="78D0D79D">
                 <wp:simplePos x="0" y="0"/>
                 <wp:positionH relativeFrom="column">
                   <wp:posOffset>1962614</wp:posOffset>
@@ -955,7 +961,7 @@
               </wp:anchor>
             </w:drawing>
           </mc:Choice>
-          <mc:Fallback>
+          <mc:Fallback xmlns:mv="urn:schemas-microsoft-com:mac:vml" xmlns:mo="http://schemas.microsoft.com/office/mac/office/2008/main">
             <w:pict>
               <v:line w14:anchorId="1C653375" id="Straight Connector 4" o:spid="_x0000_s1026" style="position:absolute;z-index:251655168;visibility:visible;mso-wrap-style:square;mso-wrap-distance-left:9pt;mso-wrap-distance-top:0;mso-wrap-distance-right:9pt;mso-wrap-distance-bottom:0;mso-position-horizontal:absolute;mso-position-horizontal-relative:text;mso-position-vertical:absolute;mso-position-vertical-relative:text" from="154.55pt,12.2pt" to="199.3pt,28.85pt" o:gfxdata="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" strokecolor="red" strokeweight="2.5pt">
                 <v:stroke joinstyle="miter"/>
@@ -982,7 +988,7 @@
         <mc:AlternateContent>
           <mc:Choice Requires="wps">
             <w:drawing>
-              <wp:anchor distT="0" distB="0" distL="114300" distR="114300" simplePos="0" relativeHeight="251672576" behindDoc="0" locked="0" layoutInCell="1" allowOverlap="1" wp14:anchorId="1AF496B7" wp14:editId="7EEC8E27">
+              <wp:anchor distT="0" distB="0" distL="114300" distR="114300" simplePos="0" relativeHeight="251652608" behindDoc="0" locked="0" layoutInCell="1" allowOverlap="1" wp14:anchorId="1AF496B7" wp14:editId="7EEC8E27">
                 <wp:simplePos x="0" y="0"/>
                 <wp:positionH relativeFrom="column">
                   <wp:posOffset>-323386</wp:posOffset>
@@ -1045,7 +1051,7 @@
               </wp:anchor>
             </w:drawing>
           </mc:Choice>
-          <mc:Fallback>
+          <mc:Fallback xmlns:mv="urn:schemas-microsoft-com:mac:vml" xmlns:mo="http://schemas.microsoft.com/office/mac/office/2008/main">
             <w:pict>
               <v:line w14:anchorId="3E6A1B00" id="Straight Connector 25" o:spid="_x0000_s1026" style="position:absolute;flip:y;z-index:251672576;visibility:visible;mso-wrap-style:square;mso-wrap-distance-left:9pt;mso-wrap-distance-top:0;mso-wrap-distance-right:9pt;mso-wrap-distance-bottom:0;mso-position-horizontal:absolute;mso-position-horizontal-relative:text;mso-position-vertical:absolute;mso-position-vertical-relative:text" from="-25.45pt,15.1pt" to="-16.9pt,60.3pt" o:gfxdata="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" strokecolor="red" strokeweight="2.5pt">
                 <v:stroke joinstyle="miter"/>
@@ -1072,7 +1078,7 @@
         <mc:AlternateContent>
           <mc:Choice Requires="wps">
             <w:drawing>
-              <wp:anchor distT="0" distB="0" distL="114300" distR="114300" simplePos="0" relativeHeight="251656192" behindDoc="0" locked="0" layoutInCell="1" allowOverlap="1" wp14:anchorId="613BC076" wp14:editId="54167291">
+              <wp:anchor distT="0" distB="0" distL="114300" distR="114300" simplePos="0" relativeHeight="251642368" behindDoc="0" locked="0" layoutInCell="1" allowOverlap="1" wp14:anchorId="613BC076" wp14:editId="54167291">
                 <wp:simplePos x="0" y="0"/>
                 <wp:positionH relativeFrom="column">
                   <wp:posOffset>2877014</wp:posOffset>
@@ -1135,7 +1141,7 @@
               </wp:anchor>
             </w:drawing>
           </mc:Choice>
-          <mc:Fallback>
+          <mc:Fallback xmlns:mv="urn:schemas-microsoft-com:mac:vml" xmlns:mo="http://schemas.microsoft.com/office/mac/office/2008/main">
             <w:pict>
               <v:line w14:anchorId="28F669D8" id="Straight Connector 5" o:spid="_x0000_s1026" style="position:absolute;z-index:251656192;visibility:visible;mso-wrap-style:square;mso-wrap-distance-left:9pt;mso-wrap-distance-top:0;mso-wrap-distance-right:9pt;mso-wrap-distance-bottom:0;mso-position-horizontal:absolute;mso-position-horizontal-relative:text;mso-position-vertical:absolute;mso-position-vertical-relative:text" from="226.55pt,.45pt" to="271.65pt,54.65pt" o:gfxdata="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" strokecolor="red" strokeweight="2.5pt">
                 <v:stroke joinstyle="miter"/>
@@ -1153,7 +1159,7 @@
         <mc:AlternateContent>
           <mc:Choice Requires="wps">
             <w:drawing>
-              <wp:anchor distT="0" distB="0" distL="114300" distR="114300" simplePos="0" relativeHeight="251657216" behindDoc="0" locked="0" layoutInCell="1" allowOverlap="1" wp14:anchorId="31E27BE2" wp14:editId="7C35FD03">
+              <wp:anchor distT="0" distB="0" distL="114300" distR="114300" simplePos="0" relativeHeight="251643392" behindDoc="0" locked="0" layoutInCell="1" allowOverlap="1" wp14:anchorId="31E27BE2" wp14:editId="7C35FD03">
                 <wp:simplePos x="0" y="0"/>
                 <wp:positionH relativeFrom="column">
                   <wp:posOffset>1962614</wp:posOffset>
@@ -1216,7 +1222,7 @@
               </wp:anchor>
             </w:drawing>
           </mc:Choice>
-          <mc:Fallback>
+          <mc:Fallback xmlns:mv="urn:schemas-microsoft-com:mac:vml" xmlns:mo="http://schemas.microsoft.com/office/mac/office/2008/main">
             <w:pict>
               <v:line w14:anchorId="4A044CFD" id="Straight Connector 6" o:spid="_x0000_s1026" style="position:absolute;flip:x;z-index:251657216;visibility:visible;mso-wrap-style:square;mso-wrap-distance-left:9pt;mso-wrap-distance-top:0;mso-wrap-distance-right:9pt;mso-wrap-distance-bottom:0;mso-position-horizontal:absolute;mso-position-horizontal-relative:text;mso-position-vertical:absolute;mso-position-vertical-relative:text" from="154.55pt,.45pt" to="190.45pt,72.65pt" o:gfxdata="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" strokecolor="red" strokeweight="2.5pt">
                 <v:stroke joinstyle="miter"/>
@@ -1234,7 +1240,7 @@
         <mc:AlternateContent>
           <mc:Choice Requires="wps">
             <w:drawing>
-              <wp:anchor distT="0" distB="0" distL="114300" distR="114300" simplePos="0" relativeHeight="251665408" behindDoc="0" locked="0" layoutInCell="1" allowOverlap="1" wp14:anchorId="0F201B49" wp14:editId="3E386236">
+              <wp:anchor distT="0" distB="0" distL="114300" distR="114300" simplePos="0" relativeHeight="251647488" behindDoc="0" locked="0" layoutInCell="1" allowOverlap="1" wp14:anchorId="0F201B49" wp14:editId="3E386236">
                 <wp:simplePos x="0" y="0"/>
                 <wp:positionH relativeFrom="column">
                   <wp:posOffset>3679902</wp:posOffset>
@@ -1298,7 +1304,7 @@
               </wp:anchor>
             </w:drawing>
           </mc:Choice>
-          <mc:Fallback>
+          <mc:Fallback xmlns:mv="urn:schemas-microsoft-com:mac:vml" xmlns:mo="http://schemas.microsoft.com/office/mac/office/2008/main">
             <w:pict>
               <v:line w14:anchorId="0552A2FE" id="Straight Connector 9" o:spid="_x0000_s1026" style="position:absolute;flip:y;z-index:251665408;visibility:visible;mso-wrap-style:square;mso-wrap-distance-left:9pt;mso-wrap-distance-top:0;mso-wrap-distance-right:9pt;mso-wrap-distance-bottom:0;mso-position-horizontal:absolute;mso-position-horizontal-relative:text;mso-position-vertical:absolute;mso-position-vertical-relative:text" from="289.75pt,.45pt" to="325.65pt,53.8pt" o:gfxdata="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" strokecolor="red" strokeweight="2.5pt">
                 <v:stroke joinstyle="miter"/>
@@ -1325,7 +1331,7 @@
         <mc:AlternateContent>
           <mc:Choice Requires="wps">
             <w:drawing>
-              <wp:anchor distT="0" distB="0" distL="114300" distR="114300" simplePos="0" relativeHeight="251673600" behindDoc="0" locked="0" layoutInCell="1" allowOverlap="1" wp14:anchorId="158B29B8" wp14:editId="141C90DB">
+              <wp:anchor distT="0" distB="0" distL="114300" distR="114300" simplePos="0" relativeHeight="251653632" behindDoc="0" locked="0" layoutInCell="1" allowOverlap="1" wp14:anchorId="158B29B8" wp14:editId="141C90DB">
                 <wp:simplePos x="0" y="0"/>
                 <wp:positionH relativeFrom="column">
                   <wp:posOffset>-434898</wp:posOffset>
@@ -1416,8 +1422,7 @@
           </mc:Choice>
           <mc:Fallback>
             <w:pict>
-              <v:shape w14:anchorId="158B29B8" id="Text Box 26" o:spid="_x0000_s1029" type="#_x0000_t202" style="position:absolute;left:0;text-align:left;margin-left:-34.25pt;margin-top:13pt;width:54.75pt;height:27.2pt;z-index:251673600;visibility:visible;mso-wrap-style:square;mso-wrap-distance-left:9pt;mso-wrap-distance-top:0;mso-wrap-distance-right:9pt;mso-wrap-distance-bottom:0;mso-position-horizontal:absolute;mso-position-horizontal-relative:text;mso-position-vertical:absolute;mso-position-vertical-relative:text;v-text-anchor:top" o:gfxdata="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" filled="f" stroked="f">
-                <v:fill o:detectmouseclick="t"/>
+              <v:shape w14:anchorId="158B29B8" id="Text Box 26" o:spid="_x0000_s1029" type="#_x0000_t202" style="position:absolute;left:0;text-align:left;margin-left:-34.25pt;margin-top:13pt;width:54.75pt;height:27.2pt;z-index:251653632;visibility:visible;mso-wrap-style:square;mso-wrap-distance-left:9pt;mso-wrap-distance-top:0;mso-wrap-distance-right:9pt;mso-wrap-distance-bottom:0;mso-position-horizontal:absolute;mso-position-horizontal-relative:text;mso-position-vertical:absolute;mso-position-vertical-relative:text;v-text-anchor:top" o:gfxdata="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" filled="f" stroked="f">
                 <v:textbox>
                   <w:txbxContent>
                     <w:p>
@@ -1479,7 +1484,7 @@
         <mc:AlternateContent>
           <mc:Choice Requires="wps">
             <w:drawing>
-              <wp:anchor distT="0" distB="0" distL="114300" distR="114300" simplePos="0" relativeHeight="251666432" behindDoc="0" locked="0" layoutInCell="1" allowOverlap="1" wp14:anchorId="0AF979AC" wp14:editId="26EDCFDE">
+              <wp:anchor distT="0" distB="0" distL="114300" distR="114300" simplePos="0" relativeHeight="251648512" behindDoc="0" locked="0" layoutInCell="1" allowOverlap="1" wp14:anchorId="0AF979AC" wp14:editId="26EDCFDE">
                 <wp:simplePos x="0" y="0"/>
                 <wp:positionH relativeFrom="column">
                   <wp:posOffset>-100361</wp:posOffset>
@@ -1580,8 +1585,7 @@
           </mc:Choice>
           <mc:Fallback>
             <w:pict>
-              <v:shape w14:anchorId="0AF979AC" id="Text Box 13" o:spid="_x0000_s1030" type="#_x0000_t202" style="position:absolute;left:0;text-align:left;margin-left:-7.9pt;margin-top:16.8pt;width:49.25pt;height:27.2pt;z-index:251666432;visibility:visible;mso-wrap-style:square;mso-wrap-distance-left:9pt;mso-wrap-distance-top:0;mso-wrap-distance-right:9pt;mso-wrap-distance-bottom:0;mso-position-horizontal:absolute;mso-position-horizontal-relative:text;mso-position-vertical:absolute;mso-position-vertical-relative:text;v-text-anchor:top" o:gfxdata="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" filled="f" stroked="f">
-                <v:fill o:detectmouseclick="t"/>
+              <v:shape w14:anchorId="0AF979AC" id="Text Box 13" o:spid="_x0000_s1030" type="#_x0000_t202" style="position:absolute;left:0;text-align:left;margin-left:-7.9pt;margin-top:16.8pt;width:49.25pt;height:27.2pt;z-index:251648512;visibility:visible;mso-wrap-style:square;mso-wrap-distance-left:9pt;mso-wrap-distance-top:0;mso-wrap-distance-right:9pt;mso-wrap-distance-bottom:0;mso-position-horizontal:absolute;mso-position-horizontal-relative:text;mso-position-vertical:absolute;mso-position-vertical-relative:text;v-text-anchor:top" o:gfxdata="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" filled="f" stroked="f">
                 <v:textbox>
                   <w:txbxContent>
                     <w:p>
@@ -1644,7 +1648,7 @@
         <mc:AlternateContent>
           <mc:Choice Requires="wps">
             <w:drawing>
-              <wp:anchor distT="0" distB="0" distL="114300" distR="114300" simplePos="0" relativeHeight="251673600" behindDoc="0" locked="0" layoutInCell="1" allowOverlap="1" wp14:anchorId="411A47C1" wp14:editId="0C4C34DE">
+              <wp:anchor distT="0" distB="0" distL="114300" distR="114300" simplePos="0" relativeHeight="251654656" behindDoc="0" locked="0" layoutInCell="1" allowOverlap="1" wp14:anchorId="411A47C1" wp14:editId="0C4C34DE">
                 <wp:simplePos x="0" y="0"/>
                 <wp:positionH relativeFrom="column">
                   <wp:posOffset>3100039</wp:posOffset>
@@ -1745,8 +1749,7 @@
           </mc:Choice>
           <mc:Fallback>
             <w:pict>
-              <v:shape w14:anchorId="411A47C1" id="Text Box 18" o:spid="_x0000_s1031" type="#_x0000_t202" style="position:absolute;left:0;text-align:left;margin-left:244.1pt;margin-top:8pt;width:49.25pt;height:27.2pt;z-index:251673600;visibility:visible;mso-wrap-style:square;mso-wrap-distance-left:9pt;mso-wrap-distance-top:0;mso-wrap-distance-right:9pt;mso-wrap-distance-bottom:0;mso-position-horizontal:absolute;mso-position-horizontal-relative:text;mso-position-vertical:absolute;mso-position-vertical-relative:text;v-text-anchor:top" o:gfxdata="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" filled="f" stroked="f">
-                <v:fill o:detectmouseclick="t"/>
+              <v:shape w14:anchorId="411A47C1" id="Text Box 18" o:spid="_x0000_s1031" type="#_x0000_t202" style="position:absolute;left:0;text-align:left;margin-left:244.1pt;margin-top:8pt;width:49.25pt;height:27.2pt;z-index:251654656;visibility:visible;mso-wrap-style:square;mso-wrap-distance-left:9pt;mso-wrap-distance-top:0;mso-wrap-distance-right:9pt;mso-wrap-distance-bottom:0;mso-position-horizontal:absolute;mso-position-horizontal-relative:text;mso-position-vertical:absolute;mso-position-vertical-relative:text;v-text-anchor:top" o:gfxdata="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" filled="f" stroked="f">
                 <v:textbox>
                   <w:txbxContent>
                     <w:p>
@@ -1818,7 +1821,7 @@
         <mc:AlternateContent>
           <mc:Choice Requires="wps">
             <w:drawing>
-              <wp:anchor distT="0" distB="0" distL="114300" distR="114300" simplePos="0" relativeHeight="251673600" behindDoc="0" locked="0" layoutInCell="1" allowOverlap="1" wp14:anchorId="7A561475" wp14:editId="6294EB7C">
+              <wp:anchor distT="0" distB="0" distL="114300" distR="114300" simplePos="0" relativeHeight="251655680" behindDoc="0" locked="0" layoutInCell="1" allowOverlap="1" wp14:anchorId="7A561475" wp14:editId="6294EB7C">
                 <wp:simplePos x="0" y="0"/>
                 <wp:positionH relativeFrom="column">
                   <wp:posOffset>1962614</wp:posOffset>
@@ -1919,8 +1922,7 @@
           </mc:Choice>
           <mc:Fallback>
             <w:pict>
-              <v:shape w14:anchorId="7A561475" id="Text Box 17" o:spid="_x0000_s1032" type="#_x0000_t202" style="position:absolute;left:0;text-align:left;margin-left:154.55pt;margin-top:10.95pt;width:49.25pt;height:27.2pt;z-index:251673600;visibility:visible;mso-wrap-style:square;mso-wrap-distance-left:9pt;mso-wrap-distance-top:0;mso-wrap-distance-right:9pt;mso-wrap-distance-bottom:0;mso-position-horizontal:absolute;mso-position-horizontal-relative:text;mso-position-vertical:absolute;mso-position-vertical-relative:text;v-text-anchor:top" o:gfxdata="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" filled="f" stroked="f">
-                <v:fill o:detectmouseclick="t"/>
+              <v:shape w14:anchorId="7A561475" id="Text Box 17" o:spid="_x0000_s1032" type="#_x0000_t202" style="position:absolute;left:0;text-align:left;margin-left:154.55pt;margin-top:10.95pt;width:49.25pt;height:27.2pt;z-index:251655680;visibility:visible;mso-wrap-style:square;mso-wrap-distance-left:9pt;mso-wrap-distance-top:0;mso-wrap-distance-right:9pt;mso-wrap-distance-bottom:0;mso-position-horizontal:absolute;mso-position-horizontal-relative:text;mso-position-vertical:absolute;mso-position-vertical-relative:text;v-text-anchor:top" o:gfxdata="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" filled="f" stroked="f">
                 <v:textbox>
                   <w:txbxContent>
                     <w:p>
@@ -1983,7 +1985,7 @@
         <mc:AlternateContent>
           <mc:Choice Requires="wps">
             <w:drawing>
-              <wp:anchor distT="0" distB="0" distL="114300" distR="114300" simplePos="0" relativeHeight="251673600" behindDoc="0" locked="0" layoutInCell="1" allowOverlap="1" wp14:anchorId="01C68494" wp14:editId="061ACECA">
+              <wp:anchor distT="0" distB="0" distL="114300" distR="114300" simplePos="0" relativeHeight="251656704" behindDoc="0" locked="0" layoutInCell="1" allowOverlap="1" wp14:anchorId="01C68494" wp14:editId="061ACECA">
                 <wp:simplePos x="0" y="0"/>
                 <wp:positionH relativeFrom="column">
                   <wp:posOffset>3568390</wp:posOffset>
@@ -2074,8 +2076,7 @@
           </mc:Choice>
           <mc:Fallback>
             <w:pict>
-              <v:shape w14:anchorId="01C68494" id="Text Box 23" o:spid="_x0000_s1033" type="#_x0000_t202" style="position:absolute;left:0;text-align:left;margin-left:281pt;margin-top:1.25pt;width:54.75pt;height:27.2pt;z-index:251673600;visibility:visible;mso-wrap-style:square;mso-wrap-distance-left:9pt;mso-wrap-distance-top:0;mso-wrap-distance-right:9pt;mso-wrap-distance-bottom:0;mso-position-horizontal:absolute;mso-position-horizontal-relative:text;mso-position-vertical:absolute;mso-position-vertical-relative:text;v-text-anchor:top" o:gfxdata="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" filled="f" stroked="f">
-                <v:fill o:detectmouseclick="t"/>
+              <v:shape w14:anchorId="01C68494" id="Text Box 23" o:spid="_x0000_s1033" type="#_x0000_t202" style="position:absolute;left:0;text-align:left;margin-left:281pt;margin-top:1.25pt;width:54.75pt;height:27.2pt;z-index:251656704;visibility:visible;mso-wrap-style:square;mso-wrap-distance-left:9pt;mso-wrap-distance-top:0;mso-wrap-distance-right:9pt;mso-wrap-distance-bottom:0;mso-position-horizontal:absolute;mso-position-horizontal-relative:text;mso-position-vertical:absolute;mso-position-vertical-relative:text;v-text-anchor:top" o:gfxdata="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" filled="f" stroked="f">
                 <v:textbox>
                   <w:txbxContent>
                     <w:p>
@@ -2137,7 +2138,7 @@
         <mc:AlternateContent>
           <mc:Choice Requires="wps">
             <w:drawing>
-              <wp:anchor distT="0" distB="0" distL="114300" distR="114300" simplePos="0" relativeHeight="251719680" behindDoc="0" locked="0" layoutInCell="1" allowOverlap="1" wp14:anchorId="401E1AD0" wp14:editId="4D7BCD96">
+              <wp:anchor distT="0" distB="0" distL="114300" distR="114300" simplePos="0" relativeHeight="251674112" behindDoc="0" locked="0" layoutInCell="1" allowOverlap="1" wp14:anchorId="401E1AD0" wp14:editId="4D7BCD96">
                 <wp:simplePos x="0" y="0"/>
                 <wp:positionH relativeFrom="column">
                   <wp:posOffset>2912110</wp:posOffset>
@@ -2228,8 +2229,7 @@
           </mc:Choice>
           <mc:Fallback>
             <w:pict>
-              <v:shape w14:anchorId="401E1AD0" id="Text Box 54" o:spid="_x0000_s1034" type="#_x0000_t202" style="position:absolute;left:0;text-align:left;margin-left:229.3pt;margin-top:8.95pt;width:54.75pt;height:27.2pt;z-index:251719680;visibility:visible;mso-wrap-style:square;mso-wrap-distance-left:9pt;mso-wrap-distance-top:0;mso-wrap-distance-right:9pt;mso-wrap-distance-bottom:0;mso-position-horizontal:absolute;mso-position-horizontal-relative:text;mso-position-vertical:absolute;mso-position-vertical-relative:text;v-text-anchor:top" o:gfxdata="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" filled="f" stroked="f">
-                <v:fill o:detectmouseclick="t"/>
+              <v:shape w14:anchorId="401E1AD0" id="Text Box 54" o:spid="_x0000_s1034" type="#_x0000_t202" style="position:absolute;left:0;text-align:left;margin-left:229.3pt;margin-top:8.95pt;width:54.75pt;height:27.2pt;z-index:251674112;visibility:visible;mso-wrap-style:square;mso-wrap-distance-left:9pt;mso-wrap-distance-top:0;mso-wrap-distance-right:9pt;mso-wrap-distance-bottom:0;mso-position-horizontal:absolute;mso-position-horizontal-relative:text;mso-position-vertical:absolute;mso-position-vertical-relative:text;v-text-anchor:top" o:gfxdata="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" filled="f" stroked="f">
                 <v:textbox>
                   <w:txbxContent>
                     <w:p>
@@ -2282,7 +2282,7 @@
         <mc:AlternateContent>
           <mc:Choice Requires="wps">
             <w:drawing>
-              <wp:anchor distT="0" distB="0" distL="114300" distR="114300" simplePos="0" relativeHeight="251717632" behindDoc="0" locked="0" layoutInCell="1" allowOverlap="1" wp14:anchorId="696BFD70" wp14:editId="218AC1CB">
+              <wp:anchor distT="0" distB="0" distL="114300" distR="114300" simplePos="0" relativeHeight="251673088" behindDoc="0" locked="0" layoutInCell="1" allowOverlap="1" wp14:anchorId="696BFD70" wp14:editId="218AC1CB">
                 <wp:simplePos x="0" y="0"/>
                 <wp:positionH relativeFrom="column">
                   <wp:posOffset>2675890</wp:posOffset>
@@ -2348,7 +2348,7 @@
               </wp:anchor>
             </w:drawing>
           </mc:Choice>
-          <mc:Fallback>
+          <mc:Fallback xmlns:mv="urn:schemas-microsoft-com:mac:vml" xmlns:mo="http://schemas.microsoft.com/office/mac/office/2008/main">
             <w:pict>
               <v:line w14:anchorId="329E046A" id="Straight Connector 53" o:spid="_x0000_s1026" style="position:absolute;flip:y;z-index:251717632;visibility:visible;mso-wrap-style:square;mso-width-percent:0;mso-height-percent:0;mso-wrap-distance-left:9pt;mso-wrap-distance-top:0;mso-wrap-distance-right:9pt;mso-wrap-distance-bottom:0;mso-position-horizontal:absolute;mso-position-horizontal-relative:text;mso-position-vertical:absolute;mso-position-vertical-relative:text;mso-width-percent:0;mso-height-percent:0;mso-width-relative:margin;mso-height-relative:margin" from="210.7pt,8.55pt" to="247pt,8.55pt" o:gfxdata="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" strokecolor="red" strokeweight="2.5pt">
                 <v:stroke joinstyle="miter"/>
@@ -2366,7 +2366,7 @@
         <mc:AlternateContent>
           <mc:Choice Requires="wps">
             <w:drawing>
-              <wp:anchor distT="0" distB="0" distL="114300" distR="114300" simplePos="0" relativeHeight="251673600" behindDoc="0" locked="0" layoutInCell="1" allowOverlap="1" wp14:anchorId="4285BD3D" wp14:editId="63395B77">
+              <wp:anchor distT="0" distB="0" distL="114300" distR="114300" simplePos="0" relativeHeight="251657728" behindDoc="0" locked="0" layoutInCell="1" allowOverlap="1" wp14:anchorId="4285BD3D" wp14:editId="63395B77">
                 <wp:simplePos x="0" y="0"/>
                 <wp:positionH relativeFrom="column">
                   <wp:posOffset>11151</wp:posOffset>
@@ -2428,7 +2428,7 @@
               </wp:anchor>
             </w:drawing>
           </mc:Choice>
-          <mc:Fallback>
+          <mc:Fallback xmlns:mv="urn:schemas-microsoft-com:mac:vml" xmlns:mo="http://schemas.microsoft.com/office/mac/office/2008/main">
             <w:pict>
               <v:line w14:anchorId="09F35801" id="Straight Connector 8" o:spid="_x0000_s1026" style="position:absolute;flip:x;z-index:251673600;visibility:visible;mso-wrap-style:square;mso-wrap-distance-left:9pt;mso-wrap-distance-top:0;mso-wrap-distance-right:9pt;mso-wrap-distance-bottom:0;mso-position-horizontal:absolute;mso-position-horizontal-relative:text;mso-position-vertical:absolute;mso-position-vertical-relative:text" from=".9pt,5.05pt" to="73.65pt,13.85pt" o:gfxdata="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" strokecolor="red" strokeweight="2.5pt">
                 <v:stroke joinstyle="miter"/>
@@ -2446,7 +2446,7 @@
         <mc:AlternateContent>
           <mc:Choice Requires="wps">
             <w:drawing>
-              <wp:anchor distT="0" distB="0" distL="114300" distR="114300" simplePos="0" relativeHeight="251673600" behindDoc="0" locked="0" layoutInCell="1" allowOverlap="1" wp14:anchorId="32C0E039" wp14:editId="2A76D274">
+              <wp:anchor distT="0" distB="0" distL="114300" distR="114300" simplePos="0" relativeHeight="251658752" behindDoc="0" locked="0" layoutInCell="1" allowOverlap="1" wp14:anchorId="32C0E039" wp14:editId="2A76D274">
                 <wp:simplePos x="0" y="0"/>
                 <wp:positionH relativeFrom="column">
                   <wp:posOffset>1282390</wp:posOffset>
@@ -2537,8 +2537,7 @@
           </mc:Choice>
           <mc:Fallback>
             <w:pict>
-              <v:shape w14:anchorId="32C0E039" id="Text Box 15" o:spid="_x0000_s1035" type="#_x0000_t202" style="position:absolute;left:0;text-align:left;margin-left:101pt;margin-top:13.85pt;width:54.75pt;height:27.2pt;z-index:251673600;visibility:visible;mso-wrap-style:square;mso-wrap-distance-left:9pt;mso-wrap-distance-top:0;mso-wrap-distance-right:9pt;mso-wrap-distance-bottom:0;mso-position-horizontal:absolute;mso-position-horizontal-relative:text;mso-position-vertical:absolute;mso-position-vertical-relative:text;v-text-anchor:top" o:gfxdata="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" filled="f" stroked="f">
-                <v:fill o:detectmouseclick="t"/>
+              <v:shape w14:anchorId="32C0E039" id="Text Box 15" o:spid="_x0000_s1035" type="#_x0000_t202" style="position:absolute;left:0;text-align:left;margin-left:101pt;margin-top:13.85pt;width:54.75pt;height:27.2pt;z-index:251658752;visibility:visible;mso-wrap-style:square;mso-wrap-distance-left:9pt;mso-wrap-distance-top:0;mso-wrap-distance-right:9pt;mso-wrap-distance-bottom:0;mso-position-horizontal:absolute;mso-position-horizontal-relative:text;mso-position-vertical:absolute;mso-position-vertical-relative:text;v-text-anchor:top" o:gfxdata="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" filled="f" stroked="f">
                 <v:textbox>
                   <w:txbxContent>
                     <w:p>
@@ -2600,7 +2599,7 @@
         <mc:AlternateContent>
           <mc:Choice Requires="wps">
             <w:drawing>
-              <wp:anchor distT="0" distB="0" distL="114300" distR="114300" simplePos="0" relativeHeight="251673600" behindDoc="0" locked="0" layoutInCell="1" allowOverlap="1" wp14:anchorId="79DA6B35" wp14:editId="2B746709">
+              <wp:anchor distT="0" distB="0" distL="114300" distR="114300" simplePos="0" relativeHeight="251659776" behindDoc="0" locked="0" layoutInCell="1" allowOverlap="1" wp14:anchorId="79DA6B35" wp14:editId="2B746709">
                 <wp:simplePos x="0" y="0"/>
                 <wp:positionH relativeFrom="column">
                   <wp:posOffset>936702</wp:posOffset>
@@ -2662,7 +2661,7 @@
               </wp:anchor>
             </w:drawing>
           </mc:Choice>
-          <mc:Fallback>
+          <mc:Fallback xmlns:mv="urn:schemas-microsoft-com:mac:vml" xmlns:mo="http://schemas.microsoft.com/office/mac/office/2008/main">
             <w:pict>
               <v:line w14:anchorId="38D8ACE8" id="Straight Connector 7" o:spid="_x0000_s1026" style="position:absolute;flip:x y;z-index:251673600;visibility:visible;mso-wrap-style:square;mso-wrap-distance-left:9pt;mso-wrap-distance-top:0;mso-wrap-distance-right:9pt;mso-wrap-distance-bottom:0;mso-position-horizontal:absolute;mso-position-horizontal-relative:text;mso-position-vertical:absolute;mso-position-vertical-relative:text" from="73.75pt,7.95pt" to="118.55pt,16.3pt" o:gfxdata="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" strokecolor="red" strokeweight="2.5pt">
                 <v:stroke joinstyle="miter"/>
@@ -2696,7 +2695,6 @@
         <w:bidi/>
         <w:ind w:left="360"/>
         <w:rPr>
-          <w:rFonts w:hint="cs"/>
           <w:rtl/>
           <w:lang w:bidi="he-IL"/>
         </w:rPr>
@@ -2707,7 +2705,6 @@
         <w:bidi/>
         <w:ind w:left="360"/>
         <w:rPr>
-          <w:rFonts w:hint="cs"/>
           <w:lang w:bidi="he-IL"/>
         </w:rPr>
       </w:pPr>
@@ -2721,7 +2718,6 @@
         </w:numPr>
         <w:bidi/>
         <w:rPr>
-          <w:rFonts w:hint="cs"/>
           <w:lang w:bidi="he-IL"/>
         </w:rPr>
       </w:pPr>
@@ -2785,7 +2781,6 @@
         </w:numPr>
         <w:bidi/>
         <w:rPr>
-          <w:rFonts w:hint="cs"/>
           <w:lang w:bidi="he-IL"/>
         </w:rPr>
       </w:pPr>
@@ -2815,7 +2810,6 @@
         </w:numPr>
         <w:bidi/>
         <w:rPr>
-          <w:rFonts w:hint="cs"/>
           <w:lang w:bidi="he-IL"/>
         </w:rPr>
       </w:pPr>
@@ -2970,7 +2964,7 @@
         <mc:AlternateContent>
           <mc:Choice Requires="wps">
             <w:drawing>
-              <wp:anchor distT="0" distB="0" distL="114300" distR="114300" simplePos="0" relativeHeight="251721728" behindDoc="0" locked="0" layoutInCell="1" allowOverlap="1" wp14:anchorId="788E8843" wp14:editId="476D2F15">
+              <wp:anchor distT="0" distB="0" distL="114300" distR="114300" simplePos="0" relativeHeight="251675136" behindDoc="0" locked="0" layoutInCell="1" allowOverlap="1" wp14:anchorId="788E8843" wp14:editId="476D2F15">
                 <wp:simplePos x="0" y="0"/>
                 <wp:positionH relativeFrom="column">
                   <wp:posOffset>622300</wp:posOffset>
@@ -3044,7 +3038,7 @@
               </wp:anchor>
             </w:drawing>
           </mc:Choice>
-          <mc:Fallback>
+          <mc:Fallback xmlns:mv="urn:schemas-microsoft-com:mac:vml" xmlns:mo="http://schemas.microsoft.com/office/mac/office/2008/main">
             <w:pict>
               <v:oval w14:anchorId="6305BCDF" id="Oval 56" o:spid="_x0000_s1026" style="position:absolute;margin-left:49pt;margin-top:47.6pt;width:44.95pt;height:36pt;z-index:251721728;visibility:visible;mso-wrap-style:square;mso-wrap-distance-left:9pt;mso-wrap-distance-top:0;mso-wrap-distance-right:9pt;mso-wrap-distance-bottom:0;mso-position-horizontal:absolute;mso-position-horizontal-relative:text;mso-position-vertical:absolute;mso-position-vertical-relative:text;v-text-anchor:middle" o:gfxdata="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" fillcolor="yellow" stroked="f" strokeweight="1pt">
                 <v:fill opacity="15163f"/>
@@ -3061,7 +3055,7 @@
           <w:lang w:bidi="he-IL"/>
         </w:rPr>
         <w:drawing>
-          <wp:anchor distT="0" distB="0" distL="114300" distR="114300" simplePos="0" relativeHeight="251704320" behindDoc="0" locked="0" layoutInCell="1" allowOverlap="1" wp14:anchorId="6270D5E3" wp14:editId="7047465C">
+          <wp:anchor distT="0" distB="0" distL="114300" distR="114300" simplePos="0" relativeHeight="251660800" behindDoc="0" locked="0" layoutInCell="1" allowOverlap="1" wp14:anchorId="6270D5E3" wp14:editId="7047465C">
             <wp:simplePos x="0" y="0"/>
             <wp:positionH relativeFrom="column">
               <wp:posOffset>-176530</wp:posOffset>
@@ -3094,7 +3088,7 @@
                     </pic:cNvPicPr>
                   </pic:nvPicPr>
                   <pic:blipFill>
-                    <a:blip r:embed="rId5">
+                    <a:blip r:embed="rId7">
                       <a:extLst>
                         <a:ext uri="{28A0092B-C50C-407E-A947-70E740481C1C}">
                           <a14:useLocalDpi xmlns:a14="http://schemas.microsoft.com/office/drawing/2010/main" val="0"/>
@@ -3128,7 +3122,7 @@
         <mc:AlternateContent>
           <mc:Choice Requires="wps">
             <w:drawing>
-              <wp:anchor distT="0" distB="0" distL="114300" distR="114300" simplePos="0" relativeHeight="251705344" behindDoc="0" locked="0" layoutInCell="1" allowOverlap="1" wp14:anchorId="799B3DFE" wp14:editId="14EA0179">
+              <wp:anchor distT="0" distB="0" distL="114300" distR="114300" simplePos="0" relativeHeight="251661824" behindDoc="0" locked="0" layoutInCell="1" allowOverlap="1" wp14:anchorId="799B3DFE" wp14:editId="14EA0179">
                 <wp:simplePos x="0" y="0"/>
                 <wp:positionH relativeFrom="column">
                   <wp:posOffset>3646170</wp:posOffset>
@@ -3190,7 +3184,7 @@
               </wp:anchor>
             </w:drawing>
           </mc:Choice>
-          <mc:Fallback>
+          <mc:Fallback xmlns:mv="urn:schemas-microsoft-com:mac:vml" xmlns:mo="http://schemas.microsoft.com/office/mac/office/2008/main">
             <w:pict>
               <v:line w14:anchorId="6A7A7377" id="Straight Connector 31" o:spid="_x0000_s1026" style="position:absolute;z-index:251705344;visibility:visible;mso-wrap-style:square;mso-wrap-distance-left:9pt;mso-wrap-distance-top:0;mso-wrap-distance-right:9pt;mso-wrap-distance-bottom:0;mso-position-horizontal:absolute;mso-position-horizontal-relative:text;mso-position-vertical:absolute;mso-position-vertical-relative:text" from="287.1pt,128.1pt" to="323.15pt,180.95pt" o:gfxdata="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" strokecolor="red" strokeweight="2.5pt">
                 <v:stroke joinstyle="miter"/>
@@ -3208,7 +3202,7 @@
         <mc:AlternateContent>
           <mc:Choice Requires="wps">
             <w:drawing>
-              <wp:anchor distT="0" distB="0" distL="114300" distR="114300" simplePos="0" relativeHeight="251706368" behindDoc="0" locked="0" layoutInCell="1" allowOverlap="1" wp14:anchorId="1376D76E" wp14:editId="15CDD827">
+              <wp:anchor distT="0" distB="0" distL="114300" distR="114300" simplePos="0" relativeHeight="251662848" behindDoc="0" locked="0" layoutInCell="1" allowOverlap="1" wp14:anchorId="1376D76E" wp14:editId="15CDD827">
                 <wp:simplePos x="0" y="0"/>
                 <wp:positionH relativeFrom="column">
                   <wp:posOffset>4326255</wp:posOffset>
@@ -3272,7 +3266,7 @@
               </wp:anchor>
             </w:drawing>
           </mc:Choice>
-          <mc:Fallback>
+          <mc:Fallback xmlns:mv="urn:schemas-microsoft-com:mac:vml" xmlns:mo="http://schemas.microsoft.com/office/mac/office/2008/main">
             <w:pict>
               <v:line w14:anchorId="4F13D545" id="Straight Connector 32" o:spid="_x0000_s1026" style="position:absolute;flip:x;z-index:251706368;visibility:visible;mso-wrap-style:square;mso-wrap-distance-left:9pt;mso-wrap-distance-top:0;mso-wrap-distance-right:9pt;mso-wrap-distance-bottom:0;mso-position-horizontal:absolute;mso-position-horizontal-relative:text;mso-position-vertical:absolute;mso-position-vertical-relative:text" from="340.65pt,128.1pt" to="376.3pt,181.85pt" o:gfxdata="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" strokecolor="red" strokeweight="2.5pt">
                 <v:stroke joinstyle="miter"/>
@@ -3290,7 +3284,7 @@
         <mc:AlternateContent>
           <mc:Choice Requires="wps">
             <w:drawing>
-              <wp:anchor distT="0" distB="0" distL="114300" distR="114300" simplePos="0" relativeHeight="251707392" behindDoc="0" locked="0" layoutInCell="1" allowOverlap="1" wp14:anchorId="67DFEB33" wp14:editId="33C7DF4A">
+              <wp:anchor distT="0" distB="0" distL="114300" distR="114300" simplePos="0" relativeHeight="251663872" behindDoc="0" locked="0" layoutInCell="1" allowOverlap="1" wp14:anchorId="67DFEB33" wp14:editId="33C7DF4A">
                 <wp:simplePos x="0" y="0"/>
                 <wp:positionH relativeFrom="column">
                   <wp:posOffset>1650365</wp:posOffset>
@@ -3352,7 +3346,7 @@
               </wp:anchor>
             </w:drawing>
           </mc:Choice>
-          <mc:Fallback>
+          <mc:Fallback xmlns:mv="urn:schemas-microsoft-com:mac:vml" xmlns:mo="http://schemas.microsoft.com/office/mac/office/2008/main">
             <w:pict>
               <v:line w14:anchorId="53CA9B91" id="Straight Connector 34" o:spid="_x0000_s1026" style="position:absolute;flip:x y;z-index:251707392;visibility:visible;mso-wrap-style:square;mso-wrap-distance-left:9pt;mso-wrap-distance-top:0;mso-wrap-distance-right:9pt;mso-wrap-distance-bottom:0;mso-position-horizontal:absolute;mso-position-horizontal-relative:text;mso-position-vertical:absolute;mso-position-vertical-relative:text" from="129.95pt,209.8pt" to="174.75pt,218.15pt" o:gfxdata="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" strokecolor="red" strokeweight="2.5pt">
                 <v:stroke joinstyle="miter"/>
@@ -3370,7 +3364,7 @@
         <mc:AlternateContent>
           <mc:Choice Requires="wps">
             <w:drawing>
-              <wp:anchor distT="0" distB="0" distL="114300" distR="114300" simplePos="0" relativeHeight="251708416" behindDoc="0" locked="0" layoutInCell="1" allowOverlap="1" wp14:anchorId="433BF88F" wp14:editId="7B2ACB58">
+              <wp:anchor distT="0" distB="0" distL="114300" distR="114300" simplePos="0" relativeHeight="251664896" behindDoc="0" locked="0" layoutInCell="1" allowOverlap="1" wp14:anchorId="433BF88F" wp14:editId="7B2ACB58">
                 <wp:simplePos x="0" y="0"/>
                 <wp:positionH relativeFrom="column">
                   <wp:posOffset>724535</wp:posOffset>
@@ -3432,7 +3426,7 @@
               </wp:anchor>
             </w:drawing>
           </mc:Choice>
-          <mc:Fallback>
+          <mc:Fallback xmlns:mv="urn:schemas-microsoft-com:mac:vml" xmlns:mo="http://schemas.microsoft.com/office/mac/office/2008/main">
             <w:pict>
               <v:line w14:anchorId="45BE07BA" id="Straight Connector 35" o:spid="_x0000_s1026" style="position:absolute;flip:x;z-index:251708416;visibility:visible;mso-wrap-style:square;mso-wrap-distance-left:9pt;mso-wrap-distance-top:0;mso-wrap-distance-right:9pt;mso-wrap-distance-bottom:0;mso-position-horizontal:absolute;mso-position-horizontal-relative:text;mso-position-vertical:absolute;mso-position-vertical-relative:text" from="57.05pt,192.2pt" to="129.8pt,201pt" o:gfxdata="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" strokecolor="red" strokeweight="2.5pt">
                 <v:stroke joinstyle="miter"/>
@@ -3450,7 +3444,7 @@
         <mc:AlternateContent>
           <mc:Choice Requires="wps">
             <w:drawing>
-              <wp:anchor distT="0" distB="0" distL="114300" distR="114300" simplePos="0" relativeHeight="251709440" behindDoc="0" locked="0" layoutInCell="1" allowOverlap="1" wp14:anchorId="68F7F939" wp14:editId="19876B44">
+              <wp:anchor distT="0" distB="0" distL="114300" distR="114300" simplePos="0" relativeHeight="251665920" behindDoc="0" locked="0" layoutInCell="1" allowOverlap="1" wp14:anchorId="68F7F939" wp14:editId="19876B44">
                 <wp:simplePos x="0" y="0"/>
                 <wp:positionH relativeFrom="column">
                   <wp:posOffset>4326255</wp:posOffset>
@@ -3512,7 +3506,7 @@
               </wp:anchor>
             </w:drawing>
           </mc:Choice>
-          <mc:Fallback>
+          <mc:Fallback xmlns:mv="urn:schemas-microsoft-com:mac:vml" xmlns:mo="http://schemas.microsoft.com/office/mac/office/2008/main">
             <w:pict>
               <v:line w14:anchorId="76F7FB8D" id="Straight Connector 36" o:spid="_x0000_s1026" style="position:absolute;flip:x y;z-index:251709440;visibility:visible;mso-wrap-style:square;mso-wrap-distance-left:9pt;mso-wrap-distance-top:0;mso-wrap-distance-right:9pt;mso-wrap-distance-bottom:0;mso-position-horizontal:absolute;mso-position-horizontal-relative:text;mso-position-vertical:absolute;mso-position-vertical-relative:text" from="340.65pt,82.45pt" to="349.95pt,127.45pt" o:gfxdata="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" strokecolor="red" strokeweight="2.5pt">
                 <v:stroke joinstyle="miter"/>
@@ -3530,7 +3524,7 @@
         <mc:AlternateContent>
           <mc:Choice Requires="wps">
             <w:drawing>
-              <wp:anchor distT="0" distB="0" distL="114300" distR="114300" simplePos="0" relativeHeight="251710464" behindDoc="0" locked="0" layoutInCell="1" allowOverlap="1" wp14:anchorId="31E3DFA6" wp14:editId="207A93DE">
+              <wp:anchor distT="0" distB="0" distL="114300" distR="114300" simplePos="0" relativeHeight="251666944" behindDoc="0" locked="0" layoutInCell="1" allowOverlap="1" wp14:anchorId="31E3DFA6" wp14:editId="207A93DE">
                 <wp:simplePos x="0" y="0"/>
                 <wp:positionH relativeFrom="column">
                   <wp:posOffset>2620010</wp:posOffset>
@@ -3590,7 +3584,7 @@
               </wp:anchor>
             </w:drawing>
           </mc:Choice>
-          <mc:Fallback>
+          <mc:Fallback xmlns:mv="urn:schemas-microsoft-com:mac:vml" xmlns:mo="http://schemas.microsoft.com/office/mac/office/2008/main">
             <w:pict>
               <v:line w14:anchorId="36488A64" id="Straight Connector 37" o:spid="_x0000_s1026" style="position:absolute;flip:x;z-index:251710464;visibility:visible;mso-wrap-style:square;mso-wrap-distance-left:9pt;mso-wrap-distance-top:0;mso-wrap-distance-right:9pt;mso-wrap-distance-bottom:0;mso-position-horizontal:absolute;mso-position-horizontal-relative:text;mso-position-vertical:absolute;mso-position-vertical-relative:text" from="206.3pt,64.9pt" to="305.15pt,64.9pt" o:gfxdata="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" strokecolor="red" strokeweight="2.5pt">
                 <v:stroke joinstyle="miter"/>
@@ -3608,7 +3602,7 @@
         <mc:AlternateContent>
           <mc:Choice Requires="wps">
             <w:drawing>
-              <wp:anchor distT="0" distB="0" distL="114300" distR="114300" simplePos="0" relativeHeight="251711488" behindDoc="0" locked="0" layoutInCell="1" allowOverlap="1" wp14:anchorId="4D3283D2" wp14:editId="731C51C9">
+              <wp:anchor distT="0" distB="0" distL="114300" distR="114300" simplePos="0" relativeHeight="251667968" behindDoc="0" locked="0" layoutInCell="1" allowOverlap="1" wp14:anchorId="4D3283D2" wp14:editId="731C51C9">
                 <wp:simplePos x="0" y="0"/>
                 <wp:positionH relativeFrom="column">
                   <wp:posOffset>1125855</wp:posOffset>
@@ -3670,7 +3664,7 @@
               </wp:anchor>
             </w:drawing>
           </mc:Choice>
-          <mc:Fallback>
+          <mc:Fallback xmlns:mv="urn:schemas-microsoft-com:mac:vml" xmlns:mo="http://schemas.microsoft.com/office/mac/office/2008/main">
             <w:pict>
               <v:line w14:anchorId="4C8FE15C" id="Straight Connector 38" o:spid="_x0000_s1026" style="position:absolute;flip:x;z-index:251711488;visibility:visible;mso-wrap-style:square;mso-wrap-distance-left:9pt;mso-wrap-distance-top:0;mso-wrap-distance-right:9pt;mso-wrap-distance-bottom:0;mso-position-horizontal:absolute;mso-position-horizontal-relative:text;mso-position-vertical:absolute;mso-position-vertical-relative:text" from="88.65pt,46.45pt" to="205.95pt,64.45pt" o:gfxdata="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" strokecolor="red" strokeweight="2.5pt">
                 <v:stroke joinstyle="miter"/>
@@ -3688,7 +3682,7 @@
         <mc:AlternateContent>
           <mc:Choice Requires="wps">
             <w:drawing>
-              <wp:anchor distT="0" distB="0" distL="114300" distR="114300" simplePos="0" relativeHeight="251712512" behindDoc="0" locked="0" layoutInCell="1" allowOverlap="1" wp14:anchorId="6A78D117" wp14:editId="19902B27">
+              <wp:anchor distT="0" distB="0" distL="114300" distR="114300" simplePos="0" relativeHeight="251668992" behindDoc="0" locked="0" layoutInCell="1" allowOverlap="1" wp14:anchorId="6A78D117" wp14:editId="19902B27">
                 <wp:simplePos x="0" y="0"/>
                 <wp:positionH relativeFrom="column">
                   <wp:posOffset>902970</wp:posOffset>
@@ -3748,7 +3742,7 @@
               </wp:anchor>
             </w:drawing>
           </mc:Choice>
-          <mc:Fallback>
+          <mc:Fallback xmlns:mv="urn:schemas-microsoft-com:mac:vml" xmlns:mo="http://schemas.microsoft.com/office/mac/office/2008/main">
             <w:pict>
               <v:line w14:anchorId="2B1736D4" id="Straight Connector 48" o:spid="_x0000_s1026" style="position:absolute;flip:x y;z-index:251712512;visibility:visible;mso-wrap-style:square;mso-wrap-distance-left:9pt;mso-wrap-distance-top:0;mso-wrap-distance-right:9pt;mso-wrap-distance-bottom:0;mso-position-horizontal:absolute;mso-position-horizontal-relative:text;mso-position-vertical:absolute;mso-position-vertical-relative:text" from="71.1pt,82.45pt" to="71.2pt,127.85pt" o:gfxdata="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" strokecolor="red" strokeweight="2.5pt">
                 <v:stroke joinstyle="miter"/>
@@ -3766,7 +3760,7 @@
         <mc:AlternateContent>
           <mc:Choice Requires="wps">
             <w:drawing>
-              <wp:anchor distT="0" distB="0" distL="114300" distR="114300" simplePos="0" relativeHeight="251713536" behindDoc="0" locked="0" layoutInCell="1" allowOverlap="1" wp14:anchorId="54B18B67" wp14:editId="2DE523EA">
+              <wp:anchor distT="0" distB="0" distL="114300" distR="114300" simplePos="0" relativeHeight="251670016" behindDoc="0" locked="0" layoutInCell="1" allowOverlap="1" wp14:anchorId="54B18B67" wp14:editId="2DE523EA">
                 <wp:simplePos x="0" y="0"/>
                 <wp:positionH relativeFrom="column">
                   <wp:posOffset>668655</wp:posOffset>
@@ -3860,7 +3854,7 @@
           </mc:Choice>
           <mc:Fallback>
             <w:pict>
-              <v:oval w14:anchorId="54B18B67" id="Oval 50" o:spid="_x0000_s1036" style="position:absolute;margin-left:52.65pt;margin-top:46.45pt;width:44.95pt;height:36pt;z-index:251713536;visibility:visible;mso-wrap-style:square;mso-wrap-distance-left:9pt;mso-wrap-distance-top:0;mso-wrap-distance-right:9pt;mso-wrap-distance-bottom:0;mso-position-horizontal:absolute;mso-position-horizontal-relative:text;mso-position-vertical:absolute;mso-position-vertical-relative:text;v-text-anchor:middle" o:gfxdata="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" fillcolor="white [3212]" strokecolor="black [3213]" strokeweight="1pt">
+              <v:oval w14:anchorId="54B18B67" id="Oval 50" o:spid="_x0000_s1036" style="position:absolute;margin-left:52.65pt;margin-top:46.45pt;width:44.95pt;height:36pt;z-index:251670016;visibility:visible;mso-wrap-style:square;mso-wrap-distance-left:9pt;mso-wrap-distance-top:0;mso-wrap-distance-right:9pt;mso-wrap-distance-bottom:0;mso-position-horizontal:absolute;mso-position-horizontal-relative:text;mso-position-vertical:absolute;mso-position-vertical-relative:text;v-text-anchor:middle" o:gfxdata="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" fillcolor="white [3212]" strokecolor="black [3213]" strokeweight="1pt">
                 <v:stroke joinstyle="miter"/>
                 <v:textbox>
                   <w:txbxContent>
@@ -3894,7 +3888,7 @@
         <mc:AlternateContent>
           <mc:Choice Requires="wps">
             <w:drawing>
-              <wp:anchor distT="0" distB="0" distL="114300" distR="114300" simplePos="0" relativeHeight="251714560" behindDoc="0" locked="0" layoutInCell="1" allowOverlap="1" wp14:anchorId="196AD0D8" wp14:editId="7C0EE309">
+              <wp:anchor distT="0" distB="0" distL="114300" distR="114300" simplePos="0" relativeHeight="251671040" behindDoc="0" locked="0" layoutInCell="1" allowOverlap="1" wp14:anchorId="196AD0D8" wp14:editId="7C0EE309">
                 <wp:simplePos x="0" y="0"/>
                 <wp:positionH relativeFrom="column">
                   <wp:posOffset>445770</wp:posOffset>
@@ -3954,7 +3948,7 @@
               </wp:anchor>
             </w:drawing>
           </mc:Choice>
-          <mc:Fallback>
+          <mc:Fallback xmlns:mv="urn:schemas-microsoft-com:mac:vml" xmlns:mo="http://schemas.microsoft.com/office/mac/office/2008/main">
             <w:pict>
               <v:line w14:anchorId="7235AAA8" id="Straight Connector 51" o:spid="_x0000_s1026" style="position:absolute;z-index:251714560;visibility:visible;mso-wrap-style:square;mso-wrap-distance-left:9pt;mso-wrap-distance-top:0;mso-wrap-distance-right:9pt;mso-wrap-distance-bottom:0;mso-position-horizontal:absolute;mso-position-horizontal-relative:text;mso-position-vertical:absolute;mso-position-vertical-relative:text" from="35.1pt,128.1pt" to="35.2pt,182.05pt" o:gfxdata="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" strokecolor="red" strokeweight="2.5pt">
                 <v:stroke joinstyle="miter"/>
@@ -3972,7 +3966,7 @@
         <mc:AlternateContent>
           <mc:Choice Requires="wps">
             <w:drawing>
-              <wp:anchor distT="0" distB="0" distL="114300" distR="114300" simplePos="0" relativeHeight="251715584" behindDoc="0" locked="0" layoutInCell="1" allowOverlap="1" wp14:anchorId="5D97A5F5" wp14:editId="34D21F7E">
+              <wp:anchor distT="0" distB="0" distL="114300" distR="114300" simplePos="0" relativeHeight="251672064" behindDoc="0" locked="0" layoutInCell="1" allowOverlap="1" wp14:anchorId="5D97A5F5" wp14:editId="34D21F7E">
                 <wp:simplePos x="0" y="0"/>
                 <wp:positionH relativeFrom="column">
                   <wp:posOffset>3300962</wp:posOffset>
@@ -4034,7 +4028,7 @@
               </wp:anchor>
             </w:drawing>
           </mc:Choice>
-          <mc:Fallback>
+          <mc:Fallback xmlns:mv="urn:schemas-microsoft-com:mac:vml" xmlns:mo="http://schemas.microsoft.com/office/mac/office/2008/main">
             <w:pict>
               <v:line w14:anchorId="44807052" id="Straight Connector 52" o:spid="_x0000_s1026" style="position:absolute;flip:x y;z-index:251715584;visibility:visible;mso-wrap-style:square;mso-wrap-distance-left:9pt;mso-wrap-distance-top:0;mso-wrap-distance-right:9pt;mso-wrap-distance-bottom:0;mso-position-horizontal:absolute;mso-position-horizontal-relative:text;mso-position-vertical:absolute;mso-position-vertical-relative:text" from="259.9pt,190.45pt" to="304.65pt,199.85pt" o:gfxdata="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" strokecolor="red" strokeweight="2.5pt">
                 <v:stroke joinstyle="miter"/>
@@ -4060,7 +4054,6 @@
         </w:numPr>
         <w:bidi/>
         <w:rPr>
-          <w:rFonts w:hint="cs"/>
           <w:lang w:bidi="he-IL"/>
         </w:rPr>
       </w:pPr>
@@ -4100,7 +4093,6 @@
         </w:numPr>
         <w:bidi/>
         <w:rPr>
-          <w:rFonts w:hint="cs"/>
           <w:rtl/>
           <w:lang w:bidi="he-IL"/>
         </w:rPr>
@@ -4110,7 +4102,6 @@
       <w:pPr>
         <w:bidi/>
         <w:rPr>
-          <w:rFonts w:hint="cs"/>
           <w:rtl/>
           <w:lang w:bidi="he-IL"/>
         </w:rPr>
@@ -4468,6 +4459,7 @@
                 <w:lang w:bidi="he-IL"/>
               </w:rPr>
             </w:pPr>
+            <w:proofErr w:type="spellStart"/>
             <w:r>
               <w:rPr>
                 <w:rFonts w:ascii="Calibri" w:eastAsia="Times New Roman" w:hAnsi="Calibri" w:cs="Times New Roman"/>
@@ -4476,6 +4468,7 @@
               </w:rPr>
               <w:t>wy</w:t>
             </w:r>
+            <w:proofErr w:type="spellEnd"/>
           </w:p>
         </w:tc>
         <w:tc>
@@ -4671,6 +4664,7 @@
                 <w:lang w:bidi="he-IL"/>
               </w:rPr>
             </w:pPr>
+            <w:proofErr w:type="spellStart"/>
             <w:r>
               <w:rPr>
                 <w:rFonts w:ascii="Calibri" w:eastAsia="Times New Roman" w:hAnsi="Calibri" w:cs="Times New Roman"/>
@@ -4679,6 +4673,7 @@
               </w:rPr>
               <w:t>xzy</w:t>
             </w:r>
+            <w:proofErr w:type="spellEnd"/>
           </w:p>
         </w:tc>
         <w:tc>
@@ -4874,6 +4869,7 @@
                 <w:lang w:bidi="he-IL"/>
               </w:rPr>
             </w:pPr>
+            <w:proofErr w:type="spellStart"/>
             <w:r>
               <w:rPr>
                 <w:rFonts w:ascii="Calibri" w:eastAsia="Times New Roman" w:hAnsi="Calibri" w:cs="Times New Roman"/>
@@ -4882,6 +4878,7 @@
               </w:rPr>
               <w:t>wxz</w:t>
             </w:r>
+            <w:proofErr w:type="spellEnd"/>
           </w:p>
         </w:tc>
         <w:tc>
@@ -5077,6 +5074,7 @@
                 <w:lang w:bidi="he-IL"/>
               </w:rPr>
             </w:pPr>
+            <w:proofErr w:type="spellStart"/>
             <w:r>
               <w:rPr>
                 <w:rFonts w:ascii="Calibri" w:eastAsia="Times New Roman" w:hAnsi="Calibri" w:cs="Times New Roman"/>
@@ -5085,6 +5083,7 @@
               </w:rPr>
               <w:t>wxz</w:t>
             </w:r>
+            <w:proofErr w:type="spellEnd"/>
           </w:p>
         </w:tc>
         <w:tc>
@@ -5192,7 +5191,6 @@
       <w:pPr>
         <w:bidi/>
         <w:rPr>
-          <w:rFonts w:hint="cs"/>
           <w:rtl/>
           <w:lang w:bidi="he-IL"/>
         </w:rPr>
@@ -5496,6 +5494,7 @@
                 <w:lang w:bidi="he-IL"/>
               </w:rPr>
             </w:pPr>
+            <w:proofErr w:type="spellStart"/>
             <w:r>
               <w:rPr>
                 <w:rFonts w:ascii="Calibri" w:eastAsia="Times New Roman" w:hAnsi="Calibri" w:cs="Times New Roman"/>
@@ -5504,6 +5503,7 @@
               </w:rPr>
               <w:t>wx</w:t>
             </w:r>
+            <w:proofErr w:type="spellEnd"/>
           </w:p>
         </w:tc>
       </w:tr>
@@ -5633,6 +5633,7 @@
                 <w:lang w:bidi="he-IL"/>
               </w:rPr>
             </w:pPr>
+            <w:proofErr w:type="spellStart"/>
             <w:r>
               <w:rPr>
                 <w:rFonts w:ascii="Calibri" w:eastAsia="Times New Roman" w:hAnsi="Calibri" w:cs="Times New Roman"/>
@@ -5641,6 +5642,7 @@
               </w:rPr>
               <w:t>xz</w:t>
             </w:r>
+            <w:proofErr w:type="spellEnd"/>
           </w:p>
         </w:tc>
       </w:tr>
@@ -5770,6 +5772,7 @@
                 <w:lang w:bidi="he-IL"/>
               </w:rPr>
             </w:pPr>
+            <w:proofErr w:type="spellStart"/>
             <w:r>
               <w:rPr>
                 <w:rFonts w:ascii="Calibri" w:eastAsia="Times New Roman" w:hAnsi="Calibri" w:cs="Times New Roman"/>
@@ -5778,6 +5781,7 @@
               </w:rPr>
               <w:t>zy</w:t>
             </w:r>
+            <w:proofErr w:type="spellEnd"/>
           </w:p>
         </w:tc>
       </w:tr>
@@ -5907,6 +5911,7 @@
                 <w:lang w:bidi="he-IL"/>
               </w:rPr>
             </w:pPr>
+            <w:proofErr w:type="spellStart"/>
             <w:r>
               <w:rPr>
                 <w:rFonts w:ascii="Calibri" w:eastAsia="Times New Roman" w:hAnsi="Calibri" w:cs="Times New Roman"/>
@@ -5915,6 +5920,7 @@
               </w:rPr>
               <w:t>wy</w:t>
             </w:r>
+            <w:proofErr w:type="spellEnd"/>
           </w:p>
         </w:tc>
       </w:tr>
@@ -5923,7 +5929,6 @@
       <w:pPr>
         <w:bidi/>
         <w:rPr>
-          <w:rFonts w:hint="cs"/>
           <w:rtl/>
           <w:lang w:bidi="he-IL"/>
         </w:rPr>
@@ -5938,7 +5943,6 @@
         </w:numPr>
         <w:bidi/>
         <w:rPr>
-          <w:rFonts w:hint="cs"/>
           <w:rtl/>
           <w:lang w:bidi="he-IL"/>
         </w:rPr>
@@ -5949,22 +5953,183 @@
         </w:rPr>
         <w:t>TODO</w:t>
       </w:r>
-      <w:bookmarkStart w:id="0" w:name="_GoBack"/>
-      <w:bookmarkEnd w:id="0"/>
     </w:p>
     <w:sectPr>
+      <w:headerReference w:type="first" r:id="rId8"/>
       <w:pgSz w:w="11900" w:h="16840"/>
       <w:pgMar w:top="1440" w:right="1440" w:bottom="1440" w:left="1440" w:header="708" w:footer="708" w:gutter="0"/>
       <w:cols w:space="708"/>
+      <w:titlePg/>
       <w:docGrid w:linePitch="360"/>
     </w:sectPr>
   </w:body>
 </w:document>
 </file>
 
+<file path=word/endnotes.xml><?xml version="1.0" encoding="utf-8"?>
+<w:endnotes xmlns:wpc="http://schemas.microsoft.com/office/word/2010/wordprocessingCanvas" xmlns:mc="http://schemas.openxmlformats.org/markup-compatibility/2006" xmlns:o="urn:schemas-microsoft-com:office:office" xmlns:r="http://schemas.openxmlformats.org/officeDocument/2006/relationships" xmlns:m="http://schemas.openxmlformats.org/officeDocument/2006/math" xmlns:v="urn:schemas-microsoft-com:vml" xmlns:wp14="http://schemas.microsoft.com/office/word/2010/wordprocessingDrawing" xmlns:wp="http://schemas.openxmlformats.org/drawingml/2006/wordprocessingDrawing" xmlns:w10="urn:schemas-microsoft-com:office:word" xmlns:w="http://schemas.openxmlformats.org/wordprocessingml/2006/main" xmlns:w14="http://schemas.microsoft.com/office/word/2010/wordml" xmlns:w15="http://schemas.microsoft.com/office/word/2012/wordml" xmlns:wpg="http://schemas.microsoft.com/office/word/2010/wordprocessingGroup" xmlns:wpi="http://schemas.microsoft.com/office/word/2010/wordprocessingInk" xmlns:wne="http://schemas.microsoft.com/office/word/2006/wordml" xmlns:wps="http://schemas.microsoft.com/office/word/2010/wordprocessingShape" mc:Ignorable="w14 w15 wp14">
+  <w:endnote w:type="separator" w:id="-1">
+    <w:p>
+      <w:r>
+        <w:separator/>
+      </w:r>
+    </w:p>
+  </w:endnote>
+  <w:endnote w:type="continuationSeparator" w:id="0">
+    <w:p>
+      <w:r>
+        <w:continuationSeparator/>
+      </w:r>
+    </w:p>
+  </w:endnote>
+</w:endnotes>
+</file>
+
+<file path=word/footnotes.xml><?xml version="1.0" encoding="utf-8"?>
+<w:footnotes xmlns:wpc="http://schemas.microsoft.com/office/word/2010/wordprocessingCanvas" xmlns:mc="http://schemas.openxmlformats.org/markup-compatibility/2006" xmlns:o="urn:schemas-microsoft-com:office:office" xmlns:r="http://schemas.openxmlformats.org/officeDocument/2006/relationships" xmlns:m="http://schemas.openxmlformats.org/officeDocument/2006/math" xmlns:v="urn:schemas-microsoft-com:vml" xmlns:wp14="http://schemas.microsoft.com/office/word/2010/wordprocessingDrawing" xmlns:wp="http://schemas.openxmlformats.org/drawingml/2006/wordprocessingDrawing" xmlns:w10="urn:schemas-microsoft-com:office:word" xmlns:w="http://schemas.openxmlformats.org/wordprocessingml/2006/main" xmlns:w14="http://schemas.microsoft.com/office/word/2010/wordml" xmlns:w15="http://schemas.microsoft.com/office/word/2012/wordml" xmlns:wpg="http://schemas.microsoft.com/office/word/2010/wordprocessingGroup" xmlns:wpi="http://schemas.microsoft.com/office/word/2010/wordprocessingInk" xmlns:wne="http://schemas.microsoft.com/office/word/2006/wordml" xmlns:wps="http://schemas.microsoft.com/office/word/2010/wordprocessingShape" mc:Ignorable="w14 w15 wp14">
+  <w:footnote w:type="separator" w:id="-1">
+    <w:p>
+      <w:r>
+        <w:separator/>
+      </w:r>
+    </w:p>
+  </w:footnote>
+  <w:footnote w:type="continuationSeparator" w:id="0">
+    <w:p>
+      <w:r>
+        <w:continuationSeparator/>
+      </w:r>
+    </w:p>
+  </w:footnote>
+</w:footnotes>
+</file>
+
+<file path=word/header1.xml><?xml version="1.0" encoding="utf-8"?>
+<w:hdr xmlns:wpc="http://schemas.microsoft.com/office/word/2010/wordprocessingCanvas" xmlns:mc="http://schemas.openxmlformats.org/markup-compatibility/2006" xmlns:o="urn:schemas-microsoft-com:office:office" xmlns:r="http://schemas.openxmlformats.org/officeDocument/2006/relationships" xmlns:m="http://schemas.openxmlformats.org/officeDocument/2006/math" xmlns:v="urn:schemas-microsoft-com:vml" xmlns:wp14="http://schemas.microsoft.com/office/word/2010/wordprocessingDrawing" xmlns:wp="http://schemas.openxmlformats.org/drawingml/2006/wordprocessingDrawing" xmlns:w10="urn:schemas-microsoft-com:office:word" xmlns:w="http://schemas.openxmlformats.org/wordprocessingml/2006/main" xmlns:w14="http://schemas.microsoft.com/office/word/2010/wordml" xmlns:w15="http://schemas.microsoft.com/office/word/2012/wordml" xmlns:wpg="http://schemas.microsoft.com/office/word/2010/wordprocessingGroup" xmlns:wpi="http://schemas.microsoft.com/office/word/2010/wordprocessingInk" xmlns:wne="http://schemas.microsoft.com/office/word/2006/wordml" xmlns:wps="http://schemas.microsoft.com/office/word/2010/wordprocessingShape" mc:Ignorable="w14 w15 wp14">
+  <w:p>
+    <w:pPr>
+      <w:pStyle w:val="Header"/>
+      <w:bidi/>
+      <w:rPr>
+        <w:sz w:val="22"/>
+        <w:szCs w:val="22"/>
+      </w:rPr>
+    </w:pPr>
+    <w:r>
+      <w:rPr>
+        <w:rFonts w:hint="cs"/>
+        <w:sz w:val="22"/>
+        <w:szCs w:val="22"/>
+        <w:rtl/>
+      </w:rPr>
+      <w:t xml:space="preserve">דניאל פלדמן, 302575436, </w:t>
+    </w:r>
+    <w:hyperlink r:id="rId1" w:history="1">
+      <w:r>
+        <w:rPr>
+          <w:rStyle w:val="Hyperlink"/>
+          <w:sz w:val="22"/>
+          <w:szCs w:val="22"/>
+        </w:rPr>
+        <w:t>feldman.daniel@gmail.com</w:t>
+      </w:r>
+    </w:hyperlink>
+  </w:p>
+  <w:p>
+    <w:pPr>
+      <w:pStyle w:val="Header"/>
+      <w:bidi/>
+      <w:rPr>
+        <w:sz w:val="22"/>
+        <w:szCs w:val="22"/>
+        <w:rtl/>
+      </w:rPr>
+    </w:pPr>
+    <w:r>
+      <w:rPr>
+        <w:rFonts w:hint="cs"/>
+        <w:sz w:val="22"/>
+        <w:szCs w:val="22"/>
+        <w:rtl/>
+      </w:rPr>
+      <w:t xml:space="preserve">דור מנדיל, </w:t>
+    </w:r>
+    <w:r>
+      <w:rPr>
+        <w:rFonts w:cs="Arial"/>
+        <w:sz w:val="22"/>
+        <w:szCs w:val="22"/>
+        <w:rtl/>
+      </w:rPr>
+      <w:t>200968873</w:t>
+    </w:r>
+    <w:r>
+      <w:rPr>
+        <w:rFonts w:hint="cs"/>
+        <w:sz w:val="22"/>
+        <w:szCs w:val="22"/>
+        <w:rtl/>
+      </w:rPr>
+      <w:t xml:space="preserve">, </w:t>
+    </w:r>
+    <w:hyperlink r:id="rId2" w:history="1">
+      <w:r>
+        <w:rPr>
+          <w:rStyle w:val="Hyperlink"/>
+          <w:sz w:val="22"/>
+          <w:szCs w:val="22"/>
+        </w:rPr>
+        <w:t>med3590@gmail.com</w:t>
+      </w:r>
+    </w:hyperlink>
+  </w:p>
+  <w:p>
+    <w:pPr>
+      <w:pStyle w:val="Header"/>
+      <w:bidi/>
+      <w:rPr>
+        <w:sz w:val="22"/>
+        <w:szCs w:val="22"/>
+      </w:rPr>
+    </w:pPr>
+    <w:r>
+      <w:rPr>
+        <w:rFonts w:hint="cs"/>
+        <w:sz w:val="22"/>
+        <w:szCs w:val="22"/>
+        <w:rtl/>
+      </w:rPr>
+      <w:t>שקד גיטלמן, 302683925 ,</w:t>
+    </w:r>
+    <w:r>
+      <w:rPr>
+        <w:sz w:val="22"/>
+        <w:szCs w:val="22"/>
+      </w:rPr>
+      <w:t xml:space="preserve"> </w:t>
+    </w:r>
+    <w:hyperlink r:id="rId3" w:history="1">
+      <w:r>
+        <w:rPr>
+          <w:rStyle w:val="Hyperlink"/>
+          <w:sz w:val="22"/>
+          <w:szCs w:val="22"/>
+        </w:rPr>
+        <w:t>shaked.gitelman@gmail.com</w:t>
+      </w:r>
+    </w:hyperlink>
+  </w:p>
+  <w:p>
+    <w:pPr>
+      <w:pStyle w:val="Header"/>
+    </w:pPr>
+  </w:p>
+</w:hdr>
+</file>
+
 <file path=word/numbering.xml><?xml version="1.0" encoding="utf-8"?>
-<w:numbering xmlns:wpc="http://schemas.microsoft.com/office/word/2010/wordprocessingCanvas" xmlns:mo="http://schemas.microsoft.com/office/mac/office/2008/main" xmlns:mc="http://schemas.openxmlformats.org/markup-compatibility/2006" xmlns:mv="urn:schemas-microsoft-com:mac:vml" xmlns:o="urn:schemas-microsoft-com:office:office" xmlns:r="http://schemas.openxmlformats.org/officeDocument/2006/relationships" xmlns:m="http://schemas.openxmlformats.org/officeDocument/2006/math" xmlns:v="urn:schemas-microsoft-com:vml" xmlns:wp14="http://schemas.microsoft.com/office/word/2010/wordprocessingDrawing" xmlns:wp="http://schemas.openxmlformats.org/drawingml/2006/wordprocessingDrawing" xmlns:w10="urn:schemas-microsoft-com:office:word" xmlns:w="http://schemas.openxmlformats.org/wordprocessingml/2006/main" xmlns:w14="http://schemas.microsoft.com/office/word/2010/wordml" xmlns:w15="http://schemas.microsoft.com/office/word/2012/wordml" xmlns:wpg="http://schemas.microsoft.com/office/word/2010/wordprocessingGroup" xmlns:wpi="http://schemas.microsoft.com/office/word/2010/wordprocessingInk" xmlns:wne="http://schemas.microsoft.com/office/word/2006/wordml" xmlns:wps="http://schemas.microsoft.com/office/word/2010/wordprocessingShape" mc:Ignorable="w14 w15 wp14">
-  <w:abstractNum w:abstractNumId="0">
+<w:numbering xmlns:wpc="http://schemas.microsoft.com/office/word/2010/wordprocessingCanvas" xmlns:mc="http://schemas.openxmlformats.org/markup-compatibility/2006" xmlns:o="urn:schemas-microsoft-com:office:office" xmlns:r="http://schemas.openxmlformats.org/officeDocument/2006/relationships" xmlns:m="http://schemas.openxmlformats.org/officeDocument/2006/math" xmlns:v="urn:schemas-microsoft-com:vml" xmlns:wp14="http://schemas.microsoft.com/office/word/2010/wordprocessingDrawing" xmlns:wp="http://schemas.openxmlformats.org/drawingml/2006/wordprocessingDrawing" xmlns:w10="urn:schemas-microsoft-com:office:word" xmlns:w="http://schemas.openxmlformats.org/wordprocessingml/2006/main" xmlns:w14="http://schemas.microsoft.com/office/word/2010/wordml" xmlns:w15="http://schemas.microsoft.com/office/word/2012/wordml" xmlns:wpg="http://schemas.microsoft.com/office/word/2010/wordprocessingGroup" xmlns:wpi="http://schemas.microsoft.com/office/word/2010/wordprocessingInk" xmlns:wne="http://schemas.microsoft.com/office/word/2006/wordml" xmlns:wps="http://schemas.microsoft.com/office/word/2010/wordprocessingShape" mc:Ignorable="w14 w15 wp14">
+  <w:abstractNum w:abstractNumId="0" w15:restartNumberingAfterBreak="0">
     <w:nsid w:val="32F05F60"/>
     <w:multiLevelType w:val="hybridMultilevel"/>
     <w:tmpl w:val="879CF07A"/>
@@ -6050,7 +6215,7 @@
       </w:pPr>
     </w:lvl>
   </w:abstractNum>
-  <w:abstractNum w:abstractNumId="1">
+  <w:abstractNum w:abstractNumId="1" w15:restartNumberingAfterBreak="0">
     <w:nsid w:val="49F57FE9"/>
     <w:multiLevelType w:val="hybridMultilevel"/>
     <w:tmpl w:val="3F5C25FE"/>
@@ -6139,7 +6304,7 @@
       </w:pPr>
     </w:lvl>
   </w:abstractNum>
-  <w:abstractNum w:abstractNumId="2">
+  <w:abstractNum w:abstractNumId="2" w15:restartNumberingAfterBreak="0">
     <w:nsid w:val="6299468C"/>
     <w:multiLevelType w:val="hybridMultilevel"/>
     <w:tmpl w:val="5484B562"/>
@@ -6253,7 +6418,7 @@
     </w:rPrDefault>
     <w:pPrDefault/>
   </w:docDefaults>
-  <w:latentStyles w:defLockedState="0" w:defUIPriority="99" w:defSemiHidden="0" w:defUnhideWhenUsed="0" w:defQFormat="0" w:count="382">
+  <w:latentStyles w:defLockedState="0" w:defUIPriority="99" w:defSemiHidden="0" w:defUnhideWhenUsed="0" w:defQFormat="0" w:count="371">
     <w:lsdException w:name="Normal" w:uiPriority="0" w:qFormat="1"/>
     <w:lsdException w:name="heading 1" w:uiPriority="9" w:qFormat="1"/>
     <w:lsdException w:name="heading 2" w:semiHidden="1" w:uiPriority="9" w:unhideWhenUsed="1" w:qFormat="1"/>
@@ -6410,15 +6575,6 @@
     <w:lsdException w:name="Balloon Text" w:semiHidden="1" w:unhideWhenUsed="1"/>
     <w:lsdException w:name="Table Grid" w:uiPriority="39"/>
     <w:lsdException w:name="Table Theme" w:semiHidden="1" w:unhideWhenUsed="1"/>
-    <w:lsdException w:name="Note Level 1" w:semiHidden="1" w:unhideWhenUsed="1"/>
-    <w:lsdException w:name="Note Level 2" w:semiHidden="1" w:unhideWhenUsed="1"/>
-    <w:lsdException w:name="Note Level 3" w:semiHidden="1" w:unhideWhenUsed="1"/>
-    <w:lsdException w:name="Note Level 4" w:semiHidden="1" w:unhideWhenUsed="1"/>
-    <w:lsdException w:name="Note Level 5" w:semiHidden="1" w:unhideWhenUsed="1"/>
-    <w:lsdException w:name="Note Level 6" w:semiHidden="1" w:unhideWhenUsed="1"/>
-    <w:lsdException w:name="Note Level 7" w:semiHidden="1" w:unhideWhenUsed="1"/>
-    <w:lsdException w:name="Note Level 8" w:semiHidden="1" w:unhideWhenUsed="1"/>
-    <w:lsdException w:name="Note Level 9" w:semiHidden="1" w:unhideWhenUsed="1"/>
     <w:lsdException w:name="Placeholder Text" w:semiHidden="1"/>
     <w:lsdException w:name="No Spacing" w:uiPriority="1" w:qFormat="1"/>
     <w:lsdException w:name="Light Shading" w:uiPriority="60"/>
@@ -6634,8 +6790,6 @@
     <w:lsdException w:name="List Table 5 Dark Accent 6" w:uiPriority="50"/>
     <w:lsdException w:name="List Table 6 Colorful Accent 6" w:uiPriority="51"/>
     <w:lsdException w:name="List Table 7 Colorful Accent 6" w:uiPriority="52"/>
-    <w:lsdException w:name="Mention" w:semiHidden="1" w:unhideWhenUsed="1"/>
-    <w:lsdException w:name="Smart Hyperlink" w:semiHidden="1" w:unhideWhenUsed="1"/>
   </w:latentStyles>
   <w:style w:type="paragraph" w:default="1" w:styleId="Normal">
     <w:name w:val="Normal"/>
@@ -6712,6 +6866,59 @@
       <w:ind w:left="720"/>
       <w:contextualSpacing/>
     </w:pPr>
+  </w:style>
+  <w:style w:type="paragraph" w:styleId="Header">
+    <w:name w:val="header"/>
+    <w:basedOn w:val="Normal"/>
+    <w:link w:val="HeaderChar"/>
+    <w:uiPriority w:val="99"/>
+    <w:unhideWhenUsed/>
+    <w:rsid w:val="00BD6704"/>
+    <w:pPr>
+      <w:tabs>
+        <w:tab w:val="center" w:pos="4680"/>
+        <w:tab w:val="right" w:pos="9360"/>
+      </w:tabs>
+    </w:pPr>
+  </w:style>
+  <w:style w:type="character" w:customStyle="1" w:styleId="HeaderChar">
+    <w:name w:val="Header Char"/>
+    <w:basedOn w:val="DefaultParagraphFont"/>
+    <w:link w:val="Header"/>
+    <w:uiPriority w:val="99"/>
+    <w:rsid w:val="00BD6704"/>
+  </w:style>
+  <w:style w:type="paragraph" w:styleId="Footer">
+    <w:name w:val="footer"/>
+    <w:basedOn w:val="Normal"/>
+    <w:link w:val="FooterChar"/>
+    <w:uiPriority w:val="99"/>
+    <w:unhideWhenUsed/>
+    <w:rsid w:val="00BD6704"/>
+    <w:pPr>
+      <w:tabs>
+        <w:tab w:val="center" w:pos="4680"/>
+        <w:tab w:val="right" w:pos="9360"/>
+      </w:tabs>
+    </w:pPr>
+  </w:style>
+  <w:style w:type="character" w:customStyle="1" w:styleId="FooterChar">
+    <w:name w:val="Footer Char"/>
+    <w:basedOn w:val="DefaultParagraphFont"/>
+    <w:link w:val="Footer"/>
+    <w:uiPriority w:val="99"/>
+    <w:rsid w:val="00BD6704"/>
+  </w:style>
+  <w:style w:type="character" w:styleId="Hyperlink">
+    <w:name w:val="Hyperlink"/>
+    <w:basedOn w:val="DefaultParagraphFont"/>
+    <w:uiPriority w:val="99"/>
+    <w:unhideWhenUsed/>
+    <w:rsid w:val="00BD6704"/>
+    <w:rPr>
+      <w:color w:val="0563C1" w:themeColor="hyperlink"/>
+      <w:u w:val="single"/>
+    </w:rPr>
   </w:style>
 </w:styles>
 </file>

</xml_diff>

<commit_message>
minor changes in Q2
</commit_message>
<xml_diff>
--- a/ans_theoretical-2.docx
+++ b/ans_theoretical-2.docx
@@ -213,7 +213,7 @@
           </mc:Choice>
           <mc:Fallback>
             <w:pict>
-              <v:line w14:anchorId="45716759" id="Straight Connector 42" o:spid="_x0000_s1026" style="position:absolute;flip:x;z-index:251701760;visibility:visible;mso-wrap-style:square;mso-width-percent:0;mso-height-percent:0;mso-wrap-distance-left:9pt;mso-wrap-distance-top:0;mso-wrap-distance-right:9pt;mso-wrap-distance-bottom:0;mso-position-horizontal:absolute;mso-position-horizontal-relative:text;mso-position-vertical:absolute;mso-position-vertical-relative:text;mso-width-percent:0;mso-height-percent:0;mso-width-relative:margin;mso-height-relative:margin" from="37.75pt,3.25pt" to="144.7pt,23.5pt" o:gfxdata="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" strokecolor="red" strokeweight="2.5pt">
+              <v:line w14:anchorId="49904951" id="Straight Connector 42" o:spid="_x0000_s1026" style="position:absolute;flip:x;z-index:251701760;visibility:visible;mso-wrap-style:square;mso-width-percent:0;mso-height-percent:0;mso-wrap-distance-left:9pt;mso-wrap-distance-top:0;mso-wrap-distance-right:9pt;mso-wrap-distance-bottom:0;mso-position-horizontal:absolute;mso-position-horizontal-relative:text;mso-position-vertical:absolute;mso-position-vertical-relative:text;mso-width-percent:0;mso-height-percent:0;mso-width-relative:margin;mso-height-relative:margin" from="37.75pt,3.25pt" to="144.7pt,23.5pt" o:gfxdata="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" strokecolor="red" strokeweight="2.5pt">
                 <v:stroke joinstyle="miter"/>
                 <w10:wrap type="through"/>
               </v:line>
@@ -300,7 +300,7 @@
           </mc:Choice>
           <mc:Fallback>
             <w:pict>
-              <v:line w14:anchorId="578BEC58" id="Straight Connector 11" o:spid="_x0000_s1026" style="position:absolute;flip:x y;z-index:251644416;visibility:visible;mso-wrap-style:square;mso-wrap-distance-left:9pt;mso-wrap-distance-top:0;mso-wrap-distance-right:9pt;mso-wrap-distance-bottom:0;mso-position-horizontal:absolute;mso-position-horizontal-relative:text;mso-position-vertical:absolute;mso-position-vertical-relative:text" from="154.5pt,8.2pt" to="253.55pt,8.6pt" o:gfxdata="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" strokecolor="red" strokeweight="2.5pt">
+              <v:line w14:anchorId="790DF2E9" id="Straight Connector 11" o:spid="_x0000_s1026" style="position:absolute;flip:x y;z-index:251644416;visibility:visible;mso-wrap-style:square;mso-wrap-distance-left:9pt;mso-wrap-distance-top:0;mso-wrap-distance-right:9pt;mso-wrap-distance-bottom:0;mso-position-horizontal:absolute;mso-position-horizontal-relative:text;mso-position-vertical:absolute;mso-position-vertical-relative:text" from="154.5pt,8.2pt" to="253.55pt,8.6pt" o:gfxdata="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" strokecolor="red" strokeweight="2.5pt">
                 <v:stroke joinstyle="miter"/>
                 <w10:wrap type="through"/>
               </v:line>
@@ -994,7 +994,7 @@
           </mc:Choice>
           <mc:Fallback>
             <w:pict>
-              <v:line w14:anchorId="16B22655" id="Straight Connector 10" o:spid="_x0000_s1026" style="position:absolute;flip:x y;z-index:251645440;visibility:visible;mso-wrap-style:square;mso-width-percent:0;mso-wrap-distance-left:9pt;mso-wrap-distance-top:0;mso-wrap-distance-right:9pt;mso-wrap-distance-bottom:0;mso-position-horizontal:absolute;mso-position-horizontal-relative:text;mso-position-vertical:absolute;mso-position-vertical-relative:text;mso-width-percent:0;mso-width-relative:margin" from="289.5pt,5.25pt" to="293pt,57.75pt" o:gfxdata="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" strokecolor="red" strokeweight="2.5pt">
+              <v:line w14:anchorId="4F1C7797" id="Straight Connector 10" o:spid="_x0000_s1026" style="position:absolute;flip:x y;z-index:251645440;visibility:visible;mso-wrap-style:square;mso-width-percent:0;mso-wrap-distance-left:9pt;mso-wrap-distance-top:0;mso-wrap-distance-right:9pt;mso-wrap-distance-bottom:0;mso-position-horizontal:absolute;mso-position-horizontal-relative:text;mso-position-vertical:absolute;mso-position-vertical-relative:text;mso-width-percent:0;mso-width-relative:margin" from="289.5pt,5.25pt" to="293pt,57.75pt" o:gfxdata="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" strokecolor="red" strokeweight="2.5pt">
                 <v:stroke joinstyle="miter"/>
                 <w10:wrap type="through"/>
               </v:line>
@@ -1337,7 +1337,7 @@
           </mc:Choice>
           <mc:Fallback>
             <w:pict>
-              <v:line w14:anchorId="0E4056C6" id="Straight Connector 4" o:spid="_x0000_s1026" style="position:absolute;z-index:251641344;visibility:visible;mso-wrap-style:square;mso-width-percent:0;mso-height-percent:0;mso-wrap-distance-left:9pt;mso-wrap-distance-top:0;mso-wrap-distance-right:9pt;mso-wrap-distance-bottom:0;mso-position-horizontal:absolute;mso-position-horizontal-relative:text;mso-position-vertical:absolute;mso-position-vertical-relative:text;mso-width-percent:0;mso-height-percent:0;mso-width-relative:margin;mso-height-relative:margin" from="147.75pt,7.45pt" to="199.25pt,29.35pt" o:gfxdata="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" strokecolor="red" strokeweight="2.5pt">
+              <v:line w14:anchorId="6E01BE77" id="Straight Connector 4" o:spid="_x0000_s1026" style="position:absolute;z-index:251641344;visibility:visible;mso-wrap-style:square;mso-width-percent:0;mso-height-percent:0;mso-wrap-distance-left:9pt;mso-wrap-distance-top:0;mso-wrap-distance-right:9pt;mso-wrap-distance-bottom:0;mso-position-horizontal:absolute;mso-position-horizontal-relative:text;mso-position-vertical:absolute;mso-position-vertical-relative:text;mso-width-percent:0;mso-height-percent:0;mso-width-relative:margin;mso-height-relative:margin" from="147.75pt,7.45pt" to="199.25pt,29.35pt" o:gfxdata="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" strokecolor="red" strokeweight="2.5pt">
                 <v:stroke joinstyle="miter"/>
                 <w10:wrap type="through"/>
               </v:line>
@@ -1437,7 +1437,7 @@
           </mc:Choice>
           <mc:Fallback>
             <w:pict>
-              <v:line w14:anchorId="4DA38118" id="Straight Connector 9" o:spid="_x0000_s1026" style="position:absolute;flip:y;z-index:251647488;visibility:visible;mso-wrap-style:square;mso-width-percent:0;mso-height-percent:0;mso-wrap-distance-left:9pt;mso-wrap-distance-top:0;mso-wrap-distance-right:9pt;mso-wrap-distance-bottom:0;mso-position-horizontal:absolute;mso-position-horizontal-relative:text;mso-position-vertical:absolute;mso-position-vertical-relative:text;mso-width-percent:0;mso-height-percent:0;mso-width-relative:margin;mso-height-relative:margin" from="289.5pt,13.75pt" to="318.75pt,68.6pt" o:gfxdata="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" strokecolor="red" strokeweight="2.5pt">
+              <v:line w14:anchorId="42AF9A11" id="Straight Connector 9" o:spid="_x0000_s1026" style="position:absolute;flip:y;z-index:251647488;visibility:visible;mso-wrap-style:square;mso-width-percent:0;mso-height-percent:0;mso-wrap-distance-left:9pt;mso-wrap-distance-top:0;mso-wrap-distance-right:9pt;mso-wrap-distance-bottom:0;mso-position-horizontal:absolute;mso-position-horizontal-relative:text;mso-position-vertical:absolute;mso-position-vertical-relative:text;mso-width-percent:0;mso-height-percent:0;mso-width-relative:margin;mso-height-relative:margin" from="289.5pt,13.75pt" to="318.75pt,68.6pt" o:gfxdata="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" strokecolor="red" strokeweight="2.5pt">
                 <v:stroke joinstyle="miter"/>
                 <w10:wrap type="through"/>
               </v:line>
@@ -1523,7 +1523,7 @@
           </mc:Choice>
           <mc:Fallback>
             <w:pict>
-              <v:line w14:anchorId="22137F95" id="Straight Connector 25" o:spid="_x0000_s1026" style="position:absolute;flip:y;z-index:251652608;visibility:visible;mso-wrap-style:square;mso-width-percent:0;mso-height-percent:0;mso-wrap-distance-left:9pt;mso-wrap-distance-top:0;mso-wrap-distance-right:9pt;mso-wrap-distance-bottom:0;mso-position-horizontal:absolute;mso-position-horizontal-relative:text;mso-position-vertical:absolute;mso-position-vertical-relative:text;mso-width-percent:0;mso-height-percent:0;mso-width-relative:margin;mso-height-relative:margin" from="-25.5pt,13.75pt" to="-20.7pt,67.95pt" o:gfxdata="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" strokecolor="red" strokeweight="2.5pt">
+              <v:line w14:anchorId="6555699B" id="Straight Connector 25" o:spid="_x0000_s1026" style="position:absolute;flip:y;z-index:251652608;visibility:visible;mso-wrap-style:square;mso-width-percent:0;mso-height-percent:0;mso-wrap-distance-left:9pt;mso-wrap-distance-top:0;mso-wrap-distance-right:9pt;mso-wrap-distance-bottom:0;mso-position-horizontal:absolute;mso-position-horizontal-relative:text;mso-position-vertical:absolute;mso-position-vertical-relative:text;mso-width-percent:0;mso-height-percent:0;mso-width-relative:margin;mso-height-relative:margin" from="-25.5pt,13.75pt" to="-20.7pt,67.95pt" o:gfxdata="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" strokecolor="red" strokeweight="2.5pt">
                 <v:stroke joinstyle="miter"/>
                 <w10:wrap type="through"/>
               </v:line>
@@ -1621,7 +1621,7 @@
           </mc:Choice>
           <mc:Fallback>
             <w:pict>
-              <v:line w14:anchorId="321C213E" id="Straight Connector 6" o:spid="_x0000_s1026" style="position:absolute;flip:x;z-index:251643392;visibility:visible;mso-wrap-style:square;mso-width-percent:0;mso-height-percent:0;mso-wrap-distance-left:9pt;mso-wrap-distance-top:0;mso-wrap-distance-right:9pt;mso-wrap-distance-bottom:0;mso-position-horizontal:absolute;mso-position-horizontal-relative:text;mso-position-vertical:absolute;mso-position-vertical-relative:text;mso-width-percent:0;mso-height-percent:0;mso-width-relative:margin;mso-height-relative:margin" from="147.75pt,.65pt" to="190.4pt,72.45pt" o:gfxdata="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" strokecolor="red" strokeweight="2.5pt">
+              <v:line w14:anchorId="4A7BB054" id="Straight Connector 6" o:spid="_x0000_s1026" style="position:absolute;flip:x;z-index:251643392;visibility:visible;mso-wrap-style:square;mso-width-percent:0;mso-height-percent:0;mso-wrap-distance-left:9pt;mso-wrap-distance-top:0;mso-wrap-distance-right:9pt;mso-wrap-distance-bottom:0;mso-position-horizontal:absolute;mso-position-horizontal-relative:text;mso-position-vertical:absolute;mso-position-vertical-relative:text;mso-width-percent:0;mso-height-percent:0;mso-width-relative:margin;mso-height-relative:margin" from="147.75pt,.65pt" to="190.4pt,72.45pt" o:gfxdata="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" strokecolor="red" strokeweight="2.5pt">
                 <v:stroke joinstyle="miter"/>
                 <w10:wrap type="through"/>
               </v:line>
@@ -1702,7 +1702,7 @@
           </mc:Choice>
           <mc:Fallback>
             <w:pict>
-              <v:line w14:anchorId="2D6FA346" id="Straight Connector 5" o:spid="_x0000_s1026" style="position:absolute;z-index:251642368;visibility:visible;mso-wrap-style:square;mso-wrap-distance-left:9pt;mso-wrap-distance-top:0;mso-wrap-distance-right:9pt;mso-wrap-distance-bottom:0;mso-position-horizontal:absolute;mso-position-horizontal-relative:text;mso-position-vertical:absolute;mso-position-vertical-relative:text" from="226.55pt,.45pt" to="271.65pt,54.65pt" o:gfxdata="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" strokecolor="red" strokeweight="2.5pt">
+              <v:line w14:anchorId="00893434" id="Straight Connector 5" o:spid="_x0000_s1026" style="position:absolute;z-index:251642368;visibility:visible;mso-wrap-style:square;mso-wrap-distance-left:9pt;mso-wrap-distance-top:0;mso-wrap-distance-right:9pt;mso-wrap-distance-bottom:0;mso-position-horizontal:absolute;mso-position-horizontal-relative:text;mso-position-vertical:absolute;mso-position-vertical-relative:text" from="226.55pt,.45pt" to="271.65pt,54.65pt" o:gfxdata="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" strokecolor="red" strokeweight="2.5pt">
                 <v:stroke joinstyle="miter"/>
                 <w10:wrap type="through"/>
               </v:line>
@@ -2854,7 +2854,7 @@
           </mc:Choice>
           <mc:Fallback>
             <w:pict>
-              <v:line w14:anchorId="39A76ACB" id="Straight Connector 8" o:spid="_x0000_s1026" style="position:absolute;flip:x;z-index:251657728;visibility:visible;mso-wrap-style:square;mso-width-percent:0;mso-height-percent:0;mso-wrap-distance-left:9pt;mso-wrap-distance-top:0;mso-wrap-distance-right:9pt;mso-wrap-distance-bottom:0;mso-position-horizontal:absolute;mso-position-horizontal-relative:text;mso-position-vertical:absolute;mso-position-vertical-relative:text;mso-width-percent:0;mso-height-percent:0;mso-width-relative:margin;mso-height-relative:margin" from=".7pt,11.8pt" to="77.95pt,17.25pt" o:gfxdata="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" strokecolor="red" strokeweight="2.5pt">
+              <v:line w14:anchorId="729FB672" id="Straight Connector 8" o:spid="_x0000_s1026" style="position:absolute;flip:x;z-index:251657728;visibility:visible;mso-wrap-style:square;mso-width-percent:0;mso-height-percent:0;mso-wrap-distance-left:9pt;mso-wrap-distance-top:0;mso-wrap-distance-right:9pt;mso-wrap-distance-bottom:0;mso-position-horizontal:absolute;mso-position-horizontal-relative:text;mso-position-vertical:absolute;mso-position-vertical-relative:text;mso-width-percent:0;mso-height-percent:0;mso-width-relative:margin;mso-height-relative:margin" from=".7pt,11.8pt" to="77.95pt,17.25pt" o:gfxdata="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" strokecolor="red" strokeweight="2.5pt">
                 <v:stroke joinstyle="miter"/>
                 <w10:wrap type="through"/>
               </v:line>
@@ -2947,7 +2947,7 @@
           </mc:Choice>
           <mc:Fallback>
             <w:pict>
-              <v:line w14:anchorId="17EE70B9" id="Straight Connector 53" o:spid="_x0000_s1026" style="position:absolute;flip:y;z-index:251673088;visibility:visible;mso-wrap-style:square;mso-width-percent:0;mso-height-percent:0;mso-wrap-distance-left:9pt;mso-wrap-distance-top:0;mso-wrap-distance-right:9pt;mso-wrap-distance-bottom:0;mso-position-horizontal:absolute;mso-position-horizontal-relative:text;mso-position-vertical:absolute;mso-position-vertical-relative:text;mso-width-percent:0;mso-height-percent:0;mso-width-relative:margin;mso-height-relative:margin" from="209.95pt,2.25pt" to="246.25pt,2.25pt" o:gfxdata="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" strokecolor="red" strokeweight="2.5pt">
+              <v:line w14:anchorId="0D9D04B6" id="Straight Connector 53" o:spid="_x0000_s1026" style="position:absolute;flip:y;z-index:251673088;visibility:visible;mso-wrap-style:square;mso-width-percent:0;mso-height-percent:0;mso-wrap-distance-left:9pt;mso-wrap-distance-top:0;mso-wrap-distance-right:9pt;mso-wrap-distance-bottom:0;mso-position-horizontal:absolute;mso-position-horizontal-relative:text;mso-position-vertical:absolute;mso-position-vertical-relative:text;mso-width-percent:0;mso-height-percent:0;mso-width-relative:margin;mso-height-relative:margin" from="209.95pt,2.25pt" to="246.25pt,2.25pt" o:gfxdata="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" strokecolor="red" strokeweight="2.5pt">
                 <v:stroke joinstyle="miter"/>
                 <w10:wrap type="through"/>
               </v:line>
@@ -3180,7 +3180,7 @@
           </mc:Choice>
           <mc:Fallback>
             <w:pict>
-              <v:line w14:anchorId="71E636B4" id="Straight Connector 7" o:spid="_x0000_s1026" style="position:absolute;flip:x y;z-index:251659776;visibility:visible;mso-wrap-style:square;mso-wrap-distance-left:9pt;mso-wrap-distance-top:0;mso-wrap-distance-right:9pt;mso-wrap-distance-bottom:0;mso-position-horizontal:absolute;mso-position-horizontal-relative:text;mso-position-vertical:absolute;mso-position-vertical-relative:text" from="73.75pt,1.65pt" to="118.55pt,10pt" o:gfxdata="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" strokecolor="red" strokeweight="2.5pt">
+              <v:line w14:anchorId="41AE2256" id="Straight Connector 7" o:spid="_x0000_s1026" style="position:absolute;flip:x y;z-index:251659776;visibility:visible;mso-wrap-style:square;mso-wrap-distance-left:9pt;mso-wrap-distance-top:0;mso-wrap-distance-right:9pt;mso-wrap-distance-bottom:0;mso-position-horizontal:absolute;mso-position-horizontal-relative:text;mso-position-vertical:absolute;mso-position-vertical-relative:text" from="73.75pt,1.65pt" to="118.55pt,10pt" o:gfxdata="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" strokecolor="red" strokeweight="2.5pt">
                 <v:stroke joinstyle="miter"/>
                 <w10:wrap type="through"/>
               </v:line>
@@ -4864,7 +4864,7 @@
           </mc:Choice>
           <mc:Fallback>
             <w:pict>
-              <v:line w14:anchorId="15B2B424" id="Straight Connector 40" o:spid="_x0000_s1026" style="position:absolute;flip:x y;z-index:251697664;visibility:visible;mso-wrap-style:square;mso-width-percent:0;mso-height-percent:0;mso-wrap-distance-left:9pt;mso-wrap-distance-top:0;mso-wrap-distance-right:9pt;mso-wrap-distance-bottom:0;mso-position-horizontal:absolute;mso-position-horizontal-relative:text;mso-position-vertical:absolute;mso-position-vertical-relative:text;mso-width-percent:0;mso-height-percent:0;mso-width-relative:margin;mso-height-relative:margin" from="206.25pt,101.45pt" to="253.55pt,118.7pt" o:gfxdata="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" strokecolor="red" strokeweight="2.5pt">
+              <v:line w14:anchorId="093046C9" id="Straight Connector 40" o:spid="_x0000_s1026" style="position:absolute;flip:x y;z-index:251697664;visibility:visible;mso-wrap-style:square;mso-width-percent:0;mso-height-percent:0;mso-wrap-distance-left:9pt;mso-wrap-distance-top:0;mso-wrap-distance-right:9pt;mso-wrap-distance-bottom:0;mso-position-horizontal:absolute;mso-position-horizontal-relative:text;mso-position-vertical:absolute;mso-position-vertical-relative:text;mso-width-percent:0;mso-height-percent:0;mso-width-relative:margin;mso-height-relative:margin" from="206.25pt,101.45pt" to="253.55pt,118.7pt" o:gfxdata="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" strokecolor="red" strokeweight="2.5pt">
                 <v:stroke joinstyle="miter"/>
                 <w10:wrap type="through"/>
               </v:line>
@@ -5089,7 +5089,7 @@
           </mc:Choice>
           <mc:Fallback>
             <w:pict>
-              <v:line w14:anchorId="2C907B13" id="Straight Connector 38" o:spid="_x0000_s1026" style="position:absolute;flip:x;z-index:251667968;visibility:visible;mso-wrap-style:square;mso-wrap-distance-left:9pt;mso-wrap-distance-top:0;mso-wrap-distance-right:9pt;mso-wrap-distance-bottom:0;mso-position-horizontal:absolute;mso-position-horizontal-relative:text;mso-position-vertical:absolute;mso-position-vertical-relative:text" from="88.65pt,41.95pt" to="205.95pt,59.95pt" o:gfxdata="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" strokecolor="red" strokeweight="2.5pt">
+              <v:line w14:anchorId="5CE5FA28" id="Straight Connector 38" o:spid="_x0000_s1026" style="position:absolute;flip:x;z-index:251667968;visibility:visible;mso-wrap-style:square;mso-wrap-distance-left:9pt;mso-wrap-distance-top:0;mso-wrap-distance-right:9pt;mso-wrap-distance-bottom:0;mso-position-horizontal:absolute;mso-position-horizontal-relative:text;mso-position-vertical:absolute;mso-position-vertical-relative:text" from="88.65pt,41.95pt" to="205.95pt,59.95pt" o:gfxdata="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" strokecolor="red" strokeweight="2.5pt">
                 <v:stroke joinstyle="miter"/>
                 <w10:wrap type="through"/>
               </v:line>
@@ -5167,7 +5167,7 @@
           </mc:Choice>
           <mc:Fallback>
             <w:pict>
-              <v:line w14:anchorId="4571D13F" id="Straight Connector 48" o:spid="_x0000_s1026" style="position:absolute;flip:x y;z-index:251668992;visibility:visible;mso-wrap-style:square;mso-wrap-distance-left:9pt;mso-wrap-distance-top:0;mso-wrap-distance-right:9pt;mso-wrap-distance-bottom:0;mso-position-horizontal:absolute;mso-position-horizontal-relative:text;mso-position-vertical:absolute;mso-position-vertical-relative:text" from="71.1pt,79.45pt" to="71.2pt,124.85pt" o:gfxdata="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" strokecolor="red" strokeweight="2.5pt">
+              <v:line w14:anchorId="73EF7368" id="Straight Connector 48" o:spid="_x0000_s1026" style="position:absolute;flip:x y;z-index:251668992;visibility:visible;mso-wrap-style:square;mso-wrap-distance-left:9pt;mso-wrap-distance-top:0;mso-wrap-distance-right:9pt;mso-wrap-distance-bottom:0;mso-position-horizontal:absolute;mso-position-horizontal-relative:text;mso-position-vertical:absolute;mso-position-vertical-relative:text" from="71.1pt,79.45pt" to="71.2pt,124.85pt" o:gfxdata="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" strokecolor="red" strokeweight="2.5pt">
                 <v:stroke joinstyle="miter"/>
                 <w10:wrap type="through"/>
               </v:line>
@@ -5389,7 +5389,7 @@
           </mc:Choice>
           <mc:Fallback>
             <w:pict>
-              <v:line w14:anchorId="64C60519" id="Straight Connector 51" o:spid="_x0000_s1026" style="position:absolute;z-index:251671040;visibility:visible;mso-wrap-style:square;mso-wrap-distance-left:9pt;mso-wrap-distance-top:0;mso-wrap-distance-right:9pt;mso-wrap-distance-bottom:0;mso-position-horizontal:absolute;mso-position-horizontal-relative:text;mso-position-vertical:absolute;mso-position-vertical-relative:text" from="34.35pt,123.6pt" to="34.45pt,177.55pt" o:gfxdata="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" strokecolor="red" strokeweight="2.5pt">
+              <v:line w14:anchorId="133EE440" id="Straight Connector 51" o:spid="_x0000_s1026" style="position:absolute;z-index:251671040;visibility:visible;mso-wrap-style:square;mso-wrap-distance-left:9pt;mso-wrap-distance-top:0;mso-wrap-distance-right:9pt;mso-wrap-distance-bottom:0;mso-position-horizontal:absolute;mso-position-horizontal-relative:text;mso-position-vertical:absolute;mso-position-vertical-relative:text" from="34.35pt,123.6pt" to="34.45pt,177.55pt" o:gfxdata="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" strokecolor="red" strokeweight="2.5pt">
                 <v:stroke joinstyle="miter"/>
                 <w10:wrap type="through"/>
               </v:line>
@@ -5614,7 +5614,7 @@
           </mc:Choice>
           <mc:Fallback>
             <w:pict>
-              <v:line w14:anchorId="4C1DA609" id="Straight Connector 35" o:spid="_x0000_s1026" style="position:absolute;flip:x;z-index:251664896;visibility:visible;mso-wrap-style:square;mso-wrap-distance-left:9pt;mso-wrap-distance-top:0;mso-wrap-distance-right:9pt;mso-wrap-distance-bottom:0;mso-position-horizontal:absolute;mso-position-horizontal-relative:text;mso-position-vertical:absolute;mso-position-vertical-relative:text" from="57.05pt,186.95pt" to="129.8pt,195.75pt" o:gfxdata="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" strokecolor="red" strokeweight="2.5pt">
+              <v:line w14:anchorId="4633DA53" id="Straight Connector 35" o:spid="_x0000_s1026" style="position:absolute;flip:x;z-index:251664896;visibility:visible;mso-wrap-style:square;mso-wrap-distance-left:9pt;mso-wrap-distance-top:0;mso-wrap-distance-right:9pt;mso-wrap-distance-bottom:0;mso-position-horizontal:absolute;mso-position-horizontal-relative:text;mso-position-vertical:absolute;mso-position-vertical-relative:text" from="57.05pt,186.95pt" to="129.8pt,195.75pt" o:gfxdata="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" strokecolor="red" strokeweight="2.5pt">
                 <v:stroke joinstyle="miter"/>
                 <w10:wrap type="through"/>
               </v:line>
@@ -5694,7 +5694,7 @@
           </mc:Choice>
           <mc:Fallback>
             <w:pict>
-              <v:line w14:anchorId="7485D5E6" id="Straight Connector 34" o:spid="_x0000_s1026" style="position:absolute;flip:x y;z-index:251663872;visibility:visible;mso-wrap-style:square;mso-wrap-distance-left:9pt;mso-wrap-distance-top:0;mso-wrap-distance-right:9pt;mso-wrap-distance-bottom:0;mso-position-horizontal:absolute;mso-position-horizontal-relative:text;mso-position-vertical:absolute;mso-position-vertical-relative:text" from="129.95pt,206.05pt" to="174.75pt,214.4pt" o:gfxdata="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" strokecolor="red" strokeweight="2.5pt">
+              <v:line w14:anchorId="52C0C5C9" id="Straight Connector 34" o:spid="_x0000_s1026" style="position:absolute;flip:x y;z-index:251663872;visibility:visible;mso-wrap-style:square;mso-wrap-distance-left:9pt;mso-wrap-distance-top:0;mso-wrap-distance-right:9pt;mso-wrap-distance-bottom:0;mso-position-horizontal:absolute;mso-position-horizontal-relative:text;mso-position-vertical:absolute;mso-position-vertical-relative:text" from="129.95pt,206.05pt" to="174.75pt,214.4pt" o:gfxdata="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" strokecolor="red" strokeweight="2.5pt">
                 <v:stroke joinstyle="miter"/>
                 <w10:wrap type="through"/>
               </v:line>
@@ -5919,7 +5919,7 @@
           </mc:Choice>
           <mc:Fallback>
             <w:pict>
-              <v:line w14:anchorId="28D38559" id="Straight Connector 52" o:spid="_x0000_s1026" style="position:absolute;flip:x y;z-index:251672064;visibility:visible;mso-wrap-style:square;mso-height-percent:0;mso-wrap-distance-left:9pt;mso-wrap-distance-top:0;mso-wrap-distance-right:9pt;mso-wrap-distance-bottom:0;mso-position-horizontal:absolute;mso-position-horizontal-relative:text;mso-position-vertical:absolute;mso-position-vertical-relative:text;mso-height-percent:0;mso-height-relative:margin" from="260.2pt,190.75pt" to="304.95pt,191.5pt" o:gfxdata="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" strokecolor="red" strokeweight="2.5pt">
+              <v:line w14:anchorId="1C9BCA5A" id="Straight Connector 52" o:spid="_x0000_s1026" style="position:absolute;flip:x y;z-index:251672064;visibility:visible;mso-wrap-style:square;mso-height-percent:0;mso-wrap-distance-left:9pt;mso-wrap-distance-top:0;mso-wrap-distance-right:9pt;mso-wrap-distance-bottom:0;mso-position-horizontal:absolute;mso-position-horizontal-relative:text;mso-position-vertical:absolute;mso-position-vertical-relative:text;mso-height-percent:0;mso-height-relative:margin" from="260.2pt,190.75pt" to="304.95pt,191.5pt" o:gfxdata="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" strokecolor="red" strokeweight="2.5pt">
                 <v:stroke joinstyle="miter"/>
                 <w10:wrap type="through"/>
               </v:line>
@@ -6140,7 +6140,7 @@
           </mc:Choice>
           <mc:Fallback>
             <w:pict>
-              <v:oval w14:anchorId="6BFD24D1" id="Oval 56" o:spid="_x0000_s1026" style="position:absolute;margin-left:49.75pt;margin-top:46.85pt;width:44.95pt;height:36pt;z-index:251675136;visibility:visible;mso-wrap-style:square;mso-wrap-distance-left:9pt;mso-wrap-distance-top:0;mso-wrap-distance-right:9pt;mso-wrap-distance-bottom:0;mso-position-horizontal:absolute;mso-position-horizontal-relative:text;mso-position-vertical:absolute;mso-position-vertical-relative:text;v-text-anchor:middle" o:gfxdata="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" fillcolor="yellow" stroked="f" strokeweight="1pt">
+              <v:oval w14:anchorId="5B730F3B" id="Oval 56" o:spid="_x0000_s1026" style="position:absolute;margin-left:49.75pt;margin-top:46.85pt;width:44.95pt;height:36pt;z-index:251675136;visibility:visible;mso-wrap-style:square;mso-wrap-distance-left:9pt;mso-wrap-distance-top:0;mso-wrap-distance-right:9pt;mso-wrap-distance-bottom:0;mso-position-horizontal:absolute;mso-position-horizontal-relative:text;mso-position-vertical:absolute;mso-position-vertical-relative:text;v-text-anchor:middle" o:gfxdata="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" fillcolor="yellow" stroked="f" strokeweight="1pt">
                 <v:fill opacity="15163f"/>
                 <v:stroke joinstyle="miter"/>
                 <w10:wrap type="through"/>
@@ -6219,7 +6219,7 @@
           </mc:Choice>
           <mc:Fallback>
             <w:pict>
-              <v:line w14:anchorId="14E47A06" id="Straight Connector 37" o:spid="_x0000_s1026" style="position:absolute;flip:x;z-index:251666944;visibility:visible;mso-wrap-style:square;mso-wrap-distance-left:9pt;mso-wrap-distance-top:0;mso-wrap-distance-right:9pt;mso-wrap-distance-bottom:0;mso-position-horizontal:absolute;mso-position-horizontal-relative:text;mso-position-vertical:absolute;mso-position-vertical-relative:text" from="207.8pt,59.65pt" to="306.65pt,59.65pt" o:gfxdata="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" strokecolor="red" strokeweight="2.5pt">
+              <v:line w14:anchorId="543D641F" id="Straight Connector 37" o:spid="_x0000_s1026" style="position:absolute;flip:x;z-index:251666944;visibility:visible;mso-wrap-style:square;mso-wrap-distance-left:9pt;mso-wrap-distance-top:0;mso-wrap-distance-right:9pt;mso-wrap-distance-bottom:0;mso-position-horizontal:absolute;mso-position-horizontal-relative:text;mso-position-vertical:absolute;mso-position-vertical-relative:text" from="207.8pt,59.65pt" to="306.65pt,59.65pt" o:gfxdata="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" strokecolor="red" strokeweight="2.5pt">
                 <v:stroke joinstyle="miter"/>
                 <w10:wrap type="through"/>
               </v:line>
@@ -6368,7 +6368,7 @@
           </mc:Choice>
           <mc:Fallback>
             <w:pict>
-              <v:line w14:anchorId="72FA4E56" id="Straight Connector 36" o:spid="_x0000_s1026" style="position:absolute;flip:x y;z-index:251665920;visibility:visible;mso-wrap-style:square;mso-height-percent:0;mso-wrap-distance-left:9pt;mso-wrap-distance-top:0;mso-wrap-distance-right:9pt;mso-wrap-distance-bottom:0;mso-position-horizontal:absolute;mso-position-horizontal-relative:text;mso-position-vertical:absolute;mso-position-vertical-relative:text;mso-height-percent:0;mso-height-relative:margin" from="342.75pt,75.25pt" to="352.05pt,124pt" o:gfxdata="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" strokecolor="red" strokeweight="2.5pt">
+              <v:line w14:anchorId="01D6C2DC" id="Straight Connector 36" o:spid="_x0000_s1026" style="position:absolute;flip:x y;z-index:251665920;visibility:visible;mso-wrap-style:square;mso-height-percent:0;mso-wrap-distance-left:9pt;mso-wrap-distance-top:0;mso-wrap-distance-right:9pt;mso-wrap-distance-bottom:0;mso-position-horizontal:absolute;mso-position-horizontal-relative:text;mso-position-vertical:absolute;mso-position-vertical-relative:text;mso-height-percent:0;mso-height-relative:margin" from="342.75pt,75.25pt" to="352.05pt,124pt" o:gfxdata="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" strokecolor="red" strokeweight="2.5pt">
                 <v:stroke joinstyle="miter"/>
                 <w10:wrap type="through"/>
               </v:line>
@@ -6448,7 +6448,7 @@
           </mc:Choice>
           <mc:Fallback>
             <w:pict>
-              <v:line w14:anchorId="30660347" id="Straight Connector 31" o:spid="_x0000_s1026" style="position:absolute;z-index:251661824;visibility:visible;mso-wrap-style:square;mso-wrap-distance-left:9pt;mso-wrap-distance-top:0;mso-wrap-distance-right:9pt;mso-wrap-distance-bottom:0;mso-position-horizontal:absolute;mso-position-horizontal-relative:text;mso-position-vertical:absolute;mso-position-vertical-relative:text" from="287.1pt,123.6pt" to="323.15pt,176.45pt" o:gfxdata="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" strokecolor="red" strokeweight="2.5pt">
+              <v:line w14:anchorId="75EE0D9E" id="Straight Connector 31" o:spid="_x0000_s1026" style="position:absolute;z-index:251661824;visibility:visible;mso-wrap-style:square;mso-wrap-distance-left:9pt;mso-wrap-distance-top:0;mso-wrap-distance-right:9pt;mso-wrap-distance-bottom:0;mso-position-horizontal:absolute;mso-position-horizontal-relative:text;mso-position-vertical:absolute;mso-position-vertical-relative:text" from="287.1pt,123.6pt" to="323.15pt,176.45pt" o:gfxdata="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" strokecolor="red" strokeweight="2.5pt">
                 <v:stroke joinstyle="miter"/>
                 <w10:wrap type="through"/>
               </v:line>
@@ -6818,7 +6818,7 @@
           </mc:Choice>
           <mc:Fallback>
             <w:pict>
-              <v:line w14:anchorId="592B278F" id="Straight Connector 32" o:spid="_x0000_s1026" style="position:absolute;flip:x;z-index:251662848;visibility:visible;mso-wrap-style:square;mso-wrap-distance-left:9pt;mso-wrap-distance-top:0;mso-wrap-distance-right:9pt;mso-wrap-distance-bottom:0;mso-position-horizontal:absolute;mso-position-horizontal-relative:text;mso-position-vertical:absolute;mso-position-vertical-relative:text" from="340.65pt,128.1pt" to="376.3pt,181.85pt" o:gfxdata="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" strokecolor="red" strokeweight="2.5pt">
+              <v:line w14:anchorId="6DD55229" id="Straight Connector 32" o:spid="_x0000_s1026" style="position:absolute;flip:x;z-index:251662848;visibility:visible;mso-wrap-style:square;mso-wrap-distance-left:9pt;mso-wrap-distance-top:0;mso-wrap-distance-right:9pt;mso-wrap-distance-bottom:0;mso-position-horizontal:absolute;mso-position-horizontal-relative:text;mso-position-vertical:absolute;mso-position-vertical-relative:text" from="340.65pt,128.1pt" to="376.3pt,181.85pt" o:gfxdata="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" strokecolor="red" strokeweight="2.5pt">
                 <v:stroke joinstyle="miter"/>
                 <w10:wrap type="through"/>
               </v:line>
@@ -9349,7 +9349,43 @@
           <w:rtl/>
           <w:lang w:bidi="he-IL"/>
         </w:rPr>
-        <w:t>במידה וההודעה שלו היא טובה יותר מההודעות האחרות שנשלחת ב-פורט.</w:t>
+        <w:t xml:space="preserve">במידה וההודעה שלו היא טובה יותר מההודעות האחרות </w:t>
+      </w:r>
+      <w:r>
+        <w:rPr>
+          <w:rFonts w:hint="cs"/>
+          <w:szCs w:val="22"/>
+          <w:rtl/>
+          <w:lang w:bidi="he-IL"/>
+        </w:rPr>
+        <w:t xml:space="preserve">שמגיעות </w:t>
+      </w:r>
+      <w:r>
+        <w:rPr>
+          <w:rFonts w:hint="cs"/>
+          <w:szCs w:val="22"/>
+          <w:rtl/>
+          <w:lang w:bidi="he-IL"/>
+        </w:rPr>
+        <w:t xml:space="preserve"> </w:t>
+      </w:r>
+      <w:r>
+        <w:rPr>
+          <w:rFonts w:hint="cs"/>
+          <w:szCs w:val="22"/>
+          <w:rtl/>
+          <w:lang w:bidi="he-IL"/>
+        </w:rPr>
+        <w:t>מה</w:t>
+      </w:r>
+      <w:r>
+        <w:rPr>
+          <w:rFonts w:hint="cs"/>
+          <w:szCs w:val="22"/>
+          <w:rtl/>
+          <w:lang w:bidi="he-IL"/>
+        </w:rPr>
+        <w:t>פורט.</w:t>
       </w:r>
     </w:p>
     <w:p>
@@ -9415,32 +9451,65 @@
           <w:rtl/>
           <w:lang w:bidi="he-IL"/>
         </w:rPr>
-        <w:t xml:space="preserve">שיש לו דרך טובה יותר </w:t>
-      </w:r>
-      <w:r>
-        <w:rPr>
-          <w:rFonts w:hint="cs"/>
-          <w:szCs w:val="22"/>
-          <w:rtl/>
-          <w:lang w:bidi="he-IL"/>
-        </w:rPr>
-        <w:t>להגיע ל</w:t>
-      </w:r>
-      <w:r>
-        <w:rPr>
-          <w:szCs w:val="22"/>
-          <w:lang w:bidi="he-IL"/>
-        </w:rPr>
-        <w:t>root</w:t>
-      </w:r>
-      <w:r>
-        <w:rPr>
-          <w:rFonts w:hint="cs"/>
-          <w:szCs w:val="22"/>
-          <w:rtl/>
-          <w:lang w:bidi="he-IL"/>
-        </w:rPr>
-        <w:t xml:space="preserve"> ממני, וב</w:t>
+        <w:t>ש</w:t>
+      </w:r>
+      <w:r>
+        <w:rPr>
+          <w:rFonts w:hint="cs"/>
+          <w:color w:val="538135" w:themeColor="accent6" w:themeShade="BF"/>
+          <w:szCs w:val="22"/>
+          <w:rtl/>
+          <w:lang w:bidi="he-IL"/>
+        </w:rPr>
+        <w:t>עוברת ב</w:t>
+      </w:r>
+      <w:r>
+        <w:rPr>
+          <w:rFonts w:hint="cs"/>
+          <w:color w:val="538135" w:themeColor="accent6" w:themeShade="BF"/>
+          <w:szCs w:val="22"/>
+          <w:rtl/>
+          <w:lang w:bidi="he-IL"/>
+        </w:rPr>
+        <w:t xml:space="preserve">ו </w:t>
+      </w:r>
+      <w:r>
+        <w:rPr>
+          <w:rFonts w:hint="cs"/>
+          <w:color w:val="538135" w:themeColor="accent6" w:themeShade="BF"/>
+          <w:szCs w:val="22"/>
+          <w:rtl/>
+          <w:lang w:bidi="he-IL"/>
+        </w:rPr>
+        <w:t>הודעה</w:t>
+      </w:r>
+      <w:r>
+        <w:rPr>
+          <w:rFonts w:hint="cs"/>
+          <w:color w:val="538135" w:themeColor="accent6" w:themeShade="BF"/>
+          <w:szCs w:val="22"/>
+          <w:rtl/>
+          <w:lang w:bidi="he-IL"/>
+        </w:rPr>
+        <w:t xml:space="preserve"> טובה יותר </w:t>
+      </w:r>
+      <w:r>
+        <w:rPr>
+          <w:rFonts w:hint="cs"/>
+          <w:szCs w:val="22"/>
+          <w:rtl/>
+          <w:lang w:bidi="he-IL"/>
+        </w:rPr>
+        <w:t>משלי</w:t>
+      </w:r>
+      <w:r>
+        <w:rPr>
+          <w:rFonts w:hint="cs"/>
+          <w:szCs w:val="22"/>
+          <w:rtl/>
+          <w:lang w:bidi="he-IL"/>
+        </w:rPr>
+        <w:t>, וב</w:t>
       </w:r>
       <w:r>
         <w:rPr>
@@ -9477,32 +9546,67 @@
           <w:rtl/>
           <w:lang w:bidi="he-IL"/>
         </w:rPr>
-        <w:t xml:space="preserve">שיש לי דרך טובה יותר </w:t>
-      </w:r>
-      <w:r>
-        <w:rPr>
-          <w:rFonts w:hint="cs"/>
-          <w:szCs w:val="22"/>
-          <w:rtl/>
-          <w:lang w:bidi="he-IL"/>
-        </w:rPr>
-        <w:t>להגיע ל</w:t>
-      </w:r>
-      <w:r>
-        <w:rPr>
-          <w:szCs w:val="22"/>
-          <w:lang w:bidi="he-IL"/>
-        </w:rPr>
-        <w:t>root</w:t>
-      </w:r>
-      <w:r>
-        <w:rPr>
-          <w:rFonts w:hint="cs"/>
-          <w:szCs w:val="22"/>
-          <w:rtl/>
-          <w:lang w:bidi="he-IL"/>
-        </w:rPr>
-        <w:t xml:space="preserve"> ממנו.</w:t>
+        <w:t>שההודעה ש</w:t>
+      </w:r>
+      <w:r>
+        <w:rPr>
+          <w:rFonts w:hint="cs"/>
+          <w:color w:val="C45911" w:themeColor="accent2" w:themeShade="BF"/>
+          <w:szCs w:val="22"/>
+          <w:rtl/>
+          <w:lang w:bidi="he-IL"/>
+        </w:rPr>
+        <w:t xml:space="preserve">לי </w:t>
+      </w:r>
+      <w:r>
+        <w:rPr>
+          <w:rFonts w:hint="cs"/>
+          <w:color w:val="C45911" w:themeColor="accent2" w:themeShade="BF"/>
+          <w:szCs w:val="22"/>
+          <w:rtl/>
+          <w:lang w:bidi="he-IL"/>
+        </w:rPr>
+        <w:t>הכי</w:t>
+      </w:r>
+      <w:r>
+        <w:rPr>
+          <w:rFonts w:hint="cs"/>
+          <w:color w:val="C45911" w:themeColor="accent2" w:themeShade="BF"/>
+          <w:szCs w:val="22"/>
+          <w:rtl/>
+          <w:lang w:bidi="he-IL"/>
+        </w:rPr>
+        <w:t xml:space="preserve"> טובה</w:t>
+      </w:r>
+      <w:r>
+        <w:rPr>
+          <w:rFonts w:hint="cs"/>
+          <w:color w:val="C45911" w:themeColor="accent2" w:themeShade="BF"/>
+          <w:szCs w:val="22"/>
+          <w:rtl/>
+          <w:lang w:bidi="he-IL"/>
+        </w:rPr>
+        <w:t xml:space="preserve"> </w:t>
+      </w:r>
+      <w:r>
+        <w:rPr>
+          <w:rFonts w:hint="cs"/>
+          <w:szCs w:val="22"/>
+          <w:rtl/>
+          <w:lang w:bidi="he-IL"/>
+        </w:rPr>
+        <w:t>משאר ההודעות</w:t>
+      </w:r>
+      <w:bookmarkStart w:id="0" w:name="_GoBack"/>
+      <w:bookmarkEnd w:id="0"/>
+      <w:r>
+        <w:rPr>
+          <w:rFonts w:hint="cs"/>
+          <w:szCs w:val="22"/>
+          <w:rtl/>
+          <w:lang w:bidi="he-IL"/>
+        </w:rPr>
+        <w:t>.</w:t>
       </w:r>
     </w:p>
     <w:p>
@@ -9656,6 +9760,16 @@
         </w:rPr>
         <w:br w:type="page"/>
       </w:r>
+    </w:p>
+    <w:p>
+      <w:pPr>
+        <w:bidi/>
+        <w:rPr>
+          <w:rFonts w:hint="cs"/>
+          <w:rtl/>
+          <w:lang w:bidi="he-IL"/>
+        </w:rPr>
+      </w:pPr>
     </w:p>
     <w:p>
       <w:pPr>
@@ -9675,14 +9789,12 @@
           <w:rtl/>
           <w:lang w:bidi="he-IL"/>
         </w:rPr>
-        <w:lastRenderedPageBreak/>
         <w:t>שאלה 3</w:t>
       </w:r>
     </w:p>
     <w:p>
       <w:pPr>
         <w:rPr>
-          <w:rtl/>
           <w:lang w:bidi="he-IL"/>
         </w:rPr>
       </w:pPr>
@@ -9693,8 +9805,6 @@
         </w:rPr>
         <w:br w:type="page"/>
       </w:r>
-      <w:bookmarkStart w:id="0" w:name="_GoBack"/>
-      <w:bookmarkEnd w:id="0"/>
     </w:p>
     <w:p>
       <w:pPr>
@@ -12902,7 +13012,7 @@
 </file>
 
 <file path=customXml/itemProps1.xml><?xml version="1.0" encoding="utf-8"?>
-<ds:datastoreItem xmlns:ds="http://schemas.openxmlformats.org/officeDocument/2006/customXml" ds:itemID="{4CD4D0C3-6AF6-4DBC-85BA-F74BDE744CD0}">
+<ds:datastoreItem xmlns:ds="http://schemas.openxmlformats.org/officeDocument/2006/customXml" ds:itemID="{876E356F-05DF-457F-B676-6E4F8F4030DE}">
   <ds:schemaRefs>
     <ds:schemaRef ds:uri="http://schemas.openxmlformats.org/officeDocument/2006/bibliography"/>
   </ds:schemaRefs>

</xml_diff>

<commit_message>
added explantion to Q4
</commit_message>
<xml_diff>
--- a/ans_theoretical-2.docx
+++ b/ans_theoretical-2.docx
@@ -213,7 +213,7 @@
           </mc:Choice>
           <mc:Fallback>
             <w:pict>
-              <v:line w14:anchorId="49904951" id="Straight Connector 42" o:spid="_x0000_s1026" style="position:absolute;flip:x;z-index:251701760;visibility:visible;mso-wrap-style:square;mso-width-percent:0;mso-height-percent:0;mso-wrap-distance-left:9pt;mso-wrap-distance-top:0;mso-wrap-distance-right:9pt;mso-wrap-distance-bottom:0;mso-position-horizontal:absolute;mso-position-horizontal-relative:text;mso-position-vertical:absolute;mso-position-vertical-relative:text;mso-width-percent:0;mso-height-percent:0;mso-width-relative:margin;mso-height-relative:margin" from="37.75pt,3.25pt" to="144.7pt,23.5pt" o:gfxdata="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" strokecolor="red" strokeweight="2.5pt">
+              <v:line w14:anchorId="0AE17F72" id="Straight Connector 42" o:spid="_x0000_s1026" style="position:absolute;flip:x;z-index:251701760;visibility:visible;mso-wrap-style:square;mso-width-percent:0;mso-height-percent:0;mso-wrap-distance-left:9pt;mso-wrap-distance-top:0;mso-wrap-distance-right:9pt;mso-wrap-distance-bottom:0;mso-position-horizontal:absolute;mso-position-horizontal-relative:text;mso-position-vertical:absolute;mso-position-vertical-relative:text;mso-width-percent:0;mso-height-percent:0;mso-width-relative:margin;mso-height-relative:margin" from="37.75pt,3.25pt" to="144.7pt,23.5pt" o:gfxdata="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" strokecolor="red" strokeweight="2.5pt">
                 <v:stroke joinstyle="miter"/>
                 <w10:wrap type="through"/>
               </v:line>
@@ -300,7 +300,7 @@
           </mc:Choice>
           <mc:Fallback>
             <w:pict>
-              <v:line w14:anchorId="790DF2E9" id="Straight Connector 11" o:spid="_x0000_s1026" style="position:absolute;flip:x y;z-index:251644416;visibility:visible;mso-wrap-style:square;mso-wrap-distance-left:9pt;mso-wrap-distance-top:0;mso-wrap-distance-right:9pt;mso-wrap-distance-bottom:0;mso-position-horizontal:absolute;mso-position-horizontal-relative:text;mso-position-vertical:absolute;mso-position-vertical-relative:text" from="154.5pt,8.2pt" to="253.55pt,8.6pt" o:gfxdata="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" strokecolor="red" strokeweight="2.5pt">
+              <v:line w14:anchorId="68635476" id="Straight Connector 11" o:spid="_x0000_s1026" style="position:absolute;flip:x y;z-index:251644416;visibility:visible;mso-wrap-style:square;mso-wrap-distance-left:9pt;mso-wrap-distance-top:0;mso-wrap-distance-right:9pt;mso-wrap-distance-bottom:0;mso-position-horizontal:absolute;mso-position-horizontal-relative:text;mso-position-vertical:absolute;mso-position-vertical-relative:text" from="154.5pt,8.2pt" to="253.55pt,8.6pt" o:gfxdata="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" strokecolor="red" strokeweight="2.5pt">
                 <v:stroke joinstyle="miter"/>
                 <w10:wrap type="through"/>
               </v:line>
@@ -994,7 +994,7 @@
           </mc:Choice>
           <mc:Fallback>
             <w:pict>
-              <v:line w14:anchorId="4F1C7797" id="Straight Connector 10" o:spid="_x0000_s1026" style="position:absolute;flip:x y;z-index:251645440;visibility:visible;mso-wrap-style:square;mso-width-percent:0;mso-wrap-distance-left:9pt;mso-wrap-distance-top:0;mso-wrap-distance-right:9pt;mso-wrap-distance-bottom:0;mso-position-horizontal:absolute;mso-position-horizontal-relative:text;mso-position-vertical:absolute;mso-position-vertical-relative:text;mso-width-percent:0;mso-width-relative:margin" from="289.5pt,5.25pt" to="293pt,57.75pt" o:gfxdata="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" strokecolor="red" strokeweight="2.5pt">
+              <v:line w14:anchorId="30C9499E" id="Straight Connector 10" o:spid="_x0000_s1026" style="position:absolute;flip:x y;z-index:251645440;visibility:visible;mso-wrap-style:square;mso-width-percent:0;mso-wrap-distance-left:9pt;mso-wrap-distance-top:0;mso-wrap-distance-right:9pt;mso-wrap-distance-bottom:0;mso-position-horizontal:absolute;mso-position-horizontal-relative:text;mso-position-vertical:absolute;mso-position-vertical-relative:text;mso-width-percent:0;mso-width-relative:margin" from="289.5pt,5.25pt" to="293pt,57.75pt" o:gfxdata="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" strokecolor="red" strokeweight="2.5pt">
                 <v:stroke joinstyle="miter"/>
                 <w10:wrap type="through"/>
               </v:line>
@@ -1337,7 +1337,7 @@
           </mc:Choice>
           <mc:Fallback>
             <w:pict>
-              <v:line w14:anchorId="6E01BE77" id="Straight Connector 4" o:spid="_x0000_s1026" style="position:absolute;z-index:251641344;visibility:visible;mso-wrap-style:square;mso-width-percent:0;mso-height-percent:0;mso-wrap-distance-left:9pt;mso-wrap-distance-top:0;mso-wrap-distance-right:9pt;mso-wrap-distance-bottom:0;mso-position-horizontal:absolute;mso-position-horizontal-relative:text;mso-position-vertical:absolute;mso-position-vertical-relative:text;mso-width-percent:0;mso-height-percent:0;mso-width-relative:margin;mso-height-relative:margin" from="147.75pt,7.45pt" to="199.25pt,29.35pt" o:gfxdata="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" strokecolor="red" strokeweight="2.5pt">
+              <v:line w14:anchorId="574C5153" id="Straight Connector 4" o:spid="_x0000_s1026" style="position:absolute;z-index:251641344;visibility:visible;mso-wrap-style:square;mso-width-percent:0;mso-height-percent:0;mso-wrap-distance-left:9pt;mso-wrap-distance-top:0;mso-wrap-distance-right:9pt;mso-wrap-distance-bottom:0;mso-position-horizontal:absolute;mso-position-horizontal-relative:text;mso-position-vertical:absolute;mso-position-vertical-relative:text;mso-width-percent:0;mso-height-percent:0;mso-width-relative:margin;mso-height-relative:margin" from="147.75pt,7.45pt" to="199.25pt,29.35pt" o:gfxdata="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" strokecolor="red" strokeweight="2.5pt">
                 <v:stroke joinstyle="miter"/>
                 <w10:wrap type="through"/>
               </v:line>
@@ -1437,7 +1437,7 @@
           </mc:Choice>
           <mc:Fallback>
             <w:pict>
-              <v:line w14:anchorId="42AF9A11" id="Straight Connector 9" o:spid="_x0000_s1026" style="position:absolute;flip:y;z-index:251647488;visibility:visible;mso-wrap-style:square;mso-width-percent:0;mso-height-percent:0;mso-wrap-distance-left:9pt;mso-wrap-distance-top:0;mso-wrap-distance-right:9pt;mso-wrap-distance-bottom:0;mso-position-horizontal:absolute;mso-position-horizontal-relative:text;mso-position-vertical:absolute;mso-position-vertical-relative:text;mso-width-percent:0;mso-height-percent:0;mso-width-relative:margin;mso-height-relative:margin" from="289.5pt,13.75pt" to="318.75pt,68.6pt" o:gfxdata="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" strokecolor="red" strokeweight="2.5pt">
+              <v:line w14:anchorId="38A0AFF3" id="Straight Connector 9" o:spid="_x0000_s1026" style="position:absolute;flip:y;z-index:251647488;visibility:visible;mso-wrap-style:square;mso-width-percent:0;mso-height-percent:0;mso-wrap-distance-left:9pt;mso-wrap-distance-top:0;mso-wrap-distance-right:9pt;mso-wrap-distance-bottom:0;mso-position-horizontal:absolute;mso-position-horizontal-relative:text;mso-position-vertical:absolute;mso-position-vertical-relative:text;mso-width-percent:0;mso-height-percent:0;mso-width-relative:margin;mso-height-relative:margin" from="289.5pt,13.75pt" to="318.75pt,68.6pt" o:gfxdata="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" strokecolor="red" strokeweight="2.5pt">
                 <v:stroke joinstyle="miter"/>
                 <w10:wrap type="through"/>
               </v:line>
@@ -1523,7 +1523,7 @@
           </mc:Choice>
           <mc:Fallback>
             <w:pict>
-              <v:line w14:anchorId="6555699B" id="Straight Connector 25" o:spid="_x0000_s1026" style="position:absolute;flip:y;z-index:251652608;visibility:visible;mso-wrap-style:square;mso-width-percent:0;mso-height-percent:0;mso-wrap-distance-left:9pt;mso-wrap-distance-top:0;mso-wrap-distance-right:9pt;mso-wrap-distance-bottom:0;mso-position-horizontal:absolute;mso-position-horizontal-relative:text;mso-position-vertical:absolute;mso-position-vertical-relative:text;mso-width-percent:0;mso-height-percent:0;mso-width-relative:margin;mso-height-relative:margin" from="-25.5pt,13.75pt" to="-20.7pt,67.95pt" o:gfxdata="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" strokecolor="red" strokeweight="2.5pt">
+              <v:line w14:anchorId="513BA570" id="Straight Connector 25" o:spid="_x0000_s1026" style="position:absolute;flip:y;z-index:251652608;visibility:visible;mso-wrap-style:square;mso-width-percent:0;mso-height-percent:0;mso-wrap-distance-left:9pt;mso-wrap-distance-top:0;mso-wrap-distance-right:9pt;mso-wrap-distance-bottom:0;mso-position-horizontal:absolute;mso-position-horizontal-relative:text;mso-position-vertical:absolute;mso-position-vertical-relative:text;mso-width-percent:0;mso-height-percent:0;mso-width-relative:margin;mso-height-relative:margin" from="-25.5pt,13.75pt" to="-20.7pt,67.95pt" o:gfxdata="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" strokecolor="red" strokeweight="2.5pt">
                 <v:stroke joinstyle="miter"/>
                 <w10:wrap type="through"/>
               </v:line>
@@ -1621,7 +1621,7 @@
           </mc:Choice>
           <mc:Fallback>
             <w:pict>
-              <v:line w14:anchorId="4A7BB054" id="Straight Connector 6" o:spid="_x0000_s1026" style="position:absolute;flip:x;z-index:251643392;visibility:visible;mso-wrap-style:square;mso-width-percent:0;mso-height-percent:0;mso-wrap-distance-left:9pt;mso-wrap-distance-top:0;mso-wrap-distance-right:9pt;mso-wrap-distance-bottom:0;mso-position-horizontal:absolute;mso-position-horizontal-relative:text;mso-position-vertical:absolute;mso-position-vertical-relative:text;mso-width-percent:0;mso-height-percent:0;mso-width-relative:margin;mso-height-relative:margin" from="147.75pt,.65pt" to="190.4pt,72.45pt" o:gfxdata="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" strokecolor="red" strokeweight="2.5pt">
+              <v:line w14:anchorId="3926FE70" id="Straight Connector 6" o:spid="_x0000_s1026" style="position:absolute;flip:x;z-index:251643392;visibility:visible;mso-wrap-style:square;mso-width-percent:0;mso-height-percent:0;mso-wrap-distance-left:9pt;mso-wrap-distance-top:0;mso-wrap-distance-right:9pt;mso-wrap-distance-bottom:0;mso-position-horizontal:absolute;mso-position-horizontal-relative:text;mso-position-vertical:absolute;mso-position-vertical-relative:text;mso-width-percent:0;mso-height-percent:0;mso-width-relative:margin;mso-height-relative:margin" from="147.75pt,.65pt" to="190.4pt,72.45pt" o:gfxdata="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" strokecolor="red" strokeweight="2.5pt">
                 <v:stroke joinstyle="miter"/>
                 <w10:wrap type="through"/>
               </v:line>
@@ -1702,7 +1702,7 @@
           </mc:Choice>
           <mc:Fallback>
             <w:pict>
-              <v:line w14:anchorId="00893434" id="Straight Connector 5" o:spid="_x0000_s1026" style="position:absolute;z-index:251642368;visibility:visible;mso-wrap-style:square;mso-wrap-distance-left:9pt;mso-wrap-distance-top:0;mso-wrap-distance-right:9pt;mso-wrap-distance-bottom:0;mso-position-horizontal:absolute;mso-position-horizontal-relative:text;mso-position-vertical:absolute;mso-position-vertical-relative:text" from="226.55pt,.45pt" to="271.65pt,54.65pt" o:gfxdata="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" strokecolor="red" strokeweight="2.5pt">
+              <v:line w14:anchorId="3CFE8C5F" id="Straight Connector 5" o:spid="_x0000_s1026" style="position:absolute;z-index:251642368;visibility:visible;mso-wrap-style:square;mso-wrap-distance-left:9pt;mso-wrap-distance-top:0;mso-wrap-distance-right:9pt;mso-wrap-distance-bottom:0;mso-position-horizontal:absolute;mso-position-horizontal-relative:text;mso-position-vertical:absolute;mso-position-vertical-relative:text" from="226.55pt,.45pt" to="271.65pt,54.65pt" o:gfxdata="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" strokecolor="red" strokeweight="2.5pt">
                 <v:stroke joinstyle="miter"/>
                 <w10:wrap type="through"/>
               </v:line>
@@ -2854,7 +2854,7 @@
           </mc:Choice>
           <mc:Fallback>
             <w:pict>
-              <v:line w14:anchorId="729FB672" id="Straight Connector 8" o:spid="_x0000_s1026" style="position:absolute;flip:x;z-index:251657728;visibility:visible;mso-wrap-style:square;mso-width-percent:0;mso-height-percent:0;mso-wrap-distance-left:9pt;mso-wrap-distance-top:0;mso-wrap-distance-right:9pt;mso-wrap-distance-bottom:0;mso-position-horizontal:absolute;mso-position-horizontal-relative:text;mso-position-vertical:absolute;mso-position-vertical-relative:text;mso-width-percent:0;mso-height-percent:0;mso-width-relative:margin;mso-height-relative:margin" from=".7pt,11.8pt" to="77.95pt,17.25pt" o:gfxdata="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" strokecolor="red" strokeweight="2.5pt">
+              <v:line w14:anchorId="7FB9DB90" id="Straight Connector 8" o:spid="_x0000_s1026" style="position:absolute;flip:x;z-index:251657728;visibility:visible;mso-wrap-style:square;mso-width-percent:0;mso-height-percent:0;mso-wrap-distance-left:9pt;mso-wrap-distance-top:0;mso-wrap-distance-right:9pt;mso-wrap-distance-bottom:0;mso-position-horizontal:absolute;mso-position-horizontal-relative:text;mso-position-vertical:absolute;mso-position-vertical-relative:text;mso-width-percent:0;mso-height-percent:0;mso-width-relative:margin;mso-height-relative:margin" from=".7pt,11.8pt" to="77.95pt,17.25pt" o:gfxdata="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" strokecolor="red" strokeweight="2.5pt">
                 <v:stroke joinstyle="miter"/>
                 <w10:wrap type="through"/>
               </v:line>
@@ -2947,7 +2947,7 @@
           </mc:Choice>
           <mc:Fallback>
             <w:pict>
-              <v:line w14:anchorId="0D9D04B6" id="Straight Connector 53" o:spid="_x0000_s1026" style="position:absolute;flip:y;z-index:251673088;visibility:visible;mso-wrap-style:square;mso-width-percent:0;mso-height-percent:0;mso-wrap-distance-left:9pt;mso-wrap-distance-top:0;mso-wrap-distance-right:9pt;mso-wrap-distance-bottom:0;mso-position-horizontal:absolute;mso-position-horizontal-relative:text;mso-position-vertical:absolute;mso-position-vertical-relative:text;mso-width-percent:0;mso-height-percent:0;mso-width-relative:margin;mso-height-relative:margin" from="209.95pt,2.25pt" to="246.25pt,2.25pt" o:gfxdata="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" strokecolor="red" strokeweight="2.5pt">
+              <v:line w14:anchorId="59EA4DA8" id="Straight Connector 53" o:spid="_x0000_s1026" style="position:absolute;flip:y;z-index:251673088;visibility:visible;mso-wrap-style:square;mso-width-percent:0;mso-height-percent:0;mso-wrap-distance-left:9pt;mso-wrap-distance-top:0;mso-wrap-distance-right:9pt;mso-wrap-distance-bottom:0;mso-position-horizontal:absolute;mso-position-horizontal-relative:text;mso-position-vertical:absolute;mso-position-vertical-relative:text;mso-width-percent:0;mso-height-percent:0;mso-width-relative:margin;mso-height-relative:margin" from="209.95pt,2.25pt" to="246.25pt,2.25pt" o:gfxdata="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" strokecolor="red" strokeweight="2.5pt">
                 <v:stroke joinstyle="miter"/>
                 <w10:wrap type="through"/>
               </v:line>
@@ -3180,7 +3180,7 @@
           </mc:Choice>
           <mc:Fallback>
             <w:pict>
-              <v:line w14:anchorId="41AE2256" id="Straight Connector 7" o:spid="_x0000_s1026" style="position:absolute;flip:x y;z-index:251659776;visibility:visible;mso-wrap-style:square;mso-wrap-distance-left:9pt;mso-wrap-distance-top:0;mso-wrap-distance-right:9pt;mso-wrap-distance-bottom:0;mso-position-horizontal:absolute;mso-position-horizontal-relative:text;mso-position-vertical:absolute;mso-position-vertical-relative:text" from="73.75pt,1.65pt" to="118.55pt,10pt" o:gfxdata="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" strokecolor="red" strokeweight="2.5pt">
+              <v:line w14:anchorId="50F1DB2E" id="Straight Connector 7" o:spid="_x0000_s1026" style="position:absolute;flip:x y;z-index:251659776;visibility:visible;mso-wrap-style:square;mso-wrap-distance-left:9pt;mso-wrap-distance-top:0;mso-wrap-distance-right:9pt;mso-wrap-distance-bottom:0;mso-position-horizontal:absolute;mso-position-horizontal-relative:text;mso-position-vertical:absolute;mso-position-vertical-relative:text" from="73.75pt,1.65pt" to="118.55pt,10pt" o:gfxdata="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" strokecolor="red" strokeweight="2.5pt">
                 <v:stroke joinstyle="miter"/>
                 <w10:wrap type="through"/>
               </v:line>
@@ -4864,7 +4864,7 @@
           </mc:Choice>
           <mc:Fallback>
             <w:pict>
-              <v:line w14:anchorId="093046C9" id="Straight Connector 40" o:spid="_x0000_s1026" style="position:absolute;flip:x y;z-index:251697664;visibility:visible;mso-wrap-style:square;mso-width-percent:0;mso-height-percent:0;mso-wrap-distance-left:9pt;mso-wrap-distance-top:0;mso-wrap-distance-right:9pt;mso-wrap-distance-bottom:0;mso-position-horizontal:absolute;mso-position-horizontal-relative:text;mso-position-vertical:absolute;mso-position-vertical-relative:text;mso-width-percent:0;mso-height-percent:0;mso-width-relative:margin;mso-height-relative:margin" from="206.25pt,101.45pt" to="253.55pt,118.7pt" o:gfxdata="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" strokecolor="red" strokeweight="2.5pt">
+              <v:line w14:anchorId="716B4F6D" id="Straight Connector 40" o:spid="_x0000_s1026" style="position:absolute;flip:x y;z-index:251697664;visibility:visible;mso-wrap-style:square;mso-width-percent:0;mso-height-percent:0;mso-wrap-distance-left:9pt;mso-wrap-distance-top:0;mso-wrap-distance-right:9pt;mso-wrap-distance-bottom:0;mso-position-horizontal:absolute;mso-position-horizontal-relative:text;mso-position-vertical:absolute;mso-position-vertical-relative:text;mso-width-percent:0;mso-height-percent:0;mso-width-relative:margin;mso-height-relative:margin" from="206.25pt,101.45pt" to="253.55pt,118.7pt" o:gfxdata="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" strokecolor="red" strokeweight="2.5pt">
                 <v:stroke joinstyle="miter"/>
                 <w10:wrap type="through"/>
               </v:line>
@@ -5089,7 +5089,7 @@
           </mc:Choice>
           <mc:Fallback>
             <w:pict>
-              <v:line w14:anchorId="5CE5FA28" id="Straight Connector 38" o:spid="_x0000_s1026" style="position:absolute;flip:x;z-index:251667968;visibility:visible;mso-wrap-style:square;mso-wrap-distance-left:9pt;mso-wrap-distance-top:0;mso-wrap-distance-right:9pt;mso-wrap-distance-bottom:0;mso-position-horizontal:absolute;mso-position-horizontal-relative:text;mso-position-vertical:absolute;mso-position-vertical-relative:text" from="88.65pt,41.95pt" to="205.95pt,59.95pt" o:gfxdata="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" strokecolor="red" strokeweight="2.5pt">
+              <v:line w14:anchorId="7A949D88" id="Straight Connector 38" o:spid="_x0000_s1026" style="position:absolute;flip:x;z-index:251667968;visibility:visible;mso-wrap-style:square;mso-wrap-distance-left:9pt;mso-wrap-distance-top:0;mso-wrap-distance-right:9pt;mso-wrap-distance-bottom:0;mso-position-horizontal:absolute;mso-position-horizontal-relative:text;mso-position-vertical:absolute;mso-position-vertical-relative:text" from="88.65pt,41.95pt" to="205.95pt,59.95pt" o:gfxdata="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" strokecolor="red" strokeweight="2.5pt">
                 <v:stroke joinstyle="miter"/>
                 <w10:wrap type="through"/>
               </v:line>
@@ -5167,7 +5167,7 @@
           </mc:Choice>
           <mc:Fallback>
             <w:pict>
-              <v:line w14:anchorId="73EF7368" id="Straight Connector 48" o:spid="_x0000_s1026" style="position:absolute;flip:x y;z-index:251668992;visibility:visible;mso-wrap-style:square;mso-wrap-distance-left:9pt;mso-wrap-distance-top:0;mso-wrap-distance-right:9pt;mso-wrap-distance-bottom:0;mso-position-horizontal:absolute;mso-position-horizontal-relative:text;mso-position-vertical:absolute;mso-position-vertical-relative:text" from="71.1pt,79.45pt" to="71.2pt,124.85pt" o:gfxdata="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" strokecolor="red" strokeweight="2.5pt">
+              <v:line w14:anchorId="4F27B7F2" id="Straight Connector 48" o:spid="_x0000_s1026" style="position:absolute;flip:x y;z-index:251668992;visibility:visible;mso-wrap-style:square;mso-wrap-distance-left:9pt;mso-wrap-distance-top:0;mso-wrap-distance-right:9pt;mso-wrap-distance-bottom:0;mso-position-horizontal:absolute;mso-position-horizontal-relative:text;mso-position-vertical:absolute;mso-position-vertical-relative:text" from="71.1pt,79.45pt" to="71.2pt,124.85pt" o:gfxdata="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" strokecolor="red" strokeweight="2.5pt">
                 <v:stroke joinstyle="miter"/>
                 <w10:wrap type="through"/>
               </v:line>
@@ -5389,7 +5389,7 @@
           </mc:Choice>
           <mc:Fallback>
             <w:pict>
-              <v:line w14:anchorId="133EE440" id="Straight Connector 51" o:spid="_x0000_s1026" style="position:absolute;z-index:251671040;visibility:visible;mso-wrap-style:square;mso-wrap-distance-left:9pt;mso-wrap-distance-top:0;mso-wrap-distance-right:9pt;mso-wrap-distance-bottom:0;mso-position-horizontal:absolute;mso-position-horizontal-relative:text;mso-position-vertical:absolute;mso-position-vertical-relative:text" from="34.35pt,123.6pt" to="34.45pt,177.55pt" o:gfxdata="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" strokecolor="red" strokeweight="2.5pt">
+              <v:line w14:anchorId="10A63BBF" id="Straight Connector 51" o:spid="_x0000_s1026" style="position:absolute;z-index:251671040;visibility:visible;mso-wrap-style:square;mso-wrap-distance-left:9pt;mso-wrap-distance-top:0;mso-wrap-distance-right:9pt;mso-wrap-distance-bottom:0;mso-position-horizontal:absolute;mso-position-horizontal-relative:text;mso-position-vertical:absolute;mso-position-vertical-relative:text" from="34.35pt,123.6pt" to="34.45pt,177.55pt" o:gfxdata="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" strokecolor="red" strokeweight="2.5pt">
                 <v:stroke joinstyle="miter"/>
                 <w10:wrap type="through"/>
               </v:line>
@@ -5614,7 +5614,7 @@
           </mc:Choice>
           <mc:Fallback>
             <w:pict>
-              <v:line w14:anchorId="4633DA53" id="Straight Connector 35" o:spid="_x0000_s1026" style="position:absolute;flip:x;z-index:251664896;visibility:visible;mso-wrap-style:square;mso-wrap-distance-left:9pt;mso-wrap-distance-top:0;mso-wrap-distance-right:9pt;mso-wrap-distance-bottom:0;mso-position-horizontal:absolute;mso-position-horizontal-relative:text;mso-position-vertical:absolute;mso-position-vertical-relative:text" from="57.05pt,186.95pt" to="129.8pt,195.75pt" o:gfxdata="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" strokecolor="red" strokeweight="2.5pt">
+              <v:line w14:anchorId="4DB225A3" id="Straight Connector 35" o:spid="_x0000_s1026" style="position:absolute;flip:x;z-index:251664896;visibility:visible;mso-wrap-style:square;mso-wrap-distance-left:9pt;mso-wrap-distance-top:0;mso-wrap-distance-right:9pt;mso-wrap-distance-bottom:0;mso-position-horizontal:absolute;mso-position-horizontal-relative:text;mso-position-vertical:absolute;mso-position-vertical-relative:text" from="57.05pt,186.95pt" to="129.8pt,195.75pt" o:gfxdata="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" strokecolor="red" strokeweight="2.5pt">
                 <v:stroke joinstyle="miter"/>
                 <w10:wrap type="through"/>
               </v:line>
@@ -5694,7 +5694,7 @@
           </mc:Choice>
           <mc:Fallback>
             <w:pict>
-              <v:line w14:anchorId="52C0C5C9" id="Straight Connector 34" o:spid="_x0000_s1026" style="position:absolute;flip:x y;z-index:251663872;visibility:visible;mso-wrap-style:square;mso-wrap-distance-left:9pt;mso-wrap-distance-top:0;mso-wrap-distance-right:9pt;mso-wrap-distance-bottom:0;mso-position-horizontal:absolute;mso-position-horizontal-relative:text;mso-position-vertical:absolute;mso-position-vertical-relative:text" from="129.95pt,206.05pt" to="174.75pt,214.4pt" o:gfxdata="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" strokecolor="red" strokeweight="2.5pt">
+              <v:line w14:anchorId="15FB2CFA" id="Straight Connector 34" o:spid="_x0000_s1026" style="position:absolute;flip:x y;z-index:251663872;visibility:visible;mso-wrap-style:square;mso-wrap-distance-left:9pt;mso-wrap-distance-top:0;mso-wrap-distance-right:9pt;mso-wrap-distance-bottom:0;mso-position-horizontal:absolute;mso-position-horizontal-relative:text;mso-position-vertical:absolute;mso-position-vertical-relative:text" from="129.95pt,206.05pt" to="174.75pt,214.4pt" o:gfxdata="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" strokecolor="red" strokeweight="2.5pt">
                 <v:stroke joinstyle="miter"/>
                 <w10:wrap type="through"/>
               </v:line>
@@ -5919,7 +5919,7 @@
           </mc:Choice>
           <mc:Fallback>
             <w:pict>
-              <v:line w14:anchorId="1C9BCA5A" id="Straight Connector 52" o:spid="_x0000_s1026" style="position:absolute;flip:x y;z-index:251672064;visibility:visible;mso-wrap-style:square;mso-height-percent:0;mso-wrap-distance-left:9pt;mso-wrap-distance-top:0;mso-wrap-distance-right:9pt;mso-wrap-distance-bottom:0;mso-position-horizontal:absolute;mso-position-horizontal-relative:text;mso-position-vertical:absolute;mso-position-vertical-relative:text;mso-height-percent:0;mso-height-relative:margin" from="260.2pt,190.75pt" to="304.95pt,191.5pt" o:gfxdata="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" strokecolor="red" strokeweight="2.5pt">
+              <v:line w14:anchorId="3758013D" id="Straight Connector 52" o:spid="_x0000_s1026" style="position:absolute;flip:x y;z-index:251672064;visibility:visible;mso-wrap-style:square;mso-height-percent:0;mso-wrap-distance-left:9pt;mso-wrap-distance-top:0;mso-wrap-distance-right:9pt;mso-wrap-distance-bottom:0;mso-position-horizontal:absolute;mso-position-horizontal-relative:text;mso-position-vertical:absolute;mso-position-vertical-relative:text;mso-height-percent:0;mso-height-relative:margin" from="260.2pt,190.75pt" to="304.95pt,191.5pt" o:gfxdata="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" strokecolor="red" strokeweight="2.5pt">
                 <v:stroke joinstyle="miter"/>
                 <w10:wrap type="through"/>
               </v:line>
@@ -6140,7 +6140,7 @@
           </mc:Choice>
           <mc:Fallback>
             <w:pict>
-              <v:oval w14:anchorId="5B730F3B" id="Oval 56" o:spid="_x0000_s1026" style="position:absolute;margin-left:49.75pt;margin-top:46.85pt;width:44.95pt;height:36pt;z-index:251675136;visibility:visible;mso-wrap-style:square;mso-wrap-distance-left:9pt;mso-wrap-distance-top:0;mso-wrap-distance-right:9pt;mso-wrap-distance-bottom:0;mso-position-horizontal:absolute;mso-position-horizontal-relative:text;mso-position-vertical:absolute;mso-position-vertical-relative:text;v-text-anchor:middle" o:gfxdata="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" fillcolor="yellow" stroked="f" strokeweight="1pt">
+              <v:oval w14:anchorId="50D00840" id="Oval 56" o:spid="_x0000_s1026" style="position:absolute;margin-left:49.75pt;margin-top:46.85pt;width:44.95pt;height:36pt;z-index:251675136;visibility:visible;mso-wrap-style:square;mso-wrap-distance-left:9pt;mso-wrap-distance-top:0;mso-wrap-distance-right:9pt;mso-wrap-distance-bottom:0;mso-position-horizontal:absolute;mso-position-horizontal-relative:text;mso-position-vertical:absolute;mso-position-vertical-relative:text;v-text-anchor:middle" o:gfxdata="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" fillcolor="yellow" stroked="f" strokeweight="1pt">
                 <v:fill opacity="15163f"/>
                 <v:stroke joinstyle="miter"/>
                 <w10:wrap type="through"/>
@@ -6219,7 +6219,7 @@
           </mc:Choice>
           <mc:Fallback>
             <w:pict>
-              <v:line w14:anchorId="543D641F" id="Straight Connector 37" o:spid="_x0000_s1026" style="position:absolute;flip:x;z-index:251666944;visibility:visible;mso-wrap-style:square;mso-wrap-distance-left:9pt;mso-wrap-distance-top:0;mso-wrap-distance-right:9pt;mso-wrap-distance-bottom:0;mso-position-horizontal:absolute;mso-position-horizontal-relative:text;mso-position-vertical:absolute;mso-position-vertical-relative:text" from="207.8pt,59.65pt" to="306.65pt,59.65pt" o:gfxdata="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" strokecolor="red" strokeweight="2.5pt">
+              <v:line w14:anchorId="43A78F0B" id="Straight Connector 37" o:spid="_x0000_s1026" style="position:absolute;flip:x;z-index:251666944;visibility:visible;mso-wrap-style:square;mso-wrap-distance-left:9pt;mso-wrap-distance-top:0;mso-wrap-distance-right:9pt;mso-wrap-distance-bottom:0;mso-position-horizontal:absolute;mso-position-horizontal-relative:text;mso-position-vertical:absolute;mso-position-vertical-relative:text" from="207.8pt,59.65pt" to="306.65pt,59.65pt" o:gfxdata="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" strokecolor="red" strokeweight="2.5pt">
                 <v:stroke joinstyle="miter"/>
                 <w10:wrap type="through"/>
               </v:line>
@@ -6368,7 +6368,7 @@
           </mc:Choice>
           <mc:Fallback>
             <w:pict>
-              <v:line w14:anchorId="01D6C2DC" id="Straight Connector 36" o:spid="_x0000_s1026" style="position:absolute;flip:x y;z-index:251665920;visibility:visible;mso-wrap-style:square;mso-height-percent:0;mso-wrap-distance-left:9pt;mso-wrap-distance-top:0;mso-wrap-distance-right:9pt;mso-wrap-distance-bottom:0;mso-position-horizontal:absolute;mso-position-horizontal-relative:text;mso-position-vertical:absolute;mso-position-vertical-relative:text;mso-height-percent:0;mso-height-relative:margin" from="342.75pt,75.25pt" to="352.05pt,124pt" o:gfxdata="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" strokecolor="red" strokeweight="2.5pt">
+              <v:line w14:anchorId="10D97D79" id="Straight Connector 36" o:spid="_x0000_s1026" style="position:absolute;flip:x y;z-index:251665920;visibility:visible;mso-wrap-style:square;mso-height-percent:0;mso-wrap-distance-left:9pt;mso-wrap-distance-top:0;mso-wrap-distance-right:9pt;mso-wrap-distance-bottom:0;mso-position-horizontal:absolute;mso-position-horizontal-relative:text;mso-position-vertical:absolute;mso-position-vertical-relative:text;mso-height-percent:0;mso-height-relative:margin" from="342.75pt,75.25pt" to="352.05pt,124pt" o:gfxdata="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" strokecolor="red" strokeweight="2.5pt">
                 <v:stroke joinstyle="miter"/>
                 <w10:wrap type="through"/>
               </v:line>
@@ -6448,7 +6448,7 @@
           </mc:Choice>
           <mc:Fallback>
             <w:pict>
-              <v:line w14:anchorId="75EE0D9E" id="Straight Connector 31" o:spid="_x0000_s1026" style="position:absolute;z-index:251661824;visibility:visible;mso-wrap-style:square;mso-wrap-distance-left:9pt;mso-wrap-distance-top:0;mso-wrap-distance-right:9pt;mso-wrap-distance-bottom:0;mso-position-horizontal:absolute;mso-position-horizontal-relative:text;mso-position-vertical:absolute;mso-position-vertical-relative:text" from="287.1pt,123.6pt" to="323.15pt,176.45pt" o:gfxdata="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" strokecolor="red" strokeweight="2.5pt">
+              <v:line w14:anchorId="1CF840E5" id="Straight Connector 31" o:spid="_x0000_s1026" style="position:absolute;z-index:251661824;visibility:visible;mso-wrap-style:square;mso-wrap-distance-left:9pt;mso-wrap-distance-top:0;mso-wrap-distance-right:9pt;mso-wrap-distance-bottom:0;mso-position-horizontal:absolute;mso-position-horizontal-relative:text;mso-position-vertical:absolute;mso-position-vertical-relative:text" from="287.1pt,123.6pt" to="323.15pt,176.45pt" o:gfxdata="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" strokecolor="red" strokeweight="2.5pt">
                 <v:stroke joinstyle="miter"/>
                 <w10:wrap type="through"/>
               </v:line>
@@ -6818,7 +6818,7 @@
           </mc:Choice>
           <mc:Fallback>
             <w:pict>
-              <v:line w14:anchorId="6DD55229" id="Straight Connector 32" o:spid="_x0000_s1026" style="position:absolute;flip:x;z-index:251662848;visibility:visible;mso-wrap-style:square;mso-wrap-distance-left:9pt;mso-wrap-distance-top:0;mso-wrap-distance-right:9pt;mso-wrap-distance-bottom:0;mso-position-horizontal:absolute;mso-position-horizontal-relative:text;mso-position-vertical:absolute;mso-position-vertical-relative:text" from="340.65pt,128.1pt" to="376.3pt,181.85pt" o:gfxdata="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" strokecolor="red" strokeweight="2.5pt">
+              <v:line w14:anchorId="563D33D0" id="Straight Connector 32" o:spid="_x0000_s1026" style="position:absolute;flip:x;z-index:251662848;visibility:visible;mso-wrap-style:square;mso-wrap-distance-left:9pt;mso-wrap-distance-top:0;mso-wrap-distance-right:9pt;mso-wrap-distance-bottom:0;mso-position-horizontal:absolute;mso-position-horizontal-relative:text;mso-position-vertical:absolute;mso-position-vertical-relative:text" from="340.65pt,128.1pt" to="376.3pt,181.85pt" o:gfxdata="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" strokecolor="red" strokeweight="2.5pt">
                 <v:stroke joinstyle="miter"/>
                 <w10:wrap type="through"/>
               </v:line>
@@ -9597,8 +9597,6 @@
         </w:rPr>
         <w:t>משאר ההודעות</w:t>
       </w:r>
-      <w:bookmarkStart w:id="0" w:name="_GoBack"/>
-      <w:bookmarkEnd w:id="0"/>
       <w:r>
         <w:rPr>
           <w:rFonts w:hint="cs"/>
@@ -9763,9 +9761,58 @@
     </w:p>
     <w:p>
       <w:pPr>
+        <w:pStyle w:val="Heading2"/>
         <w:bidi/>
         <w:rPr>
           <w:rFonts w:hint="cs"/>
+          <w:u w:val="single"/>
+          <w:rtl/>
+          <w:lang w:bidi="he-IL"/>
+        </w:rPr>
+      </w:pPr>
+      <w:r>
+        <w:rPr>
+          <w:rFonts w:hint="cs"/>
+          <w:u w:val="single"/>
+          <w:rtl/>
+          <w:lang w:bidi="he-IL"/>
+        </w:rPr>
+        <w:lastRenderedPageBreak/>
+        <w:t>שאלה 3</w:t>
+      </w:r>
+    </w:p>
+    <w:p>
+      <w:pPr>
+        <w:bidi/>
+        <w:rPr>
+          <w:rFonts w:hint="cs"/>
+          <w:szCs w:val="22"/>
+          <w:rtl/>
+          <w:lang w:bidi="he-IL"/>
+        </w:rPr>
+      </w:pPr>
+      <w:r>
+        <w:rPr>
+          <w:rFonts w:hint="cs"/>
+          <w:szCs w:val="22"/>
+          <w:lang w:bidi="he-IL"/>
+        </w:rPr>
+        <w:t>TODO</w:t>
+      </w:r>
+      <w:r>
+        <w:rPr>
+          <w:rFonts w:hint="cs"/>
+          <w:szCs w:val="22"/>
+          <w:rtl/>
+          <w:lang w:bidi="he-IL"/>
+        </w:rPr>
+        <w:t xml:space="preserve"> בלאט.</w:t>
+      </w:r>
+    </w:p>
+    <w:p>
+      <w:pPr>
+        <w:bidi/>
+        <w:rPr>
           <w:rtl/>
           <w:lang w:bidi="he-IL"/>
         </w:rPr>
@@ -9776,7 +9823,6 @@
         <w:pStyle w:val="Heading2"/>
         <w:bidi/>
         <w:rPr>
-          <w:rFonts w:hint="cs"/>
           <w:u w:val="single"/>
           <w:rtl/>
           <w:lang w:bidi="he-IL"/>
@@ -9789,21 +9835,7 @@
           <w:rtl/>
           <w:lang w:bidi="he-IL"/>
         </w:rPr>
-        <w:t>שאלה 3</w:t>
-      </w:r>
-    </w:p>
-    <w:p>
-      <w:pPr>
-        <w:rPr>
-          <w:lang w:bidi="he-IL"/>
-        </w:rPr>
-      </w:pPr>
-      <w:r>
-        <w:rPr>
-          <w:rtl/>
-          <w:lang w:bidi="he-IL"/>
-        </w:rPr>
-        <w:br w:type="page"/>
+        <w:t>שאלה 4</w:t>
       </w:r>
     </w:p>
     <w:p>
@@ -9815,40 +9847,12 @@
         </w:rPr>
       </w:pPr>
     </w:p>
-    <w:p>
-      <w:pPr>
-        <w:pStyle w:val="Heading2"/>
-        <w:bidi/>
-        <w:rPr>
-          <w:u w:val="single"/>
-          <w:rtl/>
-          <w:lang w:bidi="he-IL"/>
-        </w:rPr>
-      </w:pPr>
-      <w:r>
-        <w:rPr>
-          <w:rFonts w:hint="cs"/>
-          <w:u w:val="single"/>
-          <w:rtl/>
-          <w:lang w:bidi="he-IL"/>
-        </w:rPr>
-        <w:t>שאלה 4</w:t>
-      </w:r>
-    </w:p>
-    <w:p>
-      <w:pPr>
-        <w:bidi/>
-        <w:rPr>
-          <w:rtl/>
-          <w:lang w:bidi="he-IL"/>
-        </w:rPr>
-      </w:pPr>
-    </w:p>
     <w:tbl>
       <w:tblPr>
-        <w:tblW w:w="10320" w:type="dxa"/>
-        <w:tblInd w:w="-901" w:type="dxa"/>
-        <w:tblLook w:val="04A0" w:firstRow="1" w:lastRow="0" w:firstColumn="1" w:lastColumn="0" w:noHBand="0" w:noVBand="1"/>
+        <w:tblStyle w:val="GridTable5Dark-Accent5"/>
+        <w:tblW w:w="10255" w:type="dxa"/>
+        <w:tblInd w:w="-625" w:type="dxa"/>
+        <w:tblLook w:val="0520" w:firstRow="1" w:lastRow="0" w:firstColumn="0" w:lastColumn="1" w:noHBand="0" w:noVBand="1"/>
       </w:tblPr>
       <w:tblGrid>
         <w:gridCol w:w="1900"/>
@@ -9856,24 +9860,17 @@
         <w:gridCol w:w="1560"/>
         <w:gridCol w:w="1600"/>
         <w:gridCol w:w="1680"/>
-        <w:gridCol w:w="1720"/>
+        <w:gridCol w:w="1655"/>
       </w:tblGrid>
       <w:tr>
         <w:trPr>
+          <w:cnfStyle w:val="100000000000" w:firstRow="1" w:lastRow="0" w:firstColumn="0" w:lastColumn="0" w:oddVBand="0" w:evenVBand="0" w:oddHBand="0" w:evenHBand="0" w:firstRowFirstColumn="0" w:firstRowLastColumn="0" w:lastRowFirstColumn="0" w:lastRowLastColumn="0"/>
           <w:trHeight w:val="340"/>
         </w:trPr>
         <w:tc>
           <w:tcPr>
             <w:tcW w:w="1900" w:type="dxa"/>
-            <w:tcBorders>
-              <w:top w:val="single" w:sz="8" w:space="0" w:color="auto"/>
-              <w:left w:val="single" w:sz="8" w:space="0" w:color="auto"/>
-              <w:bottom w:val="single" w:sz="8" w:space="0" w:color="auto"/>
-              <w:right w:val="single" w:sz="8" w:space="0" w:color="auto"/>
-            </w:tcBorders>
-            <w:shd w:val="clear" w:color="auto" w:fill="auto"/>
             <w:noWrap/>
-            <w:vAlign w:val="center"/>
             <w:hideMark/>
           </w:tcPr>
           <w:p>
@@ -9882,18 +9879,14 @@
               <w:jc w:val="center"/>
               <w:rPr>
                 <w:rFonts w:ascii="Calibri" w:eastAsia="Times New Roman" w:hAnsi="Calibri" w:cs="Times New Roman"/>
-                <w:b/>
-                <w:bCs/>
-                <w:color w:val="000000"/>
+                <w:color w:val="FF0000"/>
                 <w:lang w:bidi="he-IL"/>
               </w:rPr>
             </w:pPr>
             <w:r>
               <w:rPr>
                 <w:rFonts w:ascii="Calibri" w:eastAsia="Times New Roman" w:hAnsi="Calibri" w:cs="Times New Roman"/>
-                <w:b/>
-                <w:bCs/>
-                <w:color w:val="000000"/>
+                <w:color w:val="auto"/>
                 <w:rtl/>
                 <w:lang w:bidi="he-IL"/>
               </w:rPr>
@@ -9904,15 +9897,7 @@
         <w:tc>
           <w:tcPr>
             <w:tcW w:w="1860" w:type="dxa"/>
-            <w:tcBorders>
-              <w:top w:val="single" w:sz="8" w:space="0" w:color="auto"/>
-              <w:left w:val="nil"/>
-              <w:bottom w:val="single" w:sz="8" w:space="0" w:color="auto"/>
-              <w:right w:val="nil"/>
-            </w:tcBorders>
-            <w:shd w:val="clear" w:color="auto" w:fill="auto"/>
             <w:noWrap/>
-            <w:vAlign w:val="center"/>
             <w:hideMark/>
           </w:tcPr>
           <w:p>
@@ -9921,8 +9906,8 @@
               <w:jc w:val="center"/>
               <w:rPr>
                 <w:rFonts w:ascii="Calibri" w:eastAsia="Times New Roman" w:hAnsi="Calibri" w:cs="Times New Roman"/>
-                <w:b/>
-                <w:bCs/>
+                <w:b w:val="0"/>
+                <w:bCs w:val="0"/>
                 <w:color w:val="000000"/>
                 <w:rtl/>
                 <w:lang w:bidi="he-IL"/>
@@ -9931,8 +9916,8 @@
             <w:r>
               <w:rPr>
                 <w:rFonts w:ascii="Calibri" w:eastAsia="Times New Roman" w:hAnsi="Calibri" w:cs="Times New Roman"/>
-                <w:b/>
-                <w:bCs/>
+                <w:b w:val="0"/>
+                <w:bCs w:val="0"/>
                 <w:color w:val="000000"/>
                 <w:rtl/>
                 <w:lang w:bidi="he-IL"/>
@@ -9944,15 +9929,7 @@
         <w:tc>
           <w:tcPr>
             <w:tcW w:w="1560" w:type="dxa"/>
-            <w:tcBorders>
-              <w:top w:val="single" w:sz="8" w:space="0" w:color="auto"/>
-              <w:left w:val="single" w:sz="8" w:space="0" w:color="auto"/>
-              <w:bottom w:val="single" w:sz="8" w:space="0" w:color="auto"/>
-              <w:right w:val="single" w:sz="8" w:space="0" w:color="auto"/>
-            </w:tcBorders>
-            <w:shd w:val="clear" w:color="auto" w:fill="auto"/>
             <w:noWrap/>
-            <w:vAlign w:val="center"/>
             <w:hideMark/>
           </w:tcPr>
           <w:p>
@@ -9961,8 +9938,8 @@
               <w:jc w:val="center"/>
               <w:rPr>
                 <w:rFonts w:ascii="Calibri" w:eastAsia="Times New Roman" w:hAnsi="Calibri" w:cs="Times New Roman"/>
-                <w:b/>
-                <w:bCs/>
+                <w:b w:val="0"/>
+                <w:bCs w:val="0"/>
                 <w:color w:val="000000"/>
                 <w:rtl/>
                 <w:lang w:bidi="he-IL"/>
@@ -9971,8 +9948,8 @@
             <w:r>
               <w:rPr>
                 <w:rFonts w:ascii="Calibri" w:eastAsia="Times New Roman" w:hAnsi="Calibri" w:cs="Times New Roman"/>
-                <w:b/>
-                <w:bCs/>
+                <w:b w:val="0"/>
+                <w:bCs w:val="0"/>
                 <w:color w:val="000000"/>
                 <w:rtl/>
                 <w:lang w:bidi="he-IL"/>
@@ -9984,15 +9961,7 @@
         <w:tc>
           <w:tcPr>
             <w:tcW w:w="1600" w:type="dxa"/>
-            <w:tcBorders>
-              <w:top w:val="single" w:sz="8" w:space="0" w:color="auto"/>
-              <w:left w:val="nil"/>
-              <w:bottom w:val="single" w:sz="8" w:space="0" w:color="auto"/>
-              <w:right w:val="single" w:sz="8" w:space="0" w:color="auto"/>
-            </w:tcBorders>
-            <w:shd w:val="clear" w:color="auto" w:fill="auto"/>
             <w:noWrap/>
-            <w:vAlign w:val="center"/>
             <w:hideMark/>
           </w:tcPr>
           <w:p>
@@ -10001,8 +9970,8 @@
               <w:jc w:val="center"/>
               <w:rPr>
                 <w:rFonts w:ascii="Calibri" w:eastAsia="Times New Roman" w:hAnsi="Calibri" w:cs="Times New Roman"/>
-                <w:b/>
-                <w:bCs/>
+                <w:b w:val="0"/>
+                <w:bCs w:val="0"/>
                 <w:color w:val="000000"/>
                 <w:rtl/>
                 <w:lang w:bidi="he-IL"/>
@@ -10011,8 +9980,8 @@
             <w:r>
               <w:rPr>
                 <w:rFonts w:ascii="Calibri" w:eastAsia="Times New Roman" w:hAnsi="Calibri" w:cs="Times New Roman"/>
-                <w:b/>
-                <w:bCs/>
+                <w:b w:val="0"/>
+                <w:bCs w:val="0"/>
                 <w:color w:val="000000"/>
                 <w:rtl/>
                 <w:lang w:bidi="he-IL"/>
@@ -10024,15 +9993,7 @@
         <w:tc>
           <w:tcPr>
             <w:tcW w:w="1680" w:type="dxa"/>
-            <w:tcBorders>
-              <w:top w:val="single" w:sz="8" w:space="0" w:color="auto"/>
-              <w:left w:val="nil"/>
-              <w:bottom w:val="single" w:sz="8" w:space="0" w:color="auto"/>
-              <w:right w:val="single" w:sz="8" w:space="0" w:color="auto"/>
-            </w:tcBorders>
-            <w:shd w:val="clear" w:color="auto" w:fill="auto"/>
             <w:noWrap/>
-            <w:vAlign w:val="center"/>
             <w:hideMark/>
           </w:tcPr>
           <w:p>
@@ -10041,8 +10002,8 @@
               <w:jc w:val="center"/>
               <w:rPr>
                 <w:rFonts w:ascii="Calibri" w:eastAsia="Times New Roman" w:hAnsi="Calibri" w:cs="Times New Roman"/>
-                <w:b/>
-                <w:bCs/>
+                <w:b w:val="0"/>
+                <w:bCs w:val="0"/>
                 <w:color w:val="000000"/>
                 <w:rtl/>
                 <w:lang w:bidi="he-IL"/>
@@ -10051,8 +10012,8 @@
             <w:r>
               <w:rPr>
                 <w:rFonts w:ascii="Calibri" w:eastAsia="Times New Roman" w:hAnsi="Calibri" w:cs="Times New Roman"/>
-                <w:b/>
-                <w:bCs/>
+                <w:b w:val="0"/>
+                <w:bCs w:val="0"/>
                 <w:color w:val="000000"/>
                 <w:rtl/>
                 <w:lang w:bidi="he-IL"/>
@@ -10063,16 +10024,9 @@
         </w:tc>
         <w:tc>
           <w:tcPr>
-            <w:tcW w:w="1720" w:type="dxa"/>
-            <w:tcBorders>
-              <w:top w:val="single" w:sz="8" w:space="0" w:color="auto"/>
-              <w:left w:val="nil"/>
-              <w:bottom w:val="single" w:sz="8" w:space="0" w:color="auto"/>
-              <w:right w:val="single" w:sz="8" w:space="0" w:color="auto"/>
-            </w:tcBorders>
-            <w:shd w:val="clear" w:color="auto" w:fill="auto"/>
+            <w:cnfStyle w:val="000100000000" w:firstRow="0" w:lastRow="0" w:firstColumn="0" w:lastColumn="1" w:oddVBand="0" w:evenVBand="0" w:oddHBand="0" w:evenHBand="0" w:firstRowFirstColumn="0" w:firstRowLastColumn="0" w:lastRowFirstColumn="0" w:lastRowLastColumn="0"/>
+            <w:tcW w:w="1655" w:type="dxa"/>
             <w:noWrap/>
-            <w:vAlign w:val="center"/>
             <w:hideMark/>
           </w:tcPr>
           <w:p>
@@ -10081,9 +10035,10 @@
               <w:jc w:val="center"/>
               <w:rPr>
                 <w:rFonts w:ascii="Calibri" w:eastAsia="Times New Roman" w:hAnsi="Calibri" w:cs="Times New Roman"/>
-                <w:b/>
-                <w:bCs/>
+                <w:b w:val="0"/>
+                <w:bCs w:val="0"/>
                 <w:color w:val="000000"/>
+                <w:u w:val="single"/>
                 <w:rtl/>
                 <w:lang w:bidi="he-IL"/>
               </w:rPr>
@@ -10091,9 +10046,10 @@
             <w:r>
               <w:rPr>
                 <w:rFonts w:ascii="Calibri" w:eastAsia="Times New Roman" w:hAnsi="Calibri" w:cs="Times New Roman"/>
-                <w:b/>
-                <w:bCs/>
+                <w:b w:val="0"/>
+                <w:bCs w:val="0"/>
                 <w:color w:val="000000"/>
+                <w:u w:val="single"/>
                 <w:rtl/>
                 <w:lang w:bidi="he-IL"/>
               </w:rPr>
@@ -10104,20 +10060,13 @@
       </w:tr>
       <w:tr>
         <w:trPr>
+          <w:cnfStyle w:val="000000100000" w:firstRow="0" w:lastRow="0" w:firstColumn="0" w:lastColumn="0" w:oddVBand="0" w:evenVBand="0" w:oddHBand="1" w:evenHBand="0" w:firstRowFirstColumn="0" w:firstRowLastColumn="0" w:lastRowFirstColumn="0" w:lastRowLastColumn="0"/>
           <w:trHeight w:val="320"/>
         </w:trPr>
         <w:tc>
           <w:tcPr>
             <w:tcW w:w="1900" w:type="dxa"/>
-            <w:tcBorders>
-              <w:top w:val="nil"/>
-              <w:left w:val="single" w:sz="4" w:space="0" w:color="auto"/>
-              <w:bottom w:val="single" w:sz="4" w:space="0" w:color="auto"/>
-              <w:right w:val="single" w:sz="4" w:space="0" w:color="auto"/>
-            </w:tcBorders>
-            <w:shd w:val="clear" w:color="auto" w:fill="auto"/>
             <w:noWrap/>
-            <w:vAlign w:val="bottom"/>
             <w:hideMark/>
           </w:tcPr>
           <w:p>
@@ -10125,7 +10074,9 @@
               <w:jc w:val="right"/>
               <w:rPr>
                 <w:rFonts w:ascii="Calibri" w:eastAsia="Times New Roman" w:hAnsi="Calibri" w:cs="Times New Roman"/>
-                <w:color w:val="000000"/>
+                <w:b/>
+                <w:bCs/>
+                <w:color w:val="FF0000"/>
                 <w:rtl/>
                 <w:lang w:bidi="he-IL"/>
               </w:rPr>
@@ -10133,7 +10084,9 @@
             <w:r>
               <w:rPr>
                 <w:rFonts w:ascii="Calibri" w:eastAsia="Times New Roman" w:hAnsi="Calibri" w:cs="Times New Roman"/>
-                <w:color w:val="000000"/>
+                <w:b/>
+                <w:bCs/>
+                <w:color w:val="FF0000"/>
                 <w:lang w:bidi="he-IL"/>
               </w:rPr>
               <w:t>8</w:t>
@@ -10143,15 +10096,7 @@
         <w:tc>
           <w:tcPr>
             <w:tcW w:w="1860" w:type="dxa"/>
-            <w:tcBorders>
-              <w:top w:val="nil"/>
-              <w:left w:val="nil"/>
-              <w:bottom w:val="single" w:sz="4" w:space="0" w:color="auto"/>
-              <w:right w:val="single" w:sz="4" w:space="0" w:color="auto"/>
-            </w:tcBorders>
-            <w:shd w:val="clear" w:color="auto" w:fill="auto"/>
             <w:noWrap/>
-            <w:vAlign w:val="bottom"/>
             <w:hideMark/>
           </w:tcPr>
           <w:p>
@@ -10176,15 +10121,7 @@
         <w:tc>
           <w:tcPr>
             <w:tcW w:w="1560" w:type="dxa"/>
-            <w:tcBorders>
-              <w:top w:val="nil"/>
-              <w:left w:val="nil"/>
-              <w:bottom w:val="single" w:sz="4" w:space="0" w:color="auto"/>
-              <w:right w:val="single" w:sz="4" w:space="0" w:color="auto"/>
-            </w:tcBorders>
-            <w:shd w:val="clear" w:color="auto" w:fill="auto"/>
             <w:noWrap/>
-            <w:vAlign w:val="bottom"/>
             <w:hideMark/>
           </w:tcPr>
           <w:p>
@@ -10211,15 +10148,7 @@
         <w:tc>
           <w:tcPr>
             <w:tcW w:w="1600" w:type="dxa"/>
-            <w:tcBorders>
-              <w:top w:val="nil"/>
-              <w:left w:val="nil"/>
-              <w:bottom w:val="single" w:sz="4" w:space="0" w:color="auto"/>
-              <w:right w:val="single" w:sz="4" w:space="0" w:color="auto"/>
-            </w:tcBorders>
-            <w:shd w:val="clear" w:color="auto" w:fill="auto"/>
             <w:noWrap/>
-            <w:vAlign w:val="bottom"/>
             <w:hideMark/>
           </w:tcPr>
           <w:p>
@@ -10244,15 +10173,7 @@
         <w:tc>
           <w:tcPr>
             <w:tcW w:w="1680" w:type="dxa"/>
-            <w:tcBorders>
-              <w:top w:val="nil"/>
-              <w:left w:val="nil"/>
-              <w:bottom w:val="single" w:sz="4" w:space="0" w:color="auto"/>
-              <w:right w:val="single" w:sz="4" w:space="0" w:color="auto"/>
-            </w:tcBorders>
-            <w:shd w:val="clear" w:color="auto" w:fill="auto"/>
             <w:noWrap/>
-            <w:vAlign w:val="bottom"/>
             <w:hideMark/>
           </w:tcPr>
           <w:p>
@@ -10276,16 +10197,9 @@
         </w:tc>
         <w:tc>
           <w:tcPr>
-            <w:tcW w:w="1720" w:type="dxa"/>
-            <w:tcBorders>
-              <w:top w:val="nil"/>
-              <w:left w:val="nil"/>
-              <w:bottom w:val="single" w:sz="4" w:space="0" w:color="auto"/>
-              <w:right w:val="single" w:sz="4" w:space="0" w:color="auto"/>
-            </w:tcBorders>
-            <w:shd w:val="clear" w:color="auto" w:fill="auto"/>
+            <w:cnfStyle w:val="000100000000" w:firstRow="0" w:lastRow="0" w:firstColumn="0" w:lastColumn="1" w:oddVBand="0" w:evenVBand="0" w:oddHBand="0" w:evenHBand="0" w:firstRowFirstColumn="0" w:firstRowLastColumn="0" w:lastRowFirstColumn="0" w:lastRowLastColumn="0"/>
+            <w:tcW w:w="1655" w:type="dxa"/>
             <w:noWrap/>
-            <w:vAlign w:val="bottom"/>
             <w:hideMark/>
           </w:tcPr>
           <w:p>
@@ -10315,15 +10229,7 @@
         <w:tc>
           <w:tcPr>
             <w:tcW w:w="1900" w:type="dxa"/>
-            <w:tcBorders>
-              <w:top w:val="nil"/>
-              <w:left w:val="single" w:sz="4" w:space="0" w:color="auto"/>
-              <w:bottom w:val="single" w:sz="4" w:space="0" w:color="auto"/>
-              <w:right w:val="single" w:sz="4" w:space="0" w:color="auto"/>
-            </w:tcBorders>
-            <w:shd w:val="clear" w:color="auto" w:fill="auto"/>
             <w:noWrap/>
-            <w:vAlign w:val="bottom"/>
             <w:hideMark/>
           </w:tcPr>
           <w:p>
@@ -10331,14 +10237,18 @@
               <w:jc w:val="right"/>
               <w:rPr>
                 <w:rFonts w:ascii="Calibri" w:eastAsia="Times New Roman" w:hAnsi="Calibri" w:cs="Times New Roman"/>
-                <w:color w:val="000000"/>
+                <w:b/>
+                <w:bCs/>
+                <w:color w:val="FF0000"/>
                 <w:lang w:bidi="he-IL"/>
               </w:rPr>
             </w:pPr>
             <w:r>
               <w:rPr>
                 <w:rFonts w:ascii="Calibri" w:eastAsia="Times New Roman" w:hAnsi="Calibri" w:cs="Times New Roman"/>
-                <w:color w:val="000000"/>
+                <w:b/>
+                <w:bCs/>
+                <w:color w:val="FF0000"/>
                 <w:lang w:bidi="he-IL"/>
               </w:rPr>
               <w:t>3.333</w:t>
@@ -10348,15 +10258,7 @@
         <w:tc>
           <w:tcPr>
             <w:tcW w:w="1860" w:type="dxa"/>
-            <w:tcBorders>
-              <w:top w:val="nil"/>
-              <w:left w:val="nil"/>
-              <w:bottom w:val="single" w:sz="4" w:space="0" w:color="auto"/>
-              <w:right w:val="single" w:sz="4" w:space="0" w:color="auto"/>
-            </w:tcBorders>
-            <w:shd w:val="clear" w:color="auto" w:fill="auto"/>
             <w:noWrap/>
-            <w:vAlign w:val="bottom"/>
             <w:hideMark/>
           </w:tcPr>
           <w:p>
@@ -10381,15 +10283,7 @@
         <w:tc>
           <w:tcPr>
             <w:tcW w:w="1560" w:type="dxa"/>
-            <w:tcBorders>
-              <w:top w:val="nil"/>
-              <w:left w:val="nil"/>
-              <w:bottom w:val="single" w:sz="4" w:space="0" w:color="auto"/>
-              <w:right w:val="single" w:sz="4" w:space="0" w:color="auto"/>
-            </w:tcBorders>
-            <w:shd w:val="clear" w:color="auto" w:fill="auto"/>
             <w:noWrap/>
-            <w:vAlign w:val="bottom"/>
             <w:hideMark/>
           </w:tcPr>
           <w:p>
@@ -10416,15 +10310,7 @@
         <w:tc>
           <w:tcPr>
             <w:tcW w:w="1600" w:type="dxa"/>
-            <w:tcBorders>
-              <w:top w:val="nil"/>
-              <w:left w:val="nil"/>
-              <w:bottom w:val="single" w:sz="4" w:space="0" w:color="auto"/>
-              <w:right w:val="single" w:sz="4" w:space="0" w:color="auto"/>
-            </w:tcBorders>
-            <w:shd w:val="clear" w:color="auto" w:fill="auto"/>
             <w:noWrap/>
-            <w:vAlign w:val="bottom"/>
             <w:hideMark/>
           </w:tcPr>
           <w:p>
@@ -10449,15 +10335,7 @@
         <w:tc>
           <w:tcPr>
             <w:tcW w:w="1680" w:type="dxa"/>
-            <w:tcBorders>
-              <w:top w:val="nil"/>
-              <w:left w:val="nil"/>
-              <w:bottom w:val="single" w:sz="4" w:space="0" w:color="auto"/>
-              <w:right w:val="single" w:sz="4" w:space="0" w:color="auto"/>
-            </w:tcBorders>
-            <w:shd w:val="clear" w:color="auto" w:fill="auto"/>
             <w:noWrap/>
-            <w:vAlign w:val="bottom"/>
             <w:hideMark/>
           </w:tcPr>
           <w:p>
@@ -10481,16 +10359,9 @@
         </w:tc>
         <w:tc>
           <w:tcPr>
-            <w:tcW w:w="1720" w:type="dxa"/>
-            <w:tcBorders>
-              <w:top w:val="nil"/>
-              <w:left w:val="nil"/>
-              <w:bottom w:val="single" w:sz="4" w:space="0" w:color="auto"/>
-              <w:right w:val="single" w:sz="4" w:space="0" w:color="auto"/>
-            </w:tcBorders>
-            <w:shd w:val="clear" w:color="auto" w:fill="auto"/>
+            <w:cnfStyle w:val="000100000000" w:firstRow="0" w:lastRow="0" w:firstColumn="0" w:lastColumn="1" w:oddVBand="0" w:evenVBand="0" w:oddHBand="0" w:evenHBand="0" w:firstRowFirstColumn="0" w:firstRowLastColumn="0" w:lastRowFirstColumn="0" w:lastRowLastColumn="0"/>
+            <w:tcW w:w="1655" w:type="dxa"/>
             <w:noWrap/>
-            <w:vAlign w:val="bottom"/>
             <w:hideMark/>
           </w:tcPr>
           <w:p>
@@ -10515,20 +10386,13 @@
       </w:tr>
       <w:tr>
         <w:trPr>
+          <w:cnfStyle w:val="000000100000" w:firstRow="0" w:lastRow="0" w:firstColumn="0" w:lastColumn="0" w:oddVBand="0" w:evenVBand="0" w:oddHBand="1" w:evenHBand="0" w:firstRowFirstColumn="0" w:firstRowLastColumn="0" w:lastRowFirstColumn="0" w:lastRowLastColumn="0"/>
           <w:trHeight w:val="320"/>
         </w:trPr>
         <w:tc>
           <w:tcPr>
             <w:tcW w:w="1900" w:type="dxa"/>
-            <w:tcBorders>
-              <w:top w:val="nil"/>
-              <w:left w:val="single" w:sz="4" w:space="0" w:color="auto"/>
-              <w:bottom w:val="single" w:sz="4" w:space="0" w:color="auto"/>
-              <w:right w:val="single" w:sz="4" w:space="0" w:color="auto"/>
-            </w:tcBorders>
-            <w:shd w:val="clear" w:color="auto" w:fill="auto"/>
             <w:noWrap/>
-            <w:vAlign w:val="bottom"/>
             <w:hideMark/>
           </w:tcPr>
           <w:p>
@@ -10536,14 +10400,18 @@
               <w:jc w:val="right"/>
               <w:rPr>
                 <w:rFonts w:ascii="Calibri" w:eastAsia="Times New Roman" w:hAnsi="Calibri" w:cs="Times New Roman"/>
-                <w:color w:val="000000"/>
+                <w:b/>
+                <w:bCs/>
+                <w:color w:val="FF0000"/>
                 <w:lang w:bidi="he-IL"/>
               </w:rPr>
             </w:pPr>
             <w:r>
               <w:rPr>
                 <w:rFonts w:ascii="Calibri" w:eastAsia="Times New Roman" w:hAnsi="Calibri" w:cs="Times New Roman"/>
-                <w:color w:val="000000"/>
+                <w:b/>
+                <w:bCs/>
+                <w:color w:val="FF0000"/>
                 <w:lang w:bidi="he-IL"/>
               </w:rPr>
               <w:t>3.333</w:t>
@@ -10553,15 +10421,7 @@
         <w:tc>
           <w:tcPr>
             <w:tcW w:w="1860" w:type="dxa"/>
-            <w:tcBorders>
-              <w:top w:val="nil"/>
-              <w:left w:val="nil"/>
-              <w:bottom w:val="single" w:sz="4" w:space="0" w:color="auto"/>
-              <w:right w:val="single" w:sz="4" w:space="0" w:color="auto"/>
-            </w:tcBorders>
-            <w:shd w:val="clear" w:color="auto" w:fill="auto"/>
             <w:noWrap/>
-            <w:vAlign w:val="bottom"/>
             <w:hideMark/>
           </w:tcPr>
           <w:p>
@@ -10586,15 +10446,7 @@
         <w:tc>
           <w:tcPr>
             <w:tcW w:w="1560" w:type="dxa"/>
-            <w:tcBorders>
-              <w:top w:val="nil"/>
-              <w:left w:val="nil"/>
-              <w:bottom w:val="single" w:sz="4" w:space="0" w:color="auto"/>
-              <w:right w:val="single" w:sz="4" w:space="0" w:color="auto"/>
-            </w:tcBorders>
-            <w:shd w:val="clear" w:color="auto" w:fill="auto"/>
             <w:noWrap/>
-            <w:vAlign w:val="bottom"/>
             <w:hideMark/>
           </w:tcPr>
           <w:p>
@@ -10621,15 +10473,7 @@
         <w:tc>
           <w:tcPr>
             <w:tcW w:w="1600" w:type="dxa"/>
-            <w:tcBorders>
-              <w:top w:val="nil"/>
-              <w:left w:val="nil"/>
-              <w:bottom w:val="single" w:sz="4" w:space="0" w:color="auto"/>
-              <w:right w:val="single" w:sz="4" w:space="0" w:color="auto"/>
-            </w:tcBorders>
-            <w:shd w:val="clear" w:color="auto" w:fill="auto"/>
             <w:noWrap/>
-            <w:vAlign w:val="bottom"/>
             <w:hideMark/>
           </w:tcPr>
           <w:p>
@@ -10654,15 +10498,7 @@
         <w:tc>
           <w:tcPr>
             <w:tcW w:w="1680" w:type="dxa"/>
-            <w:tcBorders>
-              <w:top w:val="nil"/>
-              <w:left w:val="nil"/>
-              <w:bottom w:val="single" w:sz="4" w:space="0" w:color="auto"/>
-              <w:right w:val="single" w:sz="4" w:space="0" w:color="auto"/>
-            </w:tcBorders>
-            <w:shd w:val="clear" w:color="auto" w:fill="auto"/>
             <w:noWrap/>
-            <w:vAlign w:val="bottom"/>
             <w:hideMark/>
           </w:tcPr>
           <w:p>
@@ -10686,16 +10522,9 @@
         </w:tc>
         <w:tc>
           <w:tcPr>
-            <w:tcW w:w="1720" w:type="dxa"/>
-            <w:tcBorders>
-              <w:top w:val="nil"/>
-              <w:left w:val="nil"/>
-              <w:bottom w:val="single" w:sz="4" w:space="0" w:color="auto"/>
-              <w:right w:val="single" w:sz="4" w:space="0" w:color="auto"/>
-            </w:tcBorders>
-            <w:shd w:val="clear" w:color="auto" w:fill="auto"/>
+            <w:cnfStyle w:val="000100000000" w:firstRow="0" w:lastRow="0" w:firstColumn="0" w:lastColumn="1" w:oddVBand="0" w:evenVBand="0" w:oddHBand="0" w:evenHBand="0" w:firstRowFirstColumn="0" w:firstRowLastColumn="0" w:lastRowFirstColumn="0" w:lastRowLastColumn="0"/>
+            <w:tcW w:w="1655" w:type="dxa"/>
             <w:noWrap/>
-            <w:vAlign w:val="bottom"/>
             <w:hideMark/>
           </w:tcPr>
           <w:p>
@@ -10725,15 +10554,7 @@
         <w:tc>
           <w:tcPr>
             <w:tcW w:w="1900" w:type="dxa"/>
-            <w:tcBorders>
-              <w:top w:val="nil"/>
-              <w:left w:val="single" w:sz="4" w:space="0" w:color="auto"/>
-              <w:bottom w:val="single" w:sz="4" w:space="0" w:color="auto"/>
-              <w:right w:val="single" w:sz="4" w:space="0" w:color="auto"/>
-            </w:tcBorders>
-            <w:shd w:val="clear" w:color="auto" w:fill="auto"/>
             <w:noWrap/>
-            <w:vAlign w:val="bottom"/>
             <w:hideMark/>
           </w:tcPr>
           <w:p>
@@ -10741,14 +10562,18 @@
               <w:jc w:val="right"/>
               <w:rPr>
                 <w:rFonts w:ascii="Calibri" w:eastAsia="Times New Roman" w:hAnsi="Calibri" w:cs="Times New Roman"/>
-                <w:color w:val="000000"/>
+                <w:b/>
+                <w:bCs/>
+                <w:color w:val="FF0000"/>
                 <w:lang w:bidi="he-IL"/>
               </w:rPr>
             </w:pPr>
             <w:r>
               <w:rPr>
                 <w:rFonts w:ascii="Calibri" w:eastAsia="Times New Roman" w:hAnsi="Calibri" w:cs="Times New Roman"/>
-                <w:color w:val="000000"/>
+                <w:b/>
+                <w:bCs/>
+                <w:color w:val="FF0000"/>
                 <w:lang w:bidi="he-IL"/>
               </w:rPr>
               <w:t>3.333</w:t>
@@ -10758,15 +10583,7 @@
         <w:tc>
           <w:tcPr>
             <w:tcW w:w="1860" w:type="dxa"/>
-            <w:tcBorders>
-              <w:top w:val="nil"/>
-              <w:left w:val="nil"/>
-              <w:bottom w:val="single" w:sz="4" w:space="0" w:color="auto"/>
-              <w:right w:val="single" w:sz="4" w:space="0" w:color="auto"/>
-            </w:tcBorders>
-            <w:shd w:val="clear" w:color="auto" w:fill="auto"/>
             <w:noWrap/>
-            <w:vAlign w:val="bottom"/>
             <w:hideMark/>
           </w:tcPr>
           <w:p>
@@ -10791,15 +10608,7 @@
         <w:tc>
           <w:tcPr>
             <w:tcW w:w="1560" w:type="dxa"/>
-            <w:tcBorders>
-              <w:top w:val="nil"/>
-              <w:left w:val="nil"/>
-              <w:bottom w:val="single" w:sz="4" w:space="0" w:color="auto"/>
-              <w:right w:val="single" w:sz="4" w:space="0" w:color="auto"/>
-            </w:tcBorders>
-            <w:shd w:val="clear" w:color="auto" w:fill="auto"/>
             <w:noWrap/>
-            <w:vAlign w:val="bottom"/>
             <w:hideMark/>
           </w:tcPr>
           <w:p>
@@ -10826,15 +10635,7 @@
         <w:tc>
           <w:tcPr>
             <w:tcW w:w="1600" w:type="dxa"/>
-            <w:tcBorders>
-              <w:top w:val="nil"/>
-              <w:left w:val="nil"/>
-              <w:bottom w:val="single" w:sz="4" w:space="0" w:color="auto"/>
-              <w:right w:val="single" w:sz="4" w:space="0" w:color="auto"/>
-            </w:tcBorders>
-            <w:shd w:val="clear" w:color="auto" w:fill="auto"/>
             <w:noWrap/>
-            <w:vAlign w:val="bottom"/>
             <w:hideMark/>
           </w:tcPr>
           <w:p>
@@ -10859,15 +10660,7 @@
         <w:tc>
           <w:tcPr>
             <w:tcW w:w="1680" w:type="dxa"/>
-            <w:tcBorders>
-              <w:top w:val="nil"/>
-              <w:left w:val="nil"/>
-              <w:bottom w:val="single" w:sz="4" w:space="0" w:color="auto"/>
-              <w:right w:val="single" w:sz="4" w:space="0" w:color="auto"/>
-            </w:tcBorders>
-            <w:shd w:val="clear" w:color="auto" w:fill="auto"/>
             <w:noWrap/>
-            <w:vAlign w:val="bottom"/>
             <w:hideMark/>
           </w:tcPr>
           <w:p>
@@ -10891,16 +10684,9 @@
         </w:tc>
         <w:tc>
           <w:tcPr>
-            <w:tcW w:w="1720" w:type="dxa"/>
-            <w:tcBorders>
-              <w:top w:val="nil"/>
-              <w:left w:val="nil"/>
-              <w:bottom w:val="single" w:sz="4" w:space="0" w:color="auto"/>
-              <w:right w:val="single" w:sz="4" w:space="0" w:color="auto"/>
-            </w:tcBorders>
-            <w:shd w:val="clear" w:color="auto" w:fill="auto"/>
+            <w:cnfStyle w:val="000100000000" w:firstRow="0" w:lastRow="0" w:firstColumn="0" w:lastColumn="1" w:oddVBand="0" w:evenVBand="0" w:oddHBand="0" w:evenHBand="0" w:firstRowFirstColumn="0" w:firstRowLastColumn="0" w:lastRowFirstColumn="0" w:lastRowLastColumn="0"/>
+            <w:tcW w:w="1655" w:type="dxa"/>
             <w:noWrap/>
-            <w:vAlign w:val="bottom"/>
             <w:hideMark/>
           </w:tcPr>
           <w:p>
@@ -10935,31 +10721,26 @@
     </w:p>
     <w:tbl>
       <w:tblPr>
-        <w:tblW w:w="7060" w:type="dxa"/>
-        <w:tblLook w:val="04A0" w:firstRow="1" w:lastRow="0" w:firstColumn="1" w:lastColumn="0" w:noHBand="0" w:noVBand="1"/>
+        <w:tblStyle w:val="GridTable5Dark-Accent6"/>
+        <w:tblW w:w="6777" w:type="dxa"/>
+        <w:tblInd w:w="1255" w:type="dxa"/>
+        <w:tblLook w:val="0520" w:firstRow="1" w:lastRow="0" w:firstColumn="0" w:lastColumn="1" w:noHBand="0" w:noVBand="1"/>
       </w:tblPr>
       <w:tblGrid>
-        <w:gridCol w:w="2320"/>
+        <w:gridCol w:w="2037"/>
         <w:gridCol w:w="1820"/>
         <w:gridCol w:w="1620"/>
         <w:gridCol w:w="1300"/>
       </w:tblGrid>
       <w:tr>
         <w:trPr>
+          <w:cnfStyle w:val="100000000000" w:firstRow="1" w:lastRow="0" w:firstColumn="0" w:lastColumn="0" w:oddVBand="0" w:evenVBand="0" w:oddHBand="0" w:evenHBand="0" w:firstRowFirstColumn="0" w:firstRowLastColumn="0" w:lastRowFirstColumn="0" w:lastRowLastColumn="0"/>
           <w:trHeight w:val="340"/>
         </w:trPr>
         <w:tc>
           <w:tcPr>
-            <w:tcW w:w="2320" w:type="dxa"/>
-            <w:tcBorders>
-              <w:top w:val="single" w:sz="8" w:space="0" w:color="auto"/>
-              <w:left w:val="single" w:sz="8" w:space="0" w:color="auto"/>
-              <w:bottom w:val="single" w:sz="8" w:space="0" w:color="auto"/>
-              <w:right w:val="nil"/>
-            </w:tcBorders>
-            <w:shd w:val="clear" w:color="auto" w:fill="auto"/>
+            <w:tcW w:w="2037" w:type="dxa"/>
             <w:noWrap/>
-            <w:vAlign w:val="bottom"/>
             <w:hideMark/>
           </w:tcPr>
           <w:p>
@@ -10967,8 +10748,8 @@
               <w:bidi/>
               <w:rPr>
                 <w:rFonts w:ascii="Calibri" w:eastAsia="Times New Roman" w:hAnsi="Calibri" w:cs="Times New Roman"/>
-                <w:b/>
-                <w:bCs/>
+                <w:b w:val="0"/>
+                <w:bCs w:val="0"/>
                 <w:color w:val="000000"/>
                 <w:lang w:bidi="he-IL"/>
               </w:rPr>
@@ -10976,8 +10757,8 @@
             <w:r>
               <w:rPr>
                 <w:rFonts w:ascii="Calibri" w:eastAsia="Times New Roman" w:hAnsi="Calibri" w:cs="Times New Roman"/>
-                <w:b/>
-                <w:bCs/>
+                <w:b w:val="0"/>
+                <w:bCs w:val="0"/>
                 <w:color w:val="000000"/>
                 <w:rtl/>
                 <w:lang w:bidi="he-IL"/>
@@ -10989,15 +10770,7 @@
         <w:tc>
           <w:tcPr>
             <w:tcW w:w="1820" w:type="dxa"/>
-            <w:tcBorders>
-              <w:top w:val="single" w:sz="8" w:space="0" w:color="auto"/>
-              <w:left w:val="single" w:sz="8" w:space="0" w:color="auto"/>
-              <w:bottom w:val="single" w:sz="8" w:space="0" w:color="auto"/>
-              <w:right w:val="single" w:sz="8" w:space="0" w:color="auto"/>
-            </w:tcBorders>
-            <w:shd w:val="clear" w:color="auto" w:fill="auto"/>
             <w:noWrap/>
-            <w:vAlign w:val="bottom"/>
             <w:hideMark/>
           </w:tcPr>
           <w:p>
@@ -11005,8 +10778,8 @@
               <w:bidi/>
               <w:rPr>
                 <w:rFonts w:ascii="Calibri" w:eastAsia="Times New Roman" w:hAnsi="Calibri" w:cs="Times New Roman"/>
-                <w:b/>
-                <w:bCs/>
+                <w:b w:val="0"/>
+                <w:bCs w:val="0"/>
                 <w:color w:val="000000"/>
                 <w:rtl/>
                 <w:lang w:bidi="he-IL"/>
@@ -11015,8 +10788,6 @@
             <w:r>
               <w:rPr>
                 <w:rFonts w:ascii="Calibri" w:eastAsia="Times New Roman" w:hAnsi="Calibri" w:cs="Times New Roman"/>
-                <w:b/>
-                <w:bCs/>
                 <w:color w:val="000000"/>
                 <w:rtl/>
                 <w:lang w:bidi="he-IL"/>
@@ -11028,15 +10799,7 @@
         <w:tc>
           <w:tcPr>
             <w:tcW w:w="1620" w:type="dxa"/>
-            <w:tcBorders>
-              <w:top w:val="single" w:sz="8" w:space="0" w:color="auto"/>
-              <w:left w:val="nil"/>
-              <w:bottom w:val="single" w:sz="8" w:space="0" w:color="auto"/>
-              <w:right w:val="single" w:sz="8" w:space="0" w:color="auto"/>
-            </w:tcBorders>
-            <w:shd w:val="clear" w:color="auto" w:fill="auto"/>
             <w:noWrap/>
-            <w:vAlign w:val="bottom"/>
             <w:hideMark/>
           </w:tcPr>
           <w:p>
@@ -11044,8 +10807,8 @@
               <w:bidi/>
               <w:rPr>
                 <w:rFonts w:ascii="Calibri" w:eastAsia="Times New Roman" w:hAnsi="Calibri" w:cs="Times New Roman"/>
-                <w:b/>
-                <w:bCs/>
+                <w:b w:val="0"/>
+                <w:bCs w:val="0"/>
                 <w:color w:val="000000"/>
                 <w:rtl/>
                 <w:lang w:bidi="he-IL"/>
@@ -11054,8 +10817,8 @@
             <w:r>
               <w:rPr>
                 <w:rFonts w:ascii="Calibri" w:eastAsia="Times New Roman" w:hAnsi="Calibri" w:cs="Times New Roman"/>
-                <w:b/>
-                <w:bCs/>
+                <w:b w:val="0"/>
+                <w:bCs w:val="0"/>
                 <w:color w:val="000000"/>
                 <w:rtl/>
                 <w:lang w:bidi="he-IL"/>
@@ -11066,16 +10829,9 @@
         </w:tc>
         <w:tc>
           <w:tcPr>
+            <w:cnfStyle w:val="000100000000" w:firstRow="0" w:lastRow="0" w:firstColumn="0" w:lastColumn="1" w:oddVBand="0" w:evenVBand="0" w:oddHBand="0" w:evenHBand="0" w:firstRowFirstColumn="0" w:firstRowLastColumn="0" w:lastRowFirstColumn="0" w:lastRowLastColumn="0"/>
             <w:tcW w:w="1300" w:type="dxa"/>
-            <w:tcBorders>
-              <w:top w:val="single" w:sz="8" w:space="0" w:color="auto"/>
-              <w:left w:val="nil"/>
-              <w:bottom w:val="single" w:sz="8" w:space="0" w:color="auto"/>
-              <w:right w:val="single" w:sz="8" w:space="0" w:color="auto"/>
-            </w:tcBorders>
-            <w:shd w:val="clear" w:color="auto" w:fill="auto"/>
             <w:noWrap/>
-            <w:vAlign w:val="bottom"/>
             <w:hideMark/>
           </w:tcPr>
           <w:p>
@@ -11083,9 +10839,10 @@
               <w:bidi/>
               <w:rPr>
                 <w:rFonts w:ascii="Calibri" w:eastAsia="Times New Roman" w:hAnsi="Calibri" w:cs="Times New Roman"/>
-                <w:b/>
-                <w:bCs/>
+                <w:b w:val="0"/>
+                <w:bCs w:val="0"/>
                 <w:color w:val="000000"/>
+                <w:u w:val="single"/>
                 <w:rtl/>
                 <w:lang w:bidi="he-IL"/>
               </w:rPr>
@@ -11093,9 +10850,10 @@
             <w:r>
               <w:rPr>
                 <w:rFonts w:ascii="Calibri" w:eastAsia="Times New Roman" w:hAnsi="Calibri" w:cs="Times New Roman"/>
-                <w:b/>
-                <w:bCs/>
+                <w:b w:val="0"/>
+                <w:bCs w:val="0"/>
                 <w:color w:val="000000"/>
+                <w:u w:val="single"/>
                 <w:rtl/>
                 <w:lang w:bidi="he-IL"/>
               </w:rPr>
@@ -11106,20 +10864,13 @@
       </w:tr>
       <w:tr>
         <w:trPr>
+          <w:cnfStyle w:val="000000100000" w:firstRow="0" w:lastRow="0" w:firstColumn="0" w:lastColumn="0" w:oddVBand="0" w:evenVBand="0" w:oddHBand="1" w:evenHBand="0" w:firstRowFirstColumn="0" w:firstRowLastColumn="0" w:lastRowFirstColumn="0" w:lastRowLastColumn="0"/>
           <w:trHeight w:val="320"/>
         </w:trPr>
         <w:tc>
           <w:tcPr>
-            <w:tcW w:w="2320" w:type="dxa"/>
-            <w:tcBorders>
-              <w:top w:val="nil"/>
-              <w:left w:val="single" w:sz="4" w:space="0" w:color="auto"/>
-              <w:bottom w:val="single" w:sz="4" w:space="0" w:color="auto"/>
-              <w:right w:val="single" w:sz="4" w:space="0" w:color="auto"/>
-            </w:tcBorders>
-            <w:shd w:val="clear" w:color="auto" w:fill="auto"/>
+            <w:tcW w:w="2037" w:type="dxa"/>
             <w:noWrap/>
-            <w:vAlign w:val="bottom"/>
             <w:hideMark/>
           </w:tcPr>
           <w:p>
@@ -11145,15 +10896,7 @@
         <w:tc>
           <w:tcPr>
             <w:tcW w:w="1820" w:type="dxa"/>
-            <w:tcBorders>
-              <w:top w:val="nil"/>
-              <w:left w:val="nil"/>
-              <w:bottom w:val="single" w:sz="4" w:space="0" w:color="auto"/>
-              <w:right w:val="single" w:sz="4" w:space="0" w:color="auto"/>
-            </w:tcBorders>
-            <w:shd w:val="clear" w:color="auto" w:fill="auto"/>
             <w:noWrap/>
-            <w:vAlign w:val="bottom"/>
             <w:hideMark/>
           </w:tcPr>
           <w:p>
@@ -11178,15 +10921,7 @@
         <w:tc>
           <w:tcPr>
             <w:tcW w:w="1620" w:type="dxa"/>
-            <w:tcBorders>
-              <w:top w:val="nil"/>
-              <w:left w:val="nil"/>
-              <w:bottom w:val="single" w:sz="4" w:space="0" w:color="auto"/>
-              <w:right w:val="single" w:sz="4" w:space="0" w:color="auto"/>
-            </w:tcBorders>
-            <w:shd w:val="clear" w:color="auto" w:fill="auto"/>
             <w:noWrap/>
-            <w:vAlign w:val="bottom"/>
             <w:hideMark/>
           </w:tcPr>
           <w:p>
@@ -11210,16 +10945,9 @@
         </w:tc>
         <w:tc>
           <w:tcPr>
+            <w:cnfStyle w:val="000100000000" w:firstRow="0" w:lastRow="0" w:firstColumn="0" w:lastColumn="1" w:oddVBand="0" w:evenVBand="0" w:oddHBand="0" w:evenHBand="0" w:firstRowFirstColumn="0" w:firstRowLastColumn="0" w:lastRowFirstColumn="0" w:lastRowLastColumn="0"/>
             <w:tcW w:w="1300" w:type="dxa"/>
-            <w:tcBorders>
-              <w:top w:val="nil"/>
-              <w:left w:val="nil"/>
-              <w:bottom w:val="single" w:sz="4" w:space="0" w:color="auto"/>
-              <w:right w:val="single" w:sz="4" w:space="0" w:color="auto"/>
-            </w:tcBorders>
-            <w:shd w:val="clear" w:color="auto" w:fill="auto"/>
             <w:noWrap/>
-            <w:vAlign w:val="bottom"/>
             <w:hideMark/>
           </w:tcPr>
           <w:p>
@@ -11250,16 +10978,8 @@
         </w:trPr>
         <w:tc>
           <w:tcPr>
-            <w:tcW w:w="2320" w:type="dxa"/>
-            <w:tcBorders>
-              <w:top w:val="nil"/>
-              <w:left w:val="single" w:sz="4" w:space="0" w:color="auto"/>
-              <w:bottom w:val="single" w:sz="4" w:space="0" w:color="auto"/>
-              <w:right w:val="single" w:sz="4" w:space="0" w:color="auto"/>
-            </w:tcBorders>
-            <w:shd w:val="clear" w:color="auto" w:fill="auto"/>
+            <w:tcW w:w="2037" w:type="dxa"/>
             <w:noWrap/>
-            <w:vAlign w:val="bottom"/>
             <w:hideMark/>
           </w:tcPr>
           <w:p>
@@ -11284,15 +11004,7 @@
         <w:tc>
           <w:tcPr>
             <w:tcW w:w="1820" w:type="dxa"/>
-            <w:tcBorders>
-              <w:top w:val="nil"/>
-              <w:left w:val="nil"/>
-              <w:bottom w:val="single" w:sz="4" w:space="0" w:color="auto"/>
-              <w:right w:val="single" w:sz="4" w:space="0" w:color="auto"/>
-            </w:tcBorders>
-            <w:shd w:val="clear" w:color="auto" w:fill="auto"/>
             <w:noWrap/>
-            <w:vAlign w:val="bottom"/>
             <w:hideMark/>
           </w:tcPr>
           <w:p>
@@ -11317,15 +11029,7 @@
         <w:tc>
           <w:tcPr>
             <w:tcW w:w="1620" w:type="dxa"/>
-            <w:tcBorders>
-              <w:top w:val="nil"/>
-              <w:left w:val="nil"/>
-              <w:bottom w:val="single" w:sz="4" w:space="0" w:color="auto"/>
-              <w:right w:val="single" w:sz="4" w:space="0" w:color="auto"/>
-            </w:tcBorders>
-            <w:shd w:val="clear" w:color="auto" w:fill="auto"/>
             <w:noWrap/>
-            <w:vAlign w:val="bottom"/>
             <w:hideMark/>
           </w:tcPr>
           <w:p>
@@ -11349,16 +11053,9 @@
         </w:tc>
         <w:tc>
           <w:tcPr>
+            <w:cnfStyle w:val="000100000000" w:firstRow="0" w:lastRow="0" w:firstColumn="0" w:lastColumn="1" w:oddVBand="0" w:evenVBand="0" w:oddHBand="0" w:evenHBand="0" w:firstRowFirstColumn="0" w:firstRowLastColumn="0" w:lastRowFirstColumn="0" w:lastRowLastColumn="0"/>
             <w:tcW w:w="1300" w:type="dxa"/>
-            <w:tcBorders>
-              <w:top w:val="nil"/>
-              <w:left w:val="nil"/>
-              <w:bottom w:val="single" w:sz="4" w:space="0" w:color="auto"/>
-              <w:right w:val="single" w:sz="4" w:space="0" w:color="auto"/>
-            </w:tcBorders>
-            <w:shd w:val="clear" w:color="auto" w:fill="auto"/>
             <w:noWrap/>
-            <w:vAlign w:val="bottom"/>
             <w:hideMark/>
           </w:tcPr>
           <w:p>
@@ -11385,20 +11082,13 @@
       </w:tr>
       <w:tr>
         <w:trPr>
+          <w:cnfStyle w:val="000000100000" w:firstRow="0" w:lastRow="0" w:firstColumn="0" w:lastColumn="0" w:oddVBand="0" w:evenVBand="0" w:oddHBand="1" w:evenHBand="0" w:firstRowFirstColumn="0" w:firstRowLastColumn="0" w:lastRowFirstColumn="0" w:lastRowLastColumn="0"/>
           <w:trHeight w:val="320"/>
         </w:trPr>
         <w:tc>
           <w:tcPr>
-            <w:tcW w:w="2320" w:type="dxa"/>
-            <w:tcBorders>
-              <w:top w:val="nil"/>
-              <w:left w:val="single" w:sz="4" w:space="0" w:color="auto"/>
-              <w:bottom w:val="single" w:sz="4" w:space="0" w:color="auto"/>
-              <w:right w:val="single" w:sz="4" w:space="0" w:color="auto"/>
-            </w:tcBorders>
-            <w:shd w:val="clear" w:color="auto" w:fill="auto"/>
+            <w:tcW w:w="2037" w:type="dxa"/>
             <w:noWrap/>
-            <w:vAlign w:val="bottom"/>
             <w:hideMark/>
           </w:tcPr>
           <w:p>
@@ -11423,15 +11113,7 @@
         <w:tc>
           <w:tcPr>
             <w:tcW w:w="1820" w:type="dxa"/>
-            <w:tcBorders>
-              <w:top w:val="nil"/>
-              <w:left w:val="nil"/>
-              <w:bottom w:val="single" w:sz="4" w:space="0" w:color="auto"/>
-              <w:right w:val="single" w:sz="4" w:space="0" w:color="auto"/>
-            </w:tcBorders>
-            <w:shd w:val="clear" w:color="auto" w:fill="auto"/>
             <w:noWrap/>
-            <w:vAlign w:val="bottom"/>
             <w:hideMark/>
           </w:tcPr>
           <w:p>
@@ -11456,15 +11138,7 @@
         <w:tc>
           <w:tcPr>
             <w:tcW w:w="1620" w:type="dxa"/>
-            <w:tcBorders>
-              <w:top w:val="nil"/>
-              <w:left w:val="nil"/>
-              <w:bottom w:val="single" w:sz="4" w:space="0" w:color="auto"/>
-              <w:right w:val="single" w:sz="4" w:space="0" w:color="auto"/>
-            </w:tcBorders>
-            <w:shd w:val="clear" w:color="auto" w:fill="auto"/>
             <w:noWrap/>
-            <w:vAlign w:val="bottom"/>
             <w:hideMark/>
           </w:tcPr>
           <w:p>
@@ -11488,16 +11162,9 @@
         </w:tc>
         <w:tc>
           <w:tcPr>
+            <w:cnfStyle w:val="000100000000" w:firstRow="0" w:lastRow="0" w:firstColumn="0" w:lastColumn="1" w:oddVBand="0" w:evenVBand="0" w:oddHBand="0" w:evenHBand="0" w:firstRowFirstColumn="0" w:firstRowLastColumn="0" w:lastRowFirstColumn="0" w:lastRowLastColumn="0"/>
             <w:tcW w:w="1300" w:type="dxa"/>
-            <w:tcBorders>
-              <w:top w:val="nil"/>
-              <w:left w:val="nil"/>
-              <w:bottom w:val="single" w:sz="4" w:space="0" w:color="auto"/>
-              <w:right w:val="single" w:sz="4" w:space="0" w:color="auto"/>
-            </w:tcBorders>
-            <w:shd w:val="clear" w:color="auto" w:fill="auto"/>
             <w:noWrap/>
-            <w:vAlign w:val="bottom"/>
             <w:hideMark/>
           </w:tcPr>
           <w:p>
@@ -11528,16 +11195,8 @@
         </w:trPr>
         <w:tc>
           <w:tcPr>
-            <w:tcW w:w="2320" w:type="dxa"/>
-            <w:tcBorders>
-              <w:top w:val="nil"/>
-              <w:left w:val="single" w:sz="4" w:space="0" w:color="auto"/>
-              <w:bottom w:val="single" w:sz="4" w:space="0" w:color="auto"/>
-              <w:right w:val="single" w:sz="4" w:space="0" w:color="auto"/>
-            </w:tcBorders>
-            <w:shd w:val="clear" w:color="auto" w:fill="auto"/>
+            <w:tcW w:w="2037" w:type="dxa"/>
             <w:noWrap/>
-            <w:vAlign w:val="bottom"/>
             <w:hideMark/>
           </w:tcPr>
           <w:p>
@@ -11562,15 +11221,7 @@
         <w:tc>
           <w:tcPr>
             <w:tcW w:w="1820" w:type="dxa"/>
-            <w:tcBorders>
-              <w:top w:val="nil"/>
-              <w:left w:val="nil"/>
-              <w:bottom w:val="single" w:sz="4" w:space="0" w:color="auto"/>
-              <w:right w:val="single" w:sz="4" w:space="0" w:color="auto"/>
-            </w:tcBorders>
-            <w:shd w:val="clear" w:color="auto" w:fill="auto"/>
             <w:noWrap/>
-            <w:vAlign w:val="bottom"/>
             <w:hideMark/>
           </w:tcPr>
           <w:p>
@@ -11595,15 +11246,7 @@
         <w:tc>
           <w:tcPr>
             <w:tcW w:w="1620" w:type="dxa"/>
-            <w:tcBorders>
-              <w:top w:val="nil"/>
-              <w:left w:val="nil"/>
-              <w:bottom w:val="single" w:sz="4" w:space="0" w:color="auto"/>
-              <w:right w:val="single" w:sz="4" w:space="0" w:color="auto"/>
-            </w:tcBorders>
-            <w:shd w:val="clear" w:color="auto" w:fill="auto"/>
             <w:noWrap/>
-            <w:vAlign w:val="bottom"/>
             <w:hideMark/>
           </w:tcPr>
           <w:p>
@@ -11627,16 +11270,9 @@
         </w:tc>
         <w:tc>
           <w:tcPr>
+            <w:cnfStyle w:val="000100000000" w:firstRow="0" w:lastRow="0" w:firstColumn="0" w:lastColumn="1" w:oddVBand="0" w:evenVBand="0" w:oddHBand="0" w:evenHBand="0" w:firstRowFirstColumn="0" w:firstRowLastColumn="0" w:lastRowFirstColumn="0" w:lastRowLastColumn="0"/>
             <w:tcW w:w="1300" w:type="dxa"/>
-            <w:tcBorders>
-              <w:top w:val="nil"/>
-              <w:left w:val="nil"/>
-              <w:bottom w:val="single" w:sz="4" w:space="0" w:color="auto"/>
-              <w:right w:val="single" w:sz="4" w:space="0" w:color="auto"/>
-            </w:tcBorders>
-            <w:shd w:val="clear" w:color="auto" w:fill="auto"/>
             <w:noWrap/>
-            <w:vAlign w:val="bottom"/>
             <w:hideMark/>
           </w:tcPr>
           <w:p>
@@ -11670,6 +11306,372 @@
           <w:lang w:bidi="he-IL"/>
         </w:rPr>
       </w:pPr>
+    </w:p>
+    <w:p>
+      <w:pPr>
+        <w:bidi/>
+        <w:rPr>
+          <w:szCs w:val="22"/>
+          <w:u w:val="single"/>
+          <w:rtl/>
+          <w:lang w:bidi="he-IL"/>
+        </w:rPr>
+      </w:pPr>
+      <w:r>
+        <w:rPr>
+          <w:rFonts w:hint="cs"/>
+          <w:szCs w:val="22"/>
+          <w:u w:val="single"/>
+          <w:rtl/>
+          <w:lang w:bidi="he-IL"/>
+        </w:rPr>
+        <w:t>שלב 1</w:t>
+      </w:r>
+    </w:p>
+    <w:p>
+      <w:pPr>
+        <w:bidi/>
+        <w:rPr>
+          <w:rFonts w:hint="cs"/>
+          <w:szCs w:val="22"/>
+          <w:rtl/>
+          <w:lang w:bidi="he-IL"/>
+        </w:rPr>
+      </w:pPr>
+      <w:r>
+        <w:rPr>
+          <w:rFonts w:hint="cs"/>
+          <w:szCs w:val="22"/>
+          <w:rtl/>
+          <w:lang w:bidi="he-IL"/>
+        </w:rPr>
+        <w:t xml:space="preserve">החיבור הקטן ביותר הוא 1 </w:t>
+      </w:r>
+      <w:r>
+        <w:rPr>
+          <w:szCs w:val="22"/>
+          <w:rtl/>
+          <w:lang w:bidi="he-IL"/>
+        </w:rPr>
+        <w:t>–</w:t>
+      </w:r>
+      <w:r>
+        <w:rPr>
+          <w:rFonts w:hint="cs"/>
+          <w:szCs w:val="22"/>
+          <w:rtl/>
+          <w:lang w:bidi="he-IL"/>
+        </w:rPr>
+        <w:t xml:space="preserve"> הוא היחדי שרוצה להשתמש במסלול </w:t>
+      </w:r>
+      <w:proofErr w:type="spellStart"/>
+      <w:r>
+        <w:rPr>
+          <w:szCs w:val="22"/>
+          <w:lang w:bidi="he-IL"/>
+        </w:rPr>
+        <w:t>wy</w:t>
+      </w:r>
+      <w:proofErr w:type="spellEnd"/>
+      <w:r>
+        <w:rPr>
+          <w:rFonts w:hint="cs"/>
+          <w:szCs w:val="22"/>
+          <w:rtl/>
+          <w:lang w:bidi="he-IL"/>
+        </w:rPr>
+        <w:t>, לכן ניתן לו את כל רוחב הפס האפשרי. מיכוון שרוחב הפס הלא מנוצל הוא 12, ניתן לו 8 כמו שהוא בקש.</w:t>
+      </w:r>
+    </w:p>
+    <w:p>
+      <w:pPr>
+        <w:bidi/>
+        <w:rPr>
+          <w:szCs w:val="22"/>
+          <w:u w:val="single"/>
+          <w:rtl/>
+          <w:lang w:bidi="he-IL"/>
+        </w:rPr>
+      </w:pPr>
+      <w:r>
+        <w:rPr>
+          <w:rFonts w:hint="cs"/>
+          <w:szCs w:val="22"/>
+          <w:u w:val="single"/>
+          <w:rtl/>
+          <w:lang w:bidi="he-IL"/>
+        </w:rPr>
+        <w:t>שלב 2</w:t>
+      </w:r>
+    </w:p>
+    <w:p>
+      <w:pPr>
+        <w:bidi/>
+        <w:rPr>
+          <w:rFonts w:hint="cs"/>
+          <w:szCs w:val="22"/>
+          <w:rtl/>
+          <w:lang w:bidi="he-IL"/>
+        </w:rPr>
+      </w:pPr>
+      <w:r>
+        <w:rPr>
+          <w:rFonts w:hint="cs"/>
+          <w:szCs w:val="22"/>
+          <w:rtl/>
+          <w:lang w:bidi="he-IL"/>
+        </w:rPr>
+        <w:t xml:space="preserve">החיבור הקטן ביותר הוא 3 </w:t>
+      </w:r>
+      <w:r>
+        <w:rPr>
+          <w:szCs w:val="22"/>
+          <w:rtl/>
+          <w:lang w:bidi="he-IL"/>
+        </w:rPr>
+        <w:t>–</w:t>
+      </w:r>
+      <w:r>
+        <w:rPr>
+          <w:rFonts w:hint="cs"/>
+          <w:szCs w:val="22"/>
+          <w:rtl/>
+          <w:lang w:bidi="he-IL"/>
+        </w:rPr>
+        <w:t xml:space="preserve"> הוא משתמש בקשתות </w:t>
+      </w:r>
+      <w:proofErr w:type="spellStart"/>
+      <w:r>
+        <w:rPr>
+          <w:szCs w:val="22"/>
+          <w:lang w:bidi="he-IL"/>
+        </w:rPr>
+        <w:t>wx</w:t>
+      </w:r>
+      <w:proofErr w:type="spellEnd"/>
+      <w:r>
+        <w:rPr>
+          <w:rFonts w:hint="cs"/>
+          <w:szCs w:val="22"/>
+          <w:rtl/>
+          <w:lang w:bidi="he-IL"/>
+        </w:rPr>
+        <w:t xml:space="preserve"> ו </w:t>
+      </w:r>
+      <w:r>
+        <w:rPr>
+          <w:szCs w:val="22"/>
+          <w:rtl/>
+          <w:lang w:bidi="he-IL"/>
+        </w:rPr>
+        <w:t>–</w:t>
+      </w:r>
+      <w:r>
+        <w:rPr>
+          <w:rFonts w:hint="cs"/>
+          <w:szCs w:val="22"/>
+          <w:rtl/>
+          <w:lang w:bidi="he-IL"/>
+        </w:rPr>
+        <w:t xml:space="preserve"> </w:t>
+      </w:r>
+      <w:proofErr w:type="spellStart"/>
+      <w:r>
+        <w:rPr>
+          <w:szCs w:val="22"/>
+          <w:lang w:bidi="he-IL"/>
+        </w:rPr>
+        <w:t>xz</w:t>
+      </w:r>
+      <w:proofErr w:type="spellEnd"/>
+      <w:r>
+        <w:rPr>
+          <w:rFonts w:hint="cs"/>
+          <w:szCs w:val="22"/>
+          <w:rtl/>
+          <w:lang w:bidi="he-IL"/>
+        </w:rPr>
+        <w:t xml:space="preserve">. נשים לב שקשת </w:t>
+      </w:r>
+      <w:proofErr w:type="spellStart"/>
+      <w:r>
+        <w:rPr>
+          <w:szCs w:val="22"/>
+          <w:lang w:bidi="he-IL"/>
+        </w:rPr>
+        <w:t>xz</w:t>
+      </w:r>
+      <w:proofErr w:type="spellEnd"/>
+      <w:r>
+        <w:rPr>
+          <w:rFonts w:hint="cs"/>
+          <w:szCs w:val="22"/>
+          <w:rtl/>
+          <w:lang w:bidi="he-IL"/>
+        </w:rPr>
+        <w:t xml:space="preserve"> משותפת גם לחיבור 2 ו-4, ולכן נצטרך לחלק את רוחב הפס של הקשת בצורה זהה לשלושתם. מיכוון שרוחב הפס הלא מנוצל הוא 10, כל אחד מהחיבורים יקבל 3 ושליש.</w:t>
+      </w:r>
+      <w:r>
+        <w:rPr>
+          <w:szCs w:val="22"/>
+          <w:rtl/>
+          <w:lang w:bidi="he-IL"/>
+        </w:rPr>
+        <w:br/>
+      </w:r>
+      <w:r>
+        <w:rPr>
+          <w:rFonts w:hint="cs"/>
+          <w:szCs w:val="22"/>
+          <w:rtl/>
+          <w:lang w:bidi="he-IL"/>
+        </w:rPr>
+        <w:t xml:space="preserve">סה"כ מקשת </w:t>
+      </w:r>
+      <w:proofErr w:type="spellStart"/>
+      <w:r>
+        <w:rPr>
+          <w:szCs w:val="22"/>
+          <w:lang w:bidi="he-IL"/>
+        </w:rPr>
+        <w:t>wx</w:t>
+      </w:r>
+      <w:proofErr w:type="spellEnd"/>
+      <w:r>
+        <w:rPr>
+          <w:rFonts w:hint="cs"/>
+          <w:szCs w:val="22"/>
+          <w:rtl/>
+          <w:lang w:bidi="he-IL"/>
+        </w:rPr>
+        <w:t xml:space="preserve"> ירד 6 ושני שליש רוחב פס (חיבור 3 ו 4), מקשת </w:t>
+      </w:r>
+      <w:proofErr w:type="spellStart"/>
+      <w:r>
+        <w:rPr>
+          <w:szCs w:val="22"/>
+          <w:lang w:bidi="he-IL"/>
+        </w:rPr>
+        <w:t>xz</w:t>
+      </w:r>
+      <w:proofErr w:type="spellEnd"/>
+      <w:r>
+        <w:rPr>
+          <w:rFonts w:hint="cs"/>
+          <w:szCs w:val="22"/>
+          <w:rtl/>
+          <w:lang w:bidi="he-IL"/>
+        </w:rPr>
+        <w:t xml:space="preserve"> 10 מרוחב הפס (חיבורים 2,3,4), ומקשת </w:t>
+      </w:r>
+      <w:proofErr w:type="spellStart"/>
+      <w:r>
+        <w:rPr>
+          <w:szCs w:val="22"/>
+          <w:lang w:bidi="he-IL"/>
+        </w:rPr>
+        <w:t>zy</w:t>
+      </w:r>
+      <w:proofErr w:type="spellEnd"/>
+      <w:r>
+        <w:rPr>
+          <w:rFonts w:hint="cs"/>
+          <w:szCs w:val="22"/>
+          <w:rtl/>
+          <w:lang w:bidi="he-IL"/>
+        </w:rPr>
+        <w:t xml:space="preserve"> ירד 3 ושליש מרוחב הפס (חיבור 2).</w:t>
+      </w:r>
+    </w:p>
+    <w:p>
+      <w:pPr>
+        <w:bidi/>
+        <w:rPr>
+          <w:szCs w:val="22"/>
+          <w:u w:val="single"/>
+          <w:rtl/>
+          <w:lang w:bidi="he-IL"/>
+        </w:rPr>
+      </w:pPr>
+      <w:r>
+        <w:rPr>
+          <w:rFonts w:hint="cs"/>
+          <w:szCs w:val="22"/>
+          <w:u w:val="single"/>
+          <w:rtl/>
+          <w:lang w:bidi="he-IL"/>
+        </w:rPr>
+        <w:t>שלב 3</w:t>
+      </w:r>
+    </w:p>
+    <w:p>
+      <w:pPr>
+        <w:bidi/>
+        <w:rPr>
+          <w:rFonts w:hint="cs"/>
+          <w:szCs w:val="22"/>
+          <w:rtl/>
+          <w:lang w:bidi="he-IL"/>
+        </w:rPr>
+      </w:pPr>
+      <w:r>
+        <w:rPr>
+          <w:rFonts w:hint="cs"/>
+          <w:szCs w:val="22"/>
+          <w:rtl/>
+          <w:lang w:bidi="he-IL"/>
+        </w:rPr>
+        <w:t xml:space="preserve">כעת מיכוון שהחיבורים הנותרים 2,3,4 כולם עוברים דרך קשת </w:t>
+      </w:r>
+      <w:proofErr w:type="spellStart"/>
+      <w:r>
+        <w:rPr>
+          <w:szCs w:val="22"/>
+          <w:lang w:bidi="he-IL"/>
+        </w:rPr>
+        <w:t>xz</w:t>
+      </w:r>
+      <w:proofErr w:type="spellEnd"/>
+      <w:r>
+        <w:rPr>
+          <w:rFonts w:hint="cs"/>
+          <w:szCs w:val="22"/>
+          <w:rtl/>
+          <w:lang w:bidi="he-IL"/>
+        </w:rPr>
+        <w:t xml:space="preserve"> ורוחב הפס שלה נוצל לחלוטין, לא ניתן לספק לאף אחד מהם רוחב פס נוסף.</w:t>
+      </w:r>
+    </w:p>
+    <w:p>
+      <w:pPr>
+        <w:bidi/>
+        <w:rPr>
+          <w:szCs w:val="22"/>
+          <w:rtl/>
+          <w:lang w:bidi="he-IL"/>
+        </w:rPr>
+      </w:pPr>
+      <w:r>
+        <w:rPr>
+          <w:rFonts w:hint="cs"/>
+          <w:szCs w:val="22"/>
+          <w:rtl/>
+          <w:lang w:bidi="he-IL"/>
+        </w:rPr>
+        <w:t>לכן סיימנו.</w:t>
+      </w:r>
+    </w:p>
+    <w:p>
+      <w:pPr>
+        <w:bidi/>
+        <w:rPr>
+          <w:rFonts w:hint="cs"/>
+          <w:rtl/>
+          <w:lang w:bidi="he-IL"/>
+        </w:rPr>
+      </w:pPr>
+      <w:bookmarkStart w:id="0" w:name="_GoBack"/>
+      <w:bookmarkEnd w:id="0"/>
     </w:p>
     <w:p>
       <w:pPr>
@@ -12546,7 +12548,7 @@
   <w:style w:type="paragraph" w:default="1" w:styleId="Normal">
     <w:name w:val="Normal"/>
     <w:qFormat/>
-    <w:rsid w:val="008E2193"/>
+    <w:rsid w:val="001369EE"/>
     <w:rPr>
       <w:rFonts w:ascii="Arial" w:hAnsi="Arial"/>
       <w:sz w:val="22"/>
@@ -12742,6 +12744,478 @@
       <w:rFonts w:asciiTheme="majorHAnsi" w:eastAsiaTheme="majorEastAsia" w:hAnsiTheme="majorHAnsi" w:cstheme="majorBidi"/>
       <w:color w:val="1F3763" w:themeColor="accent1" w:themeShade="7F"/>
     </w:rPr>
+  </w:style>
+  <w:style w:type="table" w:styleId="GridTable3-Accent6">
+    <w:name w:val="Grid Table 3 Accent 6"/>
+    <w:basedOn w:val="TableNormal"/>
+    <w:uiPriority w:val="48"/>
+    <w:rsid w:val="00FC3149"/>
+    <w:tblPr>
+      <w:tblStyleRowBandSize w:val="1"/>
+      <w:tblStyleColBandSize w:val="1"/>
+      <w:tblBorders>
+        <w:top w:val="single" w:sz="4" w:space="0" w:color="A8D08D" w:themeColor="accent6" w:themeTint="99"/>
+        <w:left w:val="single" w:sz="4" w:space="0" w:color="A8D08D" w:themeColor="accent6" w:themeTint="99"/>
+        <w:bottom w:val="single" w:sz="4" w:space="0" w:color="A8D08D" w:themeColor="accent6" w:themeTint="99"/>
+        <w:right w:val="single" w:sz="4" w:space="0" w:color="A8D08D" w:themeColor="accent6" w:themeTint="99"/>
+        <w:insideH w:val="single" w:sz="4" w:space="0" w:color="A8D08D" w:themeColor="accent6" w:themeTint="99"/>
+        <w:insideV w:val="single" w:sz="4" w:space="0" w:color="A8D08D" w:themeColor="accent6" w:themeTint="99"/>
+      </w:tblBorders>
+    </w:tblPr>
+    <w:tblStylePr w:type="firstRow">
+      <w:rPr>
+        <w:b/>
+        <w:bCs/>
+      </w:rPr>
+      <w:tblPr/>
+      <w:tcPr>
+        <w:tcBorders>
+          <w:top w:val="nil"/>
+          <w:left w:val="nil"/>
+          <w:right w:val="nil"/>
+          <w:insideH w:val="nil"/>
+          <w:insideV w:val="nil"/>
+        </w:tcBorders>
+        <w:shd w:val="clear" w:color="auto" w:fill="FFFFFF" w:themeFill="background1"/>
+      </w:tcPr>
+    </w:tblStylePr>
+    <w:tblStylePr w:type="lastRow">
+      <w:rPr>
+        <w:b/>
+        <w:bCs/>
+      </w:rPr>
+      <w:tblPr/>
+      <w:tcPr>
+        <w:tcBorders>
+          <w:left w:val="nil"/>
+          <w:bottom w:val="nil"/>
+          <w:right w:val="nil"/>
+          <w:insideH w:val="nil"/>
+          <w:insideV w:val="nil"/>
+        </w:tcBorders>
+        <w:shd w:val="clear" w:color="auto" w:fill="FFFFFF" w:themeFill="background1"/>
+      </w:tcPr>
+    </w:tblStylePr>
+    <w:tblStylePr w:type="firstCol">
+      <w:pPr>
+        <w:jc w:val="right"/>
+      </w:pPr>
+      <w:rPr>
+        <w:i/>
+        <w:iCs/>
+      </w:rPr>
+      <w:tblPr/>
+      <w:tcPr>
+        <w:tcBorders>
+          <w:top w:val="nil"/>
+          <w:left w:val="nil"/>
+          <w:bottom w:val="nil"/>
+          <w:insideH w:val="nil"/>
+          <w:insideV w:val="nil"/>
+        </w:tcBorders>
+        <w:shd w:val="clear" w:color="auto" w:fill="FFFFFF" w:themeFill="background1"/>
+      </w:tcPr>
+    </w:tblStylePr>
+    <w:tblStylePr w:type="lastCol">
+      <w:rPr>
+        <w:i/>
+        <w:iCs/>
+      </w:rPr>
+      <w:tblPr/>
+      <w:tcPr>
+        <w:tcBorders>
+          <w:top w:val="nil"/>
+          <w:bottom w:val="nil"/>
+          <w:right w:val="nil"/>
+          <w:insideH w:val="nil"/>
+          <w:insideV w:val="nil"/>
+        </w:tcBorders>
+        <w:shd w:val="clear" w:color="auto" w:fill="FFFFFF" w:themeFill="background1"/>
+      </w:tcPr>
+    </w:tblStylePr>
+    <w:tblStylePr w:type="band1Vert">
+      <w:tblPr/>
+      <w:tcPr>
+        <w:shd w:val="clear" w:color="auto" w:fill="E2EFD9" w:themeFill="accent6" w:themeFillTint="33"/>
+      </w:tcPr>
+    </w:tblStylePr>
+    <w:tblStylePr w:type="band1Horz">
+      <w:tblPr/>
+      <w:tcPr>
+        <w:shd w:val="clear" w:color="auto" w:fill="E2EFD9" w:themeFill="accent6" w:themeFillTint="33"/>
+      </w:tcPr>
+    </w:tblStylePr>
+    <w:tblStylePr w:type="neCell">
+      <w:tblPr/>
+      <w:tcPr>
+        <w:tcBorders>
+          <w:bottom w:val="single" w:sz="4" w:space="0" w:color="A8D08D" w:themeColor="accent6" w:themeTint="99"/>
+        </w:tcBorders>
+      </w:tcPr>
+    </w:tblStylePr>
+    <w:tblStylePr w:type="nwCell">
+      <w:tblPr/>
+      <w:tcPr>
+        <w:tcBorders>
+          <w:bottom w:val="single" w:sz="4" w:space="0" w:color="A8D08D" w:themeColor="accent6" w:themeTint="99"/>
+        </w:tcBorders>
+      </w:tcPr>
+    </w:tblStylePr>
+    <w:tblStylePr w:type="seCell">
+      <w:tblPr/>
+      <w:tcPr>
+        <w:tcBorders>
+          <w:top w:val="single" w:sz="4" w:space="0" w:color="A8D08D" w:themeColor="accent6" w:themeTint="99"/>
+        </w:tcBorders>
+      </w:tcPr>
+    </w:tblStylePr>
+    <w:tblStylePr w:type="swCell">
+      <w:tblPr/>
+      <w:tcPr>
+        <w:tcBorders>
+          <w:top w:val="single" w:sz="4" w:space="0" w:color="A8D08D" w:themeColor="accent6" w:themeTint="99"/>
+        </w:tcBorders>
+      </w:tcPr>
+    </w:tblStylePr>
+  </w:style>
+  <w:style w:type="table" w:styleId="GridTable3-Accent5">
+    <w:name w:val="Grid Table 3 Accent 5"/>
+    <w:basedOn w:val="TableNormal"/>
+    <w:uiPriority w:val="48"/>
+    <w:rsid w:val="00FC3149"/>
+    <w:tblPr>
+      <w:tblStyleRowBandSize w:val="1"/>
+      <w:tblStyleColBandSize w:val="1"/>
+      <w:tblBorders>
+        <w:top w:val="single" w:sz="4" w:space="0" w:color="9CC2E5" w:themeColor="accent5" w:themeTint="99"/>
+        <w:left w:val="single" w:sz="4" w:space="0" w:color="9CC2E5" w:themeColor="accent5" w:themeTint="99"/>
+        <w:bottom w:val="single" w:sz="4" w:space="0" w:color="9CC2E5" w:themeColor="accent5" w:themeTint="99"/>
+        <w:right w:val="single" w:sz="4" w:space="0" w:color="9CC2E5" w:themeColor="accent5" w:themeTint="99"/>
+        <w:insideH w:val="single" w:sz="4" w:space="0" w:color="9CC2E5" w:themeColor="accent5" w:themeTint="99"/>
+        <w:insideV w:val="single" w:sz="4" w:space="0" w:color="9CC2E5" w:themeColor="accent5" w:themeTint="99"/>
+      </w:tblBorders>
+    </w:tblPr>
+    <w:tblStylePr w:type="firstRow">
+      <w:rPr>
+        <w:b/>
+        <w:bCs/>
+      </w:rPr>
+      <w:tblPr/>
+      <w:tcPr>
+        <w:tcBorders>
+          <w:top w:val="nil"/>
+          <w:left w:val="nil"/>
+          <w:right w:val="nil"/>
+          <w:insideH w:val="nil"/>
+          <w:insideV w:val="nil"/>
+        </w:tcBorders>
+        <w:shd w:val="clear" w:color="auto" w:fill="FFFFFF" w:themeFill="background1"/>
+      </w:tcPr>
+    </w:tblStylePr>
+    <w:tblStylePr w:type="lastRow">
+      <w:rPr>
+        <w:b/>
+        <w:bCs/>
+      </w:rPr>
+      <w:tblPr/>
+      <w:tcPr>
+        <w:tcBorders>
+          <w:left w:val="nil"/>
+          <w:bottom w:val="nil"/>
+          <w:right w:val="nil"/>
+          <w:insideH w:val="nil"/>
+          <w:insideV w:val="nil"/>
+        </w:tcBorders>
+        <w:shd w:val="clear" w:color="auto" w:fill="FFFFFF" w:themeFill="background1"/>
+      </w:tcPr>
+    </w:tblStylePr>
+    <w:tblStylePr w:type="firstCol">
+      <w:pPr>
+        <w:jc w:val="right"/>
+      </w:pPr>
+      <w:rPr>
+        <w:i/>
+        <w:iCs/>
+      </w:rPr>
+      <w:tblPr/>
+      <w:tcPr>
+        <w:tcBorders>
+          <w:top w:val="nil"/>
+          <w:left w:val="nil"/>
+          <w:bottom w:val="nil"/>
+          <w:insideH w:val="nil"/>
+          <w:insideV w:val="nil"/>
+        </w:tcBorders>
+        <w:shd w:val="clear" w:color="auto" w:fill="FFFFFF" w:themeFill="background1"/>
+      </w:tcPr>
+    </w:tblStylePr>
+    <w:tblStylePr w:type="lastCol">
+      <w:rPr>
+        <w:i/>
+        <w:iCs/>
+      </w:rPr>
+      <w:tblPr/>
+      <w:tcPr>
+        <w:tcBorders>
+          <w:top w:val="nil"/>
+          <w:bottom w:val="nil"/>
+          <w:right w:val="nil"/>
+          <w:insideH w:val="nil"/>
+          <w:insideV w:val="nil"/>
+        </w:tcBorders>
+        <w:shd w:val="clear" w:color="auto" w:fill="FFFFFF" w:themeFill="background1"/>
+      </w:tcPr>
+    </w:tblStylePr>
+    <w:tblStylePr w:type="band1Vert">
+      <w:tblPr/>
+      <w:tcPr>
+        <w:shd w:val="clear" w:color="auto" w:fill="DEEAF6" w:themeFill="accent5" w:themeFillTint="33"/>
+      </w:tcPr>
+    </w:tblStylePr>
+    <w:tblStylePr w:type="band1Horz">
+      <w:tblPr/>
+      <w:tcPr>
+        <w:shd w:val="clear" w:color="auto" w:fill="DEEAF6" w:themeFill="accent5" w:themeFillTint="33"/>
+      </w:tcPr>
+    </w:tblStylePr>
+    <w:tblStylePr w:type="neCell">
+      <w:tblPr/>
+      <w:tcPr>
+        <w:tcBorders>
+          <w:bottom w:val="single" w:sz="4" w:space="0" w:color="9CC2E5" w:themeColor="accent5" w:themeTint="99"/>
+        </w:tcBorders>
+      </w:tcPr>
+    </w:tblStylePr>
+    <w:tblStylePr w:type="nwCell">
+      <w:tblPr/>
+      <w:tcPr>
+        <w:tcBorders>
+          <w:bottom w:val="single" w:sz="4" w:space="0" w:color="9CC2E5" w:themeColor="accent5" w:themeTint="99"/>
+        </w:tcBorders>
+      </w:tcPr>
+    </w:tblStylePr>
+    <w:tblStylePr w:type="seCell">
+      <w:tblPr/>
+      <w:tcPr>
+        <w:tcBorders>
+          <w:top w:val="single" w:sz="4" w:space="0" w:color="9CC2E5" w:themeColor="accent5" w:themeTint="99"/>
+        </w:tcBorders>
+      </w:tcPr>
+    </w:tblStylePr>
+    <w:tblStylePr w:type="swCell">
+      <w:tblPr/>
+      <w:tcPr>
+        <w:tcBorders>
+          <w:top w:val="single" w:sz="4" w:space="0" w:color="9CC2E5" w:themeColor="accent5" w:themeTint="99"/>
+        </w:tcBorders>
+      </w:tcPr>
+    </w:tblStylePr>
+  </w:style>
+  <w:style w:type="table" w:styleId="GridTable5Dark-Accent6">
+    <w:name w:val="Grid Table 5 Dark Accent 6"/>
+    <w:basedOn w:val="TableNormal"/>
+    <w:uiPriority w:val="50"/>
+    <w:rsid w:val="00FC3149"/>
+    <w:tblPr>
+      <w:tblStyleRowBandSize w:val="1"/>
+      <w:tblStyleColBandSize w:val="1"/>
+      <w:tblBorders>
+        <w:top w:val="single" w:sz="4" w:space="0" w:color="FFFFFF" w:themeColor="background1"/>
+        <w:left w:val="single" w:sz="4" w:space="0" w:color="FFFFFF" w:themeColor="background1"/>
+        <w:bottom w:val="single" w:sz="4" w:space="0" w:color="FFFFFF" w:themeColor="background1"/>
+        <w:right w:val="single" w:sz="4" w:space="0" w:color="FFFFFF" w:themeColor="background1"/>
+        <w:insideH w:val="single" w:sz="4" w:space="0" w:color="FFFFFF" w:themeColor="background1"/>
+        <w:insideV w:val="single" w:sz="4" w:space="0" w:color="FFFFFF" w:themeColor="background1"/>
+      </w:tblBorders>
+    </w:tblPr>
+    <w:tcPr>
+      <w:shd w:val="clear" w:color="auto" w:fill="E2EFD9" w:themeFill="accent6" w:themeFillTint="33"/>
+    </w:tcPr>
+    <w:tblStylePr w:type="firstRow">
+      <w:rPr>
+        <w:b/>
+        <w:bCs/>
+        <w:color w:val="FFFFFF" w:themeColor="background1"/>
+      </w:rPr>
+      <w:tblPr/>
+      <w:tcPr>
+        <w:tcBorders>
+          <w:top w:val="single" w:sz="4" w:space="0" w:color="FFFFFF" w:themeColor="background1"/>
+          <w:left w:val="single" w:sz="4" w:space="0" w:color="FFFFFF" w:themeColor="background1"/>
+          <w:right w:val="single" w:sz="4" w:space="0" w:color="FFFFFF" w:themeColor="background1"/>
+          <w:insideH w:val="nil"/>
+          <w:insideV w:val="nil"/>
+        </w:tcBorders>
+        <w:shd w:val="clear" w:color="auto" w:fill="70AD47" w:themeFill="accent6"/>
+      </w:tcPr>
+    </w:tblStylePr>
+    <w:tblStylePr w:type="lastRow">
+      <w:rPr>
+        <w:b/>
+        <w:bCs/>
+        <w:color w:val="FFFFFF" w:themeColor="background1"/>
+      </w:rPr>
+      <w:tblPr/>
+      <w:tcPr>
+        <w:tcBorders>
+          <w:left w:val="single" w:sz="4" w:space="0" w:color="FFFFFF" w:themeColor="background1"/>
+          <w:bottom w:val="single" w:sz="4" w:space="0" w:color="FFFFFF" w:themeColor="background1"/>
+          <w:right w:val="single" w:sz="4" w:space="0" w:color="FFFFFF" w:themeColor="background1"/>
+          <w:insideH w:val="nil"/>
+          <w:insideV w:val="nil"/>
+        </w:tcBorders>
+        <w:shd w:val="clear" w:color="auto" w:fill="70AD47" w:themeFill="accent6"/>
+      </w:tcPr>
+    </w:tblStylePr>
+    <w:tblStylePr w:type="firstCol">
+      <w:rPr>
+        <w:b/>
+        <w:bCs/>
+        <w:color w:val="FFFFFF" w:themeColor="background1"/>
+      </w:rPr>
+      <w:tblPr/>
+      <w:tcPr>
+        <w:tcBorders>
+          <w:top w:val="single" w:sz="4" w:space="0" w:color="FFFFFF" w:themeColor="background1"/>
+          <w:left w:val="single" w:sz="4" w:space="0" w:color="FFFFFF" w:themeColor="background1"/>
+          <w:bottom w:val="single" w:sz="4" w:space="0" w:color="FFFFFF" w:themeColor="background1"/>
+          <w:insideV w:val="nil"/>
+        </w:tcBorders>
+        <w:shd w:val="clear" w:color="auto" w:fill="70AD47" w:themeFill="accent6"/>
+      </w:tcPr>
+    </w:tblStylePr>
+    <w:tblStylePr w:type="lastCol">
+      <w:rPr>
+        <w:b/>
+        <w:bCs/>
+        <w:color w:val="FFFFFF" w:themeColor="background1"/>
+      </w:rPr>
+      <w:tblPr/>
+      <w:tcPr>
+        <w:tcBorders>
+          <w:top w:val="single" w:sz="4" w:space="0" w:color="FFFFFF" w:themeColor="background1"/>
+          <w:bottom w:val="single" w:sz="4" w:space="0" w:color="FFFFFF" w:themeColor="background1"/>
+          <w:right w:val="single" w:sz="4" w:space="0" w:color="FFFFFF" w:themeColor="background1"/>
+          <w:insideV w:val="nil"/>
+        </w:tcBorders>
+        <w:shd w:val="clear" w:color="auto" w:fill="70AD47" w:themeFill="accent6"/>
+      </w:tcPr>
+    </w:tblStylePr>
+    <w:tblStylePr w:type="band1Vert">
+      <w:tblPr/>
+      <w:tcPr>
+        <w:shd w:val="clear" w:color="auto" w:fill="C5E0B3" w:themeFill="accent6" w:themeFillTint="66"/>
+      </w:tcPr>
+    </w:tblStylePr>
+    <w:tblStylePr w:type="band1Horz">
+      <w:tblPr/>
+      <w:tcPr>
+        <w:shd w:val="clear" w:color="auto" w:fill="C5E0B3" w:themeFill="accent6" w:themeFillTint="66"/>
+      </w:tcPr>
+    </w:tblStylePr>
+  </w:style>
+  <w:style w:type="table" w:styleId="GridTable5Dark-Accent5">
+    <w:name w:val="Grid Table 5 Dark Accent 5"/>
+    <w:basedOn w:val="TableNormal"/>
+    <w:uiPriority w:val="50"/>
+    <w:rsid w:val="00FC3149"/>
+    <w:tblPr>
+      <w:tblStyleRowBandSize w:val="1"/>
+      <w:tblStyleColBandSize w:val="1"/>
+      <w:tblBorders>
+        <w:top w:val="single" w:sz="4" w:space="0" w:color="FFFFFF" w:themeColor="background1"/>
+        <w:left w:val="single" w:sz="4" w:space="0" w:color="FFFFFF" w:themeColor="background1"/>
+        <w:bottom w:val="single" w:sz="4" w:space="0" w:color="FFFFFF" w:themeColor="background1"/>
+        <w:right w:val="single" w:sz="4" w:space="0" w:color="FFFFFF" w:themeColor="background1"/>
+        <w:insideH w:val="single" w:sz="4" w:space="0" w:color="FFFFFF" w:themeColor="background1"/>
+        <w:insideV w:val="single" w:sz="4" w:space="0" w:color="FFFFFF" w:themeColor="background1"/>
+      </w:tblBorders>
+    </w:tblPr>
+    <w:tcPr>
+      <w:shd w:val="clear" w:color="auto" w:fill="DEEAF6" w:themeFill="accent5" w:themeFillTint="33"/>
+    </w:tcPr>
+    <w:tblStylePr w:type="firstRow">
+      <w:rPr>
+        <w:b/>
+        <w:bCs/>
+        <w:color w:val="FFFFFF" w:themeColor="background1"/>
+      </w:rPr>
+      <w:tblPr/>
+      <w:tcPr>
+        <w:tcBorders>
+          <w:top w:val="single" w:sz="4" w:space="0" w:color="FFFFFF" w:themeColor="background1"/>
+          <w:left w:val="single" w:sz="4" w:space="0" w:color="FFFFFF" w:themeColor="background1"/>
+          <w:right w:val="single" w:sz="4" w:space="0" w:color="FFFFFF" w:themeColor="background1"/>
+          <w:insideH w:val="nil"/>
+          <w:insideV w:val="nil"/>
+        </w:tcBorders>
+        <w:shd w:val="clear" w:color="auto" w:fill="5B9BD5" w:themeFill="accent5"/>
+      </w:tcPr>
+    </w:tblStylePr>
+    <w:tblStylePr w:type="lastRow">
+      <w:rPr>
+        <w:b/>
+        <w:bCs/>
+        <w:color w:val="FFFFFF" w:themeColor="background1"/>
+      </w:rPr>
+      <w:tblPr/>
+      <w:tcPr>
+        <w:tcBorders>
+          <w:left w:val="single" w:sz="4" w:space="0" w:color="FFFFFF" w:themeColor="background1"/>
+          <w:bottom w:val="single" w:sz="4" w:space="0" w:color="FFFFFF" w:themeColor="background1"/>
+          <w:right w:val="single" w:sz="4" w:space="0" w:color="FFFFFF" w:themeColor="background1"/>
+          <w:insideH w:val="nil"/>
+          <w:insideV w:val="nil"/>
+        </w:tcBorders>
+        <w:shd w:val="clear" w:color="auto" w:fill="5B9BD5" w:themeFill="accent5"/>
+      </w:tcPr>
+    </w:tblStylePr>
+    <w:tblStylePr w:type="firstCol">
+      <w:rPr>
+        <w:b/>
+        <w:bCs/>
+        <w:color w:val="FFFFFF" w:themeColor="background1"/>
+      </w:rPr>
+      <w:tblPr/>
+      <w:tcPr>
+        <w:tcBorders>
+          <w:top w:val="single" w:sz="4" w:space="0" w:color="FFFFFF" w:themeColor="background1"/>
+          <w:left w:val="single" w:sz="4" w:space="0" w:color="FFFFFF" w:themeColor="background1"/>
+          <w:bottom w:val="single" w:sz="4" w:space="0" w:color="FFFFFF" w:themeColor="background1"/>
+          <w:insideV w:val="nil"/>
+        </w:tcBorders>
+        <w:shd w:val="clear" w:color="auto" w:fill="5B9BD5" w:themeFill="accent5"/>
+      </w:tcPr>
+    </w:tblStylePr>
+    <w:tblStylePr w:type="lastCol">
+      <w:rPr>
+        <w:b/>
+        <w:bCs/>
+        <w:color w:val="FFFFFF" w:themeColor="background1"/>
+      </w:rPr>
+      <w:tblPr/>
+      <w:tcPr>
+        <w:tcBorders>
+          <w:top w:val="single" w:sz="4" w:space="0" w:color="FFFFFF" w:themeColor="background1"/>
+          <w:bottom w:val="single" w:sz="4" w:space="0" w:color="FFFFFF" w:themeColor="background1"/>
+          <w:right w:val="single" w:sz="4" w:space="0" w:color="FFFFFF" w:themeColor="background1"/>
+          <w:insideV w:val="nil"/>
+        </w:tcBorders>
+        <w:shd w:val="clear" w:color="auto" w:fill="5B9BD5" w:themeFill="accent5"/>
+      </w:tcPr>
+    </w:tblStylePr>
+    <w:tblStylePr w:type="band1Vert">
+      <w:tblPr/>
+      <w:tcPr>
+        <w:shd w:val="clear" w:color="auto" w:fill="BDD6EE" w:themeFill="accent5" w:themeFillTint="66"/>
+      </w:tcPr>
+    </w:tblStylePr>
+    <w:tblStylePr w:type="band1Horz">
+      <w:tblPr/>
+      <w:tcPr>
+        <w:shd w:val="clear" w:color="auto" w:fill="BDD6EE" w:themeFill="accent5" w:themeFillTint="66"/>
+      </w:tcPr>
+    </w:tblStylePr>
   </w:style>
 </w:styles>
 </file>
@@ -13012,7 +13486,7 @@
 </file>
 
 <file path=customXml/itemProps1.xml><?xml version="1.0" encoding="utf-8"?>
-<ds:datastoreItem xmlns:ds="http://schemas.openxmlformats.org/officeDocument/2006/customXml" ds:itemID="{876E356F-05DF-457F-B676-6E4F8F4030DE}">
+<ds:datastoreItem xmlns:ds="http://schemas.openxmlformats.org/officeDocument/2006/customXml" ds:itemID="{0ACBF0E7-118B-4AC0-A627-DFC9E1459C0B}">
   <ds:schemaRefs>
     <ds:schemaRef ds:uri="http://schemas.openxmlformats.org/officeDocument/2006/bibliography"/>
   </ds:schemaRefs>

</xml_diff>

<commit_message>
fixed my errors in Q1 - removed unnecessary red lines in both graphs
</commit_message>
<xml_diff>
--- a/ans_theoretical-2.docx
+++ b/ans_theoretical-2.docx
@@ -133,93 +133,6 @@
           <w:lang w:bidi="he-IL"/>
         </w:rPr>
       </w:pPr>
-      <w:r>
-        <w:rPr>
-          <w:noProof/>
-          <w:lang w:bidi="he-IL"/>
-        </w:rPr>
-        <mc:AlternateContent>
-          <mc:Choice Requires="wps">
-            <w:drawing>
-              <wp:anchor distT="0" distB="0" distL="114300" distR="114300" simplePos="0" relativeHeight="251701760" behindDoc="0" locked="0" layoutInCell="1" allowOverlap="1" wp14:anchorId="5B08DF0D" wp14:editId="0D1567CF">
-                <wp:simplePos x="0" y="0"/>
-                <wp:positionH relativeFrom="column">
-                  <wp:posOffset>479425</wp:posOffset>
-                </wp:positionH>
-                <wp:positionV relativeFrom="paragraph">
-                  <wp:posOffset>41275</wp:posOffset>
-                </wp:positionV>
-                <wp:extent cx="1358265" cy="257175"/>
-                <wp:effectExtent l="19050" t="19050" r="13335" b="28575"/>
-                <wp:wrapThrough wrapText="bothSides">
-                  <wp:wrapPolygon edited="0">
-                    <wp:start x="19691" y="-1600"/>
-                    <wp:lineTo x="-303" y="-1600"/>
-                    <wp:lineTo x="-303" y="22400"/>
-                    <wp:lineTo x="1212" y="22400"/>
-                    <wp:lineTo x="3332" y="22400"/>
-                    <wp:lineTo x="21509" y="1600"/>
-                    <wp:lineTo x="21509" y="-1600"/>
-                    <wp:lineTo x="19691" y="-1600"/>
-                  </wp:wrapPolygon>
-                </wp:wrapThrough>
-                <wp:docPr id="42" name="Straight Connector 42"/>
-                <wp:cNvGraphicFramePr/>
-                <a:graphic xmlns:a="http://schemas.openxmlformats.org/drawingml/2006/main">
-                  <a:graphicData uri="http://schemas.microsoft.com/office/word/2010/wordprocessingShape">
-                    <wps:wsp>
-                      <wps:cNvCnPr/>
-                      <wps:spPr>
-                        <a:xfrm flipH="1">
-                          <a:off x="0" y="0"/>
-                          <a:ext cx="1358265" cy="257175"/>
-                        </a:xfrm>
-                        <a:prstGeom prst="line">
-                          <a:avLst/>
-                        </a:prstGeom>
-                        <a:ln w="31750">
-                          <a:solidFill>
-                            <a:srgbClr val="FF0000"/>
-                          </a:solidFill>
-                        </a:ln>
-                      </wps:spPr>
-                      <wps:style>
-                        <a:lnRef idx="1">
-                          <a:schemeClr val="accent1"/>
-                        </a:lnRef>
-                        <a:fillRef idx="0">
-                          <a:schemeClr val="accent1"/>
-                        </a:fillRef>
-                        <a:effectRef idx="0">
-                          <a:schemeClr val="accent1"/>
-                        </a:effectRef>
-                        <a:fontRef idx="minor">
-                          <a:schemeClr val="tx1"/>
-                        </a:fontRef>
-                      </wps:style>
-                      <wps:bodyPr/>
-                    </wps:wsp>
-                  </a:graphicData>
-                </a:graphic>
-                <wp14:sizeRelH relativeFrom="margin">
-                  <wp14:pctWidth>0</wp14:pctWidth>
-                </wp14:sizeRelH>
-                <wp14:sizeRelV relativeFrom="margin">
-                  <wp14:pctHeight>0</wp14:pctHeight>
-                </wp14:sizeRelV>
-              </wp:anchor>
-            </w:drawing>
-          </mc:Choice>
-          <mc:Fallback>
-            <w:pict>
-              <v:line w14:anchorId="46177099" id="Straight Connector 42" o:spid="_x0000_s1026" style="position:absolute;flip:x;z-index:251701760;visibility:visible;mso-wrap-style:square;mso-width-percent:0;mso-height-percent:0;mso-wrap-distance-left:9pt;mso-wrap-distance-top:0;mso-wrap-distance-right:9pt;mso-wrap-distance-bottom:0;mso-position-horizontal:absolute;mso-position-horizontal-relative:text;mso-position-vertical:absolute;mso-position-vertical-relative:text;mso-width-percent:0;mso-height-percent:0;mso-width-relative:margin;mso-height-relative:margin" from="37.75pt,3.25pt" to="144.7pt,23.5pt" o:gfxdata="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" strokecolor="red" strokeweight="2.5pt">
-                <v:stroke joinstyle="miter"/>
-                <w10:wrap type="through"/>
-              </v:line>
-            </w:pict>
-          </mc:Fallback>
-        </mc:AlternateContent>
-      </w:r>
     </w:p>
     <w:p>
       <w:pPr>
@@ -445,215 +358,6 @@
                           </w14:textOutline>
                         </w:rPr>
                         <w:t>DP</w:t>
-                      </w:r>
-                    </w:p>
-                  </w:txbxContent>
-                </v:textbox>
-                <w10:wrap type="through"/>
-              </v:shape>
-            </w:pict>
-          </mc:Fallback>
-        </mc:AlternateContent>
-      </w:r>
-      <w:r>
-        <w:rPr>
-          <w:noProof/>
-          <w:lang w:bidi="he-IL"/>
-        </w:rPr>
-        <mc:AlternateContent>
-          <mc:Choice Requires="wps">
-            <w:drawing>
-              <wp:anchor distT="0" distB="0" distL="114300" distR="114300" simplePos="0" relativeHeight="251703808" behindDoc="0" locked="0" layoutInCell="1" allowOverlap="1" wp14:anchorId="37DBD62B" wp14:editId="634BE15E">
-                <wp:simplePos x="0" y="0"/>
-                <wp:positionH relativeFrom="column">
-                  <wp:posOffset>352425</wp:posOffset>
-                </wp:positionH>
-                <wp:positionV relativeFrom="paragraph">
-                  <wp:posOffset>57150</wp:posOffset>
-                </wp:positionV>
-                <wp:extent cx="685800" cy="345440"/>
-                <wp:effectExtent l="0" t="0" r="0" b="0"/>
-                <wp:wrapThrough wrapText="bothSides">
-                  <wp:wrapPolygon edited="0">
-                    <wp:start x="1200" y="0"/>
-                    <wp:lineTo x="1200" y="20250"/>
-                    <wp:lineTo x="19800" y="20250"/>
-                    <wp:lineTo x="19800" y="0"/>
-                    <wp:lineTo x="1200" y="0"/>
-                  </wp:wrapPolygon>
-                </wp:wrapThrough>
-                <wp:docPr id="43" name="Text Box 43"/>
-                <wp:cNvGraphicFramePr/>
-                <a:graphic xmlns:a="http://schemas.openxmlformats.org/drawingml/2006/main">
-                  <a:graphicData uri="http://schemas.microsoft.com/office/word/2010/wordprocessingShape">
-                    <wps:wsp>
-                      <wps:cNvSpPr txBox="1"/>
-                      <wps:spPr>
-                        <a:xfrm>
-                          <a:off x="0" y="0"/>
-                          <a:ext cx="685800" cy="345440"/>
-                        </a:xfrm>
-                        <a:prstGeom prst="rect">
-                          <a:avLst/>
-                        </a:prstGeom>
-                        <a:noFill/>
-                        <a:ln>
-                          <a:noFill/>
-                        </a:ln>
-                        <a:effectLst/>
-                      </wps:spPr>
-                      <wps:txbx>
-                        <w:txbxContent>
-                          <w:p>
-                            <w:pPr>
-                              <w:bidi/>
-                              <w:ind w:left="360"/>
-                              <w:jc w:val="center"/>
-                              <w:rPr>
-                                <w:b/>
-                                <w:bCs/>
-                                <w:color w:val="4472C4" w:themeColor="accent1"/>
-                                <w:sz w:val="28"/>
-                                <w:szCs w:val="28"/>
-                                <w14:shadow w14:blurRad="38100" w14:dist="25400" w14:dir="5400000" w14:sx="100000" w14:sy="100000" w14:kx="0" w14:ky="0" w14:algn="ctr">
-                                  <w14:srgbClr w14:val="6E747A">
-                                    <w14:alpha w14:val="57000"/>
-                                  </w14:srgbClr>
-                                </w14:shadow>
-                                <w14:textOutline w14:w="0" w14:cap="flat" w14:cmpd="sng" w14:algn="ctr">
-                                  <w14:noFill/>
-                                  <w14:prstDash w14:val="solid"/>
-                                  <w14:round/>
-                                </w14:textOutline>
-                              </w:rPr>
-                            </w:pPr>
-                            <w:r>
-                              <w:rPr>
-                                <w:b/>
-                                <w:bCs/>
-                                <w:color w:val="4472C4" w:themeColor="accent1"/>
-                                <w:sz w:val="28"/>
-                                <w:szCs w:val="28"/>
-                                <w14:shadow w14:blurRad="38100" w14:dist="25400" w14:dir="5400000" w14:sx="100000" w14:sy="100000" w14:kx="0" w14:ky="0" w14:algn="ctr">
-                                  <w14:srgbClr w14:val="6E747A">
-                                    <w14:alpha w14:val="57000"/>
-                                  </w14:srgbClr>
-                                </w14:shadow>
-                                <w14:textOutline w14:w="0" w14:cap="flat" w14:cmpd="sng" w14:algn="ctr">
-                                  <w14:noFill/>
-                                  <w14:prstDash w14:val="solid"/>
-                                  <w14:round/>
-                                </w14:textOutline>
-                              </w:rPr>
-                              <w:t>R</w:t>
-                            </w:r>
-                            <w:r>
-                              <w:rPr>
-                                <w:b/>
-                                <w:bCs/>
-                                <w:color w:val="4472C4" w:themeColor="accent1"/>
-                                <w:sz w:val="28"/>
-                                <w:szCs w:val="28"/>
-                                <w:lang w:bidi="he-IL"/>
-                                <w14:shadow w14:blurRad="38100" w14:dist="25400" w14:dir="5400000" w14:sx="100000" w14:sy="100000" w14:kx="0" w14:ky="0" w14:algn="ctr">
-                                  <w14:srgbClr w14:val="6E747A">
-                                    <w14:alpha w14:val="57000"/>
-                                  </w14:srgbClr>
-                                </w14:shadow>
-                                <w14:textOutline w14:w="0" w14:cap="flat" w14:cmpd="sng" w14:algn="ctr">
-                                  <w14:noFill/>
-                                  <w14:prstDash w14:val="solid"/>
-                                  <w14:round/>
-                                </w14:textOutline>
-                              </w:rPr>
-                              <w:t>P</w:t>
-                            </w:r>
-                          </w:p>
-                        </w:txbxContent>
-                      </wps:txbx>
-                      <wps:bodyPr rot="0" spcFirstLastPara="0" vertOverflow="overflow" horzOverflow="overflow" vert="horz" wrap="square" lIns="91440" tIns="45720" rIns="91440" bIns="45720" numCol="1" spcCol="0" rtlCol="0" fromWordArt="0" anchor="t" anchorCtr="0" forceAA="0" compatLnSpc="1">
-                        <a:prstTxWarp prst="textNoShape">
-                          <a:avLst/>
-                        </a:prstTxWarp>
-                        <a:noAutofit/>
-                      </wps:bodyPr>
-                    </wps:wsp>
-                  </a:graphicData>
-                </a:graphic>
-                <wp14:sizeRelH relativeFrom="margin">
-                  <wp14:pctWidth>0</wp14:pctWidth>
-                </wp14:sizeRelH>
-              </wp:anchor>
-            </w:drawing>
-          </mc:Choice>
-          <mc:Fallback>
-            <w:pict>
-              <v:shape w14:anchorId="37DBD62B" id="Text Box 43" o:spid="_x0000_s1027" type="#_x0000_t202" style="position:absolute;left:0;text-align:left;margin-left:27.75pt;margin-top:4.5pt;width:54pt;height:27.2pt;z-index:251703808;visibility:visible;mso-wrap-style:square;mso-width-percent:0;mso-wrap-distance-left:9pt;mso-wrap-distance-top:0;mso-wrap-distance-right:9pt;mso-wrap-distance-bottom:0;mso-position-horizontal:absolute;mso-position-horizontal-relative:text;mso-position-vertical:absolute;mso-position-vertical-relative:text;mso-width-percent:0;mso-width-relative:margin;v-text-anchor:top" o:gfxdata="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" filled="f" stroked="f">
-                <v:textbox>
-                  <w:txbxContent>
-                    <w:p>
-                      <w:pPr>
-                        <w:bidi/>
-                        <w:ind w:left="360"/>
-                        <w:jc w:val="center"/>
-                        <w:rPr>
-                          <w:b/>
-                          <w:bCs/>
-                          <w:color w:val="4472C4" w:themeColor="accent1"/>
-                          <w:sz w:val="28"/>
-                          <w:szCs w:val="28"/>
-                          <w14:shadow w14:blurRad="38100" w14:dist="25400" w14:dir="5400000" w14:sx="100000" w14:sy="100000" w14:kx="0" w14:ky="0" w14:algn="ctr">
-                            <w14:srgbClr w14:val="6E747A">
-                              <w14:alpha w14:val="57000"/>
-                            </w14:srgbClr>
-                          </w14:shadow>
-                          <w14:textOutline w14:w="0" w14:cap="flat" w14:cmpd="sng" w14:algn="ctr">
-                            <w14:noFill/>
-                            <w14:prstDash w14:val="solid"/>
-                            <w14:round/>
-                          </w14:textOutline>
-                        </w:rPr>
-                      </w:pPr>
-                      <w:r>
-                        <w:rPr>
-                          <w:b/>
-                          <w:bCs/>
-                          <w:color w:val="4472C4" w:themeColor="accent1"/>
-                          <w:sz w:val="28"/>
-                          <w:szCs w:val="28"/>
-                          <w14:shadow w14:blurRad="38100" w14:dist="25400" w14:dir="5400000" w14:sx="100000" w14:sy="100000" w14:kx="0" w14:ky="0" w14:algn="ctr">
-                            <w14:srgbClr w14:val="6E747A">
-                              <w14:alpha w14:val="57000"/>
-                            </w14:srgbClr>
-                          </w14:shadow>
-                          <w14:textOutline w14:w="0" w14:cap="flat" w14:cmpd="sng" w14:algn="ctr">
-                            <w14:noFill/>
-                            <w14:prstDash w14:val="solid"/>
-                            <w14:round/>
-                          </w14:textOutline>
-                        </w:rPr>
-                        <w:t>R</w:t>
-                      </w:r>
-                      <w:r>
-                        <w:rPr>
-                          <w:b/>
-                          <w:bCs/>
-                          <w:color w:val="4472C4" w:themeColor="accent1"/>
-                          <w:sz w:val="28"/>
-                          <w:szCs w:val="28"/>
-                          <w:lang w:bidi="he-IL"/>
-                          <w14:shadow w14:blurRad="38100" w14:dist="25400" w14:dir="5400000" w14:sx="100000" w14:sy="100000" w14:kx="0" w14:ky="0" w14:algn="ctr">
-                            <w14:srgbClr w14:val="6E747A">
-                              <w14:alpha w14:val="57000"/>
-                            </w14:srgbClr>
-                          </w14:shadow>
-                          <w14:textOutline w14:w="0" w14:cap="flat" w14:cmpd="sng" w14:algn="ctr">
-                            <w14:noFill/>
-                            <w14:prstDash w14:val="solid"/>
-                            <w14:round/>
-                          </w14:textOutline>
-                        </w:rPr>
-                        <w:t>P</w:t>
                       </w:r>
                     </w:p>
                   </w:txbxContent>
@@ -3549,6 +3253,8 @@
           <w:lang w:bidi="he-IL"/>
         </w:rPr>
       </w:pPr>
+      <w:bookmarkStart w:id="0" w:name="_GoBack"/>
+      <w:bookmarkEnd w:id="0"/>
       <w:r>
         <w:rPr>
           <w:noProof/>
@@ -3557,254 +3263,7 @@
         <mc:AlternateContent>
           <mc:Choice Requires="wps">
             <w:drawing>
-              <wp:anchor distT="0" distB="0" distL="114300" distR="114300" simplePos="0" relativeHeight="251691520" behindDoc="0" locked="0" layoutInCell="1" allowOverlap="1" wp14:anchorId="65680EE8" wp14:editId="78148E90">
-                <wp:simplePos x="0" y="0"/>
-                <wp:positionH relativeFrom="column">
-                  <wp:posOffset>1905000</wp:posOffset>
-                </wp:positionH>
-                <wp:positionV relativeFrom="paragraph">
-                  <wp:posOffset>2654935</wp:posOffset>
-                </wp:positionV>
-                <wp:extent cx="676275" cy="345440"/>
-                <wp:effectExtent l="0" t="0" r="0" b="0"/>
-                <wp:wrapThrough wrapText="bothSides">
-                  <wp:wrapPolygon edited="0">
-                    <wp:start x="1217" y="0"/>
-                    <wp:lineTo x="1217" y="20250"/>
-                    <wp:lineTo x="19470" y="20250"/>
-                    <wp:lineTo x="19470" y="0"/>
-                    <wp:lineTo x="1217" y="0"/>
-                  </wp:wrapPolygon>
-                </wp:wrapThrough>
-                <wp:docPr id="28" name="Text Box 28"/>
-                <wp:cNvGraphicFramePr/>
-                <a:graphic xmlns:a="http://schemas.openxmlformats.org/drawingml/2006/main">
-                  <a:graphicData uri="http://schemas.microsoft.com/office/word/2010/wordprocessingShape">
-                    <wps:wsp>
-                      <wps:cNvSpPr txBox="1"/>
-                      <wps:spPr>
-                        <a:xfrm>
-                          <a:off x="0" y="0"/>
-                          <a:ext cx="676275" cy="345440"/>
-                        </a:xfrm>
-                        <a:prstGeom prst="rect">
-                          <a:avLst/>
-                        </a:prstGeom>
-                        <a:noFill/>
-                        <a:ln>
-                          <a:noFill/>
-                        </a:ln>
-                        <a:effectLst/>
-                      </wps:spPr>
-                      <wps:txbx>
-                        <w:txbxContent>
-                          <w:p>
-                            <w:pPr>
-                              <w:bidi/>
-                              <w:ind w:left="360"/>
-                              <w:jc w:val="center"/>
-                              <w:rPr>
-                                <w:b/>
-                                <w:bCs/>
-                                <w:color w:val="4472C4" w:themeColor="accent1"/>
-                                <w:sz w:val="28"/>
-                                <w:szCs w:val="28"/>
-                                <w14:shadow w14:blurRad="38100" w14:dist="25400" w14:dir="5400000" w14:sx="100000" w14:sy="100000" w14:kx="0" w14:ky="0" w14:algn="ctr">
-                                  <w14:srgbClr w14:val="6E747A">
-                                    <w14:alpha w14:val="57000"/>
-                                  </w14:srgbClr>
-                                </w14:shadow>
-                                <w14:textOutline w14:w="0" w14:cap="flat" w14:cmpd="sng" w14:algn="ctr">
-                                  <w14:noFill/>
-                                  <w14:prstDash w14:val="solid"/>
-                                  <w14:round/>
-                                </w14:textOutline>
-                              </w:rPr>
-                            </w:pPr>
-                            <w:r>
-                              <w:rPr>
-                                <w:b/>
-                                <w:bCs/>
-                                <w:color w:val="4472C4" w:themeColor="accent1"/>
-                                <w:sz w:val="28"/>
-                                <w:szCs w:val="28"/>
-                                <w14:shadow w14:blurRad="38100" w14:dist="25400" w14:dir="5400000" w14:sx="100000" w14:sy="100000" w14:kx="0" w14:ky="0" w14:algn="ctr">
-                                  <w14:srgbClr w14:val="6E747A">
-                                    <w14:alpha w14:val="57000"/>
-                                  </w14:srgbClr>
-                                </w14:shadow>
-                                <w14:textOutline w14:w="0" w14:cap="flat" w14:cmpd="sng" w14:algn="ctr">
-                                  <w14:noFill/>
-                                  <w14:prstDash w14:val="solid"/>
-                                  <w14:round/>
-                                </w14:textOutline>
-                              </w:rPr>
-                              <w:t>R</w:t>
-                            </w:r>
-                            <w:r>
-                              <w:rPr>
-                                <w:b/>
-                                <w:bCs/>
-                                <w:color w:val="4472C4" w:themeColor="accent1"/>
-                                <w:sz w:val="28"/>
-                                <w:szCs w:val="28"/>
-                                <w14:shadow w14:blurRad="38100" w14:dist="25400" w14:dir="5400000" w14:sx="100000" w14:sy="100000" w14:kx="0" w14:ky="0" w14:algn="ctr">
-                                  <w14:srgbClr w14:val="6E747A">
-                                    <w14:alpha w14:val="57000"/>
-                                  </w14:srgbClr>
-                                </w14:shadow>
-                                <w14:textOutline w14:w="0" w14:cap="flat" w14:cmpd="sng" w14:algn="ctr">
-                                  <w14:noFill/>
-                                  <w14:prstDash w14:val="solid"/>
-                                  <w14:round/>
-                                </w14:textOutline>
-                              </w:rPr>
-                              <w:t>P</w:t>
-                            </w:r>
-                            <w:r>
-                              <w:rPr>
-                                <w:b/>
-                                <w:bCs/>
-                                <w:color w:val="4472C4" w:themeColor="accent1"/>
-                                <w:sz w:val="28"/>
-                                <w:szCs w:val="28"/>
-                                <w14:shadow w14:blurRad="38100" w14:dist="25400" w14:dir="5400000" w14:sx="100000" w14:sy="100000" w14:kx="0" w14:ky="0" w14:algn="ctr">
-                                  <w14:srgbClr w14:val="6E747A">
-                                    <w14:alpha w14:val="57000"/>
-                                  </w14:srgbClr>
-                                </w14:shadow>
-                                <w14:textOutline w14:w="0" w14:cap="flat" w14:cmpd="sng" w14:algn="ctr">
-                                  <w14:noFill/>
-                                  <w14:prstDash w14:val="solid"/>
-                                  <w14:round/>
-                                </w14:textOutline>
-                              </w:rPr>
-                              <w:t>P</w:t>
-                            </w:r>
-                          </w:p>
-                        </w:txbxContent>
-                      </wps:txbx>
-                      <wps:bodyPr rot="0" spcFirstLastPara="0" vertOverflow="overflow" horzOverflow="overflow" vert="horz" wrap="square" lIns="91440" tIns="45720" rIns="91440" bIns="45720" numCol="1" spcCol="0" rtlCol="0" fromWordArt="0" anchor="t" anchorCtr="0" forceAA="0" compatLnSpc="1">
-                        <a:prstTxWarp prst="textNoShape">
-                          <a:avLst/>
-                        </a:prstTxWarp>
-                        <a:noAutofit/>
-                      </wps:bodyPr>
-                    </wps:wsp>
-                  </a:graphicData>
-                </a:graphic>
-                <wp14:sizeRelH relativeFrom="margin">
-                  <wp14:pctWidth>0</wp14:pctWidth>
-                </wp14:sizeRelH>
-              </wp:anchor>
-            </w:drawing>
-          </mc:Choice>
-          <mc:Fallback>
-            <w:pict>
-              <v:shape w14:anchorId="65680EE8" id="Text Box 28" o:spid="_x0000_s1037" type="#_x0000_t202" style="position:absolute;margin-left:150pt;margin-top:209.05pt;width:53.25pt;height:27.2pt;z-index:251691520;visibility:visible;mso-wrap-style:square;mso-width-percent:0;mso-wrap-distance-left:9pt;mso-wrap-distance-top:0;mso-wrap-distance-right:9pt;mso-wrap-distance-bottom:0;mso-position-horizontal:absolute;mso-position-horizontal-relative:text;mso-position-vertical:absolute;mso-position-vertical-relative:text;mso-width-percent:0;mso-width-relative:margin;v-text-anchor:top" o:gfxdata="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" filled="f" stroked="f">
-                <v:textbox>
-                  <w:txbxContent>
-                    <w:p>
-                      <w:pPr>
-                        <w:bidi/>
-                        <w:ind w:left="360"/>
-                        <w:jc w:val="center"/>
-                        <w:rPr>
-                          <w:b/>
-                          <w:bCs/>
-                          <w:color w:val="4472C4" w:themeColor="accent1"/>
-                          <w:sz w:val="28"/>
-                          <w:szCs w:val="28"/>
-                          <w14:shadow w14:blurRad="38100" w14:dist="25400" w14:dir="5400000" w14:sx="100000" w14:sy="100000" w14:kx="0" w14:ky="0" w14:algn="ctr">
-                            <w14:srgbClr w14:val="6E747A">
-                              <w14:alpha w14:val="57000"/>
-                            </w14:srgbClr>
-                          </w14:shadow>
-                          <w14:textOutline w14:w="0" w14:cap="flat" w14:cmpd="sng" w14:algn="ctr">
-                            <w14:noFill/>
-                            <w14:prstDash w14:val="solid"/>
-                            <w14:round/>
-                          </w14:textOutline>
-                        </w:rPr>
-                      </w:pPr>
-                      <w:r>
-                        <w:rPr>
-                          <w:b/>
-                          <w:bCs/>
-                          <w:color w:val="4472C4" w:themeColor="accent1"/>
-                          <w:sz w:val="28"/>
-                          <w:szCs w:val="28"/>
-                          <w14:shadow w14:blurRad="38100" w14:dist="25400" w14:dir="5400000" w14:sx="100000" w14:sy="100000" w14:kx="0" w14:ky="0" w14:algn="ctr">
-                            <w14:srgbClr w14:val="6E747A">
-                              <w14:alpha w14:val="57000"/>
-                            </w14:srgbClr>
-                          </w14:shadow>
-                          <w14:textOutline w14:w="0" w14:cap="flat" w14:cmpd="sng" w14:algn="ctr">
-                            <w14:noFill/>
-                            <w14:prstDash w14:val="solid"/>
-                            <w14:round/>
-                          </w14:textOutline>
-                        </w:rPr>
-                        <w:t>R</w:t>
-                      </w:r>
-                      <w:r>
-                        <w:rPr>
-                          <w:b/>
-                          <w:bCs/>
-                          <w:color w:val="4472C4" w:themeColor="accent1"/>
-                          <w:sz w:val="28"/>
-                          <w:szCs w:val="28"/>
-                          <w14:shadow w14:blurRad="38100" w14:dist="25400" w14:dir="5400000" w14:sx="100000" w14:sy="100000" w14:kx="0" w14:ky="0" w14:algn="ctr">
-                            <w14:srgbClr w14:val="6E747A">
-                              <w14:alpha w14:val="57000"/>
-                            </w14:srgbClr>
-                          </w14:shadow>
-                          <w14:textOutline w14:w="0" w14:cap="flat" w14:cmpd="sng" w14:algn="ctr">
-                            <w14:noFill/>
-                            <w14:prstDash w14:val="solid"/>
-                            <w14:round/>
-                          </w14:textOutline>
-                        </w:rPr>
-                        <w:t>P</w:t>
-                      </w:r>
-                      <w:r>
-                        <w:rPr>
-                          <w:b/>
-                          <w:bCs/>
-                          <w:color w:val="4472C4" w:themeColor="accent1"/>
-                          <w:sz w:val="28"/>
-                          <w:szCs w:val="28"/>
-                          <w14:shadow w14:blurRad="38100" w14:dist="25400" w14:dir="5400000" w14:sx="100000" w14:sy="100000" w14:kx="0" w14:ky="0" w14:algn="ctr">
-                            <w14:srgbClr w14:val="6E747A">
-                              <w14:alpha w14:val="57000"/>
-                            </w14:srgbClr>
-                          </w14:shadow>
-                          <w14:textOutline w14:w="0" w14:cap="flat" w14:cmpd="sng" w14:algn="ctr">
-                            <w14:noFill/>
-                            <w14:prstDash w14:val="solid"/>
-                            <w14:round/>
-                          </w14:textOutline>
-                        </w:rPr>
-                        <w:t>P</w:t>
-                      </w:r>
-                    </w:p>
-                  </w:txbxContent>
-                </v:textbox>
-                <w10:wrap type="through"/>
-              </v:shape>
-            </w:pict>
-          </mc:Fallback>
-        </mc:AlternateContent>
-      </w:r>
-      <w:r>
-        <w:rPr>
-          <w:noProof/>
-          <w:lang w:bidi="he-IL"/>
-        </w:rPr>
-        <mc:AlternateContent>
-          <mc:Choice Requires="wps">
-            <w:drawing>
-              <wp:anchor distT="0" distB="0" distL="114300" distR="114300" simplePos="0" relativeHeight="251693568" behindDoc="0" locked="0" layoutInCell="1" allowOverlap="1" wp14:anchorId="08C95380" wp14:editId="1BF116B5">
+              <wp:anchor distT="0" distB="0" distL="114300" distR="114300" simplePos="0" relativeHeight="251693568" behindDoc="0" locked="0" layoutInCell="1" allowOverlap="1" wp14:anchorId="08C95380" wp14:editId="7316F2A4">
                 <wp:simplePos x="0" y="0"/>
                 <wp:positionH relativeFrom="column">
                   <wp:posOffset>4371975</wp:posOffset>
@@ -3948,7 +3407,11 @@
           </mc:Choice>
           <mc:Fallback>
             <w:pict>
-              <v:shape w14:anchorId="08C95380" id="Text Box 29" o:spid="_x0000_s1038" type="#_x0000_t202" style="position:absolute;margin-left:344.25pt;margin-top:164.8pt;width:56.25pt;height:27.2pt;z-index:251693568;visibility:visible;mso-wrap-style:square;mso-width-percent:0;mso-wrap-distance-left:9pt;mso-wrap-distance-top:0;mso-wrap-distance-right:9pt;mso-wrap-distance-bottom:0;mso-position-horizontal:absolute;mso-position-horizontal-relative:text;mso-position-vertical:absolute;mso-position-vertical-relative:text;mso-width-percent:0;mso-width-relative:margin;v-text-anchor:top" o:gfxdata="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" filled="f" stroked="f">
+              <v:shapetype w14:anchorId="08C95380" id="_x0000_t202" coordsize="21600,21600" o:spt="202" path="m,l,21600r21600,l21600,xe">
+                <v:stroke joinstyle="miter"/>
+                <v:path gradientshapeok="t" o:connecttype="rect"/>
+              </v:shapetype>
+              <v:shape id="Text Box 29" o:spid="_x0000_s1036" type="#_x0000_t202" style="position:absolute;margin-left:344.25pt;margin-top:164.8pt;width:56.25pt;height:27.2pt;z-index:251693568;visibility:visible;mso-wrap-style:square;mso-width-percent:0;mso-wrap-distance-left:9pt;mso-wrap-distance-top:0;mso-wrap-distance-right:9pt;mso-wrap-distance-bottom:0;mso-position-horizontal:absolute;mso-position-horizontal-relative:text;mso-position-vertical:absolute;mso-position-vertical-relative:text;mso-width-percent:0;mso-width-relative:margin;v-text-anchor:top" o:gfxdata="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" filled="f" stroked="f">
                 <v:textbox>
                   <w:txbxContent>
                     <w:p>
@@ -4298,254 +3761,7 @@
         <mc:AlternateContent>
           <mc:Choice Requires="wps">
             <w:drawing>
-              <wp:anchor distT="0" distB="0" distL="114300" distR="114300" simplePos="0" relativeHeight="251699712" behindDoc="0" locked="0" layoutInCell="1" allowOverlap="1" wp14:anchorId="6628C238" wp14:editId="53ED2E37">
-                <wp:simplePos x="0" y="0"/>
-                <wp:positionH relativeFrom="column">
-                  <wp:posOffset>2495550</wp:posOffset>
-                </wp:positionH>
-                <wp:positionV relativeFrom="paragraph">
-                  <wp:posOffset>1273810</wp:posOffset>
-                </wp:positionV>
-                <wp:extent cx="724535" cy="345440"/>
-                <wp:effectExtent l="0" t="0" r="0" b="0"/>
-                <wp:wrapThrough wrapText="bothSides">
-                  <wp:wrapPolygon edited="0">
-                    <wp:start x="1136" y="0"/>
-                    <wp:lineTo x="1136" y="20250"/>
-                    <wp:lineTo x="19877" y="20250"/>
-                    <wp:lineTo x="19877" y="0"/>
-                    <wp:lineTo x="1136" y="0"/>
-                  </wp:wrapPolygon>
-                </wp:wrapThrough>
-                <wp:docPr id="41" name="Text Box 41"/>
-                <wp:cNvGraphicFramePr/>
-                <a:graphic xmlns:a="http://schemas.openxmlformats.org/drawingml/2006/main">
-                  <a:graphicData uri="http://schemas.microsoft.com/office/word/2010/wordprocessingShape">
-                    <wps:wsp>
-                      <wps:cNvSpPr txBox="1"/>
-                      <wps:spPr>
-                        <a:xfrm>
-                          <a:off x="0" y="0"/>
-                          <a:ext cx="724535" cy="345440"/>
-                        </a:xfrm>
-                        <a:prstGeom prst="rect">
-                          <a:avLst/>
-                        </a:prstGeom>
-                        <a:noFill/>
-                        <a:ln>
-                          <a:noFill/>
-                        </a:ln>
-                        <a:effectLst/>
-                      </wps:spPr>
-                      <wps:txbx>
-                        <w:txbxContent>
-                          <w:p>
-                            <w:pPr>
-                              <w:bidi/>
-                              <w:ind w:left="360"/>
-                              <w:jc w:val="center"/>
-                              <w:rPr>
-                                <w:b/>
-                                <w:bCs/>
-                                <w:color w:val="4472C4" w:themeColor="accent1"/>
-                                <w:sz w:val="28"/>
-                                <w:szCs w:val="28"/>
-                                <w14:shadow w14:blurRad="38100" w14:dist="25400" w14:dir="5400000" w14:sx="100000" w14:sy="100000" w14:kx="0" w14:ky="0" w14:algn="ctr">
-                                  <w14:srgbClr w14:val="6E747A">
-                                    <w14:alpha w14:val="57000"/>
-                                  </w14:srgbClr>
-                                </w14:shadow>
-                                <w14:textOutline w14:w="0" w14:cap="flat" w14:cmpd="sng" w14:algn="ctr">
-                                  <w14:noFill/>
-                                  <w14:prstDash w14:val="solid"/>
-                                  <w14:round/>
-                                </w14:textOutline>
-                              </w:rPr>
-                            </w:pPr>
-                            <w:r>
-                              <w:rPr>
-                                <w:b/>
-                                <w:bCs/>
-                                <w:color w:val="4472C4" w:themeColor="accent1"/>
-                                <w:sz w:val="28"/>
-                                <w:szCs w:val="28"/>
-                                <w14:shadow w14:blurRad="38100" w14:dist="25400" w14:dir="5400000" w14:sx="100000" w14:sy="100000" w14:kx="0" w14:ky="0" w14:algn="ctr">
-                                  <w14:srgbClr w14:val="6E747A">
-                                    <w14:alpha w14:val="57000"/>
-                                  </w14:srgbClr>
-                                </w14:shadow>
-                                <w14:textOutline w14:w="0" w14:cap="flat" w14:cmpd="sng" w14:algn="ctr">
-                                  <w14:noFill/>
-                                  <w14:prstDash w14:val="solid"/>
-                                  <w14:round/>
-                                </w14:textOutline>
-                              </w:rPr>
-                              <w:t>R</w:t>
-                            </w:r>
-                            <w:r>
-                              <w:rPr>
-                                <w:b/>
-                                <w:bCs/>
-                                <w:color w:val="4472C4" w:themeColor="accent1"/>
-                                <w:sz w:val="28"/>
-                                <w:szCs w:val="28"/>
-                                <w14:shadow w14:blurRad="38100" w14:dist="25400" w14:dir="5400000" w14:sx="100000" w14:sy="100000" w14:kx="0" w14:ky="0" w14:algn="ctr">
-                                  <w14:srgbClr w14:val="6E747A">
-                                    <w14:alpha w14:val="57000"/>
-                                  </w14:srgbClr>
-                                </w14:shadow>
-                                <w14:textOutline w14:w="0" w14:cap="flat" w14:cmpd="sng" w14:algn="ctr">
-                                  <w14:noFill/>
-                                  <w14:prstDash w14:val="solid"/>
-                                  <w14:round/>
-                                </w14:textOutline>
-                              </w:rPr>
-                              <w:t>P</w:t>
-                            </w:r>
-                            <w:r>
-                              <w:rPr>
-                                <w:b/>
-                                <w:bCs/>
-                                <w:color w:val="4472C4" w:themeColor="accent1"/>
-                                <w:sz w:val="28"/>
-                                <w:szCs w:val="28"/>
-                                <w14:shadow w14:blurRad="38100" w14:dist="25400" w14:dir="5400000" w14:sx="100000" w14:sy="100000" w14:kx="0" w14:ky="0" w14:algn="ctr">
-                                  <w14:srgbClr w14:val="6E747A">
-                                    <w14:alpha w14:val="57000"/>
-                                  </w14:srgbClr>
-                                </w14:shadow>
-                                <w14:textOutline w14:w="0" w14:cap="flat" w14:cmpd="sng" w14:algn="ctr">
-                                  <w14:noFill/>
-                                  <w14:prstDash w14:val="solid"/>
-                                  <w14:round/>
-                                </w14:textOutline>
-                              </w:rPr>
-                              <w:t>P</w:t>
-                            </w:r>
-                          </w:p>
-                        </w:txbxContent>
-                      </wps:txbx>
-                      <wps:bodyPr rot="0" spcFirstLastPara="0" vertOverflow="overflow" horzOverflow="overflow" vert="horz" wrap="square" lIns="91440" tIns="45720" rIns="91440" bIns="45720" numCol="1" spcCol="0" rtlCol="0" fromWordArt="0" anchor="t" anchorCtr="0" forceAA="0" compatLnSpc="1">
-                        <a:prstTxWarp prst="textNoShape">
-                          <a:avLst/>
-                        </a:prstTxWarp>
-                        <a:noAutofit/>
-                      </wps:bodyPr>
-                    </wps:wsp>
-                  </a:graphicData>
-                </a:graphic>
-                <wp14:sizeRelH relativeFrom="margin">
-                  <wp14:pctWidth>0</wp14:pctWidth>
-                </wp14:sizeRelH>
-              </wp:anchor>
-            </w:drawing>
-          </mc:Choice>
-          <mc:Fallback>
-            <w:pict>
-              <v:shape w14:anchorId="6628C238" id="Text Box 41" o:spid="_x0000_s1040" type="#_x0000_t202" style="position:absolute;margin-left:196.5pt;margin-top:100.3pt;width:57.05pt;height:27.2pt;z-index:251699712;visibility:visible;mso-wrap-style:square;mso-width-percent:0;mso-wrap-distance-left:9pt;mso-wrap-distance-top:0;mso-wrap-distance-right:9pt;mso-wrap-distance-bottom:0;mso-position-horizontal:absolute;mso-position-horizontal-relative:text;mso-position-vertical:absolute;mso-position-vertical-relative:text;mso-width-percent:0;mso-width-relative:margin;v-text-anchor:top" o:gfxdata="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" filled="f" stroked="f">
-                <v:textbox>
-                  <w:txbxContent>
-                    <w:p>
-                      <w:pPr>
-                        <w:bidi/>
-                        <w:ind w:left="360"/>
-                        <w:jc w:val="center"/>
-                        <w:rPr>
-                          <w:b/>
-                          <w:bCs/>
-                          <w:color w:val="4472C4" w:themeColor="accent1"/>
-                          <w:sz w:val="28"/>
-                          <w:szCs w:val="28"/>
-                          <w14:shadow w14:blurRad="38100" w14:dist="25400" w14:dir="5400000" w14:sx="100000" w14:sy="100000" w14:kx="0" w14:ky="0" w14:algn="ctr">
-                            <w14:srgbClr w14:val="6E747A">
-                              <w14:alpha w14:val="57000"/>
-                            </w14:srgbClr>
-                          </w14:shadow>
-                          <w14:textOutline w14:w="0" w14:cap="flat" w14:cmpd="sng" w14:algn="ctr">
-                            <w14:noFill/>
-                            <w14:prstDash w14:val="solid"/>
-                            <w14:round/>
-                          </w14:textOutline>
-                        </w:rPr>
-                      </w:pPr>
-                      <w:r>
-                        <w:rPr>
-                          <w:b/>
-                          <w:bCs/>
-                          <w:color w:val="4472C4" w:themeColor="accent1"/>
-                          <w:sz w:val="28"/>
-                          <w:szCs w:val="28"/>
-                          <w14:shadow w14:blurRad="38100" w14:dist="25400" w14:dir="5400000" w14:sx="100000" w14:sy="100000" w14:kx="0" w14:ky="0" w14:algn="ctr">
-                            <w14:srgbClr w14:val="6E747A">
-                              <w14:alpha w14:val="57000"/>
-                            </w14:srgbClr>
-                          </w14:shadow>
-                          <w14:textOutline w14:w="0" w14:cap="flat" w14:cmpd="sng" w14:algn="ctr">
-                            <w14:noFill/>
-                            <w14:prstDash w14:val="solid"/>
-                            <w14:round/>
-                          </w14:textOutline>
-                        </w:rPr>
-                        <w:t>R</w:t>
-                      </w:r>
-                      <w:r>
-                        <w:rPr>
-                          <w:b/>
-                          <w:bCs/>
-                          <w:color w:val="4472C4" w:themeColor="accent1"/>
-                          <w:sz w:val="28"/>
-                          <w:szCs w:val="28"/>
-                          <w14:shadow w14:blurRad="38100" w14:dist="25400" w14:dir="5400000" w14:sx="100000" w14:sy="100000" w14:kx="0" w14:ky="0" w14:algn="ctr">
-                            <w14:srgbClr w14:val="6E747A">
-                              <w14:alpha w14:val="57000"/>
-                            </w14:srgbClr>
-                          </w14:shadow>
-                          <w14:textOutline w14:w="0" w14:cap="flat" w14:cmpd="sng" w14:algn="ctr">
-                            <w14:noFill/>
-                            <w14:prstDash w14:val="solid"/>
-                            <w14:round/>
-                          </w14:textOutline>
-                        </w:rPr>
-                        <w:t>P</w:t>
-                      </w:r>
-                      <w:r>
-                        <w:rPr>
-                          <w:b/>
-                          <w:bCs/>
-                          <w:color w:val="4472C4" w:themeColor="accent1"/>
-                          <w:sz w:val="28"/>
-                          <w:szCs w:val="28"/>
-                          <w14:shadow w14:blurRad="38100" w14:dist="25400" w14:dir="5400000" w14:sx="100000" w14:sy="100000" w14:kx="0" w14:ky="0" w14:algn="ctr">
-                            <w14:srgbClr w14:val="6E747A">
-                              <w14:alpha w14:val="57000"/>
-                            </w14:srgbClr>
-                          </w14:shadow>
-                          <w14:textOutline w14:w="0" w14:cap="flat" w14:cmpd="sng" w14:algn="ctr">
-                            <w14:noFill/>
-                            <w14:prstDash w14:val="solid"/>
-                            <w14:round/>
-                          </w14:textOutline>
-                        </w:rPr>
-                        <w:t>P</w:t>
-                      </w:r>
-                    </w:p>
-                  </w:txbxContent>
-                </v:textbox>
-                <w10:wrap type="through"/>
-              </v:shape>
-            </w:pict>
-          </mc:Fallback>
-        </mc:AlternateContent>
-      </w:r>
-      <w:r>
-        <w:rPr>
-          <w:noProof/>
-          <w:lang w:bidi="he-IL"/>
-        </w:rPr>
-        <mc:AlternateContent>
-          <mc:Choice Requires="wps">
-            <w:drawing>
-              <wp:anchor distT="0" distB="0" distL="114300" distR="114300" simplePos="0" relativeHeight="251689472" behindDoc="0" locked="0" layoutInCell="1" allowOverlap="1" wp14:anchorId="56D32621" wp14:editId="3162FE05">
+              <wp:anchor distT="0" distB="0" distL="114300" distR="114300" simplePos="0" relativeHeight="251689472" behindDoc="0" locked="0" layoutInCell="1" allowOverlap="1" wp14:anchorId="56D32621" wp14:editId="09894BC0">
                 <wp:simplePos x="0" y="0"/>
                 <wp:positionH relativeFrom="column">
                   <wp:posOffset>361950</wp:posOffset>
@@ -4689,7 +3905,7 @@
           </mc:Choice>
           <mc:Fallback>
             <w:pict>
-              <v:shape w14:anchorId="56D32621" id="Text Box 27" o:spid="_x0000_s1041" type="#_x0000_t202" style="position:absolute;margin-left:28.5pt;margin-top:153.55pt;width:53.25pt;height:27.2pt;z-index:251689472;visibility:visible;mso-wrap-style:square;mso-width-percent:0;mso-wrap-distance-left:9pt;mso-wrap-distance-top:0;mso-wrap-distance-right:9pt;mso-wrap-distance-bottom:0;mso-position-horizontal:absolute;mso-position-horizontal-relative:text;mso-position-vertical:absolute;mso-position-vertical-relative:text;mso-width-percent:0;mso-width-relative:margin;v-text-anchor:top" o:gfxdata="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" filled="f" stroked="f">
+              <v:shape w14:anchorId="56D32621" id="Text Box 27" o:spid="_x0000_s1038" type="#_x0000_t202" style="position:absolute;margin-left:28.5pt;margin-top:153.55pt;width:53.25pt;height:27.2pt;z-index:251689472;visibility:visible;mso-wrap-style:square;mso-width-percent:0;mso-wrap-distance-left:9pt;mso-wrap-distance-top:0;mso-wrap-distance-right:9pt;mso-wrap-distance-bottom:0;mso-position-horizontal:absolute;mso-position-horizontal-relative:text;mso-position-vertical:absolute;mso-position-vertical-relative:text;mso-width-percent:0;mso-width-relative:margin;v-text-anchor:top" o:gfxdata="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" filled="f" stroked="f">
                 <v:textbox>
                   <w:txbxContent>
                     <w:p>
@@ -4792,94 +4008,7 @@
         <mc:AlternateContent>
           <mc:Choice Requires="wps">
             <w:drawing>
-              <wp:anchor distT="0" distB="0" distL="114300" distR="114300" simplePos="0" relativeHeight="251697664" behindDoc="0" locked="0" layoutInCell="1" allowOverlap="1" wp14:anchorId="7F805ED8" wp14:editId="6479A2CA">
-                <wp:simplePos x="0" y="0"/>
-                <wp:positionH relativeFrom="column">
-                  <wp:posOffset>2619375</wp:posOffset>
-                </wp:positionH>
-                <wp:positionV relativeFrom="paragraph">
-                  <wp:posOffset>1288415</wp:posOffset>
-                </wp:positionV>
-                <wp:extent cx="600710" cy="219075"/>
-                <wp:effectExtent l="19050" t="19050" r="8890" b="28575"/>
-                <wp:wrapThrough wrapText="bothSides">
-                  <wp:wrapPolygon edited="0">
-                    <wp:start x="-685" y="-1878"/>
-                    <wp:lineTo x="-685" y="1878"/>
-                    <wp:lineTo x="19180" y="22539"/>
-                    <wp:lineTo x="21235" y="22539"/>
-                    <wp:lineTo x="21235" y="16904"/>
-                    <wp:lineTo x="11645" y="3757"/>
-                    <wp:lineTo x="2740" y="-1878"/>
-                    <wp:lineTo x="-685" y="-1878"/>
-                  </wp:wrapPolygon>
-                </wp:wrapThrough>
-                <wp:docPr id="40" name="Straight Connector 40"/>
-                <wp:cNvGraphicFramePr/>
-                <a:graphic xmlns:a="http://schemas.openxmlformats.org/drawingml/2006/main">
-                  <a:graphicData uri="http://schemas.microsoft.com/office/word/2010/wordprocessingShape">
-                    <wps:wsp>
-                      <wps:cNvCnPr/>
-                      <wps:spPr>
-                        <a:xfrm flipH="1" flipV="1">
-                          <a:off x="0" y="0"/>
-                          <a:ext cx="600710" cy="219075"/>
-                        </a:xfrm>
-                        <a:prstGeom prst="line">
-                          <a:avLst/>
-                        </a:prstGeom>
-                        <a:ln w="31750">
-                          <a:solidFill>
-                            <a:srgbClr val="FF0000"/>
-                          </a:solidFill>
-                        </a:ln>
-                      </wps:spPr>
-                      <wps:style>
-                        <a:lnRef idx="1">
-                          <a:schemeClr val="accent1"/>
-                        </a:lnRef>
-                        <a:fillRef idx="0">
-                          <a:schemeClr val="accent1"/>
-                        </a:fillRef>
-                        <a:effectRef idx="0">
-                          <a:schemeClr val="accent1"/>
-                        </a:effectRef>
-                        <a:fontRef idx="minor">
-                          <a:schemeClr val="tx1"/>
-                        </a:fontRef>
-                      </wps:style>
-                      <wps:bodyPr/>
-                    </wps:wsp>
-                  </a:graphicData>
-                </a:graphic>
-                <wp14:sizeRelH relativeFrom="margin">
-                  <wp14:pctWidth>0</wp14:pctWidth>
-                </wp14:sizeRelH>
-                <wp14:sizeRelV relativeFrom="margin">
-                  <wp14:pctHeight>0</wp14:pctHeight>
-                </wp14:sizeRelV>
-              </wp:anchor>
-            </w:drawing>
-          </mc:Choice>
-          <mc:Fallback>
-            <w:pict>
-              <v:line w14:anchorId="533181A1" id="Straight Connector 40" o:spid="_x0000_s1026" style="position:absolute;flip:x y;z-index:251697664;visibility:visible;mso-wrap-style:square;mso-width-percent:0;mso-height-percent:0;mso-wrap-distance-left:9pt;mso-wrap-distance-top:0;mso-wrap-distance-right:9pt;mso-wrap-distance-bottom:0;mso-position-horizontal:absolute;mso-position-horizontal-relative:text;mso-position-vertical:absolute;mso-position-vertical-relative:text;mso-width-percent:0;mso-height-percent:0;mso-width-relative:margin;mso-height-relative:margin" from="206.25pt,101.45pt" to="253.55pt,118.7pt" o:gfxdata="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" strokecolor="red" strokeweight="2.5pt">
-                <v:stroke joinstyle="miter"/>
-                <w10:wrap type="through"/>
-              </v:line>
-            </w:pict>
-          </mc:Fallback>
-        </mc:AlternateContent>
-      </w:r>
-      <w:r>
-        <w:rPr>
-          <w:noProof/>
-          <w:lang w:bidi="he-IL"/>
-        </w:rPr>
-        <mc:AlternateContent>
-          <mc:Choice Requires="wps">
-            <w:drawing>
-              <wp:anchor distT="0" distB="0" distL="114300" distR="114300" simplePos="0" relativeHeight="251677184" behindDoc="0" locked="0" layoutInCell="1" allowOverlap="1" wp14:anchorId="212D44C0" wp14:editId="122D2BD5">
+              <wp:anchor distT="0" distB="0" distL="114300" distR="114300" simplePos="0" relativeHeight="251677184" behindDoc="0" locked="0" layoutInCell="1" allowOverlap="1" wp14:anchorId="212D44C0" wp14:editId="6FB775B2">
                 <wp:simplePos x="0" y="0"/>
                 <wp:positionH relativeFrom="column">
                   <wp:posOffset>1038225</wp:posOffset>
@@ -4970,7 +4099,7 @@
           </mc:Choice>
           <mc:Fallback>
             <w:pict>
-              <v:shape w14:anchorId="212D44C0" id="Text Box 2" o:spid="_x0000_s1042" type="#_x0000_t202" style="position:absolute;margin-left:81.75pt;margin-top:55.75pt;width:54.75pt;height:27.2pt;z-index:251677184;visibility:visible;mso-wrap-style:square;mso-wrap-distance-left:9pt;mso-wrap-distance-top:0;mso-wrap-distance-right:9pt;mso-wrap-distance-bottom:0;mso-position-horizontal:absolute;mso-position-horizontal-relative:text;mso-position-vertical:absolute;mso-position-vertical-relative:text;v-text-anchor:top" o:gfxdata="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" filled="f" stroked="f">
+              <v:shape w14:anchorId="212D44C0" id="Text Box 2" o:spid="_x0000_s1039" type="#_x0000_t202" style="position:absolute;margin-left:81.75pt;margin-top:55.75pt;width:54.75pt;height:27.2pt;z-index:251677184;visibility:visible;mso-wrap-style:square;mso-wrap-distance-left:9pt;mso-wrap-distance-top:0;mso-wrap-distance-right:9pt;mso-wrap-distance-bottom:0;mso-position-horizontal:absolute;mso-position-horizontal-relative:text;mso-position-vertical:absolute;mso-position-vertical-relative:text;v-text-anchor:top" o:gfxdata="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" filled="f" stroked="f">
                 <v:textbox>
                   <w:txbxContent>
                     <w:p>
@@ -5629,87 +4758,7 @@
         <mc:AlternateContent>
           <mc:Choice Requires="wps">
             <w:drawing>
-              <wp:anchor distT="0" distB="0" distL="114300" distR="114300" simplePos="0" relativeHeight="251663872" behindDoc="0" locked="0" layoutInCell="1" allowOverlap="1" wp14:anchorId="67DFEB33" wp14:editId="486A1C6E">
-                <wp:simplePos x="0" y="0"/>
-                <wp:positionH relativeFrom="column">
-                  <wp:posOffset>1650365</wp:posOffset>
-                </wp:positionH>
-                <wp:positionV relativeFrom="paragraph">
-                  <wp:posOffset>2616835</wp:posOffset>
-                </wp:positionV>
-                <wp:extent cx="568960" cy="106045"/>
-                <wp:effectExtent l="19050" t="19050" r="21590" b="27305"/>
-                <wp:wrapThrough wrapText="bothSides">
-                  <wp:wrapPolygon edited="0">
-                    <wp:start x="-723" y="-3880"/>
-                    <wp:lineTo x="-723" y="3880"/>
-                    <wp:lineTo x="17357" y="23281"/>
-                    <wp:lineTo x="21696" y="23281"/>
-                    <wp:lineTo x="21696" y="7760"/>
-                    <wp:lineTo x="3616" y="-3880"/>
-                    <wp:lineTo x="-723" y="-3880"/>
-                  </wp:wrapPolygon>
-                </wp:wrapThrough>
-                <wp:docPr id="34" name="Straight Connector 34"/>
-                <wp:cNvGraphicFramePr/>
-                <a:graphic xmlns:a="http://schemas.openxmlformats.org/drawingml/2006/main">
-                  <a:graphicData uri="http://schemas.microsoft.com/office/word/2010/wordprocessingShape">
-                    <wps:wsp>
-                      <wps:cNvCnPr/>
-                      <wps:spPr>
-                        <a:xfrm flipH="1" flipV="1">
-                          <a:off x="0" y="0"/>
-                          <a:ext cx="568960" cy="106045"/>
-                        </a:xfrm>
-                        <a:prstGeom prst="line">
-                          <a:avLst/>
-                        </a:prstGeom>
-                        <a:ln w="31750">
-                          <a:solidFill>
-                            <a:srgbClr val="FF0000"/>
-                          </a:solidFill>
-                        </a:ln>
-                      </wps:spPr>
-                      <wps:style>
-                        <a:lnRef idx="1">
-                          <a:schemeClr val="accent1"/>
-                        </a:lnRef>
-                        <a:fillRef idx="0">
-                          <a:schemeClr val="accent1"/>
-                        </a:fillRef>
-                        <a:effectRef idx="0">
-                          <a:schemeClr val="accent1"/>
-                        </a:effectRef>
-                        <a:fontRef idx="minor">
-                          <a:schemeClr val="tx1"/>
-                        </a:fontRef>
-                      </wps:style>
-                      <wps:bodyPr/>
-                    </wps:wsp>
-                  </a:graphicData>
-                </a:graphic>
-              </wp:anchor>
-            </w:drawing>
-          </mc:Choice>
-          <mc:Fallback>
-            <w:pict>
-              <v:line w14:anchorId="31897712" id="Straight Connector 34" o:spid="_x0000_s1026" style="position:absolute;flip:x y;z-index:251663872;visibility:visible;mso-wrap-style:square;mso-wrap-distance-left:9pt;mso-wrap-distance-top:0;mso-wrap-distance-right:9pt;mso-wrap-distance-bottom:0;mso-position-horizontal:absolute;mso-position-horizontal-relative:text;mso-position-vertical:absolute;mso-position-vertical-relative:text" from="129.95pt,206.05pt" to="174.75pt,214.4pt" o:gfxdata="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" strokecolor="red" strokeweight="2.5pt">
-                <v:stroke joinstyle="miter"/>
-                <w10:wrap type="through"/>
-              </v:line>
-            </w:pict>
-          </mc:Fallback>
-        </mc:AlternateContent>
-      </w:r>
-      <w:r>
-        <w:rPr>
-          <w:noProof/>
-          <w:lang w:bidi="he-IL"/>
-        </w:rPr>
-        <mc:AlternateContent>
-          <mc:Choice Requires="wps">
-            <w:drawing>
-              <wp:anchor distT="0" distB="0" distL="114300" distR="114300" simplePos="0" relativeHeight="251685376" behindDoc="0" locked="0" layoutInCell="1" allowOverlap="1" wp14:anchorId="1A12307A" wp14:editId="5D22869D">
+              <wp:anchor distT="0" distB="0" distL="114300" distR="114300" simplePos="0" relativeHeight="251685376" behindDoc="0" locked="0" layoutInCell="1" allowOverlap="1" wp14:anchorId="1A12307A" wp14:editId="02B5E605">
                 <wp:simplePos x="0" y="0"/>
                 <wp:positionH relativeFrom="column">
                   <wp:posOffset>3514725</wp:posOffset>
@@ -5800,7 +4849,7 @@
           </mc:Choice>
           <mc:Fallback>
             <w:pict>
-              <v:shape w14:anchorId="1A12307A" id="Text Box 19" o:spid="_x0000_s1045" type="#_x0000_t202" style="position:absolute;margin-left:276.75pt;margin-top:185.5pt;width:54.75pt;height:27.2pt;z-index:251685376;visibility:visible;mso-wrap-style:square;mso-wrap-distance-left:9pt;mso-wrap-distance-top:0;mso-wrap-distance-right:9pt;mso-wrap-distance-bottom:0;mso-position-horizontal:absolute;mso-position-horizontal-relative:text;mso-position-vertical:absolute;mso-position-vertical-relative:text;v-text-anchor:top" o:gfxdata="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" filled="f" stroked="f">
+              <v:shape w14:anchorId="1A12307A" id="Text Box 19" o:spid="_x0000_s1042" type="#_x0000_t202" style="position:absolute;margin-left:276.75pt;margin-top:185.5pt;width:54.75pt;height:27.2pt;z-index:251685376;visibility:visible;mso-wrap-style:square;mso-wrap-distance-left:9pt;mso-wrap-distance-top:0;mso-wrap-distance-right:9pt;mso-wrap-distance-bottom:0;mso-position-horizontal:absolute;mso-position-horizontal-relative:text;mso-position-vertical:absolute;mso-position-vertical-relative:text;v-text-anchor:top" o:gfxdata="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" filled="f" stroked="f">
                 <v:textbox>
                   <w:txbxContent>
                     <w:p>
@@ -13773,7 +12822,7 @@
       <w:pPr>
         <w:bidi/>
         <w:rPr>
-          <w:rFonts w:eastAsiaTheme="minorEastAsia" w:hint="cs"/>
+          <w:rFonts w:eastAsiaTheme="minorEastAsia"/>
           <w:b/>
           <w:bCs/>
           <w:szCs w:val="22"/>
@@ -14264,7 +13313,7 @@
       <w:pPr>
         <w:bidi/>
         <w:rPr>
-          <w:rFonts w:eastAsiaTheme="minorEastAsia" w:hint="cs"/>
+          <w:rFonts w:eastAsiaTheme="minorEastAsia"/>
           <w:b/>
           <w:bCs/>
           <w:szCs w:val="22"/>
@@ -15381,14 +14430,7 @@
               <w:rFonts w:ascii="Cambria Math" w:hAnsi="Cambria Math"/>
               <w:lang w:bidi="he-IL"/>
             </w:rPr>
-            <m:t>=</m:t>
-          </m:r>
-          <m:r>
-            <w:rPr>
-              <w:rFonts w:ascii="Cambria Math" w:hAnsi="Cambria Math"/>
-              <w:lang w:bidi="he-IL"/>
-            </w:rPr>
-            <m:t>F</m:t>
+            <m:t>=F</m:t>
           </m:r>
           <m:d>
             <m:dPr>
@@ -15433,21 +14475,7 @@
                   <w:rFonts w:ascii="Cambria Math" w:hAnsi="Cambria Math"/>
                   <w:lang w:bidi="he-IL"/>
                 </w:rPr>
-                <m:t>P(</m:t>
-              </m:r>
-              <m:r>
-                <w:rPr>
-                  <w:rFonts w:ascii="Cambria Math" w:hAnsi="Cambria Math"/>
-                  <w:lang w:bidi="he-IL"/>
-                </w:rPr>
-                <m:t>A,2</m:t>
-              </m:r>
-              <m:r>
-                <w:rPr>
-                  <w:rFonts w:ascii="Cambria Math" w:hAnsi="Cambria Math"/>
-                  <w:lang w:bidi="he-IL"/>
-                </w:rPr>
-                <m:t>)</m:t>
+                <m:t>P(A,2)</m:t>
               </m:r>
             </m:num>
             <m:den>
@@ -15626,17 +14654,7 @@
                   <w:rFonts w:ascii="Cambria Math" w:hAnsi="Cambria Math"/>
                   <w:lang w:bidi="he-IL"/>
                 </w:rPr>
-                <m:t>B</m:t>
-              </m:r>
-              <m:r>
-                <m:rPr>
-                  <m:sty m:val="bi"/>
-                </m:rPr>
-                <w:rPr>
-                  <w:rFonts w:ascii="Cambria Math" w:hAnsi="Cambria Math"/>
-                  <w:lang w:bidi="he-IL"/>
-                </w:rPr>
-                <m:t>,2</m:t>
+                <m:t>B,2</m:t>
               </m:r>
             </m:e>
           </m:d>
@@ -15645,14 +14663,7 @@
               <w:rFonts w:ascii="Cambria Math" w:hAnsi="Cambria Math"/>
               <w:lang w:bidi="he-IL"/>
             </w:rPr>
-            <m:t>=</m:t>
-          </m:r>
-          <m:r>
-            <w:rPr>
-              <w:rFonts w:ascii="Cambria Math" w:hAnsi="Cambria Math"/>
-              <w:lang w:bidi="he-IL"/>
-            </w:rPr>
-            <m:t>F</m:t>
+            <m:t>=F</m:t>
           </m:r>
           <m:d>
             <m:dPr>
@@ -15670,14 +14681,7 @@
                   <w:rFonts w:ascii="Cambria Math" w:hAnsi="Cambria Math"/>
                   <w:lang w:bidi="he-IL"/>
                 </w:rPr>
-                <m:t>B</m:t>
-              </m:r>
-              <m:r>
-                <w:rPr>
-                  <w:rFonts w:ascii="Cambria Math" w:hAnsi="Cambria Math"/>
-                  <w:lang w:bidi="he-IL"/>
-                </w:rPr>
-                <m:t>,1</m:t>
+                <m:t>B,1</m:t>
               </m:r>
             </m:e>
           </m:d>
@@ -15704,21 +14708,7 @@
                   <w:rFonts w:ascii="Cambria Math" w:hAnsi="Cambria Math"/>
                   <w:lang w:bidi="he-IL"/>
                 </w:rPr>
-                <m:t>P(</m:t>
-              </m:r>
-              <m:r>
-                <w:rPr>
-                  <w:rFonts w:ascii="Cambria Math" w:hAnsi="Cambria Math"/>
-                  <w:lang w:bidi="he-IL"/>
-                </w:rPr>
-                <m:t>B</m:t>
-              </m:r>
-              <m:r>
-                <w:rPr>
-                  <w:rFonts w:ascii="Cambria Math" w:hAnsi="Cambria Math"/>
-                  <w:lang w:bidi="he-IL"/>
-                </w:rPr>
-                <m:t>,2)</m:t>
+                <m:t>P(B,2)</m:t>
               </m:r>
             </m:num>
             <m:den>
@@ -15758,21 +14748,7 @@
               <w:rFonts w:ascii="Cambria Math" w:hAnsi="Cambria Math"/>
               <w:lang w:bidi="he-IL"/>
             </w:rPr>
-            <m:t xml:space="preserve">= </m:t>
-          </m:r>
-          <m:r>
-            <w:rPr>
-              <w:rFonts w:ascii="Cambria Math" w:hAnsi="Cambria Math"/>
-              <w:lang w:bidi="he-IL"/>
-            </w:rPr>
-            <m:t>6</m:t>
-          </m:r>
-          <m:r>
-            <w:rPr>
-              <w:rFonts w:ascii="Cambria Math" w:hAnsi="Cambria Math"/>
-              <w:lang w:bidi="he-IL"/>
-            </w:rPr>
-            <m:t xml:space="preserve">+ </m:t>
+            <m:t xml:space="preserve">= 6+ </m:t>
           </m:r>
           <m:f>
             <m:fPr>
@@ -15819,17 +14795,7 @@
               <w:rFonts w:ascii="Cambria Math" w:hAnsi="Cambria Math"/>
               <w:lang w:bidi="he-IL"/>
             </w:rPr>
-            <m:t>1</m:t>
-          </m:r>
-          <m:r>
-            <m:rPr>
-              <m:sty m:val="bi"/>
-            </m:rPr>
-            <w:rPr>
-              <w:rFonts w:ascii="Cambria Math" w:hAnsi="Cambria Math"/>
-              <w:lang w:bidi="he-IL"/>
-            </w:rPr>
-            <m:t>1</m:t>
+            <m:t>11</m:t>
           </m:r>
         </m:oMath>
       </m:oMathPara>
@@ -15874,7 +14840,6 @@
       <w:pPr>
         <w:bidi/>
         <w:rPr>
-          <w:rFonts w:hint="cs"/>
           <w:szCs w:val="22"/>
           <w:rtl/>
           <w:lang w:bidi="he-IL"/>
@@ -16041,7 +15006,6 @@
       <w:pPr>
         <w:bidi/>
         <w:rPr>
-          <w:rFonts w:hint="cs"/>
           <w:szCs w:val="22"/>
           <w:rtl/>
           <w:lang w:bidi="he-IL"/>
@@ -16167,7 +15131,6 @@
       <w:pPr>
         <w:bidi/>
         <w:rPr>
-          <w:rFonts w:hint="cs"/>
           <w:szCs w:val="22"/>
           <w:rtl/>
           <w:lang w:bidi="he-IL"/>
@@ -16323,7 +15286,6 @@
       <w:pPr>
         <w:bidi/>
         <w:rPr>
-          <w:rFonts w:hint="cs"/>
           <w:szCs w:val="22"/>
           <w:rtl/>
           <w:lang w:bidi="he-IL"/>
@@ -16334,7 +15296,6 @@
       <w:pPr>
         <w:bidi/>
         <w:rPr>
-          <w:rFonts w:hint="cs"/>
           <w:szCs w:val="22"/>
           <w:rtl/>
           <w:lang w:bidi="he-IL"/>
@@ -16453,7 +15414,6 @@
       <w:pPr>
         <w:bidi/>
         <w:rPr>
-          <w:rFonts w:hint="cs"/>
           <w:szCs w:val="22"/>
           <w:rtl/>
           <w:lang w:bidi="he-IL"/>
@@ -16562,7 +15522,6 @@
       <w:pPr>
         <w:bidi/>
         <w:rPr>
-          <w:rFonts w:hint="cs"/>
           <w:szCs w:val="22"/>
           <w:rtl/>
           <w:lang w:bidi="he-IL"/>
@@ -16712,7 +15671,6 @@
       <w:pPr>
         <w:bidi/>
         <w:rPr>
-          <w:rFonts w:hint="cs"/>
           <w:szCs w:val="22"/>
           <w:rtl/>
           <w:lang w:bidi="he-IL"/>
@@ -16767,7 +15725,6 @@
       <w:pPr>
         <w:bidi/>
         <w:rPr>
-          <w:rFonts w:hint="cs"/>
           <w:szCs w:val="22"/>
           <w:rtl/>
           <w:lang w:bidi="he-IL"/>
@@ -16839,7 +15796,6 @@
       <w:pPr>
         <w:bidi/>
         <w:rPr>
-          <w:rFonts w:hint="cs"/>
           <w:szCs w:val="22"/>
           <w:rtl/>
           <w:lang w:bidi="he-IL"/>
@@ -16897,13 +15853,10 @@
       <w:pPr>
         <w:bidi/>
         <w:rPr>
-          <w:rFonts w:hint="cs"/>
           <w:rtl/>
           <w:lang w:bidi="he-IL"/>
         </w:rPr>
       </w:pPr>
-      <w:bookmarkStart w:id="0" w:name="_GoBack"/>
-      <w:bookmarkEnd w:id="0"/>
     </w:p>
     <w:sectPr>
       <w:headerReference w:type="first" r:id="rId9"/>
@@ -18827,7 +17780,7 @@
 </file>
 
 <file path=customXml/itemProps1.xml><?xml version="1.0" encoding="utf-8"?>
-<ds:datastoreItem xmlns:ds="http://schemas.openxmlformats.org/officeDocument/2006/customXml" ds:itemID="{FBDBB4F3-C645-4184-AF8F-9340CA6EFDA3}">
+<ds:datastoreItem xmlns:ds="http://schemas.openxmlformats.org/officeDocument/2006/customXml" ds:itemID="{A11F7BCE-08D7-4455-97AD-33517A1EF326}">
   <ds:schemaRefs>
     <ds:schemaRef ds:uri="http://schemas.openxmlformats.org/officeDocument/2006/bibliography"/>
   </ds:schemaRefs>

</xml_diff>

<commit_message>
removed marked sentnce (old ans) + added bonus answer
</commit_message>
<xml_diff>
--- a/ans_theoretical-2.docx
+++ b/ans_theoretical-2.docx
@@ -1,6 +1,6 @@
 
 <file path=word/document.xml><?xml version="1.0" encoding="utf-8"?>
-<w:document xmlns:wpc="http://schemas.microsoft.com/office/word/2010/wordprocessingCanvas" xmlns:cx="http://schemas.microsoft.com/office/drawing/2014/chartex" xmlns:cx1="http://schemas.microsoft.com/office/drawing/2015/9/8/chartex" xmlns:cx2="http://schemas.microsoft.com/office/drawing/2015/10/21/chartex" xmlns:cx3="http://schemas.microsoft.com/office/drawing/2016/5/9/chartex" xmlns:cx4="http://schemas.microsoft.com/office/drawing/2016/5/10/chartex" xmlns:cx5="http://schemas.microsoft.com/office/drawing/2016/5/11/chartex" xmlns:mc="http://schemas.openxmlformats.org/markup-compatibility/2006" xmlns:o="urn:schemas-microsoft-com:office:office" xmlns:r="http://schemas.openxmlformats.org/officeDocument/2006/relationships" xmlns:m="http://schemas.openxmlformats.org/officeDocument/2006/math" xmlns:v="urn:schemas-microsoft-com:vml" xmlns:wp14="http://schemas.microsoft.com/office/word/2010/wordprocessingDrawing" xmlns:wp="http://schemas.openxmlformats.org/drawingml/2006/wordprocessingDrawing" xmlns:w10="urn:schemas-microsoft-com:office:word" xmlns:w="http://schemas.openxmlformats.org/wordprocessingml/2006/main" xmlns:w14="http://schemas.microsoft.com/office/word/2010/wordml" xmlns:w15="http://schemas.microsoft.com/office/word/2012/wordml" xmlns:w16se="http://schemas.microsoft.com/office/word/2015/wordml/symex" xmlns:wpg="http://schemas.microsoft.com/office/word/2010/wordprocessingGroup" xmlns:wpi="http://schemas.microsoft.com/office/word/2010/wordprocessingInk" xmlns:wne="http://schemas.microsoft.com/office/word/2006/wordml" xmlns:wps="http://schemas.microsoft.com/office/word/2010/wordprocessingShape" mc:Ignorable="w14 w15 w16se wp14">
+<w:document xmlns:wpc="http://schemas.microsoft.com/office/word/2010/wordprocessingCanvas" xmlns:mc="http://schemas.openxmlformats.org/markup-compatibility/2006" xmlns:o="urn:schemas-microsoft-com:office:office" xmlns:r="http://schemas.openxmlformats.org/officeDocument/2006/relationships" xmlns:m="http://schemas.openxmlformats.org/officeDocument/2006/math" xmlns:v="urn:schemas-microsoft-com:vml" xmlns:wp14="http://schemas.microsoft.com/office/word/2010/wordprocessingDrawing" xmlns:wp="http://schemas.openxmlformats.org/drawingml/2006/wordprocessingDrawing" xmlns:w10="urn:schemas-microsoft-com:office:word" xmlns:w="http://schemas.openxmlformats.org/wordprocessingml/2006/main" xmlns:w14="http://schemas.microsoft.com/office/word/2010/wordml" xmlns:w15="http://schemas.microsoft.com/office/word/2012/wordml" xmlns:wpg="http://schemas.microsoft.com/office/word/2010/wordprocessingGroup" xmlns:wpi="http://schemas.microsoft.com/office/word/2010/wordprocessingInk" xmlns:wne="http://schemas.microsoft.com/office/word/2006/wordml" xmlns:wps="http://schemas.microsoft.com/office/word/2010/wordprocessingShape" mc:Ignorable="w14 w15 wp14">
   <w:body>
     <w:p>
       <w:pPr>
@@ -210,7 +210,7 @@
               </wp:anchor>
             </w:drawing>
           </mc:Choice>
-          <mc:Fallback>
+          <mc:Fallback xmlns:w16se="http://schemas.microsoft.com/office/word/2015/wordml/symex" xmlns:cx5="http://schemas.microsoft.com/office/drawing/2016/5/11/chartex" xmlns:cx4="http://schemas.microsoft.com/office/drawing/2016/5/10/chartex" xmlns:cx3="http://schemas.microsoft.com/office/drawing/2016/5/9/chartex" xmlns:cx2="http://schemas.microsoft.com/office/drawing/2015/10/21/chartex" xmlns:cx1="http://schemas.microsoft.com/office/drawing/2015/9/8/chartex" xmlns:cx="http://schemas.microsoft.com/office/drawing/2014/chartex">
             <w:pict>
               <v:line w14:anchorId="1557A20E" id="Straight Connector 11" o:spid="_x0000_s1026" style="position:absolute;flip:x y;z-index:251644416;visibility:visible;mso-wrap-style:square;mso-wrap-distance-left:9pt;mso-wrap-distance-top:0;mso-wrap-distance-right:9pt;mso-wrap-distance-bottom:0;mso-position-horizontal:absolute;mso-position-horizontal-relative:text;mso-position-vertical:absolute;mso-position-vertical-relative:text" from="154.5pt,8.2pt" to="253.55pt,8.6pt" o:gfxdata="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" strokecolor="red" strokeweight="2.5pt">
                 <v:stroke joinstyle="miter"/>
@@ -317,7 +317,7 @@
               </wp:anchor>
             </w:drawing>
           </mc:Choice>
-          <mc:Fallback>
+          <mc:Fallback xmlns:w16se="http://schemas.microsoft.com/office/word/2015/wordml/symex" xmlns:cx5="http://schemas.microsoft.com/office/drawing/2016/5/11/chartex" xmlns:cx4="http://schemas.microsoft.com/office/drawing/2016/5/10/chartex" xmlns:cx3="http://schemas.microsoft.com/office/drawing/2016/5/9/chartex" xmlns:cx2="http://schemas.microsoft.com/office/drawing/2015/10/21/chartex" xmlns:cx1="http://schemas.microsoft.com/office/drawing/2015/9/8/chartex" xmlns:cx="http://schemas.microsoft.com/office/drawing/2014/chartex">
             <w:pict>
               <v:shapetype w14:anchorId="694A8065" id="_x0000_t202" coordsize="21600,21600" o:spt="202" path="m,l,21600r21600,l21600,xe">
                 <v:stroke joinstyle="miter"/>
@@ -527,7 +527,7 @@
               </wp:anchor>
             </w:drawing>
           </mc:Choice>
-          <mc:Fallback>
+          <mc:Fallback xmlns:w16se="http://schemas.microsoft.com/office/word/2015/wordml/symex" xmlns:cx5="http://schemas.microsoft.com/office/drawing/2016/5/11/chartex" xmlns:cx4="http://schemas.microsoft.com/office/drawing/2016/5/10/chartex" xmlns:cx3="http://schemas.microsoft.com/office/drawing/2016/5/9/chartex" xmlns:cx2="http://schemas.microsoft.com/office/drawing/2015/10/21/chartex" xmlns:cx1="http://schemas.microsoft.com/office/drawing/2015/9/8/chartex" xmlns:cx="http://schemas.microsoft.com/office/drawing/2014/chartex">
             <w:pict>
               <v:shape w14:anchorId="3C3F62FA" id="Text Box 20" o:spid="_x0000_s1028" type="#_x0000_t202" style="position:absolute;left:0;text-align:left;margin-left:285.75pt;margin-top:.45pt;width:57pt;height:27.2pt;z-index:251649536;visibility:visible;mso-wrap-style:square;mso-width-percent:0;mso-wrap-distance-left:9pt;mso-wrap-distance-top:0;mso-wrap-distance-right:9pt;mso-wrap-distance-bottom:0;mso-position-horizontal:absolute;mso-position-horizontal-relative:text;mso-position-vertical:absolute;mso-position-vertical-relative:text;mso-width-percent:0;mso-width-relative:margin;v-text-anchor:top" o:gfxdata="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" filled="f" stroked="f">
                 <v:textbox>
@@ -695,7 +695,7 @@
               </wp:anchor>
             </w:drawing>
           </mc:Choice>
-          <mc:Fallback>
+          <mc:Fallback xmlns:w16se="http://schemas.microsoft.com/office/word/2015/wordml/symex" xmlns:cx5="http://schemas.microsoft.com/office/drawing/2016/5/11/chartex" xmlns:cx4="http://schemas.microsoft.com/office/drawing/2016/5/10/chartex" xmlns:cx3="http://schemas.microsoft.com/office/drawing/2016/5/9/chartex" xmlns:cx2="http://schemas.microsoft.com/office/drawing/2015/10/21/chartex" xmlns:cx1="http://schemas.microsoft.com/office/drawing/2015/9/8/chartex" xmlns:cx="http://schemas.microsoft.com/office/drawing/2014/chartex">
             <w:pict>
               <v:line w14:anchorId="3EC67164" id="Straight Connector 10" o:spid="_x0000_s1026" style="position:absolute;flip:x y;z-index:251645440;visibility:visible;mso-wrap-style:square;mso-width-percent:0;mso-wrap-distance-left:9pt;mso-wrap-distance-top:0;mso-wrap-distance-right:9pt;mso-wrap-distance-bottom:0;mso-position-horizontal:absolute;mso-position-horizontal-relative:text;mso-position-vertical:absolute;mso-position-vertical-relative:text;mso-width-percent:0;mso-width-relative:margin" from="289.5pt,5.25pt" to="293pt,57.75pt" o:gfxdata="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" strokecolor="red" strokeweight="2.5pt">
                 <v:stroke joinstyle="miter"/>
@@ -787,7 +787,7 @@
               </wp:anchor>
             </w:drawing>
           </mc:Choice>
-          <mc:Fallback>
+          <mc:Fallback xmlns:w16se="http://schemas.microsoft.com/office/word/2015/wordml/symex" xmlns:cx5="http://schemas.microsoft.com/office/drawing/2016/5/11/chartex" xmlns:cx4="http://schemas.microsoft.com/office/drawing/2016/5/10/chartex" xmlns:cx3="http://schemas.microsoft.com/office/drawing/2016/5/9/chartex" xmlns:cx2="http://schemas.microsoft.com/office/drawing/2015/10/21/chartex" xmlns:cx1="http://schemas.microsoft.com/office/drawing/2015/9/8/chartex" xmlns:cx="http://schemas.microsoft.com/office/drawing/2014/chartex">
             <w:pict>
               <v:oval w14:anchorId="301F77F7" id="Oval 14" o:spid="_x0000_s1026" style="position:absolute;margin-left:109.75pt;margin-top:5.5pt;width:44.95pt;height:36pt;z-index:251646464;visibility:visible;mso-wrap-style:square;mso-wrap-distance-left:9pt;mso-wrap-distance-top:0;mso-wrap-distance-right:9pt;mso-wrap-distance-bottom:0;mso-position-horizontal:absolute;mso-position-horizontal-relative:text;mso-position-vertical:absolute;mso-position-vertical-relative:text;v-text-anchor:middle" o:gfxdata="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" fillcolor="yellow" stroked="f" strokeweight="1pt">
                 <v:fill opacity="15163f"/>
@@ -904,7 +904,7 @@
               </wp:anchor>
             </w:drawing>
           </mc:Choice>
-          <mc:Fallback>
+          <mc:Fallback xmlns:w16se="http://schemas.microsoft.com/office/word/2015/wordml/symex" xmlns:cx5="http://schemas.microsoft.com/office/drawing/2016/5/11/chartex" xmlns:cx4="http://schemas.microsoft.com/office/drawing/2016/5/10/chartex" xmlns:cx3="http://schemas.microsoft.com/office/drawing/2016/5/9/chartex" xmlns:cx2="http://schemas.microsoft.com/office/drawing/2015/10/21/chartex" xmlns:cx1="http://schemas.microsoft.com/office/drawing/2015/9/8/chartex" xmlns:cx="http://schemas.microsoft.com/office/drawing/2014/chartex">
             <w:pict>
               <v:shape w14:anchorId="7D8E1B78" id="Text Box 22" o:spid="_x0000_s1029" type="#_x0000_t202" style="position:absolute;left:0;text-align:left;margin-left:147.25pt;margin-top:4.6pt;width:54.75pt;height:27.2pt;z-index:251650560;visibility:visible;mso-wrap-style:square;mso-wrap-distance-left:9pt;mso-wrap-distance-top:0;mso-wrap-distance-right:9pt;mso-wrap-distance-bottom:0;mso-position-horizontal:absolute;mso-position-horizontal-relative:text;mso-position-vertical:absolute;mso-position-vertical-relative:text;v-text-anchor:top" o:gfxdata="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" filled="f" stroked="f">
                 <v:textbox>
@@ -1038,7 +1038,7 @@
               </wp:anchor>
             </w:drawing>
           </mc:Choice>
-          <mc:Fallback>
+          <mc:Fallback xmlns:w16se="http://schemas.microsoft.com/office/word/2015/wordml/symex" xmlns:cx5="http://schemas.microsoft.com/office/drawing/2016/5/11/chartex" xmlns:cx4="http://schemas.microsoft.com/office/drawing/2016/5/10/chartex" xmlns:cx3="http://schemas.microsoft.com/office/drawing/2016/5/9/chartex" xmlns:cx2="http://schemas.microsoft.com/office/drawing/2015/10/21/chartex" xmlns:cx1="http://schemas.microsoft.com/office/drawing/2015/9/8/chartex" xmlns:cx="http://schemas.microsoft.com/office/drawing/2014/chartex">
             <w:pict>
               <v:line w14:anchorId="6A9E26C5" id="Straight Connector 4" o:spid="_x0000_s1026" style="position:absolute;z-index:251641344;visibility:visible;mso-wrap-style:square;mso-width-percent:0;mso-height-percent:0;mso-wrap-distance-left:9pt;mso-wrap-distance-top:0;mso-wrap-distance-right:9pt;mso-wrap-distance-bottom:0;mso-position-horizontal:absolute;mso-position-horizontal-relative:text;mso-position-vertical:absolute;mso-position-vertical-relative:text;mso-width-percent:0;mso-height-percent:0;mso-width-relative:margin;mso-height-relative:margin" from="147.75pt,7.45pt" to="199.25pt,29.35pt" o:gfxdata="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" strokecolor="red" strokeweight="2.5pt">
                 <v:stroke joinstyle="miter"/>
@@ -1138,7 +1138,7 @@
               </wp:anchor>
             </w:drawing>
           </mc:Choice>
-          <mc:Fallback>
+          <mc:Fallback xmlns:w16se="http://schemas.microsoft.com/office/word/2015/wordml/symex" xmlns:cx5="http://schemas.microsoft.com/office/drawing/2016/5/11/chartex" xmlns:cx4="http://schemas.microsoft.com/office/drawing/2016/5/10/chartex" xmlns:cx3="http://schemas.microsoft.com/office/drawing/2016/5/9/chartex" xmlns:cx2="http://schemas.microsoft.com/office/drawing/2015/10/21/chartex" xmlns:cx1="http://schemas.microsoft.com/office/drawing/2015/9/8/chartex" xmlns:cx="http://schemas.microsoft.com/office/drawing/2014/chartex">
             <w:pict>
               <v:line w14:anchorId="4AB4E575" id="Straight Connector 9" o:spid="_x0000_s1026" style="position:absolute;flip:y;z-index:251647488;visibility:visible;mso-wrap-style:square;mso-width-percent:0;mso-height-percent:0;mso-wrap-distance-left:9pt;mso-wrap-distance-top:0;mso-wrap-distance-right:9pt;mso-wrap-distance-bottom:0;mso-position-horizontal:absolute;mso-position-horizontal-relative:text;mso-position-vertical:absolute;mso-position-vertical-relative:text;mso-width-percent:0;mso-height-percent:0;mso-width-relative:margin;mso-height-relative:margin" from="289.5pt,13.75pt" to="318.75pt,68.6pt" o:gfxdata="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" strokecolor="red" strokeweight="2.5pt">
                 <v:stroke joinstyle="miter"/>
@@ -1224,7 +1224,7 @@
               </wp:anchor>
             </w:drawing>
           </mc:Choice>
-          <mc:Fallback>
+          <mc:Fallback xmlns:w16se="http://schemas.microsoft.com/office/word/2015/wordml/symex" xmlns:cx5="http://schemas.microsoft.com/office/drawing/2016/5/11/chartex" xmlns:cx4="http://schemas.microsoft.com/office/drawing/2016/5/10/chartex" xmlns:cx3="http://schemas.microsoft.com/office/drawing/2016/5/9/chartex" xmlns:cx2="http://schemas.microsoft.com/office/drawing/2015/10/21/chartex" xmlns:cx1="http://schemas.microsoft.com/office/drawing/2015/9/8/chartex" xmlns:cx="http://schemas.microsoft.com/office/drawing/2014/chartex">
             <w:pict>
               <v:line w14:anchorId="1ADBCD1B" id="Straight Connector 25" o:spid="_x0000_s1026" style="position:absolute;flip:y;z-index:251652608;visibility:visible;mso-wrap-style:square;mso-width-percent:0;mso-height-percent:0;mso-wrap-distance-left:9pt;mso-wrap-distance-top:0;mso-wrap-distance-right:9pt;mso-wrap-distance-bottom:0;mso-position-horizontal:absolute;mso-position-horizontal-relative:text;mso-position-vertical:absolute;mso-position-vertical-relative:text;mso-width-percent:0;mso-height-percent:0;mso-width-relative:margin;mso-height-relative:margin" from="-25.5pt,13.75pt" to="-20.7pt,67.95pt" o:gfxdata="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" strokecolor="red" strokeweight="2.5pt">
                 <v:stroke joinstyle="miter"/>
@@ -1322,7 +1322,7 @@
               </wp:anchor>
             </w:drawing>
           </mc:Choice>
-          <mc:Fallback>
+          <mc:Fallback xmlns:w16se="http://schemas.microsoft.com/office/word/2015/wordml/symex" xmlns:cx5="http://schemas.microsoft.com/office/drawing/2016/5/11/chartex" xmlns:cx4="http://schemas.microsoft.com/office/drawing/2016/5/10/chartex" xmlns:cx3="http://schemas.microsoft.com/office/drawing/2016/5/9/chartex" xmlns:cx2="http://schemas.microsoft.com/office/drawing/2015/10/21/chartex" xmlns:cx1="http://schemas.microsoft.com/office/drawing/2015/9/8/chartex" xmlns:cx="http://schemas.microsoft.com/office/drawing/2014/chartex">
             <w:pict>
               <v:line w14:anchorId="1B156A0E" id="Straight Connector 6" o:spid="_x0000_s1026" style="position:absolute;flip:x;z-index:251643392;visibility:visible;mso-wrap-style:square;mso-width-percent:0;mso-height-percent:0;mso-wrap-distance-left:9pt;mso-wrap-distance-top:0;mso-wrap-distance-right:9pt;mso-wrap-distance-bottom:0;mso-position-horizontal:absolute;mso-position-horizontal-relative:text;mso-position-vertical:absolute;mso-position-vertical-relative:text;mso-width-percent:0;mso-height-percent:0;mso-width-relative:margin;mso-height-relative:margin" from="147.75pt,.65pt" to="190.4pt,72.45pt" o:gfxdata="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" strokecolor="red" strokeweight="2.5pt">
                 <v:stroke joinstyle="miter"/>
@@ -1403,7 +1403,7 @@
               </wp:anchor>
             </w:drawing>
           </mc:Choice>
-          <mc:Fallback>
+          <mc:Fallback xmlns:w16se="http://schemas.microsoft.com/office/word/2015/wordml/symex" xmlns:cx5="http://schemas.microsoft.com/office/drawing/2016/5/11/chartex" xmlns:cx4="http://schemas.microsoft.com/office/drawing/2016/5/10/chartex" xmlns:cx3="http://schemas.microsoft.com/office/drawing/2016/5/9/chartex" xmlns:cx2="http://schemas.microsoft.com/office/drawing/2015/10/21/chartex" xmlns:cx1="http://schemas.microsoft.com/office/drawing/2015/9/8/chartex" xmlns:cx="http://schemas.microsoft.com/office/drawing/2014/chartex">
             <w:pict>
               <v:line w14:anchorId="5DD483EF" id="Straight Connector 5" o:spid="_x0000_s1026" style="position:absolute;z-index:251642368;visibility:visible;mso-wrap-style:square;mso-wrap-distance-left:9pt;mso-wrap-distance-top:0;mso-wrap-distance-right:9pt;mso-wrap-distance-bottom:0;mso-position-horizontal:absolute;mso-position-horizontal-relative:text;mso-position-vertical:absolute;mso-position-vertical-relative:text" from="226.55pt,.45pt" to="271.65pt,54.65pt" o:gfxdata="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" strokecolor="red" strokeweight="2.5pt">
                 <v:stroke joinstyle="miter"/>
@@ -1519,7 +1519,7 @@
               </wp:anchor>
             </w:drawing>
           </mc:Choice>
-          <mc:Fallback>
+          <mc:Fallback xmlns:w16se="http://schemas.microsoft.com/office/word/2015/wordml/symex" xmlns:cx5="http://schemas.microsoft.com/office/drawing/2016/5/11/chartex" xmlns:cx4="http://schemas.microsoft.com/office/drawing/2016/5/10/chartex" xmlns:cx3="http://schemas.microsoft.com/office/drawing/2016/5/9/chartex" xmlns:cx2="http://schemas.microsoft.com/office/drawing/2015/10/21/chartex" xmlns:cx1="http://schemas.microsoft.com/office/drawing/2015/9/8/chartex" xmlns:cx="http://schemas.microsoft.com/office/drawing/2014/chartex">
             <w:pict>
               <v:shape w14:anchorId="158B29B8" id="Text Box 26" o:spid="_x0000_s1030" type="#_x0000_t202" style="position:absolute;left:0;text-align:left;margin-left:-30.45pt;margin-top:17.5pt;width:54.75pt;height:27.2pt;z-index:251653632;visibility:visible;mso-wrap-style:square;mso-wrap-distance-left:9pt;mso-wrap-distance-top:0;mso-wrap-distance-right:9pt;mso-wrap-distance-bottom:0;mso-position-horizontal:absolute;mso-position-horizontal-relative:text;mso-position-vertical:absolute;mso-position-vertical-relative:text;v-text-anchor:top" o:gfxdata="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" filled="f" stroked="f">
                 <v:textbox>
@@ -1725,7 +1725,7 @@
               </wp:anchor>
             </w:drawing>
           </mc:Choice>
-          <mc:Fallback>
+          <mc:Fallback xmlns:w16se="http://schemas.microsoft.com/office/word/2015/wordml/symex" xmlns:cx5="http://schemas.microsoft.com/office/drawing/2016/5/11/chartex" xmlns:cx4="http://schemas.microsoft.com/office/drawing/2016/5/10/chartex" xmlns:cx3="http://schemas.microsoft.com/office/drawing/2016/5/9/chartex" xmlns:cx2="http://schemas.microsoft.com/office/drawing/2015/10/21/chartex" xmlns:cx1="http://schemas.microsoft.com/office/drawing/2015/9/8/chartex" xmlns:cx="http://schemas.microsoft.com/office/drawing/2014/chartex">
             <w:pict>
               <v:shape w14:anchorId="411A47C1" id="Text Box 18" o:spid="_x0000_s1031" type="#_x0000_t202" style="position:absolute;left:0;text-align:left;margin-left:240pt;margin-top:10.65pt;width:53pt;height:27.2pt;z-index:251654656;visibility:visible;mso-wrap-style:square;mso-width-percent:0;mso-wrap-distance-left:9pt;mso-wrap-distance-top:0;mso-wrap-distance-right:9pt;mso-wrap-distance-bottom:0;mso-position-horizontal:absolute;mso-position-horizontal-relative:text;mso-position-vertical:absolute;mso-position-vertical-relative:text;mso-width-percent:0;mso-width-relative:margin;v-text-anchor:top" o:gfxdata="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" filled="f" stroked="f">
                 <v:textbox>
@@ -1919,7 +1919,7 @@
               </wp:anchor>
             </w:drawing>
           </mc:Choice>
-          <mc:Fallback>
+          <mc:Fallback xmlns:w16se="http://schemas.microsoft.com/office/word/2015/wordml/symex" xmlns:cx5="http://schemas.microsoft.com/office/drawing/2016/5/11/chartex" xmlns:cx4="http://schemas.microsoft.com/office/drawing/2016/5/10/chartex" xmlns:cx3="http://schemas.microsoft.com/office/drawing/2016/5/9/chartex" xmlns:cx2="http://schemas.microsoft.com/office/drawing/2015/10/21/chartex" xmlns:cx1="http://schemas.microsoft.com/office/drawing/2015/9/8/chartex" xmlns:cx="http://schemas.microsoft.com/office/drawing/2014/chartex">
             <w:pict>
               <v:shape w14:anchorId="01C68494" id="Text Box 23" o:spid="_x0000_s1032" type="#_x0000_t202" style="position:absolute;left:0;text-align:left;margin-left:284.7pt;margin-top:12.9pt;width:54.75pt;height:27.2pt;z-index:251656704;visibility:visible;mso-wrap-style:square;mso-wrap-distance-left:9pt;mso-wrap-distance-top:0;mso-wrap-distance-right:9pt;mso-wrap-distance-bottom:0;mso-position-horizontal:absolute;mso-position-horizontal-relative:text;mso-position-vertical:absolute;mso-position-vertical-relative:text;v-text-anchor:top" o:gfxdata="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" filled="f" stroked="f">
                 <v:textbox>
@@ -2125,7 +2125,7 @@
               </wp:anchor>
             </w:drawing>
           </mc:Choice>
-          <mc:Fallback>
+          <mc:Fallback xmlns:w16se="http://schemas.microsoft.com/office/word/2015/wordml/symex" xmlns:cx5="http://schemas.microsoft.com/office/drawing/2016/5/11/chartex" xmlns:cx4="http://schemas.microsoft.com/office/drawing/2016/5/10/chartex" xmlns:cx3="http://schemas.microsoft.com/office/drawing/2016/5/9/chartex" xmlns:cx2="http://schemas.microsoft.com/office/drawing/2015/10/21/chartex" xmlns:cx1="http://schemas.microsoft.com/office/drawing/2015/9/8/chartex" xmlns:cx="http://schemas.microsoft.com/office/drawing/2014/chartex">
             <w:pict>
               <v:shape w14:anchorId="7A561475" id="Text Box 17" o:spid="_x0000_s1033" type="#_x0000_t202" style="position:absolute;left:0;text-align:left;margin-left:147.75pt;margin-top:12.6pt;width:54.5pt;height:27.2pt;z-index:251655680;visibility:visible;mso-wrap-style:square;mso-width-percent:0;mso-wrap-distance-left:9pt;mso-wrap-distance-top:0;mso-wrap-distance-right:9pt;mso-wrap-distance-bottom:0;mso-position-horizontal:absolute;mso-position-horizontal-relative:text;mso-position-vertical:absolute;mso-position-vertical-relative:text;mso-width-percent:0;mso-width-relative:margin;v-text-anchor:top" o:gfxdata="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" filled="f" stroked="f">
                 <v:textbox>
@@ -2381,7 +2381,7 @@
               </wp:anchor>
             </w:drawing>
           </mc:Choice>
-          <mc:Fallback>
+          <mc:Fallback xmlns:w16se="http://schemas.microsoft.com/office/word/2015/wordml/symex" xmlns:cx5="http://schemas.microsoft.com/office/drawing/2016/5/11/chartex" xmlns:cx4="http://schemas.microsoft.com/office/drawing/2016/5/10/chartex" xmlns:cx3="http://schemas.microsoft.com/office/drawing/2016/5/9/chartex" xmlns:cx2="http://schemas.microsoft.com/office/drawing/2015/10/21/chartex" xmlns:cx1="http://schemas.microsoft.com/office/drawing/2015/9/8/chartex" xmlns:cx="http://schemas.microsoft.com/office/drawing/2014/chartex">
             <w:pict>
               <v:shape w14:anchorId="0AF979AC" id="Text Box 13" o:spid="_x0000_s1034" type="#_x0000_t202" style="position:absolute;left:0;text-align:left;margin-left:-9.75pt;margin-top:14.55pt;width:57.75pt;height:27.2pt;z-index:251648512;visibility:visible;mso-wrap-style:square;mso-width-percent:0;mso-wrap-distance-left:9pt;mso-wrap-distance-top:0;mso-wrap-distance-right:9pt;mso-wrap-distance-bottom:0;mso-position-horizontal:absolute;mso-position-horizontal-relative:text;mso-position-vertical:absolute;mso-position-vertical-relative:text;mso-width-percent:0;mso-width-relative:margin;v-text-anchor:top" o:gfxdata="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" filled="f" stroked="f">
                 <v:textbox>
@@ -2555,7 +2555,7 @@
               </wp:anchor>
             </w:drawing>
           </mc:Choice>
-          <mc:Fallback>
+          <mc:Fallback xmlns:w16se="http://schemas.microsoft.com/office/word/2015/wordml/symex" xmlns:cx5="http://schemas.microsoft.com/office/drawing/2016/5/11/chartex" xmlns:cx4="http://schemas.microsoft.com/office/drawing/2016/5/10/chartex" xmlns:cx3="http://schemas.microsoft.com/office/drawing/2016/5/9/chartex" xmlns:cx2="http://schemas.microsoft.com/office/drawing/2015/10/21/chartex" xmlns:cx1="http://schemas.microsoft.com/office/drawing/2015/9/8/chartex" xmlns:cx="http://schemas.microsoft.com/office/drawing/2014/chartex">
             <w:pict>
               <v:line w14:anchorId="7F11E598" id="Straight Connector 8" o:spid="_x0000_s1026" style="position:absolute;flip:x;z-index:251657728;visibility:visible;mso-wrap-style:square;mso-width-percent:0;mso-height-percent:0;mso-wrap-distance-left:9pt;mso-wrap-distance-top:0;mso-wrap-distance-right:9pt;mso-wrap-distance-bottom:0;mso-position-horizontal:absolute;mso-position-horizontal-relative:text;mso-position-vertical:absolute;mso-position-vertical-relative:text;mso-width-percent:0;mso-height-percent:0;mso-width-relative:margin;mso-height-relative:margin" from=".7pt,11.8pt" to="77.95pt,17.25pt" o:gfxdata="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" strokecolor="red" strokeweight="2.5pt">
                 <v:stroke joinstyle="miter"/>
@@ -2648,7 +2648,7 @@
               </wp:anchor>
             </w:drawing>
           </mc:Choice>
-          <mc:Fallback>
+          <mc:Fallback xmlns:w16se="http://schemas.microsoft.com/office/word/2015/wordml/symex" xmlns:cx5="http://schemas.microsoft.com/office/drawing/2016/5/11/chartex" xmlns:cx4="http://schemas.microsoft.com/office/drawing/2016/5/10/chartex" xmlns:cx3="http://schemas.microsoft.com/office/drawing/2016/5/9/chartex" xmlns:cx2="http://schemas.microsoft.com/office/drawing/2015/10/21/chartex" xmlns:cx1="http://schemas.microsoft.com/office/drawing/2015/9/8/chartex" xmlns:cx="http://schemas.microsoft.com/office/drawing/2014/chartex">
             <w:pict>
               <v:line w14:anchorId="1D76D0EF" id="Straight Connector 53" o:spid="_x0000_s1026" style="position:absolute;flip:y;z-index:251673088;visibility:visible;mso-wrap-style:square;mso-width-percent:0;mso-height-percent:0;mso-wrap-distance-left:9pt;mso-wrap-distance-top:0;mso-wrap-distance-right:9pt;mso-wrap-distance-bottom:0;mso-position-horizontal:absolute;mso-position-horizontal-relative:text;mso-position-vertical:absolute;mso-position-vertical-relative:text;mso-width-percent:0;mso-height-percent:0;mso-width-relative:margin;mso-height-relative:margin" from="209.95pt,2.25pt" to="246.25pt,2.25pt" o:gfxdata="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" strokecolor="red" strokeweight="2.5pt">
                 <v:stroke joinstyle="miter"/>
@@ -2755,7 +2755,7 @@
               </wp:anchor>
             </w:drawing>
           </mc:Choice>
-          <mc:Fallback>
+          <mc:Fallback xmlns:w16se="http://schemas.microsoft.com/office/word/2015/wordml/symex" xmlns:cx5="http://schemas.microsoft.com/office/drawing/2016/5/11/chartex" xmlns:cx4="http://schemas.microsoft.com/office/drawing/2016/5/10/chartex" xmlns:cx3="http://schemas.microsoft.com/office/drawing/2016/5/9/chartex" xmlns:cx2="http://schemas.microsoft.com/office/drawing/2015/10/21/chartex" xmlns:cx1="http://schemas.microsoft.com/office/drawing/2015/9/8/chartex" xmlns:cx="http://schemas.microsoft.com/office/drawing/2014/chartex">
             <w:pict>
               <v:shape w14:anchorId="401E1AD0" id="Text Box 54" o:spid="_x0000_s1035" type="#_x0000_t202" style="position:absolute;left:0;text-align:left;margin-left:218.8pt;margin-top:4.15pt;width:54.75pt;height:27.2pt;z-index:251674112;visibility:visible;mso-wrap-style:square;mso-wrap-distance-left:9pt;mso-wrap-distance-top:0;mso-wrap-distance-right:9pt;mso-wrap-distance-bottom:0;mso-position-horizontal:absolute;mso-position-horizontal-relative:text;mso-position-vertical:absolute;mso-position-vertical-relative:text;v-text-anchor:top" o:gfxdata="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" filled="f" stroked="f">
                 <v:textbox>
@@ -2881,7 +2881,7 @@
               </wp:anchor>
             </w:drawing>
           </mc:Choice>
-          <mc:Fallback>
+          <mc:Fallback xmlns:w16se="http://schemas.microsoft.com/office/word/2015/wordml/symex" xmlns:cx5="http://schemas.microsoft.com/office/drawing/2016/5/11/chartex" xmlns:cx4="http://schemas.microsoft.com/office/drawing/2016/5/10/chartex" xmlns:cx3="http://schemas.microsoft.com/office/drawing/2016/5/9/chartex" xmlns:cx2="http://schemas.microsoft.com/office/drawing/2015/10/21/chartex" xmlns:cx1="http://schemas.microsoft.com/office/drawing/2015/9/8/chartex" xmlns:cx="http://schemas.microsoft.com/office/drawing/2014/chartex">
             <w:pict>
               <v:line w14:anchorId="68F44446" id="Straight Connector 7" o:spid="_x0000_s1026" style="position:absolute;flip:x y;z-index:251659776;visibility:visible;mso-wrap-style:square;mso-wrap-distance-left:9pt;mso-wrap-distance-top:0;mso-wrap-distance-right:9pt;mso-wrap-distance-bottom:0;mso-position-horizontal:absolute;mso-position-horizontal-relative:text;mso-position-vertical:absolute;mso-position-vertical-relative:text" from="73.75pt,1.65pt" to="118.55pt,10pt" o:gfxdata="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" strokecolor="red" strokeweight="2.5pt">
                 <v:stroke joinstyle="miter"/>
@@ -2988,7 +2988,7 @@
               </wp:anchor>
             </w:drawing>
           </mc:Choice>
-          <mc:Fallback>
+          <mc:Fallback xmlns:w16se="http://schemas.microsoft.com/office/word/2015/wordml/symex" xmlns:cx5="http://schemas.microsoft.com/office/drawing/2016/5/11/chartex" xmlns:cx4="http://schemas.microsoft.com/office/drawing/2016/5/10/chartex" xmlns:cx3="http://schemas.microsoft.com/office/drawing/2016/5/9/chartex" xmlns:cx2="http://schemas.microsoft.com/office/drawing/2015/10/21/chartex" xmlns:cx1="http://schemas.microsoft.com/office/drawing/2015/9/8/chartex" xmlns:cx="http://schemas.microsoft.com/office/drawing/2014/chartex">
             <w:pict>
               <v:shape w14:anchorId="32C0E039" id="Text Box 15" o:spid="_x0000_s1036" type="#_x0000_t202" style="position:absolute;left:0;text-align:left;margin-left:92.7pt;margin-top:8.6pt;width:54.75pt;height:27.2pt;z-index:251658752;visibility:visible;mso-wrap-style:square;mso-wrap-distance-left:9pt;mso-wrap-distance-top:0;mso-wrap-distance-right:9pt;mso-wrap-distance-bottom:0;mso-position-horizontal:absolute;mso-position-horizontal-relative:text;mso-position-vertical:absolute;mso-position-vertical-relative:text;v-text-anchor:top" o:gfxdata="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" filled="f" stroked="f">
                 <v:textbox>
@@ -3403,7 +3403,7 @@
               </wp:anchor>
             </w:drawing>
           </mc:Choice>
-          <mc:Fallback>
+          <mc:Fallback xmlns:w16se="http://schemas.microsoft.com/office/word/2015/wordml/symex" xmlns:cx5="http://schemas.microsoft.com/office/drawing/2016/5/11/chartex" xmlns:cx4="http://schemas.microsoft.com/office/drawing/2016/5/10/chartex" xmlns:cx3="http://schemas.microsoft.com/office/drawing/2016/5/9/chartex" xmlns:cx2="http://schemas.microsoft.com/office/drawing/2015/10/21/chartex" xmlns:cx1="http://schemas.microsoft.com/office/drawing/2015/9/8/chartex" xmlns:cx="http://schemas.microsoft.com/office/drawing/2014/chartex">
             <w:pict>
               <v:shapetype w14:anchorId="08C95380" id="_x0000_t202" coordsize="21600,21600" o:spt="202" path="m,l,21600r21600,l21600,xe">
                 <v:stroke joinstyle="miter"/>
@@ -3654,7 +3654,7 @@
               </wp:anchor>
             </w:drawing>
           </mc:Choice>
-          <mc:Fallback>
+          <mc:Fallback xmlns:w16se="http://schemas.microsoft.com/office/word/2015/wordml/symex" xmlns:cx5="http://schemas.microsoft.com/office/drawing/2016/5/11/chartex" xmlns:cx4="http://schemas.microsoft.com/office/drawing/2016/5/10/chartex" xmlns:cx3="http://schemas.microsoft.com/office/drawing/2016/5/9/chartex" xmlns:cx2="http://schemas.microsoft.com/office/drawing/2015/10/21/chartex" xmlns:cx1="http://schemas.microsoft.com/office/drawing/2015/9/8/chartex" xmlns:cx="http://schemas.microsoft.com/office/drawing/2014/chartex">
             <w:pict>
               <v:shape w14:anchorId="150D4779" id="Text Box 39" o:spid="_x0000_s1039" type="#_x0000_t202" style="position:absolute;margin-left:281.25pt;margin-top:36.55pt;width:54pt;height:27.2pt;z-index:251695616;visibility:visible;mso-wrap-style:square;mso-width-percent:0;mso-wrap-distance-left:9pt;mso-wrap-distance-top:0;mso-wrap-distance-right:9pt;mso-wrap-distance-bottom:0;mso-position-horizontal:absolute;mso-position-horizontal-relative:text;mso-position-vertical:absolute;mso-position-vertical-relative:text;mso-width-percent:0;mso-width-relative:margin;v-text-anchor:top" o:gfxdata="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" filled="f" stroked="f">
                 <v:textbox>
@@ -3901,7 +3901,7 @@
               </wp:anchor>
             </w:drawing>
           </mc:Choice>
-          <mc:Fallback>
+          <mc:Fallback xmlns:w16se="http://schemas.microsoft.com/office/word/2015/wordml/symex" xmlns:cx5="http://schemas.microsoft.com/office/drawing/2016/5/11/chartex" xmlns:cx4="http://schemas.microsoft.com/office/drawing/2016/5/10/chartex" xmlns:cx3="http://schemas.microsoft.com/office/drawing/2016/5/9/chartex" xmlns:cx2="http://schemas.microsoft.com/office/drawing/2015/10/21/chartex" xmlns:cx1="http://schemas.microsoft.com/office/drawing/2015/9/8/chartex" xmlns:cx="http://schemas.microsoft.com/office/drawing/2014/chartex">
             <w:pict>
               <v:shape w14:anchorId="56D32621" id="Text Box 27" o:spid="_x0000_s1038" type="#_x0000_t202" style="position:absolute;margin-left:28.5pt;margin-top:153.55pt;width:53.25pt;height:27.2pt;z-index:251689472;visibility:visible;mso-wrap-style:square;mso-width-percent:0;mso-wrap-distance-left:9pt;mso-wrap-distance-top:0;mso-wrap-distance-right:9pt;mso-wrap-distance-bottom:0;mso-position-horizontal:absolute;mso-position-horizontal-relative:text;mso-position-vertical:absolute;mso-position-vertical-relative:text;mso-width-percent:0;mso-width-relative:margin;v-text-anchor:top" o:gfxdata="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" filled="f" stroked="f">
                 <v:textbox>
@@ -4095,7 +4095,7 @@
               </wp:anchor>
             </w:drawing>
           </mc:Choice>
-          <mc:Fallback>
+          <mc:Fallback xmlns:w16se="http://schemas.microsoft.com/office/word/2015/wordml/symex" xmlns:cx5="http://schemas.microsoft.com/office/drawing/2016/5/11/chartex" xmlns:cx4="http://schemas.microsoft.com/office/drawing/2016/5/10/chartex" xmlns:cx3="http://schemas.microsoft.com/office/drawing/2016/5/9/chartex" xmlns:cx2="http://schemas.microsoft.com/office/drawing/2015/10/21/chartex" xmlns:cx1="http://schemas.microsoft.com/office/drawing/2015/9/8/chartex" xmlns:cx="http://schemas.microsoft.com/office/drawing/2014/chartex">
             <w:pict>
               <v:shape w14:anchorId="212D44C0" id="Text Box 2" o:spid="_x0000_s1039" type="#_x0000_t202" style="position:absolute;margin-left:81.75pt;margin-top:55.75pt;width:54.75pt;height:27.2pt;z-index:251677184;visibility:visible;mso-wrap-style:square;mso-wrap-distance-left:9pt;mso-wrap-distance-top:0;mso-wrap-distance-right:9pt;mso-wrap-distance-bottom:0;mso-position-horizontal:absolute;mso-position-horizontal-relative:text;mso-position-vertical:absolute;mso-position-vertical-relative:text;v-text-anchor:top" o:gfxdata="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" filled="f" stroked="f">
                 <v:textbox>
@@ -4213,7 +4213,7 @@
               </wp:anchor>
             </w:drawing>
           </mc:Choice>
-          <mc:Fallback>
+          <mc:Fallback xmlns:w16se="http://schemas.microsoft.com/office/word/2015/wordml/symex" xmlns:cx5="http://schemas.microsoft.com/office/drawing/2016/5/11/chartex" xmlns:cx4="http://schemas.microsoft.com/office/drawing/2016/5/10/chartex" xmlns:cx3="http://schemas.microsoft.com/office/drawing/2016/5/9/chartex" xmlns:cx2="http://schemas.microsoft.com/office/drawing/2015/10/21/chartex" xmlns:cx1="http://schemas.microsoft.com/office/drawing/2015/9/8/chartex" xmlns:cx="http://schemas.microsoft.com/office/drawing/2014/chartex">
             <w:pict>
               <v:line w14:anchorId="30DC0181" id="Straight Connector 38" o:spid="_x0000_s1026" style="position:absolute;flip:x;z-index:251667968;visibility:visible;mso-wrap-style:square;mso-wrap-distance-left:9pt;mso-wrap-distance-top:0;mso-wrap-distance-right:9pt;mso-wrap-distance-bottom:0;mso-position-horizontal:absolute;mso-position-horizontal-relative:text;mso-position-vertical:absolute;mso-position-vertical-relative:text" from="88.65pt,41.95pt" to="205.95pt,59.95pt" o:gfxdata="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" strokecolor="red" strokeweight="2.5pt">
                 <v:stroke joinstyle="miter"/>
@@ -4291,7 +4291,7 @@
               </wp:anchor>
             </w:drawing>
           </mc:Choice>
-          <mc:Fallback>
+          <mc:Fallback xmlns:w16se="http://schemas.microsoft.com/office/word/2015/wordml/symex" xmlns:cx5="http://schemas.microsoft.com/office/drawing/2016/5/11/chartex" xmlns:cx4="http://schemas.microsoft.com/office/drawing/2016/5/10/chartex" xmlns:cx3="http://schemas.microsoft.com/office/drawing/2016/5/9/chartex" xmlns:cx2="http://schemas.microsoft.com/office/drawing/2015/10/21/chartex" xmlns:cx1="http://schemas.microsoft.com/office/drawing/2015/9/8/chartex" xmlns:cx="http://schemas.microsoft.com/office/drawing/2014/chartex">
             <w:pict>
               <v:line w14:anchorId="4F7E6DA3" id="Straight Connector 48" o:spid="_x0000_s1026" style="position:absolute;flip:x y;z-index:251668992;visibility:visible;mso-wrap-style:square;mso-wrap-distance-left:9pt;mso-wrap-distance-top:0;mso-wrap-distance-right:9pt;mso-wrap-distance-bottom:0;mso-position-horizontal:absolute;mso-position-horizontal-relative:text;mso-position-vertical:absolute;mso-position-vertical-relative:text" from="71.1pt,79.45pt" to="71.2pt,124.85pt" o:gfxdata="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" strokecolor="red" strokeweight="2.5pt">
                 <v:stroke joinstyle="miter"/>
@@ -4398,7 +4398,7 @@
               </wp:anchor>
             </w:drawing>
           </mc:Choice>
-          <mc:Fallback>
+          <mc:Fallback xmlns:w16se="http://schemas.microsoft.com/office/word/2015/wordml/symex" xmlns:cx5="http://schemas.microsoft.com/office/drawing/2016/5/11/chartex" xmlns:cx4="http://schemas.microsoft.com/office/drawing/2016/5/10/chartex" xmlns:cx3="http://schemas.microsoft.com/office/drawing/2016/5/9/chartex" xmlns:cx2="http://schemas.microsoft.com/office/drawing/2015/10/21/chartex" xmlns:cx1="http://schemas.microsoft.com/office/drawing/2015/9/8/chartex" xmlns:cx="http://schemas.microsoft.com/office/drawing/2014/chartex">
             <w:pict>
               <v:shape w14:anchorId="57D6D6C6" id="Text Box 3" o:spid="_x0000_s1043" type="#_x0000_t202" style="position:absolute;margin-left:62.95pt;margin-top:70.2pt;width:54.75pt;height:27.2pt;z-index:251679232;visibility:visible;mso-wrap-style:square;mso-wrap-distance-left:9pt;mso-wrap-distance-top:0;mso-wrap-distance-right:9pt;mso-wrap-distance-bottom:0;mso-position-horizontal:absolute;mso-position-horizontal-relative:text;mso-position-vertical:absolute;mso-position-vertical-relative:text;v-text-anchor:top" o:gfxdata="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" filled="f" stroked="f">
                 <v:textbox>
@@ -4513,7 +4513,7 @@
               </wp:anchor>
             </w:drawing>
           </mc:Choice>
-          <mc:Fallback>
+          <mc:Fallback xmlns:w16se="http://schemas.microsoft.com/office/word/2015/wordml/symex" xmlns:cx5="http://schemas.microsoft.com/office/drawing/2016/5/11/chartex" xmlns:cx4="http://schemas.microsoft.com/office/drawing/2016/5/10/chartex" xmlns:cx3="http://schemas.microsoft.com/office/drawing/2016/5/9/chartex" xmlns:cx2="http://schemas.microsoft.com/office/drawing/2015/10/21/chartex" xmlns:cx1="http://schemas.microsoft.com/office/drawing/2015/9/8/chartex" xmlns:cx="http://schemas.microsoft.com/office/drawing/2014/chartex">
             <w:pict>
               <v:line w14:anchorId="064E7172" id="Straight Connector 51" o:spid="_x0000_s1026" style="position:absolute;z-index:251671040;visibility:visible;mso-wrap-style:square;mso-wrap-distance-left:9pt;mso-wrap-distance-top:0;mso-wrap-distance-right:9pt;mso-wrap-distance-bottom:0;mso-position-horizontal:absolute;mso-position-horizontal-relative:text;mso-position-vertical:absolute;mso-position-vertical-relative:text" from="34.35pt,123.6pt" to="34.45pt,177.55pt" o:gfxdata="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" strokecolor="red" strokeweight="2.5pt">
                 <v:stroke joinstyle="miter"/>
@@ -4620,7 +4620,7 @@
               </wp:anchor>
             </w:drawing>
           </mc:Choice>
-          <mc:Fallback>
+          <mc:Fallback xmlns:w16se="http://schemas.microsoft.com/office/word/2015/wordml/symex" xmlns:cx5="http://schemas.microsoft.com/office/drawing/2016/5/11/chartex" xmlns:cx4="http://schemas.microsoft.com/office/drawing/2016/5/10/chartex" xmlns:cx3="http://schemas.microsoft.com/office/drawing/2016/5/9/chartex" xmlns:cx2="http://schemas.microsoft.com/office/drawing/2015/10/21/chartex" xmlns:cx1="http://schemas.microsoft.com/office/drawing/2015/9/8/chartex" xmlns:cx="http://schemas.microsoft.com/office/drawing/2014/chartex">
             <w:pict>
               <v:shape w14:anchorId="709608B2" id="Text Box 12" o:spid="_x0000_s1044" type="#_x0000_t202" style="position:absolute;margin-left:39.75pt;margin-top:193.2pt;width:54.75pt;height:27.2pt;z-index:251681280;visibility:visible;mso-wrap-style:square;mso-wrap-distance-left:9pt;mso-wrap-distance-top:0;mso-wrap-distance-right:9pt;mso-wrap-distance-bottom:0;mso-position-horizontal:absolute;mso-position-horizontal-relative:text;mso-position-vertical:absolute;mso-position-vertical-relative:text;v-text-anchor:top" o:gfxdata="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" filled="f" stroked="f">
                 <v:textbox>
@@ -4738,7 +4738,7 @@
               </wp:anchor>
             </w:drawing>
           </mc:Choice>
-          <mc:Fallback>
+          <mc:Fallback xmlns:w16se="http://schemas.microsoft.com/office/word/2015/wordml/symex" xmlns:cx5="http://schemas.microsoft.com/office/drawing/2016/5/11/chartex" xmlns:cx4="http://schemas.microsoft.com/office/drawing/2016/5/10/chartex" xmlns:cx3="http://schemas.microsoft.com/office/drawing/2016/5/9/chartex" xmlns:cx2="http://schemas.microsoft.com/office/drawing/2015/10/21/chartex" xmlns:cx1="http://schemas.microsoft.com/office/drawing/2015/9/8/chartex" xmlns:cx="http://schemas.microsoft.com/office/drawing/2014/chartex">
             <w:pict>
               <v:line w14:anchorId="35B4921A" id="Straight Connector 35" o:spid="_x0000_s1026" style="position:absolute;flip:x;z-index:251664896;visibility:visible;mso-wrap-style:square;mso-wrap-distance-left:9pt;mso-wrap-distance-top:0;mso-wrap-distance-right:9pt;mso-wrap-distance-bottom:0;mso-position-horizontal:absolute;mso-position-horizontal-relative:text;mso-position-vertical:absolute;mso-position-vertical-relative:text" from="57.05pt,186.95pt" to="129.8pt,195.75pt" o:gfxdata="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" strokecolor="red" strokeweight="2.5pt">
                 <v:stroke joinstyle="miter"/>
@@ -4845,7 +4845,7 @@
               </wp:anchor>
             </w:drawing>
           </mc:Choice>
-          <mc:Fallback>
+          <mc:Fallback xmlns:w16se="http://schemas.microsoft.com/office/word/2015/wordml/symex" xmlns:cx5="http://schemas.microsoft.com/office/drawing/2016/5/11/chartex" xmlns:cx4="http://schemas.microsoft.com/office/drawing/2016/5/10/chartex" xmlns:cx3="http://schemas.microsoft.com/office/drawing/2016/5/9/chartex" xmlns:cx2="http://schemas.microsoft.com/office/drawing/2015/10/21/chartex" xmlns:cx1="http://schemas.microsoft.com/office/drawing/2015/9/8/chartex" xmlns:cx="http://schemas.microsoft.com/office/drawing/2014/chartex">
             <w:pict>
               <v:shape w14:anchorId="1A12307A" id="Text Box 19" o:spid="_x0000_s1042" type="#_x0000_t202" style="position:absolute;margin-left:276.75pt;margin-top:185.5pt;width:54.75pt;height:27.2pt;z-index:251685376;visibility:visible;mso-wrap-style:square;mso-wrap-distance-left:9pt;mso-wrap-distance-top:0;mso-wrap-distance-right:9pt;mso-wrap-distance-bottom:0;mso-position-horizontal:absolute;mso-position-horizontal-relative:text;mso-position-vertical:absolute;mso-position-vertical-relative:text;v-text-anchor:top" o:gfxdata="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" filled="f" stroked="f">
                 <v:textbox>
@@ -4963,7 +4963,7 @@
               </wp:anchor>
             </w:drawing>
           </mc:Choice>
-          <mc:Fallback>
+          <mc:Fallback xmlns:w16se="http://schemas.microsoft.com/office/word/2015/wordml/symex" xmlns:cx5="http://schemas.microsoft.com/office/drawing/2016/5/11/chartex" xmlns:cx4="http://schemas.microsoft.com/office/drawing/2016/5/10/chartex" xmlns:cx3="http://schemas.microsoft.com/office/drawing/2016/5/9/chartex" xmlns:cx2="http://schemas.microsoft.com/office/drawing/2015/10/21/chartex" xmlns:cx1="http://schemas.microsoft.com/office/drawing/2015/9/8/chartex" xmlns:cx="http://schemas.microsoft.com/office/drawing/2014/chartex">
             <w:pict>
               <v:line w14:anchorId="36E137B0" id="Straight Connector 52" o:spid="_x0000_s1026" style="position:absolute;flip:x y;z-index:251672064;visibility:visible;mso-wrap-style:square;mso-height-percent:0;mso-wrap-distance-left:9pt;mso-wrap-distance-top:0;mso-wrap-distance-right:9pt;mso-wrap-distance-bottom:0;mso-position-horizontal:absolute;mso-position-horizontal-relative:text;mso-position-vertical:absolute;mso-position-vertical-relative:text;mso-height-percent:0;mso-height-relative:margin" from="260.2pt,190.75pt" to="304.95pt,191.5pt" o:gfxdata="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" strokecolor="red" strokeweight="2.5pt">
                 <v:stroke joinstyle="miter"/>
@@ -5073,7 +5073,7 @@
               </wp:anchor>
             </w:drawing>
           </mc:Choice>
-          <mc:Fallback>
+          <mc:Fallback xmlns:w16se="http://schemas.microsoft.com/office/word/2015/wordml/symex" xmlns:cx5="http://schemas.microsoft.com/office/drawing/2016/5/11/chartex" xmlns:cx4="http://schemas.microsoft.com/office/drawing/2016/5/10/chartex" xmlns:cx3="http://schemas.microsoft.com/office/drawing/2016/5/9/chartex" xmlns:cx2="http://schemas.microsoft.com/office/drawing/2015/10/21/chartex" xmlns:cx1="http://schemas.microsoft.com/office/drawing/2015/9/8/chartex" xmlns:cx="http://schemas.microsoft.com/office/drawing/2014/chartex">
             <w:pict>
               <v:oval w14:anchorId="54B18B67" id="Oval 50" o:spid="_x0000_s1046" style="position:absolute;margin-left:48.15pt;margin-top:41.95pt;width:44.95pt;height:36pt;z-index:251670016;visibility:visible;mso-wrap-style:square;mso-wrap-distance-left:9pt;mso-wrap-distance-top:0;mso-wrap-distance-right:9pt;mso-wrap-distance-bottom:0;mso-position-horizontal:absolute;mso-position-horizontal-relative:text;mso-position-vertical:absolute;mso-position-vertical-relative:text;v-text-anchor:middle" o:gfxdata="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" fillcolor="white [3212]" strokecolor="black [3213]" strokeweight="1pt">
                 <v:stroke joinstyle="miter"/>
@@ -5184,7 +5184,7 @@
               </wp:anchor>
             </w:drawing>
           </mc:Choice>
-          <mc:Fallback>
+          <mc:Fallback xmlns:w16se="http://schemas.microsoft.com/office/word/2015/wordml/symex" xmlns:cx5="http://schemas.microsoft.com/office/drawing/2016/5/11/chartex" xmlns:cx4="http://schemas.microsoft.com/office/drawing/2016/5/10/chartex" xmlns:cx3="http://schemas.microsoft.com/office/drawing/2016/5/9/chartex" xmlns:cx2="http://schemas.microsoft.com/office/drawing/2015/10/21/chartex" xmlns:cx1="http://schemas.microsoft.com/office/drawing/2015/9/8/chartex" xmlns:cx="http://schemas.microsoft.com/office/drawing/2014/chartex">
             <w:pict>
               <v:oval w14:anchorId="412A3B0A" id="Oval 56" o:spid="_x0000_s1026" style="position:absolute;margin-left:49.75pt;margin-top:46.85pt;width:44.95pt;height:36pt;z-index:251675136;visibility:visible;mso-wrap-style:square;mso-wrap-distance-left:9pt;mso-wrap-distance-top:0;mso-wrap-distance-right:9pt;mso-wrap-distance-bottom:0;mso-position-horizontal:absolute;mso-position-horizontal-relative:text;mso-position-vertical:absolute;mso-position-vertical-relative:text;v-text-anchor:middle" o:gfxdata="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" fillcolor="yellow" stroked="f" strokeweight="1pt">
                 <v:fill opacity="15163f"/>
@@ -5263,7 +5263,7 @@
               </wp:anchor>
             </w:drawing>
           </mc:Choice>
-          <mc:Fallback>
+          <mc:Fallback xmlns:w16se="http://schemas.microsoft.com/office/word/2015/wordml/symex" xmlns:cx5="http://schemas.microsoft.com/office/drawing/2016/5/11/chartex" xmlns:cx4="http://schemas.microsoft.com/office/drawing/2016/5/10/chartex" xmlns:cx3="http://schemas.microsoft.com/office/drawing/2016/5/9/chartex" xmlns:cx2="http://schemas.microsoft.com/office/drawing/2015/10/21/chartex" xmlns:cx1="http://schemas.microsoft.com/office/drawing/2015/9/8/chartex" xmlns:cx="http://schemas.microsoft.com/office/drawing/2014/chartex">
             <w:pict>
               <v:line w14:anchorId="3C0F990F" id="Straight Connector 37" o:spid="_x0000_s1026" style="position:absolute;flip:x;z-index:251666944;visibility:visible;mso-wrap-style:square;mso-wrap-distance-left:9pt;mso-wrap-distance-top:0;mso-wrap-distance-right:9pt;mso-wrap-distance-bottom:0;mso-position-horizontal:absolute;mso-position-horizontal-relative:text;mso-position-vertical:absolute;mso-position-vertical-relative:text" from="207.8pt,59.65pt" to="306.65pt,59.65pt" o:gfxdata="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" strokecolor="red" strokeweight="2.5pt">
                 <v:stroke joinstyle="miter"/>
@@ -5412,7 +5412,7 @@
               </wp:anchor>
             </w:drawing>
           </mc:Choice>
-          <mc:Fallback>
+          <mc:Fallback xmlns:w16se="http://schemas.microsoft.com/office/word/2015/wordml/symex" xmlns:cx5="http://schemas.microsoft.com/office/drawing/2016/5/11/chartex" xmlns:cx4="http://schemas.microsoft.com/office/drawing/2016/5/10/chartex" xmlns:cx3="http://schemas.microsoft.com/office/drawing/2016/5/9/chartex" xmlns:cx2="http://schemas.microsoft.com/office/drawing/2015/10/21/chartex" xmlns:cx1="http://schemas.microsoft.com/office/drawing/2015/9/8/chartex" xmlns:cx="http://schemas.microsoft.com/office/drawing/2014/chartex">
             <w:pict>
               <v:line w14:anchorId="4DC7A289" id="Straight Connector 36" o:spid="_x0000_s1026" style="position:absolute;flip:x y;z-index:251665920;visibility:visible;mso-wrap-style:square;mso-height-percent:0;mso-wrap-distance-left:9pt;mso-wrap-distance-top:0;mso-wrap-distance-right:9pt;mso-wrap-distance-bottom:0;mso-position-horizontal:absolute;mso-position-horizontal-relative:text;mso-position-vertical:absolute;mso-position-vertical-relative:text;mso-height-percent:0;mso-height-relative:margin" from="342.75pt,75.25pt" to="352.05pt,124pt" o:gfxdata="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" strokecolor="red" strokeweight="2.5pt">
                 <v:stroke joinstyle="miter"/>
@@ -5492,7 +5492,7 @@
               </wp:anchor>
             </w:drawing>
           </mc:Choice>
-          <mc:Fallback>
+          <mc:Fallback xmlns:w16se="http://schemas.microsoft.com/office/word/2015/wordml/symex" xmlns:cx5="http://schemas.microsoft.com/office/drawing/2016/5/11/chartex" xmlns:cx4="http://schemas.microsoft.com/office/drawing/2016/5/10/chartex" xmlns:cx3="http://schemas.microsoft.com/office/drawing/2016/5/9/chartex" xmlns:cx2="http://schemas.microsoft.com/office/drawing/2015/10/21/chartex" xmlns:cx1="http://schemas.microsoft.com/office/drawing/2015/9/8/chartex" xmlns:cx="http://schemas.microsoft.com/office/drawing/2014/chartex">
             <w:pict>
               <v:line w14:anchorId="395CA61E" id="Straight Connector 31" o:spid="_x0000_s1026" style="position:absolute;z-index:251661824;visibility:visible;mso-wrap-style:square;mso-wrap-distance-left:9pt;mso-wrap-distance-top:0;mso-wrap-distance-right:9pt;mso-wrap-distance-bottom:0;mso-position-horizontal:absolute;mso-position-horizontal-relative:text;mso-position-vertical:absolute;mso-position-vertical-relative:text" from="287.1pt,123.6pt" to="323.15pt,176.45pt" o:gfxdata="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" strokecolor="red" strokeweight="2.5pt">
                 <v:stroke joinstyle="miter"/>
@@ -5599,7 +5599,7 @@
               </wp:anchor>
             </w:drawing>
           </mc:Choice>
-          <mc:Fallback>
+          <mc:Fallback xmlns:w16se="http://schemas.microsoft.com/office/word/2015/wordml/symex" xmlns:cx5="http://schemas.microsoft.com/office/drawing/2016/5/11/chartex" xmlns:cx4="http://schemas.microsoft.com/office/drawing/2016/5/10/chartex" xmlns:cx3="http://schemas.microsoft.com/office/drawing/2016/5/9/chartex" xmlns:cx2="http://schemas.microsoft.com/office/drawing/2015/10/21/chartex" xmlns:cx1="http://schemas.microsoft.com/office/drawing/2015/9/8/chartex" xmlns:cx="http://schemas.microsoft.com/office/drawing/2014/chartex">
             <w:pict>
               <v:shape w14:anchorId="6352DA79" id="Text Box 21" o:spid="_x0000_s1047" type="#_x0000_t202" style="position:absolute;margin-left:311.85pt;margin-top:155.25pt;width:54.75pt;height:27.2pt;z-index:251687424;visibility:visible;mso-wrap-style:square;mso-wrap-distance-left:9pt;mso-wrap-distance-top:0;mso-wrap-distance-right:9pt;mso-wrap-distance-bottom:0;mso-position-horizontal:absolute;mso-position-horizontal-relative:text;mso-position-vertical:absolute;mso-position-vertical-relative:text;v-text-anchor:top" o:gfxdata="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" filled="f" stroked="f">
                 <v:textbox>
@@ -5743,7 +5743,7 @@
               </wp:anchor>
             </w:drawing>
           </mc:Choice>
-          <mc:Fallback>
+          <mc:Fallback xmlns:w16se="http://schemas.microsoft.com/office/word/2015/wordml/symex" xmlns:cx5="http://schemas.microsoft.com/office/drawing/2016/5/11/chartex" xmlns:cx4="http://schemas.microsoft.com/office/drawing/2016/5/10/chartex" xmlns:cx3="http://schemas.microsoft.com/office/drawing/2016/5/9/chartex" xmlns:cx2="http://schemas.microsoft.com/office/drawing/2015/10/21/chartex" xmlns:cx1="http://schemas.microsoft.com/office/drawing/2015/9/8/chartex" xmlns:cx="http://schemas.microsoft.com/office/drawing/2014/chartex">
             <w:pict>
               <v:shape w14:anchorId="5567FD5C" id="Text Box 16" o:spid="_x0000_s1048" type="#_x0000_t202" style="position:absolute;margin-left:340.5pt;margin-top:56.3pt;width:54.75pt;height:27.2pt;z-index:251683328;visibility:visible;mso-wrap-style:square;mso-wrap-distance-left:9pt;mso-wrap-distance-top:0;mso-wrap-distance-right:9pt;mso-wrap-distance-bottom:0;mso-position-horizontal:absolute;mso-position-horizontal-relative:text;mso-position-vertical:absolute;mso-position-vertical-relative:text;v-text-anchor:top" o:gfxdata="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" filled="f" stroked="f">
                 <v:textbox>
@@ -5862,7 +5862,7 @@
               </wp:anchor>
             </w:drawing>
           </mc:Choice>
-          <mc:Fallback>
+          <mc:Fallback xmlns:w16se="http://schemas.microsoft.com/office/word/2015/wordml/symex" xmlns:cx5="http://schemas.microsoft.com/office/drawing/2016/5/11/chartex" xmlns:cx4="http://schemas.microsoft.com/office/drawing/2016/5/10/chartex" xmlns:cx3="http://schemas.microsoft.com/office/drawing/2016/5/9/chartex" xmlns:cx2="http://schemas.microsoft.com/office/drawing/2015/10/21/chartex" xmlns:cx1="http://schemas.microsoft.com/office/drawing/2015/9/8/chartex" xmlns:cx="http://schemas.microsoft.com/office/drawing/2014/chartex">
             <w:pict>
               <v:line w14:anchorId="5751DE57" id="Straight Connector 32" o:spid="_x0000_s1026" style="position:absolute;flip:x;z-index:251662848;visibility:visible;mso-wrap-style:square;mso-wrap-distance-left:9pt;mso-wrap-distance-top:0;mso-wrap-distance-right:9pt;mso-wrap-distance-bottom:0;mso-position-horizontal:absolute;mso-position-horizontal-relative:text;mso-position-vertical:absolute;mso-position-vertical-relative:text" from="340.65pt,128.1pt" to="376.3pt,181.85pt" o:gfxdata="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" strokecolor="red" strokeweight="2.5pt">
                 <v:stroke joinstyle="miter"/>
@@ -7498,72 +7498,142 @@
       <w:pPr>
         <w:bidi/>
         <w:rPr>
-          <w:rFonts w:hint="cs"/>
-          <w:rtl/>
-          <w:lang w:bidi="he-IL"/>
+          <w:szCs w:val="22"/>
+          <w:rtl/>
+          <w:lang w:bidi="he-IL"/>
+          <w:rPrChange w:id="0" w:author="user" w:date="2016-12-27T19:03:00Z">
+            <w:rPr>
+              <w:rtl/>
+              <w:lang w:bidi="he-IL"/>
+            </w:rPr>
+          </w:rPrChange>
         </w:rPr>
       </w:pPr>
       <w:r>
         <w:rPr>
           <w:rFonts w:hint="cs"/>
-          <w:rtl/>
-          <w:lang w:bidi="he-IL"/>
+          <w:szCs w:val="22"/>
+          <w:rtl/>
+          <w:lang w:bidi="he-IL"/>
+          <w:rPrChange w:id="1" w:author="user" w:date="2016-12-27T19:03:00Z">
+            <w:rPr>
+              <w:rFonts w:hint="cs"/>
+              <w:rtl/>
+              <w:lang w:bidi="he-IL"/>
+            </w:rPr>
+          </w:rPrChange>
         </w:rPr>
         <w:t>נראה על דרך השלילה: נניח כי ל-</w:t>
       </w:r>
       <w:r>
         <w:rPr>
-          <w:lang w:bidi="he-IL"/>
+          <w:szCs w:val="22"/>
+          <w:lang w:bidi="he-IL"/>
+          <w:rPrChange w:id="2" w:author="user" w:date="2016-12-27T19:03:00Z">
+            <w:rPr>
+              <w:lang w:bidi="he-IL"/>
+            </w:rPr>
+          </w:rPrChange>
         </w:rPr>
         <w:t>x</w:t>
       </w:r>
       <w:r>
         <w:rPr>
           <w:rFonts w:hint="cs"/>
-          <w:rtl/>
-          <w:lang w:bidi="he-IL"/>
+          <w:szCs w:val="22"/>
+          <w:rtl/>
+          <w:lang w:bidi="he-IL"/>
+          <w:rPrChange w:id="3" w:author="user" w:date="2016-12-27T19:03:00Z">
+            <w:rPr>
+              <w:rFonts w:hint="cs"/>
+              <w:rtl/>
+              <w:lang w:bidi="he-IL"/>
+            </w:rPr>
+          </w:rPrChange>
         </w:rPr>
         <w:t xml:space="preserve"> אין </w:t>
       </w:r>
       <w:r>
         <w:rPr>
-          <w:lang w:bidi="he-IL"/>
+          <w:szCs w:val="22"/>
+          <w:lang w:bidi="he-IL"/>
+          <w:rPrChange w:id="4" w:author="user" w:date="2016-12-27T19:03:00Z">
+            <w:rPr>
+              <w:lang w:bidi="he-IL"/>
+            </w:rPr>
+          </w:rPrChange>
         </w:rPr>
         <w:t>root port</w:t>
       </w:r>
       <w:r>
         <w:rPr>
           <w:rFonts w:hint="cs"/>
-          <w:rtl/>
-          <w:lang w:bidi="he-IL"/>
+          <w:szCs w:val="22"/>
+          <w:rtl/>
+          <w:lang w:bidi="he-IL"/>
+          <w:rPrChange w:id="5" w:author="user" w:date="2016-12-27T19:03:00Z">
+            <w:rPr>
+              <w:rFonts w:hint="cs"/>
+              <w:rtl/>
+              <w:lang w:bidi="he-IL"/>
+            </w:rPr>
+          </w:rPrChange>
         </w:rPr>
         <w:t xml:space="preserve"> וננסה להראות ש- </w:t>
       </w:r>
       <w:r>
         <w:rPr>
-          <w:lang w:bidi="he-IL"/>
+          <w:szCs w:val="22"/>
+          <w:lang w:bidi="he-IL"/>
+          <w:rPrChange w:id="6" w:author="user" w:date="2016-12-27T19:03:00Z">
+            <w:rPr>
+              <w:lang w:bidi="he-IL"/>
+            </w:rPr>
+          </w:rPrChange>
         </w:rPr>
         <w:t>x</w:t>
       </w:r>
       <w:r>
         <w:rPr>
           <w:rFonts w:hint="cs"/>
-          <w:rtl/>
-          <w:lang w:bidi="he-IL"/>
+          <w:szCs w:val="22"/>
+          <w:rtl/>
+          <w:lang w:bidi="he-IL"/>
+          <w:rPrChange w:id="7" w:author="user" w:date="2016-12-27T19:03:00Z">
+            <w:rPr>
+              <w:rFonts w:hint="cs"/>
+              <w:rtl/>
+              <w:lang w:bidi="he-IL"/>
+            </w:rPr>
+          </w:rPrChange>
         </w:rPr>
         <w:t xml:space="preserve"> אינו </w:t>
       </w:r>
       <w:r>
         <w:rPr>
-          <w:lang w:bidi="he-IL"/>
+          <w:szCs w:val="22"/>
+          <w:lang w:bidi="he-IL"/>
+          <w:rPrChange w:id="8" w:author="user" w:date="2016-12-27T19:03:00Z">
+            <w:rPr>
+              <w:lang w:bidi="he-IL"/>
+            </w:rPr>
+          </w:rPrChange>
         </w:rPr>
         <w:t>root</w:t>
       </w:r>
       <w:r>
         <w:rPr>
           <w:rFonts w:hint="cs"/>
-          <w:rtl/>
-          <w:lang w:bidi="he-IL"/>
+          <w:szCs w:val="22"/>
+          <w:rtl/>
+          <w:lang w:bidi="he-IL"/>
+          <w:rPrChange w:id="9" w:author="user" w:date="2016-12-27T19:03:00Z">
+            <w:rPr>
+              <w:rFonts w:hint="cs"/>
+              <w:rtl/>
+              <w:lang w:bidi="he-IL"/>
+            </w:rPr>
+          </w:rPrChange>
         </w:rPr>
         <w:t>.</w:t>
       </w:r>
@@ -7572,100 +7642,198 @@
       <w:pPr>
         <w:bidi/>
         <w:rPr>
-          <w:rFonts w:hint="cs"/>
-          <w:rtl/>
-          <w:lang w:bidi="he-IL"/>
+          <w:szCs w:val="22"/>
+          <w:rtl/>
+          <w:lang w:bidi="he-IL"/>
+          <w:rPrChange w:id="10" w:author="user" w:date="2016-12-27T19:03:00Z">
+            <w:rPr>
+              <w:rtl/>
+              <w:lang w:bidi="he-IL"/>
+            </w:rPr>
+          </w:rPrChange>
         </w:rPr>
       </w:pPr>
       <w:r>
         <w:rPr>
           <w:rFonts w:hint="cs"/>
-          <w:rtl/>
-          <w:lang w:bidi="he-IL"/>
+          <w:szCs w:val="22"/>
+          <w:rtl/>
+          <w:lang w:bidi="he-IL"/>
+          <w:rPrChange w:id="11" w:author="user" w:date="2016-12-27T19:03:00Z">
+            <w:rPr>
+              <w:rFonts w:hint="cs"/>
+              <w:rtl/>
+              <w:lang w:bidi="he-IL"/>
+            </w:rPr>
+          </w:rPrChange>
         </w:rPr>
         <w:t xml:space="preserve">אנו יודעים שהפרוטוקול התכנס ולכן כל הצמתים מחוברים בעץ פורש. בפרט, קיים </w:t>
       </w:r>
       <w:r>
         <w:rPr>
-          <w:lang w:bidi="he-IL"/>
+          <w:szCs w:val="22"/>
+          <w:lang w:bidi="he-IL"/>
+          <w:rPrChange w:id="12" w:author="user" w:date="2016-12-27T19:03:00Z">
+            <w:rPr>
+              <w:lang w:bidi="he-IL"/>
+            </w:rPr>
+          </w:rPrChange>
         </w:rPr>
         <w:t>root</w:t>
       </w:r>
       <w:r>
         <w:rPr>
           <w:rFonts w:hint="cs"/>
-          <w:rtl/>
-          <w:lang w:bidi="he-IL"/>
+          <w:szCs w:val="22"/>
+          <w:rtl/>
+          <w:lang w:bidi="he-IL"/>
+          <w:rPrChange w:id="13" w:author="user" w:date="2016-12-27T19:03:00Z">
+            <w:rPr>
+              <w:rFonts w:hint="cs"/>
+              <w:rtl/>
+              <w:lang w:bidi="he-IL"/>
+            </w:rPr>
+          </w:rPrChange>
         </w:rPr>
         <w:t xml:space="preserve"> וקיים מסלול ממנו אל </w:t>
       </w:r>
       <w:r>
         <w:rPr>
-          <w:lang w:bidi="he-IL"/>
+          <w:szCs w:val="22"/>
+          <w:lang w:bidi="he-IL"/>
+          <w:rPrChange w:id="14" w:author="user" w:date="2016-12-27T19:03:00Z">
+            <w:rPr>
+              <w:lang w:bidi="he-IL"/>
+            </w:rPr>
+          </w:rPrChange>
         </w:rPr>
         <w:t>x</w:t>
       </w:r>
       <w:r>
         <w:rPr>
           <w:rFonts w:hint="cs"/>
-          <w:rtl/>
-          <w:lang w:bidi="he-IL"/>
+          <w:szCs w:val="22"/>
+          <w:rtl/>
+          <w:lang w:bidi="he-IL"/>
+          <w:rPrChange w:id="15" w:author="user" w:date="2016-12-27T19:03:00Z">
+            <w:rPr>
+              <w:rFonts w:hint="cs"/>
+              <w:rtl/>
+              <w:lang w:bidi="he-IL"/>
+            </w:rPr>
+          </w:rPrChange>
         </w:rPr>
         <w:t>. לכן, השכנים שלו ישלחו לו באיזשהו שלב הודעה עם המרחק שלהם מה-</w:t>
       </w:r>
       <w:r>
         <w:rPr>
-          <w:lang w:bidi="he-IL"/>
+          <w:szCs w:val="22"/>
+          <w:lang w:bidi="he-IL"/>
+          <w:rPrChange w:id="16" w:author="user" w:date="2016-12-27T19:03:00Z">
+            <w:rPr>
+              <w:lang w:bidi="he-IL"/>
+            </w:rPr>
+          </w:rPrChange>
         </w:rPr>
         <w:t>root</w:t>
       </w:r>
       <w:r>
         <w:rPr>
           <w:rFonts w:hint="cs"/>
-          <w:rtl/>
-          <w:lang w:bidi="he-IL"/>
+          <w:szCs w:val="22"/>
+          <w:rtl/>
+          <w:lang w:bidi="he-IL"/>
+          <w:rPrChange w:id="17" w:author="user" w:date="2016-12-27T19:03:00Z">
+            <w:rPr>
+              <w:rFonts w:hint="cs"/>
+              <w:rtl/>
+              <w:lang w:bidi="he-IL"/>
+            </w:rPr>
+          </w:rPrChange>
         </w:rPr>
         <w:t xml:space="preserve">. כאשר זה יקרה, </w:t>
       </w:r>
       <w:r>
         <w:rPr>
-          <w:lang w:bidi="he-IL"/>
+          <w:szCs w:val="22"/>
+          <w:lang w:bidi="he-IL"/>
+          <w:rPrChange w:id="18" w:author="user" w:date="2016-12-27T19:03:00Z">
+            <w:rPr>
+              <w:lang w:bidi="he-IL"/>
+            </w:rPr>
+          </w:rPrChange>
         </w:rPr>
         <w:t>x</w:t>
       </w:r>
       <w:r>
         <w:rPr>
           <w:rFonts w:hint="cs"/>
-          <w:rtl/>
-          <w:lang w:bidi="he-IL"/>
+          <w:szCs w:val="22"/>
+          <w:rtl/>
+          <w:lang w:bidi="he-IL"/>
+          <w:rPrChange w:id="19" w:author="user" w:date="2016-12-27T19:03:00Z">
+            <w:rPr>
+              <w:rFonts w:hint="cs"/>
+              <w:rtl/>
+              <w:lang w:bidi="he-IL"/>
+            </w:rPr>
+          </w:rPrChange>
         </w:rPr>
         <w:t xml:space="preserve"> יקבע </w:t>
       </w:r>
       <w:r>
         <w:rPr>
-          <w:lang w:bidi="he-IL"/>
+          <w:szCs w:val="22"/>
+          <w:lang w:bidi="he-IL"/>
+          <w:rPrChange w:id="20" w:author="user" w:date="2016-12-27T19:03:00Z">
+            <w:rPr>
+              <w:lang w:bidi="he-IL"/>
+            </w:rPr>
+          </w:rPrChange>
         </w:rPr>
         <w:t>root port</w:t>
       </w:r>
       <w:r>
         <w:rPr>
           <w:rFonts w:hint="cs"/>
-          <w:rtl/>
-          <w:lang w:bidi="he-IL"/>
+          <w:szCs w:val="22"/>
+          <w:rtl/>
+          <w:lang w:bidi="he-IL"/>
+          <w:rPrChange w:id="21" w:author="user" w:date="2016-12-27T19:03:00Z">
+            <w:rPr>
+              <w:rFonts w:hint="cs"/>
+              <w:rtl/>
+              <w:lang w:bidi="he-IL"/>
+            </w:rPr>
+          </w:rPrChange>
         </w:rPr>
         <w:t xml:space="preserve"> לפי המרחק הקצר ביותר (או לפי </w:t>
       </w:r>
       <w:r>
         <w:rPr>
-          <w:lang w:bidi="he-IL"/>
+          <w:szCs w:val="22"/>
+          <w:lang w:bidi="he-IL"/>
+          <w:rPrChange w:id="22" w:author="user" w:date="2016-12-27T19:03:00Z">
+            <w:rPr>
+              <w:lang w:bidi="he-IL"/>
+            </w:rPr>
+          </w:rPrChange>
         </w:rPr>
         <w:t>id</w:t>
       </w:r>
       <w:r>
         <w:rPr>
           <w:rFonts w:hint="cs"/>
-          <w:rtl/>
-          <w:lang w:bidi="he-IL"/>
+          <w:szCs w:val="22"/>
+          <w:rtl/>
+          <w:lang w:bidi="he-IL"/>
+          <w:rPrChange w:id="23" w:author="user" w:date="2016-12-27T19:03:00Z">
+            <w:rPr>
+              <w:rFonts w:hint="cs"/>
+              <w:rtl/>
+              <w:lang w:bidi="he-IL"/>
+            </w:rPr>
+          </w:rPrChange>
         </w:rPr>
         <w:t xml:space="preserve"> של צומת קטן יותר).</w:t>
       </w:r>
@@ -7674,119 +7842,236 @@
       <w:pPr>
         <w:bidi/>
         <w:rPr>
-          <w:rFonts w:hint="cs"/>
-          <w:rtl/>
-          <w:lang w:bidi="he-IL"/>
+          <w:szCs w:val="22"/>
+          <w:rtl/>
+          <w:lang w:bidi="he-IL"/>
+          <w:rPrChange w:id="24" w:author="user" w:date="2016-12-27T19:03:00Z">
+            <w:rPr>
+              <w:rtl/>
+              <w:lang w:bidi="he-IL"/>
+            </w:rPr>
+          </w:rPrChange>
         </w:rPr>
       </w:pPr>
       <w:r>
         <w:rPr>
           <w:rFonts w:hint="cs"/>
-          <w:rtl/>
-          <w:lang w:bidi="he-IL"/>
+          <w:szCs w:val="22"/>
+          <w:rtl/>
+          <w:lang w:bidi="he-IL"/>
+          <w:rPrChange w:id="25" w:author="user" w:date="2016-12-27T19:03:00Z">
+            <w:rPr>
+              <w:rFonts w:hint="cs"/>
+              <w:rtl/>
+              <w:lang w:bidi="he-IL"/>
+            </w:rPr>
+          </w:rPrChange>
         </w:rPr>
         <w:t>אבל אנו יודעים של-</w:t>
       </w:r>
       <w:r>
         <w:rPr>
-          <w:lang w:bidi="he-IL"/>
+          <w:szCs w:val="22"/>
+          <w:lang w:bidi="he-IL"/>
+          <w:rPrChange w:id="26" w:author="user" w:date="2016-12-27T19:03:00Z">
+            <w:rPr>
+              <w:lang w:bidi="he-IL"/>
+            </w:rPr>
+          </w:rPrChange>
         </w:rPr>
         <w:t>x</w:t>
       </w:r>
       <w:r>
         <w:rPr>
           <w:rFonts w:hint="cs"/>
-          <w:rtl/>
-          <w:lang w:bidi="he-IL"/>
+          <w:szCs w:val="22"/>
+          <w:rtl/>
+          <w:lang w:bidi="he-IL"/>
+          <w:rPrChange w:id="27" w:author="user" w:date="2016-12-27T19:03:00Z">
+            <w:rPr>
+              <w:rFonts w:hint="cs"/>
+              <w:rtl/>
+              <w:lang w:bidi="he-IL"/>
+            </w:rPr>
+          </w:rPrChange>
         </w:rPr>
         <w:t xml:space="preserve"> אין </w:t>
       </w:r>
       <w:r>
         <w:rPr>
-          <w:lang w:bidi="he-IL"/>
+          <w:szCs w:val="22"/>
+          <w:lang w:bidi="he-IL"/>
+          <w:rPrChange w:id="28" w:author="user" w:date="2016-12-27T19:03:00Z">
+            <w:rPr>
+              <w:lang w:bidi="he-IL"/>
+            </w:rPr>
+          </w:rPrChange>
         </w:rPr>
         <w:t>root port</w:t>
       </w:r>
       <w:r>
         <w:rPr>
           <w:rFonts w:hint="cs"/>
-          <w:rtl/>
-          <w:lang w:bidi="he-IL"/>
+          <w:szCs w:val="22"/>
+          <w:rtl/>
+          <w:lang w:bidi="he-IL"/>
+          <w:rPrChange w:id="29" w:author="user" w:date="2016-12-27T19:03:00Z">
+            <w:rPr>
+              <w:rFonts w:hint="cs"/>
+              <w:rtl/>
+              <w:lang w:bidi="he-IL"/>
+            </w:rPr>
+          </w:rPrChange>
         </w:rPr>
         <w:t xml:space="preserve"> והאלגוריתם התכנס. לכן</w:t>
       </w:r>
       <w:r>
         <w:rPr>
           <w:rFonts w:hint="cs"/>
-          <w:rtl/>
-          <w:lang w:bidi="he-IL"/>
+          <w:szCs w:val="22"/>
+          <w:rtl/>
+          <w:lang w:bidi="he-IL"/>
+          <w:rPrChange w:id="30" w:author="user" w:date="2016-12-27T19:03:00Z">
+            <w:rPr>
+              <w:rFonts w:hint="cs"/>
+              <w:rtl/>
+              <w:lang w:bidi="he-IL"/>
+            </w:rPr>
+          </w:rPrChange>
         </w:rPr>
         <w:t xml:space="preserve">, </w:t>
       </w:r>
       <w:r>
         <w:rPr>
           <w:rFonts w:hint="cs"/>
-          <w:rtl/>
-          <w:lang w:bidi="he-IL"/>
+          <w:szCs w:val="22"/>
+          <w:rtl/>
+          <w:lang w:bidi="he-IL"/>
+          <w:rPrChange w:id="31" w:author="user" w:date="2016-12-27T19:03:00Z">
+            <w:rPr>
+              <w:rFonts w:hint="cs"/>
+              <w:rtl/>
+              <w:lang w:bidi="he-IL"/>
+            </w:rPr>
+          </w:rPrChange>
         </w:rPr>
         <w:t>השכנים שלו שלחו לו מרחק ל-</w:t>
       </w:r>
       <w:r>
         <w:rPr>
-          <w:lang w:bidi="he-IL"/>
+          <w:szCs w:val="22"/>
+          <w:lang w:bidi="he-IL"/>
+          <w:rPrChange w:id="32" w:author="user" w:date="2016-12-27T19:03:00Z">
+            <w:rPr>
+              <w:lang w:bidi="he-IL"/>
+            </w:rPr>
+          </w:rPrChange>
         </w:rPr>
         <w:t>root</w:t>
       </w:r>
       <w:r>
         <w:rPr>
           <w:rFonts w:hint="cs"/>
-          <w:rtl/>
-          <w:lang w:bidi="he-IL"/>
+          <w:szCs w:val="22"/>
+          <w:rtl/>
+          <w:lang w:bidi="he-IL"/>
+          <w:rPrChange w:id="33" w:author="user" w:date="2016-12-27T19:03:00Z">
+            <w:rPr>
+              <w:rFonts w:hint="cs"/>
+              <w:rtl/>
+              <w:lang w:bidi="he-IL"/>
+            </w:rPr>
+          </w:rPrChange>
         </w:rPr>
         <w:t xml:space="preserve"> ארוך יותר מ-</w:t>
       </w:r>
       <w:r>
         <w:rPr>
-          <w:lang w:bidi="he-IL"/>
+          <w:szCs w:val="22"/>
+          <w:lang w:bidi="he-IL"/>
+          <w:rPrChange w:id="34" w:author="user" w:date="2016-12-27T19:03:00Z">
+            <w:rPr>
+              <w:lang w:bidi="he-IL"/>
+            </w:rPr>
+          </w:rPrChange>
         </w:rPr>
         <w:t>x</w:t>
       </w:r>
       <w:r>
         <w:rPr>
           <w:rFonts w:hint="cs"/>
-          <w:rtl/>
-          <w:lang w:bidi="he-IL"/>
+          <w:szCs w:val="22"/>
+          <w:rtl/>
+          <w:lang w:bidi="he-IL"/>
+          <w:rPrChange w:id="35" w:author="user" w:date="2016-12-27T19:03:00Z">
+            <w:rPr>
+              <w:rFonts w:hint="cs"/>
+              <w:rtl/>
+              <w:lang w:bidi="he-IL"/>
+            </w:rPr>
+          </w:rPrChange>
         </w:rPr>
         <w:t xml:space="preserve"> עצמו, זאת אומרת </w:t>
       </w:r>
       <w:r>
         <w:rPr>
+          <w:szCs w:val="22"/>
           <w:u w:val="single"/>
           <w:lang w:bidi="he-IL"/>
+          <w:rPrChange w:id="36" w:author="user" w:date="2016-12-27T19:03:00Z">
+            <w:rPr>
+              <w:u w:val="single"/>
+              <w:lang w:bidi="he-IL"/>
+            </w:rPr>
+          </w:rPrChange>
         </w:rPr>
         <w:t>x</w:t>
       </w:r>
       <w:r>
         <w:rPr>
           <w:rFonts w:hint="cs"/>
+          <w:szCs w:val="22"/>
           <w:u w:val="single"/>
           <w:rtl/>
           <w:lang w:bidi="he-IL"/>
+          <w:rPrChange w:id="37" w:author="user" w:date="2016-12-27T19:03:00Z">
+            <w:rPr>
+              <w:rFonts w:hint="cs"/>
+              <w:u w:val="single"/>
+              <w:rtl/>
+              <w:lang w:bidi="he-IL"/>
+            </w:rPr>
+          </w:rPrChange>
         </w:rPr>
         <w:t xml:space="preserve"> חייב להיות </w:t>
       </w:r>
       <w:r>
         <w:rPr>
+          <w:szCs w:val="22"/>
           <w:u w:val="single"/>
           <w:lang w:bidi="he-IL"/>
+          <w:rPrChange w:id="38" w:author="user" w:date="2016-12-27T19:03:00Z">
+            <w:rPr>
+              <w:u w:val="single"/>
+              <w:lang w:bidi="he-IL"/>
+            </w:rPr>
+          </w:rPrChange>
         </w:rPr>
         <w:t>root</w:t>
       </w:r>
       <w:r>
         <w:rPr>
           <w:rFonts w:hint="cs"/>
-          <w:rtl/>
-          <w:lang w:bidi="he-IL"/>
+          <w:szCs w:val="22"/>
+          <w:rtl/>
+          <w:lang w:bidi="he-IL"/>
+          <w:rPrChange w:id="39" w:author="user" w:date="2016-12-27T19:03:00Z">
+            <w:rPr>
+              <w:rFonts w:hint="cs"/>
+              <w:rtl/>
+              <w:lang w:bidi="he-IL"/>
+            </w:rPr>
+          </w:rPrChange>
         </w:rPr>
         <w:t>.</w:t>
       </w:r>
@@ -7795,6 +8080,7 @@
       <w:pPr>
         <w:bidi/>
         <w:rPr>
+          <w:del w:id="40" w:author="user" w:date="2016-12-27T19:03:00Z"/>
           <w:szCs w:val="22"/>
           <w:rtl/>
           <w:lang w:bidi="he-IL"/>
@@ -7805,261 +8091,267 @@
       <w:pPr>
         <w:bidi/>
         <w:rPr>
+          <w:del w:id="41" w:author="user" w:date="2016-12-27T19:03:00Z"/>
           <w:szCs w:val="22"/>
           <w:highlight w:val="red"/>
           <w:rtl/>
           <w:lang w:bidi="he-IL"/>
         </w:rPr>
       </w:pPr>
-      <w:r>
-        <w:rPr>
-          <w:rFonts w:hint="cs"/>
-          <w:szCs w:val="22"/>
-          <w:highlight w:val="red"/>
-          <w:rtl/>
-          <w:lang w:bidi="he-IL"/>
-        </w:rPr>
-        <w:t xml:space="preserve">אם אין לי </w:t>
-      </w:r>
-      <w:r>
-        <w:rPr>
-          <w:szCs w:val="22"/>
-          <w:highlight w:val="red"/>
-          <w:lang w:bidi="he-IL"/>
-        </w:rPr>
-        <w:t>x</w:t>
-      </w:r>
-      <w:r>
-        <w:rPr>
-          <w:rFonts w:hint="cs"/>
-          <w:szCs w:val="22"/>
-          <w:highlight w:val="red"/>
-          <w:rtl/>
-          <w:lang w:bidi="he-IL"/>
-        </w:rPr>
-        <w:t xml:space="preserve"> </w:t>
-      </w:r>
-      <w:r>
-        <w:rPr>
-          <w:szCs w:val="22"/>
-          <w:highlight w:val="red"/>
-          <w:lang w:bidi="he-IL"/>
-        </w:rPr>
-        <w:t>root port</w:t>
-      </w:r>
-      <w:r>
-        <w:rPr>
-          <w:rFonts w:hint="cs"/>
-          <w:szCs w:val="22"/>
-          <w:highlight w:val="red"/>
-          <w:rtl/>
-          <w:lang w:bidi="he-IL"/>
-        </w:rPr>
-        <w:t xml:space="preserve"> </w:t>
-      </w:r>
-      <w:r>
-        <w:rPr>
-          <w:szCs w:val="22"/>
-          <w:highlight w:val="red"/>
-          <w:lang w:bidi="he-IL"/>
-        </w:rPr>
-        <w:sym w:font="Wingdings" w:char="F0E7"/>
-      </w:r>
-      <w:r>
-        <w:rPr>
-          <w:rFonts w:hint="cs"/>
-          <w:szCs w:val="22"/>
-          <w:highlight w:val="red"/>
-          <w:rtl/>
-          <w:lang w:bidi="he-IL"/>
-        </w:rPr>
-        <w:t xml:space="preserve"> הוא לא ק</w:t>
-      </w:r>
-      <w:r>
-        <w:rPr>
-          <w:rFonts w:hint="cs"/>
-          <w:szCs w:val="22"/>
-          <w:highlight w:val="red"/>
-          <w:rtl/>
-          <w:lang w:bidi="he-IL"/>
-        </w:rPr>
-        <w:t>י</w:t>
-      </w:r>
-      <w:r>
-        <w:rPr>
-          <w:rFonts w:hint="cs"/>
-          <w:szCs w:val="22"/>
-          <w:highlight w:val="red"/>
-          <w:rtl/>
-          <w:lang w:bidi="he-IL"/>
-        </w:rPr>
-        <w:t>בל הודעה בעלת מרחק קטן יותר ממנו ל</w:t>
-      </w:r>
-      <w:r>
-        <w:rPr>
-          <w:szCs w:val="22"/>
-          <w:highlight w:val="red"/>
-          <w:lang w:bidi="he-IL"/>
-        </w:rPr>
-        <w:t>root</w:t>
-      </w:r>
-      <w:r>
-        <w:rPr>
-          <w:rFonts w:hint="cs"/>
-          <w:szCs w:val="22"/>
-          <w:highlight w:val="red"/>
-          <w:rtl/>
-          <w:lang w:bidi="he-IL"/>
-        </w:rPr>
-        <w:t xml:space="preserve"> </w:t>
-      </w:r>
-      <w:r>
-        <w:rPr>
-          <w:szCs w:val="22"/>
-          <w:highlight w:val="red"/>
-          <w:lang w:bidi="he-IL"/>
-        </w:rPr>
-        <w:sym w:font="Wingdings" w:char="F0E7"/>
-      </w:r>
-      <w:r>
-        <w:rPr>
-          <w:rFonts w:hint="cs"/>
-          <w:szCs w:val="22"/>
-          <w:highlight w:val="red"/>
-          <w:rtl/>
-          <w:lang w:bidi="he-IL"/>
-        </w:rPr>
-        <w:t xml:space="preserve"> הוא בעל המרחק הקטן </w:t>
-      </w:r>
-      <w:r>
-        <w:rPr>
-          <w:rFonts w:hint="cs"/>
-          <w:szCs w:val="22"/>
-          <w:highlight w:val="red"/>
-          <w:rtl/>
-          <w:lang w:bidi="he-IL"/>
-        </w:rPr>
-        <w:t>ביותר ל</w:t>
-      </w:r>
-      <w:r>
-        <w:rPr>
-          <w:szCs w:val="22"/>
-          <w:highlight w:val="red"/>
-          <w:lang w:bidi="he-IL"/>
-        </w:rPr>
-        <w:t>root</w:t>
-      </w:r>
-      <w:r>
-        <w:rPr>
-          <w:rFonts w:hint="cs"/>
-          <w:szCs w:val="22"/>
-          <w:highlight w:val="red"/>
-          <w:rtl/>
-          <w:lang w:bidi="he-IL"/>
-        </w:rPr>
-        <w:t xml:space="preserve"> (המרחק הקטן ביותר מה</w:t>
-      </w:r>
-      <w:r>
-        <w:rPr>
-          <w:szCs w:val="22"/>
-          <w:highlight w:val="red"/>
-          <w:lang w:bidi="he-IL"/>
-        </w:rPr>
-        <w:t>root</w:t>
-      </w:r>
-      <w:r>
-        <w:rPr>
-          <w:rFonts w:hint="cs"/>
-          <w:szCs w:val="22"/>
-          <w:highlight w:val="red"/>
-          <w:lang w:bidi="he-IL"/>
-        </w:rPr>
-        <w:t xml:space="preserve"> </w:t>
-      </w:r>
-      <w:r>
-        <w:rPr>
-          <w:rFonts w:hint="cs"/>
-          <w:szCs w:val="22"/>
-          <w:highlight w:val="red"/>
-          <w:rtl/>
-          <w:lang w:bidi="he-IL"/>
-        </w:rPr>
-        <w:t xml:space="preserve"> הוא 0) </w:t>
-      </w:r>
-      <w:r>
-        <w:rPr>
-          <w:szCs w:val="22"/>
-          <w:highlight w:val="red"/>
-          <w:lang w:bidi="he-IL"/>
-        </w:rPr>
-        <w:sym w:font="Wingdings" w:char="F0E7"/>
-      </w:r>
-      <w:r>
-        <w:rPr>
-          <w:rFonts w:hint="cs"/>
-          <w:szCs w:val="22"/>
-          <w:highlight w:val="red"/>
-          <w:rtl/>
-          <w:lang w:bidi="he-IL"/>
-        </w:rPr>
-        <w:t xml:space="preserve"> </w:t>
-      </w:r>
-      <w:r>
-        <w:rPr>
-          <w:szCs w:val="22"/>
-          <w:highlight w:val="red"/>
-          <w:lang w:bidi="he-IL"/>
-        </w:rPr>
-        <w:t>x</w:t>
-      </w:r>
-      <w:r>
-        <w:rPr>
-          <w:rFonts w:hint="cs"/>
-          <w:szCs w:val="22"/>
-          <w:highlight w:val="red"/>
-          <w:rtl/>
-          <w:lang w:bidi="he-IL"/>
-        </w:rPr>
-        <w:t xml:space="preserve"> הוא ה </w:t>
-      </w:r>
-      <w:r>
-        <w:rPr>
-          <w:szCs w:val="22"/>
-          <w:highlight w:val="red"/>
-          <w:lang w:bidi="he-IL"/>
-        </w:rPr>
-        <w:t>root</w:t>
-      </w:r>
-      <w:r>
-        <w:rPr>
-          <w:rFonts w:hint="cs"/>
-          <w:szCs w:val="22"/>
-          <w:highlight w:val="red"/>
-          <w:rtl/>
-          <w:lang w:bidi="he-IL"/>
-        </w:rPr>
-        <w:t>.</w:t>
-      </w:r>
+      <w:del w:id="42" w:author="user" w:date="2016-12-27T19:03:00Z">
+        <w:r>
+          <w:rPr>
+            <w:rFonts w:hint="cs"/>
+            <w:szCs w:val="22"/>
+            <w:highlight w:val="red"/>
+            <w:rtl/>
+            <w:lang w:bidi="he-IL"/>
+          </w:rPr>
+          <w:delText xml:space="preserve">אם אין לי </w:delText>
+        </w:r>
+        <w:r>
+          <w:rPr>
+            <w:szCs w:val="22"/>
+            <w:highlight w:val="red"/>
+            <w:lang w:bidi="he-IL"/>
+          </w:rPr>
+          <w:delText>x</w:delText>
+        </w:r>
+        <w:r>
+          <w:rPr>
+            <w:rFonts w:hint="cs"/>
+            <w:szCs w:val="22"/>
+            <w:highlight w:val="red"/>
+            <w:rtl/>
+            <w:lang w:bidi="he-IL"/>
+          </w:rPr>
+          <w:delText xml:space="preserve"> </w:delText>
+        </w:r>
+        <w:r>
+          <w:rPr>
+            <w:szCs w:val="22"/>
+            <w:highlight w:val="red"/>
+            <w:lang w:bidi="he-IL"/>
+          </w:rPr>
+          <w:delText>root port</w:delText>
+        </w:r>
+        <w:r>
+          <w:rPr>
+            <w:rFonts w:hint="cs"/>
+            <w:szCs w:val="22"/>
+            <w:highlight w:val="red"/>
+            <w:rtl/>
+            <w:lang w:bidi="he-IL"/>
+          </w:rPr>
+          <w:delText xml:space="preserve"> </w:delText>
+        </w:r>
+        <w:r>
+          <w:rPr>
+            <w:szCs w:val="22"/>
+            <w:highlight w:val="red"/>
+            <w:lang w:bidi="he-IL"/>
+          </w:rPr>
+          <w:sym w:font="Wingdings" w:char="F0E7"/>
+        </w:r>
+        <w:r>
+          <w:rPr>
+            <w:rFonts w:hint="cs"/>
+            <w:szCs w:val="22"/>
+            <w:highlight w:val="red"/>
+            <w:rtl/>
+            <w:lang w:bidi="he-IL"/>
+          </w:rPr>
+          <w:delText xml:space="preserve"> הוא לא ק</w:delText>
+        </w:r>
+        <w:r>
+          <w:rPr>
+            <w:rFonts w:hint="cs"/>
+            <w:szCs w:val="22"/>
+            <w:highlight w:val="red"/>
+            <w:rtl/>
+            <w:lang w:bidi="he-IL"/>
+          </w:rPr>
+          <w:delText>י</w:delText>
+        </w:r>
+        <w:r>
+          <w:rPr>
+            <w:rFonts w:hint="cs"/>
+            <w:szCs w:val="22"/>
+            <w:highlight w:val="red"/>
+            <w:rtl/>
+            <w:lang w:bidi="he-IL"/>
+          </w:rPr>
+          <w:delText>בל הודעה בעלת מרחק קטן יותר ממנו ל</w:delText>
+        </w:r>
+        <w:r>
+          <w:rPr>
+            <w:szCs w:val="22"/>
+            <w:highlight w:val="red"/>
+            <w:lang w:bidi="he-IL"/>
+          </w:rPr>
+          <w:delText>root</w:delText>
+        </w:r>
+        <w:r>
+          <w:rPr>
+            <w:rFonts w:hint="cs"/>
+            <w:szCs w:val="22"/>
+            <w:highlight w:val="red"/>
+            <w:rtl/>
+            <w:lang w:bidi="he-IL"/>
+          </w:rPr>
+          <w:delText xml:space="preserve"> </w:delText>
+        </w:r>
+        <w:r>
+          <w:rPr>
+            <w:szCs w:val="22"/>
+            <w:highlight w:val="red"/>
+            <w:lang w:bidi="he-IL"/>
+          </w:rPr>
+          <w:sym w:font="Wingdings" w:char="F0E7"/>
+        </w:r>
+        <w:r>
+          <w:rPr>
+            <w:rFonts w:hint="cs"/>
+            <w:szCs w:val="22"/>
+            <w:highlight w:val="red"/>
+            <w:rtl/>
+            <w:lang w:bidi="he-IL"/>
+          </w:rPr>
+          <w:delText xml:space="preserve"> הוא בעל המרחק הקטן </w:delText>
+        </w:r>
+        <w:r>
+          <w:rPr>
+            <w:rFonts w:hint="cs"/>
+            <w:szCs w:val="22"/>
+            <w:highlight w:val="red"/>
+            <w:rtl/>
+            <w:lang w:bidi="he-IL"/>
+          </w:rPr>
+          <w:delText>ביותר ל</w:delText>
+        </w:r>
+        <w:r>
+          <w:rPr>
+            <w:szCs w:val="22"/>
+            <w:highlight w:val="red"/>
+            <w:lang w:bidi="he-IL"/>
+          </w:rPr>
+          <w:delText>root</w:delText>
+        </w:r>
+        <w:r>
+          <w:rPr>
+            <w:rFonts w:hint="cs"/>
+            <w:szCs w:val="22"/>
+            <w:highlight w:val="red"/>
+            <w:rtl/>
+            <w:lang w:bidi="he-IL"/>
+          </w:rPr>
+          <w:delText xml:space="preserve"> (המרחק הקטן ביותר מה</w:delText>
+        </w:r>
+        <w:r>
+          <w:rPr>
+            <w:szCs w:val="22"/>
+            <w:highlight w:val="red"/>
+            <w:lang w:bidi="he-IL"/>
+          </w:rPr>
+          <w:delText>root</w:delText>
+        </w:r>
+        <w:r>
+          <w:rPr>
+            <w:rFonts w:hint="cs"/>
+            <w:szCs w:val="22"/>
+            <w:highlight w:val="red"/>
+            <w:lang w:bidi="he-IL"/>
+          </w:rPr>
+          <w:delText xml:space="preserve"> </w:delText>
+        </w:r>
+        <w:r>
+          <w:rPr>
+            <w:rFonts w:hint="cs"/>
+            <w:szCs w:val="22"/>
+            <w:highlight w:val="red"/>
+            <w:rtl/>
+            <w:lang w:bidi="he-IL"/>
+          </w:rPr>
+          <w:delText xml:space="preserve"> הוא 0) </w:delText>
+        </w:r>
+        <w:r>
+          <w:rPr>
+            <w:szCs w:val="22"/>
+            <w:highlight w:val="red"/>
+            <w:lang w:bidi="he-IL"/>
+          </w:rPr>
+          <w:sym w:font="Wingdings" w:char="F0E7"/>
+        </w:r>
+        <w:r>
+          <w:rPr>
+            <w:rFonts w:hint="cs"/>
+            <w:szCs w:val="22"/>
+            <w:highlight w:val="red"/>
+            <w:rtl/>
+            <w:lang w:bidi="he-IL"/>
+          </w:rPr>
+          <w:delText xml:space="preserve"> </w:delText>
+        </w:r>
+        <w:r>
+          <w:rPr>
+            <w:szCs w:val="22"/>
+            <w:highlight w:val="red"/>
+            <w:lang w:bidi="he-IL"/>
+          </w:rPr>
+          <w:delText>x</w:delText>
+        </w:r>
+        <w:r>
+          <w:rPr>
+            <w:rFonts w:hint="cs"/>
+            <w:szCs w:val="22"/>
+            <w:highlight w:val="red"/>
+            <w:rtl/>
+            <w:lang w:bidi="he-IL"/>
+          </w:rPr>
+          <w:delText xml:space="preserve"> הוא ה </w:delText>
+        </w:r>
+        <w:r>
+          <w:rPr>
+            <w:szCs w:val="22"/>
+            <w:highlight w:val="red"/>
+            <w:lang w:bidi="he-IL"/>
+          </w:rPr>
+          <w:delText>root</w:delText>
+        </w:r>
+        <w:r>
+          <w:rPr>
+            <w:rFonts w:hint="cs"/>
+            <w:szCs w:val="22"/>
+            <w:highlight w:val="red"/>
+            <w:rtl/>
+            <w:lang w:bidi="he-IL"/>
+          </w:rPr>
+          <w:delText>.</w:delText>
+        </w:r>
+      </w:del>
     </w:p>
     <w:p>
       <w:pPr>
         <w:bidi/>
         <w:rPr>
+          <w:del w:id="43" w:author="user" w:date="2016-12-27T19:03:00Z"/>
           <w:szCs w:val="22"/>
           <w:rtl/>
           <w:lang w:bidi="he-IL"/>
         </w:rPr>
       </w:pPr>
-      <w:r>
-        <w:rPr>
-          <w:rFonts w:hint="cs"/>
-          <w:szCs w:val="22"/>
-          <w:highlight w:val="red"/>
-          <w:rtl/>
-          <w:lang w:bidi="he-IL"/>
-        </w:rPr>
-        <w:t>(דור: חסרה העובדה שהפרוטוקול התכנס)</w:t>
-      </w:r>
+      <w:del w:id="44" w:author="user" w:date="2016-12-27T19:03:00Z">
+        <w:r>
+          <w:rPr>
+            <w:rFonts w:hint="cs"/>
+            <w:szCs w:val="22"/>
+            <w:highlight w:val="red"/>
+            <w:rtl/>
+            <w:lang w:bidi="he-IL"/>
+          </w:rPr>
+          <w:delText>(דור: חסרה העובדה שהפרוטוקול התכנס)</w:delText>
+        </w:r>
+      </w:del>
     </w:p>
     <w:p>
       <w:pPr>
@@ -8218,43 +8510,86 @@
       <w:pPr>
         <w:bidi/>
         <w:rPr>
-          <w:rtl/>
-          <w:lang w:bidi="he-IL"/>
+          <w:szCs w:val="22"/>
+          <w:rtl/>
+          <w:lang w:bidi="he-IL"/>
+          <w:rPrChange w:id="45" w:author="user" w:date="2016-12-27T19:03:00Z">
+            <w:rPr>
+              <w:rtl/>
+              <w:lang w:bidi="he-IL"/>
+            </w:rPr>
+          </w:rPrChange>
         </w:rPr>
       </w:pPr>
       <w:r>
         <w:rPr>
           <w:rFonts w:hint="cs"/>
-          <w:rtl/>
-          <w:lang w:bidi="he-IL"/>
+          <w:szCs w:val="22"/>
+          <w:rtl/>
+          <w:lang w:bidi="he-IL"/>
+          <w:rPrChange w:id="46" w:author="user" w:date="2016-12-27T19:03:00Z">
+            <w:rPr>
+              <w:rFonts w:hint="cs"/>
+              <w:rtl/>
+              <w:lang w:bidi="he-IL"/>
+            </w:rPr>
+          </w:rPrChange>
         </w:rPr>
         <w:t xml:space="preserve">טענה זאת נובעת ישירות מההגדרות של בחירת </w:t>
       </w:r>
       <w:r>
         <w:rPr>
-          <w:lang w:bidi="he-IL"/>
+          <w:szCs w:val="22"/>
+          <w:lang w:bidi="he-IL"/>
+          <w:rPrChange w:id="47" w:author="user" w:date="2016-12-27T19:03:00Z">
+            <w:rPr>
+              <w:lang w:bidi="he-IL"/>
+            </w:rPr>
+          </w:rPrChange>
         </w:rPr>
         <w:t>root port</w:t>
       </w:r>
       <w:r>
         <w:rPr>
           <w:rFonts w:hint="cs"/>
-          <w:rtl/>
-          <w:lang w:bidi="he-IL"/>
+          <w:szCs w:val="22"/>
+          <w:rtl/>
+          <w:lang w:bidi="he-IL"/>
+          <w:rPrChange w:id="48" w:author="user" w:date="2016-12-27T19:03:00Z">
+            <w:rPr>
+              <w:rFonts w:hint="cs"/>
+              <w:rtl/>
+              <w:lang w:bidi="he-IL"/>
+            </w:rPr>
+          </w:rPrChange>
         </w:rPr>
         <w:t xml:space="preserve"> ו </w:t>
       </w:r>
       <w:r>
         <w:rPr>
-          <w:lang w:bidi="he-IL"/>
+          <w:szCs w:val="22"/>
+          <w:lang w:bidi="he-IL"/>
+          <w:rPrChange w:id="49" w:author="user" w:date="2016-12-27T19:03:00Z">
+            <w:rPr>
+              <w:lang w:bidi="he-IL"/>
+            </w:rPr>
+          </w:rPrChange>
         </w:rPr>
         <w:t>designated port</w:t>
       </w:r>
       <w:r>
         <w:rPr>
           <w:rFonts w:hint="cs"/>
-          <w:rtl/>
-          <w:lang w:bidi="he-IL"/>
+          <w:szCs w:val="22"/>
+          <w:rtl/>
+          <w:lang w:bidi="he-IL"/>
+          <w:rPrChange w:id="50" w:author="user" w:date="2016-12-27T19:03:00Z">
+            <w:rPr>
+              <w:rFonts w:hint="cs"/>
+              <w:rtl/>
+              <w:lang w:bidi="he-IL"/>
+            </w:rPr>
+          </w:rPrChange>
         </w:rPr>
         <w:t>.</w:t>
       </w:r>
@@ -8673,12 +9008,15 @@
     </w:p>
     <w:p>
       <w:pPr>
-        <w:bidi/>
-        <w:rPr>
-          <w:szCs w:val="22"/>
-          <w:rtl/>
-          <w:lang w:bidi="he-IL"/>
-        </w:rPr>
+        <w:rPr>
+          <w:rtl/>
+          <w:lang w:bidi="he-IL"/>
+        </w:rPr>
+        <w:pPrChange w:id="51" w:author="user" w:date="2016-12-27T19:04:00Z">
+          <w:pPr>
+            <w:bidi/>
+          </w:pPr>
+        </w:pPrChange>
       </w:pPr>
     </w:p>
     <w:p>
@@ -8696,7 +9034,6 @@
           <w:rtl/>
           <w:lang w:bidi="he-IL"/>
         </w:rPr>
-        <w:lastRenderedPageBreak/>
         <w:t>ניתן לראות שההגדרות הפוכות כ</w:t>
       </w:r>
       <w:r>
@@ -10934,8 +11271,6 @@
         </w:rPr>
         <w:t>שלב 3</w:t>
       </w:r>
-      <w:bookmarkStart w:id="0" w:name="_GoBack"/>
-      <w:bookmarkEnd w:id="0"/>
     </w:p>
     <w:p>
       <w:pPr>
@@ -16194,10 +16529,476 @@
       <w:pPr>
         <w:bidi/>
         <w:rPr>
+          <w:ins w:id="52" w:author="user" w:date="2016-12-27T19:05:00Z"/>
           <w:rtl/>
           <w:lang w:bidi="he-IL"/>
         </w:rPr>
       </w:pPr>
+    </w:p>
+    <w:p>
+      <w:pPr>
+        <w:bidi/>
+        <w:rPr>
+          <w:ins w:id="53" w:author="user" w:date="2016-12-27T18:49:00Z"/>
+          <w:rtl/>
+          <w:lang w:bidi="he-IL"/>
+        </w:rPr>
+      </w:pPr>
+    </w:p>
+    <w:p>
+      <w:pPr>
+        <w:pStyle w:val="Heading2"/>
+        <w:bidi/>
+        <w:rPr>
+          <w:ins w:id="54" w:author="user" w:date="2016-12-27T18:49:00Z"/>
+          <w:rFonts w:hint="cs"/>
+          <w:rtl/>
+          <w:lang w:bidi="he-IL"/>
+        </w:rPr>
+        <w:pPrChange w:id="55" w:author="user" w:date="2016-12-27T19:05:00Z">
+          <w:pPr>
+            <w:bidi/>
+          </w:pPr>
+        </w:pPrChange>
+      </w:pPr>
+      <w:ins w:id="56" w:author="user" w:date="2016-12-27T18:49:00Z">
+        <w:r>
+          <w:rPr>
+            <w:rFonts w:hint="cs"/>
+            <w:rtl/>
+            <w:lang w:bidi="he-IL"/>
+          </w:rPr>
+          <w:t>בונוס</w:t>
+        </w:r>
+      </w:ins>
+    </w:p>
+    <w:p>
+      <w:pPr>
+        <w:pStyle w:val="ListParagraph"/>
+        <w:numPr>
+          <w:ilvl w:val="0"/>
+          <w:numId w:val="4"/>
+        </w:numPr>
+        <w:bidi/>
+        <w:rPr>
+          <w:ins w:id="57" w:author="user" w:date="2016-12-27T18:49:00Z"/>
+          <w:szCs w:val="22"/>
+          <w:lang w:bidi="he-IL"/>
+          <w:rPrChange w:id="58" w:author="user" w:date="2016-12-27T19:05:00Z">
+            <w:rPr>
+              <w:ins w:id="59" w:author="user" w:date="2016-12-27T18:49:00Z"/>
+              <w:lang w:bidi="he-IL"/>
+            </w:rPr>
+          </w:rPrChange>
+        </w:rPr>
+        <w:pPrChange w:id="60" w:author="user" w:date="2016-12-27T19:05:00Z">
+          <w:pPr>
+            <w:bidi/>
+          </w:pPr>
+        </w:pPrChange>
+      </w:pPr>
+      <w:ins w:id="61" w:author="user" w:date="2016-12-27T18:52:00Z">
+        <w:r>
+          <w:rPr>
+            <w:rFonts w:hint="cs"/>
+            <w:szCs w:val="22"/>
+            <w:rtl/>
+            <w:lang w:bidi="he-IL"/>
+            <w:rPrChange w:id="62" w:author="user" w:date="2016-12-27T19:05:00Z">
+              <w:rPr>
+                <w:rFonts w:hint="cs"/>
+                <w:rtl/>
+                <w:lang w:bidi="he-IL"/>
+              </w:rPr>
+            </w:rPrChange>
+          </w:rPr>
+          <w:t>מדור</w:t>
+        </w:r>
+      </w:ins>
+      <w:ins w:id="63" w:author="user" w:date="2016-12-27T18:53:00Z">
+        <w:r>
+          <w:rPr>
+            <w:rFonts w:hint="cs"/>
+            <w:szCs w:val="22"/>
+            <w:rtl/>
+            <w:lang w:bidi="he-IL"/>
+            <w:rPrChange w:id="64" w:author="user" w:date="2016-12-27T19:05:00Z">
+              <w:rPr>
+                <w:rFonts w:hint="cs"/>
+                <w:rtl/>
+                <w:lang w:bidi="he-IL"/>
+              </w:rPr>
+            </w:rPrChange>
+          </w:rPr>
+          <w:t>ות</w:t>
+        </w:r>
+      </w:ins>
+      <w:ins w:id="65" w:author="user" w:date="2016-12-27T18:52:00Z">
+        <w:r>
+          <w:rPr>
+            <w:rFonts w:hint="cs"/>
+            <w:szCs w:val="22"/>
+            <w:rtl/>
+            <w:lang w:bidi="he-IL"/>
+            <w:rPrChange w:id="66" w:author="user" w:date="2016-12-27T19:05:00Z">
+              <w:rPr>
+                <w:rFonts w:hint="cs"/>
+                <w:rtl/>
+                <w:lang w:bidi="he-IL"/>
+              </w:rPr>
+            </w:rPrChange>
+          </w:rPr>
+          <w:t xml:space="preserve"> </w:t>
+        </w:r>
+        <w:r>
+          <w:rPr>
+            <w:szCs w:val="22"/>
+            <w:rtl/>
+            <w:lang w:bidi="he-IL"/>
+            <w:rPrChange w:id="67" w:author="user" w:date="2016-12-27T19:05:00Z">
+              <w:rPr>
+                <w:rtl/>
+                <w:lang w:bidi="he-IL"/>
+              </w:rPr>
+            </w:rPrChange>
+          </w:rPr>
+          <w:t>–</w:t>
+        </w:r>
+        <w:r>
+          <w:rPr>
+            <w:rFonts w:hint="cs"/>
+            <w:szCs w:val="22"/>
+            <w:rtl/>
+            <w:lang w:bidi="he-IL"/>
+            <w:rPrChange w:id="68" w:author="user" w:date="2016-12-27T19:05:00Z">
+              <w:rPr>
+                <w:rFonts w:hint="cs"/>
+                <w:rtl/>
+                <w:lang w:bidi="he-IL"/>
+              </w:rPr>
+            </w:rPrChange>
+          </w:rPr>
+          <w:t xml:space="preserve"> הדליקו מדורה על מנת לסמן על התרחשות אירוע מסויים</w:t>
+        </w:r>
+      </w:ins>
+      <w:ins w:id="69" w:author="user" w:date="2016-12-27T18:54:00Z">
+        <w:r>
+          <w:rPr>
+            <w:rFonts w:hint="cs"/>
+            <w:szCs w:val="22"/>
+            <w:rtl/>
+            <w:lang w:bidi="he-IL"/>
+            <w:rPrChange w:id="70" w:author="user" w:date="2016-12-27T19:05:00Z">
+              <w:rPr>
+                <w:rFonts w:hint="cs"/>
+                <w:rtl/>
+                <w:lang w:bidi="he-IL"/>
+              </w:rPr>
+            </w:rPrChange>
+          </w:rPr>
+          <w:t xml:space="preserve"> (</w:t>
+        </w:r>
+      </w:ins>
+      <w:ins w:id="71" w:author="user" w:date="2016-12-27T19:05:00Z">
+        <w:r>
+          <w:rPr>
+            <w:rFonts w:hint="cs"/>
+            <w:szCs w:val="22"/>
+            <w:rtl/>
+            <w:lang w:bidi="he-IL"/>
+          </w:rPr>
+          <w:t>השתמשו</w:t>
+        </w:r>
+      </w:ins>
+      <w:ins w:id="72" w:author="user" w:date="2016-12-27T18:54:00Z">
+        <w:r>
+          <w:rPr>
+            <w:rFonts w:hint="cs"/>
+            <w:szCs w:val="22"/>
+            <w:rtl/>
+            <w:lang w:bidi="he-IL"/>
+            <w:rPrChange w:id="73" w:author="user" w:date="2016-12-27T19:05:00Z">
+              <w:rPr>
+                <w:rFonts w:hint="cs"/>
+                <w:rtl/>
+                <w:lang w:bidi="he-IL"/>
+              </w:rPr>
+            </w:rPrChange>
+          </w:rPr>
+          <w:t xml:space="preserve"> בצבעים</w:t>
+        </w:r>
+      </w:ins>
+      <w:ins w:id="74" w:author="user" w:date="2016-12-27T19:05:00Z">
+        <w:r>
+          <w:rPr>
+            <w:rFonts w:hint="cs"/>
+            <w:szCs w:val="22"/>
+            <w:rtl/>
+            <w:lang w:bidi="he-IL"/>
+          </w:rPr>
+          <w:t xml:space="preserve"> להעברת מסרים שונים</w:t>
+        </w:r>
+      </w:ins>
+      <w:ins w:id="75" w:author="user" w:date="2016-12-27T18:54:00Z">
+        <w:r>
+          <w:rPr>
+            <w:rFonts w:hint="cs"/>
+            <w:szCs w:val="22"/>
+            <w:rtl/>
+            <w:lang w:bidi="he-IL"/>
+            <w:rPrChange w:id="76" w:author="user" w:date="2016-12-27T19:05:00Z">
+              <w:rPr>
+                <w:rFonts w:hint="cs"/>
+                <w:rtl/>
+                <w:lang w:bidi="he-IL"/>
+              </w:rPr>
+            </w:rPrChange>
+          </w:rPr>
+          <w:t>)</w:t>
+        </w:r>
+      </w:ins>
+      <w:ins w:id="77" w:author="user" w:date="2016-12-27T19:05:00Z">
+        <w:r>
+          <w:rPr>
+            <w:rFonts w:hint="cs"/>
+            <w:szCs w:val="22"/>
+            <w:rtl/>
+            <w:lang w:bidi="he-IL"/>
+          </w:rPr>
+          <w:t>.</w:t>
+        </w:r>
+      </w:ins>
+    </w:p>
+    <w:p>
+      <w:pPr>
+        <w:pStyle w:val="ListParagraph"/>
+        <w:numPr>
+          <w:ilvl w:val="0"/>
+          <w:numId w:val="4"/>
+        </w:numPr>
+        <w:bidi/>
+        <w:rPr>
+          <w:szCs w:val="22"/>
+          <w:rtl/>
+          <w:lang w:bidi="he-IL"/>
+          <w:rPrChange w:id="78" w:author="user" w:date="2016-12-27T19:05:00Z">
+            <w:rPr>
+              <w:rtl/>
+              <w:lang w:bidi="he-IL"/>
+            </w:rPr>
+          </w:rPrChange>
+        </w:rPr>
+        <w:pPrChange w:id="79" w:author="user" w:date="2016-12-27T19:05:00Z">
+          <w:pPr>
+            <w:bidi/>
+          </w:pPr>
+        </w:pPrChange>
+      </w:pPr>
+      <w:ins w:id="80" w:author="user" w:date="2016-12-27T18:49:00Z">
+        <w:r>
+          <w:rPr>
+            <w:rFonts w:hint="cs"/>
+            <w:szCs w:val="22"/>
+            <w:rtl/>
+            <w:lang w:bidi="he-IL"/>
+            <w:rPrChange w:id="81" w:author="user" w:date="2016-12-27T19:05:00Z">
+              <w:rPr>
+                <w:rFonts w:hint="cs"/>
+                <w:rtl/>
+                <w:lang w:bidi="he-IL"/>
+              </w:rPr>
+            </w:rPrChange>
+          </w:rPr>
+          <w:t>שליח</w:t>
+        </w:r>
+      </w:ins>
+      <w:ins w:id="82" w:author="user" w:date="2016-12-27T18:51:00Z">
+        <w:r>
+          <w:rPr>
+            <w:rFonts w:hint="cs"/>
+            <w:szCs w:val="22"/>
+            <w:rtl/>
+            <w:lang w:bidi="he-IL"/>
+            <w:rPrChange w:id="83" w:author="user" w:date="2016-12-27T19:05:00Z">
+              <w:rPr>
+                <w:rFonts w:hint="cs"/>
+                <w:rtl/>
+                <w:lang w:bidi="he-IL"/>
+              </w:rPr>
+            </w:rPrChange>
+          </w:rPr>
+          <w:t>ים</w:t>
+        </w:r>
+      </w:ins>
+      <w:ins w:id="84" w:author="user" w:date="2016-12-27T18:52:00Z">
+        <w:r>
+          <w:rPr>
+            <w:rFonts w:hint="cs"/>
+            <w:szCs w:val="22"/>
+            <w:rtl/>
+            <w:lang w:bidi="he-IL"/>
+            <w:rPrChange w:id="85" w:author="user" w:date="2016-12-27T19:05:00Z">
+              <w:rPr>
+                <w:rFonts w:hint="cs"/>
+                <w:rtl/>
+                <w:lang w:bidi="he-IL"/>
+              </w:rPr>
+            </w:rPrChange>
+          </w:rPr>
+          <w:t xml:space="preserve"> </w:t>
+        </w:r>
+        <w:r>
+          <w:rPr>
+            <w:szCs w:val="22"/>
+            <w:rtl/>
+            <w:lang w:bidi="he-IL"/>
+            <w:rPrChange w:id="86" w:author="user" w:date="2016-12-27T19:05:00Z">
+              <w:rPr>
+                <w:rtl/>
+                <w:lang w:bidi="he-IL"/>
+              </w:rPr>
+            </w:rPrChange>
+          </w:rPr>
+          <w:t>–</w:t>
+        </w:r>
+        <w:r>
+          <w:rPr>
+            <w:rFonts w:hint="cs"/>
+            <w:szCs w:val="22"/>
+            <w:rtl/>
+            <w:lang w:bidi="he-IL"/>
+            <w:rPrChange w:id="87" w:author="user" w:date="2016-12-27T19:05:00Z">
+              <w:rPr>
+                <w:rFonts w:hint="cs"/>
+                <w:rtl/>
+                <w:lang w:bidi="he-IL"/>
+              </w:rPr>
+            </w:rPrChange>
+          </w:rPr>
+          <w:t xml:space="preserve"> אנשים ש</w:t>
+        </w:r>
+      </w:ins>
+      <w:ins w:id="88" w:author="user" w:date="2016-12-27T18:54:00Z">
+        <w:r>
+          <w:rPr>
+            <w:rFonts w:hint="cs"/>
+            <w:szCs w:val="22"/>
+            <w:rtl/>
+            <w:lang w:bidi="he-IL"/>
+            <w:rPrChange w:id="89" w:author="user" w:date="2016-12-27T19:05:00Z">
+              <w:rPr>
+                <w:rFonts w:hint="cs"/>
+                <w:rtl/>
+                <w:lang w:bidi="he-IL"/>
+              </w:rPr>
+            </w:rPrChange>
+          </w:rPr>
+          <w:t>ה</w:t>
+        </w:r>
+      </w:ins>
+      <w:ins w:id="90" w:author="user" w:date="2016-12-27T18:52:00Z">
+        <w:r>
+          <w:rPr>
+            <w:rFonts w:hint="cs"/>
+            <w:szCs w:val="22"/>
+            <w:rtl/>
+            <w:lang w:bidi="he-IL"/>
+            <w:rPrChange w:id="91" w:author="user" w:date="2016-12-27T19:05:00Z">
+              <w:rPr>
+                <w:rFonts w:hint="cs"/>
+                <w:rtl/>
+                <w:lang w:bidi="he-IL"/>
+              </w:rPr>
+            </w:rPrChange>
+          </w:rPr>
+          <w:t>עב</w:t>
+        </w:r>
+      </w:ins>
+      <w:ins w:id="92" w:author="user" w:date="2016-12-27T18:54:00Z">
+        <w:r>
+          <w:rPr>
+            <w:rFonts w:hint="cs"/>
+            <w:szCs w:val="22"/>
+            <w:rtl/>
+            <w:lang w:bidi="he-IL"/>
+            <w:rPrChange w:id="93" w:author="user" w:date="2016-12-27T19:05:00Z">
+              <w:rPr>
+                <w:rFonts w:hint="cs"/>
+                <w:rtl/>
+                <w:lang w:bidi="he-IL"/>
+              </w:rPr>
+            </w:rPrChange>
+          </w:rPr>
+          <w:t>י</w:t>
+        </w:r>
+      </w:ins>
+      <w:ins w:id="94" w:author="user" w:date="2016-12-27T18:52:00Z">
+        <w:r>
+          <w:rPr>
+            <w:rFonts w:hint="cs"/>
+            <w:szCs w:val="22"/>
+            <w:rtl/>
+            <w:lang w:bidi="he-IL"/>
+            <w:rPrChange w:id="95" w:author="user" w:date="2016-12-27T19:05:00Z">
+              <w:rPr>
+                <w:rFonts w:hint="cs"/>
+                <w:rtl/>
+                <w:lang w:bidi="he-IL"/>
+              </w:rPr>
+            </w:rPrChange>
+          </w:rPr>
+          <w:t>רו</w:t>
+        </w:r>
+      </w:ins>
+      <w:ins w:id="96" w:author="user" w:date="2016-12-27T18:54:00Z">
+        <w:r>
+          <w:rPr>
+            <w:rFonts w:hint="cs"/>
+            <w:szCs w:val="22"/>
+            <w:rtl/>
+            <w:lang w:bidi="he-IL"/>
+            <w:rPrChange w:id="97" w:author="user" w:date="2016-12-27T19:05:00Z">
+              <w:rPr>
+                <w:rFonts w:hint="cs"/>
+                <w:rtl/>
+                <w:lang w:bidi="he-IL"/>
+              </w:rPr>
+            </w:rPrChange>
+          </w:rPr>
+          <w:t xml:space="preserve"> מסרים</w:t>
+        </w:r>
+      </w:ins>
+      <w:ins w:id="98" w:author="user" w:date="2016-12-27T18:52:00Z">
+        <w:r>
+          <w:rPr>
+            <w:rFonts w:hint="cs"/>
+            <w:szCs w:val="22"/>
+            <w:rtl/>
+            <w:lang w:bidi="he-IL"/>
+            <w:rPrChange w:id="99" w:author="user" w:date="2016-12-27T19:05:00Z">
+              <w:rPr>
+                <w:rFonts w:hint="cs"/>
+                <w:rtl/>
+                <w:lang w:bidi="he-IL"/>
+              </w:rPr>
+            </w:rPrChange>
+          </w:rPr>
+          <w:t xml:space="preserve"> ממקום למקום</w:t>
+        </w:r>
+      </w:ins>
+      <w:ins w:id="100" w:author="user" w:date="2016-12-27T19:05:00Z">
+        <w:r>
+          <w:rPr>
+            <w:rFonts w:hint="cs"/>
+            <w:szCs w:val="22"/>
+            <w:rtl/>
+            <w:lang w:bidi="he-IL"/>
+          </w:rPr>
+          <w:t>.</w:t>
+        </w:r>
+      </w:ins>
+      <w:bookmarkStart w:id="101" w:name="_GoBack"/>
+      <w:bookmarkEnd w:id="101"/>
     </w:p>
     <w:sectPr>
       <w:headerReference w:type="first" r:id="rId9"/>
@@ -16212,7 +17013,7 @@
 </file>
 
 <file path=word/endnotes.xml><?xml version="1.0" encoding="utf-8"?>
-<w:endnotes xmlns:wpc="http://schemas.microsoft.com/office/word/2010/wordprocessingCanvas" xmlns:cx="http://schemas.microsoft.com/office/drawing/2014/chartex" xmlns:cx1="http://schemas.microsoft.com/office/drawing/2015/9/8/chartex" xmlns:cx2="http://schemas.microsoft.com/office/drawing/2015/10/21/chartex" xmlns:cx3="http://schemas.microsoft.com/office/drawing/2016/5/9/chartex" xmlns:cx4="http://schemas.microsoft.com/office/drawing/2016/5/10/chartex" xmlns:cx5="http://schemas.microsoft.com/office/drawing/2016/5/11/chartex" xmlns:mc="http://schemas.openxmlformats.org/markup-compatibility/2006" xmlns:o="urn:schemas-microsoft-com:office:office" xmlns:r="http://schemas.openxmlformats.org/officeDocument/2006/relationships" xmlns:m="http://schemas.openxmlformats.org/officeDocument/2006/math" xmlns:v="urn:schemas-microsoft-com:vml" xmlns:wp14="http://schemas.microsoft.com/office/word/2010/wordprocessingDrawing" xmlns:wp="http://schemas.openxmlformats.org/drawingml/2006/wordprocessingDrawing" xmlns:w10="urn:schemas-microsoft-com:office:word" xmlns:w="http://schemas.openxmlformats.org/wordprocessingml/2006/main" xmlns:w14="http://schemas.microsoft.com/office/word/2010/wordml" xmlns:w15="http://schemas.microsoft.com/office/word/2012/wordml" xmlns:w16se="http://schemas.microsoft.com/office/word/2015/wordml/symex" xmlns:wpg="http://schemas.microsoft.com/office/word/2010/wordprocessingGroup" xmlns:wpi="http://schemas.microsoft.com/office/word/2010/wordprocessingInk" xmlns:wne="http://schemas.microsoft.com/office/word/2006/wordml" xmlns:wps="http://schemas.microsoft.com/office/word/2010/wordprocessingShape" mc:Ignorable="w14 w15 w16se wp14">
+<w:endnotes xmlns:wpc="http://schemas.microsoft.com/office/word/2010/wordprocessingCanvas" xmlns:mc="http://schemas.openxmlformats.org/markup-compatibility/2006" xmlns:o="urn:schemas-microsoft-com:office:office" xmlns:r="http://schemas.openxmlformats.org/officeDocument/2006/relationships" xmlns:m="http://schemas.openxmlformats.org/officeDocument/2006/math" xmlns:v="urn:schemas-microsoft-com:vml" xmlns:wp14="http://schemas.microsoft.com/office/word/2010/wordprocessingDrawing" xmlns:wp="http://schemas.openxmlformats.org/drawingml/2006/wordprocessingDrawing" xmlns:w10="urn:schemas-microsoft-com:office:word" xmlns:w="http://schemas.openxmlformats.org/wordprocessingml/2006/main" xmlns:w14="http://schemas.microsoft.com/office/word/2010/wordml" xmlns:w15="http://schemas.microsoft.com/office/word/2012/wordml" xmlns:wpg="http://schemas.microsoft.com/office/word/2010/wordprocessingGroup" xmlns:wpi="http://schemas.microsoft.com/office/word/2010/wordprocessingInk" xmlns:wne="http://schemas.microsoft.com/office/word/2006/wordml" xmlns:wps="http://schemas.microsoft.com/office/word/2010/wordprocessingShape" mc:Ignorable="w14 w15 wp14">
   <w:endnote w:type="separator" w:id="-1">
     <w:p>
       <w:r>
@@ -16231,7 +17032,7 @@
 </file>
 
 <file path=word/footnotes.xml><?xml version="1.0" encoding="utf-8"?>
-<w:footnotes xmlns:wpc="http://schemas.microsoft.com/office/word/2010/wordprocessingCanvas" xmlns:cx="http://schemas.microsoft.com/office/drawing/2014/chartex" xmlns:cx1="http://schemas.microsoft.com/office/drawing/2015/9/8/chartex" xmlns:cx2="http://schemas.microsoft.com/office/drawing/2015/10/21/chartex" xmlns:cx3="http://schemas.microsoft.com/office/drawing/2016/5/9/chartex" xmlns:cx4="http://schemas.microsoft.com/office/drawing/2016/5/10/chartex" xmlns:cx5="http://schemas.microsoft.com/office/drawing/2016/5/11/chartex" xmlns:mc="http://schemas.openxmlformats.org/markup-compatibility/2006" xmlns:o="urn:schemas-microsoft-com:office:office" xmlns:r="http://schemas.openxmlformats.org/officeDocument/2006/relationships" xmlns:m="http://schemas.openxmlformats.org/officeDocument/2006/math" xmlns:v="urn:schemas-microsoft-com:vml" xmlns:wp14="http://schemas.microsoft.com/office/word/2010/wordprocessingDrawing" xmlns:wp="http://schemas.openxmlformats.org/drawingml/2006/wordprocessingDrawing" xmlns:w10="urn:schemas-microsoft-com:office:word" xmlns:w="http://schemas.openxmlformats.org/wordprocessingml/2006/main" xmlns:w14="http://schemas.microsoft.com/office/word/2010/wordml" xmlns:w15="http://schemas.microsoft.com/office/word/2012/wordml" xmlns:w16se="http://schemas.microsoft.com/office/word/2015/wordml/symex" xmlns:wpg="http://schemas.microsoft.com/office/word/2010/wordprocessingGroup" xmlns:wpi="http://schemas.microsoft.com/office/word/2010/wordprocessingInk" xmlns:wne="http://schemas.microsoft.com/office/word/2006/wordml" xmlns:wps="http://schemas.microsoft.com/office/word/2010/wordprocessingShape" mc:Ignorable="w14 w15 w16se wp14">
+<w:footnotes xmlns:wpc="http://schemas.microsoft.com/office/word/2010/wordprocessingCanvas" xmlns:mc="http://schemas.openxmlformats.org/markup-compatibility/2006" xmlns:o="urn:schemas-microsoft-com:office:office" xmlns:r="http://schemas.openxmlformats.org/officeDocument/2006/relationships" xmlns:m="http://schemas.openxmlformats.org/officeDocument/2006/math" xmlns:v="urn:schemas-microsoft-com:vml" xmlns:wp14="http://schemas.microsoft.com/office/word/2010/wordprocessingDrawing" xmlns:wp="http://schemas.openxmlformats.org/drawingml/2006/wordprocessingDrawing" xmlns:w10="urn:schemas-microsoft-com:office:word" xmlns:w="http://schemas.openxmlformats.org/wordprocessingml/2006/main" xmlns:w14="http://schemas.microsoft.com/office/word/2010/wordml" xmlns:w15="http://schemas.microsoft.com/office/word/2012/wordml" xmlns:wpg="http://schemas.microsoft.com/office/word/2010/wordprocessingGroup" xmlns:wpi="http://schemas.microsoft.com/office/word/2010/wordprocessingInk" xmlns:wne="http://schemas.microsoft.com/office/word/2006/wordml" xmlns:wps="http://schemas.microsoft.com/office/word/2010/wordprocessingShape" mc:Ignorable="w14 w15 wp14">
   <w:footnote w:type="separator" w:id="-1">
     <w:p>
       <w:r>
@@ -16250,7 +17051,7 @@
 </file>
 
 <file path=word/header1.xml><?xml version="1.0" encoding="utf-8"?>
-<w:hdr xmlns:wpc="http://schemas.microsoft.com/office/word/2010/wordprocessingCanvas" xmlns:cx="http://schemas.microsoft.com/office/drawing/2014/chartex" xmlns:cx1="http://schemas.microsoft.com/office/drawing/2015/9/8/chartex" xmlns:cx2="http://schemas.microsoft.com/office/drawing/2015/10/21/chartex" xmlns:cx3="http://schemas.microsoft.com/office/drawing/2016/5/9/chartex" xmlns:cx4="http://schemas.microsoft.com/office/drawing/2016/5/10/chartex" xmlns:cx5="http://schemas.microsoft.com/office/drawing/2016/5/11/chartex" xmlns:mc="http://schemas.openxmlformats.org/markup-compatibility/2006" xmlns:o="urn:schemas-microsoft-com:office:office" xmlns:r="http://schemas.openxmlformats.org/officeDocument/2006/relationships" xmlns:m="http://schemas.openxmlformats.org/officeDocument/2006/math" xmlns:v="urn:schemas-microsoft-com:vml" xmlns:wp14="http://schemas.microsoft.com/office/word/2010/wordprocessingDrawing" xmlns:wp="http://schemas.openxmlformats.org/drawingml/2006/wordprocessingDrawing" xmlns:w10="urn:schemas-microsoft-com:office:word" xmlns:w="http://schemas.openxmlformats.org/wordprocessingml/2006/main" xmlns:w14="http://schemas.microsoft.com/office/word/2010/wordml" xmlns:w15="http://schemas.microsoft.com/office/word/2012/wordml" xmlns:w16se="http://schemas.microsoft.com/office/word/2015/wordml/symex" xmlns:wpg="http://schemas.microsoft.com/office/word/2010/wordprocessingGroup" xmlns:wpi="http://schemas.microsoft.com/office/word/2010/wordprocessingInk" xmlns:wne="http://schemas.microsoft.com/office/word/2006/wordml" xmlns:wps="http://schemas.microsoft.com/office/word/2010/wordprocessingShape" mc:Ignorable="w14 w15 w16se wp14">
+<w:hdr xmlns:wpc="http://schemas.microsoft.com/office/word/2010/wordprocessingCanvas" xmlns:mc="http://schemas.openxmlformats.org/markup-compatibility/2006" xmlns:o="urn:schemas-microsoft-com:office:office" xmlns:r="http://schemas.openxmlformats.org/officeDocument/2006/relationships" xmlns:m="http://schemas.openxmlformats.org/officeDocument/2006/math" xmlns:v="urn:schemas-microsoft-com:vml" xmlns:wp14="http://schemas.microsoft.com/office/word/2010/wordprocessingDrawing" xmlns:wp="http://schemas.openxmlformats.org/drawingml/2006/wordprocessingDrawing" xmlns:w10="urn:schemas-microsoft-com:office:word" xmlns:w="http://schemas.openxmlformats.org/wordprocessingml/2006/main" xmlns:w14="http://schemas.microsoft.com/office/word/2010/wordml" xmlns:w15="http://schemas.microsoft.com/office/word/2012/wordml" xmlns:wpg="http://schemas.microsoft.com/office/word/2010/wordprocessingGroup" xmlns:wpi="http://schemas.microsoft.com/office/word/2010/wordprocessingInk" xmlns:wne="http://schemas.microsoft.com/office/word/2006/wordml" xmlns:wps="http://schemas.microsoft.com/office/word/2010/wordprocessingShape" mc:Ignorable="w14 w15 wp14">
   <w:p>
     <w:pPr>
       <w:pStyle w:val="Header"/>
@@ -16388,7 +17189,7 @@
 </file>
 
 <file path=word/numbering.xml><?xml version="1.0" encoding="utf-8"?>
-<w:numbering xmlns:wpc="http://schemas.microsoft.com/office/word/2010/wordprocessingCanvas" xmlns:cx="http://schemas.microsoft.com/office/drawing/2014/chartex" xmlns:cx1="http://schemas.microsoft.com/office/drawing/2015/9/8/chartex" xmlns:cx2="http://schemas.microsoft.com/office/drawing/2015/10/21/chartex" xmlns:cx3="http://schemas.microsoft.com/office/drawing/2016/5/9/chartex" xmlns:cx4="http://schemas.microsoft.com/office/drawing/2016/5/10/chartex" xmlns:cx5="http://schemas.microsoft.com/office/drawing/2016/5/11/chartex" xmlns:mc="http://schemas.openxmlformats.org/markup-compatibility/2006" xmlns:o="urn:schemas-microsoft-com:office:office" xmlns:r="http://schemas.openxmlformats.org/officeDocument/2006/relationships" xmlns:m="http://schemas.openxmlformats.org/officeDocument/2006/math" xmlns:v="urn:schemas-microsoft-com:vml" xmlns:wp14="http://schemas.microsoft.com/office/word/2010/wordprocessingDrawing" xmlns:wp="http://schemas.openxmlformats.org/drawingml/2006/wordprocessingDrawing" xmlns:w10="urn:schemas-microsoft-com:office:word" xmlns:w="http://schemas.openxmlformats.org/wordprocessingml/2006/main" xmlns:w14="http://schemas.microsoft.com/office/word/2010/wordml" xmlns:w15="http://schemas.microsoft.com/office/word/2012/wordml" xmlns:w16se="http://schemas.microsoft.com/office/word/2015/wordml/symex" xmlns:wpg="http://schemas.microsoft.com/office/word/2010/wordprocessingGroup" xmlns:wpi="http://schemas.microsoft.com/office/word/2010/wordprocessingInk" xmlns:wne="http://schemas.microsoft.com/office/word/2006/wordml" xmlns:wps="http://schemas.microsoft.com/office/word/2010/wordprocessingShape" mc:Ignorable="w14 w15 w16se wp14">
+<w:numbering xmlns:wpc="http://schemas.microsoft.com/office/word/2010/wordprocessingCanvas" xmlns:mc="http://schemas.openxmlformats.org/markup-compatibility/2006" xmlns:o="urn:schemas-microsoft-com:office:office" xmlns:r="http://schemas.openxmlformats.org/officeDocument/2006/relationships" xmlns:m="http://schemas.openxmlformats.org/officeDocument/2006/math" xmlns:v="urn:schemas-microsoft-com:vml" xmlns:wp14="http://schemas.microsoft.com/office/word/2010/wordprocessingDrawing" xmlns:wp="http://schemas.openxmlformats.org/drawingml/2006/wordprocessingDrawing" xmlns:w10="urn:schemas-microsoft-com:office:word" xmlns:w="http://schemas.openxmlformats.org/wordprocessingml/2006/main" xmlns:w14="http://schemas.microsoft.com/office/word/2010/wordml" xmlns:w15="http://schemas.microsoft.com/office/word/2012/wordml" xmlns:wpg="http://schemas.microsoft.com/office/word/2010/wordprocessingGroup" xmlns:wpi="http://schemas.microsoft.com/office/word/2010/wordprocessingInk" xmlns:wne="http://schemas.microsoft.com/office/word/2006/wordml" xmlns:wps="http://schemas.microsoft.com/office/word/2010/wordprocessingShape" mc:Ignorable="w14 w15 wp14">
   <w:abstractNum w:abstractNumId="0" w15:restartNumberingAfterBreak="0">
     <w:nsid w:val="32F05F60"/>
     <w:multiLevelType w:val="hybridMultilevel"/>
@@ -16565,6 +17366,95 @@
     </w:lvl>
   </w:abstractNum>
   <w:abstractNum w:abstractNumId="2" w15:restartNumberingAfterBreak="0">
+    <w:nsid w:val="62441F42"/>
+    <w:multiLevelType w:val="hybridMultilevel"/>
+    <w:tmpl w:val="DF22C78A"/>
+    <w:lvl w:ilvl="0" w:tplc="04090011">
+      <w:start w:val="1"/>
+      <w:numFmt w:val="decimal"/>
+      <w:lvlText w:val="%1)"/>
+      <w:lvlJc w:val="left"/>
+      <w:pPr>
+        <w:ind w:left="720" w:hanging="360"/>
+      </w:pPr>
+      <w:rPr>
+        <w:rFonts w:hint="default"/>
+      </w:rPr>
+    </w:lvl>
+    <w:lvl w:ilvl="1" w:tplc="04090019" w:tentative="1">
+      <w:start w:val="1"/>
+      <w:numFmt w:val="lowerLetter"/>
+      <w:lvlText w:val="%2."/>
+      <w:lvlJc w:val="left"/>
+      <w:pPr>
+        <w:ind w:left="1440" w:hanging="360"/>
+      </w:pPr>
+    </w:lvl>
+    <w:lvl w:ilvl="2" w:tplc="0409001B" w:tentative="1">
+      <w:start w:val="1"/>
+      <w:numFmt w:val="lowerRoman"/>
+      <w:lvlText w:val="%3."/>
+      <w:lvlJc w:val="right"/>
+      <w:pPr>
+        <w:ind w:left="2160" w:hanging="180"/>
+      </w:pPr>
+    </w:lvl>
+    <w:lvl w:ilvl="3" w:tplc="0409000F" w:tentative="1">
+      <w:start w:val="1"/>
+      <w:numFmt w:val="decimal"/>
+      <w:lvlText w:val="%4."/>
+      <w:lvlJc w:val="left"/>
+      <w:pPr>
+        <w:ind w:left="2880" w:hanging="360"/>
+      </w:pPr>
+    </w:lvl>
+    <w:lvl w:ilvl="4" w:tplc="04090019" w:tentative="1">
+      <w:start w:val="1"/>
+      <w:numFmt w:val="lowerLetter"/>
+      <w:lvlText w:val="%5."/>
+      <w:lvlJc w:val="left"/>
+      <w:pPr>
+        <w:ind w:left="3600" w:hanging="360"/>
+      </w:pPr>
+    </w:lvl>
+    <w:lvl w:ilvl="5" w:tplc="0409001B" w:tentative="1">
+      <w:start w:val="1"/>
+      <w:numFmt w:val="lowerRoman"/>
+      <w:lvlText w:val="%6."/>
+      <w:lvlJc w:val="right"/>
+      <w:pPr>
+        <w:ind w:left="4320" w:hanging="180"/>
+      </w:pPr>
+    </w:lvl>
+    <w:lvl w:ilvl="6" w:tplc="0409000F" w:tentative="1">
+      <w:start w:val="1"/>
+      <w:numFmt w:val="decimal"/>
+      <w:lvlText w:val="%7."/>
+      <w:lvlJc w:val="left"/>
+      <w:pPr>
+        <w:ind w:left="5040" w:hanging="360"/>
+      </w:pPr>
+    </w:lvl>
+    <w:lvl w:ilvl="7" w:tplc="04090019" w:tentative="1">
+      <w:start w:val="1"/>
+      <w:numFmt w:val="lowerLetter"/>
+      <w:lvlText w:val="%8."/>
+      <w:lvlJc w:val="left"/>
+      <w:pPr>
+        <w:ind w:left="5760" w:hanging="360"/>
+      </w:pPr>
+    </w:lvl>
+    <w:lvl w:ilvl="8" w:tplc="0409001B" w:tentative="1">
+      <w:start w:val="1"/>
+      <w:numFmt w:val="lowerRoman"/>
+      <w:lvlText w:val="%9."/>
+      <w:lvlJc w:val="right"/>
+      <w:pPr>
+        <w:ind w:left="6480" w:hanging="180"/>
+      </w:pPr>
+    </w:lvl>
+  </w:abstractNum>
+  <w:abstractNum w:abstractNumId="3" w15:restartNumberingAfterBreak="0">
     <w:nsid w:val="6299468C"/>
     <w:multiLevelType w:val="hybridMultilevel"/>
     <w:tmpl w:val="5484B562"/>
@@ -16657,16 +17547,27 @@
     <w:abstractNumId w:val="1"/>
   </w:num>
   <w:num w:numId="2">
-    <w:abstractNumId w:val="2"/>
+    <w:abstractNumId w:val="3"/>
   </w:num>
   <w:num w:numId="3">
     <w:abstractNumId w:val="0"/>
   </w:num>
+  <w:num w:numId="4">
+    <w:abstractNumId w:val="2"/>
+  </w:num>
 </w:numbering>
 </file>
 
+<file path=word/people.xml><?xml version="1.0" encoding="utf-8"?>
+<w15:people xmlns:wpc="http://schemas.microsoft.com/office/word/2010/wordprocessingCanvas" xmlns:mc="http://schemas.openxmlformats.org/markup-compatibility/2006" xmlns:o="urn:schemas-microsoft-com:office:office" xmlns:r="http://schemas.openxmlformats.org/officeDocument/2006/relationships" xmlns:m="http://schemas.openxmlformats.org/officeDocument/2006/math" xmlns:v="urn:schemas-microsoft-com:vml" xmlns:wp14="http://schemas.microsoft.com/office/word/2010/wordprocessingDrawing" xmlns:wp="http://schemas.openxmlformats.org/drawingml/2006/wordprocessingDrawing" xmlns:w10="urn:schemas-microsoft-com:office:word" xmlns:w="http://schemas.openxmlformats.org/wordprocessingml/2006/main" xmlns:w14="http://schemas.microsoft.com/office/word/2010/wordml" xmlns:w15="http://schemas.microsoft.com/office/word/2012/wordml" xmlns:wpg="http://schemas.microsoft.com/office/word/2010/wordprocessingGroup" xmlns:wpi="http://schemas.microsoft.com/office/word/2010/wordprocessingInk" xmlns:wne="http://schemas.microsoft.com/office/word/2006/wordml" xmlns:wps="http://schemas.microsoft.com/office/word/2010/wordprocessingShape" mc:Ignorable="w14 w15 wp14">
+  <w15:person w15:author="user">
+    <w15:presenceInfo w15:providerId="None" w15:userId="user"/>
+  </w15:person>
+</w15:people>
+</file>
+
 <file path=word/styles.xml><?xml version="1.0" encoding="utf-8"?>
-<w:styles xmlns:mc="http://schemas.openxmlformats.org/markup-compatibility/2006" xmlns:r="http://schemas.openxmlformats.org/officeDocument/2006/relationships" xmlns:w="http://schemas.openxmlformats.org/wordprocessingml/2006/main" xmlns:w14="http://schemas.microsoft.com/office/word/2010/wordml" xmlns:w15="http://schemas.microsoft.com/office/word/2012/wordml" xmlns:w16se="http://schemas.microsoft.com/office/word/2015/wordml/symex" mc:Ignorable="w14 w15 w16se">
+<w:styles xmlns:mc="http://schemas.openxmlformats.org/markup-compatibility/2006" xmlns:r="http://schemas.openxmlformats.org/officeDocument/2006/relationships" xmlns:w="http://schemas.openxmlformats.org/wordprocessingml/2006/main" xmlns:w14="http://schemas.microsoft.com/office/word/2010/wordml" xmlns:w15="http://schemas.microsoft.com/office/word/2012/wordml" mc:Ignorable="w14 w15">
   <w:docDefaults>
     <w:rPrDefault>
       <w:rPr>
@@ -16678,7 +17579,7 @@
     </w:rPrDefault>
     <w:pPrDefault/>
   </w:docDefaults>
-  <w:latentStyles w:defLockedState="0" w:defUIPriority="99" w:defSemiHidden="0" w:defUnhideWhenUsed="0" w:defQFormat="0" w:count="374">
+  <w:latentStyles w:defLockedState="0" w:defUIPriority="99" w:defSemiHidden="0" w:defUnhideWhenUsed="0" w:defQFormat="0" w:count="371">
     <w:lsdException w:name="Normal" w:uiPriority="0" w:qFormat="1"/>
     <w:lsdException w:name="heading 1" w:uiPriority="9" w:qFormat="1"/>
     <w:lsdException w:name="heading 2" w:semiHidden="1" w:uiPriority="9" w:unhideWhenUsed="1" w:qFormat="1"/>
@@ -16784,6 +17685,7 @@
     <w:lsdException w:name="HTML Sample" w:semiHidden="1" w:unhideWhenUsed="1"/>
     <w:lsdException w:name="HTML Typewriter" w:semiHidden="1" w:unhideWhenUsed="1"/>
     <w:lsdException w:name="HTML Variable" w:semiHidden="1" w:unhideWhenUsed="1"/>
+    <w:lsdException w:name="Normal Table" w:semiHidden="1" w:unhideWhenUsed="1"/>
     <w:lsdException w:name="annotation subject" w:semiHidden="1" w:unhideWhenUsed="1"/>
     <w:lsdException w:name="No List" w:semiHidden="1" w:unhideWhenUsed="1"/>
     <w:lsdException w:name="Outline List 1" w:semiHidden="1" w:unhideWhenUsed="1"/>
@@ -16828,6 +17730,7 @@
     <w:lsdException w:name="Table Professional" w:semiHidden="1" w:unhideWhenUsed="1"/>
     <w:lsdException w:name="Table Subtle 1" w:semiHidden="1" w:unhideWhenUsed="1"/>
     <w:lsdException w:name="Table Subtle 2" w:semiHidden="1" w:unhideWhenUsed="1"/>
+    <w:lsdException w:name="Table Web 1" w:semiHidden="1" w:unhideWhenUsed="1"/>
     <w:lsdException w:name="Table Web 2" w:semiHidden="1" w:unhideWhenUsed="1"/>
     <w:lsdException w:name="Table Web 3" w:semiHidden="1" w:unhideWhenUsed="1"/>
     <w:lsdException w:name="Balloon Text" w:semiHidden="1" w:unhideWhenUsed="1"/>
@@ -17048,9 +17951,6 @@
     <w:lsdException w:name="List Table 5 Dark Accent 6" w:uiPriority="50"/>
     <w:lsdException w:name="List Table 6 Colorful Accent 6" w:uiPriority="51"/>
     <w:lsdException w:name="List Table 7 Colorful Accent 6" w:uiPriority="52"/>
-    <w:lsdException w:name="Mention" w:semiHidden="1" w:unhideWhenUsed="1"/>
-    <w:lsdException w:name="Smart Hyperlink" w:semiHidden="1" w:unhideWhenUsed="1"/>
-    <w:lsdException w:name="Hashtag" w:semiHidden="1" w:unhideWhenUsed="1"/>
   </w:latentStyles>
   <w:style w:type="paragraph" w:default="1" w:styleId="Normal">
     <w:name w:val="Normal"/>
@@ -17853,6 +18753,44 @@
       <w:color w:val="808080"/>
     </w:rPr>
   </w:style>
+  <w:style w:type="paragraph" w:styleId="BalloonText">
+    <w:name w:val="Balloon Text"/>
+    <w:basedOn w:val="Normal"/>
+    <w:link w:val="BalloonTextChar"/>
+    <w:uiPriority w:val="99"/>
+    <w:semiHidden/>
+    <w:unhideWhenUsed/>
+    <w:rsid w:val="0060771E"/>
+    <w:rPr>
+      <w:rFonts w:ascii="Segoe UI" w:hAnsi="Segoe UI" w:cs="Segoe UI"/>
+      <w:sz w:val="18"/>
+      <w:szCs w:val="18"/>
+    </w:rPr>
+  </w:style>
+  <w:style w:type="character" w:customStyle="1" w:styleId="BalloonTextChar">
+    <w:name w:val="Balloon Text Char"/>
+    <w:basedOn w:val="DefaultParagraphFont"/>
+    <w:link w:val="BalloonText"/>
+    <w:uiPriority w:val="99"/>
+    <w:semiHidden/>
+    <w:rsid w:val="0060771E"/>
+    <w:rPr>
+      <w:rFonts w:ascii="Segoe UI" w:hAnsi="Segoe UI" w:cs="Segoe UI"/>
+      <w:sz w:val="18"/>
+      <w:szCs w:val="18"/>
+    </w:rPr>
+  </w:style>
+  <w:style w:type="paragraph" w:styleId="Revision">
+    <w:name w:val="Revision"/>
+    <w:hidden/>
+    <w:uiPriority w:val="99"/>
+    <w:semiHidden/>
+    <w:rsid w:val="0060771E"/>
+    <w:rPr>
+      <w:rFonts w:ascii="Arial" w:hAnsi="Arial"/>
+      <w:sz w:val="22"/>
+    </w:rPr>
+  </w:style>
 </w:styles>
 </file>
 
@@ -18122,7 +19060,7 @@
 </file>
 
 <file path=customXml/itemProps1.xml><?xml version="1.0" encoding="utf-8"?>
-<ds:datastoreItem xmlns:ds="http://schemas.openxmlformats.org/officeDocument/2006/customXml" ds:itemID="{A157A66E-9DB7-40CD-96EA-A12DB3BEF29B}">
+<ds:datastoreItem xmlns:ds="http://schemas.openxmlformats.org/officeDocument/2006/customXml" ds:itemID="{2DEB5A1D-DD02-459E-9548-4BA260284844}">
   <ds:schemaRefs>
     <ds:schemaRef ds:uri="http://schemas.openxmlformats.org/officeDocument/2006/bibliography"/>
   </ds:schemaRefs>

</xml_diff>

<commit_message>
fixed explanation in Q4
</commit_message>
<xml_diff>
--- a/ans_theoretical-2.docx
+++ b/ans_theoretical-2.docx
@@ -210,7 +210,7 @@
               </wp:anchor>
             </w:drawing>
           </mc:Choice>
-          <mc:Fallback xmlns:w16se="http://schemas.microsoft.com/office/word/2015/wordml/symex" xmlns:cx5="http://schemas.microsoft.com/office/drawing/2016/5/11/chartex" xmlns:cx4="http://schemas.microsoft.com/office/drawing/2016/5/10/chartex" xmlns:cx3="http://schemas.microsoft.com/office/drawing/2016/5/9/chartex" xmlns:cx2="http://schemas.microsoft.com/office/drawing/2015/10/21/chartex" xmlns:cx1="http://schemas.microsoft.com/office/drawing/2015/9/8/chartex" xmlns:cx="http://schemas.microsoft.com/office/drawing/2014/chartex">
+          <mc:Fallback xmlns:cx="http://schemas.microsoft.com/office/drawing/2014/chartex" xmlns:cx1="http://schemas.microsoft.com/office/drawing/2015/9/8/chartex" xmlns:cx2="http://schemas.microsoft.com/office/drawing/2015/10/21/chartex" xmlns:cx3="http://schemas.microsoft.com/office/drawing/2016/5/9/chartex" xmlns:cx4="http://schemas.microsoft.com/office/drawing/2016/5/10/chartex" xmlns:cx5="http://schemas.microsoft.com/office/drawing/2016/5/11/chartex" xmlns:w16se="http://schemas.microsoft.com/office/word/2015/wordml/symex">
             <w:pict>
               <v:line w14:anchorId="1557A20E" id="Straight Connector 11" o:spid="_x0000_s1026" style="position:absolute;flip:x y;z-index:251644416;visibility:visible;mso-wrap-style:square;mso-wrap-distance-left:9pt;mso-wrap-distance-top:0;mso-wrap-distance-right:9pt;mso-wrap-distance-bottom:0;mso-position-horizontal:absolute;mso-position-horizontal-relative:text;mso-position-vertical:absolute;mso-position-vertical-relative:text" from="154.5pt,8.2pt" to="253.55pt,8.6pt" o:gfxdata="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" strokecolor="red" strokeweight="2.5pt">
                 <v:stroke joinstyle="miter"/>
@@ -317,7 +317,7 @@
               </wp:anchor>
             </w:drawing>
           </mc:Choice>
-          <mc:Fallback xmlns:w16se="http://schemas.microsoft.com/office/word/2015/wordml/symex" xmlns:cx5="http://schemas.microsoft.com/office/drawing/2016/5/11/chartex" xmlns:cx4="http://schemas.microsoft.com/office/drawing/2016/5/10/chartex" xmlns:cx3="http://schemas.microsoft.com/office/drawing/2016/5/9/chartex" xmlns:cx2="http://schemas.microsoft.com/office/drawing/2015/10/21/chartex" xmlns:cx1="http://schemas.microsoft.com/office/drawing/2015/9/8/chartex" xmlns:cx="http://schemas.microsoft.com/office/drawing/2014/chartex">
+          <mc:Fallback xmlns:cx="http://schemas.microsoft.com/office/drawing/2014/chartex" xmlns:cx1="http://schemas.microsoft.com/office/drawing/2015/9/8/chartex" xmlns:cx2="http://schemas.microsoft.com/office/drawing/2015/10/21/chartex" xmlns:cx3="http://schemas.microsoft.com/office/drawing/2016/5/9/chartex" xmlns:cx4="http://schemas.microsoft.com/office/drawing/2016/5/10/chartex" xmlns:cx5="http://schemas.microsoft.com/office/drawing/2016/5/11/chartex" xmlns:w16se="http://schemas.microsoft.com/office/word/2015/wordml/symex">
             <w:pict>
               <v:shapetype w14:anchorId="694A8065" id="_x0000_t202" coordsize="21600,21600" o:spt="202" path="m,l,21600r21600,l21600,xe">
                 <v:stroke joinstyle="miter"/>
@@ -527,7 +527,7 @@
               </wp:anchor>
             </w:drawing>
           </mc:Choice>
-          <mc:Fallback xmlns:w16se="http://schemas.microsoft.com/office/word/2015/wordml/symex" xmlns:cx5="http://schemas.microsoft.com/office/drawing/2016/5/11/chartex" xmlns:cx4="http://schemas.microsoft.com/office/drawing/2016/5/10/chartex" xmlns:cx3="http://schemas.microsoft.com/office/drawing/2016/5/9/chartex" xmlns:cx2="http://schemas.microsoft.com/office/drawing/2015/10/21/chartex" xmlns:cx1="http://schemas.microsoft.com/office/drawing/2015/9/8/chartex" xmlns:cx="http://schemas.microsoft.com/office/drawing/2014/chartex">
+          <mc:Fallback xmlns:cx="http://schemas.microsoft.com/office/drawing/2014/chartex" xmlns:cx1="http://schemas.microsoft.com/office/drawing/2015/9/8/chartex" xmlns:cx2="http://schemas.microsoft.com/office/drawing/2015/10/21/chartex" xmlns:cx3="http://schemas.microsoft.com/office/drawing/2016/5/9/chartex" xmlns:cx4="http://schemas.microsoft.com/office/drawing/2016/5/10/chartex" xmlns:cx5="http://schemas.microsoft.com/office/drawing/2016/5/11/chartex" xmlns:w16se="http://schemas.microsoft.com/office/word/2015/wordml/symex">
             <w:pict>
               <v:shape w14:anchorId="3C3F62FA" id="Text Box 20" o:spid="_x0000_s1028" type="#_x0000_t202" style="position:absolute;left:0;text-align:left;margin-left:285.75pt;margin-top:.45pt;width:57pt;height:27.2pt;z-index:251649536;visibility:visible;mso-wrap-style:square;mso-width-percent:0;mso-wrap-distance-left:9pt;mso-wrap-distance-top:0;mso-wrap-distance-right:9pt;mso-wrap-distance-bottom:0;mso-position-horizontal:absolute;mso-position-horizontal-relative:text;mso-position-vertical:absolute;mso-position-vertical-relative:text;mso-width-percent:0;mso-width-relative:margin;v-text-anchor:top" o:gfxdata="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" filled="f" stroked="f">
                 <v:textbox>
@@ -695,7 +695,7 @@
               </wp:anchor>
             </w:drawing>
           </mc:Choice>
-          <mc:Fallback xmlns:w16se="http://schemas.microsoft.com/office/word/2015/wordml/symex" xmlns:cx5="http://schemas.microsoft.com/office/drawing/2016/5/11/chartex" xmlns:cx4="http://schemas.microsoft.com/office/drawing/2016/5/10/chartex" xmlns:cx3="http://schemas.microsoft.com/office/drawing/2016/5/9/chartex" xmlns:cx2="http://schemas.microsoft.com/office/drawing/2015/10/21/chartex" xmlns:cx1="http://schemas.microsoft.com/office/drawing/2015/9/8/chartex" xmlns:cx="http://schemas.microsoft.com/office/drawing/2014/chartex">
+          <mc:Fallback xmlns:cx="http://schemas.microsoft.com/office/drawing/2014/chartex" xmlns:cx1="http://schemas.microsoft.com/office/drawing/2015/9/8/chartex" xmlns:cx2="http://schemas.microsoft.com/office/drawing/2015/10/21/chartex" xmlns:cx3="http://schemas.microsoft.com/office/drawing/2016/5/9/chartex" xmlns:cx4="http://schemas.microsoft.com/office/drawing/2016/5/10/chartex" xmlns:cx5="http://schemas.microsoft.com/office/drawing/2016/5/11/chartex" xmlns:w16se="http://schemas.microsoft.com/office/word/2015/wordml/symex">
             <w:pict>
               <v:line w14:anchorId="3EC67164" id="Straight Connector 10" o:spid="_x0000_s1026" style="position:absolute;flip:x y;z-index:251645440;visibility:visible;mso-wrap-style:square;mso-width-percent:0;mso-wrap-distance-left:9pt;mso-wrap-distance-top:0;mso-wrap-distance-right:9pt;mso-wrap-distance-bottom:0;mso-position-horizontal:absolute;mso-position-horizontal-relative:text;mso-position-vertical:absolute;mso-position-vertical-relative:text;mso-width-percent:0;mso-width-relative:margin" from="289.5pt,5.25pt" to="293pt,57.75pt" o:gfxdata="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" strokecolor="red" strokeweight="2.5pt">
                 <v:stroke joinstyle="miter"/>
@@ -787,7 +787,7 @@
               </wp:anchor>
             </w:drawing>
           </mc:Choice>
-          <mc:Fallback xmlns:w16se="http://schemas.microsoft.com/office/word/2015/wordml/symex" xmlns:cx5="http://schemas.microsoft.com/office/drawing/2016/5/11/chartex" xmlns:cx4="http://schemas.microsoft.com/office/drawing/2016/5/10/chartex" xmlns:cx3="http://schemas.microsoft.com/office/drawing/2016/5/9/chartex" xmlns:cx2="http://schemas.microsoft.com/office/drawing/2015/10/21/chartex" xmlns:cx1="http://schemas.microsoft.com/office/drawing/2015/9/8/chartex" xmlns:cx="http://schemas.microsoft.com/office/drawing/2014/chartex">
+          <mc:Fallback xmlns:cx="http://schemas.microsoft.com/office/drawing/2014/chartex" xmlns:cx1="http://schemas.microsoft.com/office/drawing/2015/9/8/chartex" xmlns:cx2="http://schemas.microsoft.com/office/drawing/2015/10/21/chartex" xmlns:cx3="http://schemas.microsoft.com/office/drawing/2016/5/9/chartex" xmlns:cx4="http://schemas.microsoft.com/office/drawing/2016/5/10/chartex" xmlns:cx5="http://schemas.microsoft.com/office/drawing/2016/5/11/chartex" xmlns:w16se="http://schemas.microsoft.com/office/word/2015/wordml/symex">
             <w:pict>
               <v:oval w14:anchorId="301F77F7" id="Oval 14" o:spid="_x0000_s1026" style="position:absolute;margin-left:109.75pt;margin-top:5.5pt;width:44.95pt;height:36pt;z-index:251646464;visibility:visible;mso-wrap-style:square;mso-wrap-distance-left:9pt;mso-wrap-distance-top:0;mso-wrap-distance-right:9pt;mso-wrap-distance-bottom:0;mso-position-horizontal:absolute;mso-position-horizontal-relative:text;mso-position-vertical:absolute;mso-position-vertical-relative:text;v-text-anchor:middle" o:gfxdata="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" fillcolor="yellow" stroked="f" strokeweight="1pt">
                 <v:fill opacity="15163f"/>
@@ -904,7 +904,7 @@
               </wp:anchor>
             </w:drawing>
           </mc:Choice>
-          <mc:Fallback xmlns:w16se="http://schemas.microsoft.com/office/word/2015/wordml/symex" xmlns:cx5="http://schemas.microsoft.com/office/drawing/2016/5/11/chartex" xmlns:cx4="http://schemas.microsoft.com/office/drawing/2016/5/10/chartex" xmlns:cx3="http://schemas.microsoft.com/office/drawing/2016/5/9/chartex" xmlns:cx2="http://schemas.microsoft.com/office/drawing/2015/10/21/chartex" xmlns:cx1="http://schemas.microsoft.com/office/drawing/2015/9/8/chartex" xmlns:cx="http://schemas.microsoft.com/office/drawing/2014/chartex">
+          <mc:Fallback xmlns:cx="http://schemas.microsoft.com/office/drawing/2014/chartex" xmlns:cx1="http://schemas.microsoft.com/office/drawing/2015/9/8/chartex" xmlns:cx2="http://schemas.microsoft.com/office/drawing/2015/10/21/chartex" xmlns:cx3="http://schemas.microsoft.com/office/drawing/2016/5/9/chartex" xmlns:cx4="http://schemas.microsoft.com/office/drawing/2016/5/10/chartex" xmlns:cx5="http://schemas.microsoft.com/office/drawing/2016/5/11/chartex" xmlns:w16se="http://schemas.microsoft.com/office/word/2015/wordml/symex">
             <w:pict>
               <v:shape w14:anchorId="7D8E1B78" id="Text Box 22" o:spid="_x0000_s1029" type="#_x0000_t202" style="position:absolute;left:0;text-align:left;margin-left:147.25pt;margin-top:4.6pt;width:54.75pt;height:27.2pt;z-index:251650560;visibility:visible;mso-wrap-style:square;mso-wrap-distance-left:9pt;mso-wrap-distance-top:0;mso-wrap-distance-right:9pt;mso-wrap-distance-bottom:0;mso-position-horizontal:absolute;mso-position-horizontal-relative:text;mso-position-vertical:absolute;mso-position-vertical-relative:text;v-text-anchor:top" o:gfxdata="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" filled="f" stroked="f">
                 <v:textbox>
@@ -1038,7 +1038,7 @@
               </wp:anchor>
             </w:drawing>
           </mc:Choice>
-          <mc:Fallback xmlns:w16se="http://schemas.microsoft.com/office/word/2015/wordml/symex" xmlns:cx5="http://schemas.microsoft.com/office/drawing/2016/5/11/chartex" xmlns:cx4="http://schemas.microsoft.com/office/drawing/2016/5/10/chartex" xmlns:cx3="http://schemas.microsoft.com/office/drawing/2016/5/9/chartex" xmlns:cx2="http://schemas.microsoft.com/office/drawing/2015/10/21/chartex" xmlns:cx1="http://schemas.microsoft.com/office/drawing/2015/9/8/chartex" xmlns:cx="http://schemas.microsoft.com/office/drawing/2014/chartex">
+          <mc:Fallback xmlns:cx="http://schemas.microsoft.com/office/drawing/2014/chartex" xmlns:cx1="http://schemas.microsoft.com/office/drawing/2015/9/8/chartex" xmlns:cx2="http://schemas.microsoft.com/office/drawing/2015/10/21/chartex" xmlns:cx3="http://schemas.microsoft.com/office/drawing/2016/5/9/chartex" xmlns:cx4="http://schemas.microsoft.com/office/drawing/2016/5/10/chartex" xmlns:cx5="http://schemas.microsoft.com/office/drawing/2016/5/11/chartex" xmlns:w16se="http://schemas.microsoft.com/office/word/2015/wordml/symex">
             <w:pict>
               <v:line w14:anchorId="6A9E26C5" id="Straight Connector 4" o:spid="_x0000_s1026" style="position:absolute;z-index:251641344;visibility:visible;mso-wrap-style:square;mso-width-percent:0;mso-height-percent:0;mso-wrap-distance-left:9pt;mso-wrap-distance-top:0;mso-wrap-distance-right:9pt;mso-wrap-distance-bottom:0;mso-position-horizontal:absolute;mso-position-horizontal-relative:text;mso-position-vertical:absolute;mso-position-vertical-relative:text;mso-width-percent:0;mso-height-percent:0;mso-width-relative:margin;mso-height-relative:margin" from="147.75pt,7.45pt" to="199.25pt,29.35pt" o:gfxdata="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" strokecolor="red" strokeweight="2.5pt">
                 <v:stroke joinstyle="miter"/>
@@ -1138,7 +1138,7 @@
               </wp:anchor>
             </w:drawing>
           </mc:Choice>
-          <mc:Fallback xmlns:w16se="http://schemas.microsoft.com/office/word/2015/wordml/symex" xmlns:cx5="http://schemas.microsoft.com/office/drawing/2016/5/11/chartex" xmlns:cx4="http://schemas.microsoft.com/office/drawing/2016/5/10/chartex" xmlns:cx3="http://schemas.microsoft.com/office/drawing/2016/5/9/chartex" xmlns:cx2="http://schemas.microsoft.com/office/drawing/2015/10/21/chartex" xmlns:cx1="http://schemas.microsoft.com/office/drawing/2015/9/8/chartex" xmlns:cx="http://schemas.microsoft.com/office/drawing/2014/chartex">
+          <mc:Fallback xmlns:cx="http://schemas.microsoft.com/office/drawing/2014/chartex" xmlns:cx1="http://schemas.microsoft.com/office/drawing/2015/9/8/chartex" xmlns:cx2="http://schemas.microsoft.com/office/drawing/2015/10/21/chartex" xmlns:cx3="http://schemas.microsoft.com/office/drawing/2016/5/9/chartex" xmlns:cx4="http://schemas.microsoft.com/office/drawing/2016/5/10/chartex" xmlns:cx5="http://schemas.microsoft.com/office/drawing/2016/5/11/chartex" xmlns:w16se="http://schemas.microsoft.com/office/word/2015/wordml/symex">
             <w:pict>
               <v:line w14:anchorId="4AB4E575" id="Straight Connector 9" o:spid="_x0000_s1026" style="position:absolute;flip:y;z-index:251647488;visibility:visible;mso-wrap-style:square;mso-width-percent:0;mso-height-percent:0;mso-wrap-distance-left:9pt;mso-wrap-distance-top:0;mso-wrap-distance-right:9pt;mso-wrap-distance-bottom:0;mso-position-horizontal:absolute;mso-position-horizontal-relative:text;mso-position-vertical:absolute;mso-position-vertical-relative:text;mso-width-percent:0;mso-height-percent:0;mso-width-relative:margin;mso-height-relative:margin" from="289.5pt,13.75pt" to="318.75pt,68.6pt" o:gfxdata="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" strokecolor="red" strokeweight="2.5pt">
                 <v:stroke joinstyle="miter"/>
@@ -1224,7 +1224,7 @@
               </wp:anchor>
             </w:drawing>
           </mc:Choice>
-          <mc:Fallback xmlns:w16se="http://schemas.microsoft.com/office/word/2015/wordml/symex" xmlns:cx5="http://schemas.microsoft.com/office/drawing/2016/5/11/chartex" xmlns:cx4="http://schemas.microsoft.com/office/drawing/2016/5/10/chartex" xmlns:cx3="http://schemas.microsoft.com/office/drawing/2016/5/9/chartex" xmlns:cx2="http://schemas.microsoft.com/office/drawing/2015/10/21/chartex" xmlns:cx1="http://schemas.microsoft.com/office/drawing/2015/9/8/chartex" xmlns:cx="http://schemas.microsoft.com/office/drawing/2014/chartex">
+          <mc:Fallback xmlns:cx="http://schemas.microsoft.com/office/drawing/2014/chartex" xmlns:cx1="http://schemas.microsoft.com/office/drawing/2015/9/8/chartex" xmlns:cx2="http://schemas.microsoft.com/office/drawing/2015/10/21/chartex" xmlns:cx3="http://schemas.microsoft.com/office/drawing/2016/5/9/chartex" xmlns:cx4="http://schemas.microsoft.com/office/drawing/2016/5/10/chartex" xmlns:cx5="http://schemas.microsoft.com/office/drawing/2016/5/11/chartex" xmlns:w16se="http://schemas.microsoft.com/office/word/2015/wordml/symex">
             <w:pict>
               <v:line w14:anchorId="1ADBCD1B" id="Straight Connector 25" o:spid="_x0000_s1026" style="position:absolute;flip:y;z-index:251652608;visibility:visible;mso-wrap-style:square;mso-width-percent:0;mso-height-percent:0;mso-wrap-distance-left:9pt;mso-wrap-distance-top:0;mso-wrap-distance-right:9pt;mso-wrap-distance-bottom:0;mso-position-horizontal:absolute;mso-position-horizontal-relative:text;mso-position-vertical:absolute;mso-position-vertical-relative:text;mso-width-percent:0;mso-height-percent:0;mso-width-relative:margin;mso-height-relative:margin" from="-25.5pt,13.75pt" to="-20.7pt,67.95pt" o:gfxdata="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" strokecolor="red" strokeweight="2.5pt">
                 <v:stroke joinstyle="miter"/>
@@ -1322,7 +1322,7 @@
               </wp:anchor>
             </w:drawing>
           </mc:Choice>
-          <mc:Fallback xmlns:w16se="http://schemas.microsoft.com/office/word/2015/wordml/symex" xmlns:cx5="http://schemas.microsoft.com/office/drawing/2016/5/11/chartex" xmlns:cx4="http://schemas.microsoft.com/office/drawing/2016/5/10/chartex" xmlns:cx3="http://schemas.microsoft.com/office/drawing/2016/5/9/chartex" xmlns:cx2="http://schemas.microsoft.com/office/drawing/2015/10/21/chartex" xmlns:cx1="http://schemas.microsoft.com/office/drawing/2015/9/8/chartex" xmlns:cx="http://schemas.microsoft.com/office/drawing/2014/chartex">
+          <mc:Fallback xmlns:cx="http://schemas.microsoft.com/office/drawing/2014/chartex" xmlns:cx1="http://schemas.microsoft.com/office/drawing/2015/9/8/chartex" xmlns:cx2="http://schemas.microsoft.com/office/drawing/2015/10/21/chartex" xmlns:cx3="http://schemas.microsoft.com/office/drawing/2016/5/9/chartex" xmlns:cx4="http://schemas.microsoft.com/office/drawing/2016/5/10/chartex" xmlns:cx5="http://schemas.microsoft.com/office/drawing/2016/5/11/chartex" xmlns:w16se="http://schemas.microsoft.com/office/word/2015/wordml/symex">
             <w:pict>
               <v:line w14:anchorId="1B156A0E" id="Straight Connector 6" o:spid="_x0000_s1026" style="position:absolute;flip:x;z-index:251643392;visibility:visible;mso-wrap-style:square;mso-width-percent:0;mso-height-percent:0;mso-wrap-distance-left:9pt;mso-wrap-distance-top:0;mso-wrap-distance-right:9pt;mso-wrap-distance-bottom:0;mso-position-horizontal:absolute;mso-position-horizontal-relative:text;mso-position-vertical:absolute;mso-position-vertical-relative:text;mso-width-percent:0;mso-height-percent:0;mso-width-relative:margin;mso-height-relative:margin" from="147.75pt,.65pt" to="190.4pt,72.45pt" o:gfxdata="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" strokecolor="red" strokeweight="2.5pt">
                 <v:stroke joinstyle="miter"/>
@@ -1403,7 +1403,7 @@
               </wp:anchor>
             </w:drawing>
           </mc:Choice>
-          <mc:Fallback xmlns:w16se="http://schemas.microsoft.com/office/word/2015/wordml/symex" xmlns:cx5="http://schemas.microsoft.com/office/drawing/2016/5/11/chartex" xmlns:cx4="http://schemas.microsoft.com/office/drawing/2016/5/10/chartex" xmlns:cx3="http://schemas.microsoft.com/office/drawing/2016/5/9/chartex" xmlns:cx2="http://schemas.microsoft.com/office/drawing/2015/10/21/chartex" xmlns:cx1="http://schemas.microsoft.com/office/drawing/2015/9/8/chartex" xmlns:cx="http://schemas.microsoft.com/office/drawing/2014/chartex">
+          <mc:Fallback xmlns:cx="http://schemas.microsoft.com/office/drawing/2014/chartex" xmlns:cx1="http://schemas.microsoft.com/office/drawing/2015/9/8/chartex" xmlns:cx2="http://schemas.microsoft.com/office/drawing/2015/10/21/chartex" xmlns:cx3="http://schemas.microsoft.com/office/drawing/2016/5/9/chartex" xmlns:cx4="http://schemas.microsoft.com/office/drawing/2016/5/10/chartex" xmlns:cx5="http://schemas.microsoft.com/office/drawing/2016/5/11/chartex" xmlns:w16se="http://schemas.microsoft.com/office/word/2015/wordml/symex">
             <w:pict>
               <v:line w14:anchorId="5DD483EF" id="Straight Connector 5" o:spid="_x0000_s1026" style="position:absolute;z-index:251642368;visibility:visible;mso-wrap-style:square;mso-wrap-distance-left:9pt;mso-wrap-distance-top:0;mso-wrap-distance-right:9pt;mso-wrap-distance-bottom:0;mso-position-horizontal:absolute;mso-position-horizontal-relative:text;mso-position-vertical:absolute;mso-position-vertical-relative:text" from="226.55pt,.45pt" to="271.65pt,54.65pt" o:gfxdata="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" strokecolor="red" strokeweight="2.5pt">
                 <v:stroke joinstyle="miter"/>
@@ -1519,7 +1519,7 @@
               </wp:anchor>
             </w:drawing>
           </mc:Choice>
-          <mc:Fallback xmlns:w16se="http://schemas.microsoft.com/office/word/2015/wordml/symex" xmlns:cx5="http://schemas.microsoft.com/office/drawing/2016/5/11/chartex" xmlns:cx4="http://schemas.microsoft.com/office/drawing/2016/5/10/chartex" xmlns:cx3="http://schemas.microsoft.com/office/drawing/2016/5/9/chartex" xmlns:cx2="http://schemas.microsoft.com/office/drawing/2015/10/21/chartex" xmlns:cx1="http://schemas.microsoft.com/office/drawing/2015/9/8/chartex" xmlns:cx="http://schemas.microsoft.com/office/drawing/2014/chartex">
+          <mc:Fallback xmlns:cx="http://schemas.microsoft.com/office/drawing/2014/chartex" xmlns:cx1="http://schemas.microsoft.com/office/drawing/2015/9/8/chartex" xmlns:cx2="http://schemas.microsoft.com/office/drawing/2015/10/21/chartex" xmlns:cx3="http://schemas.microsoft.com/office/drawing/2016/5/9/chartex" xmlns:cx4="http://schemas.microsoft.com/office/drawing/2016/5/10/chartex" xmlns:cx5="http://schemas.microsoft.com/office/drawing/2016/5/11/chartex" xmlns:w16se="http://schemas.microsoft.com/office/word/2015/wordml/symex">
             <w:pict>
               <v:shape w14:anchorId="158B29B8" id="Text Box 26" o:spid="_x0000_s1030" type="#_x0000_t202" style="position:absolute;left:0;text-align:left;margin-left:-30.45pt;margin-top:17.5pt;width:54.75pt;height:27.2pt;z-index:251653632;visibility:visible;mso-wrap-style:square;mso-wrap-distance-left:9pt;mso-wrap-distance-top:0;mso-wrap-distance-right:9pt;mso-wrap-distance-bottom:0;mso-position-horizontal:absolute;mso-position-horizontal-relative:text;mso-position-vertical:absolute;mso-position-vertical-relative:text;v-text-anchor:top" o:gfxdata="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" filled="f" stroked="f">
                 <v:textbox>
@@ -1725,7 +1725,7 @@
               </wp:anchor>
             </w:drawing>
           </mc:Choice>
-          <mc:Fallback xmlns:w16se="http://schemas.microsoft.com/office/word/2015/wordml/symex" xmlns:cx5="http://schemas.microsoft.com/office/drawing/2016/5/11/chartex" xmlns:cx4="http://schemas.microsoft.com/office/drawing/2016/5/10/chartex" xmlns:cx3="http://schemas.microsoft.com/office/drawing/2016/5/9/chartex" xmlns:cx2="http://schemas.microsoft.com/office/drawing/2015/10/21/chartex" xmlns:cx1="http://schemas.microsoft.com/office/drawing/2015/9/8/chartex" xmlns:cx="http://schemas.microsoft.com/office/drawing/2014/chartex">
+          <mc:Fallback xmlns:cx="http://schemas.microsoft.com/office/drawing/2014/chartex" xmlns:cx1="http://schemas.microsoft.com/office/drawing/2015/9/8/chartex" xmlns:cx2="http://schemas.microsoft.com/office/drawing/2015/10/21/chartex" xmlns:cx3="http://schemas.microsoft.com/office/drawing/2016/5/9/chartex" xmlns:cx4="http://schemas.microsoft.com/office/drawing/2016/5/10/chartex" xmlns:cx5="http://schemas.microsoft.com/office/drawing/2016/5/11/chartex" xmlns:w16se="http://schemas.microsoft.com/office/word/2015/wordml/symex">
             <w:pict>
               <v:shape w14:anchorId="411A47C1" id="Text Box 18" o:spid="_x0000_s1031" type="#_x0000_t202" style="position:absolute;left:0;text-align:left;margin-left:240pt;margin-top:10.65pt;width:53pt;height:27.2pt;z-index:251654656;visibility:visible;mso-wrap-style:square;mso-width-percent:0;mso-wrap-distance-left:9pt;mso-wrap-distance-top:0;mso-wrap-distance-right:9pt;mso-wrap-distance-bottom:0;mso-position-horizontal:absolute;mso-position-horizontal-relative:text;mso-position-vertical:absolute;mso-position-vertical-relative:text;mso-width-percent:0;mso-width-relative:margin;v-text-anchor:top" o:gfxdata="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" filled="f" stroked="f">
                 <v:textbox>
@@ -1919,7 +1919,7 @@
               </wp:anchor>
             </w:drawing>
           </mc:Choice>
-          <mc:Fallback xmlns:w16se="http://schemas.microsoft.com/office/word/2015/wordml/symex" xmlns:cx5="http://schemas.microsoft.com/office/drawing/2016/5/11/chartex" xmlns:cx4="http://schemas.microsoft.com/office/drawing/2016/5/10/chartex" xmlns:cx3="http://schemas.microsoft.com/office/drawing/2016/5/9/chartex" xmlns:cx2="http://schemas.microsoft.com/office/drawing/2015/10/21/chartex" xmlns:cx1="http://schemas.microsoft.com/office/drawing/2015/9/8/chartex" xmlns:cx="http://schemas.microsoft.com/office/drawing/2014/chartex">
+          <mc:Fallback xmlns:cx="http://schemas.microsoft.com/office/drawing/2014/chartex" xmlns:cx1="http://schemas.microsoft.com/office/drawing/2015/9/8/chartex" xmlns:cx2="http://schemas.microsoft.com/office/drawing/2015/10/21/chartex" xmlns:cx3="http://schemas.microsoft.com/office/drawing/2016/5/9/chartex" xmlns:cx4="http://schemas.microsoft.com/office/drawing/2016/5/10/chartex" xmlns:cx5="http://schemas.microsoft.com/office/drawing/2016/5/11/chartex" xmlns:w16se="http://schemas.microsoft.com/office/word/2015/wordml/symex">
             <w:pict>
               <v:shape w14:anchorId="01C68494" id="Text Box 23" o:spid="_x0000_s1032" type="#_x0000_t202" style="position:absolute;left:0;text-align:left;margin-left:284.7pt;margin-top:12.9pt;width:54.75pt;height:27.2pt;z-index:251656704;visibility:visible;mso-wrap-style:square;mso-wrap-distance-left:9pt;mso-wrap-distance-top:0;mso-wrap-distance-right:9pt;mso-wrap-distance-bottom:0;mso-position-horizontal:absolute;mso-position-horizontal-relative:text;mso-position-vertical:absolute;mso-position-vertical-relative:text;v-text-anchor:top" o:gfxdata="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" filled="f" stroked="f">
                 <v:textbox>
@@ -2125,7 +2125,7 @@
               </wp:anchor>
             </w:drawing>
           </mc:Choice>
-          <mc:Fallback xmlns:w16se="http://schemas.microsoft.com/office/word/2015/wordml/symex" xmlns:cx5="http://schemas.microsoft.com/office/drawing/2016/5/11/chartex" xmlns:cx4="http://schemas.microsoft.com/office/drawing/2016/5/10/chartex" xmlns:cx3="http://schemas.microsoft.com/office/drawing/2016/5/9/chartex" xmlns:cx2="http://schemas.microsoft.com/office/drawing/2015/10/21/chartex" xmlns:cx1="http://schemas.microsoft.com/office/drawing/2015/9/8/chartex" xmlns:cx="http://schemas.microsoft.com/office/drawing/2014/chartex">
+          <mc:Fallback xmlns:cx="http://schemas.microsoft.com/office/drawing/2014/chartex" xmlns:cx1="http://schemas.microsoft.com/office/drawing/2015/9/8/chartex" xmlns:cx2="http://schemas.microsoft.com/office/drawing/2015/10/21/chartex" xmlns:cx3="http://schemas.microsoft.com/office/drawing/2016/5/9/chartex" xmlns:cx4="http://schemas.microsoft.com/office/drawing/2016/5/10/chartex" xmlns:cx5="http://schemas.microsoft.com/office/drawing/2016/5/11/chartex" xmlns:w16se="http://schemas.microsoft.com/office/word/2015/wordml/symex">
             <w:pict>
               <v:shape w14:anchorId="7A561475" id="Text Box 17" o:spid="_x0000_s1033" type="#_x0000_t202" style="position:absolute;left:0;text-align:left;margin-left:147.75pt;margin-top:12.6pt;width:54.5pt;height:27.2pt;z-index:251655680;visibility:visible;mso-wrap-style:square;mso-width-percent:0;mso-wrap-distance-left:9pt;mso-wrap-distance-top:0;mso-wrap-distance-right:9pt;mso-wrap-distance-bottom:0;mso-position-horizontal:absolute;mso-position-horizontal-relative:text;mso-position-vertical:absolute;mso-position-vertical-relative:text;mso-width-percent:0;mso-width-relative:margin;v-text-anchor:top" o:gfxdata="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" filled="f" stroked="f">
                 <v:textbox>
@@ -2381,7 +2381,7 @@
               </wp:anchor>
             </w:drawing>
           </mc:Choice>
-          <mc:Fallback xmlns:w16se="http://schemas.microsoft.com/office/word/2015/wordml/symex" xmlns:cx5="http://schemas.microsoft.com/office/drawing/2016/5/11/chartex" xmlns:cx4="http://schemas.microsoft.com/office/drawing/2016/5/10/chartex" xmlns:cx3="http://schemas.microsoft.com/office/drawing/2016/5/9/chartex" xmlns:cx2="http://schemas.microsoft.com/office/drawing/2015/10/21/chartex" xmlns:cx1="http://schemas.microsoft.com/office/drawing/2015/9/8/chartex" xmlns:cx="http://schemas.microsoft.com/office/drawing/2014/chartex">
+          <mc:Fallback xmlns:cx="http://schemas.microsoft.com/office/drawing/2014/chartex" xmlns:cx1="http://schemas.microsoft.com/office/drawing/2015/9/8/chartex" xmlns:cx2="http://schemas.microsoft.com/office/drawing/2015/10/21/chartex" xmlns:cx3="http://schemas.microsoft.com/office/drawing/2016/5/9/chartex" xmlns:cx4="http://schemas.microsoft.com/office/drawing/2016/5/10/chartex" xmlns:cx5="http://schemas.microsoft.com/office/drawing/2016/5/11/chartex" xmlns:w16se="http://schemas.microsoft.com/office/word/2015/wordml/symex">
             <w:pict>
               <v:shape w14:anchorId="0AF979AC" id="Text Box 13" o:spid="_x0000_s1034" type="#_x0000_t202" style="position:absolute;left:0;text-align:left;margin-left:-9.75pt;margin-top:14.55pt;width:57.75pt;height:27.2pt;z-index:251648512;visibility:visible;mso-wrap-style:square;mso-width-percent:0;mso-wrap-distance-left:9pt;mso-wrap-distance-top:0;mso-wrap-distance-right:9pt;mso-wrap-distance-bottom:0;mso-position-horizontal:absolute;mso-position-horizontal-relative:text;mso-position-vertical:absolute;mso-position-vertical-relative:text;mso-width-percent:0;mso-width-relative:margin;v-text-anchor:top" o:gfxdata="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" filled="f" stroked="f">
                 <v:textbox>
@@ -2555,7 +2555,7 @@
               </wp:anchor>
             </w:drawing>
           </mc:Choice>
-          <mc:Fallback xmlns:w16se="http://schemas.microsoft.com/office/word/2015/wordml/symex" xmlns:cx5="http://schemas.microsoft.com/office/drawing/2016/5/11/chartex" xmlns:cx4="http://schemas.microsoft.com/office/drawing/2016/5/10/chartex" xmlns:cx3="http://schemas.microsoft.com/office/drawing/2016/5/9/chartex" xmlns:cx2="http://schemas.microsoft.com/office/drawing/2015/10/21/chartex" xmlns:cx1="http://schemas.microsoft.com/office/drawing/2015/9/8/chartex" xmlns:cx="http://schemas.microsoft.com/office/drawing/2014/chartex">
+          <mc:Fallback xmlns:cx="http://schemas.microsoft.com/office/drawing/2014/chartex" xmlns:cx1="http://schemas.microsoft.com/office/drawing/2015/9/8/chartex" xmlns:cx2="http://schemas.microsoft.com/office/drawing/2015/10/21/chartex" xmlns:cx3="http://schemas.microsoft.com/office/drawing/2016/5/9/chartex" xmlns:cx4="http://schemas.microsoft.com/office/drawing/2016/5/10/chartex" xmlns:cx5="http://schemas.microsoft.com/office/drawing/2016/5/11/chartex" xmlns:w16se="http://schemas.microsoft.com/office/word/2015/wordml/symex">
             <w:pict>
               <v:line w14:anchorId="7F11E598" id="Straight Connector 8" o:spid="_x0000_s1026" style="position:absolute;flip:x;z-index:251657728;visibility:visible;mso-wrap-style:square;mso-width-percent:0;mso-height-percent:0;mso-wrap-distance-left:9pt;mso-wrap-distance-top:0;mso-wrap-distance-right:9pt;mso-wrap-distance-bottom:0;mso-position-horizontal:absolute;mso-position-horizontal-relative:text;mso-position-vertical:absolute;mso-position-vertical-relative:text;mso-width-percent:0;mso-height-percent:0;mso-width-relative:margin;mso-height-relative:margin" from=".7pt,11.8pt" to="77.95pt,17.25pt" o:gfxdata="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" strokecolor="red" strokeweight="2.5pt">
                 <v:stroke joinstyle="miter"/>
@@ -2648,7 +2648,7 @@
               </wp:anchor>
             </w:drawing>
           </mc:Choice>
-          <mc:Fallback xmlns:w16se="http://schemas.microsoft.com/office/word/2015/wordml/symex" xmlns:cx5="http://schemas.microsoft.com/office/drawing/2016/5/11/chartex" xmlns:cx4="http://schemas.microsoft.com/office/drawing/2016/5/10/chartex" xmlns:cx3="http://schemas.microsoft.com/office/drawing/2016/5/9/chartex" xmlns:cx2="http://schemas.microsoft.com/office/drawing/2015/10/21/chartex" xmlns:cx1="http://schemas.microsoft.com/office/drawing/2015/9/8/chartex" xmlns:cx="http://schemas.microsoft.com/office/drawing/2014/chartex">
+          <mc:Fallback xmlns:cx="http://schemas.microsoft.com/office/drawing/2014/chartex" xmlns:cx1="http://schemas.microsoft.com/office/drawing/2015/9/8/chartex" xmlns:cx2="http://schemas.microsoft.com/office/drawing/2015/10/21/chartex" xmlns:cx3="http://schemas.microsoft.com/office/drawing/2016/5/9/chartex" xmlns:cx4="http://schemas.microsoft.com/office/drawing/2016/5/10/chartex" xmlns:cx5="http://schemas.microsoft.com/office/drawing/2016/5/11/chartex" xmlns:w16se="http://schemas.microsoft.com/office/word/2015/wordml/symex">
             <w:pict>
               <v:line w14:anchorId="1D76D0EF" id="Straight Connector 53" o:spid="_x0000_s1026" style="position:absolute;flip:y;z-index:251673088;visibility:visible;mso-wrap-style:square;mso-width-percent:0;mso-height-percent:0;mso-wrap-distance-left:9pt;mso-wrap-distance-top:0;mso-wrap-distance-right:9pt;mso-wrap-distance-bottom:0;mso-position-horizontal:absolute;mso-position-horizontal-relative:text;mso-position-vertical:absolute;mso-position-vertical-relative:text;mso-width-percent:0;mso-height-percent:0;mso-width-relative:margin;mso-height-relative:margin" from="209.95pt,2.25pt" to="246.25pt,2.25pt" o:gfxdata="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" strokecolor="red" strokeweight="2.5pt">
                 <v:stroke joinstyle="miter"/>
@@ -2755,7 +2755,7 @@
               </wp:anchor>
             </w:drawing>
           </mc:Choice>
-          <mc:Fallback xmlns:w16se="http://schemas.microsoft.com/office/word/2015/wordml/symex" xmlns:cx5="http://schemas.microsoft.com/office/drawing/2016/5/11/chartex" xmlns:cx4="http://schemas.microsoft.com/office/drawing/2016/5/10/chartex" xmlns:cx3="http://schemas.microsoft.com/office/drawing/2016/5/9/chartex" xmlns:cx2="http://schemas.microsoft.com/office/drawing/2015/10/21/chartex" xmlns:cx1="http://schemas.microsoft.com/office/drawing/2015/9/8/chartex" xmlns:cx="http://schemas.microsoft.com/office/drawing/2014/chartex">
+          <mc:Fallback xmlns:cx="http://schemas.microsoft.com/office/drawing/2014/chartex" xmlns:cx1="http://schemas.microsoft.com/office/drawing/2015/9/8/chartex" xmlns:cx2="http://schemas.microsoft.com/office/drawing/2015/10/21/chartex" xmlns:cx3="http://schemas.microsoft.com/office/drawing/2016/5/9/chartex" xmlns:cx4="http://schemas.microsoft.com/office/drawing/2016/5/10/chartex" xmlns:cx5="http://schemas.microsoft.com/office/drawing/2016/5/11/chartex" xmlns:w16se="http://schemas.microsoft.com/office/word/2015/wordml/symex">
             <w:pict>
               <v:shape w14:anchorId="401E1AD0" id="Text Box 54" o:spid="_x0000_s1035" type="#_x0000_t202" style="position:absolute;left:0;text-align:left;margin-left:218.8pt;margin-top:4.15pt;width:54.75pt;height:27.2pt;z-index:251674112;visibility:visible;mso-wrap-style:square;mso-wrap-distance-left:9pt;mso-wrap-distance-top:0;mso-wrap-distance-right:9pt;mso-wrap-distance-bottom:0;mso-position-horizontal:absolute;mso-position-horizontal-relative:text;mso-position-vertical:absolute;mso-position-vertical-relative:text;v-text-anchor:top" o:gfxdata="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" filled="f" stroked="f">
                 <v:textbox>
@@ -2881,7 +2881,7 @@
               </wp:anchor>
             </w:drawing>
           </mc:Choice>
-          <mc:Fallback xmlns:w16se="http://schemas.microsoft.com/office/word/2015/wordml/symex" xmlns:cx5="http://schemas.microsoft.com/office/drawing/2016/5/11/chartex" xmlns:cx4="http://schemas.microsoft.com/office/drawing/2016/5/10/chartex" xmlns:cx3="http://schemas.microsoft.com/office/drawing/2016/5/9/chartex" xmlns:cx2="http://schemas.microsoft.com/office/drawing/2015/10/21/chartex" xmlns:cx1="http://schemas.microsoft.com/office/drawing/2015/9/8/chartex" xmlns:cx="http://schemas.microsoft.com/office/drawing/2014/chartex">
+          <mc:Fallback xmlns:cx="http://schemas.microsoft.com/office/drawing/2014/chartex" xmlns:cx1="http://schemas.microsoft.com/office/drawing/2015/9/8/chartex" xmlns:cx2="http://schemas.microsoft.com/office/drawing/2015/10/21/chartex" xmlns:cx3="http://schemas.microsoft.com/office/drawing/2016/5/9/chartex" xmlns:cx4="http://schemas.microsoft.com/office/drawing/2016/5/10/chartex" xmlns:cx5="http://schemas.microsoft.com/office/drawing/2016/5/11/chartex" xmlns:w16se="http://schemas.microsoft.com/office/word/2015/wordml/symex">
             <w:pict>
               <v:line w14:anchorId="68F44446" id="Straight Connector 7" o:spid="_x0000_s1026" style="position:absolute;flip:x y;z-index:251659776;visibility:visible;mso-wrap-style:square;mso-wrap-distance-left:9pt;mso-wrap-distance-top:0;mso-wrap-distance-right:9pt;mso-wrap-distance-bottom:0;mso-position-horizontal:absolute;mso-position-horizontal-relative:text;mso-position-vertical:absolute;mso-position-vertical-relative:text" from="73.75pt,1.65pt" to="118.55pt,10pt" o:gfxdata="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" strokecolor="red" strokeweight="2.5pt">
                 <v:stroke joinstyle="miter"/>
@@ -2988,7 +2988,7 @@
               </wp:anchor>
             </w:drawing>
           </mc:Choice>
-          <mc:Fallback xmlns:w16se="http://schemas.microsoft.com/office/word/2015/wordml/symex" xmlns:cx5="http://schemas.microsoft.com/office/drawing/2016/5/11/chartex" xmlns:cx4="http://schemas.microsoft.com/office/drawing/2016/5/10/chartex" xmlns:cx3="http://schemas.microsoft.com/office/drawing/2016/5/9/chartex" xmlns:cx2="http://schemas.microsoft.com/office/drawing/2015/10/21/chartex" xmlns:cx1="http://schemas.microsoft.com/office/drawing/2015/9/8/chartex" xmlns:cx="http://schemas.microsoft.com/office/drawing/2014/chartex">
+          <mc:Fallback xmlns:cx="http://schemas.microsoft.com/office/drawing/2014/chartex" xmlns:cx1="http://schemas.microsoft.com/office/drawing/2015/9/8/chartex" xmlns:cx2="http://schemas.microsoft.com/office/drawing/2015/10/21/chartex" xmlns:cx3="http://schemas.microsoft.com/office/drawing/2016/5/9/chartex" xmlns:cx4="http://schemas.microsoft.com/office/drawing/2016/5/10/chartex" xmlns:cx5="http://schemas.microsoft.com/office/drawing/2016/5/11/chartex" xmlns:w16se="http://schemas.microsoft.com/office/word/2015/wordml/symex">
             <w:pict>
               <v:shape w14:anchorId="32C0E039" id="Text Box 15" o:spid="_x0000_s1036" type="#_x0000_t202" style="position:absolute;left:0;text-align:left;margin-left:92.7pt;margin-top:8.6pt;width:54.75pt;height:27.2pt;z-index:251658752;visibility:visible;mso-wrap-style:square;mso-wrap-distance-left:9pt;mso-wrap-distance-top:0;mso-wrap-distance-right:9pt;mso-wrap-distance-bottom:0;mso-position-horizontal:absolute;mso-position-horizontal-relative:text;mso-position-vertical:absolute;mso-position-vertical-relative:text;v-text-anchor:top" o:gfxdata="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" filled="f" stroked="f">
                 <v:textbox>
@@ -3403,7 +3403,7 @@
               </wp:anchor>
             </w:drawing>
           </mc:Choice>
-          <mc:Fallback xmlns:w16se="http://schemas.microsoft.com/office/word/2015/wordml/symex" xmlns:cx5="http://schemas.microsoft.com/office/drawing/2016/5/11/chartex" xmlns:cx4="http://schemas.microsoft.com/office/drawing/2016/5/10/chartex" xmlns:cx3="http://schemas.microsoft.com/office/drawing/2016/5/9/chartex" xmlns:cx2="http://schemas.microsoft.com/office/drawing/2015/10/21/chartex" xmlns:cx1="http://schemas.microsoft.com/office/drawing/2015/9/8/chartex" xmlns:cx="http://schemas.microsoft.com/office/drawing/2014/chartex">
+          <mc:Fallback xmlns:cx="http://schemas.microsoft.com/office/drawing/2014/chartex" xmlns:cx1="http://schemas.microsoft.com/office/drawing/2015/9/8/chartex" xmlns:cx2="http://schemas.microsoft.com/office/drawing/2015/10/21/chartex" xmlns:cx3="http://schemas.microsoft.com/office/drawing/2016/5/9/chartex" xmlns:cx4="http://schemas.microsoft.com/office/drawing/2016/5/10/chartex" xmlns:cx5="http://schemas.microsoft.com/office/drawing/2016/5/11/chartex" xmlns:w16se="http://schemas.microsoft.com/office/word/2015/wordml/symex">
             <w:pict>
               <v:shapetype w14:anchorId="08C95380" id="_x0000_t202" coordsize="21600,21600" o:spt="202" path="m,l,21600r21600,l21600,xe">
                 <v:stroke joinstyle="miter"/>
@@ -3654,7 +3654,7 @@
               </wp:anchor>
             </w:drawing>
           </mc:Choice>
-          <mc:Fallback xmlns:w16se="http://schemas.microsoft.com/office/word/2015/wordml/symex" xmlns:cx5="http://schemas.microsoft.com/office/drawing/2016/5/11/chartex" xmlns:cx4="http://schemas.microsoft.com/office/drawing/2016/5/10/chartex" xmlns:cx3="http://schemas.microsoft.com/office/drawing/2016/5/9/chartex" xmlns:cx2="http://schemas.microsoft.com/office/drawing/2015/10/21/chartex" xmlns:cx1="http://schemas.microsoft.com/office/drawing/2015/9/8/chartex" xmlns:cx="http://schemas.microsoft.com/office/drawing/2014/chartex">
+          <mc:Fallback xmlns:cx="http://schemas.microsoft.com/office/drawing/2014/chartex" xmlns:cx1="http://schemas.microsoft.com/office/drawing/2015/9/8/chartex" xmlns:cx2="http://schemas.microsoft.com/office/drawing/2015/10/21/chartex" xmlns:cx3="http://schemas.microsoft.com/office/drawing/2016/5/9/chartex" xmlns:cx4="http://schemas.microsoft.com/office/drawing/2016/5/10/chartex" xmlns:cx5="http://schemas.microsoft.com/office/drawing/2016/5/11/chartex" xmlns:w16se="http://schemas.microsoft.com/office/word/2015/wordml/symex">
             <w:pict>
               <v:shape w14:anchorId="150D4779" id="Text Box 39" o:spid="_x0000_s1039" type="#_x0000_t202" style="position:absolute;margin-left:281.25pt;margin-top:36.55pt;width:54pt;height:27.2pt;z-index:251695616;visibility:visible;mso-wrap-style:square;mso-width-percent:0;mso-wrap-distance-left:9pt;mso-wrap-distance-top:0;mso-wrap-distance-right:9pt;mso-wrap-distance-bottom:0;mso-position-horizontal:absolute;mso-position-horizontal-relative:text;mso-position-vertical:absolute;mso-position-vertical-relative:text;mso-width-percent:0;mso-width-relative:margin;v-text-anchor:top" o:gfxdata="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" filled="f" stroked="f">
                 <v:textbox>
@@ -3901,7 +3901,7 @@
               </wp:anchor>
             </w:drawing>
           </mc:Choice>
-          <mc:Fallback xmlns:w16se="http://schemas.microsoft.com/office/word/2015/wordml/symex" xmlns:cx5="http://schemas.microsoft.com/office/drawing/2016/5/11/chartex" xmlns:cx4="http://schemas.microsoft.com/office/drawing/2016/5/10/chartex" xmlns:cx3="http://schemas.microsoft.com/office/drawing/2016/5/9/chartex" xmlns:cx2="http://schemas.microsoft.com/office/drawing/2015/10/21/chartex" xmlns:cx1="http://schemas.microsoft.com/office/drawing/2015/9/8/chartex" xmlns:cx="http://schemas.microsoft.com/office/drawing/2014/chartex">
+          <mc:Fallback xmlns:cx="http://schemas.microsoft.com/office/drawing/2014/chartex" xmlns:cx1="http://schemas.microsoft.com/office/drawing/2015/9/8/chartex" xmlns:cx2="http://schemas.microsoft.com/office/drawing/2015/10/21/chartex" xmlns:cx3="http://schemas.microsoft.com/office/drawing/2016/5/9/chartex" xmlns:cx4="http://schemas.microsoft.com/office/drawing/2016/5/10/chartex" xmlns:cx5="http://schemas.microsoft.com/office/drawing/2016/5/11/chartex" xmlns:w16se="http://schemas.microsoft.com/office/word/2015/wordml/symex">
             <w:pict>
               <v:shape w14:anchorId="56D32621" id="Text Box 27" o:spid="_x0000_s1038" type="#_x0000_t202" style="position:absolute;margin-left:28.5pt;margin-top:153.55pt;width:53.25pt;height:27.2pt;z-index:251689472;visibility:visible;mso-wrap-style:square;mso-width-percent:0;mso-wrap-distance-left:9pt;mso-wrap-distance-top:0;mso-wrap-distance-right:9pt;mso-wrap-distance-bottom:0;mso-position-horizontal:absolute;mso-position-horizontal-relative:text;mso-position-vertical:absolute;mso-position-vertical-relative:text;mso-width-percent:0;mso-width-relative:margin;v-text-anchor:top" o:gfxdata="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" filled="f" stroked="f">
                 <v:textbox>
@@ -4095,7 +4095,7 @@
               </wp:anchor>
             </w:drawing>
           </mc:Choice>
-          <mc:Fallback xmlns:w16se="http://schemas.microsoft.com/office/word/2015/wordml/symex" xmlns:cx5="http://schemas.microsoft.com/office/drawing/2016/5/11/chartex" xmlns:cx4="http://schemas.microsoft.com/office/drawing/2016/5/10/chartex" xmlns:cx3="http://schemas.microsoft.com/office/drawing/2016/5/9/chartex" xmlns:cx2="http://schemas.microsoft.com/office/drawing/2015/10/21/chartex" xmlns:cx1="http://schemas.microsoft.com/office/drawing/2015/9/8/chartex" xmlns:cx="http://schemas.microsoft.com/office/drawing/2014/chartex">
+          <mc:Fallback xmlns:cx="http://schemas.microsoft.com/office/drawing/2014/chartex" xmlns:cx1="http://schemas.microsoft.com/office/drawing/2015/9/8/chartex" xmlns:cx2="http://schemas.microsoft.com/office/drawing/2015/10/21/chartex" xmlns:cx3="http://schemas.microsoft.com/office/drawing/2016/5/9/chartex" xmlns:cx4="http://schemas.microsoft.com/office/drawing/2016/5/10/chartex" xmlns:cx5="http://schemas.microsoft.com/office/drawing/2016/5/11/chartex" xmlns:w16se="http://schemas.microsoft.com/office/word/2015/wordml/symex">
             <w:pict>
               <v:shape w14:anchorId="212D44C0" id="Text Box 2" o:spid="_x0000_s1039" type="#_x0000_t202" style="position:absolute;margin-left:81.75pt;margin-top:55.75pt;width:54.75pt;height:27.2pt;z-index:251677184;visibility:visible;mso-wrap-style:square;mso-wrap-distance-left:9pt;mso-wrap-distance-top:0;mso-wrap-distance-right:9pt;mso-wrap-distance-bottom:0;mso-position-horizontal:absolute;mso-position-horizontal-relative:text;mso-position-vertical:absolute;mso-position-vertical-relative:text;v-text-anchor:top" o:gfxdata="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" filled="f" stroked="f">
                 <v:textbox>
@@ -4213,7 +4213,7 @@
               </wp:anchor>
             </w:drawing>
           </mc:Choice>
-          <mc:Fallback xmlns:w16se="http://schemas.microsoft.com/office/word/2015/wordml/symex" xmlns:cx5="http://schemas.microsoft.com/office/drawing/2016/5/11/chartex" xmlns:cx4="http://schemas.microsoft.com/office/drawing/2016/5/10/chartex" xmlns:cx3="http://schemas.microsoft.com/office/drawing/2016/5/9/chartex" xmlns:cx2="http://schemas.microsoft.com/office/drawing/2015/10/21/chartex" xmlns:cx1="http://schemas.microsoft.com/office/drawing/2015/9/8/chartex" xmlns:cx="http://schemas.microsoft.com/office/drawing/2014/chartex">
+          <mc:Fallback xmlns:cx="http://schemas.microsoft.com/office/drawing/2014/chartex" xmlns:cx1="http://schemas.microsoft.com/office/drawing/2015/9/8/chartex" xmlns:cx2="http://schemas.microsoft.com/office/drawing/2015/10/21/chartex" xmlns:cx3="http://schemas.microsoft.com/office/drawing/2016/5/9/chartex" xmlns:cx4="http://schemas.microsoft.com/office/drawing/2016/5/10/chartex" xmlns:cx5="http://schemas.microsoft.com/office/drawing/2016/5/11/chartex" xmlns:w16se="http://schemas.microsoft.com/office/word/2015/wordml/symex">
             <w:pict>
               <v:line w14:anchorId="30DC0181" id="Straight Connector 38" o:spid="_x0000_s1026" style="position:absolute;flip:x;z-index:251667968;visibility:visible;mso-wrap-style:square;mso-wrap-distance-left:9pt;mso-wrap-distance-top:0;mso-wrap-distance-right:9pt;mso-wrap-distance-bottom:0;mso-position-horizontal:absolute;mso-position-horizontal-relative:text;mso-position-vertical:absolute;mso-position-vertical-relative:text" from="88.65pt,41.95pt" to="205.95pt,59.95pt" o:gfxdata="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" strokecolor="red" strokeweight="2.5pt">
                 <v:stroke joinstyle="miter"/>
@@ -4291,7 +4291,7 @@
               </wp:anchor>
             </w:drawing>
           </mc:Choice>
-          <mc:Fallback xmlns:w16se="http://schemas.microsoft.com/office/word/2015/wordml/symex" xmlns:cx5="http://schemas.microsoft.com/office/drawing/2016/5/11/chartex" xmlns:cx4="http://schemas.microsoft.com/office/drawing/2016/5/10/chartex" xmlns:cx3="http://schemas.microsoft.com/office/drawing/2016/5/9/chartex" xmlns:cx2="http://schemas.microsoft.com/office/drawing/2015/10/21/chartex" xmlns:cx1="http://schemas.microsoft.com/office/drawing/2015/9/8/chartex" xmlns:cx="http://schemas.microsoft.com/office/drawing/2014/chartex">
+          <mc:Fallback xmlns:cx="http://schemas.microsoft.com/office/drawing/2014/chartex" xmlns:cx1="http://schemas.microsoft.com/office/drawing/2015/9/8/chartex" xmlns:cx2="http://schemas.microsoft.com/office/drawing/2015/10/21/chartex" xmlns:cx3="http://schemas.microsoft.com/office/drawing/2016/5/9/chartex" xmlns:cx4="http://schemas.microsoft.com/office/drawing/2016/5/10/chartex" xmlns:cx5="http://schemas.microsoft.com/office/drawing/2016/5/11/chartex" xmlns:w16se="http://schemas.microsoft.com/office/word/2015/wordml/symex">
             <w:pict>
               <v:line w14:anchorId="4F7E6DA3" id="Straight Connector 48" o:spid="_x0000_s1026" style="position:absolute;flip:x y;z-index:251668992;visibility:visible;mso-wrap-style:square;mso-wrap-distance-left:9pt;mso-wrap-distance-top:0;mso-wrap-distance-right:9pt;mso-wrap-distance-bottom:0;mso-position-horizontal:absolute;mso-position-horizontal-relative:text;mso-position-vertical:absolute;mso-position-vertical-relative:text" from="71.1pt,79.45pt" to="71.2pt,124.85pt" o:gfxdata="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" strokecolor="red" strokeweight="2.5pt">
                 <v:stroke joinstyle="miter"/>
@@ -4398,7 +4398,7 @@
               </wp:anchor>
             </w:drawing>
           </mc:Choice>
-          <mc:Fallback xmlns:w16se="http://schemas.microsoft.com/office/word/2015/wordml/symex" xmlns:cx5="http://schemas.microsoft.com/office/drawing/2016/5/11/chartex" xmlns:cx4="http://schemas.microsoft.com/office/drawing/2016/5/10/chartex" xmlns:cx3="http://schemas.microsoft.com/office/drawing/2016/5/9/chartex" xmlns:cx2="http://schemas.microsoft.com/office/drawing/2015/10/21/chartex" xmlns:cx1="http://schemas.microsoft.com/office/drawing/2015/9/8/chartex" xmlns:cx="http://schemas.microsoft.com/office/drawing/2014/chartex">
+          <mc:Fallback xmlns:cx="http://schemas.microsoft.com/office/drawing/2014/chartex" xmlns:cx1="http://schemas.microsoft.com/office/drawing/2015/9/8/chartex" xmlns:cx2="http://schemas.microsoft.com/office/drawing/2015/10/21/chartex" xmlns:cx3="http://schemas.microsoft.com/office/drawing/2016/5/9/chartex" xmlns:cx4="http://schemas.microsoft.com/office/drawing/2016/5/10/chartex" xmlns:cx5="http://schemas.microsoft.com/office/drawing/2016/5/11/chartex" xmlns:w16se="http://schemas.microsoft.com/office/word/2015/wordml/symex">
             <w:pict>
               <v:shape w14:anchorId="57D6D6C6" id="Text Box 3" o:spid="_x0000_s1043" type="#_x0000_t202" style="position:absolute;margin-left:62.95pt;margin-top:70.2pt;width:54.75pt;height:27.2pt;z-index:251679232;visibility:visible;mso-wrap-style:square;mso-wrap-distance-left:9pt;mso-wrap-distance-top:0;mso-wrap-distance-right:9pt;mso-wrap-distance-bottom:0;mso-position-horizontal:absolute;mso-position-horizontal-relative:text;mso-position-vertical:absolute;mso-position-vertical-relative:text;v-text-anchor:top" o:gfxdata="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" filled="f" stroked="f">
                 <v:textbox>
@@ -4513,7 +4513,7 @@
               </wp:anchor>
             </w:drawing>
           </mc:Choice>
-          <mc:Fallback xmlns:w16se="http://schemas.microsoft.com/office/word/2015/wordml/symex" xmlns:cx5="http://schemas.microsoft.com/office/drawing/2016/5/11/chartex" xmlns:cx4="http://schemas.microsoft.com/office/drawing/2016/5/10/chartex" xmlns:cx3="http://schemas.microsoft.com/office/drawing/2016/5/9/chartex" xmlns:cx2="http://schemas.microsoft.com/office/drawing/2015/10/21/chartex" xmlns:cx1="http://schemas.microsoft.com/office/drawing/2015/9/8/chartex" xmlns:cx="http://schemas.microsoft.com/office/drawing/2014/chartex">
+          <mc:Fallback xmlns:cx="http://schemas.microsoft.com/office/drawing/2014/chartex" xmlns:cx1="http://schemas.microsoft.com/office/drawing/2015/9/8/chartex" xmlns:cx2="http://schemas.microsoft.com/office/drawing/2015/10/21/chartex" xmlns:cx3="http://schemas.microsoft.com/office/drawing/2016/5/9/chartex" xmlns:cx4="http://schemas.microsoft.com/office/drawing/2016/5/10/chartex" xmlns:cx5="http://schemas.microsoft.com/office/drawing/2016/5/11/chartex" xmlns:w16se="http://schemas.microsoft.com/office/word/2015/wordml/symex">
             <w:pict>
               <v:line w14:anchorId="064E7172" id="Straight Connector 51" o:spid="_x0000_s1026" style="position:absolute;z-index:251671040;visibility:visible;mso-wrap-style:square;mso-wrap-distance-left:9pt;mso-wrap-distance-top:0;mso-wrap-distance-right:9pt;mso-wrap-distance-bottom:0;mso-position-horizontal:absolute;mso-position-horizontal-relative:text;mso-position-vertical:absolute;mso-position-vertical-relative:text" from="34.35pt,123.6pt" to="34.45pt,177.55pt" o:gfxdata="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" strokecolor="red" strokeweight="2.5pt">
                 <v:stroke joinstyle="miter"/>
@@ -4620,7 +4620,7 @@
               </wp:anchor>
             </w:drawing>
           </mc:Choice>
-          <mc:Fallback xmlns:w16se="http://schemas.microsoft.com/office/word/2015/wordml/symex" xmlns:cx5="http://schemas.microsoft.com/office/drawing/2016/5/11/chartex" xmlns:cx4="http://schemas.microsoft.com/office/drawing/2016/5/10/chartex" xmlns:cx3="http://schemas.microsoft.com/office/drawing/2016/5/9/chartex" xmlns:cx2="http://schemas.microsoft.com/office/drawing/2015/10/21/chartex" xmlns:cx1="http://schemas.microsoft.com/office/drawing/2015/9/8/chartex" xmlns:cx="http://schemas.microsoft.com/office/drawing/2014/chartex">
+          <mc:Fallback xmlns:cx="http://schemas.microsoft.com/office/drawing/2014/chartex" xmlns:cx1="http://schemas.microsoft.com/office/drawing/2015/9/8/chartex" xmlns:cx2="http://schemas.microsoft.com/office/drawing/2015/10/21/chartex" xmlns:cx3="http://schemas.microsoft.com/office/drawing/2016/5/9/chartex" xmlns:cx4="http://schemas.microsoft.com/office/drawing/2016/5/10/chartex" xmlns:cx5="http://schemas.microsoft.com/office/drawing/2016/5/11/chartex" xmlns:w16se="http://schemas.microsoft.com/office/word/2015/wordml/symex">
             <w:pict>
               <v:shape w14:anchorId="709608B2" id="Text Box 12" o:spid="_x0000_s1044" type="#_x0000_t202" style="position:absolute;margin-left:39.75pt;margin-top:193.2pt;width:54.75pt;height:27.2pt;z-index:251681280;visibility:visible;mso-wrap-style:square;mso-wrap-distance-left:9pt;mso-wrap-distance-top:0;mso-wrap-distance-right:9pt;mso-wrap-distance-bottom:0;mso-position-horizontal:absolute;mso-position-horizontal-relative:text;mso-position-vertical:absolute;mso-position-vertical-relative:text;v-text-anchor:top" o:gfxdata="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" filled="f" stroked="f">
                 <v:textbox>
@@ -4738,7 +4738,7 @@
               </wp:anchor>
             </w:drawing>
           </mc:Choice>
-          <mc:Fallback xmlns:w16se="http://schemas.microsoft.com/office/word/2015/wordml/symex" xmlns:cx5="http://schemas.microsoft.com/office/drawing/2016/5/11/chartex" xmlns:cx4="http://schemas.microsoft.com/office/drawing/2016/5/10/chartex" xmlns:cx3="http://schemas.microsoft.com/office/drawing/2016/5/9/chartex" xmlns:cx2="http://schemas.microsoft.com/office/drawing/2015/10/21/chartex" xmlns:cx1="http://schemas.microsoft.com/office/drawing/2015/9/8/chartex" xmlns:cx="http://schemas.microsoft.com/office/drawing/2014/chartex">
+          <mc:Fallback xmlns:cx="http://schemas.microsoft.com/office/drawing/2014/chartex" xmlns:cx1="http://schemas.microsoft.com/office/drawing/2015/9/8/chartex" xmlns:cx2="http://schemas.microsoft.com/office/drawing/2015/10/21/chartex" xmlns:cx3="http://schemas.microsoft.com/office/drawing/2016/5/9/chartex" xmlns:cx4="http://schemas.microsoft.com/office/drawing/2016/5/10/chartex" xmlns:cx5="http://schemas.microsoft.com/office/drawing/2016/5/11/chartex" xmlns:w16se="http://schemas.microsoft.com/office/word/2015/wordml/symex">
             <w:pict>
               <v:line w14:anchorId="35B4921A" id="Straight Connector 35" o:spid="_x0000_s1026" style="position:absolute;flip:x;z-index:251664896;visibility:visible;mso-wrap-style:square;mso-wrap-distance-left:9pt;mso-wrap-distance-top:0;mso-wrap-distance-right:9pt;mso-wrap-distance-bottom:0;mso-position-horizontal:absolute;mso-position-horizontal-relative:text;mso-position-vertical:absolute;mso-position-vertical-relative:text" from="57.05pt,186.95pt" to="129.8pt,195.75pt" o:gfxdata="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" strokecolor="red" strokeweight="2.5pt">
                 <v:stroke joinstyle="miter"/>
@@ -4845,7 +4845,7 @@
               </wp:anchor>
             </w:drawing>
           </mc:Choice>
-          <mc:Fallback xmlns:w16se="http://schemas.microsoft.com/office/word/2015/wordml/symex" xmlns:cx5="http://schemas.microsoft.com/office/drawing/2016/5/11/chartex" xmlns:cx4="http://schemas.microsoft.com/office/drawing/2016/5/10/chartex" xmlns:cx3="http://schemas.microsoft.com/office/drawing/2016/5/9/chartex" xmlns:cx2="http://schemas.microsoft.com/office/drawing/2015/10/21/chartex" xmlns:cx1="http://schemas.microsoft.com/office/drawing/2015/9/8/chartex" xmlns:cx="http://schemas.microsoft.com/office/drawing/2014/chartex">
+          <mc:Fallback xmlns:cx="http://schemas.microsoft.com/office/drawing/2014/chartex" xmlns:cx1="http://schemas.microsoft.com/office/drawing/2015/9/8/chartex" xmlns:cx2="http://schemas.microsoft.com/office/drawing/2015/10/21/chartex" xmlns:cx3="http://schemas.microsoft.com/office/drawing/2016/5/9/chartex" xmlns:cx4="http://schemas.microsoft.com/office/drawing/2016/5/10/chartex" xmlns:cx5="http://schemas.microsoft.com/office/drawing/2016/5/11/chartex" xmlns:w16se="http://schemas.microsoft.com/office/word/2015/wordml/symex">
             <w:pict>
               <v:shape w14:anchorId="1A12307A" id="Text Box 19" o:spid="_x0000_s1042" type="#_x0000_t202" style="position:absolute;margin-left:276.75pt;margin-top:185.5pt;width:54.75pt;height:27.2pt;z-index:251685376;visibility:visible;mso-wrap-style:square;mso-wrap-distance-left:9pt;mso-wrap-distance-top:0;mso-wrap-distance-right:9pt;mso-wrap-distance-bottom:0;mso-position-horizontal:absolute;mso-position-horizontal-relative:text;mso-position-vertical:absolute;mso-position-vertical-relative:text;v-text-anchor:top" o:gfxdata="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" filled="f" stroked="f">
                 <v:textbox>
@@ -4963,7 +4963,7 @@
               </wp:anchor>
             </w:drawing>
           </mc:Choice>
-          <mc:Fallback xmlns:w16se="http://schemas.microsoft.com/office/word/2015/wordml/symex" xmlns:cx5="http://schemas.microsoft.com/office/drawing/2016/5/11/chartex" xmlns:cx4="http://schemas.microsoft.com/office/drawing/2016/5/10/chartex" xmlns:cx3="http://schemas.microsoft.com/office/drawing/2016/5/9/chartex" xmlns:cx2="http://schemas.microsoft.com/office/drawing/2015/10/21/chartex" xmlns:cx1="http://schemas.microsoft.com/office/drawing/2015/9/8/chartex" xmlns:cx="http://schemas.microsoft.com/office/drawing/2014/chartex">
+          <mc:Fallback xmlns:cx="http://schemas.microsoft.com/office/drawing/2014/chartex" xmlns:cx1="http://schemas.microsoft.com/office/drawing/2015/9/8/chartex" xmlns:cx2="http://schemas.microsoft.com/office/drawing/2015/10/21/chartex" xmlns:cx3="http://schemas.microsoft.com/office/drawing/2016/5/9/chartex" xmlns:cx4="http://schemas.microsoft.com/office/drawing/2016/5/10/chartex" xmlns:cx5="http://schemas.microsoft.com/office/drawing/2016/5/11/chartex" xmlns:w16se="http://schemas.microsoft.com/office/word/2015/wordml/symex">
             <w:pict>
               <v:line w14:anchorId="36E137B0" id="Straight Connector 52" o:spid="_x0000_s1026" style="position:absolute;flip:x y;z-index:251672064;visibility:visible;mso-wrap-style:square;mso-height-percent:0;mso-wrap-distance-left:9pt;mso-wrap-distance-top:0;mso-wrap-distance-right:9pt;mso-wrap-distance-bottom:0;mso-position-horizontal:absolute;mso-position-horizontal-relative:text;mso-position-vertical:absolute;mso-position-vertical-relative:text;mso-height-percent:0;mso-height-relative:margin" from="260.2pt,190.75pt" to="304.95pt,191.5pt" o:gfxdata="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" strokecolor="red" strokeweight="2.5pt">
                 <v:stroke joinstyle="miter"/>
@@ -5073,7 +5073,7 @@
               </wp:anchor>
             </w:drawing>
           </mc:Choice>
-          <mc:Fallback xmlns:w16se="http://schemas.microsoft.com/office/word/2015/wordml/symex" xmlns:cx5="http://schemas.microsoft.com/office/drawing/2016/5/11/chartex" xmlns:cx4="http://schemas.microsoft.com/office/drawing/2016/5/10/chartex" xmlns:cx3="http://schemas.microsoft.com/office/drawing/2016/5/9/chartex" xmlns:cx2="http://schemas.microsoft.com/office/drawing/2015/10/21/chartex" xmlns:cx1="http://schemas.microsoft.com/office/drawing/2015/9/8/chartex" xmlns:cx="http://schemas.microsoft.com/office/drawing/2014/chartex">
+          <mc:Fallback xmlns:cx="http://schemas.microsoft.com/office/drawing/2014/chartex" xmlns:cx1="http://schemas.microsoft.com/office/drawing/2015/9/8/chartex" xmlns:cx2="http://schemas.microsoft.com/office/drawing/2015/10/21/chartex" xmlns:cx3="http://schemas.microsoft.com/office/drawing/2016/5/9/chartex" xmlns:cx4="http://schemas.microsoft.com/office/drawing/2016/5/10/chartex" xmlns:cx5="http://schemas.microsoft.com/office/drawing/2016/5/11/chartex" xmlns:w16se="http://schemas.microsoft.com/office/word/2015/wordml/symex">
             <w:pict>
               <v:oval w14:anchorId="54B18B67" id="Oval 50" o:spid="_x0000_s1046" style="position:absolute;margin-left:48.15pt;margin-top:41.95pt;width:44.95pt;height:36pt;z-index:251670016;visibility:visible;mso-wrap-style:square;mso-wrap-distance-left:9pt;mso-wrap-distance-top:0;mso-wrap-distance-right:9pt;mso-wrap-distance-bottom:0;mso-position-horizontal:absolute;mso-position-horizontal-relative:text;mso-position-vertical:absolute;mso-position-vertical-relative:text;v-text-anchor:middle" o:gfxdata="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" fillcolor="white [3212]" strokecolor="black [3213]" strokeweight="1pt">
                 <v:stroke joinstyle="miter"/>
@@ -5184,7 +5184,7 @@
               </wp:anchor>
             </w:drawing>
           </mc:Choice>
-          <mc:Fallback xmlns:w16se="http://schemas.microsoft.com/office/word/2015/wordml/symex" xmlns:cx5="http://schemas.microsoft.com/office/drawing/2016/5/11/chartex" xmlns:cx4="http://schemas.microsoft.com/office/drawing/2016/5/10/chartex" xmlns:cx3="http://schemas.microsoft.com/office/drawing/2016/5/9/chartex" xmlns:cx2="http://schemas.microsoft.com/office/drawing/2015/10/21/chartex" xmlns:cx1="http://schemas.microsoft.com/office/drawing/2015/9/8/chartex" xmlns:cx="http://schemas.microsoft.com/office/drawing/2014/chartex">
+          <mc:Fallback xmlns:cx="http://schemas.microsoft.com/office/drawing/2014/chartex" xmlns:cx1="http://schemas.microsoft.com/office/drawing/2015/9/8/chartex" xmlns:cx2="http://schemas.microsoft.com/office/drawing/2015/10/21/chartex" xmlns:cx3="http://schemas.microsoft.com/office/drawing/2016/5/9/chartex" xmlns:cx4="http://schemas.microsoft.com/office/drawing/2016/5/10/chartex" xmlns:cx5="http://schemas.microsoft.com/office/drawing/2016/5/11/chartex" xmlns:w16se="http://schemas.microsoft.com/office/word/2015/wordml/symex">
             <w:pict>
               <v:oval w14:anchorId="412A3B0A" id="Oval 56" o:spid="_x0000_s1026" style="position:absolute;margin-left:49.75pt;margin-top:46.85pt;width:44.95pt;height:36pt;z-index:251675136;visibility:visible;mso-wrap-style:square;mso-wrap-distance-left:9pt;mso-wrap-distance-top:0;mso-wrap-distance-right:9pt;mso-wrap-distance-bottom:0;mso-position-horizontal:absolute;mso-position-horizontal-relative:text;mso-position-vertical:absolute;mso-position-vertical-relative:text;v-text-anchor:middle" o:gfxdata="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" fillcolor="yellow" stroked="f" strokeweight="1pt">
                 <v:fill opacity="15163f"/>
@@ -5263,7 +5263,7 @@
               </wp:anchor>
             </w:drawing>
           </mc:Choice>
-          <mc:Fallback xmlns:w16se="http://schemas.microsoft.com/office/word/2015/wordml/symex" xmlns:cx5="http://schemas.microsoft.com/office/drawing/2016/5/11/chartex" xmlns:cx4="http://schemas.microsoft.com/office/drawing/2016/5/10/chartex" xmlns:cx3="http://schemas.microsoft.com/office/drawing/2016/5/9/chartex" xmlns:cx2="http://schemas.microsoft.com/office/drawing/2015/10/21/chartex" xmlns:cx1="http://schemas.microsoft.com/office/drawing/2015/9/8/chartex" xmlns:cx="http://schemas.microsoft.com/office/drawing/2014/chartex">
+          <mc:Fallback xmlns:cx="http://schemas.microsoft.com/office/drawing/2014/chartex" xmlns:cx1="http://schemas.microsoft.com/office/drawing/2015/9/8/chartex" xmlns:cx2="http://schemas.microsoft.com/office/drawing/2015/10/21/chartex" xmlns:cx3="http://schemas.microsoft.com/office/drawing/2016/5/9/chartex" xmlns:cx4="http://schemas.microsoft.com/office/drawing/2016/5/10/chartex" xmlns:cx5="http://schemas.microsoft.com/office/drawing/2016/5/11/chartex" xmlns:w16se="http://schemas.microsoft.com/office/word/2015/wordml/symex">
             <w:pict>
               <v:line w14:anchorId="3C0F990F" id="Straight Connector 37" o:spid="_x0000_s1026" style="position:absolute;flip:x;z-index:251666944;visibility:visible;mso-wrap-style:square;mso-wrap-distance-left:9pt;mso-wrap-distance-top:0;mso-wrap-distance-right:9pt;mso-wrap-distance-bottom:0;mso-position-horizontal:absolute;mso-position-horizontal-relative:text;mso-position-vertical:absolute;mso-position-vertical-relative:text" from="207.8pt,59.65pt" to="306.65pt,59.65pt" o:gfxdata="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" strokecolor="red" strokeweight="2.5pt">
                 <v:stroke joinstyle="miter"/>
@@ -5412,7 +5412,7 @@
               </wp:anchor>
             </w:drawing>
           </mc:Choice>
-          <mc:Fallback xmlns:w16se="http://schemas.microsoft.com/office/word/2015/wordml/symex" xmlns:cx5="http://schemas.microsoft.com/office/drawing/2016/5/11/chartex" xmlns:cx4="http://schemas.microsoft.com/office/drawing/2016/5/10/chartex" xmlns:cx3="http://schemas.microsoft.com/office/drawing/2016/5/9/chartex" xmlns:cx2="http://schemas.microsoft.com/office/drawing/2015/10/21/chartex" xmlns:cx1="http://schemas.microsoft.com/office/drawing/2015/9/8/chartex" xmlns:cx="http://schemas.microsoft.com/office/drawing/2014/chartex">
+          <mc:Fallback xmlns:cx="http://schemas.microsoft.com/office/drawing/2014/chartex" xmlns:cx1="http://schemas.microsoft.com/office/drawing/2015/9/8/chartex" xmlns:cx2="http://schemas.microsoft.com/office/drawing/2015/10/21/chartex" xmlns:cx3="http://schemas.microsoft.com/office/drawing/2016/5/9/chartex" xmlns:cx4="http://schemas.microsoft.com/office/drawing/2016/5/10/chartex" xmlns:cx5="http://schemas.microsoft.com/office/drawing/2016/5/11/chartex" xmlns:w16se="http://schemas.microsoft.com/office/word/2015/wordml/symex">
             <w:pict>
               <v:line w14:anchorId="4DC7A289" id="Straight Connector 36" o:spid="_x0000_s1026" style="position:absolute;flip:x y;z-index:251665920;visibility:visible;mso-wrap-style:square;mso-height-percent:0;mso-wrap-distance-left:9pt;mso-wrap-distance-top:0;mso-wrap-distance-right:9pt;mso-wrap-distance-bottom:0;mso-position-horizontal:absolute;mso-position-horizontal-relative:text;mso-position-vertical:absolute;mso-position-vertical-relative:text;mso-height-percent:0;mso-height-relative:margin" from="342.75pt,75.25pt" to="352.05pt,124pt" o:gfxdata="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" strokecolor="red" strokeweight="2.5pt">
                 <v:stroke joinstyle="miter"/>
@@ -5492,7 +5492,7 @@
               </wp:anchor>
             </w:drawing>
           </mc:Choice>
-          <mc:Fallback xmlns:w16se="http://schemas.microsoft.com/office/word/2015/wordml/symex" xmlns:cx5="http://schemas.microsoft.com/office/drawing/2016/5/11/chartex" xmlns:cx4="http://schemas.microsoft.com/office/drawing/2016/5/10/chartex" xmlns:cx3="http://schemas.microsoft.com/office/drawing/2016/5/9/chartex" xmlns:cx2="http://schemas.microsoft.com/office/drawing/2015/10/21/chartex" xmlns:cx1="http://schemas.microsoft.com/office/drawing/2015/9/8/chartex" xmlns:cx="http://schemas.microsoft.com/office/drawing/2014/chartex">
+          <mc:Fallback xmlns:cx="http://schemas.microsoft.com/office/drawing/2014/chartex" xmlns:cx1="http://schemas.microsoft.com/office/drawing/2015/9/8/chartex" xmlns:cx2="http://schemas.microsoft.com/office/drawing/2015/10/21/chartex" xmlns:cx3="http://schemas.microsoft.com/office/drawing/2016/5/9/chartex" xmlns:cx4="http://schemas.microsoft.com/office/drawing/2016/5/10/chartex" xmlns:cx5="http://schemas.microsoft.com/office/drawing/2016/5/11/chartex" xmlns:w16se="http://schemas.microsoft.com/office/word/2015/wordml/symex">
             <w:pict>
               <v:line w14:anchorId="395CA61E" id="Straight Connector 31" o:spid="_x0000_s1026" style="position:absolute;z-index:251661824;visibility:visible;mso-wrap-style:square;mso-wrap-distance-left:9pt;mso-wrap-distance-top:0;mso-wrap-distance-right:9pt;mso-wrap-distance-bottom:0;mso-position-horizontal:absolute;mso-position-horizontal-relative:text;mso-position-vertical:absolute;mso-position-vertical-relative:text" from="287.1pt,123.6pt" to="323.15pt,176.45pt" o:gfxdata="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" strokecolor="red" strokeweight="2.5pt">
                 <v:stroke joinstyle="miter"/>
@@ -5599,7 +5599,7 @@
               </wp:anchor>
             </w:drawing>
           </mc:Choice>
-          <mc:Fallback xmlns:w16se="http://schemas.microsoft.com/office/word/2015/wordml/symex" xmlns:cx5="http://schemas.microsoft.com/office/drawing/2016/5/11/chartex" xmlns:cx4="http://schemas.microsoft.com/office/drawing/2016/5/10/chartex" xmlns:cx3="http://schemas.microsoft.com/office/drawing/2016/5/9/chartex" xmlns:cx2="http://schemas.microsoft.com/office/drawing/2015/10/21/chartex" xmlns:cx1="http://schemas.microsoft.com/office/drawing/2015/9/8/chartex" xmlns:cx="http://schemas.microsoft.com/office/drawing/2014/chartex">
+          <mc:Fallback xmlns:cx="http://schemas.microsoft.com/office/drawing/2014/chartex" xmlns:cx1="http://schemas.microsoft.com/office/drawing/2015/9/8/chartex" xmlns:cx2="http://schemas.microsoft.com/office/drawing/2015/10/21/chartex" xmlns:cx3="http://schemas.microsoft.com/office/drawing/2016/5/9/chartex" xmlns:cx4="http://schemas.microsoft.com/office/drawing/2016/5/10/chartex" xmlns:cx5="http://schemas.microsoft.com/office/drawing/2016/5/11/chartex" xmlns:w16se="http://schemas.microsoft.com/office/word/2015/wordml/symex">
             <w:pict>
               <v:shape w14:anchorId="6352DA79" id="Text Box 21" o:spid="_x0000_s1047" type="#_x0000_t202" style="position:absolute;margin-left:311.85pt;margin-top:155.25pt;width:54.75pt;height:27.2pt;z-index:251687424;visibility:visible;mso-wrap-style:square;mso-wrap-distance-left:9pt;mso-wrap-distance-top:0;mso-wrap-distance-right:9pt;mso-wrap-distance-bottom:0;mso-position-horizontal:absolute;mso-position-horizontal-relative:text;mso-position-vertical:absolute;mso-position-vertical-relative:text;v-text-anchor:top" o:gfxdata="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" filled="f" stroked="f">
                 <v:textbox>
@@ -5743,7 +5743,7 @@
               </wp:anchor>
             </w:drawing>
           </mc:Choice>
-          <mc:Fallback xmlns:w16se="http://schemas.microsoft.com/office/word/2015/wordml/symex" xmlns:cx5="http://schemas.microsoft.com/office/drawing/2016/5/11/chartex" xmlns:cx4="http://schemas.microsoft.com/office/drawing/2016/5/10/chartex" xmlns:cx3="http://schemas.microsoft.com/office/drawing/2016/5/9/chartex" xmlns:cx2="http://schemas.microsoft.com/office/drawing/2015/10/21/chartex" xmlns:cx1="http://schemas.microsoft.com/office/drawing/2015/9/8/chartex" xmlns:cx="http://schemas.microsoft.com/office/drawing/2014/chartex">
+          <mc:Fallback xmlns:cx="http://schemas.microsoft.com/office/drawing/2014/chartex" xmlns:cx1="http://schemas.microsoft.com/office/drawing/2015/9/8/chartex" xmlns:cx2="http://schemas.microsoft.com/office/drawing/2015/10/21/chartex" xmlns:cx3="http://schemas.microsoft.com/office/drawing/2016/5/9/chartex" xmlns:cx4="http://schemas.microsoft.com/office/drawing/2016/5/10/chartex" xmlns:cx5="http://schemas.microsoft.com/office/drawing/2016/5/11/chartex" xmlns:w16se="http://schemas.microsoft.com/office/word/2015/wordml/symex">
             <w:pict>
               <v:shape w14:anchorId="5567FD5C" id="Text Box 16" o:spid="_x0000_s1048" type="#_x0000_t202" style="position:absolute;margin-left:340.5pt;margin-top:56.3pt;width:54.75pt;height:27.2pt;z-index:251683328;visibility:visible;mso-wrap-style:square;mso-wrap-distance-left:9pt;mso-wrap-distance-top:0;mso-wrap-distance-right:9pt;mso-wrap-distance-bottom:0;mso-position-horizontal:absolute;mso-position-horizontal-relative:text;mso-position-vertical:absolute;mso-position-vertical-relative:text;v-text-anchor:top" o:gfxdata="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" filled="f" stroked="f">
                 <v:textbox>
@@ -5862,7 +5862,7 @@
               </wp:anchor>
             </w:drawing>
           </mc:Choice>
-          <mc:Fallback xmlns:w16se="http://schemas.microsoft.com/office/word/2015/wordml/symex" xmlns:cx5="http://schemas.microsoft.com/office/drawing/2016/5/11/chartex" xmlns:cx4="http://schemas.microsoft.com/office/drawing/2016/5/10/chartex" xmlns:cx3="http://schemas.microsoft.com/office/drawing/2016/5/9/chartex" xmlns:cx2="http://schemas.microsoft.com/office/drawing/2015/10/21/chartex" xmlns:cx1="http://schemas.microsoft.com/office/drawing/2015/9/8/chartex" xmlns:cx="http://schemas.microsoft.com/office/drawing/2014/chartex">
+          <mc:Fallback xmlns:cx="http://schemas.microsoft.com/office/drawing/2014/chartex" xmlns:cx1="http://schemas.microsoft.com/office/drawing/2015/9/8/chartex" xmlns:cx2="http://schemas.microsoft.com/office/drawing/2015/10/21/chartex" xmlns:cx3="http://schemas.microsoft.com/office/drawing/2016/5/9/chartex" xmlns:cx4="http://schemas.microsoft.com/office/drawing/2016/5/10/chartex" xmlns:cx5="http://schemas.microsoft.com/office/drawing/2016/5/11/chartex" xmlns:w16se="http://schemas.microsoft.com/office/word/2015/wordml/symex">
             <w:pict>
               <v:line w14:anchorId="5751DE57" id="Straight Connector 32" o:spid="_x0000_s1026" style="position:absolute;flip:x;z-index:251662848;visibility:visible;mso-wrap-style:square;mso-wrap-distance-left:9pt;mso-wrap-distance-top:0;mso-wrap-distance-right:9pt;mso-wrap-distance-bottom:0;mso-position-horizontal:absolute;mso-position-horizontal-relative:text;mso-position-vertical:absolute;mso-position-vertical-relative:text" from="340.65pt,128.1pt" to="376.3pt,181.85pt" o:gfxdata="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" strokecolor="red" strokeweight="2.5pt">
                 <v:stroke joinstyle="miter"/>
@@ -7511,136 +7511,141 @@
       </w:pPr>
       <w:r>
         <w:rPr>
-          <w:rFonts w:hint="cs"/>
+          <w:rFonts w:hint="eastAsia"/>
           <w:szCs w:val="22"/>
           <w:rtl/>
           <w:lang w:bidi="he-IL"/>
           <w:rPrChange w:id="1" w:author="user" w:date="2016-12-27T19:03:00Z">
             <w:rPr>
-              <w:rFonts w:hint="cs"/>
+              <w:rFonts w:hint="eastAsia"/>
               <w:rtl/>
               <w:lang w:bidi="he-IL"/>
             </w:rPr>
           </w:rPrChange>
         </w:rPr>
-        <w:t>נראה על דרך השלילה: נניח כי ל-</w:t>
-      </w:r>
-      <w:r>
-        <w:rPr>
-          <w:szCs w:val="22"/>
+        <w:t>נראה</w:t>
+      </w:r>
+      <w:r>
+        <w:rPr>
+          <w:szCs w:val="22"/>
+          <w:rtl/>
           <w:lang w:bidi="he-IL"/>
           <w:rPrChange w:id="2" w:author="user" w:date="2016-12-27T19:03:00Z">
             <w:rPr>
-              <w:lang w:bidi="he-IL"/>
-            </w:rPr>
-          </w:rPrChange>
-        </w:rPr>
-        <w:t>x</w:t>
-      </w:r>
-      <w:r>
-        <w:rPr>
-          <w:rFonts w:hint="cs"/>
-          <w:szCs w:val="22"/>
-          <w:rtl/>
-          <w:lang w:bidi="he-IL"/>
-          <w:rPrChange w:id="3" w:author="user" w:date="2016-12-27T19:03:00Z">
-            <w:rPr>
-              <w:rFonts w:hint="cs"/>
               <w:rtl/>
               <w:lang w:bidi="he-IL"/>
             </w:rPr>
           </w:rPrChange>
         </w:rPr>
-        <w:t xml:space="preserve"> אין </w:t>
-      </w:r>
-      <w:r>
-        <w:rPr>
-          <w:szCs w:val="22"/>
-          <w:lang w:bidi="he-IL"/>
-          <w:rPrChange w:id="4" w:author="user" w:date="2016-12-27T19:03:00Z">
+        <w:t xml:space="preserve"> </w:t>
+      </w:r>
+      <w:r>
+        <w:rPr>
+          <w:rFonts w:hint="eastAsia"/>
+          <w:szCs w:val="22"/>
+          <w:rtl/>
+          <w:lang w:bidi="he-IL"/>
+          <w:rPrChange w:id="3" w:author="user" w:date="2016-12-27T19:03:00Z">
             <w:rPr>
-              <w:lang w:bidi="he-IL"/>
-            </w:rPr>
-          </w:rPrChange>
-        </w:rPr>
-        <w:t>root port</w:t>
-      </w:r>
-      <w:r>
-        <w:rPr>
-          <w:rFonts w:hint="cs"/>
-          <w:szCs w:val="22"/>
-          <w:rtl/>
-          <w:lang w:bidi="he-IL"/>
-          <w:rPrChange w:id="5" w:author="user" w:date="2016-12-27T19:03:00Z">
-            <w:rPr>
-              <w:rFonts w:hint="cs"/>
+              <w:rFonts w:hint="eastAsia"/>
               <w:rtl/>
               <w:lang w:bidi="he-IL"/>
             </w:rPr>
           </w:rPrChange>
         </w:rPr>
-        <w:t xml:space="preserve"> וננסה להראות ש- </w:t>
-      </w:r>
-      <w:r>
-        <w:rPr>
-          <w:szCs w:val="22"/>
-          <w:lang w:bidi="he-IL"/>
-          <w:rPrChange w:id="6" w:author="user" w:date="2016-12-27T19:03:00Z">
+        <w:t>על</w:t>
+      </w:r>
+      <w:r>
+        <w:rPr>
+          <w:szCs w:val="22"/>
+          <w:rtl/>
+          <w:lang w:bidi="he-IL"/>
+          <w:rPrChange w:id="4" w:author="user" w:date="2016-12-27T19:03:00Z">
             <w:rPr>
-              <w:lang w:bidi="he-IL"/>
-            </w:rPr>
-          </w:rPrChange>
-        </w:rPr>
-        <w:t>x</w:t>
-      </w:r>
-      <w:r>
-        <w:rPr>
-          <w:rFonts w:hint="cs"/>
-          <w:szCs w:val="22"/>
-          <w:rtl/>
-          <w:lang w:bidi="he-IL"/>
-          <w:rPrChange w:id="7" w:author="user" w:date="2016-12-27T19:03:00Z">
-            <w:rPr>
-              <w:rFonts w:hint="cs"/>
               <w:rtl/>
               <w:lang w:bidi="he-IL"/>
             </w:rPr>
           </w:rPrChange>
         </w:rPr>
-        <w:t xml:space="preserve"> אינו </w:t>
-      </w:r>
-      <w:r>
-        <w:rPr>
-          <w:szCs w:val="22"/>
-          <w:lang w:bidi="he-IL"/>
-          <w:rPrChange w:id="8" w:author="user" w:date="2016-12-27T19:03:00Z">
+        <w:t xml:space="preserve"> </w:t>
+      </w:r>
+      <w:r>
+        <w:rPr>
+          <w:rFonts w:hint="eastAsia"/>
+          <w:szCs w:val="22"/>
+          <w:rtl/>
+          <w:lang w:bidi="he-IL"/>
+          <w:rPrChange w:id="5" w:author="user" w:date="2016-12-27T19:03:00Z">
             <w:rPr>
-              <w:lang w:bidi="he-IL"/>
-            </w:rPr>
-          </w:rPrChange>
-        </w:rPr>
-        <w:t>root</w:t>
-      </w:r>
-      <w:r>
-        <w:rPr>
-          <w:rFonts w:hint="cs"/>
-          <w:szCs w:val="22"/>
-          <w:rtl/>
-          <w:lang w:bidi="he-IL"/>
-          <w:rPrChange w:id="9" w:author="user" w:date="2016-12-27T19:03:00Z">
-            <w:rPr>
-              <w:rFonts w:hint="cs"/>
+              <w:rFonts w:hint="eastAsia"/>
               <w:rtl/>
               <w:lang w:bidi="he-IL"/>
             </w:rPr>
           </w:rPrChange>
         </w:rPr>
-        <w:t>.</w:t>
-      </w:r>
-    </w:p>
-    <w:p>
-      <w:pPr>
-        <w:bidi/>
+        <w:t>דרך</w:t>
+      </w:r>
+      <w:r>
+        <w:rPr>
+          <w:szCs w:val="22"/>
+          <w:rtl/>
+          <w:lang w:bidi="he-IL"/>
+          <w:rPrChange w:id="6" w:author="user" w:date="2016-12-27T19:03:00Z">
+            <w:rPr>
+              <w:rtl/>
+              <w:lang w:bidi="he-IL"/>
+            </w:rPr>
+          </w:rPrChange>
+        </w:rPr>
+        <w:t xml:space="preserve"> </w:t>
+      </w:r>
+      <w:r>
+        <w:rPr>
+          <w:rFonts w:hint="eastAsia"/>
+          <w:szCs w:val="22"/>
+          <w:rtl/>
+          <w:lang w:bidi="he-IL"/>
+          <w:rPrChange w:id="7" w:author="user" w:date="2016-12-27T19:03:00Z">
+            <w:rPr>
+              <w:rFonts w:hint="eastAsia"/>
+              <w:rtl/>
+              <w:lang w:bidi="he-IL"/>
+            </w:rPr>
+          </w:rPrChange>
+        </w:rPr>
+        <w:t>השלילה</w:t>
+      </w:r>
+      <w:r>
+        <w:rPr>
+          <w:szCs w:val="22"/>
+          <w:rtl/>
+          <w:lang w:bidi="he-IL"/>
+          <w:rPrChange w:id="8" w:author="user" w:date="2016-12-27T19:03:00Z">
+            <w:rPr>
+              <w:rtl/>
+              <w:lang w:bidi="he-IL"/>
+            </w:rPr>
+          </w:rPrChange>
+        </w:rPr>
+        <w:t xml:space="preserve">: </w:t>
+      </w:r>
+      <w:r>
+        <w:rPr>
+          <w:rFonts w:hint="eastAsia"/>
+          <w:szCs w:val="22"/>
+          <w:rtl/>
+          <w:lang w:bidi="he-IL"/>
+          <w:rPrChange w:id="9" w:author="user" w:date="2016-12-27T19:03:00Z">
+            <w:rPr>
+              <w:rFonts w:hint="eastAsia"/>
+              <w:rtl/>
+              <w:lang w:bidi="he-IL"/>
+            </w:rPr>
+          </w:rPrChange>
+        </w:rPr>
+        <w:t>נניח</w:t>
+      </w:r>
+      <w:r>
         <w:rPr>
           <w:szCs w:val="22"/>
           <w:rtl/>
@@ -7652,222 +7657,217 @@
             </w:rPr>
           </w:rPrChange>
         </w:rPr>
-      </w:pPr>
-      <w:r>
-        <w:rPr>
-          <w:rFonts w:hint="cs"/>
+        <w:t xml:space="preserve"> </w:t>
+      </w:r>
+      <w:r>
+        <w:rPr>
+          <w:rFonts w:hint="eastAsia"/>
           <w:szCs w:val="22"/>
           <w:rtl/>
           <w:lang w:bidi="he-IL"/>
           <w:rPrChange w:id="11" w:author="user" w:date="2016-12-27T19:03:00Z">
             <w:rPr>
-              <w:rFonts w:hint="cs"/>
+              <w:rFonts w:hint="eastAsia"/>
               <w:rtl/>
               <w:lang w:bidi="he-IL"/>
             </w:rPr>
           </w:rPrChange>
         </w:rPr>
-        <w:t xml:space="preserve">אנו יודעים שהפרוטוקול התכנס ולכן כל הצמתים מחוברים בעץ פורש. בפרט, קיים </w:t>
-      </w:r>
-      <w:r>
-        <w:rPr>
-          <w:szCs w:val="22"/>
+        <w:t>כי</w:t>
+      </w:r>
+      <w:r>
+        <w:rPr>
+          <w:szCs w:val="22"/>
+          <w:rtl/>
           <w:lang w:bidi="he-IL"/>
           <w:rPrChange w:id="12" w:author="user" w:date="2016-12-27T19:03:00Z">
-            <w:rPr>
-              <w:lang w:bidi="he-IL"/>
-            </w:rPr>
-          </w:rPrChange>
-        </w:rPr>
-        <w:t>root</w:t>
-      </w:r>
-      <w:r>
-        <w:rPr>
-          <w:rFonts w:hint="cs"/>
-          <w:szCs w:val="22"/>
-          <w:rtl/>
-          <w:lang w:bidi="he-IL"/>
-          <w:rPrChange w:id="13" w:author="user" w:date="2016-12-27T19:03:00Z">
-            <w:rPr>
-              <w:rFonts w:hint="cs"/>
-              <w:rtl/>
-              <w:lang w:bidi="he-IL"/>
-            </w:rPr>
-          </w:rPrChange>
-        </w:rPr>
-        <w:t xml:space="preserve"> וקיים מסלול ממנו אל </w:t>
-      </w:r>
-      <w:r>
-        <w:rPr>
-          <w:szCs w:val="22"/>
-          <w:lang w:bidi="he-IL"/>
-          <w:rPrChange w:id="14" w:author="user" w:date="2016-12-27T19:03:00Z">
-            <w:rPr>
-              <w:lang w:bidi="he-IL"/>
-            </w:rPr>
-          </w:rPrChange>
-        </w:rPr>
-        <w:t>x</w:t>
-      </w:r>
-      <w:r>
-        <w:rPr>
-          <w:rFonts w:hint="cs"/>
-          <w:szCs w:val="22"/>
-          <w:rtl/>
-          <w:lang w:bidi="he-IL"/>
-          <w:rPrChange w:id="15" w:author="user" w:date="2016-12-27T19:03:00Z">
-            <w:rPr>
-              <w:rFonts w:hint="cs"/>
-              <w:rtl/>
-              <w:lang w:bidi="he-IL"/>
-            </w:rPr>
-          </w:rPrChange>
-        </w:rPr>
-        <w:t>. לכן, השכנים שלו ישלחו לו באיזשהו שלב הודעה עם המרחק שלהם מה-</w:t>
-      </w:r>
-      <w:r>
-        <w:rPr>
-          <w:szCs w:val="22"/>
-          <w:lang w:bidi="he-IL"/>
-          <w:rPrChange w:id="16" w:author="user" w:date="2016-12-27T19:03:00Z">
-            <w:rPr>
-              <w:lang w:bidi="he-IL"/>
-            </w:rPr>
-          </w:rPrChange>
-        </w:rPr>
-        <w:t>root</w:t>
-      </w:r>
-      <w:r>
-        <w:rPr>
-          <w:rFonts w:hint="cs"/>
-          <w:szCs w:val="22"/>
-          <w:rtl/>
-          <w:lang w:bidi="he-IL"/>
-          <w:rPrChange w:id="17" w:author="user" w:date="2016-12-27T19:03:00Z">
-            <w:rPr>
-              <w:rFonts w:hint="cs"/>
-              <w:rtl/>
-              <w:lang w:bidi="he-IL"/>
-            </w:rPr>
-          </w:rPrChange>
-        </w:rPr>
-        <w:t xml:space="preserve">. כאשר זה יקרה, </w:t>
-      </w:r>
-      <w:r>
-        <w:rPr>
-          <w:szCs w:val="22"/>
-          <w:lang w:bidi="he-IL"/>
-          <w:rPrChange w:id="18" w:author="user" w:date="2016-12-27T19:03:00Z">
-            <w:rPr>
-              <w:lang w:bidi="he-IL"/>
-            </w:rPr>
-          </w:rPrChange>
-        </w:rPr>
-        <w:t>x</w:t>
-      </w:r>
-      <w:r>
-        <w:rPr>
-          <w:rFonts w:hint="cs"/>
-          <w:szCs w:val="22"/>
-          <w:rtl/>
-          <w:lang w:bidi="he-IL"/>
-          <w:rPrChange w:id="19" w:author="user" w:date="2016-12-27T19:03:00Z">
-            <w:rPr>
-              <w:rFonts w:hint="cs"/>
-              <w:rtl/>
-              <w:lang w:bidi="he-IL"/>
-            </w:rPr>
-          </w:rPrChange>
-        </w:rPr>
-        <w:t xml:space="preserve"> יקבע </w:t>
-      </w:r>
-      <w:r>
-        <w:rPr>
-          <w:szCs w:val="22"/>
-          <w:lang w:bidi="he-IL"/>
-          <w:rPrChange w:id="20" w:author="user" w:date="2016-12-27T19:03:00Z">
-            <w:rPr>
-              <w:lang w:bidi="he-IL"/>
-            </w:rPr>
-          </w:rPrChange>
-        </w:rPr>
-        <w:t>root port</w:t>
-      </w:r>
-      <w:r>
-        <w:rPr>
-          <w:rFonts w:hint="cs"/>
-          <w:szCs w:val="22"/>
-          <w:rtl/>
-          <w:lang w:bidi="he-IL"/>
-          <w:rPrChange w:id="21" w:author="user" w:date="2016-12-27T19:03:00Z">
-            <w:rPr>
-              <w:rFonts w:hint="cs"/>
-              <w:rtl/>
-              <w:lang w:bidi="he-IL"/>
-            </w:rPr>
-          </w:rPrChange>
-        </w:rPr>
-        <w:t xml:space="preserve"> לפי המרחק הקצר ביותר (או לפי </w:t>
-      </w:r>
-      <w:r>
-        <w:rPr>
-          <w:szCs w:val="22"/>
-          <w:lang w:bidi="he-IL"/>
-          <w:rPrChange w:id="22" w:author="user" w:date="2016-12-27T19:03:00Z">
-            <w:rPr>
-              <w:lang w:bidi="he-IL"/>
-            </w:rPr>
-          </w:rPrChange>
-        </w:rPr>
-        <w:t>id</w:t>
-      </w:r>
-      <w:r>
-        <w:rPr>
-          <w:rFonts w:hint="cs"/>
-          <w:szCs w:val="22"/>
-          <w:rtl/>
-          <w:lang w:bidi="he-IL"/>
-          <w:rPrChange w:id="23" w:author="user" w:date="2016-12-27T19:03:00Z">
-            <w:rPr>
-              <w:rFonts w:hint="cs"/>
-              <w:rtl/>
-              <w:lang w:bidi="he-IL"/>
-            </w:rPr>
-          </w:rPrChange>
-        </w:rPr>
-        <w:t xml:space="preserve"> של צומת קטן יותר).</w:t>
-      </w:r>
-    </w:p>
-    <w:p>
-      <w:pPr>
-        <w:bidi/>
-        <w:rPr>
-          <w:szCs w:val="22"/>
-          <w:rtl/>
-          <w:lang w:bidi="he-IL"/>
-          <w:rPrChange w:id="24" w:author="user" w:date="2016-12-27T19:03:00Z">
             <w:rPr>
               <w:rtl/>
               <w:lang w:bidi="he-IL"/>
             </w:rPr>
           </w:rPrChange>
         </w:rPr>
-      </w:pPr>
-      <w:r>
-        <w:rPr>
-          <w:rFonts w:hint="cs"/>
-          <w:szCs w:val="22"/>
-          <w:rtl/>
-          <w:lang w:bidi="he-IL"/>
-          <w:rPrChange w:id="25" w:author="user" w:date="2016-12-27T19:03:00Z">
+        <w:t xml:space="preserve"> </w:t>
+      </w:r>
+      <w:r>
+        <w:rPr>
+          <w:rFonts w:hint="eastAsia"/>
+          <w:szCs w:val="22"/>
+          <w:rtl/>
+          <w:lang w:bidi="he-IL"/>
+          <w:rPrChange w:id="13" w:author="user" w:date="2016-12-27T19:03:00Z">
             <w:rPr>
-              <w:rFonts w:hint="cs"/>
+              <w:rFonts w:hint="eastAsia"/>
               <w:rtl/>
               <w:lang w:bidi="he-IL"/>
             </w:rPr>
           </w:rPrChange>
         </w:rPr>
-        <w:t>אבל אנו יודעים של-</w:t>
+        <w:t>ל</w:t>
+      </w:r>
+      <w:r>
+        <w:rPr>
+          <w:szCs w:val="22"/>
+          <w:rtl/>
+          <w:lang w:bidi="he-IL"/>
+          <w:rPrChange w:id="14" w:author="user" w:date="2016-12-27T19:03:00Z">
+            <w:rPr>
+              <w:rtl/>
+              <w:lang w:bidi="he-IL"/>
+            </w:rPr>
+          </w:rPrChange>
+        </w:rPr>
+        <w:t>-</w:t>
+      </w:r>
+      <w:r>
+        <w:rPr>
+          <w:szCs w:val="22"/>
+          <w:lang w:bidi="he-IL"/>
+          <w:rPrChange w:id="15" w:author="user" w:date="2016-12-27T19:03:00Z">
+            <w:rPr>
+              <w:lang w:bidi="he-IL"/>
+            </w:rPr>
+          </w:rPrChange>
+        </w:rPr>
+        <w:t>x</w:t>
+      </w:r>
+      <w:r>
+        <w:rPr>
+          <w:szCs w:val="22"/>
+          <w:rtl/>
+          <w:lang w:bidi="he-IL"/>
+          <w:rPrChange w:id="16" w:author="user" w:date="2016-12-27T19:03:00Z">
+            <w:rPr>
+              <w:rtl/>
+              <w:lang w:bidi="he-IL"/>
+            </w:rPr>
+          </w:rPrChange>
+        </w:rPr>
+        <w:t xml:space="preserve"> אין </w:t>
+      </w:r>
+      <w:r>
+        <w:rPr>
+          <w:szCs w:val="22"/>
+          <w:lang w:bidi="he-IL"/>
+          <w:rPrChange w:id="17" w:author="user" w:date="2016-12-27T19:03:00Z">
+            <w:rPr>
+              <w:lang w:bidi="he-IL"/>
+            </w:rPr>
+          </w:rPrChange>
+        </w:rPr>
+        <w:t>root port</w:t>
+      </w:r>
+      <w:r>
+        <w:rPr>
+          <w:szCs w:val="22"/>
+          <w:rtl/>
+          <w:lang w:bidi="he-IL"/>
+          <w:rPrChange w:id="18" w:author="user" w:date="2016-12-27T19:03:00Z">
+            <w:rPr>
+              <w:rtl/>
+              <w:lang w:bidi="he-IL"/>
+            </w:rPr>
+          </w:rPrChange>
+        </w:rPr>
+        <w:t xml:space="preserve"> וננסה להראות ש- </w:t>
+      </w:r>
+      <w:r>
+        <w:rPr>
+          <w:szCs w:val="22"/>
+          <w:lang w:bidi="he-IL"/>
+          <w:rPrChange w:id="19" w:author="user" w:date="2016-12-27T19:03:00Z">
+            <w:rPr>
+              <w:lang w:bidi="he-IL"/>
+            </w:rPr>
+          </w:rPrChange>
+        </w:rPr>
+        <w:t>x</w:t>
+      </w:r>
+      <w:r>
+        <w:rPr>
+          <w:szCs w:val="22"/>
+          <w:rtl/>
+          <w:lang w:bidi="he-IL"/>
+          <w:rPrChange w:id="20" w:author="user" w:date="2016-12-27T19:03:00Z">
+            <w:rPr>
+              <w:rtl/>
+              <w:lang w:bidi="he-IL"/>
+            </w:rPr>
+          </w:rPrChange>
+        </w:rPr>
+        <w:t xml:space="preserve"> אינו </w:t>
+      </w:r>
+      <w:r>
+        <w:rPr>
+          <w:szCs w:val="22"/>
+          <w:lang w:bidi="he-IL"/>
+          <w:rPrChange w:id="21" w:author="user" w:date="2016-12-27T19:03:00Z">
+            <w:rPr>
+              <w:lang w:bidi="he-IL"/>
+            </w:rPr>
+          </w:rPrChange>
+        </w:rPr>
+        <w:t>root</w:t>
+      </w:r>
+      <w:r>
+        <w:rPr>
+          <w:szCs w:val="22"/>
+          <w:rtl/>
+          <w:lang w:bidi="he-IL"/>
+          <w:rPrChange w:id="22" w:author="user" w:date="2016-12-27T19:03:00Z">
+            <w:rPr>
+              <w:rtl/>
+              <w:lang w:bidi="he-IL"/>
+            </w:rPr>
+          </w:rPrChange>
+        </w:rPr>
+        <w:t>.</w:t>
+      </w:r>
+    </w:p>
+    <w:p>
+      <w:pPr>
+        <w:bidi/>
+        <w:rPr>
+          <w:szCs w:val="22"/>
+          <w:rtl/>
+          <w:lang w:bidi="he-IL"/>
+          <w:rPrChange w:id="23" w:author="user" w:date="2016-12-27T19:03:00Z">
+            <w:rPr>
+              <w:rtl/>
+              <w:lang w:bidi="he-IL"/>
+            </w:rPr>
+          </w:rPrChange>
+        </w:rPr>
+      </w:pPr>
+      <w:r>
+        <w:rPr>
+          <w:rFonts w:hint="eastAsia"/>
+          <w:szCs w:val="22"/>
+          <w:rtl/>
+          <w:lang w:bidi="he-IL"/>
+          <w:rPrChange w:id="24" w:author="user" w:date="2016-12-27T19:03:00Z">
+            <w:rPr>
+              <w:rFonts w:hint="eastAsia"/>
+              <w:rtl/>
+              <w:lang w:bidi="he-IL"/>
+            </w:rPr>
+          </w:rPrChange>
+        </w:rPr>
+        <w:t>אנו</w:t>
+      </w:r>
+      <w:r>
+        <w:rPr>
+          <w:szCs w:val="22"/>
+          <w:rtl/>
+          <w:lang w:bidi="he-IL"/>
+          <w:rPrChange w:id="25" w:author="user" w:date="2016-12-27T19:03:00Z">
+            <w:rPr>
+              <w:rtl/>
+              <w:lang w:bidi="he-IL"/>
+            </w:rPr>
+          </w:rPrChange>
+        </w:rPr>
+        <w:t xml:space="preserve"> יודעים שהפרוטוקול התכנס ולכן כל הצמתים מחוברים בעץ פורש. בפרט, קיים </w:t>
       </w:r>
       <w:r>
         <w:rPr>
@@ -7879,23 +7879,21 @@
             </w:rPr>
           </w:rPrChange>
         </w:rPr>
-        <w:t>x</w:t>
-      </w:r>
-      <w:r>
-        <w:rPr>
-          <w:rFonts w:hint="cs"/>
+        <w:t>root</w:t>
+      </w:r>
+      <w:r>
+        <w:rPr>
           <w:szCs w:val="22"/>
           <w:rtl/>
           <w:lang w:bidi="he-IL"/>
           <w:rPrChange w:id="27" w:author="user" w:date="2016-12-27T19:03:00Z">
             <w:rPr>
-              <w:rFonts w:hint="cs"/>
               <w:rtl/>
               <w:lang w:bidi="he-IL"/>
             </w:rPr>
           </w:rPrChange>
         </w:rPr>
-        <w:t xml:space="preserve"> אין </w:t>
+        <w:t xml:space="preserve"> וקיים מסלול ממנו אל </w:t>
       </w:r>
       <w:r>
         <w:rPr>
@@ -7907,61 +7905,387 @@
             </w:rPr>
           </w:rPrChange>
         </w:rPr>
-        <w:t>root port</w:t>
-      </w:r>
-      <w:r>
-        <w:rPr>
-          <w:rFonts w:hint="cs"/>
+        <w:t>x</w:t>
+      </w:r>
+      <w:r>
+        <w:rPr>
           <w:szCs w:val="22"/>
           <w:rtl/>
           <w:lang w:bidi="he-IL"/>
           <w:rPrChange w:id="29" w:author="user" w:date="2016-12-27T19:03:00Z">
             <w:rPr>
-              <w:rFonts w:hint="cs"/>
               <w:rtl/>
               <w:lang w:bidi="he-IL"/>
             </w:rPr>
           </w:rPrChange>
         </w:rPr>
-        <w:t xml:space="preserve"> והאלגוריתם התכנס. לכן</w:t>
-      </w:r>
-      <w:r>
-        <w:rPr>
-          <w:rFonts w:hint="cs"/>
+        <w:t xml:space="preserve">. </w:t>
+      </w:r>
+      <w:r>
+        <w:rPr>
+          <w:rFonts w:hint="eastAsia"/>
           <w:szCs w:val="22"/>
           <w:rtl/>
           <w:lang w:bidi="he-IL"/>
           <w:rPrChange w:id="30" w:author="user" w:date="2016-12-27T19:03:00Z">
             <w:rPr>
-              <w:rFonts w:hint="cs"/>
+              <w:rFonts w:hint="eastAsia"/>
               <w:rtl/>
               <w:lang w:bidi="he-IL"/>
             </w:rPr>
           </w:rPrChange>
         </w:rPr>
-        <w:t xml:space="preserve">, </w:t>
-      </w:r>
-      <w:r>
-        <w:rPr>
-          <w:rFonts w:hint="cs"/>
+        <w:t>לכן</w:t>
+      </w:r>
+      <w:r>
+        <w:rPr>
           <w:szCs w:val="22"/>
           <w:rtl/>
           <w:lang w:bidi="he-IL"/>
           <w:rPrChange w:id="31" w:author="user" w:date="2016-12-27T19:03:00Z">
             <w:rPr>
-              <w:rFonts w:hint="cs"/>
               <w:rtl/>
               <w:lang w:bidi="he-IL"/>
             </w:rPr>
           </w:rPrChange>
         </w:rPr>
-        <w:t>השכנים שלו שלחו לו מרחק ל-</w:t>
-      </w:r>
-      <w:r>
-        <w:rPr>
-          <w:szCs w:val="22"/>
+        <w:t xml:space="preserve">, </w:t>
+      </w:r>
+      <w:r>
+        <w:rPr>
+          <w:rFonts w:hint="eastAsia"/>
+          <w:szCs w:val="22"/>
+          <w:rtl/>
           <w:lang w:bidi="he-IL"/>
           <w:rPrChange w:id="32" w:author="user" w:date="2016-12-27T19:03:00Z">
+            <w:rPr>
+              <w:rFonts w:hint="eastAsia"/>
+              <w:rtl/>
+              <w:lang w:bidi="he-IL"/>
+            </w:rPr>
+          </w:rPrChange>
+        </w:rPr>
+        <w:t>השכנים</w:t>
+      </w:r>
+      <w:r>
+        <w:rPr>
+          <w:szCs w:val="22"/>
+          <w:rtl/>
+          <w:lang w:bidi="he-IL"/>
+          <w:rPrChange w:id="33" w:author="user" w:date="2016-12-27T19:03:00Z">
+            <w:rPr>
+              <w:rtl/>
+              <w:lang w:bidi="he-IL"/>
+            </w:rPr>
+          </w:rPrChange>
+        </w:rPr>
+        <w:t xml:space="preserve"> </w:t>
+      </w:r>
+      <w:r>
+        <w:rPr>
+          <w:rFonts w:hint="eastAsia"/>
+          <w:szCs w:val="22"/>
+          <w:rtl/>
+          <w:lang w:bidi="he-IL"/>
+          <w:rPrChange w:id="34" w:author="user" w:date="2016-12-27T19:03:00Z">
+            <w:rPr>
+              <w:rFonts w:hint="eastAsia"/>
+              <w:rtl/>
+              <w:lang w:bidi="he-IL"/>
+            </w:rPr>
+          </w:rPrChange>
+        </w:rPr>
+        <w:t>שלו</w:t>
+      </w:r>
+      <w:r>
+        <w:rPr>
+          <w:szCs w:val="22"/>
+          <w:rtl/>
+          <w:lang w:bidi="he-IL"/>
+          <w:rPrChange w:id="35" w:author="user" w:date="2016-12-27T19:03:00Z">
+            <w:rPr>
+              <w:rtl/>
+              <w:lang w:bidi="he-IL"/>
+            </w:rPr>
+          </w:rPrChange>
+        </w:rPr>
+        <w:t xml:space="preserve"> </w:t>
+      </w:r>
+      <w:r>
+        <w:rPr>
+          <w:rFonts w:hint="eastAsia"/>
+          <w:szCs w:val="22"/>
+          <w:rtl/>
+          <w:lang w:bidi="he-IL"/>
+          <w:rPrChange w:id="36" w:author="user" w:date="2016-12-27T19:03:00Z">
+            <w:rPr>
+              <w:rFonts w:hint="eastAsia"/>
+              <w:rtl/>
+              <w:lang w:bidi="he-IL"/>
+            </w:rPr>
+          </w:rPrChange>
+        </w:rPr>
+        <w:t>ישלחו</w:t>
+      </w:r>
+      <w:r>
+        <w:rPr>
+          <w:szCs w:val="22"/>
+          <w:rtl/>
+          <w:lang w:bidi="he-IL"/>
+          <w:rPrChange w:id="37" w:author="user" w:date="2016-12-27T19:03:00Z">
+            <w:rPr>
+              <w:rtl/>
+              <w:lang w:bidi="he-IL"/>
+            </w:rPr>
+          </w:rPrChange>
+        </w:rPr>
+        <w:t xml:space="preserve"> </w:t>
+      </w:r>
+      <w:r>
+        <w:rPr>
+          <w:rFonts w:hint="eastAsia"/>
+          <w:szCs w:val="22"/>
+          <w:rtl/>
+          <w:lang w:bidi="he-IL"/>
+          <w:rPrChange w:id="38" w:author="user" w:date="2016-12-27T19:03:00Z">
+            <w:rPr>
+              <w:rFonts w:hint="eastAsia"/>
+              <w:rtl/>
+              <w:lang w:bidi="he-IL"/>
+            </w:rPr>
+          </w:rPrChange>
+        </w:rPr>
+        <w:t>לו</w:t>
+      </w:r>
+      <w:r>
+        <w:rPr>
+          <w:szCs w:val="22"/>
+          <w:rtl/>
+          <w:lang w:bidi="he-IL"/>
+          <w:rPrChange w:id="39" w:author="user" w:date="2016-12-27T19:03:00Z">
+            <w:rPr>
+              <w:rtl/>
+              <w:lang w:bidi="he-IL"/>
+            </w:rPr>
+          </w:rPrChange>
+        </w:rPr>
+        <w:t xml:space="preserve"> </w:t>
+      </w:r>
+      <w:r>
+        <w:rPr>
+          <w:rFonts w:hint="eastAsia"/>
+          <w:szCs w:val="22"/>
+          <w:rtl/>
+          <w:lang w:bidi="he-IL"/>
+          <w:rPrChange w:id="40" w:author="user" w:date="2016-12-27T19:03:00Z">
+            <w:rPr>
+              <w:rFonts w:hint="eastAsia"/>
+              <w:rtl/>
+              <w:lang w:bidi="he-IL"/>
+            </w:rPr>
+          </w:rPrChange>
+        </w:rPr>
+        <w:t>באיזשהו</w:t>
+      </w:r>
+      <w:r>
+        <w:rPr>
+          <w:szCs w:val="22"/>
+          <w:rtl/>
+          <w:lang w:bidi="he-IL"/>
+          <w:rPrChange w:id="41" w:author="user" w:date="2016-12-27T19:03:00Z">
+            <w:rPr>
+              <w:rtl/>
+              <w:lang w:bidi="he-IL"/>
+            </w:rPr>
+          </w:rPrChange>
+        </w:rPr>
+        <w:t xml:space="preserve"> </w:t>
+      </w:r>
+      <w:r>
+        <w:rPr>
+          <w:rFonts w:hint="eastAsia"/>
+          <w:szCs w:val="22"/>
+          <w:rtl/>
+          <w:lang w:bidi="he-IL"/>
+          <w:rPrChange w:id="42" w:author="user" w:date="2016-12-27T19:03:00Z">
+            <w:rPr>
+              <w:rFonts w:hint="eastAsia"/>
+              <w:rtl/>
+              <w:lang w:bidi="he-IL"/>
+            </w:rPr>
+          </w:rPrChange>
+        </w:rPr>
+        <w:t>שלב</w:t>
+      </w:r>
+      <w:r>
+        <w:rPr>
+          <w:szCs w:val="22"/>
+          <w:rtl/>
+          <w:lang w:bidi="he-IL"/>
+          <w:rPrChange w:id="43" w:author="user" w:date="2016-12-27T19:03:00Z">
+            <w:rPr>
+              <w:rtl/>
+              <w:lang w:bidi="he-IL"/>
+            </w:rPr>
+          </w:rPrChange>
+        </w:rPr>
+        <w:t xml:space="preserve"> </w:t>
+      </w:r>
+      <w:r>
+        <w:rPr>
+          <w:rFonts w:hint="eastAsia"/>
+          <w:szCs w:val="22"/>
+          <w:rtl/>
+          <w:lang w:bidi="he-IL"/>
+          <w:rPrChange w:id="44" w:author="user" w:date="2016-12-27T19:03:00Z">
+            <w:rPr>
+              <w:rFonts w:hint="eastAsia"/>
+              <w:rtl/>
+              <w:lang w:bidi="he-IL"/>
+            </w:rPr>
+          </w:rPrChange>
+        </w:rPr>
+        <w:t>הודעה</w:t>
+      </w:r>
+      <w:r>
+        <w:rPr>
+          <w:szCs w:val="22"/>
+          <w:rtl/>
+          <w:lang w:bidi="he-IL"/>
+          <w:rPrChange w:id="45" w:author="user" w:date="2016-12-27T19:03:00Z">
+            <w:rPr>
+              <w:rtl/>
+              <w:lang w:bidi="he-IL"/>
+            </w:rPr>
+          </w:rPrChange>
+        </w:rPr>
+        <w:t xml:space="preserve"> </w:t>
+      </w:r>
+      <w:r>
+        <w:rPr>
+          <w:rFonts w:hint="eastAsia"/>
+          <w:szCs w:val="22"/>
+          <w:rtl/>
+          <w:lang w:bidi="he-IL"/>
+          <w:rPrChange w:id="46" w:author="user" w:date="2016-12-27T19:03:00Z">
+            <w:rPr>
+              <w:rFonts w:hint="eastAsia"/>
+              <w:rtl/>
+              <w:lang w:bidi="he-IL"/>
+            </w:rPr>
+          </w:rPrChange>
+        </w:rPr>
+        <w:t>עם</w:t>
+      </w:r>
+      <w:r>
+        <w:rPr>
+          <w:szCs w:val="22"/>
+          <w:rtl/>
+          <w:lang w:bidi="he-IL"/>
+          <w:rPrChange w:id="47" w:author="user" w:date="2016-12-27T19:03:00Z">
+            <w:rPr>
+              <w:rtl/>
+              <w:lang w:bidi="he-IL"/>
+            </w:rPr>
+          </w:rPrChange>
+        </w:rPr>
+        <w:t xml:space="preserve"> </w:t>
+      </w:r>
+      <w:r>
+        <w:rPr>
+          <w:rFonts w:hint="eastAsia"/>
+          <w:szCs w:val="22"/>
+          <w:rtl/>
+          <w:lang w:bidi="he-IL"/>
+          <w:rPrChange w:id="48" w:author="user" w:date="2016-12-27T19:03:00Z">
+            <w:rPr>
+              <w:rFonts w:hint="eastAsia"/>
+              <w:rtl/>
+              <w:lang w:bidi="he-IL"/>
+            </w:rPr>
+          </w:rPrChange>
+        </w:rPr>
+        <w:t>המרחק</w:t>
+      </w:r>
+      <w:r>
+        <w:rPr>
+          <w:szCs w:val="22"/>
+          <w:rtl/>
+          <w:lang w:bidi="he-IL"/>
+          <w:rPrChange w:id="49" w:author="user" w:date="2016-12-27T19:03:00Z">
+            <w:rPr>
+              <w:rtl/>
+              <w:lang w:bidi="he-IL"/>
+            </w:rPr>
+          </w:rPrChange>
+        </w:rPr>
+        <w:t xml:space="preserve"> </w:t>
+      </w:r>
+      <w:r>
+        <w:rPr>
+          <w:rFonts w:hint="eastAsia"/>
+          <w:szCs w:val="22"/>
+          <w:rtl/>
+          <w:lang w:bidi="he-IL"/>
+          <w:rPrChange w:id="50" w:author="user" w:date="2016-12-27T19:03:00Z">
+            <w:rPr>
+              <w:rFonts w:hint="eastAsia"/>
+              <w:rtl/>
+              <w:lang w:bidi="he-IL"/>
+            </w:rPr>
+          </w:rPrChange>
+        </w:rPr>
+        <w:t>שלהם</w:t>
+      </w:r>
+      <w:r>
+        <w:rPr>
+          <w:szCs w:val="22"/>
+          <w:rtl/>
+          <w:lang w:bidi="he-IL"/>
+          <w:rPrChange w:id="51" w:author="user" w:date="2016-12-27T19:03:00Z">
+            <w:rPr>
+              <w:rtl/>
+              <w:lang w:bidi="he-IL"/>
+            </w:rPr>
+          </w:rPrChange>
+        </w:rPr>
+        <w:t xml:space="preserve"> </w:t>
+      </w:r>
+      <w:r>
+        <w:rPr>
+          <w:rFonts w:hint="eastAsia"/>
+          <w:szCs w:val="22"/>
+          <w:rtl/>
+          <w:lang w:bidi="he-IL"/>
+          <w:rPrChange w:id="52" w:author="user" w:date="2016-12-27T19:03:00Z">
+            <w:rPr>
+              <w:rFonts w:hint="eastAsia"/>
+              <w:rtl/>
+              <w:lang w:bidi="he-IL"/>
+            </w:rPr>
+          </w:rPrChange>
+        </w:rPr>
+        <w:t>מה</w:t>
+      </w:r>
+      <w:r>
+        <w:rPr>
+          <w:szCs w:val="22"/>
+          <w:rtl/>
+          <w:lang w:bidi="he-IL"/>
+          <w:rPrChange w:id="53" w:author="user" w:date="2016-12-27T19:03:00Z">
+            <w:rPr>
+              <w:rtl/>
+              <w:lang w:bidi="he-IL"/>
+            </w:rPr>
+          </w:rPrChange>
+        </w:rPr>
+        <w:t>-</w:t>
+      </w:r>
+      <w:r>
+        <w:rPr>
+          <w:szCs w:val="22"/>
+          <w:lang w:bidi="he-IL"/>
+          <w:rPrChange w:id="54" w:author="user" w:date="2016-12-27T19:03:00Z">
             <w:rPr>
               <w:lang w:bidi="he-IL"/>
             </w:rPr>
@@ -7971,25 +8295,23 @@
       </w:r>
       <w:r>
         <w:rPr>
-          <w:rFonts w:hint="cs"/>
-          <w:szCs w:val="22"/>
-          <w:rtl/>
-          <w:lang w:bidi="he-IL"/>
-          <w:rPrChange w:id="33" w:author="user" w:date="2016-12-27T19:03:00Z">
+          <w:szCs w:val="22"/>
+          <w:rtl/>
+          <w:lang w:bidi="he-IL"/>
+          <w:rPrChange w:id="55" w:author="user" w:date="2016-12-27T19:03:00Z">
             <w:rPr>
-              <w:rFonts w:hint="cs"/>
               <w:rtl/>
               <w:lang w:bidi="he-IL"/>
             </w:rPr>
           </w:rPrChange>
         </w:rPr>
-        <w:t xml:space="preserve"> ארוך יותר מ-</w:t>
-      </w:r>
-      <w:r>
-        <w:rPr>
-          <w:szCs w:val="22"/>
-          <w:lang w:bidi="he-IL"/>
-          <w:rPrChange w:id="34" w:author="user" w:date="2016-12-27T19:03:00Z">
+        <w:t xml:space="preserve">. כאשר זה יקרה, </w:t>
+      </w:r>
+      <w:r>
+        <w:rPr>
+          <w:szCs w:val="22"/>
+          <w:lang w:bidi="he-IL"/>
+          <w:rPrChange w:id="56" w:author="user" w:date="2016-12-27T19:03:00Z">
             <w:rPr>
               <w:lang w:bidi="he-IL"/>
             </w:rPr>
@@ -7999,18 +8321,502 @@
       </w:r>
       <w:r>
         <w:rPr>
-          <w:rFonts w:hint="cs"/>
-          <w:szCs w:val="22"/>
-          <w:rtl/>
-          <w:lang w:bidi="he-IL"/>
-          <w:rPrChange w:id="35" w:author="user" w:date="2016-12-27T19:03:00Z">
+          <w:szCs w:val="22"/>
+          <w:rtl/>
+          <w:lang w:bidi="he-IL"/>
+          <w:rPrChange w:id="57" w:author="user" w:date="2016-12-27T19:03:00Z">
             <w:rPr>
-              <w:rFonts w:hint="cs"/>
               <w:rtl/>
               <w:lang w:bidi="he-IL"/>
             </w:rPr>
           </w:rPrChange>
         </w:rPr>
+        <w:t xml:space="preserve"> יקבע </w:t>
+      </w:r>
+      <w:r>
+        <w:rPr>
+          <w:szCs w:val="22"/>
+          <w:lang w:bidi="he-IL"/>
+          <w:rPrChange w:id="58" w:author="user" w:date="2016-12-27T19:03:00Z">
+            <w:rPr>
+              <w:lang w:bidi="he-IL"/>
+            </w:rPr>
+          </w:rPrChange>
+        </w:rPr>
+        <w:t>root port</w:t>
+      </w:r>
+      <w:r>
+        <w:rPr>
+          <w:szCs w:val="22"/>
+          <w:rtl/>
+          <w:lang w:bidi="he-IL"/>
+          <w:rPrChange w:id="59" w:author="user" w:date="2016-12-27T19:03:00Z">
+            <w:rPr>
+              <w:rtl/>
+              <w:lang w:bidi="he-IL"/>
+            </w:rPr>
+          </w:rPrChange>
+        </w:rPr>
+        <w:t xml:space="preserve"> לפי המרחק הקצר ביותר (או לפי </w:t>
+      </w:r>
+      <w:r>
+        <w:rPr>
+          <w:szCs w:val="22"/>
+          <w:lang w:bidi="he-IL"/>
+          <w:rPrChange w:id="60" w:author="user" w:date="2016-12-27T19:03:00Z">
+            <w:rPr>
+              <w:lang w:bidi="he-IL"/>
+            </w:rPr>
+          </w:rPrChange>
+        </w:rPr>
+        <w:t>id</w:t>
+      </w:r>
+      <w:r>
+        <w:rPr>
+          <w:szCs w:val="22"/>
+          <w:rtl/>
+          <w:lang w:bidi="he-IL"/>
+          <w:rPrChange w:id="61" w:author="user" w:date="2016-12-27T19:03:00Z">
+            <w:rPr>
+              <w:rtl/>
+              <w:lang w:bidi="he-IL"/>
+            </w:rPr>
+          </w:rPrChange>
+        </w:rPr>
+        <w:t xml:space="preserve"> של צומת קטן יותר).</w:t>
+      </w:r>
+    </w:p>
+    <w:p>
+      <w:pPr>
+        <w:bidi/>
+        <w:rPr>
+          <w:szCs w:val="22"/>
+          <w:rtl/>
+          <w:lang w:bidi="he-IL"/>
+          <w:rPrChange w:id="62" w:author="user" w:date="2016-12-27T19:03:00Z">
+            <w:rPr>
+              <w:rtl/>
+              <w:lang w:bidi="he-IL"/>
+            </w:rPr>
+          </w:rPrChange>
+        </w:rPr>
+      </w:pPr>
+      <w:r>
+        <w:rPr>
+          <w:rFonts w:hint="eastAsia"/>
+          <w:szCs w:val="22"/>
+          <w:rtl/>
+          <w:lang w:bidi="he-IL"/>
+          <w:rPrChange w:id="63" w:author="user" w:date="2016-12-27T19:03:00Z">
+            <w:rPr>
+              <w:rFonts w:hint="eastAsia"/>
+              <w:rtl/>
+              <w:lang w:bidi="he-IL"/>
+            </w:rPr>
+          </w:rPrChange>
+        </w:rPr>
+        <w:t>אבל</w:t>
+      </w:r>
+      <w:r>
+        <w:rPr>
+          <w:szCs w:val="22"/>
+          <w:rtl/>
+          <w:lang w:bidi="he-IL"/>
+          <w:rPrChange w:id="64" w:author="user" w:date="2016-12-27T19:03:00Z">
+            <w:rPr>
+              <w:rtl/>
+              <w:lang w:bidi="he-IL"/>
+            </w:rPr>
+          </w:rPrChange>
+        </w:rPr>
+        <w:t xml:space="preserve"> </w:t>
+      </w:r>
+      <w:r>
+        <w:rPr>
+          <w:rFonts w:hint="eastAsia"/>
+          <w:szCs w:val="22"/>
+          <w:rtl/>
+          <w:lang w:bidi="he-IL"/>
+          <w:rPrChange w:id="65" w:author="user" w:date="2016-12-27T19:03:00Z">
+            <w:rPr>
+              <w:rFonts w:hint="eastAsia"/>
+              <w:rtl/>
+              <w:lang w:bidi="he-IL"/>
+            </w:rPr>
+          </w:rPrChange>
+        </w:rPr>
+        <w:t>אנו</w:t>
+      </w:r>
+      <w:r>
+        <w:rPr>
+          <w:szCs w:val="22"/>
+          <w:rtl/>
+          <w:lang w:bidi="he-IL"/>
+          <w:rPrChange w:id="66" w:author="user" w:date="2016-12-27T19:03:00Z">
+            <w:rPr>
+              <w:rtl/>
+              <w:lang w:bidi="he-IL"/>
+            </w:rPr>
+          </w:rPrChange>
+        </w:rPr>
+        <w:t xml:space="preserve"> </w:t>
+      </w:r>
+      <w:r>
+        <w:rPr>
+          <w:rFonts w:hint="eastAsia"/>
+          <w:szCs w:val="22"/>
+          <w:rtl/>
+          <w:lang w:bidi="he-IL"/>
+          <w:rPrChange w:id="67" w:author="user" w:date="2016-12-27T19:03:00Z">
+            <w:rPr>
+              <w:rFonts w:hint="eastAsia"/>
+              <w:rtl/>
+              <w:lang w:bidi="he-IL"/>
+            </w:rPr>
+          </w:rPrChange>
+        </w:rPr>
+        <w:t>יודעים</w:t>
+      </w:r>
+      <w:r>
+        <w:rPr>
+          <w:szCs w:val="22"/>
+          <w:rtl/>
+          <w:lang w:bidi="he-IL"/>
+          <w:rPrChange w:id="68" w:author="user" w:date="2016-12-27T19:03:00Z">
+            <w:rPr>
+              <w:rtl/>
+              <w:lang w:bidi="he-IL"/>
+            </w:rPr>
+          </w:rPrChange>
+        </w:rPr>
+        <w:t xml:space="preserve"> </w:t>
+      </w:r>
+      <w:r>
+        <w:rPr>
+          <w:rFonts w:hint="eastAsia"/>
+          <w:szCs w:val="22"/>
+          <w:rtl/>
+          <w:lang w:bidi="he-IL"/>
+          <w:rPrChange w:id="69" w:author="user" w:date="2016-12-27T19:03:00Z">
+            <w:rPr>
+              <w:rFonts w:hint="eastAsia"/>
+              <w:rtl/>
+              <w:lang w:bidi="he-IL"/>
+            </w:rPr>
+          </w:rPrChange>
+        </w:rPr>
+        <w:t>של</w:t>
+      </w:r>
+      <w:r>
+        <w:rPr>
+          <w:szCs w:val="22"/>
+          <w:rtl/>
+          <w:lang w:bidi="he-IL"/>
+          <w:rPrChange w:id="70" w:author="user" w:date="2016-12-27T19:03:00Z">
+            <w:rPr>
+              <w:rtl/>
+              <w:lang w:bidi="he-IL"/>
+            </w:rPr>
+          </w:rPrChange>
+        </w:rPr>
+        <w:t>-</w:t>
+      </w:r>
+      <w:r>
+        <w:rPr>
+          <w:szCs w:val="22"/>
+          <w:lang w:bidi="he-IL"/>
+          <w:rPrChange w:id="71" w:author="user" w:date="2016-12-27T19:03:00Z">
+            <w:rPr>
+              <w:lang w:bidi="he-IL"/>
+            </w:rPr>
+          </w:rPrChange>
+        </w:rPr>
+        <w:t>x</w:t>
+      </w:r>
+      <w:r>
+        <w:rPr>
+          <w:szCs w:val="22"/>
+          <w:rtl/>
+          <w:lang w:bidi="he-IL"/>
+          <w:rPrChange w:id="72" w:author="user" w:date="2016-12-27T19:03:00Z">
+            <w:rPr>
+              <w:rtl/>
+              <w:lang w:bidi="he-IL"/>
+            </w:rPr>
+          </w:rPrChange>
+        </w:rPr>
+        <w:t xml:space="preserve"> אין </w:t>
+      </w:r>
+      <w:r>
+        <w:rPr>
+          <w:szCs w:val="22"/>
+          <w:lang w:bidi="he-IL"/>
+          <w:rPrChange w:id="73" w:author="user" w:date="2016-12-27T19:03:00Z">
+            <w:rPr>
+              <w:lang w:bidi="he-IL"/>
+            </w:rPr>
+          </w:rPrChange>
+        </w:rPr>
+        <w:t>root port</w:t>
+      </w:r>
+      <w:r>
+        <w:rPr>
+          <w:szCs w:val="22"/>
+          <w:rtl/>
+          <w:lang w:bidi="he-IL"/>
+          <w:rPrChange w:id="74" w:author="user" w:date="2016-12-27T19:03:00Z">
+            <w:rPr>
+              <w:rtl/>
+              <w:lang w:bidi="he-IL"/>
+            </w:rPr>
+          </w:rPrChange>
+        </w:rPr>
+        <w:t xml:space="preserve"> והאלגוריתם התכנס. לכן</w:t>
+      </w:r>
+      <w:r>
+        <w:rPr>
+          <w:szCs w:val="22"/>
+          <w:rtl/>
+          <w:lang w:bidi="he-IL"/>
+          <w:rPrChange w:id="75" w:author="user" w:date="2016-12-27T19:03:00Z">
+            <w:rPr>
+              <w:rtl/>
+              <w:lang w:bidi="he-IL"/>
+            </w:rPr>
+          </w:rPrChange>
+        </w:rPr>
+        <w:t xml:space="preserve">, </w:t>
+      </w:r>
+      <w:r>
+        <w:rPr>
+          <w:rFonts w:hint="eastAsia"/>
+          <w:szCs w:val="22"/>
+          <w:rtl/>
+          <w:lang w:bidi="he-IL"/>
+          <w:rPrChange w:id="76" w:author="user" w:date="2016-12-27T19:03:00Z">
+            <w:rPr>
+              <w:rFonts w:hint="eastAsia"/>
+              <w:rtl/>
+              <w:lang w:bidi="he-IL"/>
+            </w:rPr>
+          </w:rPrChange>
+        </w:rPr>
+        <w:t>השכנים</w:t>
+      </w:r>
+      <w:r>
+        <w:rPr>
+          <w:szCs w:val="22"/>
+          <w:rtl/>
+          <w:lang w:bidi="he-IL"/>
+          <w:rPrChange w:id="77" w:author="user" w:date="2016-12-27T19:03:00Z">
+            <w:rPr>
+              <w:rtl/>
+              <w:lang w:bidi="he-IL"/>
+            </w:rPr>
+          </w:rPrChange>
+        </w:rPr>
+        <w:t xml:space="preserve"> </w:t>
+      </w:r>
+      <w:r>
+        <w:rPr>
+          <w:rFonts w:hint="eastAsia"/>
+          <w:szCs w:val="22"/>
+          <w:rtl/>
+          <w:lang w:bidi="he-IL"/>
+          <w:rPrChange w:id="78" w:author="user" w:date="2016-12-27T19:03:00Z">
+            <w:rPr>
+              <w:rFonts w:hint="eastAsia"/>
+              <w:rtl/>
+              <w:lang w:bidi="he-IL"/>
+            </w:rPr>
+          </w:rPrChange>
+        </w:rPr>
+        <w:t>שלו</w:t>
+      </w:r>
+      <w:r>
+        <w:rPr>
+          <w:szCs w:val="22"/>
+          <w:rtl/>
+          <w:lang w:bidi="he-IL"/>
+          <w:rPrChange w:id="79" w:author="user" w:date="2016-12-27T19:03:00Z">
+            <w:rPr>
+              <w:rtl/>
+              <w:lang w:bidi="he-IL"/>
+            </w:rPr>
+          </w:rPrChange>
+        </w:rPr>
+        <w:t xml:space="preserve"> </w:t>
+      </w:r>
+      <w:r>
+        <w:rPr>
+          <w:rFonts w:hint="eastAsia"/>
+          <w:szCs w:val="22"/>
+          <w:rtl/>
+          <w:lang w:bidi="he-IL"/>
+          <w:rPrChange w:id="80" w:author="user" w:date="2016-12-27T19:03:00Z">
+            <w:rPr>
+              <w:rFonts w:hint="eastAsia"/>
+              <w:rtl/>
+              <w:lang w:bidi="he-IL"/>
+            </w:rPr>
+          </w:rPrChange>
+        </w:rPr>
+        <w:t>שלחו</w:t>
+      </w:r>
+      <w:r>
+        <w:rPr>
+          <w:szCs w:val="22"/>
+          <w:rtl/>
+          <w:lang w:bidi="he-IL"/>
+          <w:rPrChange w:id="81" w:author="user" w:date="2016-12-27T19:03:00Z">
+            <w:rPr>
+              <w:rtl/>
+              <w:lang w:bidi="he-IL"/>
+            </w:rPr>
+          </w:rPrChange>
+        </w:rPr>
+        <w:t xml:space="preserve"> </w:t>
+      </w:r>
+      <w:r>
+        <w:rPr>
+          <w:rFonts w:hint="eastAsia"/>
+          <w:szCs w:val="22"/>
+          <w:rtl/>
+          <w:lang w:bidi="he-IL"/>
+          <w:rPrChange w:id="82" w:author="user" w:date="2016-12-27T19:03:00Z">
+            <w:rPr>
+              <w:rFonts w:hint="eastAsia"/>
+              <w:rtl/>
+              <w:lang w:bidi="he-IL"/>
+            </w:rPr>
+          </w:rPrChange>
+        </w:rPr>
+        <w:t>לו</w:t>
+      </w:r>
+      <w:r>
+        <w:rPr>
+          <w:szCs w:val="22"/>
+          <w:rtl/>
+          <w:lang w:bidi="he-IL"/>
+          <w:rPrChange w:id="83" w:author="user" w:date="2016-12-27T19:03:00Z">
+            <w:rPr>
+              <w:rtl/>
+              <w:lang w:bidi="he-IL"/>
+            </w:rPr>
+          </w:rPrChange>
+        </w:rPr>
+        <w:t xml:space="preserve"> </w:t>
+      </w:r>
+      <w:r>
+        <w:rPr>
+          <w:rFonts w:hint="eastAsia"/>
+          <w:szCs w:val="22"/>
+          <w:rtl/>
+          <w:lang w:bidi="he-IL"/>
+          <w:rPrChange w:id="84" w:author="user" w:date="2016-12-27T19:03:00Z">
+            <w:rPr>
+              <w:rFonts w:hint="eastAsia"/>
+              <w:rtl/>
+              <w:lang w:bidi="he-IL"/>
+            </w:rPr>
+          </w:rPrChange>
+        </w:rPr>
+        <w:t>מרחק</w:t>
+      </w:r>
+      <w:r>
+        <w:rPr>
+          <w:szCs w:val="22"/>
+          <w:rtl/>
+          <w:lang w:bidi="he-IL"/>
+          <w:rPrChange w:id="85" w:author="user" w:date="2016-12-27T19:03:00Z">
+            <w:rPr>
+              <w:rtl/>
+              <w:lang w:bidi="he-IL"/>
+            </w:rPr>
+          </w:rPrChange>
+        </w:rPr>
+        <w:t xml:space="preserve"> </w:t>
+      </w:r>
+      <w:r>
+        <w:rPr>
+          <w:rFonts w:hint="eastAsia"/>
+          <w:szCs w:val="22"/>
+          <w:rtl/>
+          <w:lang w:bidi="he-IL"/>
+          <w:rPrChange w:id="86" w:author="user" w:date="2016-12-27T19:03:00Z">
+            <w:rPr>
+              <w:rFonts w:hint="eastAsia"/>
+              <w:rtl/>
+              <w:lang w:bidi="he-IL"/>
+            </w:rPr>
+          </w:rPrChange>
+        </w:rPr>
+        <w:t>ל</w:t>
+      </w:r>
+      <w:r>
+        <w:rPr>
+          <w:szCs w:val="22"/>
+          <w:rtl/>
+          <w:lang w:bidi="he-IL"/>
+          <w:rPrChange w:id="87" w:author="user" w:date="2016-12-27T19:03:00Z">
+            <w:rPr>
+              <w:rtl/>
+              <w:lang w:bidi="he-IL"/>
+            </w:rPr>
+          </w:rPrChange>
+        </w:rPr>
+        <w:t>-</w:t>
+      </w:r>
+      <w:r>
+        <w:rPr>
+          <w:szCs w:val="22"/>
+          <w:lang w:bidi="he-IL"/>
+          <w:rPrChange w:id="88" w:author="user" w:date="2016-12-27T19:03:00Z">
+            <w:rPr>
+              <w:lang w:bidi="he-IL"/>
+            </w:rPr>
+          </w:rPrChange>
+        </w:rPr>
+        <w:t>root</w:t>
+      </w:r>
+      <w:r>
+        <w:rPr>
+          <w:szCs w:val="22"/>
+          <w:rtl/>
+          <w:lang w:bidi="he-IL"/>
+          <w:rPrChange w:id="89" w:author="user" w:date="2016-12-27T19:03:00Z">
+            <w:rPr>
+              <w:rtl/>
+              <w:lang w:bidi="he-IL"/>
+            </w:rPr>
+          </w:rPrChange>
+        </w:rPr>
+        <w:t xml:space="preserve"> ארוך יותר מ-</w:t>
+      </w:r>
+      <w:r>
+        <w:rPr>
+          <w:szCs w:val="22"/>
+          <w:lang w:bidi="he-IL"/>
+          <w:rPrChange w:id="90" w:author="user" w:date="2016-12-27T19:03:00Z">
+            <w:rPr>
+              <w:lang w:bidi="he-IL"/>
+            </w:rPr>
+          </w:rPrChange>
+        </w:rPr>
+        <w:t>x</w:t>
+      </w:r>
+      <w:r>
+        <w:rPr>
+          <w:szCs w:val="22"/>
+          <w:rtl/>
+          <w:lang w:bidi="he-IL"/>
+          <w:rPrChange w:id="91" w:author="user" w:date="2016-12-27T19:03:00Z">
+            <w:rPr>
+              <w:rtl/>
+              <w:lang w:bidi="he-IL"/>
+            </w:rPr>
+          </w:rPrChange>
+        </w:rPr>
         <w:t xml:space="preserve"> עצמו, זאת אומרת </w:t>
       </w:r>
       <w:r>
@@ -8018,7 +8824,7 @@
           <w:szCs w:val="22"/>
           <w:u w:val="single"/>
           <w:lang w:bidi="he-IL"/>
-          <w:rPrChange w:id="36" w:author="user" w:date="2016-12-27T19:03:00Z">
+          <w:rPrChange w:id="92" w:author="user" w:date="2016-12-27T19:03:00Z">
             <w:rPr>
               <w:u w:val="single"/>
               <w:lang w:bidi="he-IL"/>
@@ -8029,14 +8835,12 @@
       </w:r>
       <w:r>
         <w:rPr>
-          <w:rFonts w:hint="cs"/>
           <w:szCs w:val="22"/>
           <w:u w:val="single"/>
           <w:rtl/>
           <w:lang w:bidi="he-IL"/>
-          <w:rPrChange w:id="37" w:author="user" w:date="2016-12-27T19:03:00Z">
+          <w:rPrChange w:id="93" w:author="user" w:date="2016-12-27T19:03:00Z">
             <w:rPr>
-              <w:rFonts w:hint="cs"/>
               <w:u w:val="single"/>
               <w:rtl/>
               <w:lang w:bidi="he-IL"/>
@@ -8050,7 +8854,7 @@
           <w:szCs w:val="22"/>
           <w:u w:val="single"/>
           <w:lang w:bidi="he-IL"/>
-          <w:rPrChange w:id="38" w:author="user" w:date="2016-12-27T19:03:00Z">
+          <w:rPrChange w:id="94" w:author="user" w:date="2016-12-27T19:03:00Z">
             <w:rPr>
               <w:u w:val="single"/>
               <w:lang w:bidi="he-IL"/>
@@ -8061,13 +8865,11 @@
       </w:r>
       <w:r>
         <w:rPr>
-          <w:rFonts w:hint="cs"/>
-          <w:szCs w:val="22"/>
-          <w:rtl/>
-          <w:lang w:bidi="he-IL"/>
-          <w:rPrChange w:id="39" w:author="user" w:date="2016-12-27T19:03:00Z">
+          <w:szCs w:val="22"/>
+          <w:rtl/>
+          <w:lang w:bidi="he-IL"/>
+          <w:rPrChange w:id="95" w:author="user" w:date="2016-12-27T19:03:00Z">
             <w:rPr>
-              <w:rFonts w:hint="cs"/>
               <w:rtl/>
               <w:lang w:bidi="he-IL"/>
             </w:rPr>
@@ -8080,7 +8882,7 @@
       <w:pPr>
         <w:bidi/>
         <w:rPr>
-          <w:del w:id="40" w:author="user" w:date="2016-12-27T19:03:00Z"/>
+          <w:del w:id="96" w:author="user" w:date="2016-12-27T19:03:00Z"/>
           <w:szCs w:val="22"/>
           <w:rtl/>
           <w:lang w:bidi="he-IL"/>
@@ -8091,14 +8893,14 @@
       <w:pPr>
         <w:bidi/>
         <w:rPr>
-          <w:del w:id="41" w:author="user" w:date="2016-12-27T19:03:00Z"/>
+          <w:del w:id="97" w:author="user" w:date="2016-12-27T19:03:00Z"/>
           <w:szCs w:val="22"/>
           <w:highlight w:val="red"/>
           <w:rtl/>
           <w:lang w:bidi="he-IL"/>
         </w:rPr>
       </w:pPr>
-      <w:del w:id="42" w:author="user" w:date="2016-12-27T19:03:00Z">
+      <w:del w:id="98" w:author="user" w:date="2016-12-27T19:03:00Z">
         <w:r>
           <w:rPr>
             <w:rFonts w:hint="cs"/>
@@ -8334,13 +9136,13 @@
       <w:pPr>
         <w:bidi/>
         <w:rPr>
-          <w:del w:id="43" w:author="user" w:date="2016-12-27T19:03:00Z"/>
+          <w:del w:id="99" w:author="user" w:date="2016-12-27T19:03:00Z"/>
           <w:szCs w:val="22"/>
           <w:rtl/>
           <w:lang w:bidi="he-IL"/>
         </w:rPr>
       </w:pPr>
-      <w:del w:id="44" w:author="user" w:date="2016-12-27T19:03:00Z">
+      <w:del w:id="100" w:author="user" w:date="2016-12-27T19:03:00Z">
         <w:r>
           <w:rPr>
             <w:rFonts w:hint="cs"/>
@@ -8513,7 +9315,7 @@
           <w:szCs w:val="22"/>
           <w:rtl/>
           <w:lang w:bidi="he-IL"/>
-          <w:rPrChange w:id="45" w:author="user" w:date="2016-12-27T19:03:00Z">
+          <w:rPrChange w:id="101" w:author="user" w:date="2016-12-27T19:03:00Z">
             <w:rPr>
               <w:rtl/>
               <w:lang w:bidi="he-IL"/>
@@ -8523,25 +9325,39 @@
       </w:pPr>
       <w:r>
         <w:rPr>
-          <w:rFonts w:hint="cs"/>
-          <w:szCs w:val="22"/>
-          <w:rtl/>
-          <w:lang w:bidi="he-IL"/>
-          <w:rPrChange w:id="46" w:author="user" w:date="2016-12-27T19:03:00Z">
+          <w:rFonts w:hint="eastAsia"/>
+          <w:szCs w:val="22"/>
+          <w:rtl/>
+          <w:lang w:bidi="he-IL"/>
+          <w:rPrChange w:id="102" w:author="user" w:date="2016-12-27T19:03:00Z">
             <w:rPr>
-              <w:rFonts w:hint="cs"/>
+              <w:rFonts w:hint="eastAsia"/>
               <w:rtl/>
               <w:lang w:bidi="he-IL"/>
             </w:rPr>
           </w:rPrChange>
         </w:rPr>
-        <w:t xml:space="preserve">טענה זאת נובעת ישירות מההגדרות של בחירת </w:t>
-      </w:r>
-      <w:r>
-        <w:rPr>
-          <w:szCs w:val="22"/>
-          <w:lang w:bidi="he-IL"/>
-          <w:rPrChange w:id="47" w:author="user" w:date="2016-12-27T19:03:00Z">
+        <w:t>טענה</w:t>
+      </w:r>
+      <w:r>
+        <w:rPr>
+          <w:szCs w:val="22"/>
+          <w:rtl/>
+          <w:lang w:bidi="he-IL"/>
+          <w:rPrChange w:id="103" w:author="user" w:date="2016-12-27T19:03:00Z">
+            <w:rPr>
+              <w:rtl/>
+              <w:lang w:bidi="he-IL"/>
+            </w:rPr>
+          </w:rPrChange>
+        </w:rPr>
+        <w:t xml:space="preserve"> זאת נובעת ישירות מההגדרות של בחירת </w:t>
+      </w:r>
+      <w:r>
+        <w:rPr>
+          <w:szCs w:val="22"/>
+          <w:lang w:bidi="he-IL"/>
+          <w:rPrChange w:id="104" w:author="user" w:date="2016-12-27T19:03:00Z">
             <w:rPr>
               <w:lang w:bidi="he-IL"/>
             </w:rPr>
@@ -8551,13 +9367,11 @@
       </w:r>
       <w:r>
         <w:rPr>
-          <w:rFonts w:hint="cs"/>
-          <w:szCs w:val="22"/>
-          <w:rtl/>
-          <w:lang w:bidi="he-IL"/>
-          <w:rPrChange w:id="48" w:author="user" w:date="2016-12-27T19:03:00Z">
+          <w:szCs w:val="22"/>
+          <w:rtl/>
+          <w:lang w:bidi="he-IL"/>
+          <w:rPrChange w:id="105" w:author="user" w:date="2016-12-27T19:03:00Z">
             <w:rPr>
-              <w:rFonts w:hint="cs"/>
               <w:rtl/>
               <w:lang w:bidi="he-IL"/>
             </w:rPr>
@@ -8569,7 +9383,7 @@
         <w:rPr>
           <w:szCs w:val="22"/>
           <w:lang w:bidi="he-IL"/>
-          <w:rPrChange w:id="49" w:author="user" w:date="2016-12-27T19:03:00Z">
+          <w:rPrChange w:id="106" w:author="user" w:date="2016-12-27T19:03:00Z">
             <w:rPr>
               <w:lang w:bidi="he-IL"/>
             </w:rPr>
@@ -8579,13 +9393,11 @@
       </w:r>
       <w:r>
         <w:rPr>
-          <w:rFonts w:hint="cs"/>
-          <w:szCs w:val="22"/>
-          <w:rtl/>
-          <w:lang w:bidi="he-IL"/>
-          <w:rPrChange w:id="50" w:author="user" w:date="2016-12-27T19:03:00Z">
+          <w:szCs w:val="22"/>
+          <w:rtl/>
+          <w:lang w:bidi="he-IL"/>
+          <w:rPrChange w:id="107" w:author="user" w:date="2016-12-27T19:03:00Z">
             <w:rPr>
-              <w:rFonts w:hint="cs"/>
               <w:rtl/>
               <w:lang w:bidi="he-IL"/>
             </w:rPr>
@@ -9012,7 +9824,7 @@
           <w:rtl/>
           <w:lang w:bidi="he-IL"/>
         </w:rPr>
-        <w:pPrChange w:id="51" w:author="user" w:date="2016-12-27T19:04:00Z">
+        <w:pPrChange w:id="108" w:author="user" w:date="2016-12-27T19:04:00Z">
           <w:pPr>
             <w:bidi/>
           </w:pPr>
@@ -10936,6 +11748,7 @@
       <w:pPr>
         <w:bidi/>
         <w:rPr>
+          <w:ins w:id="109" w:author="user" w:date="2016-12-28T21:49:00Z"/>
           <w:rtl/>
           <w:lang w:bidi="he-IL"/>
         </w:rPr>
@@ -10945,399 +11758,1850 @@
       <w:pPr>
         <w:bidi/>
         <w:rPr>
-          <w:szCs w:val="22"/>
-          <w:u w:val="single"/>
-          <w:rtl/>
-          <w:lang w:bidi="he-IL"/>
-        </w:rPr>
+          <w:rtl/>
+          <w:lang w:bidi="he-IL"/>
+        </w:rPr>
+        <w:pPrChange w:id="110" w:author="user" w:date="2016-12-28T21:49:00Z">
+          <w:pPr>
+            <w:bidi/>
+          </w:pPr>
+        </w:pPrChange>
       </w:pPr>
-      <w:r>
-        <w:rPr>
-          <w:rFonts w:hint="cs"/>
-          <w:szCs w:val="22"/>
-          <w:u w:val="single"/>
-          <w:rtl/>
-          <w:lang w:bidi="he-IL"/>
-        </w:rPr>
-        <w:t>שלב 1</w:t>
-      </w:r>
     </w:p>
     <w:p>
       <w:pPr>
         <w:bidi/>
         <w:rPr>
           <w:szCs w:val="22"/>
-          <w:rtl/>
-          <w:lang w:bidi="he-IL"/>
-        </w:rPr>
+          <w:u w:val="single"/>
+          <w:rtl/>
+          <w:lang w:bidi="he-IL"/>
+          <w:rPrChange w:id="111" w:author="user" w:date="2016-12-28T21:49:00Z">
+            <w:rPr>
+              <w:szCs w:val="22"/>
+              <w:u w:val="single"/>
+              <w:rtl/>
+              <w:lang w:bidi="he-IL"/>
+            </w:rPr>
+          </w:rPrChange>
+        </w:rPr>
+        <w:pPrChange w:id="112" w:author="user" w:date="2016-12-28T21:49:00Z">
+          <w:pPr>
+            <w:bidi/>
+          </w:pPr>
+        </w:pPrChange>
       </w:pPr>
       <w:r>
         <w:rPr>
           <w:rFonts w:hint="cs"/>
           <w:szCs w:val="22"/>
-          <w:rtl/>
-          <w:lang w:bidi="he-IL"/>
-        </w:rPr>
-        <w:t xml:space="preserve">החיבור </w:t>
-      </w:r>
-      <w:r>
-        <w:rPr>
-          <w:rFonts w:hint="cs"/>
-          <w:szCs w:val="22"/>
-          <w:rtl/>
-          <w:lang w:bidi="he-IL"/>
-        </w:rPr>
-        <w:t xml:space="preserve">עם רוחב הפס </w:t>
-      </w:r>
-      <w:r>
-        <w:rPr>
-          <w:rFonts w:hint="cs"/>
-          <w:szCs w:val="22"/>
-          <w:rtl/>
-          <w:lang w:bidi="he-IL"/>
-        </w:rPr>
-        <w:t xml:space="preserve">הקטן ביותר הוא 1 </w:t>
-      </w:r>
-      <w:r>
-        <w:rPr>
-          <w:szCs w:val="22"/>
-          <w:rtl/>
-          <w:lang w:bidi="he-IL"/>
-        </w:rPr>
-        <w:t>–</w:t>
-      </w:r>
-      <w:r>
-        <w:rPr>
-          <w:rFonts w:hint="cs"/>
-          <w:szCs w:val="22"/>
-          <w:rtl/>
-          <w:lang w:bidi="he-IL"/>
-        </w:rPr>
-        <w:t xml:space="preserve"> הוא היחדי שרוצה להשתמש במסלול </w:t>
-      </w:r>
-      <w:proofErr w:type="spellStart"/>
-      <w:r>
-        <w:rPr>
-          <w:szCs w:val="22"/>
-          <w:lang w:bidi="he-IL"/>
-        </w:rPr>
-        <w:t>wy</w:t>
-      </w:r>
-      <w:proofErr w:type="spellEnd"/>
-      <w:r>
-        <w:rPr>
-          <w:rFonts w:hint="cs"/>
-          <w:szCs w:val="22"/>
-          <w:rtl/>
-          <w:lang w:bidi="he-IL"/>
-        </w:rPr>
-        <w:t>, לכן ניתן לו את כל רוחב הפס האפשרי. מיכוון שרוחב הפס הלא מנוצל הוא 12, ניתן לו 8 כמו שהוא בקש.</w:t>
+          <w:u w:val="single"/>
+          <w:rtl/>
+          <w:lang w:bidi="he-IL"/>
+          <w:rPrChange w:id="113" w:author="user" w:date="2016-12-28T21:49:00Z">
+            <w:rPr>
+              <w:rFonts w:hint="cs"/>
+              <w:szCs w:val="22"/>
+              <w:u w:val="single"/>
+              <w:rtl/>
+              <w:lang w:bidi="he-IL"/>
+            </w:rPr>
+          </w:rPrChange>
+        </w:rPr>
+        <w:t>שלב 1</w:t>
       </w:r>
     </w:p>
     <w:p>
       <w:pPr>
         <w:bidi/>
         <w:rPr>
-          <w:szCs w:val="22"/>
-          <w:u w:val="single"/>
-          <w:rtl/>
-          <w:lang w:bidi="he-IL"/>
-        </w:rPr>
+          <w:ins w:id="114" w:author="user" w:date="2016-12-28T21:43:00Z"/>
+          <w:rFonts w:hint="cs"/>
+          <w:szCs w:val="22"/>
+          <w:rtl/>
+          <w:lang w:bidi="he-IL"/>
+          <w:rPrChange w:id="115" w:author="user" w:date="2016-12-28T21:49:00Z">
+            <w:rPr>
+              <w:ins w:id="116" w:author="user" w:date="2016-12-28T21:43:00Z"/>
+              <w:rFonts w:hint="cs"/>
+              <w:szCs w:val="22"/>
+              <w:rtl/>
+              <w:lang w:bidi="he-IL"/>
+            </w:rPr>
+          </w:rPrChange>
+        </w:rPr>
+        <w:pPrChange w:id="117" w:author="user" w:date="2016-12-28T21:42:00Z">
+          <w:pPr>
+            <w:bidi/>
+          </w:pPr>
+        </w:pPrChange>
       </w:pPr>
       <w:r>
         <w:rPr>
           <w:rFonts w:hint="cs"/>
           <w:szCs w:val="22"/>
-          <w:u w:val="single"/>
-          <w:rtl/>
-          <w:lang w:bidi="he-IL"/>
-        </w:rPr>
-        <w:t>שלב 2</w:t>
-      </w:r>
+          <w:rtl/>
+          <w:lang w:bidi="he-IL"/>
+          <w:rPrChange w:id="118" w:author="user" w:date="2016-12-28T21:49:00Z">
+            <w:rPr>
+              <w:rFonts w:hint="cs"/>
+              <w:szCs w:val="22"/>
+              <w:rtl/>
+              <w:lang w:bidi="he-IL"/>
+            </w:rPr>
+          </w:rPrChange>
+        </w:rPr>
+        <w:t xml:space="preserve">החיבור </w:t>
+      </w:r>
+      <w:r>
+        <w:rPr>
+          <w:rFonts w:hint="cs"/>
+          <w:szCs w:val="22"/>
+          <w:rtl/>
+          <w:lang w:bidi="he-IL"/>
+          <w:rPrChange w:id="119" w:author="user" w:date="2016-12-28T21:49:00Z">
+            <w:rPr>
+              <w:rFonts w:hint="cs"/>
+              <w:szCs w:val="22"/>
+              <w:rtl/>
+              <w:lang w:bidi="he-IL"/>
+            </w:rPr>
+          </w:rPrChange>
+        </w:rPr>
+        <w:t xml:space="preserve">עם רוחב הפס </w:t>
+      </w:r>
+      <w:r>
+        <w:rPr>
+          <w:rFonts w:hint="cs"/>
+          <w:szCs w:val="22"/>
+          <w:rtl/>
+          <w:lang w:bidi="he-IL"/>
+          <w:rPrChange w:id="120" w:author="user" w:date="2016-12-28T21:49:00Z">
+            <w:rPr>
+              <w:rFonts w:hint="cs"/>
+              <w:szCs w:val="22"/>
+              <w:rtl/>
+              <w:lang w:bidi="he-IL"/>
+            </w:rPr>
+          </w:rPrChange>
+        </w:rPr>
+        <w:t xml:space="preserve">הקטן ביותר הוא 1 </w:t>
+      </w:r>
+      <w:r>
+        <w:rPr>
+          <w:szCs w:val="22"/>
+          <w:rtl/>
+          <w:lang w:bidi="he-IL"/>
+          <w:rPrChange w:id="121" w:author="user" w:date="2016-12-28T21:49:00Z">
+            <w:rPr>
+              <w:szCs w:val="22"/>
+              <w:rtl/>
+              <w:lang w:bidi="he-IL"/>
+            </w:rPr>
+          </w:rPrChange>
+        </w:rPr>
+        <w:t>–</w:t>
+      </w:r>
+      <w:r>
+        <w:rPr>
+          <w:rFonts w:hint="cs"/>
+          <w:szCs w:val="22"/>
+          <w:rtl/>
+          <w:lang w:bidi="he-IL"/>
+          <w:rPrChange w:id="122" w:author="user" w:date="2016-12-28T21:49:00Z">
+            <w:rPr>
+              <w:rFonts w:hint="cs"/>
+              <w:szCs w:val="22"/>
+              <w:rtl/>
+              <w:lang w:bidi="he-IL"/>
+            </w:rPr>
+          </w:rPrChange>
+        </w:rPr>
+        <w:t xml:space="preserve"> הוא היח</w:t>
+      </w:r>
+      <w:ins w:id="123" w:author="user" w:date="2016-12-28T21:50:00Z">
+        <w:r>
+          <w:rPr>
+            <w:rFonts w:hint="cs"/>
+            <w:szCs w:val="22"/>
+            <w:rtl/>
+            <w:lang w:bidi="he-IL"/>
+          </w:rPr>
+          <w:t>י</w:t>
+        </w:r>
+      </w:ins>
+      <w:r>
+        <w:rPr>
+          <w:rFonts w:hint="cs"/>
+          <w:szCs w:val="22"/>
+          <w:rtl/>
+          <w:lang w:bidi="he-IL"/>
+          <w:rPrChange w:id="124" w:author="user" w:date="2016-12-28T21:49:00Z">
+            <w:rPr>
+              <w:rFonts w:hint="cs"/>
+              <w:szCs w:val="22"/>
+              <w:rtl/>
+              <w:lang w:bidi="he-IL"/>
+            </w:rPr>
+          </w:rPrChange>
+        </w:rPr>
+        <w:t xml:space="preserve">די שרוצה להשתמש במסלול </w:t>
+      </w:r>
+      <w:proofErr w:type="spellStart"/>
+      <w:r>
+        <w:rPr>
+          <w:szCs w:val="22"/>
+          <w:lang w:bidi="he-IL"/>
+          <w:rPrChange w:id="125" w:author="user" w:date="2016-12-28T21:49:00Z">
+            <w:rPr>
+              <w:szCs w:val="22"/>
+              <w:lang w:bidi="he-IL"/>
+            </w:rPr>
+          </w:rPrChange>
+        </w:rPr>
+        <w:t>wy</w:t>
+      </w:r>
+      <w:proofErr w:type="spellEnd"/>
+      <w:r>
+        <w:rPr>
+          <w:rFonts w:hint="cs"/>
+          <w:szCs w:val="22"/>
+          <w:rtl/>
+          <w:lang w:bidi="he-IL"/>
+          <w:rPrChange w:id="126" w:author="user" w:date="2016-12-28T21:49:00Z">
+            <w:rPr>
+              <w:rFonts w:hint="cs"/>
+              <w:szCs w:val="22"/>
+              <w:rtl/>
+              <w:lang w:bidi="he-IL"/>
+            </w:rPr>
+          </w:rPrChange>
+        </w:rPr>
+        <w:t>, לכן</w:t>
+      </w:r>
+      <w:ins w:id="127" w:author="user" w:date="2016-12-28T21:42:00Z">
+        <w:r>
+          <w:rPr>
+            <w:rFonts w:hint="cs"/>
+            <w:szCs w:val="22"/>
+            <w:rtl/>
+            <w:lang w:bidi="he-IL"/>
+            <w:rPrChange w:id="128" w:author="user" w:date="2016-12-28T21:49:00Z">
+              <w:rPr>
+                <w:rFonts w:hint="cs"/>
+                <w:szCs w:val="22"/>
+                <w:rtl/>
+                <w:lang w:bidi="he-IL"/>
+              </w:rPr>
+            </w:rPrChange>
+          </w:rPr>
+          <w:t xml:space="preserve"> אפשר לתת לו</w:t>
+        </w:r>
+      </w:ins>
+      <w:r>
+        <w:rPr>
+          <w:rFonts w:hint="cs"/>
+          <w:szCs w:val="22"/>
+          <w:rtl/>
+          <w:lang w:bidi="he-IL"/>
+          <w:rPrChange w:id="129" w:author="user" w:date="2016-12-28T21:49:00Z">
+            <w:rPr>
+              <w:rFonts w:hint="cs"/>
+              <w:szCs w:val="22"/>
+              <w:rtl/>
+              <w:lang w:bidi="he-IL"/>
+            </w:rPr>
+          </w:rPrChange>
+        </w:rPr>
+        <w:t xml:space="preserve"> </w:t>
+      </w:r>
+      <w:del w:id="130" w:author="user" w:date="2016-12-28T21:42:00Z">
+        <w:r>
+          <w:rPr>
+            <w:rFonts w:hint="cs"/>
+            <w:szCs w:val="22"/>
+            <w:rtl/>
+            <w:lang w:bidi="he-IL"/>
+            <w:rPrChange w:id="131" w:author="user" w:date="2016-12-28T21:49:00Z">
+              <w:rPr>
+                <w:rFonts w:hint="cs"/>
+                <w:szCs w:val="22"/>
+                <w:rtl/>
+                <w:lang w:bidi="he-IL"/>
+              </w:rPr>
+            </w:rPrChange>
+          </w:rPr>
+          <w:delText xml:space="preserve">ניתן לו </w:delText>
+        </w:r>
+      </w:del>
+      <w:r>
+        <w:rPr>
+          <w:rFonts w:hint="cs"/>
+          <w:szCs w:val="22"/>
+          <w:rtl/>
+          <w:lang w:bidi="he-IL"/>
+          <w:rPrChange w:id="132" w:author="user" w:date="2016-12-28T21:49:00Z">
+            <w:rPr>
+              <w:rFonts w:hint="cs"/>
+              <w:szCs w:val="22"/>
+              <w:rtl/>
+              <w:lang w:bidi="he-IL"/>
+            </w:rPr>
+          </w:rPrChange>
+        </w:rPr>
+        <w:t>את כל רוחב הפס האפשרי</w:t>
+      </w:r>
+      <w:ins w:id="133" w:author="user" w:date="2016-12-28T21:50:00Z">
+        <w:r>
+          <w:rPr>
+            <w:rFonts w:hint="cs"/>
+            <w:szCs w:val="22"/>
+            <w:rtl/>
+            <w:lang w:bidi="he-IL"/>
+          </w:rPr>
+          <w:t xml:space="preserve"> בקשת זו</w:t>
+        </w:r>
+      </w:ins>
+      <w:r>
+        <w:rPr>
+          <w:rFonts w:hint="cs"/>
+          <w:szCs w:val="22"/>
+          <w:rtl/>
+          <w:lang w:bidi="he-IL"/>
+          <w:rPrChange w:id="134" w:author="user" w:date="2016-12-28T21:49:00Z">
+            <w:rPr>
+              <w:rFonts w:hint="cs"/>
+              <w:szCs w:val="22"/>
+              <w:rtl/>
+              <w:lang w:bidi="he-IL"/>
+            </w:rPr>
+          </w:rPrChange>
+        </w:rPr>
+        <w:t xml:space="preserve">. </w:t>
+      </w:r>
+      <w:ins w:id="135" w:author="user" w:date="2016-12-28T21:42:00Z">
+        <w:r>
+          <w:rPr>
+            <w:rFonts w:hint="cs"/>
+            <w:szCs w:val="22"/>
+            <w:rtl/>
+            <w:lang w:bidi="he-IL"/>
+            <w:rPrChange w:id="136" w:author="user" w:date="2016-12-28T21:49:00Z">
+              <w:rPr>
+                <w:rFonts w:hint="cs"/>
+                <w:szCs w:val="22"/>
+                <w:rtl/>
+                <w:lang w:bidi="he-IL"/>
+              </w:rPr>
+            </w:rPrChange>
+          </w:rPr>
+          <w:t xml:space="preserve">אבל צריך לתת לכל החיבורים רוחב פס זה </w:t>
+        </w:r>
+      </w:ins>
+      <w:ins w:id="137" w:author="user" w:date="2016-12-28T21:43:00Z">
+        <w:r>
+          <w:rPr>
+            <w:szCs w:val="22"/>
+            <w:rtl/>
+            <w:lang w:bidi="he-IL"/>
+            <w:rPrChange w:id="138" w:author="user" w:date="2016-12-28T21:49:00Z">
+              <w:rPr>
+                <w:szCs w:val="22"/>
+                <w:rtl/>
+                <w:lang w:bidi="he-IL"/>
+              </w:rPr>
+            </w:rPrChange>
+          </w:rPr>
+          <w:t>–</w:t>
+        </w:r>
+      </w:ins>
+      <w:ins w:id="139" w:author="user" w:date="2016-12-28T21:42:00Z">
+        <w:r>
+          <w:rPr>
+            <w:rFonts w:hint="cs"/>
+            <w:szCs w:val="22"/>
+            <w:rtl/>
+            <w:lang w:bidi="he-IL"/>
+            <w:rPrChange w:id="140" w:author="user" w:date="2016-12-28T21:49:00Z">
+              <w:rPr>
+                <w:rFonts w:hint="cs"/>
+                <w:szCs w:val="22"/>
+                <w:rtl/>
+                <w:lang w:bidi="he-IL"/>
+              </w:rPr>
+            </w:rPrChange>
+          </w:rPr>
+          <w:t xml:space="preserve"> לכן </w:t>
+        </w:r>
+      </w:ins>
+      <w:ins w:id="141" w:author="user" w:date="2016-12-28T21:43:00Z">
+        <w:r>
+          <w:rPr>
+            <w:rFonts w:hint="cs"/>
+            <w:szCs w:val="22"/>
+            <w:rtl/>
+            <w:lang w:bidi="he-IL"/>
+            <w:rPrChange w:id="142" w:author="user" w:date="2016-12-28T21:49:00Z">
+              <w:rPr>
+                <w:rFonts w:hint="cs"/>
+                <w:szCs w:val="22"/>
+                <w:rtl/>
+                <w:lang w:bidi="he-IL"/>
+              </w:rPr>
+            </w:rPrChange>
+          </w:rPr>
+          <w:t>צריך לבדוק את המגבלות עליהם.</w:t>
+        </w:r>
+      </w:ins>
     </w:p>
     <w:p>
       <w:pPr>
         <w:bidi/>
         <w:rPr>
-          <w:szCs w:val="22"/>
-          <w:rtl/>
-          <w:lang w:bidi="he-IL"/>
-        </w:rPr>
+          <w:ins w:id="143" w:author="user" w:date="2016-12-28T21:44:00Z"/>
+          <w:rFonts w:hint="cs"/>
+          <w:szCs w:val="22"/>
+          <w:rtl/>
+          <w:lang w:bidi="he-IL"/>
+          <w:rPrChange w:id="144" w:author="user" w:date="2016-12-28T21:49:00Z">
+            <w:rPr>
+              <w:ins w:id="145" w:author="user" w:date="2016-12-28T21:44:00Z"/>
+              <w:rFonts w:hint="cs"/>
+              <w:szCs w:val="22"/>
+              <w:rtl/>
+              <w:lang w:bidi="he-IL"/>
+            </w:rPr>
+          </w:rPrChange>
+        </w:rPr>
+        <w:pPrChange w:id="146" w:author="user" w:date="2016-12-28T21:49:00Z">
+          <w:pPr>
+            <w:bidi/>
+          </w:pPr>
+        </w:pPrChange>
       </w:pPr>
-      <w:r>
-        <w:rPr>
-          <w:rFonts w:hint="cs"/>
-          <w:szCs w:val="22"/>
-          <w:rtl/>
-          <w:lang w:bidi="he-IL"/>
-        </w:rPr>
-        <w:t xml:space="preserve">החיבור </w:t>
-      </w:r>
-      <w:r>
-        <w:rPr>
-          <w:rFonts w:hint="cs"/>
-          <w:szCs w:val="22"/>
-          <w:rtl/>
-          <w:lang w:bidi="he-IL"/>
-        </w:rPr>
-        <w:t xml:space="preserve">עם רוחב הפס </w:t>
-      </w:r>
-      <w:r>
-        <w:rPr>
-          <w:rFonts w:hint="cs"/>
-          <w:szCs w:val="22"/>
-          <w:rtl/>
-          <w:lang w:bidi="he-IL"/>
-        </w:rPr>
-        <w:t xml:space="preserve">הקטן ביותר הוא 3 </w:t>
-      </w:r>
-      <w:r>
-        <w:rPr>
-          <w:szCs w:val="22"/>
-          <w:rtl/>
-          <w:lang w:bidi="he-IL"/>
-        </w:rPr>
-        <w:t>–</w:t>
-      </w:r>
-      <w:r>
-        <w:rPr>
-          <w:rFonts w:hint="cs"/>
-          <w:szCs w:val="22"/>
-          <w:rtl/>
-          <w:lang w:bidi="he-IL"/>
-        </w:rPr>
-        <w:t xml:space="preserve"> הוא משתמש בקשתות </w:t>
-      </w:r>
-      <w:proofErr w:type="spellStart"/>
-      <w:r>
-        <w:rPr>
-          <w:szCs w:val="22"/>
-          <w:lang w:bidi="he-IL"/>
-        </w:rPr>
-        <w:t>wx</w:t>
-      </w:r>
-      <w:proofErr w:type="spellEnd"/>
-      <w:r>
-        <w:rPr>
-          <w:rFonts w:hint="cs"/>
-          <w:szCs w:val="22"/>
-          <w:rtl/>
-          <w:lang w:bidi="he-IL"/>
-        </w:rPr>
-        <w:t xml:space="preserve"> ו </w:t>
-      </w:r>
-      <w:r>
-        <w:rPr>
-          <w:szCs w:val="22"/>
-          <w:rtl/>
-          <w:lang w:bidi="he-IL"/>
-        </w:rPr>
-        <w:t>–</w:t>
-      </w:r>
-      <w:r>
-        <w:rPr>
-          <w:rFonts w:hint="cs"/>
-          <w:szCs w:val="22"/>
-          <w:rtl/>
-          <w:lang w:bidi="he-IL"/>
-        </w:rPr>
-        <w:t xml:space="preserve"> </w:t>
-      </w:r>
-      <w:proofErr w:type="spellStart"/>
-      <w:r>
-        <w:rPr>
-          <w:szCs w:val="22"/>
-          <w:lang w:bidi="he-IL"/>
-        </w:rPr>
-        <w:t>xz</w:t>
-      </w:r>
-      <w:proofErr w:type="spellEnd"/>
-      <w:r>
-        <w:rPr>
-          <w:rFonts w:hint="cs"/>
-          <w:szCs w:val="22"/>
-          <w:rtl/>
-          <w:lang w:bidi="he-IL"/>
-        </w:rPr>
-        <w:t xml:space="preserve">. נשים לב שקשת </w:t>
-      </w:r>
-      <w:proofErr w:type="spellStart"/>
-      <w:r>
-        <w:rPr>
-          <w:szCs w:val="22"/>
-          <w:lang w:bidi="he-IL"/>
-        </w:rPr>
-        <w:t>xz</w:t>
-      </w:r>
-      <w:proofErr w:type="spellEnd"/>
-      <w:r>
-        <w:rPr>
-          <w:rFonts w:hint="cs"/>
-          <w:szCs w:val="22"/>
-          <w:rtl/>
-          <w:lang w:bidi="he-IL"/>
-        </w:rPr>
-        <w:t xml:space="preserve"> משותפת גם לחיבור 2 ו-4, ולכן נצטרך לחלק את רוחב הפס של הקשת בצורה זהה לשלושתם. מיכוון שרוחב הפס הלא מנוצל הוא 10, כל אחד מהחיבורים יקבל 3 ושליש.</w:t>
-      </w:r>
-      <w:r>
-        <w:rPr>
-          <w:szCs w:val="22"/>
-          <w:rtl/>
-          <w:lang w:bidi="he-IL"/>
-        </w:rPr>
-        <w:br/>
-      </w:r>
-      <w:r>
-        <w:rPr>
-          <w:rFonts w:hint="cs"/>
-          <w:szCs w:val="22"/>
-          <w:rtl/>
-          <w:lang w:bidi="he-IL"/>
-        </w:rPr>
-        <w:t xml:space="preserve">סה"כ מקשת </w:t>
-      </w:r>
-      <w:proofErr w:type="spellStart"/>
-      <w:r>
-        <w:rPr>
-          <w:szCs w:val="22"/>
-          <w:lang w:bidi="he-IL"/>
-        </w:rPr>
-        <w:t>wx</w:t>
-      </w:r>
-      <w:proofErr w:type="spellEnd"/>
-      <w:r>
-        <w:rPr>
-          <w:rFonts w:hint="cs"/>
-          <w:szCs w:val="22"/>
-          <w:rtl/>
-          <w:lang w:bidi="he-IL"/>
-        </w:rPr>
-        <w:t xml:space="preserve"> ירד 6 ושני שליש רוחב פס (חיבור 3 ו 4), מקשת </w:t>
-      </w:r>
-      <w:proofErr w:type="spellStart"/>
-      <w:r>
-        <w:rPr>
-          <w:szCs w:val="22"/>
-          <w:lang w:bidi="he-IL"/>
-        </w:rPr>
-        <w:t>xz</w:t>
-      </w:r>
-      <w:proofErr w:type="spellEnd"/>
-      <w:r>
-        <w:rPr>
-          <w:rFonts w:hint="cs"/>
-          <w:szCs w:val="22"/>
-          <w:rtl/>
-          <w:lang w:bidi="he-IL"/>
-        </w:rPr>
-        <w:t xml:space="preserve"> 10 מרוחב הפס (חיבורים 2,3,4), ומקשת </w:t>
-      </w:r>
-      <w:proofErr w:type="spellStart"/>
-      <w:r>
-        <w:rPr>
-          <w:szCs w:val="22"/>
-          <w:lang w:bidi="he-IL"/>
-        </w:rPr>
-        <w:t>zy</w:t>
-      </w:r>
-      <w:proofErr w:type="spellEnd"/>
-      <w:r>
-        <w:rPr>
-          <w:rFonts w:hint="cs"/>
-          <w:szCs w:val="22"/>
-          <w:rtl/>
-          <w:lang w:bidi="he-IL"/>
-        </w:rPr>
-        <w:t xml:space="preserve"> ירד 3 ושליש מרוחב הפס (חיבור 2).</w:t>
-      </w:r>
+      <w:ins w:id="147" w:author="user" w:date="2016-12-28T21:43:00Z">
+        <w:r>
+          <w:rPr>
+            <w:rFonts w:hint="cs"/>
+            <w:szCs w:val="22"/>
+            <w:rtl/>
+            <w:lang w:bidi="he-IL"/>
+            <w:rPrChange w:id="148" w:author="user" w:date="2016-12-28T21:49:00Z">
+              <w:rPr>
+                <w:rFonts w:hint="cs"/>
+                <w:szCs w:val="22"/>
+                <w:rtl/>
+                <w:lang w:bidi="he-IL"/>
+              </w:rPr>
+            </w:rPrChange>
+          </w:rPr>
+          <w:t xml:space="preserve">נשים לב שקשת </w:t>
+        </w:r>
+        <w:proofErr w:type="spellStart"/>
+        <w:r>
+          <w:rPr>
+            <w:szCs w:val="22"/>
+            <w:lang w:bidi="he-IL"/>
+            <w:rPrChange w:id="149" w:author="user" w:date="2016-12-28T21:49:00Z">
+              <w:rPr>
+                <w:szCs w:val="22"/>
+                <w:lang w:bidi="he-IL"/>
+              </w:rPr>
+            </w:rPrChange>
+          </w:rPr>
+          <w:t>xz</w:t>
+        </w:r>
+        <w:proofErr w:type="spellEnd"/>
+        <w:r>
+          <w:rPr>
+            <w:rFonts w:hint="cs"/>
+            <w:szCs w:val="22"/>
+            <w:rtl/>
+            <w:lang w:bidi="he-IL"/>
+            <w:rPrChange w:id="150" w:author="user" w:date="2016-12-28T21:49:00Z">
+              <w:rPr>
+                <w:rFonts w:hint="cs"/>
+                <w:szCs w:val="22"/>
+                <w:rtl/>
+                <w:lang w:bidi="he-IL"/>
+              </w:rPr>
+            </w:rPrChange>
+          </w:rPr>
+          <w:t xml:space="preserve"> משותפת לחיבור 2 </w:t>
+        </w:r>
+        <w:r>
+          <w:rPr>
+            <w:rFonts w:hint="cs"/>
+            <w:szCs w:val="22"/>
+            <w:rtl/>
+            <w:lang w:bidi="he-IL"/>
+            <w:rPrChange w:id="151" w:author="user" w:date="2016-12-28T21:49:00Z">
+              <w:rPr>
+                <w:rFonts w:hint="cs"/>
+                <w:szCs w:val="22"/>
+                <w:rtl/>
+                <w:lang w:bidi="he-IL"/>
+              </w:rPr>
+            </w:rPrChange>
+          </w:rPr>
+          <w:t xml:space="preserve">3 </w:t>
+        </w:r>
+        <w:r>
+          <w:rPr>
+            <w:rFonts w:hint="cs"/>
+            <w:szCs w:val="22"/>
+            <w:rtl/>
+            <w:lang w:bidi="he-IL"/>
+            <w:rPrChange w:id="152" w:author="user" w:date="2016-12-28T21:49:00Z">
+              <w:rPr>
+                <w:rFonts w:hint="cs"/>
+                <w:szCs w:val="22"/>
+                <w:rtl/>
+                <w:lang w:bidi="he-IL"/>
+              </w:rPr>
+            </w:rPrChange>
+          </w:rPr>
+          <w:t xml:space="preserve">ו-4, </w:t>
+        </w:r>
+        <w:r>
+          <w:rPr>
+            <w:rFonts w:hint="cs"/>
+            <w:szCs w:val="22"/>
+            <w:rtl/>
+            <w:lang w:bidi="he-IL"/>
+            <w:rPrChange w:id="153" w:author="user" w:date="2016-12-28T21:49:00Z">
+              <w:rPr>
+                <w:rFonts w:hint="cs"/>
+                <w:szCs w:val="22"/>
+                <w:rtl/>
+                <w:lang w:bidi="he-IL"/>
+              </w:rPr>
+            </w:rPrChange>
+          </w:rPr>
+          <w:t xml:space="preserve">וסה"כ רוחב הפס הלא מנוצל בה הוא 10 </w:t>
+        </w:r>
+      </w:ins>
+      <w:ins w:id="154" w:author="user" w:date="2016-12-28T21:44:00Z">
+        <w:r>
+          <w:rPr>
+            <w:szCs w:val="22"/>
+            <w:rtl/>
+            <w:lang w:bidi="he-IL"/>
+            <w:rPrChange w:id="155" w:author="user" w:date="2016-12-28T21:49:00Z">
+              <w:rPr>
+                <w:szCs w:val="22"/>
+                <w:rtl/>
+                <w:lang w:bidi="he-IL"/>
+              </w:rPr>
+            </w:rPrChange>
+          </w:rPr>
+          <w:t>–</w:t>
+        </w:r>
+      </w:ins>
+      <w:ins w:id="156" w:author="user" w:date="2016-12-28T21:43:00Z">
+        <w:r>
+          <w:rPr>
+            <w:rFonts w:hint="cs"/>
+            <w:szCs w:val="22"/>
+            <w:rtl/>
+            <w:lang w:bidi="he-IL"/>
+            <w:rPrChange w:id="157" w:author="user" w:date="2016-12-28T21:49:00Z">
+              <w:rPr>
+                <w:rFonts w:hint="cs"/>
+                <w:szCs w:val="22"/>
+                <w:rtl/>
+                <w:lang w:bidi="he-IL"/>
+              </w:rPr>
+            </w:rPrChange>
+          </w:rPr>
+          <w:t xml:space="preserve"> זוהי </w:t>
+        </w:r>
+      </w:ins>
+      <w:ins w:id="158" w:author="user" w:date="2016-12-28T21:44:00Z">
+        <w:r>
+          <w:rPr>
+            <w:rFonts w:hint="cs"/>
+            <w:szCs w:val="22"/>
+            <w:rtl/>
+            <w:lang w:bidi="he-IL"/>
+            <w:rPrChange w:id="159" w:author="user" w:date="2016-12-28T21:49:00Z">
+              <w:rPr>
+                <w:rFonts w:hint="cs"/>
+                <w:szCs w:val="22"/>
+                <w:rtl/>
+                <w:lang w:bidi="he-IL"/>
+              </w:rPr>
+            </w:rPrChange>
+          </w:rPr>
+          <w:t>גם המגבלה הגדולה ביותר</w:t>
+        </w:r>
+      </w:ins>
+      <w:ins w:id="160" w:author="user" w:date="2016-12-28T21:48:00Z">
+        <w:r>
+          <w:rPr>
+            <w:rFonts w:hint="cs"/>
+            <w:szCs w:val="22"/>
+            <w:rtl/>
+            <w:lang w:bidi="he-IL"/>
+            <w:rPrChange w:id="161" w:author="user" w:date="2016-12-28T21:49:00Z">
+              <w:rPr>
+                <w:rFonts w:hint="cs"/>
+                <w:szCs w:val="22"/>
+                <w:rtl/>
+                <w:lang w:bidi="he-IL"/>
+              </w:rPr>
+            </w:rPrChange>
+          </w:rPr>
+          <w:t xml:space="preserve"> שלנו</w:t>
+        </w:r>
+      </w:ins>
+      <w:ins w:id="162" w:author="user" w:date="2016-12-28T21:44:00Z">
+        <w:r>
+          <w:rPr>
+            <w:rFonts w:hint="cs"/>
+            <w:szCs w:val="22"/>
+            <w:rtl/>
+            <w:lang w:bidi="he-IL"/>
+            <w:rPrChange w:id="163" w:author="user" w:date="2016-12-28T21:49:00Z">
+              <w:rPr>
+                <w:rFonts w:hint="cs"/>
+                <w:szCs w:val="22"/>
+                <w:rtl/>
+                <w:lang w:bidi="he-IL"/>
+              </w:rPr>
+            </w:rPrChange>
+          </w:rPr>
+          <w:t xml:space="preserve">. </w:t>
+        </w:r>
+        <w:r>
+          <w:rPr>
+            <w:szCs w:val="22"/>
+            <w:rtl/>
+            <w:lang w:bidi="he-IL"/>
+            <w:rPrChange w:id="164" w:author="user" w:date="2016-12-28T21:49:00Z">
+              <w:rPr>
+                <w:szCs w:val="22"/>
+                <w:rtl/>
+                <w:lang w:bidi="he-IL"/>
+              </w:rPr>
+            </w:rPrChange>
+          </w:rPr>
+          <w:br/>
+        </w:r>
+        <w:r>
+          <w:rPr>
+            <w:rFonts w:hint="cs"/>
+            <w:szCs w:val="22"/>
+            <w:rtl/>
+            <w:lang w:bidi="he-IL"/>
+            <w:rPrChange w:id="165" w:author="user" w:date="2016-12-28T21:49:00Z">
+              <w:rPr>
+                <w:rFonts w:hint="cs"/>
+                <w:szCs w:val="22"/>
+                <w:rtl/>
+                <w:lang w:bidi="he-IL"/>
+              </w:rPr>
+            </w:rPrChange>
+          </w:rPr>
+          <w:t>לכן על מנת לשרת את כל החיבורים בצורה ז</w:t>
+        </w:r>
+      </w:ins>
+      <w:ins w:id="166" w:author="user" w:date="2016-12-28T21:49:00Z">
+        <w:r>
+          <w:rPr>
+            <w:rFonts w:hint="cs"/>
+            <w:szCs w:val="22"/>
+            <w:rtl/>
+            <w:lang w:bidi="he-IL"/>
+            <w:rPrChange w:id="167" w:author="user" w:date="2016-12-28T21:49:00Z">
+              <w:rPr>
+                <w:rFonts w:hint="cs"/>
+                <w:szCs w:val="22"/>
+                <w:rtl/>
+                <w:lang w:bidi="he-IL"/>
+              </w:rPr>
+            </w:rPrChange>
+          </w:rPr>
+          <w:t xml:space="preserve">הה, </w:t>
+        </w:r>
+      </w:ins>
+      <w:ins w:id="168" w:author="user" w:date="2016-12-28T21:44:00Z">
+        <w:r>
+          <w:rPr>
+            <w:rFonts w:hint="cs"/>
+            <w:szCs w:val="22"/>
+            <w:rtl/>
+            <w:lang w:bidi="he-IL"/>
+            <w:rPrChange w:id="169" w:author="user" w:date="2016-12-28T21:49:00Z">
+              <w:rPr>
+                <w:rFonts w:hint="cs"/>
+                <w:szCs w:val="22"/>
+                <w:rtl/>
+                <w:lang w:bidi="he-IL"/>
+              </w:rPr>
+            </w:rPrChange>
+          </w:rPr>
+          <w:t>כל אחד מהם יקבל 3.333 רוחב פס.</w:t>
+        </w:r>
+      </w:ins>
     </w:p>
     <w:p>
       <w:pPr>
         <w:bidi/>
         <w:rPr>
           <w:szCs w:val="22"/>
-          <w:u w:val="single"/>
-          <w:rtl/>
-          <w:lang w:bidi="he-IL"/>
-        </w:rPr>
+          <w:rtl/>
+          <w:lang w:bidi="he-IL"/>
+          <w:rPrChange w:id="170" w:author="user" w:date="2016-12-28T21:49:00Z">
+            <w:rPr>
+              <w:szCs w:val="22"/>
+              <w:rtl/>
+              <w:lang w:bidi="he-IL"/>
+            </w:rPr>
+          </w:rPrChange>
+        </w:rPr>
+        <w:pPrChange w:id="171" w:author="user" w:date="2016-12-28T21:44:00Z">
+          <w:pPr>
+            <w:bidi/>
+          </w:pPr>
+        </w:pPrChange>
       </w:pPr>
-      <w:r>
-        <w:rPr>
-          <w:rFonts w:hint="cs"/>
-          <w:szCs w:val="22"/>
-          <w:u w:val="single"/>
-          <w:rtl/>
-          <w:lang w:bidi="he-IL"/>
-        </w:rPr>
-        <w:t>שלב 3</w:t>
-      </w:r>
+      <w:del w:id="172" w:author="user" w:date="2016-12-28T21:44:00Z">
+        <w:r>
+          <w:rPr>
+            <w:rFonts w:hint="cs"/>
+            <w:szCs w:val="22"/>
+            <w:rtl/>
+            <w:lang w:bidi="he-IL"/>
+            <w:rPrChange w:id="173" w:author="user" w:date="2016-12-28T21:49:00Z">
+              <w:rPr>
+                <w:rFonts w:hint="cs"/>
+                <w:szCs w:val="22"/>
+                <w:rtl/>
+                <w:lang w:bidi="he-IL"/>
+              </w:rPr>
+            </w:rPrChange>
+          </w:rPr>
+          <w:delText>מיכוון שרוחב הפס הלא מנוצל הוא 12, ניתן לו 8 כמו שהוא בקש.</w:delText>
+        </w:r>
+      </w:del>
     </w:p>
     <w:p>
       <w:pPr>
         <w:bidi/>
         <w:rPr>
           <w:szCs w:val="22"/>
-          <w:rtl/>
-          <w:lang w:bidi="he-IL"/>
+          <w:u w:val="single"/>
+          <w:rtl/>
+          <w:lang w:bidi="he-IL"/>
+          <w:rPrChange w:id="174" w:author="user" w:date="2016-12-28T21:49:00Z">
+            <w:rPr>
+              <w:szCs w:val="22"/>
+              <w:u w:val="single"/>
+              <w:rtl/>
+              <w:lang w:bidi="he-IL"/>
+            </w:rPr>
+          </w:rPrChange>
         </w:rPr>
       </w:pPr>
       <w:r>
         <w:rPr>
           <w:rFonts w:hint="cs"/>
           <w:szCs w:val="22"/>
-          <w:rtl/>
-          <w:lang w:bidi="he-IL"/>
-        </w:rPr>
-        <w:t xml:space="preserve">כעת מיכוון שהחיבורים הנותרים 2,3,4 כולם עוברים דרך קשת </w:t>
-      </w:r>
-      <w:proofErr w:type="spellStart"/>
-      <w:r>
-        <w:rPr>
-          <w:szCs w:val="22"/>
-          <w:lang w:bidi="he-IL"/>
-        </w:rPr>
-        <w:t>xz</w:t>
-      </w:r>
-      <w:proofErr w:type="spellEnd"/>
-      <w:r>
-        <w:rPr>
-          <w:rFonts w:hint="cs"/>
-          <w:szCs w:val="22"/>
-          <w:rtl/>
-          <w:lang w:bidi="he-IL"/>
-        </w:rPr>
-        <w:t xml:space="preserve"> ורוחב הפס שלה נוצל לחלוטין, לא ניתן לספק לאף אחד מהם רוחב פס נוסף.</w:t>
+          <w:u w:val="single"/>
+          <w:rtl/>
+          <w:lang w:bidi="he-IL"/>
+          <w:rPrChange w:id="175" w:author="user" w:date="2016-12-28T21:49:00Z">
+            <w:rPr>
+              <w:rFonts w:hint="cs"/>
+              <w:szCs w:val="22"/>
+              <w:u w:val="single"/>
+              <w:rtl/>
+              <w:lang w:bidi="he-IL"/>
+            </w:rPr>
+          </w:rPrChange>
+        </w:rPr>
+        <w:t>שלב 2</w:t>
       </w:r>
     </w:p>
     <w:p>
       <w:pPr>
         <w:bidi/>
         <w:rPr>
-          <w:szCs w:val="22"/>
-          <w:rtl/>
-          <w:lang w:bidi="he-IL"/>
-        </w:rPr>
+          <w:ins w:id="176" w:author="user" w:date="2016-12-28T21:47:00Z"/>
+          <w:szCs w:val="22"/>
+          <w:rtl/>
+          <w:lang w:bidi="he-IL"/>
+          <w:rPrChange w:id="177" w:author="user" w:date="2016-12-28T21:49:00Z">
+            <w:rPr>
+              <w:ins w:id="178" w:author="user" w:date="2016-12-28T21:47:00Z"/>
+              <w:szCs w:val="22"/>
+              <w:rtl/>
+              <w:lang w:bidi="he-IL"/>
+            </w:rPr>
+          </w:rPrChange>
+        </w:rPr>
+        <w:pPrChange w:id="179" w:author="user" w:date="2016-12-28T21:47:00Z">
+          <w:pPr>
+            <w:bidi/>
+          </w:pPr>
+        </w:pPrChange>
       </w:pPr>
-      <w:r>
-        <w:rPr>
-          <w:rFonts w:hint="cs"/>
-          <w:szCs w:val="22"/>
-          <w:rtl/>
-          <w:lang w:bidi="he-IL"/>
-        </w:rPr>
-        <w:t>לכן סיימנו.</w:t>
-      </w:r>
+      <w:ins w:id="180" w:author="user" w:date="2016-12-28T21:44:00Z">
+        <w:r>
+          <w:rPr>
+            <w:rFonts w:hint="cs"/>
+            <w:szCs w:val="22"/>
+            <w:rtl/>
+            <w:lang w:bidi="he-IL"/>
+            <w:rPrChange w:id="181" w:author="user" w:date="2016-12-28T21:49:00Z">
+              <w:rPr>
+                <w:rFonts w:hint="cs"/>
+                <w:szCs w:val="22"/>
+                <w:rtl/>
+                <w:lang w:bidi="he-IL"/>
+              </w:rPr>
+            </w:rPrChange>
+          </w:rPr>
+          <w:t xml:space="preserve">כעת מיכוון שהחיבורים הנותרים 2,3,4 כולם עוברים דרך קשת </w:t>
+        </w:r>
+        <w:proofErr w:type="spellStart"/>
+        <w:r>
+          <w:rPr>
+            <w:szCs w:val="22"/>
+            <w:lang w:bidi="he-IL"/>
+            <w:rPrChange w:id="182" w:author="user" w:date="2016-12-28T21:49:00Z">
+              <w:rPr>
+                <w:szCs w:val="22"/>
+                <w:lang w:bidi="he-IL"/>
+              </w:rPr>
+            </w:rPrChange>
+          </w:rPr>
+          <w:t>xz</w:t>
+        </w:r>
+        <w:proofErr w:type="spellEnd"/>
+        <w:r>
+          <w:rPr>
+            <w:rFonts w:hint="cs"/>
+            <w:szCs w:val="22"/>
+            <w:rtl/>
+            <w:lang w:bidi="he-IL"/>
+            <w:rPrChange w:id="183" w:author="user" w:date="2016-12-28T21:49:00Z">
+              <w:rPr>
+                <w:rFonts w:hint="cs"/>
+                <w:szCs w:val="22"/>
+                <w:rtl/>
+                <w:lang w:bidi="he-IL"/>
+              </w:rPr>
+            </w:rPrChange>
+          </w:rPr>
+          <w:t xml:space="preserve"> ורוחב הפס שלה נוצל לחלוטין</w:t>
+        </w:r>
+      </w:ins>
+      <w:ins w:id="184" w:author="user" w:date="2016-12-28T21:45:00Z">
+        <w:r>
+          <w:rPr>
+            <w:rFonts w:hint="cs"/>
+            <w:szCs w:val="22"/>
+            <w:rtl/>
+            <w:lang w:bidi="he-IL"/>
+            <w:rPrChange w:id="185" w:author="user" w:date="2016-12-28T21:49:00Z">
+              <w:rPr>
+                <w:rFonts w:hint="cs"/>
+                <w:szCs w:val="22"/>
+                <w:rtl/>
+                <w:lang w:bidi="he-IL"/>
+              </w:rPr>
+            </w:rPrChange>
+          </w:rPr>
+          <w:t>,</w:t>
+        </w:r>
+      </w:ins>
+      <w:ins w:id="186" w:author="user" w:date="2016-12-28T21:44:00Z">
+        <w:r>
+          <w:rPr>
+            <w:rFonts w:hint="cs"/>
+            <w:szCs w:val="22"/>
+            <w:rtl/>
+            <w:lang w:bidi="he-IL"/>
+            <w:rPrChange w:id="187" w:author="user" w:date="2016-12-28T21:49:00Z">
+              <w:rPr>
+                <w:rFonts w:hint="cs"/>
+                <w:szCs w:val="22"/>
+                <w:rtl/>
+                <w:lang w:bidi="he-IL"/>
+              </w:rPr>
+            </w:rPrChange>
+          </w:rPr>
+          <w:t xml:space="preserve"> </w:t>
+        </w:r>
+        <w:r>
+          <w:rPr>
+            <w:rFonts w:hint="cs"/>
+            <w:szCs w:val="22"/>
+            <w:rtl/>
+            <w:lang w:bidi="he-IL"/>
+            <w:rPrChange w:id="188" w:author="user" w:date="2016-12-28T21:49:00Z">
+              <w:rPr>
+                <w:rFonts w:hint="cs"/>
+                <w:szCs w:val="22"/>
+                <w:rtl/>
+                <w:lang w:bidi="he-IL"/>
+              </w:rPr>
+            </w:rPrChange>
+          </w:rPr>
+          <w:t>לא ניתן לספק לאף אחד מהם</w:t>
+        </w:r>
+      </w:ins>
+      <w:ins w:id="189" w:author="user" w:date="2016-12-28T21:50:00Z">
+        <w:r>
+          <w:rPr>
+            <w:rFonts w:hint="cs"/>
+            <w:szCs w:val="22"/>
+            <w:rtl/>
+            <w:lang w:bidi="he-IL"/>
+          </w:rPr>
+          <w:t xml:space="preserve"> רוחב פס נוסף</w:t>
+        </w:r>
+      </w:ins>
+      <w:ins w:id="190" w:author="user" w:date="2016-12-28T21:45:00Z">
+        <w:r>
+          <w:rPr>
+            <w:rFonts w:hint="cs"/>
+            <w:szCs w:val="22"/>
+            <w:rtl/>
+            <w:lang w:bidi="he-IL"/>
+            <w:rPrChange w:id="191" w:author="user" w:date="2016-12-28T21:49:00Z">
+              <w:rPr>
+                <w:rFonts w:hint="cs"/>
+                <w:szCs w:val="22"/>
+                <w:rtl/>
+                <w:lang w:bidi="he-IL"/>
+              </w:rPr>
+            </w:rPrChange>
+          </w:rPr>
+          <w:t>.</w:t>
+        </w:r>
+        <w:r>
+          <w:rPr>
+            <w:szCs w:val="22"/>
+            <w:rtl/>
+            <w:lang w:bidi="he-IL"/>
+            <w:rPrChange w:id="192" w:author="user" w:date="2016-12-28T21:49:00Z">
+              <w:rPr>
+                <w:szCs w:val="22"/>
+                <w:rtl/>
+                <w:lang w:bidi="he-IL"/>
+              </w:rPr>
+            </w:rPrChange>
+          </w:rPr>
+          <w:br/>
+        </w:r>
+        <w:r>
+          <w:rPr>
+            <w:rFonts w:hint="cs"/>
+            <w:szCs w:val="22"/>
+            <w:rtl/>
+            <w:lang w:bidi="he-IL"/>
+            <w:rPrChange w:id="193" w:author="user" w:date="2016-12-28T21:49:00Z">
+              <w:rPr>
+                <w:rFonts w:hint="cs"/>
+                <w:szCs w:val="22"/>
+                <w:rtl/>
+                <w:lang w:bidi="he-IL"/>
+              </w:rPr>
+            </w:rPrChange>
+          </w:rPr>
+          <w:t>לעומת זאת</w:t>
+        </w:r>
+      </w:ins>
+      <w:ins w:id="194" w:author="user" w:date="2016-12-28T21:50:00Z">
+        <w:r>
+          <w:rPr>
+            <w:rFonts w:hint="cs"/>
+            <w:szCs w:val="22"/>
+            <w:rtl/>
+            <w:lang w:bidi="he-IL"/>
+          </w:rPr>
+          <w:t>,</w:t>
+        </w:r>
+      </w:ins>
+      <w:ins w:id="195" w:author="user" w:date="2016-12-28T21:45:00Z">
+        <w:r>
+          <w:rPr>
+            <w:rFonts w:hint="cs"/>
+            <w:szCs w:val="22"/>
+            <w:rtl/>
+            <w:lang w:bidi="he-IL"/>
+            <w:rPrChange w:id="196" w:author="user" w:date="2016-12-28T21:49:00Z">
+              <w:rPr>
+                <w:rFonts w:hint="cs"/>
+                <w:szCs w:val="22"/>
+                <w:rtl/>
+                <w:lang w:bidi="he-IL"/>
+              </w:rPr>
+            </w:rPrChange>
+          </w:rPr>
+          <w:t xml:space="preserve"> חיבור 1</w:t>
+        </w:r>
+      </w:ins>
+      <w:ins w:id="197" w:author="user" w:date="2016-12-28T21:50:00Z">
+        <w:r>
+          <w:rPr>
+            <w:rFonts w:hint="cs"/>
+            <w:szCs w:val="22"/>
+            <w:rtl/>
+            <w:lang w:bidi="he-IL"/>
+          </w:rPr>
+          <w:t xml:space="preserve"> -</w:t>
+        </w:r>
+      </w:ins>
+      <w:ins w:id="198" w:author="user" w:date="2016-12-28T21:45:00Z">
+        <w:r>
+          <w:rPr>
+            <w:rFonts w:hint="cs"/>
+            <w:szCs w:val="22"/>
+            <w:rtl/>
+            <w:lang w:bidi="he-IL"/>
+            <w:rPrChange w:id="199" w:author="user" w:date="2016-12-28T21:49:00Z">
+              <w:rPr>
+                <w:rFonts w:hint="cs"/>
+                <w:szCs w:val="22"/>
+                <w:rtl/>
+                <w:lang w:bidi="he-IL"/>
+              </w:rPr>
+            </w:rPrChange>
+          </w:rPr>
+          <w:t xml:space="preserve"> אשר משתמש בקשת </w:t>
+        </w:r>
+        <w:proofErr w:type="spellStart"/>
+        <w:r>
+          <w:rPr>
+            <w:szCs w:val="22"/>
+            <w:lang w:bidi="he-IL"/>
+            <w:rPrChange w:id="200" w:author="user" w:date="2016-12-28T21:49:00Z">
+              <w:rPr>
+                <w:szCs w:val="22"/>
+                <w:lang w:bidi="he-IL"/>
+              </w:rPr>
+            </w:rPrChange>
+          </w:rPr>
+          <w:t>wy</w:t>
+        </w:r>
+        <w:proofErr w:type="spellEnd"/>
+        <w:r>
+          <w:rPr>
+            <w:rFonts w:hint="cs"/>
+            <w:szCs w:val="22"/>
+            <w:rtl/>
+            <w:lang w:bidi="he-IL"/>
+            <w:rPrChange w:id="201" w:author="user" w:date="2016-12-28T21:49:00Z">
+              <w:rPr>
+                <w:rFonts w:hint="cs"/>
+                <w:szCs w:val="22"/>
+                <w:rtl/>
+                <w:lang w:bidi="he-IL"/>
+              </w:rPr>
+            </w:rPrChange>
+          </w:rPr>
+          <w:t xml:space="preserve"> בלבד יכול לנצל את רוחב הפס שלה.</w:t>
+        </w:r>
+        <w:r>
+          <w:rPr>
+            <w:szCs w:val="22"/>
+            <w:rtl/>
+            <w:lang w:bidi="he-IL"/>
+            <w:rPrChange w:id="202" w:author="user" w:date="2016-12-28T21:49:00Z">
+              <w:rPr>
+                <w:szCs w:val="22"/>
+                <w:rtl/>
+                <w:lang w:bidi="he-IL"/>
+              </w:rPr>
+            </w:rPrChange>
+          </w:rPr>
+          <w:br/>
+        </w:r>
+        <w:r>
+          <w:rPr>
+            <w:rFonts w:hint="cs"/>
+            <w:szCs w:val="22"/>
+            <w:rtl/>
+            <w:lang w:bidi="he-IL"/>
+            <w:rPrChange w:id="203" w:author="user" w:date="2016-12-28T21:49:00Z">
+              <w:rPr>
+                <w:rFonts w:hint="cs"/>
+                <w:szCs w:val="22"/>
+                <w:rtl/>
+                <w:lang w:bidi="he-IL"/>
+              </w:rPr>
+            </w:rPrChange>
+          </w:rPr>
+          <w:t xml:space="preserve">רוחב הפס </w:t>
+        </w:r>
+      </w:ins>
+      <w:ins w:id="204" w:author="user" w:date="2016-12-28T21:46:00Z">
+        <w:r>
+          <w:rPr>
+            <w:rFonts w:hint="cs"/>
+            <w:szCs w:val="22"/>
+            <w:rtl/>
+            <w:lang w:bidi="he-IL"/>
+            <w:rPrChange w:id="205" w:author="user" w:date="2016-12-28T21:49:00Z">
+              <w:rPr>
+                <w:rFonts w:hint="cs"/>
+                <w:szCs w:val="22"/>
+                <w:rtl/>
+                <w:lang w:bidi="he-IL"/>
+              </w:rPr>
+            </w:rPrChange>
+          </w:rPr>
+          <w:t>הלא מנוצל</w:t>
+        </w:r>
+        <w:r>
+          <w:rPr>
+            <w:rFonts w:hint="cs"/>
+            <w:szCs w:val="22"/>
+            <w:rtl/>
+            <w:lang w:bidi="he-IL"/>
+            <w:rPrChange w:id="206" w:author="user" w:date="2016-12-28T21:49:00Z">
+              <w:rPr>
+                <w:rFonts w:hint="cs"/>
+                <w:szCs w:val="22"/>
+                <w:rtl/>
+                <w:lang w:bidi="he-IL"/>
+              </w:rPr>
+            </w:rPrChange>
+          </w:rPr>
+          <w:t xml:space="preserve"> כעת, לאחר שלב 1, הוא </w:t>
+        </w:r>
+        <w:r>
+          <w:rPr>
+            <w:szCs w:val="22"/>
+            <w:lang w:bidi="he-IL"/>
+            <w:rPrChange w:id="207" w:author="user" w:date="2016-12-28T21:49:00Z">
+              <w:rPr>
+                <w:szCs w:val="22"/>
+                <w:lang w:bidi="he-IL"/>
+              </w:rPr>
+            </w:rPrChange>
+          </w:rPr>
+          <w:t>8.67</w:t>
+        </w:r>
+      </w:ins>
+      <w:ins w:id="208" w:author="user" w:date="2016-12-28T21:47:00Z">
+        <w:r>
+          <w:rPr>
+            <w:rFonts w:hint="cs"/>
+            <w:szCs w:val="22"/>
+            <w:rtl/>
+            <w:lang w:bidi="he-IL"/>
+            <w:rPrChange w:id="209" w:author="user" w:date="2016-12-28T21:49:00Z">
+              <w:rPr>
+                <w:rFonts w:hint="cs"/>
+                <w:szCs w:val="22"/>
+                <w:rtl/>
+                <w:lang w:bidi="he-IL"/>
+              </w:rPr>
+            </w:rPrChange>
+          </w:rPr>
+          <w:t xml:space="preserve"> ודרישת החיבור היא </w:t>
+        </w:r>
+        <w:r>
+          <w:rPr>
+            <w:szCs w:val="22"/>
+            <w:lang w:bidi="he-IL"/>
+            <w:rPrChange w:id="210" w:author="user" w:date="2016-12-28T21:49:00Z">
+              <w:rPr>
+                <w:szCs w:val="22"/>
+                <w:lang w:bidi="he-IL"/>
+              </w:rPr>
+            </w:rPrChange>
+          </w:rPr>
+          <w:t>4.667</w:t>
+        </w:r>
+        <w:r>
+          <w:rPr>
+            <w:rFonts w:hint="cs"/>
+            <w:szCs w:val="22"/>
+            <w:rtl/>
+            <w:lang w:bidi="he-IL"/>
+            <w:rPrChange w:id="211" w:author="user" w:date="2016-12-28T21:49:00Z">
+              <w:rPr>
+                <w:rFonts w:hint="cs"/>
+                <w:szCs w:val="22"/>
+                <w:rtl/>
+                <w:lang w:bidi="he-IL"/>
+              </w:rPr>
+            </w:rPrChange>
+          </w:rPr>
+          <w:t xml:space="preserve"> </w:t>
+        </w:r>
+        <w:r>
+          <w:rPr>
+            <w:szCs w:val="22"/>
+            <w:rtl/>
+            <w:lang w:bidi="he-IL"/>
+            <w:rPrChange w:id="212" w:author="user" w:date="2016-12-28T21:49:00Z">
+              <w:rPr>
+                <w:szCs w:val="22"/>
+                <w:rtl/>
+                <w:lang w:bidi="he-IL"/>
+              </w:rPr>
+            </w:rPrChange>
+          </w:rPr>
+          <w:t>–</w:t>
+        </w:r>
+        <w:r>
+          <w:rPr>
+            <w:rFonts w:hint="cs"/>
+            <w:szCs w:val="22"/>
+            <w:rtl/>
+            <w:lang w:bidi="he-IL"/>
+            <w:rPrChange w:id="213" w:author="user" w:date="2016-12-28T21:49:00Z">
+              <w:rPr>
+                <w:rFonts w:hint="cs"/>
+                <w:szCs w:val="22"/>
+                <w:rtl/>
+                <w:lang w:bidi="he-IL"/>
+              </w:rPr>
+            </w:rPrChange>
+          </w:rPr>
+          <w:t xml:space="preserve"> לכן ניתן לספק את כל דרישתו.</w:t>
+        </w:r>
+      </w:ins>
     </w:p>
     <w:p>
       <w:pPr>
-        <w:rPr>
-          <w:lang w:bidi="he-IL"/>
-        </w:rPr>
+        <w:bidi/>
+        <w:rPr>
+          <w:ins w:id="214" w:author="user" w:date="2016-12-28T21:44:00Z"/>
+          <w:rFonts w:hint="cs"/>
+          <w:szCs w:val="22"/>
+          <w:rtl/>
+          <w:lang w:bidi="he-IL"/>
+          <w:rPrChange w:id="215" w:author="user" w:date="2016-12-28T21:49:00Z">
+            <w:rPr>
+              <w:ins w:id="216" w:author="user" w:date="2016-12-28T21:44:00Z"/>
+              <w:rFonts w:hint="cs"/>
+              <w:szCs w:val="22"/>
+              <w:rtl/>
+              <w:lang w:bidi="he-IL"/>
+            </w:rPr>
+          </w:rPrChange>
+        </w:rPr>
+        <w:pPrChange w:id="217" w:author="user" w:date="2016-12-28T21:47:00Z">
+          <w:pPr>
+            <w:bidi/>
+          </w:pPr>
+        </w:pPrChange>
       </w:pPr>
-      <w:r>
-        <w:rPr>
-          <w:rtl/>
-          <w:lang w:bidi="he-IL"/>
+    </w:p>
+    <w:p>
+      <w:pPr>
+        <w:bidi/>
+        <w:rPr>
+          <w:del w:id="218" w:author="user" w:date="2016-12-28T21:47:00Z"/>
+          <w:szCs w:val="22"/>
+          <w:rtl/>
+          <w:lang w:bidi="he-IL"/>
+          <w:rPrChange w:id="219" w:author="user" w:date="2016-12-28T21:49:00Z">
+            <w:rPr>
+              <w:del w:id="220" w:author="user" w:date="2016-12-28T21:47:00Z"/>
+              <w:szCs w:val="22"/>
+              <w:rtl/>
+              <w:lang w:bidi="he-IL"/>
+            </w:rPr>
+          </w:rPrChange>
+        </w:rPr>
+        <w:pPrChange w:id="221" w:author="user" w:date="2016-12-28T21:44:00Z">
+          <w:pPr>
+            <w:bidi/>
+          </w:pPr>
+        </w:pPrChange>
+      </w:pPr>
+      <w:del w:id="222" w:author="user" w:date="2016-12-28T21:47:00Z">
+        <w:r>
+          <w:rPr>
+            <w:rFonts w:hint="cs"/>
+            <w:szCs w:val="22"/>
+            <w:rtl/>
+            <w:lang w:bidi="he-IL"/>
+            <w:rPrChange w:id="223" w:author="user" w:date="2016-12-28T21:49:00Z">
+              <w:rPr>
+                <w:rFonts w:hint="cs"/>
+                <w:szCs w:val="22"/>
+                <w:rtl/>
+                <w:lang w:bidi="he-IL"/>
+              </w:rPr>
+            </w:rPrChange>
+          </w:rPr>
+          <w:delText xml:space="preserve">החיבור </w:delText>
+        </w:r>
+        <w:r>
+          <w:rPr>
+            <w:rFonts w:hint="cs"/>
+            <w:szCs w:val="22"/>
+            <w:rtl/>
+            <w:lang w:bidi="he-IL"/>
+            <w:rPrChange w:id="224" w:author="user" w:date="2016-12-28T21:49:00Z">
+              <w:rPr>
+                <w:rFonts w:hint="cs"/>
+                <w:szCs w:val="22"/>
+                <w:rtl/>
+                <w:lang w:bidi="he-IL"/>
+              </w:rPr>
+            </w:rPrChange>
+          </w:rPr>
+          <w:delText xml:space="preserve">עם רוחב הפס </w:delText>
+        </w:r>
+        <w:r>
+          <w:rPr>
+            <w:rFonts w:hint="cs"/>
+            <w:szCs w:val="22"/>
+            <w:rtl/>
+            <w:lang w:bidi="he-IL"/>
+            <w:rPrChange w:id="225" w:author="user" w:date="2016-12-28T21:49:00Z">
+              <w:rPr>
+                <w:rFonts w:hint="cs"/>
+                <w:szCs w:val="22"/>
+                <w:rtl/>
+                <w:lang w:bidi="he-IL"/>
+              </w:rPr>
+            </w:rPrChange>
+          </w:rPr>
+          <w:delText xml:space="preserve">הקטן ביותר הוא 3 </w:delText>
+        </w:r>
+        <w:r>
+          <w:rPr>
+            <w:szCs w:val="22"/>
+            <w:rtl/>
+            <w:lang w:bidi="he-IL"/>
+            <w:rPrChange w:id="226" w:author="user" w:date="2016-12-28T21:49:00Z">
+              <w:rPr>
+                <w:szCs w:val="22"/>
+                <w:rtl/>
+                <w:lang w:bidi="he-IL"/>
+              </w:rPr>
+            </w:rPrChange>
+          </w:rPr>
+          <w:delText>–</w:delText>
+        </w:r>
+        <w:r>
+          <w:rPr>
+            <w:rFonts w:hint="cs"/>
+            <w:szCs w:val="22"/>
+            <w:rtl/>
+            <w:lang w:bidi="he-IL"/>
+            <w:rPrChange w:id="227" w:author="user" w:date="2016-12-28T21:49:00Z">
+              <w:rPr>
+                <w:rFonts w:hint="cs"/>
+                <w:szCs w:val="22"/>
+                <w:rtl/>
+                <w:lang w:bidi="he-IL"/>
+              </w:rPr>
+            </w:rPrChange>
+          </w:rPr>
+          <w:delText xml:space="preserve"> הוא משתמש בקשתות </w:delText>
+        </w:r>
+        <w:r>
+          <w:rPr>
+            <w:szCs w:val="22"/>
+            <w:lang w:bidi="he-IL"/>
+            <w:rPrChange w:id="228" w:author="user" w:date="2016-12-28T21:49:00Z">
+              <w:rPr>
+                <w:szCs w:val="22"/>
+                <w:lang w:bidi="he-IL"/>
+              </w:rPr>
+            </w:rPrChange>
+          </w:rPr>
+          <w:delText>wx</w:delText>
+        </w:r>
+        <w:r>
+          <w:rPr>
+            <w:rFonts w:hint="cs"/>
+            <w:szCs w:val="22"/>
+            <w:rtl/>
+            <w:lang w:bidi="he-IL"/>
+            <w:rPrChange w:id="229" w:author="user" w:date="2016-12-28T21:49:00Z">
+              <w:rPr>
+                <w:rFonts w:hint="cs"/>
+                <w:szCs w:val="22"/>
+                <w:rtl/>
+                <w:lang w:bidi="he-IL"/>
+              </w:rPr>
+            </w:rPrChange>
+          </w:rPr>
+          <w:delText xml:space="preserve"> ו </w:delText>
+        </w:r>
+        <w:r>
+          <w:rPr>
+            <w:szCs w:val="22"/>
+            <w:rtl/>
+            <w:lang w:bidi="he-IL"/>
+            <w:rPrChange w:id="230" w:author="user" w:date="2016-12-28T21:49:00Z">
+              <w:rPr>
+                <w:szCs w:val="22"/>
+                <w:rtl/>
+                <w:lang w:bidi="he-IL"/>
+              </w:rPr>
+            </w:rPrChange>
+          </w:rPr>
+          <w:delText>–</w:delText>
+        </w:r>
+        <w:r>
+          <w:rPr>
+            <w:rFonts w:hint="cs"/>
+            <w:szCs w:val="22"/>
+            <w:rtl/>
+            <w:lang w:bidi="he-IL"/>
+            <w:rPrChange w:id="231" w:author="user" w:date="2016-12-28T21:49:00Z">
+              <w:rPr>
+                <w:rFonts w:hint="cs"/>
+                <w:szCs w:val="22"/>
+                <w:rtl/>
+                <w:lang w:bidi="he-IL"/>
+              </w:rPr>
+            </w:rPrChange>
+          </w:rPr>
+          <w:delText xml:space="preserve"> </w:delText>
+        </w:r>
+        <w:r>
+          <w:rPr>
+            <w:szCs w:val="22"/>
+            <w:lang w:bidi="he-IL"/>
+            <w:rPrChange w:id="232" w:author="user" w:date="2016-12-28T21:49:00Z">
+              <w:rPr>
+                <w:szCs w:val="22"/>
+                <w:lang w:bidi="he-IL"/>
+              </w:rPr>
+            </w:rPrChange>
+          </w:rPr>
+          <w:delText>xz</w:delText>
+        </w:r>
+        <w:r>
+          <w:rPr>
+            <w:rFonts w:hint="cs"/>
+            <w:szCs w:val="22"/>
+            <w:rtl/>
+            <w:lang w:bidi="he-IL"/>
+            <w:rPrChange w:id="233" w:author="user" w:date="2016-12-28T21:49:00Z">
+              <w:rPr>
+                <w:rFonts w:hint="cs"/>
+                <w:szCs w:val="22"/>
+                <w:rtl/>
+                <w:lang w:bidi="he-IL"/>
+              </w:rPr>
+            </w:rPrChange>
+          </w:rPr>
+          <w:delText xml:space="preserve">. נשים לב שקשת </w:delText>
+        </w:r>
+        <w:r>
+          <w:rPr>
+            <w:szCs w:val="22"/>
+            <w:lang w:bidi="he-IL"/>
+            <w:rPrChange w:id="234" w:author="user" w:date="2016-12-28T21:49:00Z">
+              <w:rPr>
+                <w:szCs w:val="22"/>
+                <w:lang w:bidi="he-IL"/>
+              </w:rPr>
+            </w:rPrChange>
+          </w:rPr>
+          <w:delText>xz</w:delText>
+        </w:r>
+        <w:r>
+          <w:rPr>
+            <w:rFonts w:hint="cs"/>
+            <w:szCs w:val="22"/>
+            <w:rtl/>
+            <w:lang w:bidi="he-IL"/>
+            <w:rPrChange w:id="235" w:author="user" w:date="2016-12-28T21:49:00Z">
+              <w:rPr>
+                <w:rFonts w:hint="cs"/>
+                <w:szCs w:val="22"/>
+                <w:rtl/>
+                <w:lang w:bidi="he-IL"/>
+              </w:rPr>
+            </w:rPrChange>
+          </w:rPr>
+          <w:delText xml:space="preserve"> משותפת גם לחיבור 2 ו-4, ולכן נצטרך לחלק את רוחב הפס של הקשת בצורה זהה לשלושתם. מיכוון שרוחב הפס הלא מנוצל הוא 10, כל אחד מהחיבורים יקבל 3 ושליש.</w:delText>
+        </w:r>
+        <w:r>
+          <w:rPr>
+            <w:szCs w:val="22"/>
+            <w:rtl/>
+            <w:lang w:bidi="he-IL"/>
+            <w:rPrChange w:id="236" w:author="user" w:date="2016-12-28T21:49:00Z">
+              <w:rPr>
+                <w:szCs w:val="22"/>
+                <w:rtl/>
+                <w:lang w:bidi="he-IL"/>
+              </w:rPr>
+            </w:rPrChange>
+          </w:rPr>
+          <w:br/>
+        </w:r>
+        <w:r>
+          <w:rPr>
+            <w:rFonts w:hint="cs"/>
+            <w:szCs w:val="22"/>
+            <w:rtl/>
+            <w:lang w:bidi="he-IL"/>
+            <w:rPrChange w:id="237" w:author="user" w:date="2016-12-28T21:49:00Z">
+              <w:rPr>
+                <w:rFonts w:hint="cs"/>
+                <w:szCs w:val="22"/>
+                <w:rtl/>
+                <w:lang w:bidi="he-IL"/>
+              </w:rPr>
+            </w:rPrChange>
+          </w:rPr>
+          <w:delText xml:space="preserve">סה"כ מקשת </w:delText>
+        </w:r>
+        <w:r>
+          <w:rPr>
+            <w:szCs w:val="22"/>
+            <w:lang w:bidi="he-IL"/>
+            <w:rPrChange w:id="238" w:author="user" w:date="2016-12-28T21:49:00Z">
+              <w:rPr>
+                <w:szCs w:val="22"/>
+                <w:lang w:bidi="he-IL"/>
+              </w:rPr>
+            </w:rPrChange>
+          </w:rPr>
+          <w:delText>wx</w:delText>
+        </w:r>
+        <w:r>
+          <w:rPr>
+            <w:rFonts w:hint="cs"/>
+            <w:szCs w:val="22"/>
+            <w:rtl/>
+            <w:lang w:bidi="he-IL"/>
+            <w:rPrChange w:id="239" w:author="user" w:date="2016-12-28T21:49:00Z">
+              <w:rPr>
+                <w:rFonts w:hint="cs"/>
+                <w:szCs w:val="22"/>
+                <w:rtl/>
+                <w:lang w:bidi="he-IL"/>
+              </w:rPr>
+            </w:rPrChange>
+          </w:rPr>
+          <w:delText xml:space="preserve"> ירד 6 ושני שליש רוחב פס (חיבור 3 ו 4), מקשת </w:delText>
+        </w:r>
+        <w:r>
+          <w:rPr>
+            <w:szCs w:val="22"/>
+            <w:lang w:bidi="he-IL"/>
+            <w:rPrChange w:id="240" w:author="user" w:date="2016-12-28T21:49:00Z">
+              <w:rPr>
+                <w:szCs w:val="22"/>
+                <w:lang w:bidi="he-IL"/>
+              </w:rPr>
+            </w:rPrChange>
+          </w:rPr>
+          <w:delText>xz</w:delText>
+        </w:r>
+        <w:r>
+          <w:rPr>
+            <w:rFonts w:hint="cs"/>
+            <w:szCs w:val="22"/>
+            <w:rtl/>
+            <w:lang w:bidi="he-IL"/>
+            <w:rPrChange w:id="241" w:author="user" w:date="2016-12-28T21:49:00Z">
+              <w:rPr>
+                <w:rFonts w:hint="cs"/>
+                <w:szCs w:val="22"/>
+                <w:rtl/>
+                <w:lang w:bidi="he-IL"/>
+              </w:rPr>
+            </w:rPrChange>
+          </w:rPr>
+          <w:delText xml:space="preserve"> 10 מרוחב הפס (חיבורים 2,3,4), ומקשת </w:delText>
+        </w:r>
+        <w:r>
+          <w:rPr>
+            <w:szCs w:val="22"/>
+            <w:lang w:bidi="he-IL"/>
+            <w:rPrChange w:id="242" w:author="user" w:date="2016-12-28T21:49:00Z">
+              <w:rPr>
+                <w:szCs w:val="22"/>
+                <w:lang w:bidi="he-IL"/>
+              </w:rPr>
+            </w:rPrChange>
+          </w:rPr>
+          <w:delText>zy</w:delText>
+        </w:r>
+        <w:r>
+          <w:rPr>
+            <w:rFonts w:hint="cs"/>
+            <w:szCs w:val="22"/>
+            <w:rtl/>
+            <w:lang w:bidi="he-IL"/>
+            <w:rPrChange w:id="243" w:author="user" w:date="2016-12-28T21:49:00Z">
+              <w:rPr>
+                <w:rFonts w:hint="cs"/>
+                <w:szCs w:val="22"/>
+                <w:rtl/>
+                <w:lang w:bidi="he-IL"/>
+              </w:rPr>
+            </w:rPrChange>
+          </w:rPr>
+          <w:delText xml:space="preserve"> ירד 3 ושליש מרוחב הפס (חיבור 2).</w:delText>
+        </w:r>
+      </w:del>
+    </w:p>
+    <w:p>
+      <w:pPr>
+        <w:bidi/>
+        <w:rPr>
+          <w:del w:id="244" w:author="user" w:date="2016-12-28T21:51:00Z"/>
+          <w:szCs w:val="22"/>
+          <w:u w:val="single"/>
+          <w:rtl/>
+          <w:lang w:bidi="he-IL"/>
+          <w:rPrChange w:id="245" w:author="user" w:date="2016-12-28T21:49:00Z">
+            <w:rPr>
+              <w:del w:id="246" w:author="user" w:date="2016-12-28T21:51:00Z"/>
+              <w:szCs w:val="22"/>
+              <w:u w:val="single"/>
+              <w:rtl/>
+              <w:lang w:bidi="he-IL"/>
+            </w:rPr>
+          </w:rPrChange>
+        </w:rPr>
+      </w:pPr>
+      <w:bookmarkStart w:id="247" w:name="_GoBack"/>
+      <w:bookmarkEnd w:id="247"/>
+      <w:del w:id="248" w:author="user" w:date="2016-12-28T21:51:00Z">
+        <w:r>
+          <w:rPr>
+            <w:rFonts w:hint="cs"/>
+            <w:szCs w:val="22"/>
+            <w:u w:val="single"/>
+            <w:rtl/>
+            <w:lang w:bidi="he-IL"/>
+            <w:rPrChange w:id="249" w:author="user" w:date="2016-12-28T21:49:00Z">
+              <w:rPr>
+                <w:rFonts w:hint="cs"/>
+                <w:szCs w:val="22"/>
+                <w:u w:val="single"/>
+                <w:rtl/>
+                <w:lang w:bidi="he-IL"/>
+              </w:rPr>
+            </w:rPrChange>
+          </w:rPr>
+          <w:delText>שלב 3</w:delText>
+        </w:r>
+      </w:del>
+    </w:p>
+    <w:p>
+      <w:pPr>
+        <w:bidi/>
+        <w:rPr>
+          <w:del w:id="250" w:author="user" w:date="2016-12-28T21:48:00Z"/>
+          <w:szCs w:val="22"/>
+          <w:rtl/>
+          <w:lang w:bidi="he-IL"/>
+          <w:rPrChange w:id="251" w:author="user" w:date="2016-12-28T21:49:00Z">
+            <w:rPr>
+              <w:del w:id="252" w:author="user" w:date="2016-12-28T21:48:00Z"/>
+              <w:szCs w:val="22"/>
+              <w:rtl/>
+              <w:lang w:bidi="he-IL"/>
+            </w:rPr>
+          </w:rPrChange>
+        </w:rPr>
+        <w:pPrChange w:id="253" w:author="user" w:date="2016-12-28T21:51:00Z">
+          <w:pPr>
+            <w:bidi/>
+          </w:pPr>
+        </w:pPrChange>
+      </w:pPr>
+      <w:ins w:id="254" w:author="user" w:date="2016-12-28T21:51:00Z">
+        <w:r>
+          <w:rPr>
+            <w:rFonts w:hint="cs"/>
+            <w:szCs w:val="22"/>
+            <w:rtl/>
+            <w:lang w:bidi="he-IL"/>
+          </w:rPr>
+          <w:t xml:space="preserve">לאחר שלב 2, </w:t>
+        </w:r>
+      </w:ins>
+      <w:ins w:id="255" w:author="user" w:date="2016-12-28T21:48:00Z">
+        <w:r>
+          <w:rPr>
+            <w:rFonts w:hint="cs"/>
+            <w:szCs w:val="22"/>
+            <w:rtl/>
+            <w:lang w:bidi="he-IL"/>
+            <w:rPrChange w:id="256" w:author="user" w:date="2016-12-28T21:49:00Z">
+              <w:rPr>
+                <w:rFonts w:hint="cs"/>
+                <w:szCs w:val="22"/>
+                <w:rtl/>
+                <w:lang w:bidi="he-IL"/>
+              </w:rPr>
+            </w:rPrChange>
+          </w:rPr>
+          <w:t xml:space="preserve">חיבור מספר 1 סופק לחלוטין, וחיבורים 2,3,4 לא יכולים להגדיל את רוחב הפס בפועל שלהם בעקבות שקשת </w:t>
+        </w:r>
+        <w:proofErr w:type="spellStart"/>
+        <w:r>
+          <w:rPr>
+            <w:szCs w:val="22"/>
+            <w:lang w:bidi="he-IL"/>
+            <w:rPrChange w:id="257" w:author="user" w:date="2016-12-28T21:49:00Z">
+              <w:rPr>
+                <w:szCs w:val="22"/>
+                <w:lang w:bidi="he-IL"/>
+              </w:rPr>
+            </w:rPrChange>
+          </w:rPr>
+          <w:t>xy</w:t>
+        </w:r>
+        <w:proofErr w:type="spellEnd"/>
+        <w:r>
+          <w:rPr>
+            <w:rFonts w:hint="cs"/>
+            <w:szCs w:val="22"/>
+            <w:rtl/>
+            <w:lang w:bidi="he-IL"/>
+            <w:rPrChange w:id="258" w:author="user" w:date="2016-12-28T21:49:00Z">
+              <w:rPr>
+                <w:rFonts w:hint="cs"/>
+                <w:szCs w:val="22"/>
+                <w:rtl/>
+                <w:lang w:bidi="he-IL"/>
+              </w:rPr>
+            </w:rPrChange>
+          </w:rPr>
+          <w:t xml:space="preserve"> נוצלה לחלוטי</w:t>
+        </w:r>
+        <w:r>
+          <w:rPr>
+            <w:rFonts w:hint="cs"/>
+            <w:szCs w:val="22"/>
+            <w:rtl/>
+            <w:lang w:bidi="he-IL"/>
+            <w:rPrChange w:id="259" w:author="user" w:date="2016-12-28T21:49:00Z">
+              <w:rPr>
+                <w:rFonts w:hint="cs"/>
+                <w:szCs w:val="22"/>
+                <w:rtl/>
+                <w:lang w:bidi="he-IL"/>
+              </w:rPr>
+            </w:rPrChange>
+          </w:rPr>
+          <w:t xml:space="preserve">ן - </w:t>
+        </w:r>
+      </w:ins>
+      <w:del w:id="260" w:author="user" w:date="2016-12-28T21:48:00Z">
+        <w:r>
+          <w:rPr>
+            <w:rFonts w:hint="cs"/>
+            <w:szCs w:val="22"/>
+            <w:rtl/>
+            <w:lang w:bidi="he-IL"/>
+            <w:rPrChange w:id="261" w:author="user" w:date="2016-12-28T21:49:00Z">
+              <w:rPr>
+                <w:rFonts w:hint="cs"/>
+                <w:szCs w:val="22"/>
+                <w:rtl/>
+                <w:lang w:bidi="he-IL"/>
+              </w:rPr>
+            </w:rPrChange>
+          </w:rPr>
+          <w:delText xml:space="preserve">כעת מיכוון שהחיבורים הנותרים 2,3,4 כולם עוברים דרך קשת </w:delText>
+        </w:r>
+        <w:r>
+          <w:rPr>
+            <w:szCs w:val="22"/>
+            <w:lang w:bidi="he-IL"/>
+            <w:rPrChange w:id="262" w:author="user" w:date="2016-12-28T21:49:00Z">
+              <w:rPr>
+                <w:szCs w:val="22"/>
+                <w:lang w:bidi="he-IL"/>
+              </w:rPr>
+            </w:rPrChange>
+          </w:rPr>
+          <w:delText>xz</w:delText>
+        </w:r>
+        <w:r>
+          <w:rPr>
+            <w:rFonts w:hint="cs"/>
+            <w:szCs w:val="22"/>
+            <w:rtl/>
+            <w:lang w:bidi="he-IL"/>
+            <w:rPrChange w:id="263" w:author="user" w:date="2016-12-28T21:49:00Z">
+              <w:rPr>
+                <w:rFonts w:hint="cs"/>
+                <w:szCs w:val="22"/>
+                <w:rtl/>
+                <w:lang w:bidi="he-IL"/>
+              </w:rPr>
+            </w:rPrChange>
+          </w:rPr>
+          <w:delText xml:space="preserve"> ורוחב הפס שלה נוצל לחלוטין, לא ניתן לספק לאף אחד מהם רוחב פס נוסף.</w:delText>
+        </w:r>
+      </w:del>
+    </w:p>
+    <w:p>
+      <w:pPr>
+        <w:bidi/>
+        <w:rPr>
+          <w:szCs w:val="22"/>
+          <w:rtl/>
+          <w:lang w:bidi="he-IL"/>
+          <w:rPrChange w:id="264" w:author="user" w:date="2016-12-28T21:49:00Z">
+            <w:rPr>
+              <w:szCs w:val="22"/>
+              <w:rtl/>
+              <w:lang w:bidi="he-IL"/>
+            </w:rPr>
+          </w:rPrChange>
+        </w:rPr>
+      </w:pPr>
+      <w:r>
+        <w:rPr>
+          <w:rFonts w:hint="cs"/>
+          <w:szCs w:val="22"/>
+          <w:rtl/>
+          <w:lang w:bidi="he-IL"/>
+          <w:rPrChange w:id="265" w:author="user" w:date="2016-12-28T21:49:00Z">
+            <w:rPr>
+              <w:rFonts w:hint="cs"/>
+              <w:szCs w:val="22"/>
+              <w:rtl/>
+              <w:lang w:bidi="he-IL"/>
+            </w:rPr>
+          </w:rPrChange>
+        </w:rPr>
+        <w:t>לכן סיימנו.</w:t>
+      </w:r>
+    </w:p>
+    <w:p>
+      <w:pPr>
+        <w:rPr>
+          <w:szCs w:val="22"/>
+          <w:lang w:bidi="he-IL"/>
+          <w:rPrChange w:id="266" w:author="user" w:date="2016-12-28T21:49:00Z">
+            <w:rPr>
+              <w:lang w:bidi="he-IL"/>
+            </w:rPr>
+          </w:rPrChange>
+        </w:rPr>
+      </w:pPr>
+      <w:r>
+        <w:rPr>
+          <w:szCs w:val="22"/>
+          <w:rtl/>
+          <w:lang w:bidi="he-IL"/>
+          <w:rPrChange w:id="267" w:author="user" w:date="2016-12-28T21:49:00Z">
+            <w:rPr>
+              <w:rtl/>
+              <w:lang w:bidi="he-IL"/>
+            </w:rPr>
+          </w:rPrChange>
         </w:rPr>
         <w:br w:type="page"/>
       </w:r>
@@ -16529,7 +18793,7 @@
       <w:pPr>
         <w:bidi/>
         <w:rPr>
-          <w:ins w:id="52" w:author="user" w:date="2016-12-27T19:05:00Z"/>
+          <w:ins w:id="268" w:author="user" w:date="2016-12-27T19:05:00Z"/>
           <w:rtl/>
           <w:lang w:bidi="he-IL"/>
         </w:rPr>
@@ -16539,7 +18803,7 @@
       <w:pPr>
         <w:bidi/>
         <w:rPr>
-          <w:ins w:id="53" w:author="user" w:date="2016-12-27T18:49:00Z"/>
+          <w:ins w:id="269" w:author="user" w:date="2016-12-27T18:49:00Z"/>
           <w:rtl/>
           <w:lang w:bidi="he-IL"/>
         </w:rPr>
@@ -16550,18 +18814,17 @@
         <w:pStyle w:val="Heading2"/>
         <w:bidi/>
         <w:rPr>
-          <w:ins w:id="54" w:author="user" w:date="2016-12-27T18:49:00Z"/>
-          <w:rFonts w:hint="cs"/>
-          <w:rtl/>
-          <w:lang w:bidi="he-IL"/>
-        </w:rPr>
-        <w:pPrChange w:id="55" w:author="user" w:date="2016-12-27T19:05:00Z">
+          <w:ins w:id="270" w:author="user" w:date="2016-12-27T18:49:00Z"/>
+          <w:rtl/>
+          <w:lang w:bidi="he-IL"/>
+        </w:rPr>
+        <w:pPrChange w:id="271" w:author="user" w:date="2016-12-27T19:05:00Z">
           <w:pPr>
             <w:bidi/>
           </w:pPr>
         </w:pPrChange>
       </w:pPr>
-      <w:ins w:id="56" w:author="user" w:date="2016-12-27T18:49:00Z">
+      <w:ins w:id="272" w:author="user" w:date="2016-12-27T18:49:00Z">
         <w:r>
           <w:rPr>
             <w:rFonts w:hint="cs"/>
@@ -16581,32 +18844,32 @@
         </w:numPr>
         <w:bidi/>
         <w:rPr>
-          <w:ins w:id="57" w:author="user" w:date="2016-12-27T18:49:00Z"/>
-          <w:szCs w:val="22"/>
-          <w:lang w:bidi="he-IL"/>
-          <w:rPrChange w:id="58" w:author="user" w:date="2016-12-27T19:05:00Z">
+          <w:ins w:id="273" w:author="user" w:date="2016-12-27T18:49:00Z"/>
+          <w:szCs w:val="22"/>
+          <w:lang w:bidi="he-IL"/>
+          <w:rPrChange w:id="274" w:author="user" w:date="2016-12-27T19:05:00Z">
             <w:rPr>
-              <w:ins w:id="59" w:author="user" w:date="2016-12-27T18:49:00Z"/>
+              <w:ins w:id="275" w:author="user" w:date="2016-12-27T18:49:00Z"/>
               <w:lang w:bidi="he-IL"/>
             </w:rPr>
           </w:rPrChange>
         </w:rPr>
-        <w:pPrChange w:id="60" w:author="user" w:date="2016-12-27T19:05:00Z">
+        <w:pPrChange w:id="276" w:author="user" w:date="2016-12-27T19:05:00Z">
           <w:pPr>
             <w:bidi/>
           </w:pPr>
         </w:pPrChange>
       </w:pPr>
-      <w:ins w:id="61" w:author="user" w:date="2016-12-27T18:52:00Z">
+      <w:ins w:id="277" w:author="user" w:date="2016-12-27T18:52:00Z">
         <w:r>
           <w:rPr>
-            <w:rFonts w:hint="cs"/>
+            <w:rFonts w:hint="eastAsia"/>
             <w:szCs w:val="22"/>
             <w:rtl/>
             <w:lang w:bidi="he-IL"/>
-            <w:rPrChange w:id="62" w:author="user" w:date="2016-12-27T19:05:00Z">
-              <w:rPr>
-                <w:rFonts w:hint="cs"/>
+            <w:rPrChange w:id="278" w:author="user" w:date="2016-12-27T19:05:00Z">
+              <w:rPr>
+                <w:rFonts w:hint="eastAsia"/>
                 <w:rtl/>
                 <w:lang w:bidi="he-IL"/>
               </w:rPr>
@@ -16615,16 +18878,16 @@
           <w:t>מדור</w:t>
         </w:r>
       </w:ins>
-      <w:ins w:id="63" w:author="user" w:date="2016-12-27T18:53:00Z">
+      <w:ins w:id="279" w:author="user" w:date="2016-12-27T18:53:00Z">
         <w:r>
           <w:rPr>
-            <w:rFonts w:hint="cs"/>
+            <w:rFonts w:hint="eastAsia"/>
             <w:szCs w:val="22"/>
             <w:rtl/>
             <w:lang w:bidi="he-IL"/>
-            <w:rPrChange w:id="64" w:author="user" w:date="2016-12-27T19:05:00Z">
-              <w:rPr>
-                <w:rFonts w:hint="cs"/>
+            <w:rPrChange w:id="280" w:author="user" w:date="2016-12-27T19:05:00Z">
+              <w:rPr>
+                <w:rFonts w:hint="eastAsia"/>
                 <w:rtl/>
                 <w:lang w:bidi="he-IL"/>
               </w:rPr>
@@ -16633,64 +18896,30 @@
           <w:t>ות</w:t>
         </w:r>
       </w:ins>
-      <w:ins w:id="65" w:author="user" w:date="2016-12-27T18:52:00Z">
-        <w:r>
-          <w:rPr>
-            <w:rFonts w:hint="cs"/>
-            <w:szCs w:val="22"/>
-            <w:rtl/>
-            <w:lang w:bidi="he-IL"/>
-            <w:rPrChange w:id="66" w:author="user" w:date="2016-12-27T19:05:00Z">
-              <w:rPr>
-                <w:rFonts w:hint="cs"/>
-                <w:rtl/>
-                <w:lang w:bidi="he-IL"/>
-              </w:rPr>
-            </w:rPrChange>
-          </w:rPr>
-          <w:t xml:space="preserve"> </w:t>
-        </w:r>
+      <w:ins w:id="281" w:author="user" w:date="2016-12-27T18:52:00Z">
         <w:r>
           <w:rPr>
             <w:szCs w:val="22"/>
             <w:rtl/>
             <w:lang w:bidi="he-IL"/>
-            <w:rPrChange w:id="67" w:author="user" w:date="2016-12-27T19:05:00Z">
+            <w:rPrChange w:id="282" w:author="user" w:date="2016-12-27T19:05:00Z">
               <w:rPr>
                 <w:rtl/>
                 <w:lang w:bidi="he-IL"/>
               </w:rPr>
             </w:rPrChange>
           </w:rPr>
-          <w:t>–</w:t>
+          <w:t xml:space="preserve"> – הדליקו מדורה על מנת לסמן על התרחשות אירוע מסויים</w:t>
         </w:r>
+      </w:ins>
+      <w:ins w:id="283" w:author="user" w:date="2016-12-27T18:54:00Z">
         <w:r>
           <w:rPr>
-            <w:rFonts w:hint="cs"/>
             <w:szCs w:val="22"/>
             <w:rtl/>
             <w:lang w:bidi="he-IL"/>
-            <w:rPrChange w:id="68" w:author="user" w:date="2016-12-27T19:05:00Z">
-              <w:rPr>
-                <w:rFonts w:hint="cs"/>
-                <w:rtl/>
-                <w:lang w:bidi="he-IL"/>
-              </w:rPr>
-            </w:rPrChange>
-          </w:rPr>
-          <w:t xml:space="preserve"> הדליקו מדורה על מנת לסמן על התרחשות אירוע מסויים</w:t>
-        </w:r>
-      </w:ins>
-      <w:ins w:id="69" w:author="user" w:date="2016-12-27T18:54:00Z">
-        <w:r>
-          <w:rPr>
-            <w:rFonts w:hint="cs"/>
-            <w:szCs w:val="22"/>
-            <w:rtl/>
-            <w:lang w:bidi="he-IL"/>
-            <w:rPrChange w:id="70" w:author="user" w:date="2016-12-27T19:05:00Z">
-              <w:rPr>
-                <w:rFonts w:hint="cs"/>
+            <w:rPrChange w:id="284" w:author="user" w:date="2016-12-27T19:05:00Z">
+              <w:rPr>
                 <w:rtl/>
                 <w:lang w:bidi="he-IL"/>
               </w:rPr>
@@ -16699,7 +18928,7 @@
           <w:t xml:space="preserve"> (</w:t>
         </w:r>
       </w:ins>
-      <w:ins w:id="71" w:author="user" w:date="2016-12-27T19:05:00Z">
+      <w:ins w:id="285" w:author="user" w:date="2016-12-27T19:05:00Z">
         <w:r>
           <w:rPr>
             <w:rFonts w:hint="cs"/>
@@ -16710,16 +18939,14 @@
           <w:t>השתמשו</w:t>
         </w:r>
       </w:ins>
-      <w:ins w:id="72" w:author="user" w:date="2016-12-27T18:54:00Z">
+      <w:ins w:id="286" w:author="user" w:date="2016-12-27T18:54:00Z">
         <w:r>
           <w:rPr>
-            <w:rFonts w:hint="cs"/>
             <w:szCs w:val="22"/>
             <w:rtl/>
             <w:lang w:bidi="he-IL"/>
-            <w:rPrChange w:id="73" w:author="user" w:date="2016-12-27T19:05:00Z">
-              <w:rPr>
-                <w:rFonts w:hint="cs"/>
+            <w:rPrChange w:id="287" w:author="user" w:date="2016-12-27T19:05:00Z">
+              <w:rPr>
                 <w:rtl/>
                 <w:lang w:bidi="he-IL"/>
               </w:rPr>
@@ -16728,7 +18955,7 @@
           <w:t xml:space="preserve"> בצבעים</w:t>
         </w:r>
       </w:ins>
-      <w:ins w:id="74" w:author="user" w:date="2016-12-27T19:05:00Z">
+      <w:ins w:id="288" w:author="user" w:date="2016-12-27T19:05:00Z">
         <w:r>
           <w:rPr>
             <w:rFonts w:hint="cs"/>
@@ -16739,16 +18966,14 @@
           <w:t xml:space="preserve"> להעברת מסרים שונים</w:t>
         </w:r>
       </w:ins>
-      <w:ins w:id="75" w:author="user" w:date="2016-12-27T18:54:00Z">
+      <w:ins w:id="289" w:author="user" w:date="2016-12-27T18:54:00Z">
         <w:r>
           <w:rPr>
-            <w:rFonts w:hint="cs"/>
             <w:szCs w:val="22"/>
             <w:rtl/>
             <w:lang w:bidi="he-IL"/>
-            <w:rPrChange w:id="76" w:author="user" w:date="2016-12-27T19:05:00Z">
-              <w:rPr>
-                <w:rFonts w:hint="cs"/>
+            <w:rPrChange w:id="290" w:author="user" w:date="2016-12-27T19:05:00Z">
+              <w:rPr>
                 <w:rtl/>
                 <w:lang w:bidi="he-IL"/>
               </w:rPr>
@@ -16757,7 +18982,7 @@
           <w:t>)</w:t>
         </w:r>
       </w:ins>
-      <w:ins w:id="77" w:author="user" w:date="2016-12-27T19:05:00Z">
+      <w:ins w:id="291" w:author="user" w:date="2016-12-27T19:05:00Z">
         <w:r>
           <w:rPr>
             <w:rFonts w:hint="cs"/>
@@ -16781,29 +19006,29 @@
           <w:szCs w:val="22"/>
           <w:rtl/>
           <w:lang w:bidi="he-IL"/>
-          <w:rPrChange w:id="78" w:author="user" w:date="2016-12-27T19:05:00Z">
+          <w:rPrChange w:id="292" w:author="user" w:date="2016-12-27T19:05:00Z">
             <w:rPr>
               <w:rtl/>
               <w:lang w:bidi="he-IL"/>
             </w:rPr>
           </w:rPrChange>
         </w:rPr>
-        <w:pPrChange w:id="79" w:author="user" w:date="2016-12-27T19:05:00Z">
+        <w:pPrChange w:id="293" w:author="user" w:date="2016-12-27T19:05:00Z">
           <w:pPr>
             <w:bidi/>
           </w:pPr>
         </w:pPrChange>
       </w:pPr>
-      <w:ins w:id="80" w:author="user" w:date="2016-12-27T18:49:00Z">
+      <w:ins w:id="294" w:author="user" w:date="2016-12-27T18:49:00Z">
         <w:r>
           <w:rPr>
-            <w:rFonts w:hint="cs"/>
+            <w:rFonts w:hint="eastAsia"/>
             <w:szCs w:val="22"/>
             <w:rtl/>
             <w:lang w:bidi="he-IL"/>
-            <w:rPrChange w:id="81" w:author="user" w:date="2016-12-27T19:05:00Z">
-              <w:rPr>
-                <w:rFonts w:hint="cs"/>
+            <w:rPrChange w:id="295" w:author="user" w:date="2016-12-27T19:05:00Z">
+              <w:rPr>
+                <w:rFonts w:hint="eastAsia"/>
                 <w:rtl/>
                 <w:lang w:bidi="he-IL"/>
               </w:rPr>
@@ -16812,16 +19037,16 @@
           <w:t>שליח</w:t>
         </w:r>
       </w:ins>
-      <w:ins w:id="82" w:author="user" w:date="2016-12-27T18:51:00Z">
+      <w:ins w:id="296" w:author="user" w:date="2016-12-27T18:51:00Z">
         <w:r>
           <w:rPr>
-            <w:rFonts w:hint="cs"/>
+            <w:rFonts w:hint="eastAsia"/>
             <w:szCs w:val="22"/>
             <w:rtl/>
             <w:lang w:bidi="he-IL"/>
-            <w:rPrChange w:id="83" w:author="user" w:date="2016-12-27T19:05:00Z">
-              <w:rPr>
-                <w:rFonts w:hint="cs"/>
+            <w:rPrChange w:id="297" w:author="user" w:date="2016-12-27T19:05:00Z">
+              <w:rPr>
+                <w:rFonts w:hint="eastAsia"/>
                 <w:rtl/>
                 <w:lang w:bidi="he-IL"/>
               </w:rPr>
@@ -16830,64 +19055,32 @@
           <w:t>ים</w:t>
         </w:r>
       </w:ins>
-      <w:ins w:id="84" w:author="user" w:date="2016-12-27T18:52:00Z">
-        <w:r>
-          <w:rPr>
-            <w:rFonts w:hint="cs"/>
-            <w:szCs w:val="22"/>
-            <w:rtl/>
-            <w:lang w:bidi="he-IL"/>
-            <w:rPrChange w:id="85" w:author="user" w:date="2016-12-27T19:05:00Z">
-              <w:rPr>
-                <w:rFonts w:hint="cs"/>
-                <w:rtl/>
-                <w:lang w:bidi="he-IL"/>
-              </w:rPr>
-            </w:rPrChange>
-          </w:rPr>
-          <w:t xml:space="preserve"> </w:t>
-        </w:r>
+      <w:ins w:id="298" w:author="user" w:date="2016-12-27T18:52:00Z">
         <w:r>
           <w:rPr>
             <w:szCs w:val="22"/>
             <w:rtl/>
             <w:lang w:bidi="he-IL"/>
-            <w:rPrChange w:id="86" w:author="user" w:date="2016-12-27T19:05:00Z">
+            <w:rPrChange w:id="299" w:author="user" w:date="2016-12-27T19:05:00Z">
               <w:rPr>
                 <w:rtl/>
                 <w:lang w:bidi="he-IL"/>
               </w:rPr>
             </w:rPrChange>
           </w:rPr>
-          <w:t>–</w:t>
+          <w:t xml:space="preserve"> – אנשים ש</w:t>
         </w:r>
+      </w:ins>
+      <w:ins w:id="300" w:author="user" w:date="2016-12-27T18:54:00Z">
         <w:r>
           <w:rPr>
-            <w:rFonts w:hint="cs"/>
+            <w:rFonts w:hint="eastAsia"/>
             <w:szCs w:val="22"/>
             <w:rtl/>
             <w:lang w:bidi="he-IL"/>
-            <w:rPrChange w:id="87" w:author="user" w:date="2016-12-27T19:05:00Z">
-              <w:rPr>
-                <w:rFonts w:hint="cs"/>
-                <w:rtl/>
-                <w:lang w:bidi="he-IL"/>
-              </w:rPr>
-            </w:rPrChange>
-          </w:rPr>
-          <w:t xml:space="preserve"> אנשים ש</w:t>
-        </w:r>
-      </w:ins>
-      <w:ins w:id="88" w:author="user" w:date="2016-12-27T18:54:00Z">
-        <w:r>
-          <w:rPr>
-            <w:rFonts w:hint="cs"/>
-            <w:szCs w:val="22"/>
-            <w:rtl/>
-            <w:lang w:bidi="he-IL"/>
-            <w:rPrChange w:id="89" w:author="user" w:date="2016-12-27T19:05:00Z">
-              <w:rPr>
-                <w:rFonts w:hint="cs"/>
+            <w:rPrChange w:id="301" w:author="user" w:date="2016-12-27T19:05:00Z">
+              <w:rPr>
+                <w:rFonts w:hint="eastAsia"/>
                 <w:rtl/>
                 <w:lang w:bidi="he-IL"/>
               </w:rPr>
@@ -16896,16 +19089,16 @@
           <w:t>ה</w:t>
         </w:r>
       </w:ins>
-      <w:ins w:id="90" w:author="user" w:date="2016-12-27T18:52:00Z">
+      <w:ins w:id="302" w:author="user" w:date="2016-12-27T18:52:00Z">
         <w:r>
           <w:rPr>
-            <w:rFonts w:hint="cs"/>
+            <w:rFonts w:hint="eastAsia"/>
             <w:szCs w:val="22"/>
             <w:rtl/>
             <w:lang w:bidi="he-IL"/>
-            <w:rPrChange w:id="91" w:author="user" w:date="2016-12-27T19:05:00Z">
-              <w:rPr>
-                <w:rFonts w:hint="cs"/>
+            <w:rPrChange w:id="303" w:author="user" w:date="2016-12-27T19:05:00Z">
+              <w:rPr>
+                <w:rFonts w:hint="eastAsia"/>
                 <w:rtl/>
                 <w:lang w:bidi="he-IL"/>
               </w:rPr>
@@ -16914,16 +19107,16 @@
           <w:t>עב</w:t>
         </w:r>
       </w:ins>
-      <w:ins w:id="92" w:author="user" w:date="2016-12-27T18:54:00Z">
+      <w:ins w:id="304" w:author="user" w:date="2016-12-27T18:54:00Z">
         <w:r>
           <w:rPr>
-            <w:rFonts w:hint="cs"/>
+            <w:rFonts w:hint="eastAsia"/>
             <w:szCs w:val="22"/>
             <w:rtl/>
             <w:lang w:bidi="he-IL"/>
-            <w:rPrChange w:id="93" w:author="user" w:date="2016-12-27T19:05:00Z">
-              <w:rPr>
-                <w:rFonts w:hint="cs"/>
+            <w:rPrChange w:id="305" w:author="user" w:date="2016-12-27T19:05:00Z">
+              <w:rPr>
+                <w:rFonts w:hint="eastAsia"/>
                 <w:rtl/>
                 <w:lang w:bidi="he-IL"/>
               </w:rPr>
@@ -16932,16 +19125,16 @@
           <w:t>י</w:t>
         </w:r>
       </w:ins>
-      <w:ins w:id="94" w:author="user" w:date="2016-12-27T18:52:00Z">
+      <w:ins w:id="306" w:author="user" w:date="2016-12-27T18:52:00Z">
         <w:r>
           <w:rPr>
-            <w:rFonts w:hint="cs"/>
+            <w:rFonts w:hint="eastAsia"/>
             <w:szCs w:val="22"/>
             <w:rtl/>
             <w:lang w:bidi="he-IL"/>
-            <w:rPrChange w:id="95" w:author="user" w:date="2016-12-27T19:05:00Z">
-              <w:rPr>
-                <w:rFonts w:hint="cs"/>
+            <w:rPrChange w:id="307" w:author="user" w:date="2016-12-27T19:05:00Z">
+              <w:rPr>
+                <w:rFonts w:hint="eastAsia"/>
                 <w:rtl/>
                 <w:lang w:bidi="he-IL"/>
               </w:rPr>
@@ -16950,16 +19143,14 @@
           <w:t>רו</w:t>
         </w:r>
       </w:ins>
-      <w:ins w:id="96" w:author="user" w:date="2016-12-27T18:54:00Z">
+      <w:ins w:id="308" w:author="user" w:date="2016-12-27T18:54:00Z">
         <w:r>
           <w:rPr>
-            <w:rFonts w:hint="cs"/>
             <w:szCs w:val="22"/>
             <w:rtl/>
             <w:lang w:bidi="he-IL"/>
-            <w:rPrChange w:id="97" w:author="user" w:date="2016-12-27T19:05:00Z">
-              <w:rPr>
-                <w:rFonts w:hint="cs"/>
+            <w:rPrChange w:id="309" w:author="user" w:date="2016-12-27T19:05:00Z">
+              <w:rPr>
                 <w:rtl/>
                 <w:lang w:bidi="he-IL"/>
               </w:rPr>
@@ -16968,16 +19159,14 @@
           <w:t xml:space="preserve"> מסרים</w:t>
         </w:r>
       </w:ins>
-      <w:ins w:id="98" w:author="user" w:date="2016-12-27T18:52:00Z">
+      <w:ins w:id="310" w:author="user" w:date="2016-12-27T18:52:00Z">
         <w:r>
           <w:rPr>
-            <w:rFonts w:hint="cs"/>
             <w:szCs w:val="22"/>
             <w:rtl/>
             <w:lang w:bidi="he-IL"/>
-            <w:rPrChange w:id="99" w:author="user" w:date="2016-12-27T19:05:00Z">
-              <w:rPr>
-                <w:rFonts w:hint="cs"/>
+            <w:rPrChange w:id="311" w:author="user" w:date="2016-12-27T19:05:00Z">
+              <w:rPr>
                 <w:rtl/>
                 <w:lang w:bidi="he-IL"/>
               </w:rPr>
@@ -16986,7 +19175,7 @@
           <w:t xml:space="preserve"> ממקום למקום</w:t>
         </w:r>
       </w:ins>
-      <w:ins w:id="100" w:author="user" w:date="2016-12-27T19:05:00Z">
+      <w:ins w:id="312" w:author="user" w:date="2016-12-27T19:05:00Z">
         <w:r>
           <w:rPr>
             <w:rFonts w:hint="cs"/>
@@ -16997,8 +19186,6 @@
           <w:t>.</w:t>
         </w:r>
       </w:ins>
-      <w:bookmarkStart w:id="101" w:name="_GoBack"/>
-      <w:bookmarkEnd w:id="101"/>
     </w:p>
     <w:sectPr>
       <w:headerReference w:type="first" r:id="rId9"/>
@@ -19060,7 +21247,7 @@
 </file>
 
 <file path=customXml/itemProps1.xml><?xml version="1.0" encoding="utf-8"?>
-<ds:datastoreItem xmlns:ds="http://schemas.openxmlformats.org/officeDocument/2006/customXml" ds:itemID="{2DEB5A1D-DD02-459E-9548-4BA260284844}">
+<ds:datastoreItem xmlns:ds="http://schemas.openxmlformats.org/officeDocument/2006/customXml" ds:itemID="{BC49E0CB-F83F-4579-85A8-F02A36B298A5}">
   <ds:schemaRefs>
     <ds:schemaRef ds:uri="http://schemas.openxmlformats.org/officeDocument/2006/bibliography"/>
   </ds:schemaRefs>

</xml_diff>

<commit_message>
added Q3 - not sure it is perfect
</commit_message>
<xml_diff>
--- a/ans_theoretical-2.docx
+++ b/ans_theoretical-2.docx
@@ -10224,28 +10224,874 @@
       <w:pPr>
         <w:bidi/>
         <w:rPr>
-          <w:szCs w:val="22"/>
-          <w:rtl/>
-          <w:lang w:bidi="he-IL"/>
-        </w:rPr>
+          <w:ins w:id="109" w:author="user" w:date="2016-12-28T22:26:00Z"/>
+          <w:rFonts w:hint="cs"/>
+          <w:szCs w:val="22"/>
+          <w:rtl/>
+          <w:lang w:bidi="he-IL"/>
+        </w:rPr>
+        <w:pPrChange w:id="110" w:author="user" w:date="2016-12-28T22:26:00Z">
+          <w:pPr>
+            <w:bidi/>
+          </w:pPr>
+        </w:pPrChange>
       </w:pPr>
-      <w:r>
-        <w:rPr>
-          <w:rFonts w:hint="cs"/>
-          <w:szCs w:val="22"/>
-          <w:lang w:bidi="he-IL"/>
-        </w:rPr>
-        <w:t>TODO</w:t>
-      </w:r>
-      <w:r>
-        <w:rPr>
-          <w:rFonts w:hint="cs"/>
-          <w:szCs w:val="22"/>
-          <w:rtl/>
-          <w:lang w:bidi="he-IL"/>
-        </w:rPr>
-        <w:t xml:space="preserve"> בלאט.</w:t>
-      </w:r>
+      <w:ins w:id="111" w:author="user" w:date="2016-12-28T22:16:00Z">
+        <w:r>
+          <w:rPr>
+            <w:rFonts w:hint="cs"/>
+            <w:szCs w:val="22"/>
+            <w:rtl/>
+            <w:lang w:bidi="he-IL"/>
+          </w:rPr>
+          <w:t xml:space="preserve">כאשר יגיעו הודעות </w:t>
+        </w:r>
+      </w:ins>
+      <w:ins w:id="112" w:author="user" w:date="2016-12-28T22:17:00Z">
+        <w:r>
+          <w:rPr>
+            <w:rFonts w:hint="cs"/>
+            <w:szCs w:val="22"/>
+            <w:rtl/>
+            <w:lang w:bidi="he-IL"/>
+          </w:rPr>
+          <w:t>קונפיגורציה לפורטים</w:t>
+        </w:r>
+      </w:ins>
+      <w:ins w:id="113" w:author="user" w:date="2016-12-28T22:19:00Z">
+        <w:r>
+          <w:rPr>
+            <w:rFonts w:hint="cs"/>
+            <w:szCs w:val="22"/>
+            <w:rtl/>
+            <w:lang w:bidi="he-IL"/>
+          </w:rPr>
+          <w:t xml:space="preserve"> </w:t>
+        </w:r>
+      </w:ins>
+      <w:ins w:id="114" w:author="user" w:date="2016-12-28T22:17:00Z">
+        <w:r>
+          <w:rPr>
+            <w:rFonts w:hint="cs"/>
+            <w:szCs w:val="22"/>
+            <w:rtl/>
+            <w:lang w:bidi="he-IL"/>
+          </w:rPr>
+          <w:t xml:space="preserve">עם </w:t>
+        </w:r>
+      </w:ins>
+      <w:ins w:id="115" w:author="user" w:date="2016-12-28T22:19:00Z">
+        <w:r>
+          <w:rPr>
+            <w:rFonts w:hint="cs"/>
+            <w:szCs w:val="22"/>
+            <w:rtl/>
+            <w:lang w:bidi="he-IL"/>
+          </w:rPr>
+          <w:t xml:space="preserve">ערכים זהים </w:t>
+        </w:r>
+        <w:r>
+          <w:rPr>
+            <w:szCs w:val="22"/>
+            <w:rtl/>
+            <w:lang w:bidi="he-IL"/>
+          </w:rPr>
+          <w:t>–</w:t>
+        </w:r>
+        <w:r>
+          <w:rPr>
+            <w:rFonts w:hint="cs"/>
+            <w:szCs w:val="22"/>
+            <w:rtl/>
+            <w:lang w:bidi="he-IL"/>
+          </w:rPr>
+          <w:t xml:space="preserve"> נדע שה</w:t>
+        </w:r>
+      </w:ins>
+      <w:ins w:id="116" w:author="user" w:date="2016-12-28T22:23:00Z">
+        <w:r>
+          <w:rPr>
+            <w:rFonts w:hint="cs"/>
+            <w:szCs w:val="22"/>
+            <w:rtl/>
+            <w:lang w:bidi="he-IL"/>
+          </w:rPr>
+          <w:t>ן</w:t>
+        </w:r>
+      </w:ins>
+      <w:ins w:id="117" w:author="user" w:date="2016-12-28T22:19:00Z">
+        <w:r>
+          <w:rPr>
+            <w:rFonts w:hint="cs"/>
+            <w:szCs w:val="22"/>
+            <w:rtl/>
+            <w:lang w:bidi="he-IL"/>
+          </w:rPr>
+          <w:t xml:space="preserve"> מגיעות מאותו ה-</w:t>
+        </w:r>
+        <w:r>
+          <w:rPr>
+            <w:rFonts w:hint="cs"/>
+            <w:szCs w:val="22"/>
+            <w:lang w:bidi="he-IL"/>
+          </w:rPr>
+          <w:t>LAN</w:t>
+        </w:r>
+      </w:ins>
+      <w:ins w:id="118" w:author="user" w:date="2016-12-28T22:22:00Z">
+        <w:r>
+          <w:rPr>
+            <w:rFonts w:hint="cs"/>
+            <w:szCs w:val="22"/>
+            <w:rtl/>
+            <w:lang w:bidi="he-IL"/>
+          </w:rPr>
+          <w:t>.</w:t>
+        </w:r>
+      </w:ins>
+      <w:ins w:id="119" w:author="user" w:date="2016-12-28T22:24:00Z">
+        <w:r>
+          <w:rPr>
+            <w:rFonts w:hint="cs"/>
+            <w:szCs w:val="22"/>
+            <w:rtl/>
+            <w:lang w:bidi="he-IL"/>
+          </w:rPr>
+          <w:t xml:space="preserve"> </w:t>
+        </w:r>
+      </w:ins>
+      <w:ins w:id="120" w:author="user" w:date="2016-12-28T22:23:00Z">
+        <w:r>
+          <w:rPr>
+            <w:rFonts w:hint="cs"/>
+            <w:szCs w:val="22"/>
+            <w:rtl/>
+            <w:lang w:bidi="he-IL"/>
+          </w:rPr>
+          <w:t xml:space="preserve">במקרה כזה </w:t>
+        </w:r>
+      </w:ins>
+      <w:ins w:id="121" w:author="user" w:date="2016-12-28T22:18:00Z">
+        <w:r>
+          <w:rPr>
+            <w:rFonts w:hint="cs"/>
+            <w:szCs w:val="22"/>
+            <w:rtl/>
+            <w:lang w:bidi="he-IL"/>
+          </w:rPr>
+          <w:t>נבחר את הפורט ב</w:t>
+        </w:r>
+        <w:r>
+          <w:rPr>
+            <w:rFonts w:hint="cs"/>
+            <w:szCs w:val="22"/>
+            <w:rtl/>
+            <w:lang w:bidi="he-IL"/>
+          </w:rPr>
+          <w:t xml:space="preserve">על המספר הנמוך יותר </w:t>
+        </w:r>
+      </w:ins>
+      <w:ins w:id="122" w:author="user" w:date="2016-12-28T22:24:00Z">
+        <w:r>
+          <w:rPr>
+            <w:rFonts w:hint="cs"/>
+            <w:szCs w:val="22"/>
+            <w:rtl/>
+            <w:lang w:bidi="he-IL"/>
+          </w:rPr>
+          <w:t>שישאר</w:t>
+        </w:r>
+      </w:ins>
+      <w:ins w:id="123" w:author="user" w:date="2016-12-28T22:18:00Z">
+        <w:r>
+          <w:rPr>
+            <w:rFonts w:hint="cs"/>
+            <w:szCs w:val="22"/>
+            <w:rtl/>
+            <w:lang w:bidi="he-IL"/>
+          </w:rPr>
+          <w:t xml:space="preserve"> פעיל</w:t>
+        </w:r>
+      </w:ins>
+      <w:ins w:id="124" w:author="user" w:date="2016-12-28T22:24:00Z">
+        <w:r>
+          <w:rPr>
+            <w:rFonts w:hint="cs"/>
+            <w:szCs w:val="22"/>
+            <w:rtl/>
+            <w:lang w:bidi="he-IL"/>
+          </w:rPr>
+          <w:t xml:space="preserve">, וכל שאר הפורטים </w:t>
+        </w:r>
+      </w:ins>
+      <w:ins w:id="125" w:author="user" w:date="2016-12-28T22:26:00Z">
+        <w:r>
+          <w:rPr>
+            <w:rFonts w:hint="cs"/>
+            <w:szCs w:val="22"/>
+            <w:rtl/>
+            <w:lang w:bidi="he-IL"/>
+          </w:rPr>
+          <w:t>יכובו לקבלת או שליחת מידע.</w:t>
+        </w:r>
+      </w:ins>
+    </w:p>
+    <w:p>
+      <w:pPr>
+        <w:bidi/>
+        <w:rPr>
+          <w:ins w:id="126" w:author="user" w:date="2016-12-28T22:26:00Z"/>
+          <w:szCs w:val="22"/>
+          <w:rtl/>
+          <w:lang w:bidi="he-IL"/>
+        </w:rPr>
+        <w:pPrChange w:id="127" w:author="user" w:date="2016-12-28T22:30:00Z">
+          <w:pPr>
+            <w:bidi/>
+          </w:pPr>
+        </w:pPrChange>
+      </w:pPr>
+      <w:ins w:id="128" w:author="user" w:date="2016-12-28T22:26:00Z">
+        <w:r>
+          <w:rPr>
+            <w:rFonts w:hint="cs"/>
+            <w:szCs w:val="22"/>
+            <w:rtl/>
+            <w:lang w:bidi="he-IL"/>
+          </w:rPr>
+          <w:t xml:space="preserve">(נשים לב, שהודעות קונפיג עדין </w:t>
+        </w:r>
+      </w:ins>
+      <w:ins w:id="129" w:author="user" w:date="2016-12-28T22:28:00Z">
+        <w:r>
+          <w:rPr>
+            <w:rFonts w:hint="cs"/>
+            <w:szCs w:val="22"/>
+            <w:rtl/>
+            <w:lang w:bidi="he-IL"/>
+          </w:rPr>
+          <w:t>י</w:t>
+        </w:r>
+      </w:ins>
+      <w:ins w:id="130" w:author="user" w:date="2016-12-28T22:26:00Z">
+        <w:r>
+          <w:rPr>
+            <w:rFonts w:hint="cs"/>
+            <w:szCs w:val="22"/>
+            <w:rtl/>
+            <w:lang w:bidi="he-IL"/>
+          </w:rPr>
+          <w:t xml:space="preserve">תקבלו בפורטים אלו </w:t>
+        </w:r>
+      </w:ins>
+      <w:ins w:id="131" w:author="user" w:date="2016-12-28T22:27:00Z">
+        <w:r>
+          <w:rPr>
+            <w:szCs w:val="22"/>
+            <w:rtl/>
+            <w:lang w:bidi="he-IL"/>
+          </w:rPr>
+          <w:t>–</w:t>
+        </w:r>
+      </w:ins>
+      <w:ins w:id="132" w:author="user" w:date="2016-12-28T22:26:00Z">
+        <w:r>
+          <w:rPr>
+            <w:rFonts w:hint="cs"/>
+            <w:szCs w:val="22"/>
+            <w:rtl/>
+            <w:lang w:bidi="he-IL"/>
+          </w:rPr>
+          <w:t xml:space="preserve"> אך </w:t>
+        </w:r>
+      </w:ins>
+      <w:ins w:id="133" w:author="user" w:date="2016-12-28T22:27:00Z">
+        <w:r>
+          <w:rPr>
+            <w:rFonts w:hint="cs"/>
+            <w:szCs w:val="22"/>
+            <w:rtl/>
+            <w:lang w:bidi="he-IL"/>
+          </w:rPr>
+          <w:t xml:space="preserve">לא יועברו הלאה, </w:t>
+        </w:r>
+      </w:ins>
+      <w:ins w:id="134" w:author="user" w:date="2016-12-28T22:28:00Z">
+        <w:r>
+          <w:rPr>
+            <w:rFonts w:hint="cs"/>
+            <w:szCs w:val="22"/>
+            <w:rtl/>
+            <w:lang w:bidi="he-IL"/>
+          </w:rPr>
+          <w:t xml:space="preserve">וזאת </w:t>
+        </w:r>
+      </w:ins>
+      <w:ins w:id="135" w:author="user" w:date="2016-12-28T22:27:00Z">
+        <w:r>
+          <w:rPr>
+            <w:rFonts w:hint="cs"/>
+            <w:szCs w:val="22"/>
+            <w:rtl/>
+            <w:lang w:bidi="he-IL"/>
+          </w:rPr>
+          <w:t xml:space="preserve">על מנת לאפשר את הבדיקה האם עדין הודעות הקונפיג שמגיעות לפורטים זהות לפורט </w:t>
+        </w:r>
+      </w:ins>
+      <w:ins w:id="136" w:author="user" w:date="2016-12-28T22:29:00Z">
+        <w:r>
+          <w:rPr>
+            <w:rFonts w:hint="cs"/>
+            <w:szCs w:val="22"/>
+            <w:rtl/>
+            <w:lang w:bidi="he-IL"/>
+          </w:rPr>
+          <w:t>פעיל אחר</w:t>
+        </w:r>
+        <w:r>
+          <w:rPr>
+            <w:rFonts w:hint="cs"/>
+            <w:szCs w:val="22"/>
+            <w:rtl/>
+            <w:lang w:bidi="he-IL"/>
+          </w:rPr>
+          <w:t xml:space="preserve"> </w:t>
+        </w:r>
+      </w:ins>
+      <w:ins w:id="137" w:author="user" w:date="2016-12-28T22:30:00Z">
+        <w:r>
+          <w:rPr>
+            <w:szCs w:val="22"/>
+            <w:rtl/>
+            <w:lang w:bidi="he-IL"/>
+          </w:rPr>
+          <w:t>–</w:t>
+        </w:r>
+      </w:ins>
+      <w:ins w:id="138" w:author="user" w:date="2016-12-28T22:29:00Z">
+        <w:r>
+          <w:rPr>
+            <w:rFonts w:hint="cs"/>
+            <w:szCs w:val="22"/>
+            <w:rtl/>
+            <w:lang w:bidi="he-IL"/>
+          </w:rPr>
+          <w:t xml:space="preserve"> </w:t>
+        </w:r>
+      </w:ins>
+      <w:ins w:id="139" w:author="user" w:date="2016-12-28T22:30:00Z">
+        <w:r>
+          <w:rPr>
+            <w:rFonts w:hint="cs"/>
+            <w:szCs w:val="22"/>
+            <w:rtl/>
+            <w:lang w:bidi="he-IL"/>
+          </w:rPr>
+          <w:t xml:space="preserve">במידה ולא, </w:t>
+        </w:r>
+      </w:ins>
+      <w:ins w:id="140" w:author="user" w:date="2016-12-28T22:29:00Z">
+        <w:r>
+          <w:rPr>
+            <w:rFonts w:hint="cs"/>
+            <w:szCs w:val="22"/>
+            <w:rtl/>
+            <w:lang w:bidi="he-IL"/>
+          </w:rPr>
+          <w:t>הפורט יפתח מחדש לתקשורת</w:t>
+        </w:r>
+      </w:ins>
+      <w:ins w:id="141" w:author="user" w:date="2016-12-28T22:30:00Z">
+        <w:r>
+          <w:rPr>
+            <w:rFonts w:hint="cs"/>
+            <w:szCs w:val="22"/>
+            <w:rtl/>
+            <w:lang w:bidi="he-IL"/>
+          </w:rPr>
+          <w:t xml:space="preserve"> מלאה</w:t>
+        </w:r>
+      </w:ins>
+      <w:ins w:id="142" w:author="user" w:date="2016-12-28T22:28:00Z">
+        <w:r>
+          <w:rPr>
+            <w:rFonts w:hint="cs"/>
+            <w:szCs w:val="22"/>
+            <w:rtl/>
+            <w:lang w:bidi="he-IL"/>
+          </w:rPr>
+          <w:t>)</w:t>
+        </w:r>
+      </w:ins>
+      <w:ins w:id="143" w:author="user" w:date="2016-12-28T22:30:00Z">
+        <w:r>
+          <w:rPr>
+            <w:rFonts w:hint="cs"/>
+            <w:szCs w:val="22"/>
+            <w:rtl/>
+            <w:lang w:bidi="he-IL"/>
+          </w:rPr>
+          <w:t>.</w:t>
+        </w:r>
+      </w:ins>
+      <w:ins w:id="144" w:author="user" w:date="2016-12-28T22:23:00Z">
+        <w:r>
+          <w:rPr>
+            <w:szCs w:val="22"/>
+            <w:rtl/>
+            <w:lang w:bidi="he-IL"/>
+          </w:rPr>
+          <w:br/>
+        </w:r>
+      </w:ins>
+      <w:ins w:id="145" w:author="user" w:date="2016-12-28T22:28:00Z">
+        <w:r>
+          <w:rPr>
+            <w:rFonts w:hint="cs"/>
+            <w:szCs w:val="22"/>
+            <w:rtl/>
+            <w:lang w:bidi="he-IL"/>
+          </w:rPr>
+          <w:t>בנוסף</w:t>
+        </w:r>
+      </w:ins>
+      <w:ins w:id="146" w:author="user" w:date="2016-12-28T22:21:00Z">
+        <w:r>
+          <w:rPr>
+            <w:rFonts w:hint="cs"/>
+            <w:szCs w:val="22"/>
+            <w:rtl/>
+            <w:lang w:bidi="he-IL"/>
+          </w:rPr>
+          <w:t xml:space="preserve"> יהיה </w:t>
+        </w:r>
+        <w:r>
+          <w:rPr>
+            <w:rFonts w:hint="cs"/>
+            <w:szCs w:val="22"/>
+            <w:lang w:bidi="he-IL"/>
+          </w:rPr>
+          <w:t>TTL</w:t>
+        </w:r>
+        <w:r>
+          <w:rPr>
+            <w:rFonts w:hint="cs"/>
+            <w:szCs w:val="22"/>
+            <w:rtl/>
+            <w:lang w:bidi="he-IL"/>
+          </w:rPr>
+          <w:t xml:space="preserve"> לבחירה</w:t>
+        </w:r>
+      </w:ins>
+      <w:ins w:id="147" w:author="user" w:date="2016-12-28T22:23:00Z">
+        <w:r>
+          <w:rPr>
+            <w:rFonts w:hint="cs"/>
+            <w:szCs w:val="22"/>
+            <w:rtl/>
+            <w:lang w:bidi="he-IL"/>
+          </w:rPr>
+          <w:t xml:space="preserve"> </w:t>
+        </w:r>
+      </w:ins>
+      <w:ins w:id="148" w:author="user" w:date="2016-12-28T22:28:00Z">
+        <w:r>
+          <w:rPr>
+            <w:rFonts w:hint="cs"/>
+            <w:szCs w:val="22"/>
+            <w:rtl/>
+            <w:lang w:bidi="he-IL"/>
+          </w:rPr>
+          <w:t>הפורט</w:t>
+        </w:r>
+      </w:ins>
+      <w:ins w:id="149" w:author="user" w:date="2016-12-28T22:21:00Z">
+        <w:r>
+          <w:rPr>
+            <w:rFonts w:hint="cs"/>
+            <w:szCs w:val="22"/>
+            <w:rtl/>
+            <w:lang w:bidi="he-IL"/>
+          </w:rPr>
+          <w:t xml:space="preserve">, על מנת שבמידה ופורט מסויים יפסיק לתפקד הפורט הבא בעל המספר הנמוך ביותר </w:t>
+        </w:r>
+      </w:ins>
+      <w:ins w:id="150" w:author="user" w:date="2016-12-28T22:28:00Z">
+        <w:r>
+          <w:rPr>
+            <w:rFonts w:hint="cs"/>
+            <w:szCs w:val="22"/>
+            <w:rtl/>
+            <w:lang w:bidi="he-IL"/>
+          </w:rPr>
+          <w:t>יוכל לה</w:t>
+        </w:r>
+      </w:ins>
+      <w:ins w:id="151" w:author="user" w:date="2016-12-28T22:21:00Z">
+        <w:r>
+          <w:rPr>
+            <w:rFonts w:hint="cs"/>
+            <w:szCs w:val="22"/>
+            <w:rtl/>
+            <w:lang w:bidi="he-IL"/>
+          </w:rPr>
+          <w:t xml:space="preserve">תחיל לפעול. </w:t>
+        </w:r>
+      </w:ins>
+    </w:p>
+    <w:p>
+      <w:pPr>
+        <w:bidi/>
+        <w:rPr>
+          <w:ins w:id="152" w:author="user" w:date="2016-12-28T22:10:00Z"/>
+          <w:rFonts w:hint="cs"/>
+          <w:szCs w:val="22"/>
+          <w:rtl/>
+          <w:lang w:bidi="he-IL"/>
+        </w:rPr>
+        <w:pPrChange w:id="153" w:author="user" w:date="2016-12-28T22:32:00Z">
+          <w:pPr>
+            <w:bidi/>
+          </w:pPr>
+        </w:pPrChange>
+      </w:pPr>
+      <w:ins w:id="154" w:author="user" w:date="2016-12-28T22:22:00Z">
+        <w:r>
+          <w:rPr>
+            <w:rFonts w:hint="cs"/>
+            <w:szCs w:val="22"/>
+            <w:rtl/>
+            <w:lang w:bidi="he-IL"/>
+          </w:rPr>
+          <w:t>(</w:t>
+        </w:r>
+      </w:ins>
+      <w:ins w:id="155" w:author="user" w:date="2016-12-28T22:24:00Z">
+        <w:r>
+          <w:rPr>
+            <w:rFonts w:hint="cs"/>
+            <w:szCs w:val="22"/>
+            <w:rtl/>
+            <w:lang w:bidi="he-IL"/>
+          </w:rPr>
+          <w:t>באופן כללי</w:t>
+        </w:r>
+      </w:ins>
+      <w:ins w:id="156" w:author="user" w:date="2016-12-28T22:22:00Z">
+        <w:r>
+          <w:rPr>
+            <w:rFonts w:hint="cs"/>
+            <w:szCs w:val="22"/>
+            <w:rtl/>
+            <w:lang w:bidi="he-IL"/>
+          </w:rPr>
+          <w:t xml:space="preserve"> ה-</w:t>
+        </w:r>
+        <w:r>
+          <w:rPr>
+            <w:rFonts w:hint="cs"/>
+            <w:szCs w:val="22"/>
+            <w:lang w:bidi="he-IL"/>
+          </w:rPr>
+          <w:t>TTL</w:t>
+        </w:r>
+        <w:r>
+          <w:rPr>
+            <w:rFonts w:hint="cs"/>
+            <w:szCs w:val="22"/>
+            <w:rtl/>
+            <w:lang w:bidi="he-IL"/>
+          </w:rPr>
+          <w:t xml:space="preserve"> י</w:t>
+        </w:r>
+      </w:ins>
+      <w:ins w:id="157" w:author="user" w:date="2016-12-28T22:31:00Z">
+        <w:r>
+          <w:rPr>
+            <w:rFonts w:hint="cs"/>
+            <w:szCs w:val="22"/>
+            <w:rtl/>
+            <w:lang w:bidi="he-IL"/>
+          </w:rPr>
+          <w:t>כול ל</w:t>
+        </w:r>
+      </w:ins>
+      <w:ins w:id="158" w:author="user" w:date="2016-12-28T22:22:00Z">
+        <w:r>
+          <w:rPr>
+            <w:rFonts w:hint="cs"/>
+            <w:szCs w:val="22"/>
+            <w:rtl/>
+            <w:lang w:bidi="he-IL"/>
+          </w:rPr>
+          <w:t>עבוד כך ש</w:t>
+        </w:r>
+      </w:ins>
+      <w:ins w:id="159" w:author="user" w:date="2016-12-28T22:31:00Z">
+        <w:r>
+          <w:rPr>
+            <w:rFonts w:hint="cs"/>
+            <w:szCs w:val="22"/>
+            <w:rtl/>
+            <w:lang w:bidi="he-IL"/>
+          </w:rPr>
+          <w:t>ערכו ירד כל כמה זמן, ו</w:t>
+        </w:r>
+      </w:ins>
+      <w:ins w:id="160" w:author="user" w:date="2016-12-28T22:22:00Z">
+        <w:r>
+          <w:rPr>
+            <w:rFonts w:hint="cs"/>
+            <w:szCs w:val="22"/>
+            <w:rtl/>
+            <w:lang w:bidi="he-IL"/>
+          </w:rPr>
+          <w:t>כל פעם שמגיע</w:t>
+        </w:r>
+      </w:ins>
+      <w:ins w:id="161" w:author="user" w:date="2016-12-28T22:25:00Z">
+        <w:r>
+          <w:rPr>
+            <w:rFonts w:hint="cs"/>
+            <w:szCs w:val="22"/>
+            <w:rtl/>
+            <w:lang w:bidi="he-IL"/>
+          </w:rPr>
+          <w:t>ה</w:t>
+        </w:r>
+      </w:ins>
+      <w:ins w:id="162" w:author="user" w:date="2016-12-28T22:22:00Z">
+        <w:r>
+          <w:rPr>
+            <w:rFonts w:hint="cs"/>
+            <w:szCs w:val="22"/>
+            <w:rtl/>
+            <w:lang w:bidi="he-IL"/>
+          </w:rPr>
+          <w:t xml:space="preserve"> </w:t>
+        </w:r>
+      </w:ins>
+      <w:ins w:id="163" w:author="user" w:date="2016-12-28T22:24:00Z">
+        <w:r>
+          <w:rPr>
+            <w:rFonts w:hint="cs"/>
+            <w:szCs w:val="22"/>
+            <w:rtl/>
+            <w:lang w:bidi="he-IL"/>
+          </w:rPr>
+          <w:t>הודעת קונפיג</w:t>
+        </w:r>
+      </w:ins>
+      <w:ins w:id="164" w:author="user" w:date="2016-12-28T22:22:00Z">
+        <w:r>
+          <w:rPr>
+            <w:rFonts w:hint="cs"/>
+            <w:szCs w:val="22"/>
+            <w:rtl/>
+            <w:lang w:bidi="he-IL"/>
+          </w:rPr>
+          <w:t xml:space="preserve"> </w:t>
+        </w:r>
+      </w:ins>
+      <w:ins w:id="165" w:author="user" w:date="2016-12-28T22:24:00Z">
+        <w:r>
+          <w:rPr>
+            <w:rFonts w:hint="cs"/>
+            <w:szCs w:val="22"/>
+            <w:rtl/>
+            <w:lang w:bidi="he-IL"/>
+          </w:rPr>
+          <w:t>אל הפורט הפעיל</w:t>
+        </w:r>
+      </w:ins>
+      <w:ins w:id="166" w:author="user" w:date="2016-12-28T22:22:00Z">
+        <w:r>
+          <w:rPr>
+            <w:rFonts w:hint="cs"/>
+            <w:szCs w:val="22"/>
+            <w:rtl/>
+            <w:lang w:bidi="he-IL"/>
+          </w:rPr>
+          <w:t xml:space="preserve"> הערך</w:t>
+        </w:r>
+      </w:ins>
+      <w:ins w:id="167" w:author="user" w:date="2016-12-28T22:24:00Z">
+        <w:r>
+          <w:rPr>
+            <w:rFonts w:hint="cs"/>
+            <w:szCs w:val="22"/>
+            <w:rtl/>
+            <w:lang w:bidi="he-IL"/>
+          </w:rPr>
+          <w:t xml:space="preserve"> </w:t>
+        </w:r>
+      </w:ins>
+      <w:ins w:id="168" w:author="user" w:date="2016-12-28T22:32:00Z">
+        <w:r>
+          <w:rPr>
+            <w:rFonts w:hint="cs"/>
+            <w:szCs w:val="22"/>
+            <w:rtl/>
+            <w:lang w:bidi="he-IL"/>
+          </w:rPr>
+          <w:t xml:space="preserve">שלו </w:t>
+        </w:r>
+      </w:ins>
+      <w:ins w:id="169" w:author="user" w:date="2016-12-28T22:22:00Z">
+        <w:r>
+          <w:rPr>
+            <w:rFonts w:hint="cs"/>
+            <w:szCs w:val="22"/>
+            <w:rtl/>
+            <w:lang w:bidi="he-IL"/>
+          </w:rPr>
+          <w:t>יעלה</w:t>
+        </w:r>
+      </w:ins>
+      <w:ins w:id="170" w:author="user" w:date="2016-12-28T22:25:00Z">
+        <w:r>
+          <w:rPr>
+            <w:rFonts w:hint="cs"/>
+            <w:szCs w:val="22"/>
+            <w:rtl/>
+            <w:lang w:bidi="he-IL"/>
+          </w:rPr>
+          <w:t>.</w:t>
+        </w:r>
+      </w:ins>
+      <w:ins w:id="171" w:author="user" w:date="2016-12-28T22:22:00Z">
+        <w:r>
+          <w:rPr>
+            <w:rFonts w:hint="cs"/>
+            <w:szCs w:val="22"/>
+            <w:rtl/>
+            <w:lang w:bidi="he-IL"/>
+          </w:rPr>
+          <w:t xml:space="preserve"> כאשר </w:t>
+        </w:r>
+      </w:ins>
+      <w:ins w:id="172" w:author="user" w:date="2016-12-28T22:25:00Z">
+        <w:r>
+          <w:rPr>
+            <w:rFonts w:hint="cs"/>
+            <w:szCs w:val="22"/>
+            <w:rtl/>
+            <w:lang w:bidi="he-IL"/>
+          </w:rPr>
+          <w:t xml:space="preserve">לא יגיעו הודעות במשך זמן מסוים </w:t>
+        </w:r>
+      </w:ins>
+      <w:ins w:id="173" w:author="user" w:date="2016-12-28T22:22:00Z">
+        <w:r>
+          <w:rPr>
+            <w:rFonts w:hint="cs"/>
+            <w:szCs w:val="22"/>
+            <w:rtl/>
+            <w:lang w:bidi="he-IL"/>
+          </w:rPr>
+          <w:t>הערך יגיע ל-0</w:t>
+        </w:r>
+      </w:ins>
+      <w:ins w:id="174" w:author="user" w:date="2016-12-28T22:25:00Z">
+        <w:r>
+          <w:rPr>
+            <w:rFonts w:hint="cs"/>
+            <w:szCs w:val="22"/>
+            <w:rtl/>
+            <w:lang w:bidi="he-IL"/>
+          </w:rPr>
+          <w:t xml:space="preserve"> </w:t>
+        </w:r>
+        <w:r>
+          <w:rPr>
+            <w:szCs w:val="22"/>
+            <w:rtl/>
+            <w:lang w:bidi="he-IL"/>
+          </w:rPr>
+          <w:t>–</w:t>
+        </w:r>
+      </w:ins>
+      <w:ins w:id="175" w:author="user" w:date="2016-12-28T22:22:00Z">
+        <w:r>
+          <w:rPr>
+            <w:rFonts w:hint="cs"/>
+            <w:szCs w:val="22"/>
+            <w:rtl/>
+            <w:lang w:bidi="he-IL"/>
+          </w:rPr>
+          <w:t xml:space="preserve"> </w:t>
+        </w:r>
+      </w:ins>
+      <w:ins w:id="176" w:author="user" w:date="2016-12-28T22:25:00Z">
+        <w:r>
+          <w:rPr>
+            <w:rFonts w:hint="cs"/>
+            <w:szCs w:val="22"/>
+            <w:rtl/>
+            <w:lang w:bidi="he-IL"/>
+          </w:rPr>
+          <w:t xml:space="preserve">ואז </w:t>
+        </w:r>
+      </w:ins>
+      <w:ins w:id="177" w:author="user" w:date="2016-12-28T22:22:00Z">
+        <w:r>
+          <w:rPr>
+            <w:rFonts w:hint="cs"/>
+            <w:szCs w:val="22"/>
+            <w:rtl/>
+            <w:lang w:bidi="he-IL"/>
+          </w:rPr>
+          <w:t>נבצע את הבחירה של הפורט הקטן ביותר מחדש)</w:t>
+        </w:r>
+      </w:ins>
+      <w:ins w:id="178" w:author="user" w:date="2016-12-28T22:25:00Z">
+        <w:r>
+          <w:rPr>
+            <w:rFonts w:hint="cs"/>
+            <w:szCs w:val="22"/>
+            <w:rtl/>
+            <w:lang w:bidi="he-IL"/>
+          </w:rPr>
+          <w:t>.</w:t>
+        </w:r>
+      </w:ins>
+    </w:p>
+    <w:p>
+      <w:pPr>
+        <w:bidi/>
+        <w:rPr>
+          <w:del w:id="179" w:author="user" w:date="2016-12-28T22:10:00Z"/>
+          <w:szCs w:val="22"/>
+          <w:rtl/>
+          <w:lang w:bidi="he-IL"/>
+        </w:rPr>
+        <w:pPrChange w:id="180" w:author="user" w:date="2016-12-28T22:10:00Z">
+          <w:pPr>
+            <w:bidi/>
+          </w:pPr>
+        </w:pPrChange>
+      </w:pPr>
+      <w:bookmarkStart w:id="181" w:name="_GoBack"/>
+      <w:bookmarkEnd w:id="181"/>
+      <w:del w:id="182" w:author="user" w:date="2016-12-28T22:10:00Z">
+        <w:r>
+          <w:rPr>
+            <w:rFonts w:hint="cs"/>
+            <w:szCs w:val="22"/>
+            <w:lang w:bidi="he-IL"/>
+          </w:rPr>
+          <w:delText>TODO</w:delText>
+        </w:r>
+        <w:r>
+          <w:rPr>
+            <w:rFonts w:hint="cs"/>
+            <w:szCs w:val="22"/>
+            <w:rtl/>
+            <w:lang w:bidi="he-IL"/>
+          </w:rPr>
+          <w:delText xml:space="preserve"> בלאט.</w:delText>
+        </w:r>
+      </w:del>
     </w:p>
     <w:p>
       <w:pPr>
@@ -11748,7 +12594,7 @@
       <w:pPr>
         <w:bidi/>
         <w:rPr>
-          <w:ins w:id="109" w:author="user" w:date="2016-12-28T21:49:00Z"/>
+          <w:ins w:id="183" w:author="user" w:date="2016-12-28T21:49:00Z"/>
           <w:rtl/>
           <w:lang w:bidi="he-IL"/>
         </w:rPr>
@@ -11761,7 +12607,7 @@
           <w:rtl/>
           <w:lang w:bidi="he-IL"/>
         </w:rPr>
-        <w:pPrChange w:id="110" w:author="user" w:date="2016-12-28T21:49:00Z">
+        <w:pPrChange w:id="184" w:author="user" w:date="2016-12-28T21:49:00Z">
           <w:pPr>
             <w:bidi/>
           </w:pPr>
@@ -11776,7 +12622,7 @@
           <w:u w:val="single"/>
           <w:rtl/>
           <w:lang w:bidi="he-IL"/>
-          <w:rPrChange w:id="111" w:author="user" w:date="2016-12-28T21:49:00Z">
+          <w:rPrChange w:id="185" w:author="user" w:date="2016-12-28T21:49:00Z">
             <w:rPr>
               <w:szCs w:val="22"/>
               <w:u w:val="single"/>
@@ -11785,7 +12631,7 @@
             </w:rPr>
           </w:rPrChange>
         </w:rPr>
-        <w:pPrChange w:id="112" w:author="user" w:date="2016-12-28T21:49:00Z">
+        <w:pPrChange w:id="186" w:author="user" w:date="2016-12-28T21:49:00Z">
           <w:pPr>
             <w:bidi/>
           </w:pPr>
@@ -11798,7 +12644,7 @@
           <w:u w:val="single"/>
           <w:rtl/>
           <w:lang w:bidi="he-IL"/>
-          <w:rPrChange w:id="113" w:author="user" w:date="2016-12-28T21:49:00Z">
+          <w:rPrChange w:id="187" w:author="user" w:date="2016-12-28T21:49:00Z">
             <w:rPr>
               <w:rFonts w:hint="cs"/>
               <w:szCs w:val="22"/>
@@ -11815,14 +12661,14 @@
       <w:pPr>
         <w:bidi/>
         <w:rPr>
-          <w:ins w:id="114" w:author="user" w:date="2016-12-28T21:43:00Z"/>
-          <w:rFonts w:hint="cs"/>
-          <w:szCs w:val="22"/>
-          <w:rtl/>
-          <w:lang w:bidi="he-IL"/>
-          <w:rPrChange w:id="115" w:author="user" w:date="2016-12-28T21:49:00Z">
+          <w:ins w:id="188" w:author="user" w:date="2016-12-28T21:43:00Z"/>
+          <w:rFonts w:hint="cs"/>
+          <w:szCs w:val="22"/>
+          <w:rtl/>
+          <w:lang w:bidi="he-IL"/>
+          <w:rPrChange w:id="189" w:author="user" w:date="2016-12-28T21:49:00Z">
             <w:rPr>
-              <w:ins w:id="116" w:author="user" w:date="2016-12-28T21:43:00Z"/>
+              <w:ins w:id="190" w:author="user" w:date="2016-12-28T21:43:00Z"/>
               <w:rFonts w:hint="cs"/>
               <w:szCs w:val="22"/>
               <w:rtl/>
@@ -11830,7 +12676,7 @@
             </w:rPr>
           </w:rPrChange>
         </w:rPr>
-        <w:pPrChange w:id="117" w:author="user" w:date="2016-12-28T21:42:00Z">
+        <w:pPrChange w:id="191" w:author="user" w:date="2016-12-28T21:42:00Z">
           <w:pPr>
             <w:bidi/>
           </w:pPr>
@@ -11842,7 +12688,7 @@
           <w:szCs w:val="22"/>
           <w:rtl/>
           <w:lang w:bidi="he-IL"/>
-          <w:rPrChange w:id="118" w:author="user" w:date="2016-12-28T21:49:00Z">
+          <w:rPrChange w:id="192" w:author="user" w:date="2016-12-28T21:49:00Z">
             <w:rPr>
               <w:rFonts w:hint="cs"/>
               <w:szCs w:val="22"/>
@@ -11859,7 +12705,7 @@
           <w:szCs w:val="22"/>
           <w:rtl/>
           <w:lang w:bidi="he-IL"/>
-          <w:rPrChange w:id="119" w:author="user" w:date="2016-12-28T21:49:00Z">
+          <w:rPrChange w:id="193" w:author="user" w:date="2016-12-28T21:49:00Z">
             <w:rPr>
               <w:rFonts w:hint="cs"/>
               <w:szCs w:val="22"/>
@@ -11876,7 +12722,7 @@
           <w:szCs w:val="22"/>
           <w:rtl/>
           <w:lang w:bidi="he-IL"/>
-          <w:rPrChange w:id="120" w:author="user" w:date="2016-12-28T21:49:00Z">
+          <w:rPrChange w:id="194" w:author="user" w:date="2016-12-28T21:49:00Z">
             <w:rPr>
               <w:rFonts w:hint="cs"/>
               <w:szCs w:val="22"/>
@@ -11892,7 +12738,7 @@
           <w:szCs w:val="22"/>
           <w:rtl/>
           <w:lang w:bidi="he-IL"/>
-          <w:rPrChange w:id="121" w:author="user" w:date="2016-12-28T21:49:00Z">
+          <w:rPrChange w:id="195" w:author="user" w:date="2016-12-28T21:49:00Z">
             <w:rPr>
               <w:szCs w:val="22"/>
               <w:rtl/>
@@ -11908,7 +12754,7 @@
           <w:szCs w:val="22"/>
           <w:rtl/>
           <w:lang w:bidi="he-IL"/>
-          <w:rPrChange w:id="122" w:author="user" w:date="2016-12-28T21:49:00Z">
+          <w:rPrChange w:id="196" w:author="user" w:date="2016-12-28T21:49:00Z">
             <w:rPr>
               <w:rFonts w:hint="cs"/>
               <w:szCs w:val="22"/>
@@ -11919,7 +12765,7 @@
         </w:rPr>
         <w:t xml:space="preserve"> הוא היח</w:t>
       </w:r>
-      <w:ins w:id="123" w:author="user" w:date="2016-12-28T21:50:00Z">
+      <w:ins w:id="197" w:author="user" w:date="2016-12-28T21:50:00Z">
         <w:r>
           <w:rPr>
             <w:rFonts w:hint="cs"/>
@@ -11936,7 +12782,7 @@
           <w:szCs w:val="22"/>
           <w:rtl/>
           <w:lang w:bidi="he-IL"/>
-          <w:rPrChange w:id="124" w:author="user" w:date="2016-12-28T21:49:00Z">
+          <w:rPrChange w:id="198" w:author="user" w:date="2016-12-28T21:49:00Z">
             <w:rPr>
               <w:rFonts w:hint="cs"/>
               <w:szCs w:val="22"/>
@@ -11952,7 +12798,7 @@
         <w:rPr>
           <w:szCs w:val="22"/>
           <w:lang w:bidi="he-IL"/>
-          <w:rPrChange w:id="125" w:author="user" w:date="2016-12-28T21:49:00Z">
+          <w:rPrChange w:id="199" w:author="user" w:date="2016-12-28T21:49:00Z">
             <w:rPr>
               <w:szCs w:val="22"/>
               <w:lang w:bidi="he-IL"/>
@@ -11968,7 +12814,7 @@
           <w:szCs w:val="22"/>
           <w:rtl/>
           <w:lang w:bidi="he-IL"/>
-          <w:rPrChange w:id="126" w:author="user" w:date="2016-12-28T21:49:00Z">
+          <w:rPrChange w:id="200" w:author="user" w:date="2016-12-28T21:49:00Z">
             <w:rPr>
               <w:rFonts w:hint="cs"/>
               <w:szCs w:val="22"/>
@@ -11979,14 +12825,14 @@
         </w:rPr>
         <w:t>, לכן</w:t>
       </w:r>
-      <w:ins w:id="127" w:author="user" w:date="2016-12-28T21:42:00Z">
+      <w:ins w:id="201" w:author="user" w:date="2016-12-28T21:42:00Z">
         <w:r>
           <w:rPr>
             <w:rFonts w:hint="cs"/>
             <w:szCs w:val="22"/>
             <w:rtl/>
             <w:lang w:bidi="he-IL"/>
-            <w:rPrChange w:id="128" w:author="user" w:date="2016-12-28T21:49:00Z">
+            <w:rPrChange w:id="202" w:author="user" w:date="2016-12-28T21:49:00Z">
               <w:rPr>
                 <w:rFonts w:hint="cs"/>
                 <w:szCs w:val="22"/>
@@ -12004,7 +12850,7 @@
           <w:szCs w:val="22"/>
           <w:rtl/>
           <w:lang w:bidi="he-IL"/>
-          <w:rPrChange w:id="129" w:author="user" w:date="2016-12-28T21:49:00Z">
+          <w:rPrChange w:id="203" w:author="user" w:date="2016-12-28T21:49:00Z">
             <w:rPr>
               <w:rFonts w:hint="cs"/>
               <w:szCs w:val="22"/>
@@ -12015,14 +12861,14 @@
         </w:rPr>
         <w:t xml:space="preserve"> </w:t>
       </w:r>
-      <w:del w:id="130" w:author="user" w:date="2016-12-28T21:42:00Z">
+      <w:del w:id="204" w:author="user" w:date="2016-12-28T21:42:00Z">
         <w:r>
           <w:rPr>
             <w:rFonts w:hint="cs"/>
             <w:szCs w:val="22"/>
             <w:rtl/>
             <w:lang w:bidi="he-IL"/>
-            <w:rPrChange w:id="131" w:author="user" w:date="2016-12-28T21:49:00Z">
+            <w:rPrChange w:id="205" w:author="user" w:date="2016-12-28T21:49:00Z">
               <w:rPr>
                 <w:rFonts w:hint="cs"/>
                 <w:szCs w:val="22"/>
@@ -12040,7 +12886,7 @@
           <w:szCs w:val="22"/>
           <w:rtl/>
           <w:lang w:bidi="he-IL"/>
-          <w:rPrChange w:id="132" w:author="user" w:date="2016-12-28T21:49:00Z">
+          <w:rPrChange w:id="206" w:author="user" w:date="2016-12-28T21:49:00Z">
             <w:rPr>
               <w:rFonts w:hint="cs"/>
               <w:szCs w:val="22"/>
@@ -12051,7 +12897,7 @@
         </w:rPr>
         <w:t>את כל רוחב הפס האפשרי</w:t>
       </w:r>
-      <w:ins w:id="133" w:author="user" w:date="2016-12-28T21:50:00Z">
+      <w:ins w:id="207" w:author="user" w:date="2016-12-28T21:50:00Z">
         <w:r>
           <w:rPr>
             <w:rFonts w:hint="cs"/>
@@ -12068,7 +12914,7 @@
           <w:szCs w:val="22"/>
           <w:rtl/>
           <w:lang w:bidi="he-IL"/>
-          <w:rPrChange w:id="134" w:author="user" w:date="2016-12-28T21:49:00Z">
+          <w:rPrChange w:id="208" w:author="user" w:date="2016-12-28T21:49:00Z">
             <w:rPr>
               <w:rFonts w:hint="cs"/>
               <w:szCs w:val="22"/>
@@ -12079,14 +12925,14 @@
         </w:rPr>
         <w:t xml:space="preserve">. </w:t>
       </w:r>
-      <w:ins w:id="135" w:author="user" w:date="2016-12-28T21:42:00Z">
+      <w:ins w:id="209" w:author="user" w:date="2016-12-28T21:42:00Z">
         <w:r>
           <w:rPr>
             <w:rFonts w:hint="cs"/>
             <w:szCs w:val="22"/>
             <w:rtl/>
             <w:lang w:bidi="he-IL"/>
-            <w:rPrChange w:id="136" w:author="user" w:date="2016-12-28T21:49:00Z">
+            <w:rPrChange w:id="210" w:author="user" w:date="2016-12-28T21:49:00Z">
               <w:rPr>
                 <w:rFonts w:hint="cs"/>
                 <w:szCs w:val="22"/>
@@ -12098,13 +12944,13 @@
           <w:t xml:space="preserve">אבל צריך לתת לכל החיבורים רוחב פס זה </w:t>
         </w:r>
       </w:ins>
-      <w:ins w:id="137" w:author="user" w:date="2016-12-28T21:43:00Z">
+      <w:ins w:id="211" w:author="user" w:date="2016-12-28T21:43:00Z">
         <w:r>
           <w:rPr>
             <w:szCs w:val="22"/>
             <w:rtl/>
             <w:lang w:bidi="he-IL"/>
-            <w:rPrChange w:id="138" w:author="user" w:date="2016-12-28T21:49:00Z">
+            <w:rPrChange w:id="212" w:author="user" w:date="2016-12-28T21:49:00Z">
               <w:rPr>
                 <w:szCs w:val="22"/>
                 <w:rtl/>
@@ -12115,14 +12961,14 @@
           <w:t>–</w:t>
         </w:r>
       </w:ins>
-      <w:ins w:id="139" w:author="user" w:date="2016-12-28T21:42:00Z">
+      <w:ins w:id="213" w:author="user" w:date="2016-12-28T21:42:00Z">
         <w:r>
           <w:rPr>
             <w:rFonts w:hint="cs"/>
             <w:szCs w:val="22"/>
             <w:rtl/>
             <w:lang w:bidi="he-IL"/>
-            <w:rPrChange w:id="140" w:author="user" w:date="2016-12-28T21:49:00Z">
+            <w:rPrChange w:id="214" w:author="user" w:date="2016-12-28T21:49:00Z">
               <w:rPr>
                 <w:rFonts w:hint="cs"/>
                 <w:szCs w:val="22"/>
@@ -12134,14 +12980,14 @@
           <w:t xml:space="preserve"> לכן </w:t>
         </w:r>
       </w:ins>
-      <w:ins w:id="141" w:author="user" w:date="2016-12-28T21:43:00Z">
+      <w:ins w:id="215" w:author="user" w:date="2016-12-28T21:43:00Z">
         <w:r>
           <w:rPr>
             <w:rFonts w:hint="cs"/>
             <w:szCs w:val="22"/>
             <w:rtl/>
             <w:lang w:bidi="he-IL"/>
-            <w:rPrChange w:id="142" w:author="user" w:date="2016-12-28T21:49:00Z">
+            <w:rPrChange w:id="216" w:author="user" w:date="2016-12-28T21:49:00Z">
               <w:rPr>
                 <w:rFonts w:hint="cs"/>
                 <w:szCs w:val="22"/>
@@ -12158,14 +13004,14 @@
       <w:pPr>
         <w:bidi/>
         <w:rPr>
-          <w:ins w:id="143" w:author="user" w:date="2016-12-28T21:44:00Z"/>
-          <w:rFonts w:hint="cs"/>
-          <w:szCs w:val="22"/>
-          <w:rtl/>
-          <w:lang w:bidi="he-IL"/>
-          <w:rPrChange w:id="144" w:author="user" w:date="2016-12-28T21:49:00Z">
+          <w:ins w:id="217" w:author="user" w:date="2016-12-28T21:44:00Z"/>
+          <w:rFonts w:hint="cs"/>
+          <w:szCs w:val="22"/>
+          <w:rtl/>
+          <w:lang w:bidi="he-IL"/>
+          <w:rPrChange w:id="218" w:author="user" w:date="2016-12-28T21:49:00Z">
             <w:rPr>
-              <w:ins w:id="145" w:author="user" w:date="2016-12-28T21:44:00Z"/>
+              <w:ins w:id="219" w:author="user" w:date="2016-12-28T21:44:00Z"/>
               <w:rFonts w:hint="cs"/>
               <w:szCs w:val="22"/>
               <w:rtl/>
@@ -12173,20 +13019,20 @@
             </w:rPr>
           </w:rPrChange>
         </w:rPr>
-        <w:pPrChange w:id="146" w:author="user" w:date="2016-12-28T21:49:00Z">
+        <w:pPrChange w:id="220" w:author="user" w:date="2016-12-28T21:49:00Z">
           <w:pPr>
             <w:bidi/>
           </w:pPr>
         </w:pPrChange>
       </w:pPr>
-      <w:ins w:id="147" w:author="user" w:date="2016-12-28T21:43:00Z">
+      <w:ins w:id="221" w:author="user" w:date="2016-12-28T21:43:00Z">
         <w:r>
           <w:rPr>
             <w:rFonts w:hint="cs"/>
             <w:szCs w:val="22"/>
             <w:rtl/>
             <w:lang w:bidi="he-IL"/>
-            <w:rPrChange w:id="148" w:author="user" w:date="2016-12-28T21:49:00Z">
+            <w:rPrChange w:id="222" w:author="user" w:date="2016-12-28T21:49:00Z">
               <w:rPr>
                 <w:rFonts w:hint="cs"/>
                 <w:szCs w:val="22"/>
@@ -12202,7 +13048,7 @@
           <w:rPr>
             <w:szCs w:val="22"/>
             <w:lang w:bidi="he-IL"/>
-            <w:rPrChange w:id="149" w:author="user" w:date="2016-12-28T21:49:00Z">
+            <w:rPrChange w:id="223" w:author="user" w:date="2016-12-28T21:49:00Z">
               <w:rPr>
                 <w:szCs w:val="22"/>
                 <w:lang w:bidi="he-IL"/>
@@ -12218,7 +13064,7 @@
             <w:szCs w:val="22"/>
             <w:rtl/>
             <w:lang w:bidi="he-IL"/>
-            <w:rPrChange w:id="150" w:author="user" w:date="2016-12-28T21:49:00Z">
+            <w:rPrChange w:id="224" w:author="user" w:date="2016-12-28T21:49:00Z">
               <w:rPr>
                 <w:rFonts w:hint="cs"/>
                 <w:szCs w:val="22"/>
@@ -12235,7 +13081,7 @@
             <w:szCs w:val="22"/>
             <w:rtl/>
             <w:lang w:bidi="he-IL"/>
-            <w:rPrChange w:id="151" w:author="user" w:date="2016-12-28T21:49:00Z">
+            <w:rPrChange w:id="225" w:author="user" w:date="2016-12-28T21:49:00Z">
               <w:rPr>
                 <w:rFonts w:hint="cs"/>
                 <w:szCs w:val="22"/>
@@ -12252,7 +13098,7 @@
             <w:szCs w:val="22"/>
             <w:rtl/>
             <w:lang w:bidi="he-IL"/>
-            <w:rPrChange w:id="152" w:author="user" w:date="2016-12-28T21:49:00Z">
+            <w:rPrChange w:id="226" w:author="user" w:date="2016-12-28T21:49:00Z">
               <w:rPr>
                 <w:rFonts w:hint="cs"/>
                 <w:szCs w:val="22"/>
@@ -12269,7 +13115,7 @@
             <w:szCs w:val="22"/>
             <w:rtl/>
             <w:lang w:bidi="he-IL"/>
-            <w:rPrChange w:id="153" w:author="user" w:date="2016-12-28T21:49:00Z">
+            <w:rPrChange w:id="227" w:author="user" w:date="2016-12-28T21:49:00Z">
               <w:rPr>
                 <w:rFonts w:hint="cs"/>
                 <w:szCs w:val="22"/>
@@ -12281,13 +13127,13 @@
           <w:t xml:space="preserve">וסה"כ רוחב הפס הלא מנוצל בה הוא 10 </w:t>
         </w:r>
       </w:ins>
-      <w:ins w:id="154" w:author="user" w:date="2016-12-28T21:44:00Z">
+      <w:ins w:id="228" w:author="user" w:date="2016-12-28T21:44:00Z">
         <w:r>
           <w:rPr>
             <w:szCs w:val="22"/>
             <w:rtl/>
             <w:lang w:bidi="he-IL"/>
-            <w:rPrChange w:id="155" w:author="user" w:date="2016-12-28T21:49:00Z">
+            <w:rPrChange w:id="229" w:author="user" w:date="2016-12-28T21:49:00Z">
               <w:rPr>
                 <w:szCs w:val="22"/>
                 <w:rtl/>
@@ -12298,14 +13144,14 @@
           <w:t>–</w:t>
         </w:r>
       </w:ins>
-      <w:ins w:id="156" w:author="user" w:date="2016-12-28T21:43:00Z">
+      <w:ins w:id="230" w:author="user" w:date="2016-12-28T21:43:00Z">
         <w:r>
           <w:rPr>
             <w:rFonts w:hint="cs"/>
             <w:szCs w:val="22"/>
             <w:rtl/>
             <w:lang w:bidi="he-IL"/>
-            <w:rPrChange w:id="157" w:author="user" w:date="2016-12-28T21:49:00Z">
+            <w:rPrChange w:id="231" w:author="user" w:date="2016-12-28T21:49:00Z">
               <w:rPr>
                 <w:rFonts w:hint="cs"/>
                 <w:szCs w:val="22"/>
@@ -12317,14 +13163,14 @@
           <w:t xml:space="preserve"> זוהי </w:t>
         </w:r>
       </w:ins>
-      <w:ins w:id="158" w:author="user" w:date="2016-12-28T21:44:00Z">
+      <w:ins w:id="232" w:author="user" w:date="2016-12-28T21:44:00Z">
         <w:r>
           <w:rPr>
             <w:rFonts w:hint="cs"/>
             <w:szCs w:val="22"/>
             <w:rtl/>
             <w:lang w:bidi="he-IL"/>
-            <w:rPrChange w:id="159" w:author="user" w:date="2016-12-28T21:49:00Z">
+            <w:rPrChange w:id="233" w:author="user" w:date="2016-12-28T21:49:00Z">
               <w:rPr>
                 <w:rFonts w:hint="cs"/>
                 <w:szCs w:val="22"/>
@@ -12336,14 +13182,14 @@
           <w:t>גם המגבלה הגדולה ביותר</w:t>
         </w:r>
       </w:ins>
-      <w:ins w:id="160" w:author="user" w:date="2016-12-28T21:48:00Z">
+      <w:ins w:id="234" w:author="user" w:date="2016-12-28T21:48:00Z">
         <w:r>
           <w:rPr>
             <w:rFonts w:hint="cs"/>
             <w:szCs w:val="22"/>
             <w:rtl/>
             <w:lang w:bidi="he-IL"/>
-            <w:rPrChange w:id="161" w:author="user" w:date="2016-12-28T21:49:00Z">
+            <w:rPrChange w:id="235" w:author="user" w:date="2016-12-28T21:49:00Z">
               <w:rPr>
                 <w:rFonts w:hint="cs"/>
                 <w:szCs w:val="22"/>
@@ -12355,14 +13201,14 @@
           <w:t xml:space="preserve"> שלנו</w:t>
         </w:r>
       </w:ins>
-      <w:ins w:id="162" w:author="user" w:date="2016-12-28T21:44:00Z">
+      <w:ins w:id="236" w:author="user" w:date="2016-12-28T21:44:00Z">
         <w:r>
           <w:rPr>
             <w:rFonts w:hint="cs"/>
             <w:szCs w:val="22"/>
             <w:rtl/>
             <w:lang w:bidi="he-IL"/>
-            <w:rPrChange w:id="163" w:author="user" w:date="2016-12-28T21:49:00Z">
+            <w:rPrChange w:id="237" w:author="user" w:date="2016-12-28T21:49:00Z">
               <w:rPr>
                 <w:rFonts w:hint="cs"/>
                 <w:szCs w:val="22"/>
@@ -12378,7 +13224,7 @@
             <w:szCs w:val="22"/>
             <w:rtl/>
             <w:lang w:bidi="he-IL"/>
-            <w:rPrChange w:id="164" w:author="user" w:date="2016-12-28T21:49:00Z">
+            <w:rPrChange w:id="238" w:author="user" w:date="2016-12-28T21:49:00Z">
               <w:rPr>
                 <w:szCs w:val="22"/>
                 <w:rtl/>
@@ -12394,7 +13240,7 @@
             <w:szCs w:val="22"/>
             <w:rtl/>
             <w:lang w:bidi="he-IL"/>
-            <w:rPrChange w:id="165" w:author="user" w:date="2016-12-28T21:49:00Z">
+            <w:rPrChange w:id="239" w:author="user" w:date="2016-12-28T21:49:00Z">
               <w:rPr>
                 <w:rFonts w:hint="cs"/>
                 <w:szCs w:val="22"/>
@@ -12406,14 +13252,14 @@
           <w:t>לכן על מנת לשרת את כל החיבורים בצורה ז</w:t>
         </w:r>
       </w:ins>
-      <w:ins w:id="166" w:author="user" w:date="2016-12-28T21:49:00Z">
+      <w:ins w:id="240" w:author="user" w:date="2016-12-28T21:49:00Z">
         <w:r>
           <w:rPr>
             <w:rFonts w:hint="cs"/>
             <w:szCs w:val="22"/>
             <w:rtl/>
             <w:lang w:bidi="he-IL"/>
-            <w:rPrChange w:id="167" w:author="user" w:date="2016-12-28T21:49:00Z">
+            <w:rPrChange w:id="241" w:author="user" w:date="2016-12-28T21:49:00Z">
               <w:rPr>
                 <w:rFonts w:hint="cs"/>
                 <w:szCs w:val="22"/>
@@ -12425,14 +13271,14 @@
           <w:t xml:space="preserve">הה, </w:t>
         </w:r>
       </w:ins>
-      <w:ins w:id="168" w:author="user" w:date="2016-12-28T21:44:00Z">
+      <w:ins w:id="242" w:author="user" w:date="2016-12-28T21:44:00Z">
         <w:r>
           <w:rPr>
             <w:rFonts w:hint="cs"/>
             <w:szCs w:val="22"/>
             <w:rtl/>
             <w:lang w:bidi="he-IL"/>
-            <w:rPrChange w:id="169" w:author="user" w:date="2016-12-28T21:49:00Z">
+            <w:rPrChange w:id="243" w:author="user" w:date="2016-12-28T21:49:00Z">
               <w:rPr>
                 <w:rFonts w:hint="cs"/>
                 <w:szCs w:val="22"/>
@@ -12452,7 +13298,7 @@
           <w:szCs w:val="22"/>
           <w:rtl/>
           <w:lang w:bidi="he-IL"/>
-          <w:rPrChange w:id="170" w:author="user" w:date="2016-12-28T21:49:00Z">
+          <w:rPrChange w:id="244" w:author="user" w:date="2016-12-28T21:49:00Z">
             <w:rPr>
               <w:szCs w:val="22"/>
               <w:rtl/>
@@ -12460,20 +13306,20 @@
             </w:rPr>
           </w:rPrChange>
         </w:rPr>
-        <w:pPrChange w:id="171" w:author="user" w:date="2016-12-28T21:44:00Z">
+        <w:pPrChange w:id="245" w:author="user" w:date="2016-12-28T21:44:00Z">
           <w:pPr>
             <w:bidi/>
           </w:pPr>
         </w:pPrChange>
       </w:pPr>
-      <w:del w:id="172" w:author="user" w:date="2016-12-28T21:44:00Z">
+      <w:del w:id="246" w:author="user" w:date="2016-12-28T21:44:00Z">
         <w:r>
           <w:rPr>
             <w:rFonts w:hint="cs"/>
             <w:szCs w:val="22"/>
             <w:rtl/>
             <w:lang w:bidi="he-IL"/>
-            <w:rPrChange w:id="173" w:author="user" w:date="2016-12-28T21:49:00Z">
+            <w:rPrChange w:id="247" w:author="user" w:date="2016-12-28T21:49:00Z">
               <w:rPr>
                 <w:rFonts w:hint="cs"/>
                 <w:szCs w:val="22"/>
@@ -12494,7 +13340,7 @@
           <w:u w:val="single"/>
           <w:rtl/>
           <w:lang w:bidi="he-IL"/>
-          <w:rPrChange w:id="174" w:author="user" w:date="2016-12-28T21:49:00Z">
+          <w:rPrChange w:id="248" w:author="user" w:date="2016-12-28T21:49:00Z">
             <w:rPr>
               <w:szCs w:val="22"/>
               <w:u w:val="single"/>
@@ -12511,7 +13357,7 @@
           <w:u w:val="single"/>
           <w:rtl/>
           <w:lang w:bidi="he-IL"/>
-          <w:rPrChange w:id="175" w:author="user" w:date="2016-12-28T21:49:00Z">
+          <w:rPrChange w:id="249" w:author="user" w:date="2016-12-28T21:49:00Z">
             <w:rPr>
               <w:rFonts w:hint="cs"/>
               <w:szCs w:val="22"/>
@@ -12528,33 +13374,33 @@
       <w:pPr>
         <w:bidi/>
         <w:rPr>
-          <w:ins w:id="176" w:author="user" w:date="2016-12-28T21:47:00Z"/>
-          <w:szCs w:val="22"/>
-          <w:rtl/>
-          <w:lang w:bidi="he-IL"/>
-          <w:rPrChange w:id="177" w:author="user" w:date="2016-12-28T21:49:00Z">
+          <w:ins w:id="250" w:author="user" w:date="2016-12-28T21:47:00Z"/>
+          <w:szCs w:val="22"/>
+          <w:rtl/>
+          <w:lang w:bidi="he-IL"/>
+          <w:rPrChange w:id="251" w:author="user" w:date="2016-12-28T21:49:00Z">
             <w:rPr>
-              <w:ins w:id="178" w:author="user" w:date="2016-12-28T21:47:00Z"/>
+              <w:ins w:id="252" w:author="user" w:date="2016-12-28T21:47:00Z"/>
               <w:szCs w:val="22"/>
               <w:rtl/>
               <w:lang w:bidi="he-IL"/>
             </w:rPr>
           </w:rPrChange>
         </w:rPr>
-        <w:pPrChange w:id="179" w:author="user" w:date="2016-12-28T21:47:00Z">
+        <w:pPrChange w:id="253" w:author="user" w:date="2016-12-28T21:47:00Z">
           <w:pPr>
             <w:bidi/>
           </w:pPr>
         </w:pPrChange>
       </w:pPr>
-      <w:ins w:id="180" w:author="user" w:date="2016-12-28T21:44:00Z">
+      <w:ins w:id="254" w:author="user" w:date="2016-12-28T21:44:00Z">
         <w:r>
           <w:rPr>
             <w:rFonts w:hint="cs"/>
             <w:szCs w:val="22"/>
             <w:rtl/>
             <w:lang w:bidi="he-IL"/>
-            <w:rPrChange w:id="181" w:author="user" w:date="2016-12-28T21:49:00Z">
+            <w:rPrChange w:id="255" w:author="user" w:date="2016-12-28T21:49:00Z">
               <w:rPr>
                 <w:rFonts w:hint="cs"/>
                 <w:szCs w:val="22"/>
@@ -12570,7 +13416,7 @@
           <w:rPr>
             <w:szCs w:val="22"/>
             <w:lang w:bidi="he-IL"/>
-            <w:rPrChange w:id="182" w:author="user" w:date="2016-12-28T21:49:00Z">
+            <w:rPrChange w:id="256" w:author="user" w:date="2016-12-28T21:49:00Z">
               <w:rPr>
                 <w:szCs w:val="22"/>
                 <w:lang w:bidi="he-IL"/>
@@ -12586,7 +13432,7 @@
             <w:szCs w:val="22"/>
             <w:rtl/>
             <w:lang w:bidi="he-IL"/>
-            <w:rPrChange w:id="183" w:author="user" w:date="2016-12-28T21:49:00Z">
+            <w:rPrChange w:id="257" w:author="user" w:date="2016-12-28T21:49:00Z">
               <w:rPr>
                 <w:rFonts w:hint="cs"/>
                 <w:szCs w:val="22"/>
@@ -12598,14 +13444,14 @@
           <w:t xml:space="preserve"> ורוחב הפס שלה נוצל לחלוטין</w:t>
         </w:r>
       </w:ins>
-      <w:ins w:id="184" w:author="user" w:date="2016-12-28T21:45:00Z">
+      <w:ins w:id="258" w:author="user" w:date="2016-12-28T21:45:00Z">
         <w:r>
           <w:rPr>
             <w:rFonts w:hint="cs"/>
             <w:szCs w:val="22"/>
             <w:rtl/>
             <w:lang w:bidi="he-IL"/>
-            <w:rPrChange w:id="185" w:author="user" w:date="2016-12-28T21:49:00Z">
+            <w:rPrChange w:id="259" w:author="user" w:date="2016-12-28T21:49:00Z">
               <w:rPr>
                 <w:rFonts w:hint="cs"/>
                 <w:szCs w:val="22"/>
@@ -12617,14 +13463,14 @@
           <w:t>,</w:t>
         </w:r>
       </w:ins>
-      <w:ins w:id="186" w:author="user" w:date="2016-12-28T21:44:00Z">
+      <w:ins w:id="260" w:author="user" w:date="2016-12-28T21:44:00Z">
         <w:r>
           <w:rPr>
             <w:rFonts w:hint="cs"/>
             <w:szCs w:val="22"/>
             <w:rtl/>
             <w:lang w:bidi="he-IL"/>
-            <w:rPrChange w:id="187" w:author="user" w:date="2016-12-28T21:49:00Z">
+            <w:rPrChange w:id="261" w:author="user" w:date="2016-12-28T21:49:00Z">
               <w:rPr>
                 <w:rFonts w:hint="cs"/>
                 <w:szCs w:val="22"/>
@@ -12641,7 +13487,7 @@
             <w:szCs w:val="22"/>
             <w:rtl/>
             <w:lang w:bidi="he-IL"/>
-            <w:rPrChange w:id="188" w:author="user" w:date="2016-12-28T21:49:00Z">
+            <w:rPrChange w:id="262" w:author="user" w:date="2016-12-28T21:49:00Z">
               <w:rPr>
                 <w:rFonts w:hint="cs"/>
                 <w:szCs w:val="22"/>
@@ -12653,7 +13499,7 @@
           <w:t>לא ניתן לספק לאף אחד מהם</w:t>
         </w:r>
       </w:ins>
-      <w:ins w:id="189" w:author="user" w:date="2016-12-28T21:50:00Z">
+      <w:ins w:id="263" w:author="user" w:date="2016-12-28T21:50:00Z">
         <w:r>
           <w:rPr>
             <w:rFonts w:hint="cs"/>
@@ -12664,14 +13510,14 @@
           <w:t xml:space="preserve"> רוחב פס נוסף</w:t>
         </w:r>
       </w:ins>
-      <w:ins w:id="190" w:author="user" w:date="2016-12-28T21:45:00Z">
+      <w:ins w:id="264" w:author="user" w:date="2016-12-28T21:45:00Z">
         <w:r>
           <w:rPr>
             <w:rFonts w:hint="cs"/>
             <w:szCs w:val="22"/>
             <w:rtl/>
             <w:lang w:bidi="he-IL"/>
-            <w:rPrChange w:id="191" w:author="user" w:date="2016-12-28T21:49:00Z">
+            <w:rPrChange w:id="265" w:author="user" w:date="2016-12-28T21:49:00Z">
               <w:rPr>
                 <w:rFonts w:hint="cs"/>
                 <w:szCs w:val="22"/>
@@ -12687,7 +13533,7 @@
             <w:szCs w:val="22"/>
             <w:rtl/>
             <w:lang w:bidi="he-IL"/>
-            <w:rPrChange w:id="192" w:author="user" w:date="2016-12-28T21:49:00Z">
+            <w:rPrChange w:id="266" w:author="user" w:date="2016-12-28T21:49:00Z">
               <w:rPr>
                 <w:szCs w:val="22"/>
                 <w:rtl/>
@@ -12703,7 +13549,7 @@
             <w:szCs w:val="22"/>
             <w:rtl/>
             <w:lang w:bidi="he-IL"/>
-            <w:rPrChange w:id="193" w:author="user" w:date="2016-12-28T21:49:00Z">
+            <w:rPrChange w:id="267" w:author="user" w:date="2016-12-28T21:49:00Z">
               <w:rPr>
                 <w:rFonts w:hint="cs"/>
                 <w:szCs w:val="22"/>
@@ -12715,7 +13561,7 @@
           <w:t>לעומת זאת</w:t>
         </w:r>
       </w:ins>
-      <w:ins w:id="194" w:author="user" w:date="2016-12-28T21:50:00Z">
+      <w:ins w:id="268" w:author="user" w:date="2016-12-28T21:50:00Z">
         <w:r>
           <w:rPr>
             <w:rFonts w:hint="cs"/>
@@ -12726,14 +13572,14 @@
           <w:t>,</w:t>
         </w:r>
       </w:ins>
-      <w:ins w:id="195" w:author="user" w:date="2016-12-28T21:45:00Z">
+      <w:ins w:id="269" w:author="user" w:date="2016-12-28T21:45:00Z">
         <w:r>
           <w:rPr>
             <w:rFonts w:hint="cs"/>
             <w:szCs w:val="22"/>
             <w:rtl/>
             <w:lang w:bidi="he-IL"/>
-            <w:rPrChange w:id="196" w:author="user" w:date="2016-12-28T21:49:00Z">
+            <w:rPrChange w:id="270" w:author="user" w:date="2016-12-28T21:49:00Z">
               <w:rPr>
                 <w:rFonts w:hint="cs"/>
                 <w:szCs w:val="22"/>
@@ -12745,7 +13591,7 @@
           <w:t xml:space="preserve"> חיבור 1</w:t>
         </w:r>
       </w:ins>
-      <w:ins w:id="197" w:author="user" w:date="2016-12-28T21:50:00Z">
+      <w:ins w:id="271" w:author="user" w:date="2016-12-28T21:50:00Z">
         <w:r>
           <w:rPr>
             <w:rFonts w:hint="cs"/>
@@ -12756,14 +13602,14 @@
           <w:t xml:space="preserve"> -</w:t>
         </w:r>
       </w:ins>
-      <w:ins w:id="198" w:author="user" w:date="2016-12-28T21:45:00Z">
+      <w:ins w:id="272" w:author="user" w:date="2016-12-28T21:45:00Z">
         <w:r>
           <w:rPr>
             <w:rFonts w:hint="cs"/>
             <w:szCs w:val="22"/>
             <w:rtl/>
             <w:lang w:bidi="he-IL"/>
-            <w:rPrChange w:id="199" w:author="user" w:date="2016-12-28T21:49:00Z">
+            <w:rPrChange w:id="273" w:author="user" w:date="2016-12-28T21:49:00Z">
               <w:rPr>
                 <w:rFonts w:hint="cs"/>
                 <w:szCs w:val="22"/>
@@ -12779,7 +13625,7 @@
           <w:rPr>
             <w:szCs w:val="22"/>
             <w:lang w:bidi="he-IL"/>
-            <w:rPrChange w:id="200" w:author="user" w:date="2016-12-28T21:49:00Z">
+            <w:rPrChange w:id="274" w:author="user" w:date="2016-12-28T21:49:00Z">
               <w:rPr>
                 <w:szCs w:val="22"/>
                 <w:lang w:bidi="he-IL"/>
@@ -12795,7 +13641,7 @@
             <w:szCs w:val="22"/>
             <w:rtl/>
             <w:lang w:bidi="he-IL"/>
-            <w:rPrChange w:id="201" w:author="user" w:date="2016-12-28T21:49:00Z">
+            <w:rPrChange w:id="275" w:author="user" w:date="2016-12-28T21:49:00Z">
               <w:rPr>
                 <w:rFonts w:hint="cs"/>
                 <w:szCs w:val="22"/>
@@ -12811,7 +13657,7 @@
             <w:szCs w:val="22"/>
             <w:rtl/>
             <w:lang w:bidi="he-IL"/>
-            <w:rPrChange w:id="202" w:author="user" w:date="2016-12-28T21:49:00Z">
+            <w:rPrChange w:id="276" w:author="user" w:date="2016-12-28T21:49:00Z">
               <w:rPr>
                 <w:szCs w:val="22"/>
                 <w:rtl/>
@@ -12827,7 +13673,7 @@
             <w:szCs w:val="22"/>
             <w:rtl/>
             <w:lang w:bidi="he-IL"/>
-            <w:rPrChange w:id="203" w:author="user" w:date="2016-12-28T21:49:00Z">
+            <w:rPrChange w:id="277" w:author="user" w:date="2016-12-28T21:49:00Z">
               <w:rPr>
                 <w:rFonts w:hint="cs"/>
                 <w:szCs w:val="22"/>
@@ -12839,14 +13685,14 @@
           <w:t xml:space="preserve">רוחב הפס </w:t>
         </w:r>
       </w:ins>
-      <w:ins w:id="204" w:author="user" w:date="2016-12-28T21:46:00Z">
+      <w:ins w:id="278" w:author="user" w:date="2016-12-28T21:46:00Z">
         <w:r>
           <w:rPr>
             <w:rFonts w:hint="cs"/>
             <w:szCs w:val="22"/>
             <w:rtl/>
             <w:lang w:bidi="he-IL"/>
-            <w:rPrChange w:id="205" w:author="user" w:date="2016-12-28T21:49:00Z">
+            <w:rPrChange w:id="279" w:author="user" w:date="2016-12-28T21:49:00Z">
               <w:rPr>
                 <w:rFonts w:hint="cs"/>
                 <w:szCs w:val="22"/>
@@ -12863,7 +13709,7 @@
             <w:szCs w:val="22"/>
             <w:rtl/>
             <w:lang w:bidi="he-IL"/>
-            <w:rPrChange w:id="206" w:author="user" w:date="2016-12-28T21:49:00Z">
+            <w:rPrChange w:id="280" w:author="user" w:date="2016-12-28T21:49:00Z">
               <w:rPr>
                 <w:rFonts w:hint="cs"/>
                 <w:szCs w:val="22"/>
@@ -12878,7 +13724,7 @@
           <w:rPr>
             <w:szCs w:val="22"/>
             <w:lang w:bidi="he-IL"/>
-            <w:rPrChange w:id="207" w:author="user" w:date="2016-12-28T21:49:00Z">
+            <w:rPrChange w:id="281" w:author="user" w:date="2016-12-28T21:49:00Z">
               <w:rPr>
                 <w:szCs w:val="22"/>
                 <w:lang w:bidi="he-IL"/>
@@ -12888,14 +13734,14 @@
           <w:t>8.67</w:t>
         </w:r>
       </w:ins>
-      <w:ins w:id="208" w:author="user" w:date="2016-12-28T21:47:00Z">
+      <w:ins w:id="282" w:author="user" w:date="2016-12-28T21:47:00Z">
         <w:r>
           <w:rPr>
             <w:rFonts w:hint="cs"/>
             <w:szCs w:val="22"/>
             <w:rtl/>
             <w:lang w:bidi="he-IL"/>
-            <w:rPrChange w:id="209" w:author="user" w:date="2016-12-28T21:49:00Z">
+            <w:rPrChange w:id="283" w:author="user" w:date="2016-12-28T21:49:00Z">
               <w:rPr>
                 <w:rFonts w:hint="cs"/>
                 <w:szCs w:val="22"/>
@@ -12910,7 +13756,7 @@
           <w:rPr>
             <w:szCs w:val="22"/>
             <w:lang w:bidi="he-IL"/>
-            <w:rPrChange w:id="210" w:author="user" w:date="2016-12-28T21:49:00Z">
+            <w:rPrChange w:id="284" w:author="user" w:date="2016-12-28T21:49:00Z">
               <w:rPr>
                 <w:szCs w:val="22"/>
                 <w:lang w:bidi="he-IL"/>
@@ -12925,7 +13771,7 @@
             <w:szCs w:val="22"/>
             <w:rtl/>
             <w:lang w:bidi="he-IL"/>
-            <w:rPrChange w:id="211" w:author="user" w:date="2016-12-28T21:49:00Z">
+            <w:rPrChange w:id="285" w:author="user" w:date="2016-12-28T21:49:00Z">
               <w:rPr>
                 <w:rFonts w:hint="cs"/>
                 <w:szCs w:val="22"/>
@@ -12941,7 +13787,7 @@
             <w:szCs w:val="22"/>
             <w:rtl/>
             <w:lang w:bidi="he-IL"/>
-            <w:rPrChange w:id="212" w:author="user" w:date="2016-12-28T21:49:00Z">
+            <w:rPrChange w:id="286" w:author="user" w:date="2016-12-28T21:49:00Z">
               <w:rPr>
                 <w:szCs w:val="22"/>
                 <w:rtl/>
@@ -12957,7 +13803,7 @@
             <w:szCs w:val="22"/>
             <w:rtl/>
             <w:lang w:bidi="he-IL"/>
-            <w:rPrChange w:id="213" w:author="user" w:date="2016-12-28T21:49:00Z">
+            <w:rPrChange w:id="287" w:author="user" w:date="2016-12-28T21:49:00Z">
               <w:rPr>
                 <w:rFonts w:hint="cs"/>
                 <w:szCs w:val="22"/>
@@ -12974,14 +13820,14 @@
       <w:pPr>
         <w:bidi/>
         <w:rPr>
-          <w:ins w:id="214" w:author="user" w:date="2016-12-28T21:44:00Z"/>
-          <w:rFonts w:hint="cs"/>
-          <w:szCs w:val="22"/>
-          <w:rtl/>
-          <w:lang w:bidi="he-IL"/>
-          <w:rPrChange w:id="215" w:author="user" w:date="2016-12-28T21:49:00Z">
+          <w:ins w:id="288" w:author="user" w:date="2016-12-28T21:44:00Z"/>
+          <w:rFonts w:hint="cs"/>
+          <w:szCs w:val="22"/>
+          <w:rtl/>
+          <w:lang w:bidi="he-IL"/>
+          <w:rPrChange w:id="289" w:author="user" w:date="2016-12-28T21:49:00Z">
             <w:rPr>
-              <w:ins w:id="216" w:author="user" w:date="2016-12-28T21:44:00Z"/>
+              <w:ins w:id="290" w:author="user" w:date="2016-12-28T21:44:00Z"/>
               <w:rFonts w:hint="cs"/>
               <w:szCs w:val="22"/>
               <w:rtl/>
@@ -12989,7 +13835,7 @@
             </w:rPr>
           </w:rPrChange>
         </w:rPr>
-        <w:pPrChange w:id="217" w:author="user" w:date="2016-12-28T21:47:00Z">
+        <w:pPrChange w:id="291" w:author="user" w:date="2016-12-28T21:47:00Z">
           <w:pPr>
             <w:bidi/>
           </w:pPr>
@@ -13000,33 +13846,33 @@
       <w:pPr>
         <w:bidi/>
         <w:rPr>
-          <w:del w:id="218" w:author="user" w:date="2016-12-28T21:47:00Z"/>
-          <w:szCs w:val="22"/>
-          <w:rtl/>
-          <w:lang w:bidi="he-IL"/>
-          <w:rPrChange w:id="219" w:author="user" w:date="2016-12-28T21:49:00Z">
+          <w:del w:id="292" w:author="user" w:date="2016-12-28T21:47:00Z"/>
+          <w:szCs w:val="22"/>
+          <w:rtl/>
+          <w:lang w:bidi="he-IL"/>
+          <w:rPrChange w:id="293" w:author="user" w:date="2016-12-28T21:49:00Z">
             <w:rPr>
-              <w:del w:id="220" w:author="user" w:date="2016-12-28T21:47:00Z"/>
+              <w:del w:id="294" w:author="user" w:date="2016-12-28T21:47:00Z"/>
               <w:szCs w:val="22"/>
               <w:rtl/>
               <w:lang w:bidi="he-IL"/>
             </w:rPr>
           </w:rPrChange>
         </w:rPr>
-        <w:pPrChange w:id="221" w:author="user" w:date="2016-12-28T21:44:00Z">
+        <w:pPrChange w:id="295" w:author="user" w:date="2016-12-28T21:44:00Z">
           <w:pPr>
             <w:bidi/>
           </w:pPr>
         </w:pPrChange>
       </w:pPr>
-      <w:del w:id="222" w:author="user" w:date="2016-12-28T21:47:00Z">
+      <w:del w:id="296" w:author="user" w:date="2016-12-28T21:47:00Z">
         <w:r>
           <w:rPr>
             <w:rFonts w:hint="cs"/>
             <w:szCs w:val="22"/>
             <w:rtl/>
             <w:lang w:bidi="he-IL"/>
-            <w:rPrChange w:id="223" w:author="user" w:date="2016-12-28T21:49:00Z">
+            <w:rPrChange w:id="297" w:author="user" w:date="2016-12-28T21:49:00Z">
               <w:rPr>
                 <w:rFonts w:hint="cs"/>
                 <w:szCs w:val="22"/>
@@ -13043,7 +13889,7 @@
             <w:szCs w:val="22"/>
             <w:rtl/>
             <w:lang w:bidi="he-IL"/>
-            <w:rPrChange w:id="224" w:author="user" w:date="2016-12-28T21:49:00Z">
+            <w:rPrChange w:id="298" w:author="user" w:date="2016-12-28T21:49:00Z">
               <w:rPr>
                 <w:rFonts w:hint="cs"/>
                 <w:szCs w:val="22"/>
@@ -13060,7 +13906,7 @@
             <w:szCs w:val="22"/>
             <w:rtl/>
             <w:lang w:bidi="he-IL"/>
-            <w:rPrChange w:id="225" w:author="user" w:date="2016-12-28T21:49:00Z">
+            <w:rPrChange w:id="299" w:author="user" w:date="2016-12-28T21:49:00Z">
               <w:rPr>
                 <w:rFonts w:hint="cs"/>
                 <w:szCs w:val="22"/>
@@ -13076,7 +13922,7 @@
             <w:szCs w:val="22"/>
             <w:rtl/>
             <w:lang w:bidi="he-IL"/>
-            <w:rPrChange w:id="226" w:author="user" w:date="2016-12-28T21:49:00Z">
+            <w:rPrChange w:id="300" w:author="user" w:date="2016-12-28T21:49:00Z">
               <w:rPr>
                 <w:szCs w:val="22"/>
                 <w:rtl/>
@@ -13092,7 +13938,7 @@
             <w:szCs w:val="22"/>
             <w:rtl/>
             <w:lang w:bidi="he-IL"/>
-            <w:rPrChange w:id="227" w:author="user" w:date="2016-12-28T21:49:00Z">
+            <w:rPrChange w:id="301" w:author="user" w:date="2016-12-28T21:49:00Z">
               <w:rPr>
                 <w:rFonts w:hint="cs"/>
                 <w:szCs w:val="22"/>
@@ -13107,7 +13953,7 @@
           <w:rPr>
             <w:szCs w:val="22"/>
             <w:lang w:bidi="he-IL"/>
-            <w:rPrChange w:id="228" w:author="user" w:date="2016-12-28T21:49:00Z">
+            <w:rPrChange w:id="302" w:author="user" w:date="2016-12-28T21:49:00Z">
               <w:rPr>
                 <w:szCs w:val="22"/>
                 <w:lang w:bidi="he-IL"/>
@@ -13122,7 +13968,7 @@
             <w:szCs w:val="22"/>
             <w:rtl/>
             <w:lang w:bidi="he-IL"/>
-            <w:rPrChange w:id="229" w:author="user" w:date="2016-12-28T21:49:00Z">
+            <w:rPrChange w:id="303" w:author="user" w:date="2016-12-28T21:49:00Z">
               <w:rPr>
                 <w:rFonts w:hint="cs"/>
                 <w:szCs w:val="22"/>
@@ -13138,7 +13984,7 @@
             <w:szCs w:val="22"/>
             <w:rtl/>
             <w:lang w:bidi="he-IL"/>
-            <w:rPrChange w:id="230" w:author="user" w:date="2016-12-28T21:49:00Z">
+            <w:rPrChange w:id="304" w:author="user" w:date="2016-12-28T21:49:00Z">
               <w:rPr>
                 <w:szCs w:val="22"/>
                 <w:rtl/>
@@ -13154,7 +14000,7 @@
             <w:szCs w:val="22"/>
             <w:rtl/>
             <w:lang w:bidi="he-IL"/>
-            <w:rPrChange w:id="231" w:author="user" w:date="2016-12-28T21:49:00Z">
+            <w:rPrChange w:id="305" w:author="user" w:date="2016-12-28T21:49:00Z">
               <w:rPr>
                 <w:rFonts w:hint="cs"/>
                 <w:szCs w:val="22"/>
@@ -13169,7 +14015,7 @@
           <w:rPr>
             <w:szCs w:val="22"/>
             <w:lang w:bidi="he-IL"/>
-            <w:rPrChange w:id="232" w:author="user" w:date="2016-12-28T21:49:00Z">
+            <w:rPrChange w:id="306" w:author="user" w:date="2016-12-28T21:49:00Z">
               <w:rPr>
                 <w:szCs w:val="22"/>
                 <w:lang w:bidi="he-IL"/>
@@ -13184,7 +14030,7 @@
             <w:szCs w:val="22"/>
             <w:rtl/>
             <w:lang w:bidi="he-IL"/>
-            <w:rPrChange w:id="233" w:author="user" w:date="2016-12-28T21:49:00Z">
+            <w:rPrChange w:id="307" w:author="user" w:date="2016-12-28T21:49:00Z">
               <w:rPr>
                 <w:rFonts w:hint="cs"/>
                 <w:szCs w:val="22"/>
@@ -13199,7 +14045,7 @@
           <w:rPr>
             <w:szCs w:val="22"/>
             <w:lang w:bidi="he-IL"/>
-            <w:rPrChange w:id="234" w:author="user" w:date="2016-12-28T21:49:00Z">
+            <w:rPrChange w:id="308" w:author="user" w:date="2016-12-28T21:49:00Z">
               <w:rPr>
                 <w:szCs w:val="22"/>
                 <w:lang w:bidi="he-IL"/>
@@ -13214,7 +14060,7 @@
             <w:szCs w:val="22"/>
             <w:rtl/>
             <w:lang w:bidi="he-IL"/>
-            <w:rPrChange w:id="235" w:author="user" w:date="2016-12-28T21:49:00Z">
+            <w:rPrChange w:id="309" w:author="user" w:date="2016-12-28T21:49:00Z">
               <w:rPr>
                 <w:rFonts w:hint="cs"/>
                 <w:szCs w:val="22"/>
@@ -13230,7 +14076,7 @@
             <w:szCs w:val="22"/>
             <w:rtl/>
             <w:lang w:bidi="he-IL"/>
-            <w:rPrChange w:id="236" w:author="user" w:date="2016-12-28T21:49:00Z">
+            <w:rPrChange w:id="310" w:author="user" w:date="2016-12-28T21:49:00Z">
               <w:rPr>
                 <w:szCs w:val="22"/>
                 <w:rtl/>
@@ -13246,7 +14092,7 @@
             <w:szCs w:val="22"/>
             <w:rtl/>
             <w:lang w:bidi="he-IL"/>
-            <w:rPrChange w:id="237" w:author="user" w:date="2016-12-28T21:49:00Z">
+            <w:rPrChange w:id="311" w:author="user" w:date="2016-12-28T21:49:00Z">
               <w:rPr>
                 <w:rFonts w:hint="cs"/>
                 <w:szCs w:val="22"/>
@@ -13261,7 +14107,7 @@
           <w:rPr>
             <w:szCs w:val="22"/>
             <w:lang w:bidi="he-IL"/>
-            <w:rPrChange w:id="238" w:author="user" w:date="2016-12-28T21:49:00Z">
+            <w:rPrChange w:id="312" w:author="user" w:date="2016-12-28T21:49:00Z">
               <w:rPr>
                 <w:szCs w:val="22"/>
                 <w:lang w:bidi="he-IL"/>
@@ -13276,7 +14122,7 @@
             <w:szCs w:val="22"/>
             <w:rtl/>
             <w:lang w:bidi="he-IL"/>
-            <w:rPrChange w:id="239" w:author="user" w:date="2016-12-28T21:49:00Z">
+            <w:rPrChange w:id="313" w:author="user" w:date="2016-12-28T21:49:00Z">
               <w:rPr>
                 <w:rFonts w:hint="cs"/>
                 <w:szCs w:val="22"/>
@@ -13291,7 +14137,7 @@
           <w:rPr>
             <w:szCs w:val="22"/>
             <w:lang w:bidi="he-IL"/>
-            <w:rPrChange w:id="240" w:author="user" w:date="2016-12-28T21:49:00Z">
+            <w:rPrChange w:id="314" w:author="user" w:date="2016-12-28T21:49:00Z">
               <w:rPr>
                 <w:szCs w:val="22"/>
                 <w:lang w:bidi="he-IL"/>
@@ -13306,7 +14152,7 @@
             <w:szCs w:val="22"/>
             <w:rtl/>
             <w:lang w:bidi="he-IL"/>
-            <w:rPrChange w:id="241" w:author="user" w:date="2016-12-28T21:49:00Z">
+            <w:rPrChange w:id="315" w:author="user" w:date="2016-12-28T21:49:00Z">
               <w:rPr>
                 <w:rFonts w:hint="cs"/>
                 <w:szCs w:val="22"/>
@@ -13321,7 +14167,7 @@
           <w:rPr>
             <w:szCs w:val="22"/>
             <w:lang w:bidi="he-IL"/>
-            <w:rPrChange w:id="242" w:author="user" w:date="2016-12-28T21:49:00Z">
+            <w:rPrChange w:id="316" w:author="user" w:date="2016-12-28T21:49:00Z">
               <w:rPr>
                 <w:szCs w:val="22"/>
                 <w:lang w:bidi="he-IL"/>
@@ -13336,7 +14182,7 @@
             <w:szCs w:val="22"/>
             <w:rtl/>
             <w:lang w:bidi="he-IL"/>
-            <w:rPrChange w:id="243" w:author="user" w:date="2016-12-28T21:49:00Z">
+            <w:rPrChange w:id="317" w:author="user" w:date="2016-12-28T21:49:00Z">
               <w:rPr>
                 <w:rFonts w:hint="cs"/>
                 <w:szCs w:val="22"/>
@@ -13353,14 +14199,14 @@
       <w:pPr>
         <w:bidi/>
         <w:rPr>
-          <w:del w:id="244" w:author="user" w:date="2016-12-28T21:51:00Z"/>
+          <w:del w:id="318" w:author="user" w:date="2016-12-28T21:51:00Z"/>
           <w:szCs w:val="22"/>
           <w:u w:val="single"/>
           <w:rtl/>
           <w:lang w:bidi="he-IL"/>
-          <w:rPrChange w:id="245" w:author="user" w:date="2016-12-28T21:49:00Z">
+          <w:rPrChange w:id="319" w:author="user" w:date="2016-12-28T21:49:00Z">
             <w:rPr>
-              <w:del w:id="246" w:author="user" w:date="2016-12-28T21:51:00Z"/>
+              <w:del w:id="320" w:author="user" w:date="2016-12-28T21:51:00Z"/>
               <w:szCs w:val="22"/>
               <w:u w:val="single"/>
               <w:rtl/>
@@ -13369,9 +14215,7 @@
           </w:rPrChange>
         </w:rPr>
       </w:pPr>
-      <w:bookmarkStart w:id="247" w:name="_GoBack"/>
-      <w:bookmarkEnd w:id="247"/>
-      <w:del w:id="248" w:author="user" w:date="2016-12-28T21:51:00Z">
+      <w:del w:id="321" w:author="user" w:date="2016-12-28T21:51:00Z">
         <w:r>
           <w:rPr>
             <w:rFonts w:hint="cs"/>
@@ -13379,7 +14223,7 @@
             <w:u w:val="single"/>
             <w:rtl/>
             <w:lang w:bidi="he-IL"/>
-            <w:rPrChange w:id="249" w:author="user" w:date="2016-12-28T21:49:00Z">
+            <w:rPrChange w:id="322" w:author="user" w:date="2016-12-28T21:49:00Z">
               <w:rPr>
                 <w:rFonts w:hint="cs"/>
                 <w:szCs w:val="22"/>
@@ -13397,26 +14241,26 @@
       <w:pPr>
         <w:bidi/>
         <w:rPr>
-          <w:del w:id="250" w:author="user" w:date="2016-12-28T21:48:00Z"/>
-          <w:szCs w:val="22"/>
-          <w:rtl/>
-          <w:lang w:bidi="he-IL"/>
-          <w:rPrChange w:id="251" w:author="user" w:date="2016-12-28T21:49:00Z">
+          <w:del w:id="323" w:author="user" w:date="2016-12-28T21:48:00Z"/>
+          <w:szCs w:val="22"/>
+          <w:rtl/>
+          <w:lang w:bidi="he-IL"/>
+          <w:rPrChange w:id="324" w:author="user" w:date="2016-12-28T21:49:00Z">
             <w:rPr>
-              <w:del w:id="252" w:author="user" w:date="2016-12-28T21:48:00Z"/>
+              <w:del w:id="325" w:author="user" w:date="2016-12-28T21:48:00Z"/>
               <w:szCs w:val="22"/>
               <w:rtl/>
               <w:lang w:bidi="he-IL"/>
             </w:rPr>
           </w:rPrChange>
         </w:rPr>
-        <w:pPrChange w:id="253" w:author="user" w:date="2016-12-28T21:51:00Z">
+        <w:pPrChange w:id="326" w:author="user" w:date="2016-12-28T21:51:00Z">
           <w:pPr>
             <w:bidi/>
           </w:pPr>
         </w:pPrChange>
       </w:pPr>
-      <w:ins w:id="254" w:author="user" w:date="2016-12-28T21:51:00Z">
+      <w:ins w:id="327" w:author="user" w:date="2016-12-28T21:51:00Z">
         <w:r>
           <w:rPr>
             <w:rFonts w:hint="cs"/>
@@ -13427,14 +14271,14 @@
           <w:t xml:space="preserve">לאחר שלב 2, </w:t>
         </w:r>
       </w:ins>
-      <w:ins w:id="255" w:author="user" w:date="2016-12-28T21:48:00Z">
+      <w:ins w:id="328" w:author="user" w:date="2016-12-28T21:48:00Z">
         <w:r>
           <w:rPr>
             <w:rFonts w:hint="cs"/>
             <w:szCs w:val="22"/>
             <w:rtl/>
             <w:lang w:bidi="he-IL"/>
-            <w:rPrChange w:id="256" w:author="user" w:date="2016-12-28T21:49:00Z">
+            <w:rPrChange w:id="329" w:author="user" w:date="2016-12-28T21:49:00Z">
               <w:rPr>
                 <w:rFonts w:hint="cs"/>
                 <w:szCs w:val="22"/>
@@ -13450,7 +14294,7 @@
           <w:rPr>
             <w:szCs w:val="22"/>
             <w:lang w:bidi="he-IL"/>
-            <w:rPrChange w:id="257" w:author="user" w:date="2016-12-28T21:49:00Z">
+            <w:rPrChange w:id="330" w:author="user" w:date="2016-12-28T21:49:00Z">
               <w:rPr>
                 <w:szCs w:val="22"/>
                 <w:lang w:bidi="he-IL"/>
@@ -13466,7 +14310,7 @@
             <w:szCs w:val="22"/>
             <w:rtl/>
             <w:lang w:bidi="he-IL"/>
-            <w:rPrChange w:id="258" w:author="user" w:date="2016-12-28T21:49:00Z">
+            <w:rPrChange w:id="331" w:author="user" w:date="2016-12-28T21:49:00Z">
               <w:rPr>
                 <w:rFonts w:hint="cs"/>
                 <w:szCs w:val="22"/>
@@ -13483,7 +14327,7 @@
             <w:szCs w:val="22"/>
             <w:rtl/>
             <w:lang w:bidi="he-IL"/>
-            <w:rPrChange w:id="259" w:author="user" w:date="2016-12-28T21:49:00Z">
+            <w:rPrChange w:id="332" w:author="user" w:date="2016-12-28T21:49:00Z">
               <w:rPr>
                 <w:rFonts w:hint="cs"/>
                 <w:szCs w:val="22"/>
@@ -13495,14 +14339,14 @@
           <w:t xml:space="preserve">ן - </w:t>
         </w:r>
       </w:ins>
-      <w:del w:id="260" w:author="user" w:date="2016-12-28T21:48:00Z">
+      <w:del w:id="333" w:author="user" w:date="2016-12-28T21:48:00Z">
         <w:r>
           <w:rPr>
             <w:rFonts w:hint="cs"/>
             <w:szCs w:val="22"/>
             <w:rtl/>
             <w:lang w:bidi="he-IL"/>
-            <w:rPrChange w:id="261" w:author="user" w:date="2016-12-28T21:49:00Z">
+            <w:rPrChange w:id="334" w:author="user" w:date="2016-12-28T21:49:00Z">
               <w:rPr>
                 <w:rFonts w:hint="cs"/>
                 <w:szCs w:val="22"/>
@@ -13517,7 +14361,7 @@
           <w:rPr>
             <w:szCs w:val="22"/>
             <w:lang w:bidi="he-IL"/>
-            <w:rPrChange w:id="262" w:author="user" w:date="2016-12-28T21:49:00Z">
+            <w:rPrChange w:id="335" w:author="user" w:date="2016-12-28T21:49:00Z">
               <w:rPr>
                 <w:szCs w:val="22"/>
                 <w:lang w:bidi="he-IL"/>
@@ -13532,7 +14376,7 @@
             <w:szCs w:val="22"/>
             <w:rtl/>
             <w:lang w:bidi="he-IL"/>
-            <w:rPrChange w:id="263" w:author="user" w:date="2016-12-28T21:49:00Z">
+            <w:rPrChange w:id="336" w:author="user" w:date="2016-12-28T21:49:00Z">
               <w:rPr>
                 <w:rFonts w:hint="cs"/>
                 <w:szCs w:val="22"/>
@@ -13552,7 +14396,7 @@
           <w:szCs w:val="22"/>
           <w:rtl/>
           <w:lang w:bidi="he-IL"/>
-          <w:rPrChange w:id="264" w:author="user" w:date="2016-12-28T21:49:00Z">
+          <w:rPrChange w:id="337" w:author="user" w:date="2016-12-28T21:49:00Z">
             <w:rPr>
               <w:szCs w:val="22"/>
               <w:rtl/>
@@ -13567,7 +14411,7 @@
           <w:szCs w:val="22"/>
           <w:rtl/>
           <w:lang w:bidi="he-IL"/>
-          <w:rPrChange w:id="265" w:author="user" w:date="2016-12-28T21:49:00Z">
+          <w:rPrChange w:id="338" w:author="user" w:date="2016-12-28T21:49:00Z">
             <w:rPr>
               <w:rFonts w:hint="cs"/>
               <w:szCs w:val="22"/>
@@ -13584,7 +14428,7 @@
         <w:rPr>
           <w:szCs w:val="22"/>
           <w:lang w:bidi="he-IL"/>
-          <w:rPrChange w:id="266" w:author="user" w:date="2016-12-28T21:49:00Z">
+          <w:rPrChange w:id="339" w:author="user" w:date="2016-12-28T21:49:00Z">
             <w:rPr>
               <w:lang w:bidi="he-IL"/>
             </w:rPr>
@@ -13596,7 +14440,7 @@
           <w:szCs w:val="22"/>
           <w:rtl/>
           <w:lang w:bidi="he-IL"/>
-          <w:rPrChange w:id="267" w:author="user" w:date="2016-12-28T21:49:00Z">
+          <w:rPrChange w:id="340" w:author="user" w:date="2016-12-28T21:49:00Z">
             <w:rPr>
               <w:rtl/>
               <w:lang w:bidi="he-IL"/>
@@ -18793,7 +19637,7 @@
       <w:pPr>
         <w:bidi/>
         <w:rPr>
-          <w:ins w:id="268" w:author="user" w:date="2016-12-27T19:05:00Z"/>
+          <w:ins w:id="341" w:author="user" w:date="2016-12-27T19:05:00Z"/>
           <w:rtl/>
           <w:lang w:bidi="he-IL"/>
         </w:rPr>
@@ -18803,7 +19647,7 @@
       <w:pPr>
         <w:bidi/>
         <w:rPr>
-          <w:ins w:id="269" w:author="user" w:date="2016-12-27T18:49:00Z"/>
+          <w:ins w:id="342" w:author="user" w:date="2016-12-27T18:49:00Z"/>
           <w:rtl/>
           <w:lang w:bidi="he-IL"/>
         </w:rPr>
@@ -18814,17 +19658,17 @@
         <w:pStyle w:val="Heading2"/>
         <w:bidi/>
         <w:rPr>
-          <w:ins w:id="270" w:author="user" w:date="2016-12-27T18:49:00Z"/>
-          <w:rtl/>
-          <w:lang w:bidi="he-IL"/>
-        </w:rPr>
-        <w:pPrChange w:id="271" w:author="user" w:date="2016-12-27T19:05:00Z">
+          <w:ins w:id="343" w:author="user" w:date="2016-12-27T18:49:00Z"/>
+          <w:rtl/>
+          <w:lang w:bidi="he-IL"/>
+        </w:rPr>
+        <w:pPrChange w:id="344" w:author="user" w:date="2016-12-27T19:05:00Z">
           <w:pPr>
             <w:bidi/>
           </w:pPr>
         </w:pPrChange>
       </w:pPr>
-      <w:ins w:id="272" w:author="user" w:date="2016-12-27T18:49:00Z">
+      <w:ins w:id="345" w:author="user" w:date="2016-12-27T18:49:00Z">
         <w:r>
           <w:rPr>
             <w:rFonts w:hint="cs"/>
@@ -18844,30 +19688,30 @@
         </w:numPr>
         <w:bidi/>
         <w:rPr>
-          <w:ins w:id="273" w:author="user" w:date="2016-12-27T18:49:00Z"/>
-          <w:szCs w:val="22"/>
-          <w:lang w:bidi="he-IL"/>
-          <w:rPrChange w:id="274" w:author="user" w:date="2016-12-27T19:05:00Z">
+          <w:ins w:id="346" w:author="user" w:date="2016-12-27T18:49:00Z"/>
+          <w:szCs w:val="22"/>
+          <w:lang w:bidi="he-IL"/>
+          <w:rPrChange w:id="347" w:author="user" w:date="2016-12-27T19:05:00Z">
             <w:rPr>
-              <w:ins w:id="275" w:author="user" w:date="2016-12-27T18:49:00Z"/>
+              <w:ins w:id="348" w:author="user" w:date="2016-12-27T18:49:00Z"/>
               <w:lang w:bidi="he-IL"/>
             </w:rPr>
           </w:rPrChange>
         </w:rPr>
-        <w:pPrChange w:id="276" w:author="user" w:date="2016-12-27T19:05:00Z">
+        <w:pPrChange w:id="349" w:author="user" w:date="2016-12-27T19:05:00Z">
           <w:pPr>
             <w:bidi/>
           </w:pPr>
         </w:pPrChange>
       </w:pPr>
-      <w:ins w:id="277" w:author="user" w:date="2016-12-27T18:52:00Z">
+      <w:ins w:id="350" w:author="user" w:date="2016-12-27T18:52:00Z">
         <w:r>
           <w:rPr>
             <w:rFonts w:hint="eastAsia"/>
             <w:szCs w:val="22"/>
             <w:rtl/>
             <w:lang w:bidi="he-IL"/>
-            <w:rPrChange w:id="278" w:author="user" w:date="2016-12-27T19:05:00Z">
+            <w:rPrChange w:id="351" w:author="user" w:date="2016-12-27T19:05:00Z">
               <w:rPr>
                 <w:rFonts w:hint="eastAsia"/>
                 <w:rtl/>
@@ -18878,14 +19722,14 @@
           <w:t>מדור</w:t>
         </w:r>
       </w:ins>
-      <w:ins w:id="279" w:author="user" w:date="2016-12-27T18:53:00Z">
+      <w:ins w:id="352" w:author="user" w:date="2016-12-27T18:53:00Z">
         <w:r>
           <w:rPr>
             <w:rFonts w:hint="eastAsia"/>
             <w:szCs w:val="22"/>
             <w:rtl/>
             <w:lang w:bidi="he-IL"/>
-            <w:rPrChange w:id="280" w:author="user" w:date="2016-12-27T19:05:00Z">
+            <w:rPrChange w:id="353" w:author="user" w:date="2016-12-27T19:05:00Z">
               <w:rPr>
                 <w:rFonts w:hint="eastAsia"/>
                 <w:rtl/>
@@ -18896,13 +19740,13 @@
           <w:t>ות</w:t>
         </w:r>
       </w:ins>
-      <w:ins w:id="281" w:author="user" w:date="2016-12-27T18:52:00Z">
+      <w:ins w:id="354" w:author="user" w:date="2016-12-27T18:52:00Z">
         <w:r>
           <w:rPr>
             <w:szCs w:val="22"/>
             <w:rtl/>
             <w:lang w:bidi="he-IL"/>
-            <w:rPrChange w:id="282" w:author="user" w:date="2016-12-27T19:05:00Z">
+            <w:rPrChange w:id="355" w:author="user" w:date="2016-12-27T19:05:00Z">
               <w:rPr>
                 <w:rtl/>
                 <w:lang w:bidi="he-IL"/>
@@ -18912,13 +19756,13 @@
           <w:t xml:space="preserve"> – הדליקו מדורה על מנת לסמן על התרחשות אירוע מסויים</w:t>
         </w:r>
       </w:ins>
-      <w:ins w:id="283" w:author="user" w:date="2016-12-27T18:54:00Z">
+      <w:ins w:id="356" w:author="user" w:date="2016-12-27T18:54:00Z">
         <w:r>
           <w:rPr>
             <w:szCs w:val="22"/>
             <w:rtl/>
             <w:lang w:bidi="he-IL"/>
-            <w:rPrChange w:id="284" w:author="user" w:date="2016-12-27T19:05:00Z">
+            <w:rPrChange w:id="357" w:author="user" w:date="2016-12-27T19:05:00Z">
               <w:rPr>
                 <w:rtl/>
                 <w:lang w:bidi="he-IL"/>
@@ -18928,7 +19772,7 @@
           <w:t xml:space="preserve"> (</w:t>
         </w:r>
       </w:ins>
-      <w:ins w:id="285" w:author="user" w:date="2016-12-27T19:05:00Z">
+      <w:ins w:id="358" w:author="user" w:date="2016-12-27T19:05:00Z">
         <w:r>
           <w:rPr>
             <w:rFonts w:hint="cs"/>
@@ -18939,13 +19783,13 @@
           <w:t>השתמשו</w:t>
         </w:r>
       </w:ins>
-      <w:ins w:id="286" w:author="user" w:date="2016-12-27T18:54:00Z">
+      <w:ins w:id="359" w:author="user" w:date="2016-12-27T18:54:00Z">
         <w:r>
           <w:rPr>
             <w:szCs w:val="22"/>
             <w:rtl/>
             <w:lang w:bidi="he-IL"/>
-            <w:rPrChange w:id="287" w:author="user" w:date="2016-12-27T19:05:00Z">
+            <w:rPrChange w:id="360" w:author="user" w:date="2016-12-27T19:05:00Z">
               <w:rPr>
                 <w:rtl/>
                 <w:lang w:bidi="he-IL"/>
@@ -18955,7 +19799,7 @@
           <w:t xml:space="preserve"> בצבעים</w:t>
         </w:r>
       </w:ins>
-      <w:ins w:id="288" w:author="user" w:date="2016-12-27T19:05:00Z">
+      <w:ins w:id="361" w:author="user" w:date="2016-12-27T19:05:00Z">
         <w:r>
           <w:rPr>
             <w:rFonts w:hint="cs"/>
@@ -18966,13 +19810,13 @@
           <w:t xml:space="preserve"> להעברת מסרים שונים</w:t>
         </w:r>
       </w:ins>
-      <w:ins w:id="289" w:author="user" w:date="2016-12-27T18:54:00Z">
+      <w:ins w:id="362" w:author="user" w:date="2016-12-27T18:54:00Z">
         <w:r>
           <w:rPr>
             <w:szCs w:val="22"/>
             <w:rtl/>
             <w:lang w:bidi="he-IL"/>
-            <w:rPrChange w:id="290" w:author="user" w:date="2016-12-27T19:05:00Z">
+            <w:rPrChange w:id="363" w:author="user" w:date="2016-12-27T19:05:00Z">
               <w:rPr>
                 <w:rtl/>
                 <w:lang w:bidi="he-IL"/>
@@ -18982,7 +19826,7 @@
           <w:t>)</w:t>
         </w:r>
       </w:ins>
-      <w:ins w:id="291" w:author="user" w:date="2016-12-27T19:05:00Z">
+      <w:ins w:id="364" w:author="user" w:date="2016-12-27T19:05:00Z">
         <w:r>
           <w:rPr>
             <w:rFonts w:hint="cs"/>
@@ -19006,27 +19850,27 @@
           <w:szCs w:val="22"/>
           <w:rtl/>
           <w:lang w:bidi="he-IL"/>
-          <w:rPrChange w:id="292" w:author="user" w:date="2016-12-27T19:05:00Z">
+          <w:rPrChange w:id="365" w:author="user" w:date="2016-12-27T19:05:00Z">
             <w:rPr>
               <w:rtl/>
               <w:lang w:bidi="he-IL"/>
             </w:rPr>
           </w:rPrChange>
         </w:rPr>
-        <w:pPrChange w:id="293" w:author="user" w:date="2016-12-27T19:05:00Z">
+        <w:pPrChange w:id="366" w:author="user" w:date="2016-12-27T19:05:00Z">
           <w:pPr>
             <w:bidi/>
           </w:pPr>
         </w:pPrChange>
       </w:pPr>
-      <w:ins w:id="294" w:author="user" w:date="2016-12-27T18:49:00Z">
+      <w:ins w:id="367" w:author="user" w:date="2016-12-27T18:49:00Z">
         <w:r>
           <w:rPr>
             <w:rFonts w:hint="eastAsia"/>
             <w:szCs w:val="22"/>
             <w:rtl/>
             <w:lang w:bidi="he-IL"/>
-            <w:rPrChange w:id="295" w:author="user" w:date="2016-12-27T19:05:00Z">
+            <w:rPrChange w:id="368" w:author="user" w:date="2016-12-27T19:05:00Z">
               <w:rPr>
                 <w:rFonts w:hint="eastAsia"/>
                 <w:rtl/>
@@ -19037,14 +19881,14 @@
           <w:t>שליח</w:t>
         </w:r>
       </w:ins>
-      <w:ins w:id="296" w:author="user" w:date="2016-12-27T18:51:00Z">
+      <w:ins w:id="369" w:author="user" w:date="2016-12-27T18:51:00Z">
         <w:r>
           <w:rPr>
             <w:rFonts w:hint="eastAsia"/>
             <w:szCs w:val="22"/>
             <w:rtl/>
             <w:lang w:bidi="he-IL"/>
-            <w:rPrChange w:id="297" w:author="user" w:date="2016-12-27T19:05:00Z">
+            <w:rPrChange w:id="370" w:author="user" w:date="2016-12-27T19:05:00Z">
               <w:rPr>
                 <w:rFonts w:hint="eastAsia"/>
                 <w:rtl/>
@@ -19055,13 +19899,13 @@
           <w:t>ים</w:t>
         </w:r>
       </w:ins>
-      <w:ins w:id="298" w:author="user" w:date="2016-12-27T18:52:00Z">
+      <w:ins w:id="371" w:author="user" w:date="2016-12-27T18:52:00Z">
         <w:r>
           <w:rPr>
             <w:szCs w:val="22"/>
             <w:rtl/>
             <w:lang w:bidi="he-IL"/>
-            <w:rPrChange w:id="299" w:author="user" w:date="2016-12-27T19:05:00Z">
+            <w:rPrChange w:id="372" w:author="user" w:date="2016-12-27T19:05:00Z">
               <w:rPr>
                 <w:rtl/>
                 <w:lang w:bidi="he-IL"/>
@@ -19071,14 +19915,14 @@
           <w:t xml:space="preserve"> – אנשים ש</w:t>
         </w:r>
       </w:ins>
-      <w:ins w:id="300" w:author="user" w:date="2016-12-27T18:54:00Z">
+      <w:ins w:id="373" w:author="user" w:date="2016-12-27T18:54:00Z">
         <w:r>
           <w:rPr>
             <w:rFonts w:hint="eastAsia"/>
             <w:szCs w:val="22"/>
             <w:rtl/>
             <w:lang w:bidi="he-IL"/>
-            <w:rPrChange w:id="301" w:author="user" w:date="2016-12-27T19:05:00Z">
+            <w:rPrChange w:id="374" w:author="user" w:date="2016-12-27T19:05:00Z">
               <w:rPr>
                 <w:rFonts w:hint="eastAsia"/>
                 <w:rtl/>
@@ -19089,14 +19933,14 @@
           <w:t>ה</w:t>
         </w:r>
       </w:ins>
-      <w:ins w:id="302" w:author="user" w:date="2016-12-27T18:52:00Z">
+      <w:ins w:id="375" w:author="user" w:date="2016-12-27T18:52:00Z">
         <w:r>
           <w:rPr>
             <w:rFonts w:hint="eastAsia"/>
             <w:szCs w:val="22"/>
             <w:rtl/>
             <w:lang w:bidi="he-IL"/>
-            <w:rPrChange w:id="303" w:author="user" w:date="2016-12-27T19:05:00Z">
+            <w:rPrChange w:id="376" w:author="user" w:date="2016-12-27T19:05:00Z">
               <w:rPr>
                 <w:rFonts w:hint="eastAsia"/>
                 <w:rtl/>
@@ -19107,14 +19951,14 @@
           <w:t>עב</w:t>
         </w:r>
       </w:ins>
-      <w:ins w:id="304" w:author="user" w:date="2016-12-27T18:54:00Z">
+      <w:ins w:id="377" w:author="user" w:date="2016-12-27T18:54:00Z">
         <w:r>
           <w:rPr>
             <w:rFonts w:hint="eastAsia"/>
             <w:szCs w:val="22"/>
             <w:rtl/>
             <w:lang w:bidi="he-IL"/>
-            <w:rPrChange w:id="305" w:author="user" w:date="2016-12-27T19:05:00Z">
+            <w:rPrChange w:id="378" w:author="user" w:date="2016-12-27T19:05:00Z">
               <w:rPr>
                 <w:rFonts w:hint="eastAsia"/>
                 <w:rtl/>
@@ -19125,14 +19969,14 @@
           <w:t>י</w:t>
         </w:r>
       </w:ins>
-      <w:ins w:id="306" w:author="user" w:date="2016-12-27T18:52:00Z">
+      <w:ins w:id="379" w:author="user" w:date="2016-12-27T18:52:00Z">
         <w:r>
           <w:rPr>
             <w:rFonts w:hint="eastAsia"/>
             <w:szCs w:val="22"/>
             <w:rtl/>
             <w:lang w:bidi="he-IL"/>
-            <w:rPrChange w:id="307" w:author="user" w:date="2016-12-27T19:05:00Z">
+            <w:rPrChange w:id="380" w:author="user" w:date="2016-12-27T19:05:00Z">
               <w:rPr>
                 <w:rFonts w:hint="eastAsia"/>
                 <w:rtl/>
@@ -19143,13 +19987,13 @@
           <w:t>רו</w:t>
         </w:r>
       </w:ins>
-      <w:ins w:id="308" w:author="user" w:date="2016-12-27T18:54:00Z">
+      <w:ins w:id="381" w:author="user" w:date="2016-12-27T18:54:00Z">
         <w:r>
           <w:rPr>
             <w:szCs w:val="22"/>
             <w:rtl/>
             <w:lang w:bidi="he-IL"/>
-            <w:rPrChange w:id="309" w:author="user" w:date="2016-12-27T19:05:00Z">
+            <w:rPrChange w:id="382" w:author="user" w:date="2016-12-27T19:05:00Z">
               <w:rPr>
                 <w:rtl/>
                 <w:lang w:bidi="he-IL"/>
@@ -19159,13 +20003,13 @@
           <w:t xml:space="preserve"> מסרים</w:t>
         </w:r>
       </w:ins>
-      <w:ins w:id="310" w:author="user" w:date="2016-12-27T18:52:00Z">
+      <w:ins w:id="383" w:author="user" w:date="2016-12-27T18:52:00Z">
         <w:r>
           <w:rPr>
             <w:szCs w:val="22"/>
             <w:rtl/>
             <w:lang w:bidi="he-IL"/>
-            <w:rPrChange w:id="311" w:author="user" w:date="2016-12-27T19:05:00Z">
+            <w:rPrChange w:id="384" w:author="user" w:date="2016-12-27T19:05:00Z">
               <w:rPr>
                 <w:rtl/>
                 <w:lang w:bidi="he-IL"/>
@@ -19175,7 +20019,7 @@
           <w:t xml:space="preserve"> ממקום למקום</w:t>
         </w:r>
       </w:ins>
-      <w:ins w:id="312" w:author="user" w:date="2016-12-27T19:05:00Z">
+      <w:ins w:id="385" w:author="user" w:date="2016-12-27T19:05:00Z">
         <w:r>
           <w:rPr>
             <w:rFonts w:hint="cs"/>
@@ -21247,7 +22091,7 @@
 </file>
 
 <file path=customXml/itemProps1.xml><?xml version="1.0" encoding="utf-8"?>
-<ds:datastoreItem xmlns:ds="http://schemas.openxmlformats.org/officeDocument/2006/customXml" ds:itemID="{BC49E0CB-F83F-4579-85A8-F02A36B298A5}">
+<ds:datastoreItem xmlns:ds="http://schemas.openxmlformats.org/officeDocument/2006/customXml" ds:itemID="{319F3B03-996E-4EBC-8C99-6DE463E7774E}">
   <ds:schemaRefs>
     <ds:schemaRef ds:uri="http://schemas.openxmlformats.org/officeDocument/2006/bibliography"/>
   </ds:schemaRefs>

</xml_diff>

<commit_message>
syntax changes in Q5
</commit_message>
<xml_diff>
--- a/ans_theoretical-2.docx
+++ b/ans_theoretical-2.docx
@@ -210,7 +210,7 @@
               </wp:anchor>
             </w:drawing>
           </mc:Choice>
-          <mc:Fallback xmlns:cx="http://schemas.microsoft.com/office/drawing/2014/chartex" xmlns:cx1="http://schemas.microsoft.com/office/drawing/2015/9/8/chartex" xmlns:cx2="http://schemas.microsoft.com/office/drawing/2015/10/21/chartex" xmlns:cx3="http://schemas.microsoft.com/office/drawing/2016/5/9/chartex" xmlns:cx4="http://schemas.microsoft.com/office/drawing/2016/5/10/chartex" xmlns:cx5="http://schemas.microsoft.com/office/drawing/2016/5/11/chartex" xmlns:w16se="http://schemas.microsoft.com/office/word/2015/wordml/symex" xmlns:mv="urn:schemas-microsoft-com:mac:vml" xmlns:mo="http://schemas.microsoft.com/office/mac/office/2008/main">
+          <mc:Fallback xmlns:mo="http://schemas.microsoft.com/office/mac/office/2008/main" xmlns:mv="urn:schemas-microsoft-com:mac:vml" xmlns:w16se="http://schemas.microsoft.com/office/word/2015/wordml/symex" xmlns:cx5="http://schemas.microsoft.com/office/drawing/2016/5/11/chartex" xmlns:cx4="http://schemas.microsoft.com/office/drawing/2016/5/10/chartex" xmlns:cx3="http://schemas.microsoft.com/office/drawing/2016/5/9/chartex" xmlns:cx2="http://schemas.microsoft.com/office/drawing/2015/10/21/chartex" xmlns:cx1="http://schemas.microsoft.com/office/drawing/2015/9/8/chartex" xmlns:cx="http://schemas.microsoft.com/office/drawing/2014/chartex">
             <w:pict>
               <v:line w14:anchorId="1557A20E" id="Straight Connector 11" o:spid="_x0000_s1026" style="position:absolute;flip:x y;z-index:251644416;visibility:visible;mso-wrap-style:square;mso-wrap-distance-left:9pt;mso-wrap-distance-top:0;mso-wrap-distance-right:9pt;mso-wrap-distance-bottom:0;mso-position-horizontal:absolute;mso-position-horizontal-relative:text;mso-position-vertical:absolute;mso-position-vertical-relative:text" from="154.5pt,8.2pt" to="253.55pt,8.6pt" o:gfxdata="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" strokecolor="red" strokeweight="2.5pt">
                 <v:stroke joinstyle="miter"/>
@@ -317,7 +317,7 @@
               </wp:anchor>
             </w:drawing>
           </mc:Choice>
-          <mc:Fallback xmlns:cx="http://schemas.microsoft.com/office/drawing/2014/chartex" xmlns:cx1="http://schemas.microsoft.com/office/drawing/2015/9/8/chartex" xmlns:cx2="http://schemas.microsoft.com/office/drawing/2015/10/21/chartex" xmlns:cx3="http://schemas.microsoft.com/office/drawing/2016/5/9/chartex" xmlns:cx4="http://schemas.microsoft.com/office/drawing/2016/5/10/chartex" xmlns:cx5="http://schemas.microsoft.com/office/drawing/2016/5/11/chartex" xmlns:w16se="http://schemas.microsoft.com/office/word/2015/wordml/symex" xmlns:mv="urn:schemas-microsoft-com:mac:vml" xmlns:mo="http://schemas.microsoft.com/office/mac/office/2008/main">
+          <mc:Fallback xmlns:mo="http://schemas.microsoft.com/office/mac/office/2008/main" xmlns:mv="urn:schemas-microsoft-com:mac:vml" xmlns:w16se="http://schemas.microsoft.com/office/word/2015/wordml/symex" xmlns:cx5="http://schemas.microsoft.com/office/drawing/2016/5/11/chartex" xmlns:cx4="http://schemas.microsoft.com/office/drawing/2016/5/10/chartex" xmlns:cx3="http://schemas.microsoft.com/office/drawing/2016/5/9/chartex" xmlns:cx2="http://schemas.microsoft.com/office/drawing/2015/10/21/chartex" xmlns:cx1="http://schemas.microsoft.com/office/drawing/2015/9/8/chartex" xmlns:cx="http://schemas.microsoft.com/office/drawing/2014/chartex">
             <w:pict>
               <v:shapetype w14:anchorId="694A8065" id="_x0000_t202" coordsize="21600,21600" o:spt="202" path="m,l,21600r21600,l21600,xe">
                 <v:stroke joinstyle="miter"/>
@@ -527,7 +527,7 @@
               </wp:anchor>
             </w:drawing>
           </mc:Choice>
-          <mc:Fallback xmlns:cx="http://schemas.microsoft.com/office/drawing/2014/chartex" xmlns:cx1="http://schemas.microsoft.com/office/drawing/2015/9/8/chartex" xmlns:cx2="http://schemas.microsoft.com/office/drawing/2015/10/21/chartex" xmlns:cx3="http://schemas.microsoft.com/office/drawing/2016/5/9/chartex" xmlns:cx4="http://schemas.microsoft.com/office/drawing/2016/5/10/chartex" xmlns:cx5="http://schemas.microsoft.com/office/drawing/2016/5/11/chartex" xmlns:w16se="http://schemas.microsoft.com/office/word/2015/wordml/symex" xmlns:mv="urn:schemas-microsoft-com:mac:vml" xmlns:mo="http://schemas.microsoft.com/office/mac/office/2008/main">
+          <mc:Fallback xmlns:mo="http://schemas.microsoft.com/office/mac/office/2008/main" xmlns:mv="urn:schemas-microsoft-com:mac:vml" xmlns:w16se="http://schemas.microsoft.com/office/word/2015/wordml/symex" xmlns:cx5="http://schemas.microsoft.com/office/drawing/2016/5/11/chartex" xmlns:cx4="http://schemas.microsoft.com/office/drawing/2016/5/10/chartex" xmlns:cx3="http://schemas.microsoft.com/office/drawing/2016/5/9/chartex" xmlns:cx2="http://schemas.microsoft.com/office/drawing/2015/10/21/chartex" xmlns:cx1="http://schemas.microsoft.com/office/drawing/2015/9/8/chartex" xmlns:cx="http://schemas.microsoft.com/office/drawing/2014/chartex">
             <w:pict>
               <v:shape w14:anchorId="3C3F62FA" id="Text Box 20" o:spid="_x0000_s1028" type="#_x0000_t202" style="position:absolute;left:0;text-align:left;margin-left:285.75pt;margin-top:.45pt;width:57pt;height:27.2pt;z-index:251649536;visibility:visible;mso-wrap-style:square;mso-width-percent:0;mso-wrap-distance-left:9pt;mso-wrap-distance-top:0;mso-wrap-distance-right:9pt;mso-wrap-distance-bottom:0;mso-position-horizontal:absolute;mso-position-horizontal-relative:text;mso-position-vertical:absolute;mso-position-vertical-relative:text;mso-width-percent:0;mso-width-relative:margin;v-text-anchor:top" o:gfxdata="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" filled="f" stroked="f">
                 <v:textbox>
@@ -695,7 +695,7 @@
               </wp:anchor>
             </w:drawing>
           </mc:Choice>
-          <mc:Fallback xmlns:cx="http://schemas.microsoft.com/office/drawing/2014/chartex" xmlns:cx1="http://schemas.microsoft.com/office/drawing/2015/9/8/chartex" xmlns:cx2="http://schemas.microsoft.com/office/drawing/2015/10/21/chartex" xmlns:cx3="http://schemas.microsoft.com/office/drawing/2016/5/9/chartex" xmlns:cx4="http://schemas.microsoft.com/office/drawing/2016/5/10/chartex" xmlns:cx5="http://schemas.microsoft.com/office/drawing/2016/5/11/chartex" xmlns:w16se="http://schemas.microsoft.com/office/word/2015/wordml/symex" xmlns:mv="urn:schemas-microsoft-com:mac:vml" xmlns:mo="http://schemas.microsoft.com/office/mac/office/2008/main">
+          <mc:Fallback xmlns:mo="http://schemas.microsoft.com/office/mac/office/2008/main" xmlns:mv="urn:schemas-microsoft-com:mac:vml" xmlns:w16se="http://schemas.microsoft.com/office/word/2015/wordml/symex" xmlns:cx5="http://schemas.microsoft.com/office/drawing/2016/5/11/chartex" xmlns:cx4="http://schemas.microsoft.com/office/drawing/2016/5/10/chartex" xmlns:cx3="http://schemas.microsoft.com/office/drawing/2016/5/9/chartex" xmlns:cx2="http://schemas.microsoft.com/office/drawing/2015/10/21/chartex" xmlns:cx1="http://schemas.microsoft.com/office/drawing/2015/9/8/chartex" xmlns:cx="http://schemas.microsoft.com/office/drawing/2014/chartex">
             <w:pict>
               <v:line w14:anchorId="3EC67164" id="Straight Connector 10" o:spid="_x0000_s1026" style="position:absolute;flip:x y;z-index:251645440;visibility:visible;mso-wrap-style:square;mso-width-percent:0;mso-wrap-distance-left:9pt;mso-wrap-distance-top:0;mso-wrap-distance-right:9pt;mso-wrap-distance-bottom:0;mso-position-horizontal:absolute;mso-position-horizontal-relative:text;mso-position-vertical:absolute;mso-position-vertical-relative:text;mso-width-percent:0;mso-width-relative:margin" from="289.5pt,5.25pt" to="293pt,57.75pt" o:gfxdata="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" strokecolor="red" strokeweight="2.5pt">
                 <v:stroke joinstyle="miter"/>
@@ -787,7 +787,7 @@
               </wp:anchor>
             </w:drawing>
           </mc:Choice>
-          <mc:Fallback xmlns:cx="http://schemas.microsoft.com/office/drawing/2014/chartex" xmlns:cx1="http://schemas.microsoft.com/office/drawing/2015/9/8/chartex" xmlns:cx2="http://schemas.microsoft.com/office/drawing/2015/10/21/chartex" xmlns:cx3="http://schemas.microsoft.com/office/drawing/2016/5/9/chartex" xmlns:cx4="http://schemas.microsoft.com/office/drawing/2016/5/10/chartex" xmlns:cx5="http://schemas.microsoft.com/office/drawing/2016/5/11/chartex" xmlns:w16se="http://schemas.microsoft.com/office/word/2015/wordml/symex" xmlns:mv="urn:schemas-microsoft-com:mac:vml" xmlns:mo="http://schemas.microsoft.com/office/mac/office/2008/main">
+          <mc:Fallback xmlns:mo="http://schemas.microsoft.com/office/mac/office/2008/main" xmlns:mv="urn:schemas-microsoft-com:mac:vml" xmlns:w16se="http://schemas.microsoft.com/office/word/2015/wordml/symex" xmlns:cx5="http://schemas.microsoft.com/office/drawing/2016/5/11/chartex" xmlns:cx4="http://schemas.microsoft.com/office/drawing/2016/5/10/chartex" xmlns:cx3="http://schemas.microsoft.com/office/drawing/2016/5/9/chartex" xmlns:cx2="http://schemas.microsoft.com/office/drawing/2015/10/21/chartex" xmlns:cx1="http://schemas.microsoft.com/office/drawing/2015/9/8/chartex" xmlns:cx="http://schemas.microsoft.com/office/drawing/2014/chartex">
             <w:pict>
               <v:oval w14:anchorId="301F77F7" id="Oval 14" o:spid="_x0000_s1026" style="position:absolute;margin-left:109.75pt;margin-top:5.5pt;width:44.95pt;height:36pt;z-index:251646464;visibility:visible;mso-wrap-style:square;mso-wrap-distance-left:9pt;mso-wrap-distance-top:0;mso-wrap-distance-right:9pt;mso-wrap-distance-bottom:0;mso-position-horizontal:absolute;mso-position-horizontal-relative:text;mso-position-vertical:absolute;mso-position-vertical-relative:text;v-text-anchor:middle" o:gfxdata="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" fillcolor="yellow" stroked="f" strokeweight="1pt">
                 <v:fill opacity="15163f"/>
@@ -904,7 +904,7 @@
               </wp:anchor>
             </w:drawing>
           </mc:Choice>
-          <mc:Fallback xmlns:cx="http://schemas.microsoft.com/office/drawing/2014/chartex" xmlns:cx1="http://schemas.microsoft.com/office/drawing/2015/9/8/chartex" xmlns:cx2="http://schemas.microsoft.com/office/drawing/2015/10/21/chartex" xmlns:cx3="http://schemas.microsoft.com/office/drawing/2016/5/9/chartex" xmlns:cx4="http://schemas.microsoft.com/office/drawing/2016/5/10/chartex" xmlns:cx5="http://schemas.microsoft.com/office/drawing/2016/5/11/chartex" xmlns:w16se="http://schemas.microsoft.com/office/word/2015/wordml/symex" xmlns:mv="urn:schemas-microsoft-com:mac:vml" xmlns:mo="http://schemas.microsoft.com/office/mac/office/2008/main">
+          <mc:Fallback xmlns:mo="http://schemas.microsoft.com/office/mac/office/2008/main" xmlns:mv="urn:schemas-microsoft-com:mac:vml" xmlns:w16se="http://schemas.microsoft.com/office/word/2015/wordml/symex" xmlns:cx5="http://schemas.microsoft.com/office/drawing/2016/5/11/chartex" xmlns:cx4="http://schemas.microsoft.com/office/drawing/2016/5/10/chartex" xmlns:cx3="http://schemas.microsoft.com/office/drawing/2016/5/9/chartex" xmlns:cx2="http://schemas.microsoft.com/office/drawing/2015/10/21/chartex" xmlns:cx1="http://schemas.microsoft.com/office/drawing/2015/9/8/chartex" xmlns:cx="http://schemas.microsoft.com/office/drawing/2014/chartex">
             <w:pict>
               <v:shape w14:anchorId="7D8E1B78" id="Text Box 22" o:spid="_x0000_s1029" type="#_x0000_t202" style="position:absolute;left:0;text-align:left;margin-left:147.25pt;margin-top:4.6pt;width:54.75pt;height:27.2pt;z-index:251650560;visibility:visible;mso-wrap-style:square;mso-wrap-distance-left:9pt;mso-wrap-distance-top:0;mso-wrap-distance-right:9pt;mso-wrap-distance-bottom:0;mso-position-horizontal:absolute;mso-position-horizontal-relative:text;mso-position-vertical:absolute;mso-position-vertical-relative:text;v-text-anchor:top" o:gfxdata="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" filled="f" stroked="f">
                 <v:textbox>
@@ -1038,7 +1038,7 @@
               </wp:anchor>
             </w:drawing>
           </mc:Choice>
-          <mc:Fallback xmlns:cx="http://schemas.microsoft.com/office/drawing/2014/chartex" xmlns:cx1="http://schemas.microsoft.com/office/drawing/2015/9/8/chartex" xmlns:cx2="http://schemas.microsoft.com/office/drawing/2015/10/21/chartex" xmlns:cx3="http://schemas.microsoft.com/office/drawing/2016/5/9/chartex" xmlns:cx4="http://schemas.microsoft.com/office/drawing/2016/5/10/chartex" xmlns:cx5="http://schemas.microsoft.com/office/drawing/2016/5/11/chartex" xmlns:w16se="http://schemas.microsoft.com/office/word/2015/wordml/symex" xmlns:mv="urn:schemas-microsoft-com:mac:vml" xmlns:mo="http://schemas.microsoft.com/office/mac/office/2008/main">
+          <mc:Fallback xmlns:mo="http://schemas.microsoft.com/office/mac/office/2008/main" xmlns:mv="urn:schemas-microsoft-com:mac:vml" xmlns:w16se="http://schemas.microsoft.com/office/word/2015/wordml/symex" xmlns:cx5="http://schemas.microsoft.com/office/drawing/2016/5/11/chartex" xmlns:cx4="http://schemas.microsoft.com/office/drawing/2016/5/10/chartex" xmlns:cx3="http://schemas.microsoft.com/office/drawing/2016/5/9/chartex" xmlns:cx2="http://schemas.microsoft.com/office/drawing/2015/10/21/chartex" xmlns:cx1="http://schemas.microsoft.com/office/drawing/2015/9/8/chartex" xmlns:cx="http://schemas.microsoft.com/office/drawing/2014/chartex">
             <w:pict>
               <v:line w14:anchorId="6A9E26C5" id="Straight Connector 4" o:spid="_x0000_s1026" style="position:absolute;z-index:251641344;visibility:visible;mso-wrap-style:square;mso-width-percent:0;mso-height-percent:0;mso-wrap-distance-left:9pt;mso-wrap-distance-top:0;mso-wrap-distance-right:9pt;mso-wrap-distance-bottom:0;mso-position-horizontal:absolute;mso-position-horizontal-relative:text;mso-position-vertical:absolute;mso-position-vertical-relative:text;mso-width-percent:0;mso-height-percent:0;mso-width-relative:margin;mso-height-relative:margin" from="147.75pt,7.45pt" to="199.25pt,29.35pt" o:gfxdata="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" strokecolor="red" strokeweight="2.5pt">
                 <v:stroke joinstyle="miter"/>
@@ -1138,7 +1138,7 @@
               </wp:anchor>
             </w:drawing>
           </mc:Choice>
-          <mc:Fallback xmlns:cx="http://schemas.microsoft.com/office/drawing/2014/chartex" xmlns:cx1="http://schemas.microsoft.com/office/drawing/2015/9/8/chartex" xmlns:cx2="http://schemas.microsoft.com/office/drawing/2015/10/21/chartex" xmlns:cx3="http://schemas.microsoft.com/office/drawing/2016/5/9/chartex" xmlns:cx4="http://schemas.microsoft.com/office/drawing/2016/5/10/chartex" xmlns:cx5="http://schemas.microsoft.com/office/drawing/2016/5/11/chartex" xmlns:w16se="http://schemas.microsoft.com/office/word/2015/wordml/symex" xmlns:mv="urn:schemas-microsoft-com:mac:vml" xmlns:mo="http://schemas.microsoft.com/office/mac/office/2008/main">
+          <mc:Fallback xmlns:mo="http://schemas.microsoft.com/office/mac/office/2008/main" xmlns:mv="urn:schemas-microsoft-com:mac:vml" xmlns:w16se="http://schemas.microsoft.com/office/word/2015/wordml/symex" xmlns:cx5="http://schemas.microsoft.com/office/drawing/2016/5/11/chartex" xmlns:cx4="http://schemas.microsoft.com/office/drawing/2016/5/10/chartex" xmlns:cx3="http://schemas.microsoft.com/office/drawing/2016/5/9/chartex" xmlns:cx2="http://schemas.microsoft.com/office/drawing/2015/10/21/chartex" xmlns:cx1="http://schemas.microsoft.com/office/drawing/2015/9/8/chartex" xmlns:cx="http://schemas.microsoft.com/office/drawing/2014/chartex">
             <w:pict>
               <v:line w14:anchorId="4AB4E575" id="Straight Connector 9" o:spid="_x0000_s1026" style="position:absolute;flip:y;z-index:251647488;visibility:visible;mso-wrap-style:square;mso-width-percent:0;mso-height-percent:0;mso-wrap-distance-left:9pt;mso-wrap-distance-top:0;mso-wrap-distance-right:9pt;mso-wrap-distance-bottom:0;mso-position-horizontal:absolute;mso-position-horizontal-relative:text;mso-position-vertical:absolute;mso-position-vertical-relative:text;mso-width-percent:0;mso-height-percent:0;mso-width-relative:margin;mso-height-relative:margin" from="289.5pt,13.75pt" to="318.75pt,68.6pt" o:gfxdata="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" strokecolor="red" strokeweight="2.5pt">
                 <v:stroke joinstyle="miter"/>
@@ -1224,7 +1224,7 @@
               </wp:anchor>
             </w:drawing>
           </mc:Choice>
-          <mc:Fallback xmlns:cx="http://schemas.microsoft.com/office/drawing/2014/chartex" xmlns:cx1="http://schemas.microsoft.com/office/drawing/2015/9/8/chartex" xmlns:cx2="http://schemas.microsoft.com/office/drawing/2015/10/21/chartex" xmlns:cx3="http://schemas.microsoft.com/office/drawing/2016/5/9/chartex" xmlns:cx4="http://schemas.microsoft.com/office/drawing/2016/5/10/chartex" xmlns:cx5="http://schemas.microsoft.com/office/drawing/2016/5/11/chartex" xmlns:w16se="http://schemas.microsoft.com/office/word/2015/wordml/symex" xmlns:mv="urn:schemas-microsoft-com:mac:vml" xmlns:mo="http://schemas.microsoft.com/office/mac/office/2008/main">
+          <mc:Fallback xmlns:mo="http://schemas.microsoft.com/office/mac/office/2008/main" xmlns:mv="urn:schemas-microsoft-com:mac:vml" xmlns:w16se="http://schemas.microsoft.com/office/word/2015/wordml/symex" xmlns:cx5="http://schemas.microsoft.com/office/drawing/2016/5/11/chartex" xmlns:cx4="http://schemas.microsoft.com/office/drawing/2016/5/10/chartex" xmlns:cx3="http://schemas.microsoft.com/office/drawing/2016/5/9/chartex" xmlns:cx2="http://schemas.microsoft.com/office/drawing/2015/10/21/chartex" xmlns:cx1="http://schemas.microsoft.com/office/drawing/2015/9/8/chartex" xmlns:cx="http://schemas.microsoft.com/office/drawing/2014/chartex">
             <w:pict>
               <v:line w14:anchorId="1ADBCD1B" id="Straight Connector 25" o:spid="_x0000_s1026" style="position:absolute;flip:y;z-index:251652608;visibility:visible;mso-wrap-style:square;mso-width-percent:0;mso-height-percent:0;mso-wrap-distance-left:9pt;mso-wrap-distance-top:0;mso-wrap-distance-right:9pt;mso-wrap-distance-bottom:0;mso-position-horizontal:absolute;mso-position-horizontal-relative:text;mso-position-vertical:absolute;mso-position-vertical-relative:text;mso-width-percent:0;mso-height-percent:0;mso-width-relative:margin;mso-height-relative:margin" from="-25.5pt,13.75pt" to="-20.7pt,67.95pt" o:gfxdata="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" strokecolor="red" strokeweight="2.5pt">
                 <v:stroke joinstyle="miter"/>
@@ -1322,7 +1322,7 @@
               </wp:anchor>
             </w:drawing>
           </mc:Choice>
-          <mc:Fallback xmlns:cx="http://schemas.microsoft.com/office/drawing/2014/chartex" xmlns:cx1="http://schemas.microsoft.com/office/drawing/2015/9/8/chartex" xmlns:cx2="http://schemas.microsoft.com/office/drawing/2015/10/21/chartex" xmlns:cx3="http://schemas.microsoft.com/office/drawing/2016/5/9/chartex" xmlns:cx4="http://schemas.microsoft.com/office/drawing/2016/5/10/chartex" xmlns:cx5="http://schemas.microsoft.com/office/drawing/2016/5/11/chartex" xmlns:w16se="http://schemas.microsoft.com/office/word/2015/wordml/symex" xmlns:mv="urn:schemas-microsoft-com:mac:vml" xmlns:mo="http://schemas.microsoft.com/office/mac/office/2008/main">
+          <mc:Fallback xmlns:mo="http://schemas.microsoft.com/office/mac/office/2008/main" xmlns:mv="urn:schemas-microsoft-com:mac:vml" xmlns:w16se="http://schemas.microsoft.com/office/word/2015/wordml/symex" xmlns:cx5="http://schemas.microsoft.com/office/drawing/2016/5/11/chartex" xmlns:cx4="http://schemas.microsoft.com/office/drawing/2016/5/10/chartex" xmlns:cx3="http://schemas.microsoft.com/office/drawing/2016/5/9/chartex" xmlns:cx2="http://schemas.microsoft.com/office/drawing/2015/10/21/chartex" xmlns:cx1="http://schemas.microsoft.com/office/drawing/2015/9/8/chartex" xmlns:cx="http://schemas.microsoft.com/office/drawing/2014/chartex">
             <w:pict>
               <v:line w14:anchorId="1B156A0E" id="Straight Connector 6" o:spid="_x0000_s1026" style="position:absolute;flip:x;z-index:251643392;visibility:visible;mso-wrap-style:square;mso-width-percent:0;mso-height-percent:0;mso-wrap-distance-left:9pt;mso-wrap-distance-top:0;mso-wrap-distance-right:9pt;mso-wrap-distance-bottom:0;mso-position-horizontal:absolute;mso-position-horizontal-relative:text;mso-position-vertical:absolute;mso-position-vertical-relative:text;mso-width-percent:0;mso-height-percent:0;mso-width-relative:margin;mso-height-relative:margin" from="147.75pt,.65pt" to="190.4pt,72.45pt" o:gfxdata="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" strokecolor="red" strokeweight="2.5pt">
                 <v:stroke joinstyle="miter"/>
@@ -1403,7 +1403,7 @@
               </wp:anchor>
             </w:drawing>
           </mc:Choice>
-          <mc:Fallback xmlns:cx="http://schemas.microsoft.com/office/drawing/2014/chartex" xmlns:cx1="http://schemas.microsoft.com/office/drawing/2015/9/8/chartex" xmlns:cx2="http://schemas.microsoft.com/office/drawing/2015/10/21/chartex" xmlns:cx3="http://schemas.microsoft.com/office/drawing/2016/5/9/chartex" xmlns:cx4="http://schemas.microsoft.com/office/drawing/2016/5/10/chartex" xmlns:cx5="http://schemas.microsoft.com/office/drawing/2016/5/11/chartex" xmlns:w16se="http://schemas.microsoft.com/office/word/2015/wordml/symex" xmlns:mv="urn:schemas-microsoft-com:mac:vml" xmlns:mo="http://schemas.microsoft.com/office/mac/office/2008/main">
+          <mc:Fallback xmlns:mo="http://schemas.microsoft.com/office/mac/office/2008/main" xmlns:mv="urn:schemas-microsoft-com:mac:vml" xmlns:w16se="http://schemas.microsoft.com/office/word/2015/wordml/symex" xmlns:cx5="http://schemas.microsoft.com/office/drawing/2016/5/11/chartex" xmlns:cx4="http://schemas.microsoft.com/office/drawing/2016/5/10/chartex" xmlns:cx3="http://schemas.microsoft.com/office/drawing/2016/5/9/chartex" xmlns:cx2="http://schemas.microsoft.com/office/drawing/2015/10/21/chartex" xmlns:cx1="http://schemas.microsoft.com/office/drawing/2015/9/8/chartex" xmlns:cx="http://schemas.microsoft.com/office/drawing/2014/chartex">
             <w:pict>
               <v:line w14:anchorId="5DD483EF" id="Straight Connector 5" o:spid="_x0000_s1026" style="position:absolute;z-index:251642368;visibility:visible;mso-wrap-style:square;mso-wrap-distance-left:9pt;mso-wrap-distance-top:0;mso-wrap-distance-right:9pt;mso-wrap-distance-bottom:0;mso-position-horizontal:absolute;mso-position-horizontal-relative:text;mso-position-vertical:absolute;mso-position-vertical-relative:text" from="226.55pt,.45pt" to="271.65pt,54.65pt" o:gfxdata="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" strokecolor="red" strokeweight="2.5pt">
                 <v:stroke joinstyle="miter"/>
@@ -1519,7 +1519,7 @@
               </wp:anchor>
             </w:drawing>
           </mc:Choice>
-          <mc:Fallback xmlns:cx="http://schemas.microsoft.com/office/drawing/2014/chartex" xmlns:cx1="http://schemas.microsoft.com/office/drawing/2015/9/8/chartex" xmlns:cx2="http://schemas.microsoft.com/office/drawing/2015/10/21/chartex" xmlns:cx3="http://schemas.microsoft.com/office/drawing/2016/5/9/chartex" xmlns:cx4="http://schemas.microsoft.com/office/drawing/2016/5/10/chartex" xmlns:cx5="http://schemas.microsoft.com/office/drawing/2016/5/11/chartex" xmlns:w16se="http://schemas.microsoft.com/office/word/2015/wordml/symex" xmlns:mv="urn:schemas-microsoft-com:mac:vml" xmlns:mo="http://schemas.microsoft.com/office/mac/office/2008/main">
+          <mc:Fallback xmlns:mo="http://schemas.microsoft.com/office/mac/office/2008/main" xmlns:mv="urn:schemas-microsoft-com:mac:vml" xmlns:w16se="http://schemas.microsoft.com/office/word/2015/wordml/symex" xmlns:cx5="http://schemas.microsoft.com/office/drawing/2016/5/11/chartex" xmlns:cx4="http://schemas.microsoft.com/office/drawing/2016/5/10/chartex" xmlns:cx3="http://schemas.microsoft.com/office/drawing/2016/5/9/chartex" xmlns:cx2="http://schemas.microsoft.com/office/drawing/2015/10/21/chartex" xmlns:cx1="http://schemas.microsoft.com/office/drawing/2015/9/8/chartex" xmlns:cx="http://schemas.microsoft.com/office/drawing/2014/chartex">
             <w:pict>
               <v:shape w14:anchorId="158B29B8" id="Text Box 26" o:spid="_x0000_s1030" type="#_x0000_t202" style="position:absolute;left:0;text-align:left;margin-left:-30.45pt;margin-top:17.5pt;width:54.75pt;height:27.2pt;z-index:251653632;visibility:visible;mso-wrap-style:square;mso-wrap-distance-left:9pt;mso-wrap-distance-top:0;mso-wrap-distance-right:9pt;mso-wrap-distance-bottom:0;mso-position-horizontal:absolute;mso-position-horizontal-relative:text;mso-position-vertical:absolute;mso-position-vertical-relative:text;v-text-anchor:top" o:gfxdata="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" filled="f" stroked="f">
                 <v:textbox>
@@ -1725,7 +1725,7 @@
               </wp:anchor>
             </w:drawing>
           </mc:Choice>
-          <mc:Fallback xmlns:cx="http://schemas.microsoft.com/office/drawing/2014/chartex" xmlns:cx1="http://schemas.microsoft.com/office/drawing/2015/9/8/chartex" xmlns:cx2="http://schemas.microsoft.com/office/drawing/2015/10/21/chartex" xmlns:cx3="http://schemas.microsoft.com/office/drawing/2016/5/9/chartex" xmlns:cx4="http://schemas.microsoft.com/office/drawing/2016/5/10/chartex" xmlns:cx5="http://schemas.microsoft.com/office/drawing/2016/5/11/chartex" xmlns:w16se="http://schemas.microsoft.com/office/word/2015/wordml/symex" xmlns:mv="urn:schemas-microsoft-com:mac:vml" xmlns:mo="http://schemas.microsoft.com/office/mac/office/2008/main">
+          <mc:Fallback xmlns:mo="http://schemas.microsoft.com/office/mac/office/2008/main" xmlns:mv="urn:schemas-microsoft-com:mac:vml" xmlns:w16se="http://schemas.microsoft.com/office/word/2015/wordml/symex" xmlns:cx5="http://schemas.microsoft.com/office/drawing/2016/5/11/chartex" xmlns:cx4="http://schemas.microsoft.com/office/drawing/2016/5/10/chartex" xmlns:cx3="http://schemas.microsoft.com/office/drawing/2016/5/9/chartex" xmlns:cx2="http://schemas.microsoft.com/office/drawing/2015/10/21/chartex" xmlns:cx1="http://schemas.microsoft.com/office/drawing/2015/9/8/chartex" xmlns:cx="http://schemas.microsoft.com/office/drawing/2014/chartex">
             <w:pict>
               <v:shape w14:anchorId="411A47C1" id="Text Box 18" o:spid="_x0000_s1031" type="#_x0000_t202" style="position:absolute;left:0;text-align:left;margin-left:240pt;margin-top:10.65pt;width:53pt;height:27.2pt;z-index:251654656;visibility:visible;mso-wrap-style:square;mso-width-percent:0;mso-wrap-distance-left:9pt;mso-wrap-distance-top:0;mso-wrap-distance-right:9pt;mso-wrap-distance-bottom:0;mso-position-horizontal:absolute;mso-position-horizontal-relative:text;mso-position-vertical:absolute;mso-position-vertical-relative:text;mso-width-percent:0;mso-width-relative:margin;v-text-anchor:top" o:gfxdata="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" filled="f" stroked="f">
                 <v:textbox>
@@ -1919,7 +1919,7 @@
               </wp:anchor>
             </w:drawing>
           </mc:Choice>
-          <mc:Fallback xmlns:cx="http://schemas.microsoft.com/office/drawing/2014/chartex" xmlns:cx1="http://schemas.microsoft.com/office/drawing/2015/9/8/chartex" xmlns:cx2="http://schemas.microsoft.com/office/drawing/2015/10/21/chartex" xmlns:cx3="http://schemas.microsoft.com/office/drawing/2016/5/9/chartex" xmlns:cx4="http://schemas.microsoft.com/office/drawing/2016/5/10/chartex" xmlns:cx5="http://schemas.microsoft.com/office/drawing/2016/5/11/chartex" xmlns:w16se="http://schemas.microsoft.com/office/word/2015/wordml/symex" xmlns:mv="urn:schemas-microsoft-com:mac:vml" xmlns:mo="http://schemas.microsoft.com/office/mac/office/2008/main">
+          <mc:Fallback xmlns:mo="http://schemas.microsoft.com/office/mac/office/2008/main" xmlns:mv="urn:schemas-microsoft-com:mac:vml" xmlns:w16se="http://schemas.microsoft.com/office/word/2015/wordml/symex" xmlns:cx5="http://schemas.microsoft.com/office/drawing/2016/5/11/chartex" xmlns:cx4="http://schemas.microsoft.com/office/drawing/2016/5/10/chartex" xmlns:cx3="http://schemas.microsoft.com/office/drawing/2016/5/9/chartex" xmlns:cx2="http://schemas.microsoft.com/office/drawing/2015/10/21/chartex" xmlns:cx1="http://schemas.microsoft.com/office/drawing/2015/9/8/chartex" xmlns:cx="http://schemas.microsoft.com/office/drawing/2014/chartex">
             <w:pict>
               <v:shape w14:anchorId="01C68494" id="Text Box 23" o:spid="_x0000_s1032" type="#_x0000_t202" style="position:absolute;left:0;text-align:left;margin-left:284.7pt;margin-top:12.9pt;width:54.75pt;height:27.2pt;z-index:251656704;visibility:visible;mso-wrap-style:square;mso-wrap-distance-left:9pt;mso-wrap-distance-top:0;mso-wrap-distance-right:9pt;mso-wrap-distance-bottom:0;mso-position-horizontal:absolute;mso-position-horizontal-relative:text;mso-position-vertical:absolute;mso-position-vertical-relative:text;v-text-anchor:top" o:gfxdata="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" filled="f" stroked="f">
                 <v:textbox>
@@ -2125,7 +2125,7 @@
               </wp:anchor>
             </w:drawing>
           </mc:Choice>
-          <mc:Fallback xmlns:cx="http://schemas.microsoft.com/office/drawing/2014/chartex" xmlns:cx1="http://schemas.microsoft.com/office/drawing/2015/9/8/chartex" xmlns:cx2="http://schemas.microsoft.com/office/drawing/2015/10/21/chartex" xmlns:cx3="http://schemas.microsoft.com/office/drawing/2016/5/9/chartex" xmlns:cx4="http://schemas.microsoft.com/office/drawing/2016/5/10/chartex" xmlns:cx5="http://schemas.microsoft.com/office/drawing/2016/5/11/chartex" xmlns:w16se="http://schemas.microsoft.com/office/word/2015/wordml/symex" xmlns:mv="urn:schemas-microsoft-com:mac:vml" xmlns:mo="http://schemas.microsoft.com/office/mac/office/2008/main">
+          <mc:Fallback xmlns:mo="http://schemas.microsoft.com/office/mac/office/2008/main" xmlns:mv="urn:schemas-microsoft-com:mac:vml" xmlns:w16se="http://schemas.microsoft.com/office/word/2015/wordml/symex" xmlns:cx5="http://schemas.microsoft.com/office/drawing/2016/5/11/chartex" xmlns:cx4="http://schemas.microsoft.com/office/drawing/2016/5/10/chartex" xmlns:cx3="http://schemas.microsoft.com/office/drawing/2016/5/9/chartex" xmlns:cx2="http://schemas.microsoft.com/office/drawing/2015/10/21/chartex" xmlns:cx1="http://schemas.microsoft.com/office/drawing/2015/9/8/chartex" xmlns:cx="http://schemas.microsoft.com/office/drawing/2014/chartex">
             <w:pict>
               <v:shape w14:anchorId="7A561475" id="Text Box 17" o:spid="_x0000_s1033" type="#_x0000_t202" style="position:absolute;left:0;text-align:left;margin-left:147.75pt;margin-top:12.6pt;width:54.5pt;height:27.2pt;z-index:251655680;visibility:visible;mso-wrap-style:square;mso-width-percent:0;mso-wrap-distance-left:9pt;mso-wrap-distance-top:0;mso-wrap-distance-right:9pt;mso-wrap-distance-bottom:0;mso-position-horizontal:absolute;mso-position-horizontal-relative:text;mso-position-vertical:absolute;mso-position-vertical-relative:text;mso-width-percent:0;mso-width-relative:margin;v-text-anchor:top" o:gfxdata="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" filled="f" stroked="f">
                 <v:textbox>
@@ -2381,7 +2381,7 @@
               </wp:anchor>
             </w:drawing>
           </mc:Choice>
-          <mc:Fallback xmlns:cx="http://schemas.microsoft.com/office/drawing/2014/chartex" xmlns:cx1="http://schemas.microsoft.com/office/drawing/2015/9/8/chartex" xmlns:cx2="http://schemas.microsoft.com/office/drawing/2015/10/21/chartex" xmlns:cx3="http://schemas.microsoft.com/office/drawing/2016/5/9/chartex" xmlns:cx4="http://schemas.microsoft.com/office/drawing/2016/5/10/chartex" xmlns:cx5="http://schemas.microsoft.com/office/drawing/2016/5/11/chartex" xmlns:w16se="http://schemas.microsoft.com/office/word/2015/wordml/symex" xmlns:mv="urn:schemas-microsoft-com:mac:vml" xmlns:mo="http://schemas.microsoft.com/office/mac/office/2008/main">
+          <mc:Fallback xmlns:mo="http://schemas.microsoft.com/office/mac/office/2008/main" xmlns:mv="urn:schemas-microsoft-com:mac:vml" xmlns:w16se="http://schemas.microsoft.com/office/word/2015/wordml/symex" xmlns:cx5="http://schemas.microsoft.com/office/drawing/2016/5/11/chartex" xmlns:cx4="http://schemas.microsoft.com/office/drawing/2016/5/10/chartex" xmlns:cx3="http://schemas.microsoft.com/office/drawing/2016/5/9/chartex" xmlns:cx2="http://schemas.microsoft.com/office/drawing/2015/10/21/chartex" xmlns:cx1="http://schemas.microsoft.com/office/drawing/2015/9/8/chartex" xmlns:cx="http://schemas.microsoft.com/office/drawing/2014/chartex">
             <w:pict>
               <v:shape w14:anchorId="0AF979AC" id="Text Box 13" o:spid="_x0000_s1034" type="#_x0000_t202" style="position:absolute;left:0;text-align:left;margin-left:-9.75pt;margin-top:14.55pt;width:57.75pt;height:27.2pt;z-index:251648512;visibility:visible;mso-wrap-style:square;mso-width-percent:0;mso-wrap-distance-left:9pt;mso-wrap-distance-top:0;mso-wrap-distance-right:9pt;mso-wrap-distance-bottom:0;mso-position-horizontal:absolute;mso-position-horizontal-relative:text;mso-position-vertical:absolute;mso-position-vertical-relative:text;mso-width-percent:0;mso-width-relative:margin;v-text-anchor:top" o:gfxdata="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" filled="f" stroked="f">
                 <v:textbox>
@@ -2555,7 +2555,7 @@
               </wp:anchor>
             </w:drawing>
           </mc:Choice>
-          <mc:Fallback xmlns:cx="http://schemas.microsoft.com/office/drawing/2014/chartex" xmlns:cx1="http://schemas.microsoft.com/office/drawing/2015/9/8/chartex" xmlns:cx2="http://schemas.microsoft.com/office/drawing/2015/10/21/chartex" xmlns:cx3="http://schemas.microsoft.com/office/drawing/2016/5/9/chartex" xmlns:cx4="http://schemas.microsoft.com/office/drawing/2016/5/10/chartex" xmlns:cx5="http://schemas.microsoft.com/office/drawing/2016/5/11/chartex" xmlns:w16se="http://schemas.microsoft.com/office/word/2015/wordml/symex" xmlns:mv="urn:schemas-microsoft-com:mac:vml" xmlns:mo="http://schemas.microsoft.com/office/mac/office/2008/main">
+          <mc:Fallback xmlns:mo="http://schemas.microsoft.com/office/mac/office/2008/main" xmlns:mv="urn:schemas-microsoft-com:mac:vml" xmlns:w16se="http://schemas.microsoft.com/office/word/2015/wordml/symex" xmlns:cx5="http://schemas.microsoft.com/office/drawing/2016/5/11/chartex" xmlns:cx4="http://schemas.microsoft.com/office/drawing/2016/5/10/chartex" xmlns:cx3="http://schemas.microsoft.com/office/drawing/2016/5/9/chartex" xmlns:cx2="http://schemas.microsoft.com/office/drawing/2015/10/21/chartex" xmlns:cx1="http://schemas.microsoft.com/office/drawing/2015/9/8/chartex" xmlns:cx="http://schemas.microsoft.com/office/drawing/2014/chartex">
             <w:pict>
               <v:line w14:anchorId="7F11E598" id="Straight Connector 8" o:spid="_x0000_s1026" style="position:absolute;flip:x;z-index:251657728;visibility:visible;mso-wrap-style:square;mso-width-percent:0;mso-height-percent:0;mso-wrap-distance-left:9pt;mso-wrap-distance-top:0;mso-wrap-distance-right:9pt;mso-wrap-distance-bottom:0;mso-position-horizontal:absolute;mso-position-horizontal-relative:text;mso-position-vertical:absolute;mso-position-vertical-relative:text;mso-width-percent:0;mso-height-percent:0;mso-width-relative:margin;mso-height-relative:margin" from=".7pt,11.8pt" to="77.95pt,17.25pt" o:gfxdata="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" strokecolor="red" strokeweight="2.5pt">
                 <v:stroke joinstyle="miter"/>
@@ -2648,7 +2648,7 @@
               </wp:anchor>
             </w:drawing>
           </mc:Choice>
-          <mc:Fallback xmlns:cx="http://schemas.microsoft.com/office/drawing/2014/chartex" xmlns:cx1="http://schemas.microsoft.com/office/drawing/2015/9/8/chartex" xmlns:cx2="http://schemas.microsoft.com/office/drawing/2015/10/21/chartex" xmlns:cx3="http://schemas.microsoft.com/office/drawing/2016/5/9/chartex" xmlns:cx4="http://schemas.microsoft.com/office/drawing/2016/5/10/chartex" xmlns:cx5="http://schemas.microsoft.com/office/drawing/2016/5/11/chartex" xmlns:w16se="http://schemas.microsoft.com/office/word/2015/wordml/symex" xmlns:mv="urn:schemas-microsoft-com:mac:vml" xmlns:mo="http://schemas.microsoft.com/office/mac/office/2008/main">
+          <mc:Fallback xmlns:mo="http://schemas.microsoft.com/office/mac/office/2008/main" xmlns:mv="urn:schemas-microsoft-com:mac:vml" xmlns:w16se="http://schemas.microsoft.com/office/word/2015/wordml/symex" xmlns:cx5="http://schemas.microsoft.com/office/drawing/2016/5/11/chartex" xmlns:cx4="http://schemas.microsoft.com/office/drawing/2016/5/10/chartex" xmlns:cx3="http://schemas.microsoft.com/office/drawing/2016/5/9/chartex" xmlns:cx2="http://schemas.microsoft.com/office/drawing/2015/10/21/chartex" xmlns:cx1="http://schemas.microsoft.com/office/drawing/2015/9/8/chartex" xmlns:cx="http://schemas.microsoft.com/office/drawing/2014/chartex">
             <w:pict>
               <v:line w14:anchorId="1D76D0EF" id="Straight Connector 53" o:spid="_x0000_s1026" style="position:absolute;flip:y;z-index:251673088;visibility:visible;mso-wrap-style:square;mso-width-percent:0;mso-height-percent:0;mso-wrap-distance-left:9pt;mso-wrap-distance-top:0;mso-wrap-distance-right:9pt;mso-wrap-distance-bottom:0;mso-position-horizontal:absolute;mso-position-horizontal-relative:text;mso-position-vertical:absolute;mso-position-vertical-relative:text;mso-width-percent:0;mso-height-percent:0;mso-width-relative:margin;mso-height-relative:margin" from="209.95pt,2.25pt" to="246.25pt,2.25pt" o:gfxdata="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" strokecolor="red" strokeweight="2.5pt">
                 <v:stroke joinstyle="miter"/>
@@ -2755,7 +2755,7 @@
               </wp:anchor>
             </w:drawing>
           </mc:Choice>
-          <mc:Fallback xmlns:cx="http://schemas.microsoft.com/office/drawing/2014/chartex" xmlns:cx1="http://schemas.microsoft.com/office/drawing/2015/9/8/chartex" xmlns:cx2="http://schemas.microsoft.com/office/drawing/2015/10/21/chartex" xmlns:cx3="http://schemas.microsoft.com/office/drawing/2016/5/9/chartex" xmlns:cx4="http://schemas.microsoft.com/office/drawing/2016/5/10/chartex" xmlns:cx5="http://schemas.microsoft.com/office/drawing/2016/5/11/chartex" xmlns:w16se="http://schemas.microsoft.com/office/word/2015/wordml/symex" xmlns:mv="urn:schemas-microsoft-com:mac:vml" xmlns:mo="http://schemas.microsoft.com/office/mac/office/2008/main">
+          <mc:Fallback xmlns:mo="http://schemas.microsoft.com/office/mac/office/2008/main" xmlns:mv="urn:schemas-microsoft-com:mac:vml" xmlns:w16se="http://schemas.microsoft.com/office/word/2015/wordml/symex" xmlns:cx5="http://schemas.microsoft.com/office/drawing/2016/5/11/chartex" xmlns:cx4="http://schemas.microsoft.com/office/drawing/2016/5/10/chartex" xmlns:cx3="http://schemas.microsoft.com/office/drawing/2016/5/9/chartex" xmlns:cx2="http://schemas.microsoft.com/office/drawing/2015/10/21/chartex" xmlns:cx1="http://schemas.microsoft.com/office/drawing/2015/9/8/chartex" xmlns:cx="http://schemas.microsoft.com/office/drawing/2014/chartex">
             <w:pict>
               <v:shape w14:anchorId="401E1AD0" id="Text Box 54" o:spid="_x0000_s1035" type="#_x0000_t202" style="position:absolute;left:0;text-align:left;margin-left:218.8pt;margin-top:4.15pt;width:54.75pt;height:27.2pt;z-index:251674112;visibility:visible;mso-wrap-style:square;mso-wrap-distance-left:9pt;mso-wrap-distance-top:0;mso-wrap-distance-right:9pt;mso-wrap-distance-bottom:0;mso-position-horizontal:absolute;mso-position-horizontal-relative:text;mso-position-vertical:absolute;mso-position-vertical-relative:text;v-text-anchor:top" o:gfxdata="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" filled="f" stroked="f">
                 <v:textbox>
@@ -2881,7 +2881,7 @@
               </wp:anchor>
             </w:drawing>
           </mc:Choice>
-          <mc:Fallback xmlns:cx="http://schemas.microsoft.com/office/drawing/2014/chartex" xmlns:cx1="http://schemas.microsoft.com/office/drawing/2015/9/8/chartex" xmlns:cx2="http://schemas.microsoft.com/office/drawing/2015/10/21/chartex" xmlns:cx3="http://schemas.microsoft.com/office/drawing/2016/5/9/chartex" xmlns:cx4="http://schemas.microsoft.com/office/drawing/2016/5/10/chartex" xmlns:cx5="http://schemas.microsoft.com/office/drawing/2016/5/11/chartex" xmlns:w16se="http://schemas.microsoft.com/office/word/2015/wordml/symex" xmlns:mv="urn:schemas-microsoft-com:mac:vml" xmlns:mo="http://schemas.microsoft.com/office/mac/office/2008/main">
+          <mc:Fallback xmlns:mo="http://schemas.microsoft.com/office/mac/office/2008/main" xmlns:mv="urn:schemas-microsoft-com:mac:vml" xmlns:w16se="http://schemas.microsoft.com/office/word/2015/wordml/symex" xmlns:cx5="http://schemas.microsoft.com/office/drawing/2016/5/11/chartex" xmlns:cx4="http://schemas.microsoft.com/office/drawing/2016/5/10/chartex" xmlns:cx3="http://schemas.microsoft.com/office/drawing/2016/5/9/chartex" xmlns:cx2="http://schemas.microsoft.com/office/drawing/2015/10/21/chartex" xmlns:cx1="http://schemas.microsoft.com/office/drawing/2015/9/8/chartex" xmlns:cx="http://schemas.microsoft.com/office/drawing/2014/chartex">
             <w:pict>
               <v:line w14:anchorId="68F44446" id="Straight Connector 7" o:spid="_x0000_s1026" style="position:absolute;flip:x y;z-index:251659776;visibility:visible;mso-wrap-style:square;mso-wrap-distance-left:9pt;mso-wrap-distance-top:0;mso-wrap-distance-right:9pt;mso-wrap-distance-bottom:0;mso-position-horizontal:absolute;mso-position-horizontal-relative:text;mso-position-vertical:absolute;mso-position-vertical-relative:text" from="73.75pt,1.65pt" to="118.55pt,10pt" o:gfxdata="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" strokecolor="red" strokeweight="2.5pt">
                 <v:stroke joinstyle="miter"/>
@@ -2988,7 +2988,7 @@
               </wp:anchor>
             </w:drawing>
           </mc:Choice>
-          <mc:Fallback xmlns:cx="http://schemas.microsoft.com/office/drawing/2014/chartex" xmlns:cx1="http://schemas.microsoft.com/office/drawing/2015/9/8/chartex" xmlns:cx2="http://schemas.microsoft.com/office/drawing/2015/10/21/chartex" xmlns:cx3="http://schemas.microsoft.com/office/drawing/2016/5/9/chartex" xmlns:cx4="http://schemas.microsoft.com/office/drawing/2016/5/10/chartex" xmlns:cx5="http://schemas.microsoft.com/office/drawing/2016/5/11/chartex" xmlns:w16se="http://schemas.microsoft.com/office/word/2015/wordml/symex" xmlns:mv="urn:schemas-microsoft-com:mac:vml" xmlns:mo="http://schemas.microsoft.com/office/mac/office/2008/main">
+          <mc:Fallback xmlns:mo="http://schemas.microsoft.com/office/mac/office/2008/main" xmlns:mv="urn:schemas-microsoft-com:mac:vml" xmlns:w16se="http://schemas.microsoft.com/office/word/2015/wordml/symex" xmlns:cx5="http://schemas.microsoft.com/office/drawing/2016/5/11/chartex" xmlns:cx4="http://schemas.microsoft.com/office/drawing/2016/5/10/chartex" xmlns:cx3="http://schemas.microsoft.com/office/drawing/2016/5/9/chartex" xmlns:cx2="http://schemas.microsoft.com/office/drawing/2015/10/21/chartex" xmlns:cx1="http://schemas.microsoft.com/office/drawing/2015/9/8/chartex" xmlns:cx="http://schemas.microsoft.com/office/drawing/2014/chartex">
             <w:pict>
               <v:shape w14:anchorId="32C0E039" id="Text Box 15" o:spid="_x0000_s1036" type="#_x0000_t202" style="position:absolute;left:0;text-align:left;margin-left:92.7pt;margin-top:8.6pt;width:54.75pt;height:27.2pt;z-index:251658752;visibility:visible;mso-wrap-style:square;mso-wrap-distance-left:9pt;mso-wrap-distance-top:0;mso-wrap-distance-right:9pt;mso-wrap-distance-bottom:0;mso-position-horizontal:absolute;mso-position-horizontal-relative:text;mso-position-vertical:absolute;mso-position-vertical-relative:text;v-text-anchor:top" o:gfxdata="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" filled="f" stroked="f">
                 <v:textbox>
@@ -3403,7 +3403,7 @@
               </wp:anchor>
             </w:drawing>
           </mc:Choice>
-          <mc:Fallback xmlns:cx="http://schemas.microsoft.com/office/drawing/2014/chartex" xmlns:cx1="http://schemas.microsoft.com/office/drawing/2015/9/8/chartex" xmlns:cx2="http://schemas.microsoft.com/office/drawing/2015/10/21/chartex" xmlns:cx3="http://schemas.microsoft.com/office/drawing/2016/5/9/chartex" xmlns:cx4="http://schemas.microsoft.com/office/drawing/2016/5/10/chartex" xmlns:cx5="http://schemas.microsoft.com/office/drawing/2016/5/11/chartex" xmlns:w16se="http://schemas.microsoft.com/office/word/2015/wordml/symex" xmlns:mv="urn:schemas-microsoft-com:mac:vml" xmlns:mo="http://schemas.microsoft.com/office/mac/office/2008/main">
+          <mc:Fallback xmlns:mo="http://schemas.microsoft.com/office/mac/office/2008/main" xmlns:mv="urn:schemas-microsoft-com:mac:vml" xmlns:w16se="http://schemas.microsoft.com/office/word/2015/wordml/symex" xmlns:cx5="http://schemas.microsoft.com/office/drawing/2016/5/11/chartex" xmlns:cx4="http://schemas.microsoft.com/office/drawing/2016/5/10/chartex" xmlns:cx3="http://schemas.microsoft.com/office/drawing/2016/5/9/chartex" xmlns:cx2="http://schemas.microsoft.com/office/drawing/2015/10/21/chartex" xmlns:cx1="http://schemas.microsoft.com/office/drawing/2015/9/8/chartex" xmlns:cx="http://schemas.microsoft.com/office/drawing/2014/chartex">
             <w:pict>
               <v:shapetype w14:anchorId="08C95380" id="_x0000_t202" coordsize="21600,21600" o:spt="202" path="m,l,21600r21600,l21600,xe">
                 <v:stroke joinstyle="miter"/>
@@ -3654,7 +3654,7 @@
               </wp:anchor>
             </w:drawing>
           </mc:Choice>
-          <mc:Fallback xmlns:cx="http://schemas.microsoft.com/office/drawing/2014/chartex" xmlns:cx1="http://schemas.microsoft.com/office/drawing/2015/9/8/chartex" xmlns:cx2="http://schemas.microsoft.com/office/drawing/2015/10/21/chartex" xmlns:cx3="http://schemas.microsoft.com/office/drawing/2016/5/9/chartex" xmlns:cx4="http://schemas.microsoft.com/office/drawing/2016/5/10/chartex" xmlns:cx5="http://schemas.microsoft.com/office/drawing/2016/5/11/chartex" xmlns:w16se="http://schemas.microsoft.com/office/word/2015/wordml/symex" xmlns:mv="urn:schemas-microsoft-com:mac:vml" xmlns:mo="http://schemas.microsoft.com/office/mac/office/2008/main">
+          <mc:Fallback xmlns:mo="http://schemas.microsoft.com/office/mac/office/2008/main" xmlns:mv="urn:schemas-microsoft-com:mac:vml" xmlns:w16se="http://schemas.microsoft.com/office/word/2015/wordml/symex" xmlns:cx5="http://schemas.microsoft.com/office/drawing/2016/5/11/chartex" xmlns:cx4="http://schemas.microsoft.com/office/drawing/2016/5/10/chartex" xmlns:cx3="http://schemas.microsoft.com/office/drawing/2016/5/9/chartex" xmlns:cx2="http://schemas.microsoft.com/office/drawing/2015/10/21/chartex" xmlns:cx1="http://schemas.microsoft.com/office/drawing/2015/9/8/chartex" xmlns:cx="http://schemas.microsoft.com/office/drawing/2014/chartex">
             <w:pict>
               <v:shape w14:anchorId="150D4779" id="Text Box 39" o:spid="_x0000_s1039" type="#_x0000_t202" style="position:absolute;margin-left:281.25pt;margin-top:36.55pt;width:54pt;height:27.2pt;z-index:251695616;visibility:visible;mso-wrap-style:square;mso-width-percent:0;mso-wrap-distance-left:9pt;mso-wrap-distance-top:0;mso-wrap-distance-right:9pt;mso-wrap-distance-bottom:0;mso-position-horizontal:absolute;mso-position-horizontal-relative:text;mso-position-vertical:absolute;mso-position-vertical-relative:text;mso-width-percent:0;mso-width-relative:margin;v-text-anchor:top" o:gfxdata="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" filled="f" stroked="f">
                 <v:textbox>
@@ -3901,7 +3901,7 @@
               </wp:anchor>
             </w:drawing>
           </mc:Choice>
-          <mc:Fallback xmlns:cx="http://schemas.microsoft.com/office/drawing/2014/chartex" xmlns:cx1="http://schemas.microsoft.com/office/drawing/2015/9/8/chartex" xmlns:cx2="http://schemas.microsoft.com/office/drawing/2015/10/21/chartex" xmlns:cx3="http://schemas.microsoft.com/office/drawing/2016/5/9/chartex" xmlns:cx4="http://schemas.microsoft.com/office/drawing/2016/5/10/chartex" xmlns:cx5="http://schemas.microsoft.com/office/drawing/2016/5/11/chartex" xmlns:w16se="http://schemas.microsoft.com/office/word/2015/wordml/symex" xmlns:mv="urn:schemas-microsoft-com:mac:vml" xmlns:mo="http://schemas.microsoft.com/office/mac/office/2008/main">
+          <mc:Fallback xmlns:mo="http://schemas.microsoft.com/office/mac/office/2008/main" xmlns:mv="urn:schemas-microsoft-com:mac:vml" xmlns:w16se="http://schemas.microsoft.com/office/word/2015/wordml/symex" xmlns:cx5="http://schemas.microsoft.com/office/drawing/2016/5/11/chartex" xmlns:cx4="http://schemas.microsoft.com/office/drawing/2016/5/10/chartex" xmlns:cx3="http://schemas.microsoft.com/office/drawing/2016/5/9/chartex" xmlns:cx2="http://schemas.microsoft.com/office/drawing/2015/10/21/chartex" xmlns:cx1="http://schemas.microsoft.com/office/drawing/2015/9/8/chartex" xmlns:cx="http://schemas.microsoft.com/office/drawing/2014/chartex">
             <w:pict>
               <v:shape w14:anchorId="56D32621" id="Text Box 27" o:spid="_x0000_s1038" type="#_x0000_t202" style="position:absolute;margin-left:28.5pt;margin-top:153.55pt;width:53.25pt;height:27.2pt;z-index:251689472;visibility:visible;mso-wrap-style:square;mso-width-percent:0;mso-wrap-distance-left:9pt;mso-wrap-distance-top:0;mso-wrap-distance-right:9pt;mso-wrap-distance-bottom:0;mso-position-horizontal:absolute;mso-position-horizontal-relative:text;mso-position-vertical:absolute;mso-position-vertical-relative:text;mso-width-percent:0;mso-width-relative:margin;v-text-anchor:top" o:gfxdata="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" filled="f" stroked="f">
                 <v:textbox>
@@ -4095,7 +4095,7 @@
               </wp:anchor>
             </w:drawing>
           </mc:Choice>
-          <mc:Fallback xmlns:cx="http://schemas.microsoft.com/office/drawing/2014/chartex" xmlns:cx1="http://schemas.microsoft.com/office/drawing/2015/9/8/chartex" xmlns:cx2="http://schemas.microsoft.com/office/drawing/2015/10/21/chartex" xmlns:cx3="http://schemas.microsoft.com/office/drawing/2016/5/9/chartex" xmlns:cx4="http://schemas.microsoft.com/office/drawing/2016/5/10/chartex" xmlns:cx5="http://schemas.microsoft.com/office/drawing/2016/5/11/chartex" xmlns:w16se="http://schemas.microsoft.com/office/word/2015/wordml/symex" xmlns:mv="urn:schemas-microsoft-com:mac:vml" xmlns:mo="http://schemas.microsoft.com/office/mac/office/2008/main">
+          <mc:Fallback xmlns:mo="http://schemas.microsoft.com/office/mac/office/2008/main" xmlns:mv="urn:schemas-microsoft-com:mac:vml" xmlns:w16se="http://schemas.microsoft.com/office/word/2015/wordml/symex" xmlns:cx5="http://schemas.microsoft.com/office/drawing/2016/5/11/chartex" xmlns:cx4="http://schemas.microsoft.com/office/drawing/2016/5/10/chartex" xmlns:cx3="http://schemas.microsoft.com/office/drawing/2016/5/9/chartex" xmlns:cx2="http://schemas.microsoft.com/office/drawing/2015/10/21/chartex" xmlns:cx1="http://schemas.microsoft.com/office/drawing/2015/9/8/chartex" xmlns:cx="http://schemas.microsoft.com/office/drawing/2014/chartex">
             <w:pict>
               <v:shape w14:anchorId="212D44C0" id="Text Box 2" o:spid="_x0000_s1039" type="#_x0000_t202" style="position:absolute;margin-left:81.75pt;margin-top:55.75pt;width:54.75pt;height:27.2pt;z-index:251677184;visibility:visible;mso-wrap-style:square;mso-wrap-distance-left:9pt;mso-wrap-distance-top:0;mso-wrap-distance-right:9pt;mso-wrap-distance-bottom:0;mso-position-horizontal:absolute;mso-position-horizontal-relative:text;mso-position-vertical:absolute;mso-position-vertical-relative:text;v-text-anchor:top" o:gfxdata="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" filled="f" stroked="f">
                 <v:textbox>
@@ -4213,7 +4213,7 @@
               </wp:anchor>
             </w:drawing>
           </mc:Choice>
-          <mc:Fallback xmlns:cx="http://schemas.microsoft.com/office/drawing/2014/chartex" xmlns:cx1="http://schemas.microsoft.com/office/drawing/2015/9/8/chartex" xmlns:cx2="http://schemas.microsoft.com/office/drawing/2015/10/21/chartex" xmlns:cx3="http://schemas.microsoft.com/office/drawing/2016/5/9/chartex" xmlns:cx4="http://schemas.microsoft.com/office/drawing/2016/5/10/chartex" xmlns:cx5="http://schemas.microsoft.com/office/drawing/2016/5/11/chartex" xmlns:w16se="http://schemas.microsoft.com/office/word/2015/wordml/symex" xmlns:mv="urn:schemas-microsoft-com:mac:vml" xmlns:mo="http://schemas.microsoft.com/office/mac/office/2008/main">
+          <mc:Fallback xmlns:mo="http://schemas.microsoft.com/office/mac/office/2008/main" xmlns:mv="urn:schemas-microsoft-com:mac:vml" xmlns:w16se="http://schemas.microsoft.com/office/word/2015/wordml/symex" xmlns:cx5="http://schemas.microsoft.com/office/drawing/2016/5/11/chartex" xmlns:cx4="http://schemas.microsoft.com/office/drawing/2016/5/10/chartex" xmlns:cx3="http://schemas.microsoft.com/office/drawing/2016/5/9/chartex" xmlns:cx2="http://schemas.microsoft.com/office/drawing/2015/10/21/chartex" xmlns:cx1="http://schemas.microsoft.com/office/drawing/2015/9/8/chartex" xmlns:cx="http://schemas.microsoft.com/office/drawing/2014/chartex">
             <w:pict>
               <v:line w14:anchorId="30DC0181" id="Straight Connector 38" o:spid="_x0000_s1026" style="position:absolute;flip:x;z-index:251667968;visibility:visible;mso-wrap-style:square;mso-wrap-distance-left:9pt;mso-wrap-distance-top:0;mso-wrap-distance-right:9pt;mso-wrap-distance-bottom:0;mso-position-horizontal:absolute;mso-position-horizontal-relative:text;mso-position-vertical:absolute;mso-position-vertical-relative:text" from="88.65pt,41.95pt" to="205.95pt,59.95pt" o:gfxdata="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" strokecolor="red" strokeweight="2.5pt">
                 <v:stroke joinstyle="miter"/>
@@ -4291,7 +4291,7 @@
               </wp:anchor>
             </w:drawing>
           </mc:Choice>
-          <mc:Fallback xmlns:cx="http://schemas.microsoft.com/office/drawing/2014/chartex" xmlns:cx1="http://schemas.microsoft.com/office/drawing/2015/9/8/chartex" xmlns:cx2="http://schemas.microsoft.com/office/drawing/2015/10/21/chartex" xmlns:cx3="http://schemas.microsoft.com/office/drawing/2016/5/9/chartex" xmlns:cx4="http://schemas.microsoft.com/office/drawing/2016/5/10/chartex" xmlns:cx5="http://schemas.microsoft.com/office/drawing/2016/5/11/chartex" xmlns:w16se="http://schemas.microsoft.com/office/word/2015/wordml/symex" xmlns:mv="urn:schemas-microsoft-com:mac:vml" xmlns:mo="http://schemas.microsoft.com/office/mac/office/2008/main">
+          <mc:Fallback xmlns:mo="http://schemas.microsoft.com/office/mac/office/2008/main" xmlns:mv="urn:schemas-microsoft-com:mac:vml" xmlns:w16se="http://schemas.microsoft.com/office/word/2015/wordml/symex" xmlns:cx5="http://schemas.microsoft.com/office/drawing/2016/5/11/chartex" xmlns:cx4="http://schemas.microsoft.com/office/drawing/2016/5/10/chartex" xmlns:cx3="http://schemas.microsoft.com/office/drawing/2016/5/9/chartex" xmlns:cx2="http://schemas.microsoft.com/office/drawing/2015/10/21/chartex" xmlns:cx1="http://schemas.microsoft.com/office/drawing/2015/9/8/chartex" xmlns:cx="http://schemas.microsoft.com/office/drawing/2014/chartex">
             <w:pict>
               <v:line w14:anchorId="4F7E6DA3" id="Straight Connector 48" o:spid="_x0000_s1026" style="position:absolute;flip:x y;z-index:251668992;visibility:visible;mso-wrap-style:square;mso-wrap-distance-left:9pt;mso-wrap-distance-top:0;mso-wrap-distance-right:9pt;mso-wrap-distance-bottom:0;mso-position-horizontal:absolute;mso-position-horizontal-relative:text;mso-position-vertical:absolute;mso-position-vertical-relative:text" from="71.1pt,79.45pt" to="71.2pt,124.85pt" o:gfxdata="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" strokecolor="red" strokeweight="2.5pt">
                 <v:stroke joinstyle="miter"/>
@@ -4398,7 +4398,7 @@
               </wp:anchor>
             </w:drawing>
           </mc:Choice>
-          <mc:Fallback xmlns:cx="http://schemas.microsoft.com/office/drawing/2014/chartex" xmlns:cx1="http://schemas.microsoft.com/office/drawing/2015/9/8/chartex" xmlns:cx2="http://schemas.microsoft.com/office/drawing/2015/10/21/chartex" xmlns:cx3="http://schemas.microsoft.com/office/drawing/2016/5/9/chartex" xmlns:cx4="http://schemas.microsoft.com/office/drawing/2016/5/10/chartex" xmlns:cx5="http://schemas.microsoft.com/office/drawing/2016/5/11/chartex" xmlns:w16se="http://schemas.microsoft.com/office/word/2015/wordml/symex" xmlns:mv="urn:schemas-microsoft-com:mac:vml" xmlns:mo="http://schemas.microsoft.com/office/mac/office/2008/main">
+          <mc:Fallback xmlns:mo="http://schemas.microsoft.com/office/mac/office/2008/main" xmlns:mv="urn:schemas-microsoft-com:mac:vml" xmlns:w16se="http://schemas.microsoft.com/office/word/2015/wordml/symex" xmlns:cx5="http://schemas.microsoft.com/office/drawing/2016/5/11/chartex" xmlns:cx4="http://schemas.microsoft.com/office/drawing/2016/5/10/chartex" xmlns:cx3="http://schemas.microsoft.com/office/drawing/2016/5/9/chartex" xmlns:cx2="http://schemas.microsoft.com/office/drawing/2015/10/21/chartex" xmlns:cx1="http://schemas.microsoft.com/office/drawing/2015/9/8/chartex" xmlns:cx="http://schemas.microsoft.com/office/drawing/2014/chartex">
             <w:pict>
               <v:shape w14:anchorId="57D6D6C6" id="Text Box 3" o:spid="_x0000_s1043" type="#_x0000_t202" style="position:absolute;margin-left:62.95pt;margin-top:70.2pt;width:54.75pt;height:27.2pt;z-index:251679232;visibility:visible;mso-wrap-style:square;mso-wrap-distance-left:9pt;mso-wrap-distance-top:0;mso-wrap-distance-right:9pt;mso-wrap-distance-bottom:0;mso-position-horizontal:absolute;mso-position-horizontal-relative:text;mso-position-vertical:absolute;mso-position-vertical-relative:text;v-text-anchor:top" o:gfxdata="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" filled="f" stroked="f">
                 <v:textbox>
@@ -4513,7 +4513,7 @@
               </wp:anchor>
             </w:drawing>
           </mc:Choice>
-          <mc:Fallback xmlns:cx="http://schemas.microsoft.com/office/drawing/2014/chartex" xmlns:cx1="http://schemas.microsoft.com/office/drawing/2015/9/8/chartex" xmlns:cx2="http://schemas.microsoft.com/office/drawing/2015/10/21/chartex" xmlns:cx3="http://schemas.microsoft.com/office/drawing/2016/5/9/chartex" xmlns:cx4="http://schemas.microsoft.com/office/drawing/2016/5/10/chartex" xmlns:cx5="http://schemas.microsoft.com/office/drawing/2016/5/11/chartex" xmlns:w16se="http://schemas.microsoft.com/office/word/2015/wordml/symex" xmlns:mv="urn:schemas-microsoft-com:mac:vml" xmlns:mo="http://schemas.microsoft.com/office/mac/office/2008/main">
+          <mc:Fallback xmlns:mo="http://schemas.microsoft.com/office/mac/office/2008/main" xmlns:mv="urn:schemas-microsoft-com:mac:vml" xmlns:w16se="http://schemas.microsoft.com/office/word/2015/wordml/symex" xmlns:cx5="http://schemas.microsoft.com/office/drawing/2016/5/11/chartex" xmlns:cx4="http://schemas.microsoft.com/office/drawing/2016/5/10/chartex" xmlns:cx3="http://schemas.microsoft.com/office/drawing/2016/5/9/chartex" xmlns:cx2="http://schemas.microsoft.com/office/drawing/2015/10/21/chartex" xmlns:cx1="http://schemas.microsoft.com/office/drawing/2015/9/8/chartex" xmlns:cx="http://schemas.microsoft.com/office/drawing/2014/chartex">
             <w:pict>
               <v:line w14:anchorId="064E7172" id="Straight Connector 51" o:spid="_x0000_s1026" style="position:absolute;z-index:251671040;visibility:visible;mso-wrap-style:square;mso-wrap-distance-left:9pt;mso-wrap-distance-top:0;mso-wrap-distance-right:9pt;mso-wrap-distance-bottom:0;mso-position-horizontal:absolute;mso-position-horizontal-relative:text;mso-position-vertical:absolute;mso-position-vertical-relative:text" from="34.35pt,123.6pt" to="34.45pt,177.55pt" o:gfxdata="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" strokecolor="red" strokeweight="2.5pt">
                 <v:stroke joinstyle="miter"/>
@@ -4620,7 +4620,7 @@
               </wp:anchor>
             </w:drawing>
           </mc:Choice>
-          <mc:Fallback xmlns:cx="http://schemas.microsoft.com/office/drawing/2014/chartex" xmlns:cx1="http://schemas.microsoft.com/office/drawing/2015/9/8/chartex" xmlns:cx2="http://schemas.microsoft.com/office/drawing/2015/10/21/chartex" xmlns:cx3="http://schemas.microsoft.com/office/drawing/2016/5/9/chartex" xmlns:cx4="http://schemas.microsoft.com/office/drawing/2016/5/10/chartex" xmlns:cx5="http://schemas.microsoft.com/office/drawing/2016/5/11/chartex" xmlns:w16se="http://schemas.microsoft.com/office/word/2015/wordml/symex" xmlns:mv="urn:schemas-microsoft-com:mac:vml" xmlns:mo="http://schemas.microsoft.com/office/mac/office/2008/main">
+          <mc:Fallback xmlns:mo="http://schemas.microsoft.com/office/mac/office/2008/main" xmlns:mv="urn:schemas-microsoft-com:mac:vml" xmlns:w16se="http://schemas.microsoft.com/office/word/2015/wordml/symex" xmlns:cx5="http://schemas.microsoft.com/office/drawing/2016/5/11/chartex" xmlns:cx4="http://schemas.microsoft.com/office/drawing/2016/5/10/chartex" xmlns:cx3="http://schemas.microsoft.com/office/drawing/2016/5/9/chartex" xmlns:cx2="http://schemas.microsoft.com/office/drawing/2015/10/21/chartex" xmlns:cx1="http://schemas.microsoft.com/office/drawing/2015/9/8/chartex" xmlns:cx="http://schemas.microsoft.com/office/drawing/2014/chartex">
             <w:pict>
               <v:shape w14:anchorId="709608B2" id="Text Box 12" o:spid="_x0000_s1044" type="#_x0000_t202" style="position:absolute;margin-left:39.75pt;margin-top:193.2pt;width:54.75pt;height:27.2pt;z-index:251681280;visibility:visible;mso-wrap-style:square;mso-wrap-distance-left:9pt;mso-wrap-distance-top:0;mso-wrap-distance-right:9pt;mso-wrap-distance-bottom:0;mso-position-horizontal:absolute;mso-position-horizontal-relative:text;mso-position-vertical:absolute;mso-position-vertical-relative:text;v-text-anchor:top" o:gfxdata="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" filled="f" stroked="f">
                 <v:textbox>
@@ -4738,7 +4738,7 @@
               </wp:anchor>
             </w:drawing>
           </mc:Choice>
-          <mc:Fallback xmlns:cx="http://schemas.microsoft.com/office/drawing/2014/chartex" xmlns:cx1="http://schemas.microsoft.com/office/drawing/2015/9/8/chartex" xmlns:cx2="http://schemas.microsoft.com/office/drawing/2015/10/21/chartex" xmlns:cx3="http://schemas.microsoft.com/office/drawing/2016/5/9/chartex" xmlns:cx4="http://schemas.microsoft.com/office/drawing/2016/5/10/chartex" xmlns:cx5="http://schemas.microsoft.com/office/drawing/2016/5/11/chartex" xmlns:w16se="http://schemas.microsoft.com/office/word/2015/wordml/symex" xmlns:mv="urn:schemas-microsoft-com:mac:vml" xmlns:mo="http://schemas.microsoft.com/office/mac/office/2008/main">
+          <mc:Fallback xmlns:mo="http://schemas.microsoft.com/office/mac/office/2008/main" xmlns:mv="urn:schemas-microsoft-com:mac:vml" xmlns:w16se="http://schemas.microsoft.com/office/word/2015/wordml/symex" xmlns:cx5="http://schemas.microsoft.com/office/drawing/2016/5/11/chartex" xmlns:cx4="http://schemas.microsoft.com/office/drawing/2016/5/10/chartex" xmlns:cx3="http://schemas.microsoft.com/office/drawing/2016/5/9/chartex" xmlns:cx2="http://schemas.microsoft.com/office/drawing/2015/10/21/chartex" xmlns:cx1="http://schemas.microsoft.com/office/drawing/2015/9/8/chartex" xmlns:cx="http://schemas.microsoft.com/office/drawing/2014/chartex">
             <w:pict>
               <v:line w14:anchorId="35B4921A" id="Straight Connector 35" o:spid="_x0000_s1026" style="position:absolute;flip:x;z-index:251664896;visibility:visible;mso-wrap-style:square;mso-wrap-distance-left:9pt;mso-wrap-distance-top:0;mso-wrap-distance-right:9pt;mso-wrap-distance-bottom:0;mso-position-horizontal:absolute;mso-position-horizontal-relative:text;mso-position-vertical:absolute;mso-position-vertical-relative:text" from="57.05pt,186.95pt" to="129.8pt,195.75pt" o:gfxdata="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" strokecolor="red" strokeweight="2.5pt">
                 <v:stroke joinstyle="miter"/>
@@ -4845,7 +4845,7 @@
               </wp:anchor>
             </w:drawing>
           </mc:Choice>
-          <mc:Fallback xmlns:cx="http://schemas.microsoft.com/office/drawing/2014/chartex" xmlns:cx1="http://schemas.microsoft.com/office/drawing/2015/9/8/chartex" xmlns:cx2="http://schemas.microsoft.com/office/drawing/2015/10/21/chartex" xmlns:cx3="http://schemas.microsoft.com/office/drawing/2016/5/9/chartex" xmlns:cx4="http://schemas.microsoft.com/office/drawing/2016/5/10/chartex" xmlns:cx5="http://schemas.microsoft.com/office/drawing/2016/5/11/chartex" xmlns:w16se="http://schemas.microsoft.com/office/word/2015/wordml/symex" xmlns:mv="urn:schemas-microsoft-com:mac:vml" xmlns:mo="http://schemas.microsoft.com/office/mac/office/2008/main">
+          <mc:Fallback xmlns:mo="http://schemas.microsoft.com/office/mac/office/2008/main" xmlns:mv="urn:schemas-microsoft-com:mac:vml" xmlns:w16se="http://schemas.microsoft.com/office/word/2015/wordml/symex" xmlns:cx5="http://schemas.microsoft.com/office/drawing/2016/5/11/chartex" xmlns:cx4="http://schemas.microsoft.com/office/drawing/2016/5/10/chartex" xmlns:cx3="http://schemas.microsoft.com/office/drawing/2016/5/9/chartex" xmlns:cx2="http://schemas.microsoft.com/office/drawing/2015/10/21/chartex" xmlns:cx1="http://schemas.microsoft.com/office/drawing/2015/9/8/chartex" xmlns:cx="http://schemas.microsoft.com/office/drawing/2014/chartex">
             <w:pict>
               <v:shape w14:anchorId="1A12307A" id="Text Box 19" o:spid="_x0000_s1042" type="#_x0000_t202" style="position:absolute;margin-left:276.75pt;margin-top:185.5pt;width:54.75pt;height:27.2pt;z-index:251685376;visibility:visible;mso-wrap-style:square;mso-wrap-distance-left:9pt;mso-wrap-distance-top:0;mso-wrap-distance-right:9pt;mso-wrap-distance-bottom:0;mso-position-horizontal:absolute;mso-position-horizontal-relative:text;mso-position-vertical:absolute;mso-position-vertical-relative:text;v-text-anchor:top" o:gfxdata="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" filled="f" stroked="f">
                 <v:textbox>
@@ -4963,7 +4963,7 @@
               </wp:anchor>
             </w:drawing>
           </mc:Choice>
-          <mc:Fallback xmlns:cx="http://schemas.microsoft.com/office/drawing/2014/chartex" xmlns:cx1="http://schemas.microsoft.com/office/drawing/2015/9/8/chartex" xmlns:cx2="http://schemas.microsoft.com/office/drawing/2015/10/21/chartex" xmlns:cx3="http://schemas.microsoft.com/office/drawing/2016/5/9/chartex" xmlns:cx4="http://schemas.microsoft.com/office/drawing/2016/5/10/chartex" xmlns:cx5="http://schemas.microsoft.com/office/drawing/2016/5/11/chartex" xmlns:w16se="http://schemas.microsoft.com/office/word/2015/wordml/symex" xmlns:mv="urn:schemas-microsoft-com:mac:vml" xmlns:mo="http://schemas.microsoft.com/office/mac/office/2008/main">
+          <mc:Fallback xmlns:mo="http://schemas.microsoft.com/office/mac/office/2008/main" xmlns:mv="urn:schemas-microsoft-com:mac:vml" xmlns:w16se="http://schemas.microsoft.com/office/word/2015/wordml/symex" xmlns:cx5="http://schemas.microsoft.com/office/drawing/2016/5/11/chartex" xmlns:cx4="http://schemas.microsoft.com/office/drawing/2016/5/10/chartex" xmlns:cx3="http://schemas.microsoft.com/office/drawing/2016/5/9/chartex" xmlns:cx2="http://schemas.microsoft.com/office/drawing/2015/10/21/chartex" xmlns:cx1="http://schemas.microsoft.com/office/drawing/2015/9/8/chartex" xmlns:cx="http://schemas.microsoft.com/office/drawing/2014/chartex">
             <w:pict>
               <v:line w14:anchorId="36E137B0" id="Straight Connector 52" o:spid="_x0000_s1026" style="position:absolute;flip:x y;z-index:251672064;visibility:visible;mso-wrap-style:square;mso-height-percent:0;mso-wrap-distance-left:9pt;mso-wrap-distance-top:0;mso-wrap-distance-right:9pt;mso-wrap-distance-bottom:0;mso-position-horizontal:absolute;mso-position-horizontal-relative:text;mso-position-vertical:absolute;mso-position-vertical-relative:text;mso-height-percent:0;mso-height-relative:margin" from="260.2pt,190.75pt" to="304.95pt,191.5pt" o:gfxdata="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" strokecolor="red" strokeweight="2.5pt">
                 <v:stroke joinstyle="miter"/>
@@ -5073,7 +5073,7 @@
               </wp:anchor>
             </w:drawing>
           </mc:Choice>
-          <mc:Fallback xmlns:cx="http://schemas.microsoft.com/office/drawing/2014/chartex" xmlns:cx1="http://schemas.microsoft.com/office/drawing/2015/9/8/chartex" xmlns:cx2="http://schemas.microsoft.com/office/drawing/2015/10/21/chartex" xmlns:cx3="http://schemas.microsoft.com/office/drawing/2016/5/9/chartex" xmlns:cx4="http://schemas.microsoft.com/office/drawing/2016/5/10/chartex" xmlns:cx5="http://schemas.microsoft.com/office/drawing/2016/5/11/chartex" xmlns:w16se="http://schemas.microsoft.com/office/word/2015/wordml/symex" xmlns:mv="urn:schemas-microsoft-com:mac:vml" xmlns:mo="http://schemas.microsoft.com/office/mac/office/2008/main">
+          <mc:Fallback xmlns:mo="http://schemas.microsoft.com/office/mac/office/2008/main" xmlns:mv="urn:schemas-microsoft-com:mac:vml" xmlns:w16se="http://schemas.microsoft.com/office/word/2015/wordml/symex" xmlns:cx5="http://schemas.microsoft.com/office/drawing/2016/5/11/chartex" xmlns:cx4="http://schemas.microsoft.com/office/drawing/2016/5/10/chartex" xmlns:cx3="http://schemas.microsoft.com/office/drawing/2016/5/9/chartex" xmlns:cx2="http://schemas.microsoft.com/office/drawing/2015/10/21/chartex" xmlns:cx1="http://schemas.microsoft.com/office/drawing/2015/9/8/chartex" xmlns:cx="http://schemas.microsoft.com/office/drawing/2014/chartex">
             <w:pict>
               <v:oval w14:anchorId="54B18B67" id="Oval 50" o:spid="_x0000_s1046" style="position:absolute;margin-left:48.15pt;margin-top:41.95pt;width:44.95pt;height:36pt;z-index:251670016;visibility:visible;mso-wrap-style:square;mso-wrap-distance-left:9pt;mso-wrap-distance-top:0;mso-wrap-distance-right:9pt;mso-wrap-distance-bottom:0;mso-position-horizontal:absolute;mso-position-horizontal-relative:text;mso-position-vertical:absolute;mso-position-vertical-relative:text;v-text-anchor:middle" o:gfxdata="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" fillcolor="white [3212]" strokecolor="black [3213]" strokeweight="1pt">
                 <v:stroke joinstyle="miter"/>
@@ -5184,7 +5184,7 @@
               </wp:anchor>
             </w:drawing>
           </mc:Choice>
-          <mc:Fallback xmlns:cx="http://schemas.microsoft.com/office/drawing/2014/chartex" xmlns:cx1="http://schemas.microsoft.com/office/drawing/2015/9/8/chartex" xmlns:cx2="http://schemas.microsoft.com/office/drawing/2015/10/21/chartex" xmlns:cx3="http://schemas.microsoft.com/office/drawing/2016/5/9/chartex" xmlns:cx4="http://schemas.microsoft.com/office/drawing/2016/5/10/chartex" xmlns:cx5="http://schemas.microsoft.com/office/drawing/2016/5/11/chartex" xmlns:w16se="http://schemas.microsoft.com/office/word/2015/wordml/symex" xmlns:mv="urn:schemas-microsoft-com:mac:vml" xmlns:mo="http://schemas.microsoft.com/office/mac/office/2008/main">
+          <mc:Fallback xmlns:mo="http://schemas.microsoft.com/office/mac/office/2008/main" xmlns:mv="urn:schemas-microsoft-com:mac:vml" xmlns:w16se="http://schemas.microsoft.com/office/word/2015/wordml/symex" xmlns:cx5="http://schemas.microsoft.com/office/drawing/2016/5/11/chartex" xmlns:cx4="http://schemas.microsoft.com/office/drawing/2016/5/10/chartex" xmlns:cx3="http://schemas.microsoft.com/office/drawing/2016/5/9/chartex" xmlns:cx2="http://schemas.microsoft.com/office/drawing/2015/10/21/chartex" xmlns:cx1="http://schemas.microsoft.com/office/drawing/2015/9/8/chartex" xmlns:cx="http://schemas.microsoft.com/office/drawing/2014/chartex">
             <w:pict>
               <v:oval w14:anchorId="412A3B0A" id="Oval 56" o:spid="_x0000_s1026" style="position:absolute;margin-left:49.75pt;margin-top:46.85pt;width:44.95pt;height:36pt;z-index:251675136;visibility:visible;mso-wrap-style:square;mso-wrap-distance-left:9pt;mso-wrap-distance-top:0;mso-wrap-distance-right:9pt;mso-wrap-distance-bottom:0;mso-position-horizontal:absolute;mso-position-horizontal-relative:text;mso-position-vertical:absolute;mso-position-vertical-relative:text;v-text-anchor:middle" o:gfxdata="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" fillcolor="yellow" stroked="f" strokeweight="1pt">
                 <v:fill opacity="15163f"/>
@@ -5263,7 +5263,7 @@
               </wp:anchor>
             </w:drawing>
           </mc:Choice>
-          <mc:Fallback xmlns:cx="http://schemas.microsoft.com/office/drawing/2014/chartex" xmlns:cx1="http://schemas.microsoft.com/office/drawing/2015/9/8/chartex" xmlns:cx2="http://schemas.microsoft.com/office/drawing/2015/10/21/chartex" xmlns:cx3="http://schemas.microsoft.com/office/drawing/2016/5/9/chartex" xmlns:cx4="http://schemas.microsoft.com/office/drawing/2016/5/10/chartex" xmlns:cx5="http://schemas.microsoft.com/office/drawing/2016/5/11/chartex" xmlns:w16se="http://schemas.microsoft.com/office/word/2015/wordml/symex" xmlns:mv="urn:schemas-microsoft-com:mac:vml" xmlns:mo="http://schemas.microsoft.com/office/mac/office/2008/main">
+          <mc:Fallback xmlns:mo="http://schemas.microsoft.com/office/mac/office/2008/main" xmlns:mv="urn:schemas-microsoft-com:mac:vml" xmlns:w16se="http://schemas.microsoft.com/office/word/2015/wordml/symex" xmlns:cx5="http://schemas.microsoft.com/office/drawing/2016/5/11/chartex" xmlns:cx4="http://schemas.microsoft.com/office/drawing/2016/5/10/chartex" xmlns:cx3="http://schemas.microsoft.com/office/drawing/2016/5/9/chartex" xmlns:cx2="http://schemas.microsoft.com/office/drawing/2015/10/21/chartex" xmlns:cx1="http://schemas.microsoft.com/office/drawing/2015/9/8/chartex" xmlns:cx="http://schemas.microsoft.com/office/drawing/2014/chartex">
             <w:pict>
               <v:line w14:anchorId="3C0F990F" id="Straight Connector 37" o:spid="_x0000_s1026" style="position:absolute;flip:x;z-index:251666944;visibility:visible;mso-wrap-style:square;mso-wrap-distance-left:9pt;mso-wrap-distance-top:0;mso-wrap-distance-right:9pt;mso-wrap-distance-bottom:0;mso-position-horizontal:absolute;mso-position-horizontal-relative:text;mso-position-vertical:absolute;mso-position-vertical-relative:text" from="207.8pt,59.65pt" to="306.65pt,59.65pt" o:gfxdata="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" strokecolor="red" strokeweight="2.5pt">
                 <v:stroke joinstyle="miter"/>
@@ -5412,7 +5412,7 @@
               </wp:anchor>
             </w:drawing>
           </mc:Choice>
-          <mc:Fallback xmlns:cx="http://schemas.microsoft.com/office/drawing/2014/chartex" xmlns:cx1="http://schemas.microsoft.com/office/drawing/2015/9/8/chartex" xmlns:cx2="http://schemas.microsoft.com/office/drawing/2015/10/21/chartex" xmlns:cx3="http://schemas.microsoft.com/office/drawing/2016/5/9/chartex" xmlns:cx4="http://schemas.microsoft.com/office/drawing/2016/5/10/chartex" xmlns:cx5="http://schemas.microsoft.com/office/drawing/2016/5/11/chartex" xmlns:w16se="http://schemas.microsoft.com/office/word/2015/wordml/symex" xmlns:mv="urn:schemas-microsoft-com:mac:vml" xmlns:mo="http://schemas.microsoft.com/office/mac/office/2008/main">
+          <mc:Fallback xmlns:mo="http://schemas.microsoft.com/office/mac/office/2008/main" xmlns:mv="urn:schemas-microsoft-com:mac:vml" xmlns:w16se="http://schemas.microsoft.com/office/word/2015/wordml/symex" xmlns:cx5="http://schemas.microsoft.com/office/drawing/2016/5/11/chartex" xmlns:cx4="http://schemas.microsoft.com/office/drawing/2016/5/10/chartex" xmlns:cx3="http://schemas.microsoft.com/office/drawing/2016/5/9/chartex" xmlns:cx2="http://schemas.microsoft.com/office/drawing/2015/10/21/chartex" xmlns:cx1="http://schemas.microsoft.com/office/drawing/2015/9/8/chartex" xmlns:cx="http://schemas.microsoft.com/office/drawing/2014/chartex">
             <w:pict>
               <v:line w14:anchorId="4DC7A289" id="Straight Connector 36" o:spid="_x0000_s1026" style="position:absolute;flip:x y;z-index:251665920;visibility:visible;mso-wrap-style:square;mso-height-percent:0;mso-wrap-distance-left:9pt;mso-wrap-distance-top:0;mso-wrap-distance-right:9pt;mso-wrap-distance-bottom:0;mso-position-horizontal:absolute;mso-position-horizontal-relative:text;mso-position-vertical:absolute;mso-position-vertical-relative:text;mso-height-percent:0;mso-height-relative:margin" from="342.75pt,75.25pt" to="352.05pt,124pt" o:gfxdata="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" strokecolor="red" strokeweight="2.5pt">
                 <v:stroke joinstyle="miter"/>
@@ -5492,7 +5492,7 @@
               </wp:anchor>
             </w:drawing>
           </mc:Choice>
-          <mc:Fallback xmlns:cx="http://schemas.microsoft.com/office/drawing/2014/chartex" xmlns:cx1="http://schemas.microsoft.com/office/drawing/2015/9/8/chartex" xmlns:cx2="http://schemas.microsoft.com/office/drawing/2015/10/21/chartex" xmlns:cx3="http://schemas.microsoft.com/office/drawing/2016/5/9/chartex" xmlns:cx4="http://schemas.microsoft.com/office/drawing/2016/5/10/chartex" xmlns:cx5="http://schemas.microsoft.com/office/drawing/2016/5/11/chartex" xmlns:w16se="http://schemas.microsoft.com/office/word/2015/wordml/symex" xmlns:mv="urn:schemas-microsoft-com:mac:vml" xmlns:mo="http://schemas.microsoft.com/office/mac/office/2008/main">
+          <mc:Fallback xmlns:mo="http://schemas.microsoft.com/office/mac/office/2008/main" xmlns:mv="urn:schemas-microsoft-com:mac:vml" xmlns:w16se="http://schemas.microsoft.com/office/word/2015/wordml/symex" xmlns:cx5="http://schemas.microsoft.com/office/drawing/2016/5/11/chartex" xmlns:cx4="http://schemas.microsoft.com/office/drawing/2016/5/10/chartex" xmlns:cx3="http://schemas.microsoft.com/office/drawing/2016/5/9/chartex" xmlns:cx2="http://schemas.microsoft.com/office/drawing/2015/10/21/chartex" xmlns:cx1="http://schemas.microsoft.com/office/drawing/2015/9/8/chartex" xmlns:cx="http://schemas.microsoft.com/office/drawing/2014/chartex">
             <w:pict>
               <v:line w14:anchorId="395CA61E" id="Straight Connector 31" o:spid="_x0000_s1026" style="position:absolute;z-index:251661824;visibility:visible;mso-wrap-style:square;mso-wrap-distance-left:9pt;mso-wrap-distance-top:0;mso-wrap-distance-right:9pt;mso-wrap-distance-bottom:0;mso-position-horizontal:absolute;mso-position-horizontal-relative:text;mso-position-vertical:absolute;mso-position-vertical-relative:text" from="287.1pt,123.6pt" to="323.15pt,176.45pt" o:gfxdata="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" strokecolor="red" strokeweight="2.5pt">
                 <v:stroke joinstyle="miter"/>
@@ -5599,7 +5599,7 @@
               </wp:anchor>
             </w:drawing>
           </mc:Choice>
-          <mc:Fallback xmlns:cx="http://schemas.microsoft.com/office/drawing/2014/chartex" xmlns:cx1="http://schemas.microsoft.com/office/drawing/2015/9/8/chartex" xmlns:cx2="http://schemas.microsoft.com/office/drawing/2015/10/21/chartex" xmlns:cx3="http://schemas.microsoft.com/office/drawing/2016/5/9/chartex" xmlns:cx4="http://schemas.microsoft.com/office/drawing/2016/5/10/chartex" xmlns:cx5="http://schemas.microsoft.com/office/drawing/2016/5/11/chartex" xmlns:w16se="http://schemas.microsoft.com/office/word/2015/wordml/symex" xmlns:mv="urn:schemas-microsoft-com:mac:vml" xmlns:mo="http://schemas.microsoft.com/office/mac/office/2008/main">
+          <mc:Fallback xmlns:mo="http://schemas.microsoft.com/office/mac/office/2008/main" xmlns:mv="urn:schemas-microsoft-com:mac:vml" xmlns:w16se="http://schemas.microsoft.com/office/word/2015/wordml/symex" xmlns:cx5="http://schemas.microsoft.com/office/drawing/2016/5/11/chartex" xmlns:cx4="http://schemas.microsoft.com/office/drawing/2016/5/10/chartex" xmlns:cx3="http://schemas.microsoft.com/office/drawing/2016/5/9/chartex" xmlns:cx2="http://schemas.microsoft.com/office/drawing/2015/10/21/chartex" xmlns:cx1="http://schemas.microsoft.com/office/drawing/2015/9/8/chartex" xmlns:cx="http://schemas.microsoft.com/office/drawing/2014/chartex">
             <w:pict>
               <v:shape w14:anchorId="6352DA79" id="Text Box 21" o:spid="_x0000_s1047" type="#_x0000_t202" style="position:absolute;margin-left:311.85pt;margin-top:155.25pt;width:54.75pt;height:27.2pt;z-index:251687424;visibility:visible;mso-wrap-style:square;mso-wrap-distance-left:9pt;mso-wrap-distance-top:0;mso-wrap-distance-right:9pt;mso-wrap-distance-bottom:0;mso-position-horizontal:absolute;mso-position-horizontal-relative:text;mso-position-vertical:absolute;mso-position-vertical-relative:text;v-text-anchor:top" o:gfxdata="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" filled="f" stroked="f">
                 <v:textbox>
@@ -5743,7 +5743,7 @@
               </wp:anchor>
             </w:drawing>
           </mc:Choice>
-          <mc:Fallback xmlns:cx="http://schemas.microsoft.com/office/drawing/2014/chartex" xmlns:cx1="http://schemas.microsoft.com/office/drawing/2015/9/8/chartex" xmlns:cx2="http://schemas.microsoft.com/office/drawing/2015/10/21/chartex" xmlns:cx3="http://schemas.microsoft.com/office/drawing/2016/5/9/chartex" xmlns:cx4="http://schemas.microsoft.com/office/drawing/2016/5/10/chartex" xmlns:cx5="http://schemas.microsoft.com/office/drawing/2016/5/11/chartex" xmlns:w16se="http://schemas.microsoft.com/office/word/2015/wordml/symex" xmlns:mv="urn:schemas-microsoft-com:mac:vml" xmlns:mo="http://schemas.microsoft.com/office/mac/office/2008/main">
+          <mc:Fallback xmlns:mo="http://schemas.microsoft.com/office/mac/office/2008/main" xmlns:mv="urn:schemas-microsoft-com:mac:vml" xmlns:w16se="http://schemas.microsoft.com/office/word/2015/wordml/symex" xmlns:cx5="http://schemas.microsoft.com/office/drawing/2016/5/11/chartex" xmlns:cx4="http://schemas.microsoft.com/office/drawing/2016/5/10/chartex" xmlns:cx3="http://schemas.microsoft.com/office/drawing/2016/5/9/chartex" xmlns:cx2="http://schemas.microsoft.com/office/drawing/2015/10/21/chartex" xmlns:cx1="http://schemas.microsoft.com/office/drawing/2015/9/8/chartex" xmlns:cx="http://schemas.microsoft.com/office/drawing/2014/chartex">
             <w:pict>
               <v:shape w14:anchorId="5567FD5C" id="Text Box 16" o:spid="_x0000_s1048" type="#_x0000_t202" style="position:absolute;margin-left:340.5pt;margin-top:56.3pt;width:54.75pt;height:27.2pt;z-index:251683328;visibility:visible;mso-wrap-style:square;mso-wrap-distance-left:9pt;mso-wrap-distance-top:0;mso-wrap-distance-right:9pt;mso-wrap-distance-bottom:0;mso-position-horizontal:absolute;mso-position-horizontal-relative:text;mso-position-vertical:absolute;mso-position-vertical-relative:text;v-text-anchor:top" o:gfxdata="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" filled="f" stroked="f">
                 <v:textbox>
@@ -5862,7 +5862,7 @@
               </wp:anchor>
             </w:drawing>
           </mc:Choice>
-          <mc:Fallback xmlns:cx="http://schemas.microsoft.com/office/drawing/2014/chartex" xmlns:cx1="http://schemas.microsoft.com/office/drawing/2015/9/8/chartex" xmlns:cx2="http://schemas.microsoft.com/office/drawing/2015/10/21/chartex" xmlns:cx3="http://schemas.microsoft.com/office/drawing/2016/5/9/chartex" xmlns:cx4="http://schemas.microsoft.com/office/drawing/2016/5/10/chartex" xmlns:cx5="http://schemas.microsoft.com/office/drawing/2016/5/11/chartex" xmlns:w16se="http://schemas.microsoft.com/office/word/2015/wordml/symex" xmlns:mv="urn:schemas-microsoft-com:mac:vml" xmlns:mo="http://schemas.microsoft.com/office/mac/office/2008/main">
+          <mc:Fallback xmlns:mo="http://schemas.microsoft.com/office/mac/office/2008/main" xmlns:mv="urn:schemas-microsoft-com:mac:vml" xmlns:w16se="http://schemas.microsoft.com/office/word/2015/wordml/symex" xmlns:cx5="http://schemas.microsoft.com/office/drawing/2016/5/11/chartex" xmlns:cx4="http://schemas.microsoft.com/office/drawing/2016/5/10/chartex" xmlns:cx3="http://schemas.microsoft.com/office/drawing/2016/5/9/chartex" xmlns:cx2="http://schemas.microsoft.com/office/drawing/2015/10/21/chartex" xmlns:cx1="http://schemas.microsoft.com/office/drawing/2015/9/8/chartex" xmlns:cx="http://schemas.microsoft.com/office/drawing/2014/chartex">
             <w:pict>
               <v:line w14:anchorId="5751DE57" id="Straight Connector 32" o:spid="_x0000_s1026" style="position:absolute;flip:x;z-index:251662848;visibility:visible;mso-wrap-style:square;mso-wrap-distance-left:9pt;mso-wrap-distance-top:0;mso-wrap-distance-right:9pt;mso-wrap-distance-bottom:0;mso-position-horizontal:absolute;mso-position-horizontal-relative:text;mso-position-vertical:absolute;mso-position-vertical-relative:text" from="340.65pt,128.1pt" to="376.3pt,181.85pt" o:gfxdata="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" strokecolor="red" strokeweight="2.5pt">
                 <v:stroke joinstyle="miter"/>
@@ -17584,7 +17584,29 @@
             <w:rtl/>
             <w:lang w:bidi="he-IL"/>
           </w:rPr>
-          <w:t xml:space="preserve"> הקטן ביותר (בינו לבין </w:t>
+          <w:t xml:space="preserve"> הקטן ביותר (בינ</w:t>
+        </w:r>
+      </w:ins>
+      <w:ins w:id="6" w:author="user" w:date="2017-01-01T10:18:00Z">
+        <w:r>
+          <w:rPr>
+            <w:rFonts w:hint="cs"/>
+            <w:szCs w:val="22"/>
+            <w:rtl/>
+            <w:lang w:bidi="he-IL"/>
+          </w:rPr>
+          <w:t>ה</w:t>
+        </w:r>
+      </w:ins>
+      <w:ins w:id="7" w:author="user" w:date="2017-01-01T10:08:00Z">
+        <w:r>
+          <w:rPr>
+            <w:rFonts w:hint="cs"/>
+            <w:szCs w:val="22"/>
+            <w:rtl/>
+            <w:lang w:bidi="he-IL"/>
+          </w:rPr>
+          <w:t xml:space="preserve"> לבין </w:t>
         </w:r>
         <w:r>
           <w:rPr>
@@ -17604,7 +17626,7 @@
           <w:t>).</w:t>
         </w:r>
       </w:ins>
-      <w:del w:id="6" w:author="user" w:date="2017-01-01T10:07:00Z">
+      <w:del w:id="8" w:author="user" w:date="2017-01-01T10:07:00Z">
         <w:r>
           <w:rPr>
             <w:rFonts w:hint="cs"/>
@@ -17660,7 +17682,7 @@
         </w:rPr>
         <w:t>t=</w:t>
       </w:r>
-      <w:del w:id="7" w:author="user" w:date="2017-01-01T10:08:00Z">
+      <w:del w:id="9" w:author="user" w:date="2017-01-01T10:08:00Z">
         <w:r>
           <w:rPr>
             <w:b/>
@@ -17671,7 +17693,7 @@
           <w:delText>7</w:delText>
         </w:r>
       </w:del>
-      <w:ins w:id="8" w:author="user" w:date="2017-01-01T10:08:00Z">
+      <w:ins w:id="10" w:author="user" w:date="2017-01-01T10:08:00Z">
         <w:r>
           <w:rPr>
             <w:b/>
@@ -17702,7 +17724,7 @@
         </w:rPr>
         <w:t xml:space="preserve"> הגיע</w:t>
       </w:r>
-      <w:ins w:id="9" w:author="user" w:date="2017-01-01T10:10:00Z">
+      <w:ins w:id="11" w:author="user" w:date="2017-01-01T10:10:00Z">
         <w:r>
           <w:rPr>
             <w:rFonts w:hint="cs"/>
@@ -17720,9 +17742,31 @@
           <w:rtl/>
           <w:lang w:bidi="he-IL"/>
         </w:rPr>
-        <w:t xml:space="preserve"> כבר גם הפקטה השניה מ-</w:t>
-      </w:r>
-      <w:del w:id="10" w:author="user" w:date="2017-01-01T10:09:00Z">
+        <w:t xml:space="preserve"> כבר </w:t>
+      </w:r>
+      <w:bookmarkStart w:id="12" w:name="_GoBack"/>
+      <w:bookmarkEnd w:id="12"/>
+      <w:del w:id="13" w:author="user" w:date="2017-01-01T10:18:00Z">
+        <w:r>
+          <w:rPr>
+            <w:rFonts w:hint="cs"/>
+            <w:szCs w:val="22"/>
+            <w:rtl/>
+            <w:lang w:bidi="he-IL"/>
+          </w:rPr>
+          <w:delText xml:space="preserve">גם </w:delText>
+        </w:r>
+      </w:del>
+      <w:r>
+        <w:rPr>
+          <w:rFonts w:hint="cs"/>
+          <w:szCs w:val="22"/>
+          <w:rtl/>
+          <w:lang w:bidi="he-IL"/>
+        </w:rPr>
+        <w:t>הפקטה השניה מ-</w:t>
+      </w:r>
+      <w:del w:id="14" w:author="user" w:date="2017-01-01T10:09:00Z">
         <w:r>
           <w:rPr>
             <w:rFonts w:hint="cs"/>
@@ -17732,7 +17776,7 @@
           <w:delText>B</w:delText>
         </w:r>
       </w:del>
-      <w:ins w:id="11" w:author="user" w:date="2017-01-01T10:09:00Z">
+      <w:ins w:id="15" w:author="user" w:date="2017-01-01T10:09:00Z">
         <w:r>
           <w:rPr>
             <w:szCs w:val="22"/>
@@ -17767,7 +17811,7 @@
         </w:rPr>
         <w:t xml:space="preserve">, </w:t>
       </w:r>
-      <w:ins w:id="12" w:author="user" w:date="2017-01-01T10:10:00Z">
+      <w:ins w:id="16" w:author="user" w:date="2017-01-01T10:10:00Z">
         <w:r>
           <w:rPr>
             <w:rFonts w:hint="cs"/>
@@ -17795,7 +17839,7 @@
           <w:t xml:space="preserve"> </w:t>
         </w:r>
       </w:ins>
-      <w:del w:id="13" w:author="user" w:date="2017-01-01T10:10:00Z">
+      <w:del w:id="17" w:author="user" w:date="2017-01-01T10:10:00Z">
         <w:r>
           <w:rPr>
             <w:rFonts w:hint="cs"/>
@@ -17815,7 +17859,7 @@
         </w:rPr>
         <w:t xml:space="preserve">לא נתייחס </w:t>
       </w:r>
-      <w:del w:id="14" w:author="user" w:date="2017-01-01T10:10:00Z">
+      <w:del w:id="18" w:author="user" w:date="2017-01-01T10:10:00Z">
         <w:r>
           <w:rPr>
             <w:rFonts w:hint="cs"/>
@@ -17919,8 +17963,6 @@
         </w:rPr>
         <w:t>, גודלה 1.</w:t>
       </w:r>
-      <w:bookmarkStart w:id="15" w:name="_GoBack"/>
-      <w:bookmarkEnd w:id="15"/>
     </w:p>
     <w:p>
       <w:pPr>
@@ -17949,7 +17991,7 @@
         </w:rPr>
         <w:t>t=</w:t>
       </w:r>
-      <w:del w:id="16" w:author="user" w:date="2017-01-01T10:11:00Z">
+      <w:del w:id="19" w:author="user" w:date="2017-01-01T10:11:00Z">
         <w:r>
           <w:rPr>
             <w:b/>
@@ -17960,7 +18002,7 @@
           <w:delText>8</w:delText>
         </w:r>
       </w:del>
-      <w:ins w:id="17" w:author="user" w:date="2017-01-01T10:11:00Z">
+      <w:ins w:id="20" w:author="user" w:date="2017-01-01T10:11:00Z">
         <w:r>
           <w:rPr>
             <w:b/>
@@ -17980,7 +18022,7 @@
         </w:rPr>
         <w:t>, נבחר את הפקטה</w:t>
       </w:r>
-      <w:ins w:id="18" w:author="user" w:date="2017-01-01T10:11:00Z">
+      <w:ins w:id="21" w:author="user" w:date="2017-01-01T10:11:00Z">
         <w:r>
           <w:rPr>
             <w:rFonts w:hint="cs"/>
@@ -17988,9 +18030,40 @@
             <w:rtl/>
             <w:lang w:bidi="he-IL"/>
           </w:rPr>
-          <w:t xml:space="preserve"> הראושנה </w:t>
+          <w:t xml:space="preserve"> הרא</w:t>
         </w:r>
       </w:ins>
+      <w:ins w:id="22" w:author="user" w:date="2017-01-01T10:18:00Z">
+        <w:r>
+          <w:rPr>
+            <w:rFonts w:hint="cs"/>
+            <w:szCs w:val="22"/>
+            <w:rtl/>
+            <w:lang w:bidi="he-IL"/>
+          </w:rPr>
+          <w:t>ש</w:t>
+        </w:r>
+      </w:ins>
+      <w:ins w:id="23" w:author="user" w:date="2017-01-01T10:11:00Z">
+        <w:r>
+          <w:rPr>
+            <w:rFonts w:hint="cs"/>
+            <w:szCs w:val="22"/>
+            <w:rtl/>
+            <w:lang w:bidi="he-IL"/>
+          </w:rPr>
+          <w:t>ו</w:t>
+        </w:r>
+        <w:r>
+          <w:rPr>
+            <w:rFonts w:hint="cs"/>
+            <w:szCs w:val="22"/>
+            <w:rtl/>
+            <w:lang w:bidi="he-IL"/>
+          </w:rPr>
+          <w:t xml:space="preserve">נה </w:t>
+        </w:r>
+      </w:ins>
       <w:r>
         <w:rPr>
           <w:rFonts w:hint="cs"/>
@@ -18000,7 +18073,7 @@
         </w:rPr>
         <w:t xml:space="preserve"> </w:t>
       </w:r>
-      <w:del w:id="19" w:author="user" w:date="2017-01-01T10:11:00Z">
+      <w:del w:id="24" w:author="user" w:date="2017-01-01T10:11:00Z">
         <w:r>
           <w:rPr>
             <w:rFonts w:hint="cs"/>
@@ -18028,7 +18101,7 @@
           <w:delText>,</w:delText>
         </w:r>
       </w:del>
-      <w:ins w:id="20" w:author="user" w:date="2017-01-01T10:11:00Z">
+      <w:ins w:id="25" w:author="user" w:date="2017-01-01T10:11:00Z">
         <w:r>
           <w:rPr>
             <w:rFonts w:hint="cs"/>
@@ -18064,7 +18137,7 @@
         </w:rPr>
         <w:t xml:space="preserve"> גודלה </w:t>
       </w:r>
-      <w:del w:id="21" w:author="user" w:date="2017-01-01T10:11:00Z">
+      <w:del w:id="26" w:author="user" w:date="2017-01-01T10:11:00Z">
         <w:r>
           <w:rPr>
             <w:rFonts w:hint="cs"/>
@@ -18075,7 +18148,7 @@
           <w:delText>3</w:delText>
         </w:r>
       </w:del>
-      <w:ins w:id="22" w:author="user" w:date="2017-01-01T10:11:00Z">
+      <w:ins w:id="27" w:author="user" w:date="2017-01-01T10:11:00Z">
         <w:r>
           <w:rPr>
             <w:rFonts w:hint="cs"/>
@@ -18132,7 +18205,7 @@
         </w:rPr>
         <w:t xml:space="preserve">, נשארה לנו רק הפקטה </w:t>
       </w:r>
-      <w:ins w:id="23" w:author="user" w:date="2017-01-01T10:11:00Z">
+      <w:ins w:id="28" w:author="user" w:date="2017-01-01T10:11:00Z">
         <w:r>
           <w:rPr>
             <w:rFonts w:hint="cs"/>
@@ -20538,7 +20611,7 @@
 </file>
 
 <file path=customXml/itemProps1.xml><?xml version="1.0" encoding="utf-8"?>
-<ds:datastoreItem xmlns:ds="http://schemas.openxmlformats.org/officeDocument/2006/customXml" ds:itemID="{00D03375-971A-4A8F-9EEB-660901BF0653}">
+<ds:datastoreItem xmlns:ds="http://schemas.openxmlformats.org/officeDocument/2006/customXml" ds:itemID="{0DF227D2-18F7-45D9-93CB-88B3C79E5F90}">
   <ds:schemaRefs>
     <ds:schemaRef ds:uri="http://schemas.openxmlformats.org/officeDocument/2006/bibliography"/>
   </ds:schemaRefs>

</xml_diff>